<commit_message>
Estructura tentativa descripción de área
</commit_message>
<xml_diff>
--- a/INFORME SISTEMAS.docx
+++ b/INFORME SISTEMAS.docx
@@ -446,7 +446,6 @@
           <w:lang w:val="es-ES"/>
         </w:rPr>
       </w:pPr>
-      <w:proofErr w:type="spellStart"/>
       <w:r>
         <w:rPr>
           <w:b/>
@@ -454,17 +453,7 @@
           <w:szCs w:val="24"/>
           <w:lang w:val="es-ES"/>
         </w:rPr>
-        <w:t>Edwuar</w:t>
-      </w:r>
-      <w:proofErr w:type="spellEnd"/>
-      <w:r>
-        <w:rPr>
-          <w:b/>
-          <w:sz w:val="24"/>
-          <w:szCs w:val="24"/>
-          <w:lang w:val="es-ES"/>
-        </w:rPr>
-        <w:t xml:space="preserve"> Pacheco</w:t>
+        <w:t>Edwuar Pacheco</w:t>
       </w:r>
     </w:p>
     <w:p>
@@ -515,7 +504,6 @@
           <w:lang w:val="es-ES"/>
         </w:rPr>
       </w:pPr>
-      <w:proofErr w:type="spellStart"/>
       <w:r>
         <w:rPr>
           <w:b/>
@@ -523,17 +511,7 @@
           <w:szCs w:val="24"/>
           <w:lang w:val="es-ES"/>
         </w:rPr>
-        <w:t>Ray</w:t>
-      </w:r>
-      <w:proofErr w:type="spellEnd"/>
-      <w:r>
-        <w:rPr>
-          <w:b/>
-          <w:sz w:val="24"/>
-          <w:szCs w:val="24"/>
-          <w:lang w:val="es-ES"/>
-        </w:rPr>
-        <w:t xml:space="preserve"> Yépez</w:t>
+        <w:t>Ray Yépez</w:t>
       </w:r>
     </w:p>
     <w:p>
@@ -609,27 +587,7 @@
           <w:szCs w:val="24"/>
           <w:lang w:val="es-ES"/>
         </w:rPr>
-        <w:t xml:space="preserve">: Ninfa </w:t>
-      </w:r>
-      <w:proofErr w:type="spellStart"/>
-      <w:r>
-        <w:rPr>
-          <w:b/>
-          <w:sz w:val="24"/>
-          <w:szCs w:val="24"/>
-          <w:lang w:val="es-ES"/>
-        </w:rPr>
-        <w:t>Baron</w:t>
-      </w:r>
-      <w:proofErr w:type="spellEnd"/>
-      <w:r>
-        <w:rPr>
-          <w:b/>
-          <w:sz w:val="24"/>
-          <w:szCs w:val="24"/>
-          <w:lang w:val="es-ES"/>
-        </w:rPr>
-        <w:t xml:space="preserve"> Méndez</w:t>
+        <w:t>: Ninfa Baron Méndez</w:t>
       </w:r>
     </w:p>
     <w:p>
@@ -700,7 +658,6 @@
           <w:lang w:val="fr-BE"/>
         </w:rPr>
       </w:pPr>
-      <w:proofErr w:type="gramStart"/>
       <w:r>
         <w:rPr>
           <w:b/>
@@ -709,7 +666,6 @@
         </w:rPr>
         <w:t>Nombre:</w:t>
       </w:r>
-      <w:proofErr w:type="gramEnd"/>
     </w:p>
     <w:p>
       <w:pPr>
@@ -943,21 +899,7 @@
         <w:rPr>
           <w:sz w:val="24"/>
         </w:rPr>
-        <w:t xml:space="preserve">RZ </w:t>
-      </w:r>
-      <w:proofErr w:type="spellStart"/>
-      <w:r>
-        <w:rPr>
-          <w:sz w:val="24"/>
-        </w:rPr>
-        <w:t>Import</w:t>
-      </w:r>
-      <w:proofErr w:type="spellEnd"/>
-      <w:r>
-        <w:rPr>
-          <w:sz w:val="24"/>
-        </w:rPr>
-        <w:t xml:space="preserve"> es una empresa dedicada a la importación y comercialización de repuestos automotrices, </w:t>
+        <w:t xml:space="preserve">RZ Import es una empresa dedicada a la importación y comercialización de repuestos automotrices, </w:t>
       </w:r>
       <w:r>
         <w:rPr>
@@ -999,35 +941,7 @@
         <w:rPr>
           <w:sz w:val="24"/>
         </w:rPr>
-        <w:t xml:space="preserve"> </w:t>
-      </w:r>
-      <w:proofErr w:type="spellStart"/>
-      <w:r>
-        <w:rPr>
-          <w:sz w:val="24"/>
-        </w:rPr>
-        <w:t>estoperas</w:t>
-      </w:r>
-      <w:proofErr w:type="spellEnd"/>
-      <w:r>
-        <w:rPr>
-          <w:sz w:val="24"/>
-        </w:rPr>
-        <w:t xml:space="preserve">, </w:t>
-      </w:r>
-      <w:proofErr w:type="spellStart"/>
-      <w:r>
-        <w:rPr>
-          <w:sz w:val="24"/>
-        </w:rPr>
-        <w:t>empacaduras</w:t>
-      </w:r>
-      <w:proofErr w:type="spellEnd"/>
-      <w:r>
-        <w:rPr>
-          <w:sz w:val="24"/>
-        </w:rPr>
-        <w:t>, etc.</w:t>
+        <w:t xml:space="preserve"> estoperas, empacaduras, etc.</w:t>
       </w:r>
       <w:r>
         <w:rPr>
@@ -1988,27 +1902,13 @@
         <w:rPr>
           <w:sz w:val="24"/>
         </w:rPr>
-        <w:t xml:space="preserve">, como lo </w:t>
-      </w:r>
-      <w:proofErr w:type="gramStart"/>
-      <w:r>
-        <w:rPr>
-          <w:sz w:val="24"/>
-        </w:rPr>
-        <w:t xml:space="preserve">son </w:t>
-      </w:r>
-      <w:r>
-        <w:rPr>
-          <w:sz w:val="24"/>
-        </w:rPr>
-        <w:t xml:space="preserve"> cumplir</w:t>
-      </w:r>
-      <w:proofErr w:type="gramEnd"/>
-      <w:r>
-        <w:rPr>
-          <w:sz w:val="24"/>
-        </w:rPr>
-        <w:t xml:space="preserve"> con requisitos mínimos de ventilación, iluminación y limpieza</w:t>
+        <w:t xml:space="preserve">, como lo son </w:t>
+      </w:r>
+      <w:r>
+        <w:rPr>
+          <w:sz w:val="24"/>
+        </w:rPr>
+        <w:t xml:space="preserve"> cumplir con requisitos mínimos de ventilación, iluminación y limpieza</w:t>
       </w:r>
       <w:r>
         <w:rPr>
@@ -2092,69 +1992,25 @@
         <w:rPr>
           <w:sz w:val="24"/>
         </w:rPr>
-        <w:t xml:space="preserve">Asimismo tienen contacto con empresas de servicios básicos como </w:t>
-      </w:r>
-      <w:proofErr w:type="spellStart"/>
-      <w:r>
-        <w:rPr>
-          <w:sz w:val="24"/>
-        </w:rPr>
-        <w:t>Hidrolara</w:t>
-      </w:r>
-      <w:proofErr w:type="spellEnd"/>
+        <w:t>Asimismo tienen contacto con empresas de servicios básicos como Hidrolara, Coropelec</w:t>
+      </w:r>
+      <w:r>
+        <w:rPr>
+          <w:sz w:val="24"/>
+        </w:rPr>
+        <w:t>, Fospuca</w:t>
+      </w:r>
       <w:r>
         <w:rPr>
           <w:sz w:val="24"/>
         </w:rPr>
         <w:t xml:space="preserve">, </w:t>
       </w:r>
-      <w:proofErr w:type="spellStart"/>
-      <w:r>
-        <w:rPr>
-          <w:sz w:val="24"/>
-        </w:rPr>
-        <w:t>Coropelec</w:t>
-      </w:r>
-      <w:proofErr w:type="spellEnd"/>
-      <w:r>
-        <w:rPr>
-          <w:sz w:val="24"/>
-        </w:rPr>
-        <w:t xml:space="preserve">, </w:t>
-      </w:r>
-      <w:proofErr w:type="spellStart"/>
-      <w:r>
-        <w:rPr>
-          <w:sz w:val="24"/>
-        </w:rPr>
-        <w:t>Fospuca</w:t>
-      </w:r>
-      <w:proofErr w:type="spellEnd"/>
-      <w:r>
-        <w:rPr>
-          <w:sz w:val="24"/>
-        </w:rPr>
-        <w:t xml:space="preserve">, </w:t>
-      </w:r>
-      <w:r>
-        <w:rPr>
-          <w:sz w:val="24"/>
-        </w:rPr>
-        <w:t xml:space="preserve">la empresa de internet Corporación </w:t>
-      </w:r>
-      <w:proofErr w:type="spellStart"/>
-      <w:r>
-        <w:rPr>
-          <w:sz w:val="24"/>
-        </w:rPr>
-        <w:t>Telemic</w:t>
-      </w:r>
-      <w:proofErr w:type="spellEnd"/>
-      <w:r>
-        <w:rPr>
-          <w:sz w:val="24"/>
-        </w:rPr>
-        <w:t xml:space="preserve"> (Inter) y el servicio de t</w:t>
+      <w:r>
+        <w:rPr>
+          <w:sz w:val="24"/>
+        </w:rPr>
+        <w:t>la empresa de internet Corporación Telemic (Inter) y el servicio de t</w:t>
       </w:r>
       <w:r>
         <w:rPr>
@@ -2837,6 +2693,7 @@
       <w:r>
         <w:rPr>
           <w:b/>
+          <w:noProof/>
           <w:sz w:val="24"/>
         </w:rPr>
         <w:lastRenderedPageBreak/>
@@ -4736,14 +4593,12 @@
         </w:rPr>
         <w:t xml:space="preserve">y se genera mediante el sistema informático </w:t>
       </w:r>
-      <w:proofErr w:type="spellStart"/>
       <w:r>
         <w:rPr>
           <w:sz w:val="24"/>
         </w:rPr>
         <w:t>Profit</w:t>
       </w:r>
-      <w:proofErr w:type="spellEnd"/>
       <w:r>
         <w:rPr>
           <w:sz w:val="24"/>
@@ -4979,6 +4834,7 @@
           <w:numId w:val="4"/>
         </w:numPr>
         <w:spacing w:after="240"/>
+        <w:ind w:left="1416" w:hanging="1056"/>
         <w:rPr>
           <w:sz w:val="24"/>
         </w:rPr>
@@ -5332,14 +5188,7 @@
         <w:rPr>
           <w:sz w:val="24"/>
         </w:rPr>
-        <w:t xml:space="preserve"> </w:t>
-      </w:r>
-      <w:proofErr w:type="spellStart"/>
-      <w:r>
-        <w:rPr>
-          <w:sz w:val="24"/>
-        </w:rPr>
-        <w:t>Whats</w:t>
+        <w:t xml:space="preserve"> Whats</w:t>
       </w:r>
       <w:r>
         <w:rPr>
@@ -5353,7 +5202,6 @@
         </w:rPr>
         <w:t>pp</w:t>
       </w:r>
-      <w:proofErr w:type="spellEnd"/>
       <w:r>
         <w:rPr>
           <w:sz w:val="24"/>
@@ -6135,21 +5983,7 @@
           <w:sz w:val="24"/>
         </w:rPr>
         <w:lastRenderedPageBreak/>
-        <w:t xml:space="preserve">envió de valijas, gastos por compra de artículos </w:t>
-      </w:r>
-      <w:proofErr w:type="spellStart"/>
-      <w:r>
-        <w:rPr>
-          <w:sz w:val="24"/>
-        </w:rPr>
-        <w:t>e</w:t>
-      </w:r>
-      <w:proofErr w:type="spellEnd"/>
-      <w:r>
-        <w:rPr>
-          <w:sz w:val="24"/>
-        </w:rPr>
-        <w:t xml:space="preserve"> oficina, mantenimiento local, equipo y vehículo.</w:t>
+        <w:t>envió de valijas, gastos por compra de artículos e oficina, mantenimiento local, equipo y vehículo.</w:t>
       </w:r>
     </w:p>
     <w:p>
@@ -7075,6 +6909,7 @@
           <w:numId w:val="7"/>
         </w:numPr>
         <w:spacing w:after="240"/>
+        <w:ind w:left="1416" w:hanging="1056"/>
         <w:rPr>
           <w:sz w:val="24"/>
         </w:rPr>
@@ -7114,27 +6949,13 @@
         <w:rPr>
           <w:sz w:val="24"/>
         </w:rPr>
-        <w:t xml:space="preserve"> saldada </w:t>
-      </w:r>
-      <w:proofErr w:type="gramStart"/>
-      <w:r>
-        <w:rPr>
-          <w:sz w:val="24"/>
-        </w:rPr>
-        <w:t xml:space="preserve">y </w:t>
-      </w:r>
-      <w:r>
-        <w:rPr>
-          <w:sz w:val="24"/>
-        </w:rPr>
-        <w:t xml:space="preserve"> permitiendo</w:t>
-      </w:r>
-      <w:proofErr w:type="gramEnd"/>
-      <w:r>
-        <w:rPr>
-          <w:sz w:val="24"/>
-        </w:rPr>
-        <w:t xml:space="preserve"> que el cliente solicite</w:t>
+        <w:t xml:space="preserve"> saldada y</w:t>
+      </w:r>
+      <w:r>
+        <w:rPr>
+          <w:sz w:val="24"/>
+        </w:rPr>
+        <w:t xml:space="preserve"> permitiendo que el cliente solicite</w:t>
       </w:r>
       <w:r>
         <w:rPr>
@@ -8518,7 +8339,19 @@
         <w:rPr>
           <w:sz w:val="24"/>
         </w:rPr>
-        <w:t xml:space="preserve"> los despachos de mercancía que se enviara por transporte. Se coloca</w:t>
+        <w:t xml:space="preserve"> los </w:t>
+      </w:r>
+      <w:r>
+        <w:rPr>
+          <w:sz w:val="24"/>
+        </w:rPr>
+        <w:t>c</w:t>
+      </w:r>
+      <w:r>
+        <w:rPr>
+          <w:sz w:val="24"/>
+        </w:rPr>
+        <w:t>s de mercancía que se enviara por transporte. Se coloca</w:t>
       </w:r>
       <w:r>
         <w:rPr>
@@ -8921,7 +8754,21 @@
         <w:rPr>
           <w:sz w:val="24"/>
         </w:rPr>
-        <w:t xml:space="preserve"> Se recibe la relación de pedidos de ventas y se procuran los productos solicitados para satisfacer la orden. Una vez reunidos todos los artículos del pedido, se embalan los productos y se envía a ventas un reporte de pedido indicando la cantidad de artículos encontrados y listos para despachar</w:t>
+        <w:t xml:space="preserve"> Se recibe la relación de </w:t>
+      </w:r>
+      <w:bookmarkStart w:id="0" w:name="_GoBack"/>
+      <w:r>
+        <w:rPr>
+          <w:sz w:val="24"/>
+        </w:rPr>
+        <w:t>pedidos</w:t>
+      </w:r>
+      <w:bookmarkEnd w:id="0"/>
+      <w:r>
+        <w:rPr>
+          <w:sz w:val="24"/>
+        </w:rPr>
+        <w:t xml:space="preserve"> de ventas y se procuran los productos solicitados para satisfacer la orden. Una vez reunidos todos los artículos del pedido, se embalan los productos y se envía a ventas un reporte de pedido indicando la cantidad de artículos encontrados y listos para despachar</w:t>
       </w:r>
       <w:r>
         <w:rPr>
@@ -23576,14 +23423,25 @@
           <w:sz w:val="24"/>
         </w:rPr>
       </w:pPr>
-      <w:bookmarkStart w:id="0" w:name="_GoBack"/>
-      <w:bookmarkEnd w:id="0"/>
+      <w:r>
+        <w:rPr>
+          <w:b/>
+          <w:sz w:val="24"/>
+        </w:rPr>
+        <w:t>Funciones medulares:</w:t>
+      </w:r>
     </w:p>
     <w:p>
       <w:pPr>
+        <w:pStyle w:val="Prrafodelista"/>
+        <w:numPr>
+          <w:ilvl w:val="1"/>
+          <w:numId w:val="48"/>
+        </w:numPr>
         <w:spacing w:after="240"/>
         <w:jc w:val="both"/>
         <w:rPr>
+          <w:b/>
           <w:i/>
           <w:sz w:val="24"/>
         </w:rPr>
@@ -23591,20 +23449,231 @@
       <w:r>
         <w:rPr>
           <w:b/>
-          <w:i/>
-          <w:sz w:val="24"/>
-        </w:rPr>
-        <w:t>Despacho:</w:t>
+          <w:sz w:val="24"/>
+        </w:rPr>
+        <w:t>Almacenamiento de mercancía:</w:t>
+      </w:r>
+      <w:r>
+        <w:rPr>
+          <w:sz w:val="24"/>
+        </w:rPr>
+        <w:t xml:space="preserve"> </w:t>
       </w:r>
     </w:p>
     <w:p>
       <w:pPr>
+        <w:pStyle w:val="Prrafodelista"/>
+        <w:numPr>
+          <w:ilvl w:val="1"/>
+          <w:numId w:val="48"/>
+        </w:numPr>
         <w:spacing w:after="240"/>
         <w:jc w:val="both"/>
         <w:rPr>
-          <w:sz w:val="24"/>
-        </w:rPr>
-      </w:pPr>
+          <w:b/>
+          <w:i/>
+          <w:sz w:val="24"/>
+        </w:rPr>
+      </w:pPr>
+      <w:r>
+        <w:rPr>
+          <w:b/>
+          <w:sz w:val="24"/>
+        </w:rPr>
+        <w:t>Embalaje de pedidos:</w:t>
+      </w:r>
+    </w:p>
+    <w:p>
+      <w:pPr>
+        <w:pStyle w:val="Prrafodelista"/>
+        <w:numPr>
+          <w:ilvl w:val="0"/>
+          <w:numId w:val="48"/>
+        </w:numPr>
+        <w:spacing w:after="240"/>
+        <w:jc w:val="both"/>
+        <w:rPr>
+          <w:b/>
+          <w:i/>
+          <w:sz w:val="24"/>
+        </w:rPr>
+      </w:pPr>
+      <w:r>
+        <w:rPr>
+          <w:b/>
+          <w:sz w:val="24"/>
+        </w:rPr>
+        <w:t>Funciones de apoyo:</w:t>
+      </w:r>
+    </w:p>
+    <w:p>
+      <w:pPr>
+        <w:pStyle w:val="Prrafodelista"/>
+        <w:numPr>
+          <w:ilvl w:val="1"/>
+          <w:numId w:val="48"/>
+        </w:numPr>
+        <w:spacing w:after="240"/>
+        <w:jc w:val="both"/>
+        <w:rPr>
+          <w:b/>
+          <w:i/>
+          <w:sz w:val="24"/>
+        </w:rPr>
+      </w:pPr>
+      <w:r>
+        <w:rPr>
+          <w:b/>
+          <w:sz w:val="24"/>
+        </w:rPr>
+        <w:t>Inventario general</w:t>
+      </w:r>
+    </w:p>
+    <w:p>
+      <w:pPr>
+        <w:spacing w:after="240"/>
+        <w:jc w:val="both"/>
+        <w:rPr>
+          <w:i/>
+          <w:sz w:val="24"/>
+        </w:rPr>
+      </w:pPr>
+      <w:r>
+        <w:rPr>
+          <w:b/>
+          <w:i/>
+          <w:sz w:val="24"/>
+        </w:rPr>
+        <w:t>Despacho:</w:t>
+      </w:r>
+    </w:p>
+    <w:p>
+      <w:pPr>
+        <w:spacing w:after="240"/>
+        <w:jc w:val="both"/>
+        <w:rPr>
+          <w:i/>
+          <w:sz w:val="24"/>
+        </w:rPr>
+      </w:pPr>
+      <w:r>
+        <w:rPr>
+          <w:b/>
+          <w:i/>
+          <w:sz w:val="24"/>
+        </w:rPr>
+        <w:t>Gerencia operativa:</w:t>
+      </w:r>
+    </w:p>
+    <w:p>
+      <w:pPr>
+        <w:pStyle w:val="Prrafodelista"/>
+        <w:numPr>
+          <w:ilvl w:val="0"/>
+          <w:numId w:val="49"/>
+        </w:numPr>
+        <w:spacing w:after="240"/>
+        <w:jc w:val="both"/>
+        <w:rPr>
+          <w:b/>
+          <w:sz w:val="24"/>
+        </w:rPr>
+      </w:pPr>
+      <w:r>
+        <w:rPr>
+          <w:b/>
+          <w:sz w:val="24"/>
+        </w:rPr>
+        <w:t>Funciones medulares:</w:t>
+      </w:r>
+    </w:p>
+    <w:p>
+      <w:pPr>
+        <w:pStyle w:val="Prrafodelista"/>
+        <w:numPr>
+          <w:ilvl w:val="1"/>
+          <w:numId w:val="49"/>
+        </w:numPr>
+        <w:spacing w:after="240"/>
+        <w:jc w:val="both"/>
+        <w:rPr>
+          <w:b/>
+          <w:sz w:val="24"/>
+        </w:rPr>
+      </w:pPr>
+      <w:r>
+        <w:rPr>
+          <w:b/>
+          <w:sz w:val="24"/>
+        </w:rPr>
+        <w:t>Aprobación de pedidos grandes:</w:t>
+      </w:r>
+    </w:p>
+    <w:p>
+      <w:pPr>
+        <w:pStyle w:val="Prrafodelista"/>
+        <w:numPr>
+          <w:ilvl w:val="0"/>
+          <w:numId w:val="49"/>
+        </w:numPr>
+        <w:spacing w:after="240"/>
+        <w:jc w:val="both"/>
+        <w:rPr>
+          <w:b/>
+          <w:sz w:val="24"/>
+        </w:rPr>
+      </w:pPr>
+      <w:r>
+        <w:rPr>
+          <w:b/>
+          <w:sz w:val="24"/>
+        </w:rPr>
+        <w:t>Funciones de apoyo:</w:t>
+      </w:r>
+    </w:p>
+    <w:p>
+      <w:pPr>
+        <w:pStyle w:val="Prrafodelista"/>
+        <w:numPr>
+          <w:ilvl w:val="1"/>
+          <w:numId w:val="49"/>
+        </w:numPr>
+        <w:spacing w:after="240"/>
+        <w:jc w:val="both"/>
+        <w:rPr>
+          <w:b/>
+          <w:sz w:val="24"/>
+        </w:rPr>
+      </w:pPr>
+      <w:r>
+        <w:rPr>
+          <w:b/>
+          <w:sz w:val="24"/>
+        </w:rPr>
+        <w:t>Investigación de discrepancias:</w:t>
+      </w:r>
+    </w:p>
+    <w:p>
+      <w:pPr>
+        <w:pStyle w:val="Prrafodelista"/>
+        <w:numPr>
+          <w:ilvl w:val="1"/>
+          <w:numId w:val="49"/>
+        </w:numPr>
+        <w:spacing w:after="240"/>
+        <w:jc w:val="both"/>
+        <w:rPr>
+          <w:b/>
+          <w:sz w:val="24"/>
+        </w:rPr>
+      </w:pPr>
+      <w:r>
+        <w:rPr>
+          <w:b/>
+          <w:sz w:val="24"/>
+        </w:rPr>
+        <w:t>Organización de toma física:</w:t>
+      </w:r>
     </w:p>
     <w:sectPr>
       <w:pgSz w:w="12240" w:h="15840"/>
@@ -27285,6 +27354,119 @@
     </w:lvl>
   </w:abstractNum>
   <w:abstractNum w:abstractNumId="33">
+    <w:nsid w:val="52037533"/>
+    <w:multiLevelType w:val="hybridMultilevel"/>
+    <w:tmpl w:val="E8E406EA"/>
+    <w:lvl w:ilvl="0" w:tplc="200A0001">
+      <w:start w:val="1"/>
+      <w:numFmt w:val="bullet"/>
+      <w:lvlText w:val=""/>
+      <w:lvlJc w:val="left"/>
+      <w:pPr>
+        <w:ind w:left="720" w:hanging="360"/>
+      </w:pPr>
+      <w:rPr>
+        <w:rFonts w:ascii="Symbol" w:hAnsi="Symbol" w:hint="default"/>
+      </w:rPr>
+    </w:lvl>
+    <w:lvl w:ilvl="1" w:tplc="200A0003">
+      <w:start w:val="1"/>
+      <w:numFmt w:val="bullet"/>
+      <w:lvlText w:val="o"/>
+      <w:lvlJc w:val="left"/>
+      <w:pPr>
+        <w:ind w:left="1440" w:hanging="360"/>
+      </w:pPr>
+      <w:rPr>
+        <w:rFonts w:ascii="Courier New" w:hAnsi="Courier New" w:cs="Courier New" w:hint="default"/>
+      </w:rPr>
+    </w:lvl>
+    <w:lvl w:ilvl="2" w:tplc="200A0005" w:tentative="1">
+      <w:start w:val="1"/>
+      <w:numFmt w:val="bullet"/>
+      <w:lvlText w:val=""/>
+      <w:lvlJc w:val="left"/>
+      <w:pPr>
+        <w:ind w:left="2160" w:hanging="360"/>
+      </w:pPr>
+      <w:rPr>
+        <w:rFonts w:ascii="Wingdings" w:hAnsi="Wingdings" w:hint="default"/>
+      </w:rPr>
+    </w:lvl>
+    <w:lvl w:ilvl="3" w:tplc="200A0001" w:tentative="1">
+      <w:start w:val="1"/>
+      <w:numFmt w:val="bullet"/>
+      <w:lvlText w:val=""/>
+      <w:lvlJc w:val="left"/>
+      <w:pPr>
+        <w:ind w:left="2880" w:hanging="360"/>
+      </w:pPr>
+      <w:rPr>
+        <w:rFonts w:ascii="Symbol" w:hAnsi="Symbol" w:hint="default"/>
+      </w:rPr>
+    </w:lvl>
+    <w:lvl w:ilvl="4" w:tplc="200A0003" w:tentative="1">
+      <w:start w:val="1"/>
+      <w:numFmt w:val="bullet"/>
+      <w:lvlText w:val="o"/>
+      <w:lvlJc w:val="left"/>
+      <w:pPr>
+        <w:ind w:left="3600" w:hanging="360"/>
+      </w:pPr>
+      <w:rPr>
+        <w:rFonts w:ascii="Courier New" w:hAnsi="Courier New" w:cs="Courier New" w:hint="default"/>
+      </w:rPr>
+    </w:lvl>
+    <w:lvl w:ilvl="5" w:tplc="200A0005" w:tentative="1">
+      <w:start w:val="1"/>
+      <w:numFmt w:val="bullet"/>
+      <w:lvlText w:val=""/>
+      <w:lvlJc w:val="left"/>
+      <w:pPr>
+        <w:ind w:left="4320" w:hanging="360"/>
+      </w:pPr>
+      <w:rPr>
+        <w:rFonts w:ascii="Wingdings" w:hAnsi="Wingdings" w:hint="default"/>
+      </w:rPr>
+    </w:lvl>
+    <w:lvl w:ilvl="6" w:tplc="200A0001" w:tentative="1">
+      <w:start w:val="1"/>
+      <w:numFmt w:val="bullet"/>
+      <w:lvlText w:val=""/>
+      <w:lvlJc w:val="left"/>
+      <w:pPr>
+        <w:ind w:left="5040" w:hanging="360"/>
+      </w:pPr>
+      <w:rPr>
+        <w:rFonts w:ascii="Symbol" w:hAnsi="Symbol" w:hint="default"/>
+      </w:rPr>
+    </w:lvl>
+    <w:lvl w:ilvl="7" w:tplc="200A0003" w:tentative="1">
+      <w:start w:val="1"/>
+      <w:numFmt w:val="bullet"/>
+      <w:lvlText w:val="o"/>
+      <w:lvlJc w:val="left"/>
+      <w:pPr>
+        <w:ind w:left="5760" w:hanging="360"/>
+      </w:pPr>
+      <w:rPr>
+        <w:rFonts w:ascii="Courier New" w:hAnsi="Courier New" w:cs="Courier New" w:hint="default"/>
+      </w:rPr>
+    </w:lvl>
+    <w:lvl w:ilvl="8" w:tplc="200A0005" w:tentative="1">
+      <w:start w:val="1"/>
+      <w:numFmt w:val="bullet"/>
+      <w:lvlText w:val=""/>
+      <w:lvlJc w:val="left"/>
+      <w:pPr>
+        <w:ind w:left="6480" w:hanging="360"/>
+      </w:pPr>
+      <w:rPr>
+        <w:rFonts w:ascii="Wingdings" w:hAnsi="Wingdings" w:hint="default"/>
+      </w:rPr>
+    </w:lvl>
+  </w:abstractNum>
+  <w:abstractNum w:abstractNumId="34">
     <w:nsid w:val="59BC4AD5"/>
     <w:multiLevelType w:val="hybridMultilevel"/>
     <w:tmpl w:val="FF2AA8D6"/>
@@ -27399,7 +27581,7 @@
       </w:rPr>
     </w:lvl>
   </w:abstractNum>
-  <w:abstractNum w:abstractNumId="34">
+  <w:abstractNum w:abstractNumId="35">
     <w:nsid w:val="5D997F8C"/>
     <w:multiLevelType w:val="hybridMultilevel"/>
     <w:tmpl w:val="DA101468"/>
@@ -27512,7 +27694,7 @@
       </w:rPr>
     </w:lvl>
   </w:abstractNum>
-  <w:abstractNum w:abstractNumId="35">
+  <w:abstractNum w:abstractNumId="36">
     <w:nsid w:val="677677AD"/>
     <w:multiLevelType w:val="hybridMultilevel"/>
     <w:tmpl w:val="192C0C54"/>
@@ -27625,7 +27807,7 @@
       </w:rPr>
     </w:lvl>
   </w:abstractNum>
-  <w:abstractNum w:abstractNumId="36">
+  <w:abstractNum w:abstractNumId="37">
     <w:nsid w:val="6A3A0C5F"/>
     <w:multiLevelType w:val="hybridMultilevel"/>
     <w:tmpl w:val="8034C606"/>
@@ -27738,7 +27920,7 @@
       </w:rPr>
     </w:lvl>
   </w:abstractNum>
-  <w:abstractNum w:abstractNumId="37">
+  <w:abstractNum w:abstractNumId="38">
     <w:nsid w:val="6C636DAA"/>
     <w:multiLevelType w:val="hybridMultilevel"/>
     <w:tmpl w:val="D0BE95DA"/>
@@ -27851,7 +28033,7 @@
       </w:rPr>
     </w:lvl>
   </w:abstractNum>
-  <w:abstractNum w:abstractNumId="38">
+  <w:abstractNum w:abstractNumId="39">
     <w:nsid w:val="6C6C3E5F"/>
     <w:multiLevelType w:val="hybridMultilevel"/>
     <w:tmpl w:val="173CCE3A"/>
@@ -27940,7 +28122,7 @@
       </w:pPr>
     </w:lvl>
   </w:abstractNum>
-  <w:abstractNum w:abstractNumId="39">
+  <w:abstractNum w:abstractNumId="40">
     <w:nsid w:val="71FF11AB"/>
     <w:multiLevelType w:val="hybridMultilevel"/>
     <w:tmpl w:val="FDB006D8"/>
@@ -28053,7 +28235,7 @@
       </w:rPr>
     </w:lvl>
   </w:abstractNum>
-  <w:abstractNum w:abstractNumId="40">
+  <w:abstractNum w:abstractNumId="41">
     <w:nsid w:val="72283DB2"/>
     <w:multiLevelType w:val="hybridMultilevel"/>
     <w:tmpl w:val="1612210E"/>
@@ -28166,7 +28348,7 @@
       </w:rPr>
     </w:lvl>
   </w:abstractNum>
-  <w:abstractNum w:abstractNumId="41">
+  <w:abstractNum w:abstractNumId="42">
     <w:nsid w:val="76562203"/>
     <w:multiLevelType w:val="hybridMultilevel"/>
     <w:tmpl w:val="26F4D3E0"/>
@@ -28256,7 +28438,7 @@
       </w:pPr>
     </w:lvl>
   </w:abstractNum>
-  <w:abstractNum w:abstractNumId="42">
+  <w:abstractNum w:abstractNumId="43">
     <w:nsid w:val="769037C8"/>
     <w:multiLevelType w:val="hybridMultilevel"/>
     <w:tmpl w:val="83C6E0CA"/>
@@ -28369,7 +28551,7 @@
       </w:rPr>
     </w:lvl>
   </w:abstractNum>
-  <w:abstractNum w:abstractNumId="43">
+  <w:abstractNum w:abstractNumId="44">
     <w:nsid w:val="78762963"/>
     <w:multiLevelType w:val="multilevel"/>
     <w:tmpl w:val="0D98F824"/>
@@ -28509,7 +28691,7 @@
       </w:rPr>
     </w:lvl>
   </w:abstractNum>
-  <w:abstractNum w:abstractNumId="44">
+  <w:abstractNum w:abstractNumId="45">
     <w:nsid w:val="792B3B48"/>
     <w:multiLevelType w:val="hybridMultilevel"/>
     <w:tmpl w:val="D79AD414"/>
@@ -28624,7 +28806,7 @@
       </w:rPr>
     </w:lvl>
   </w:abstractNum>
-  <w:abstractNum w:abstractNumId="45">
+  <w:abstractNum w:abstractNumId="46">
     <w:nsid w:val="7D847725"/>
     <w:multiLevelType w:val="hybridMultilevel"/>
     <w:tmpl w:val="A2460520"/>
@@ -28714,7 +28896,7 @@
       </w:pPr>
     </w:lvl>
   </w:abstractNum>
-  <w:abstractNum w:abstractNumId="46">
+  <w:abstractNum w:abstractNumId="47">
     <w:nsid w:val="7E5B429A"/>
     <w:multiLevelType w:val="hybridMultilevel"/>
     <w:tmpl w:val="BF4A0100"/>
@@ -28829,7 +29011,7 @@
       </w:rPr>
     </w:lvl>
   </w:abstractNum>
-  <w:abstractNum w:abstractNumId="47">
+  <w:abstractNum w:abstractNumId="48">
     <w:nsid w:val="7F3F744E"/>
     <w:multiLevelType w:val="hybridMultilevel"/>
     <w:tmpl w:val="325EB9F2"/>
@@ -28845,7 +29027,7 @@
         <w:rFonts w:ascii="Symbol" w:hAnsi="Symbol" w:hint="default"/>
       </w:rPr>
     </w:lvl>
-    <w:lvl w:ilvl="1" w:tplc="200A0003" w:tentative="1">
+    <w:lvl w:ilvl="1" w:tplc="200A0003">
       <w:start w:val="1"/>
       <w:numFmt w:val="bullet"/>
       <w:lvlText w:val="o"/>
@@ -28943,7 +29125,7 @@
     </w:lvl>
   </w:abstractNum>
   <w:num w:numId="1">
-    <w:abstractNumId w:val="43"/>
+    <w:abstractNumId w:val="44"/>
   </w:num>
   <w:num w:numId="2">
     <w:abstractNumId w:val="13"/>
@@ -28952,7 +29134,7 @@
     <w:abstractNumId w:val="21"/>
   </w:num>
   <w:num w:numId="4">
-    <w:abstractNumId w:val="39"/>
+    <w:abstractNumId w:val="40"/>
   </w:num>
   <w:num w:numId="5">
     <w:abstractNumId w:val="5"/>
@@ -28964,13 +29146,13 @@
     <w:abstractNumId w:val="0"/>
   </w:num>
   <w:num w:numId="8">
-    <w:abstractNumId w:val="42"/>
+    <w:abstractNumId w:val="43"/>
   </w:num>
   <w:num w:numId="9">
     <w:abstractNumId w:val="24"/>
   </w:num>
   <w:num w:numId="10">
-    <w:abstractNumId w:val="34"/>
+    <w:abstractNumId w:val="35"/>
   </w:num>
   <w:num w:numId="11">
     <w:abstractNumId w:val="26"/>
@@ -28991,7 +29173,7 @@
     <w:abstractNumId w:val="6"/>
   </w:num>
   <w:num w:numId="17">
-    <w:abstractNumId w:val="35"/>
+    <w:abstractNumId w:val="36"/>
   </w:num>
   <w:num w:numId="18">
     <w:abstractNumId w:val="7"/>
@@ -29009,7 +29191,7 @@
     <w:abstractNumId w:val="11"/>
   </w:num>
   <w:num w:numId="23">
-    <w:abstractNumId w:val="36"/>
+    <w:abstractNumId w:val="37"/>
   </w:num>
   <w:num w:numId="24">
     <w:abstractNumId w:val="25"/>
@@ -29024,7 +29206,7 @@
     <w:abstractNumId w:val="14"/>
   </w:num>
   <w:num w:numId="28">
-    <w:abstractNumId w:val="41"/>
+    <w:abstractNumId w:val="42"/>
   </w:num>
   <w:num w:numId="29">
     <w:abstractNumId w:val="30"/>
@@ -29033,16 +29215,16 @@
     <w:abstractNumId w:val="16"/>
   </w:num>
   <w:num w:numId="31">
-    <w:abstractNumId w:val="45"/>
+    <w:abstractNumId w:val="46"/>
   </w:num>
   <w:num w:numId="32">
     <w:abstractNumId w:val="31"/>
   </w:num>
   <w:num w:numId="33">
-    <w:abstractNumId w:val="38"/>
+    <w:abstractNumId w:val="39"/>
   </w:num>
   <w:num w:numId="34">
-    <w:abstractNumId w:val="37"/>
+    <w:abstractNumId w:val="38"/>
   </w:num>
   <w:num w:numId="35">
     <w:abstractNumId w:val="15"/>
@@ -29060,19 +29242,19 @@
     <w:abstractNumId w:val="2"/>
   </w:num>
   <w:num w:numId="40">
-    <w:abstractNumId w:val="46"/>
+    <w:abstractNumId w:val="47"/>
   </w:num>
   <w:num w:numId="41">
     <w:abstractNumId w:val="20"/>
   </w:num>
   <w:num w:numId="42">
-    <w:abstractNumId w:val="44"/>
+    <w:abstractNumId w:val="45"/>
   </w:num>
   <w:num w:numId="43">
     <w:abstractNumId w:val="27"/>
   </w:num>
   <w:num w:numId="44">
-    <w:abstractNumId w:val="33"/>
+    <w:abstractNumId w:val="34"/>
   </w:num>
   <w:num w:numId="45">
     <w:abstractNumId w:val="18"/>
@@ -29081,10 +29263,13 @@
     <w:abstractNumId w:val="23"/>
   </w:num>
   <w:num w:numId="47">
-    <w:abstractNumId w:val="40"/>
+    <w:abstractNumId w:val="41"/>
   </w:num>
   <w:num w:numId="48">
-    <w:abstractNumId w:val="47"/>
+    <w:abstractNumId w:val="48"/>
+  </w:num>
+  <w:num w:numId="49">
+    <w:abstractNumId w:val="33"/>
   </w:num>
 </w:numbering>
 </file>
@@ -29494,6 +29679,7 @@
   <w:style w:type="character" w:default="1" w:styleId="Fuentedeprrafopredeter">
     <w:name w:val="Default Paragraph Font"/>
     <w:uiPriority w:val="1"/>
+    <w:semiHidden/>
     <w:unhideWhenUsed/>
   </w:style>
   <w:style w:type="table" w:default="1" w:styleId="Tablanormal">
@@ -31471,93 +31657,93 @@
     </dgm:pt>
   </dgm:ptLst>
   <dgm:cxnLst>
+    <dgm:cxn modelId="{00C90BDA-D2B6-4465-BE9C-F06E6F4ADED8}" type="presOf" srcId="{B2F7CC46-093E-45D9-B697-30D8260819F9}" destId="{857C20A3-B9C0-4D0D-BEE0-767D17842868}" srcOrd="0" destOrd="0" presId="urn:microsoft.com/office/officeart/2005/8/layout/orgChart1"/>
     <dgm:cxn modelId="{E27F8F1C-F011-43B8-A528-26AE2F5860B5}" srcId="{5342B284-AC17-4195-BD32-258D27A7CA4F}" destId="{B2F7CC46-093E-45D9-B697-30D8260819F9}" srcOrd="0" destOrd="0" parTransId="{07D8F1D0-0F33-4C37-9D86-90BC16CFEF34}" sibTransId="{6DC59D02-6000-4C6F-BA8D-DFDCFC7DE8D6}"/>
-    <dgm:cxn modelId="{CB874488-EB6F-4E00-8BF4-9E8A3AD41F1A}" type="presOf" srcId="{96992DE8-175F-4B31-BAFC-00AF582F430D}" destId="{AB77F4A3-02D3-4425-A0DD-1BC1494A0B54}" srcOrd="0" destOrd="0" presId="urn:microsoft.com/office/officeart/2005/8/layout/orgChart1"/>
-    <dgm:cxn modelId="{EBBC7651-539F-4ACC-9D8F-2392D6573CB7}" type="presOf" srcId="{167DC0BB-2AAD-4563-B134-4D1C7B8D98F8}" destId="{161A51D5-41CE-466F-B2AD-80158E6D20CA}" srcOrd="1" destOrd="0" presId="urn:microsoft.com/office/officeart/2005/8/layout/orgChart1"/>
+    <dgm:cxn modelId="{9FADC230-788F-4C46-B48D-6383E9B0A6A7}" type="presOf" srcId="{12A40CD8-CDC4-4F70-B4DE-B372896AEA48}" destId="{BE3F75C9-43B6-4D99-92E4-8748BA8C43FE}" srcOrd="0" destOrd="0" presId="urn:microsoft.com/office/officeart/2005/8/layout/orgChart1"/>
+    <dgm:cxn modelId="{A11EC63B-A506-49E8-A904-9E5C934A4BC4}" type="presOf" srcId="{B5D3D691-9196-4446-AD89-214173505153}" destId="{B2DE0353-8AD3-4458-8715-50A9ACA8241F}" srcOrd="0" destOrd="0" presId="urn:microsoft.com/office/officeart/2005/8/layout/orgChart1"/>
+    <dgm:cxn modelId="{F2B60151-3A72-4BC1-A30F-B429A762C762}" type="presOf" srcId="{167DC0BB-2AAD-4563-B134-4D1C7B8D98F8}" destId="{4BE5F9AB-2E99-4D1D-84B5-7BF50F9C01FE}" srcOrd="0" destOrd="0" presId="urn:microsoft.com/office/officeart/2005/8/layout/orgChart1"/>
+    <dgm:cxn modelId="{F0ECCECB-3172-4D62-A6DD-93FC2B8750BE}" type="presOf" srcId="{6553DEC0-3DCC-4BD4-9F1C-8BA17C08C2DE}" destId="{6AD584BA-2C95-4D02-BEA4-058E01AF2F0C}" srcOrd="0" destOrd="0" presId="urn:microsoft.com/office/officeart/2005/8/layout/orgChart1"/>
     <dgm:cxn modelId="{8A946195-4F26-4BFC-AB19-62B65A2EAC02}" srcId="{B2F7CC46-093E-45D9-B697-30D8260819F9}" destId="{66A4C852-A33E-447E-AFC1-B997A331FAA0}" srcOrd="4" destOrd="0" parTransId="{B7D19582-8085-4D3E-9836-CB3ADFEEF863}" sibTransId="{060ADB6B-A861-4C98-9356-7CCBC1C4D36D}"/>
-    <dgm:cxn modelId="{31C6B7D2-BB72-41F5-862D-533D40A2B240}" type="presOf" srcId="{66A4C852-A33E-447E-AFC1-B997A331FAA0}" destId="{191663C0-004E-49F7-B2A1-415ADD159E12}" srcOrd="0" destOrd="0" presId="urn:microsoft.com/office/officeart/2005/8/layout/orgChart1"/>
-    <dgm:cxn modelId="{C7004F8E-6468-4B5D-A4FD-3D4659A8D327}" type="presOf" srcId="{462D8612-A56A-4595-8765-11B94EF1AC61}" destId="{F456C751-4A03-4264-84E5-1FD12AFD325B}" srcOrd="1" destOrd="0" presId="urn:microsoft.com/office/officeart/2005/8/layout/orgChart1"/>
-    <dgm:cxn modelId="{157DA502-00AD-4916-9107-141D76F56A6D}" type="presOf" srcId="{E1BDBF2F-3634-4656-904C-206EEE555229}" destId="{D2AD1033-A22F-489A-AC49-99C60DFF1FCF}" srcOrd="0" destOrd="0" presId="urn:microsoft.com/office/officeart/2005/8/layout/orgChart1"/>
-    <dgm:cxn modelId="{1C94B3A6-8933-4F65-B503-7A9EF2C98F8A}" type="presOf" srcId="{7F7230A2-3396-4683-A6DF-C71E1D9E5B18}" destId="{94C810D3-B0E2-4AA2-BA2F-A25FC16EA14B}" srcOrd="1" destOrd="0" presId="urn:microsoft.com/office/officeart/2005/8/layout/orgChart1"/>
-    <dgm:cxn modelId="{15923E96-FEB2-48BB-BE7F-72FE95A48040}" type="presOf" srcId="{167DC0BB-2AAD-4563-B134-4D1C7B8D98F8}" destId="{4BE5F9AB-2E99-4D1D-84B5-7BF50F9C01FE}" srcOrd="0" destOrd="0" presId="urn:microsoft.com/office/officeart/2005/8/layout/orgChart1"/>
-    <dgm:cxn modelId="{FD7F620C-ADD7-46E3-9A6D-31010C703CA5}" type="presOf" srcId="{B5D3D691-9196-4446-AD89-214173505153}" destId="{B2DE0353-8AD3-4458-8715-50A9ACA8241F}" srcOrd="0" destOrd="0" presId="urn:microsoft.com/office/officeart/2005/8/layout/orgChart1"/>
-    <dgm:cxn modelId="{58D3E33A-FD2F-4422-AF12-C0817016EA1A}" type="presOf" srcId="{462D8612-A56A-4595-8765-11B94EF1AC61}" destId="{3D368A32-913B-427A-8CF8-E620EED613BD}" srcOrd="0" destOrd="0" presId="urn:microsoft.com/office/officeart/2005/8/layout/orgChart1"/>
-    <dgm:cxn modelId="{79650CC4-C8F3-43BB-86F0-10058930C533}" type="presOf" srcId="{12A40CD8-CDC4-4F70-B4DE-B372896AEA48}" destId="{ABE5BD0B-01A7-46EA-8707-A747E0217E79}" srcOrd="1" destOrd="0" presId="urn:microsoft.com/office/officeart/2005/8/layout/orgChart1"/>
-    <dgm:cxn modelId="{1462F73F-2E72-431D-B230-BA214D345B2B}" type="presOf" srcId="{E1BDBF2F-3634-4656-904C-206EEE555229}" destId="{2F1D0E75-F733-4FFA-8651-70D5267CEBF0}" srcOrd="1" destOrd="0" presId="urn:microsoft.com/office/officeart/2005/8/layout/orgChart1"/>
+    <dgm:cxn modelId="{0B78FF84-4F9F-4892-A585-7CB99737FE34}" type="presOf" srcId="{7F7230A2-3396-4683-A6DF-C71E1D9E5B18}" destId="{7DDC643F-E06D-40EC-9344-B51803A1803D}" srcOrd="0" destOrd="0" presId="urn:microsoft.com/office/officeart/2005/8/layout/orgChart1"/>
+    <dgm:cxn modelId="{B82D580D-FB31-4FC6-9060-0DA0383650BA}" type="presOf" srcId="{96992DE8-175F-4B31-BAFC-00AF582F430D}" destId="{AB77F4A3-02D3-4425-A0DD-1BC1494A0B54}" srcOrd="0" destOrd="0" presId="urn:microsoft.com/office/officeart/2005/8/layout/orgChart1"/>
+    <dgm:cxn modelId="{71A8A16C-8BD3-4733-8145-6196A711E44C}" type="presOf" srcId="{E1BDBF2F-3634-4656-904C-206EEE555229}" destId="{2F1D0E75-F733-4FFA-8651-70D5267CEBF0}" srcOrd="1" destOrd="0" presId="urn:microsoft.com/office/officeart/2005/8/layout/orgChart1"/>
+    <dgm:cxn modelId="{2BAD3126-54A4-4641-924F-CF81365323C7}" type="presOf" srcId="{12A40CD8-CDC4-4F70-B4DE-B372896AEA48}" destId="{ABE5BD0B-01A7-46EA-8707-A747E0217E79}" srcOrd="1" destOrd="0" presId="urn:microsoft.com/office/officeart/2005/8/layout/orgChart1"/>
+    <dgm:cxn modelId="{C42751D7-C550-461E-94EA-B19F9F8464A2}" type="presOf" srcId="{3A42B764-8F95-438A-BAD2-F78EDF072481}" destId="{006613D3-FD45-4364-8AF3-2F7D5338E246}" srcOrd="0" destOrd="0" presId="urn:microsoft.com/office/officeart/2005/8/layout/orgChart1"/>
+    <dgm:cxn modelId="{B9B075C6-28F7-4EE9-B64C-85A7DE048C3D}" type="presOf" srcId="{E1B9F82B-30D3-4881-8372-7254FBA40F72}" destId="{5CD1A5A4-7693-41C2-A6B7-803B8FC67845}" srcOrd="1" destOrd="0" presId="urn:microsoft.com/office/officeart/2005/8/layout/orgChart1"/>
+    <dgm:cxn modelId="{DE2A53E3-DB48-4E30-8C71-7C010C59757E}" type="presOf" srcId="{462D8612-A56A-4595-8765-11B94EF1AC61}" destId="{3D368A32-913B-427A-8CF8-E620EED613BD}" srcOrd="0" destOrd="0" presId="urn:microsoft.com/office/officeart/2005/8/layout/orgChart1"/>
+    <dgm:cxn modelId="{52ABE188-1FA7-4A61-937C-1AB8B75D4288}" type="presOf" srcId="{167DC0BB-2AAD-4563-B134-4D1C7B8D98F8}" destId="{161A51D5-41CE-466F-B2AD-80158E6D20CA}" srcOrd="1" destOrd="0" presId="urn:microsoft.com/office/officeart/2005/8/layout/orgChart1"/>
     <dgm:cxn modelId="{9E0DA37C-E5E2-4154-93A0-613BE253F3FE}" srcId="{B2F7CC46-093E-45D9-B697-30D8260819F9}" destId="{E1B9F82B-30D3-4881-8372-7254FBA40F72}" srcOrd="3" destOrd="0" parTransId="{B5D3D691-9196-4446-AD89-214173505153}" sibTransId="{34011806-2D21-4E44-8E40-D5739064688B}"/>
-    <dgm:cxn modelId="{3A298FA7-6239-44C1-A2B1-2109CADC1F25}" type="presOf" srcId="{5342B284-AC17-4195-BD32-258D27A7CA4F}" destId="{7BAB25FE-9168-4864-B7E3-F5011E5AB6C6}" srcOrd="0" destOrd="0" presId="urn:microsoft.com/office/officeart/2005/8/layout/orgChart1"/>
-    <dgm:cxn modelId="{A40F3643-B139-4D3B-8E5D-1953115CA6C4}" type="presOf" srcId="{12A40CD8-CDC4-4F70-B4DE-B372896AEA48}" destId="{BE3F75C9-43B6-4D99-92E4-8748BA8C43FE}" srcOrd="0" destOrd="0" presId="urn:microsoft.com/office/officeart/2005/8/layout/orgChart1"/>
-    <dgm:cxn modelId="{179297CB-A7DA-41CC-A7F9-3812262F7145}" type="presOf" srcId="{6553DEC0-3DCC-4BD4-9F1C-8BA17C08C2DE}" destId="{6AD584BA-2C95-4D02-BEA4-058E01AF2F0C}" srcOrd="0" destOrd="0" presId="urn:microsoft.com/office/officeart/2005/8/layout/orgChart1"/>
+    <dgm:cxn modelId="{7030AD1C-D9B3-4EB8-B01C-206972DDD25C}" type="presOf" srcId="{462D8612-A56A-4595-8765-11B94EF1AC61}" destId="{F456C751-4A03-4264-84E5-1FD12AFD325B}" srcOrd="1" destOrd="0" presId="urn:microsoft.com/office/officeart/2005/8/layout/orgChart1"/>
+    <dgm:cxn modelId="{12D7E126-893A-4A13-90DA-77CA2966A83D}" type="presOf" srcId="{B2F7CC46-093E-45D9-B697-30D8260819F9}" destId="{D3FA7DB3-0A2C-4AE5-9512-23B3108C2778}" srcOrd="1" destOrd="0" presId="urn:microsoft.com/office/officeart/2005/8/layout/orgChart1"/>
     <dgm:cxn modelId="{9AC41125-35F4-453F-BCE4-3BED3B9568E1}" srcId="{B2F7CC46-093E-45D9-B697-30D8260819F9}" destId="{462D8612-A56A-4595-8765-11B94EF1AC61}" srcOrd="5" destOrd="0" parTransId="{AEE4FA32-0867-4FA9-BC07-FC2F55A47A8E}" sibTransId="{7C0CF5E3-2DDB-4225-8ACB-CF71FCBA8A35}"/>
-    <dgm:cxn modelId="{CB79BCAD-A858-44F3-B792-71EADCC6B98D}" type="presOf" srcId="{B2F7CC46-093E-45D9-B697-30D8260819F9}" destId="{857C20A3-B9C0-4D0D-BEE0-767D17842868}" srcOrd="0" destOrd="0" presId="urn:microsoft.com/office/officeart/2005/8/layout/orgChart1"/>
+    <dgm:cxn modelId="{CA36A901-3BF1-4497-8848-157B87098133}" type="presOf" srcId="{7F7230A2-3396-4683-A6DF-C71E1D9E5B18}" destId="{94C810D3-B0E2-4AA2-BA2F-A25FC16EA14B}" srcOrd="1" destOrd="0" presId="urn:microsoft.com/office/officeart/2005/8/layout/orgChart1"/>
     <dgm:cxn modelId="{F8D54437-F67E-4F14-8ABE-529524B40A6A}" srcId="{B2F7CC46-093E-45D9-B697-30D8260819F9}" destId="{E1BDBF2F-3634-4656-904C-206EEE555229}" srcOrd="1" destOrd="0" parTransId="{6553DEC0-3DCC-4BD4-9F1C-8BA17C08C2DE}" sibTransId="{80045C24-5598-4758-8124-B7A2B4F31377}"/>
-    <dgm:cxn modelId="{4EB4EC39-8933-4862-B602-A11AD4F358EE}" type="presOf" srcId="{3A42B764-8F95-438A-BAD2-F78EDF072481}" destId="{006613D3-FD45-4364-8AF3-2F7D5338E246}" srcOrd="0" destOrd="0" presId="urn:microsoft.com/office/officeart/2005/8/layout/orgChart1"/>
-    <dgm:cxn modelId="{7258681D-B8B8-445C-B29C-CA30A9FE8DF6}" type="presOf" srcId="{66A4C852-A33E-447E-AFC1-B997A331FAA0}" destId="{3B089322-2D47-4561-911A-5A0209B554BA}" srcOrd="1" destOrd="0" presId="urn:microsoft.com/office/officeart/2005/8/layout/orgChart1"/>
-    <dgm:cxn modelId="{B6CD976B-4904-4E54-99BF-53A9A4896BF6}" type="presOf" srcId="{038E619A-54FD-4970-A2E7-DF4B97755F0C}" destId="{E5B84551-7129-4210-B679-419417607360}" srcOrd="0" destOrd="0" presId="urn:microsoft.com/office/officeart/2005/8/layout/orgChart1"/>
-    <dgm:cxn modelId="{81CC3C71-5778-49C6-BBF9-B467DBC54CD6}" type="presOf" srcId="{7F7230A2-3396-4683-A6DF-C71E1D9E5B18}" destId="{7DDC643F-E06D-40EC-9344-B51803A1803D}" srcOrd="0" destOrd="0" presId="urn:microsoft.com/office/officeart/2005/8/layout/orgChart1"/>
-    <dgm:cxn modelId="{029DFE6B-F4E9-4687-9282-74BB940FE715}" type="presOf" srcId="{B7D19582-8085-4D3E-9836-CB3ADFEEF863}" destId="{7B8CBA25-104A-4848-8BA4-A4ACA60BE79F}" srcOrd="0" destOrd="0" presId="urn:microsoft.com/office/officeart/2005/8/layout/orgChart1"/>
-    <dgm:cxn modelId="{1C834EDA-6FB9-4616-9C6F-9EAC5B829F15}" type="presOf" srcId="{E1B9F82B-30D3-4881-8372-7254FBA40F72}" destId="{5CD1A5A4-7693-41C2-A6B7-803B8FC67845}" srcOrd="1" destOrd="0" presId="urn:microsoft.com/office/officeart/2005/8/layout/orgChart1"/>
-    <dgm:cxn modelId="{64BB8B1F-7BC7-4435-B977-FD11EF3E9696}" type="presOf" srcId="{E1B9F82B-30D3-4881-8372-7254FBA40F72}" destId="{0A761CEB-FC20-4B27-A015-F621FEA59D33}" srcOrd="0" destOrd="0" presId="urn:microsoft.com/office/officeart/2005/8/layout/orgChart1"/>
-    <dgm:cxn modelId="{05B09984-E8B0-4249-BF66-8E8984D16516}" type="presOf" srcId="{B2F7CC46-093E-45D9-B697-30D8260819F9}" destId="{D3FA7DB3-0A2C-4AE5-9512-23B3108C2778}" srcOrd="1" destOrd="0" presId="urn:microsoft.com/office/officeart/2005/8/layout/orgChart1"/>
-    <dgm:cxn modelId="{E45D9B0C-BD91-4F63-9EAF-0EBADE28D8CB}" type="presOf" srcId="{AEE4FA32-0867-4FA9-BC07-FC2F55A47A8E}" destId="{B94A2D99-A0FF-48C2-8DD0-B8102FC433CE}" srcOrd="0" destOrd="0" presId="urn:microsoft.com/office/officeart/2005/8/layout/orgChart1"/>
+    <dgm:cxn modelId="{FF9DC72F-B6D3-412F-A816-77D2FAD4E894}" type="presOf" srcId="{E1BDBF2F-3634-4656-904C-206EEE555229}" destId="{D2AD1033-A22F-489A-AC49-99C60DFF1FCF}" srcOrd="0" destOrd="0" presId="urn:microsoft.com/office/officeart/2005/8/layout/orgChart1"/>
+    <dgm:cxn modelId="{30915AED-3F6A-46BF-BDB0-161D6E59DD4E}" type="presOf" srcId="{66A4C852-A33E-447E-AFC1-B997A331FAA0}" destId="{3B089322-2D47-4561-911A-5A0209B554BA}" srcOrd="1" destOrd="0" presId="urn:microsoft.com/office/officeart/2005/8/layout/orgChart1"/>
+    <dgm:cxn modelId="{00091E40-164B-418E-B6B0-B71DB1CE3890}" type="presOf" srcId="{AEE4FA32-0867-4FA9-BC07-FC2F55A47A8E}" destId="{B94A2D99-A0FF-48C2-8DD0-B8102FC433CE}" srcOrd="0" destOrd="0" presId="urn:microsoft.com/office/officeart/2005/8/layout/orgChart1"/>
+    <dgm:cxn modelId="{BEFF1606-0F41-4FA5-A32B-8D88DB10D1E8}" type="presOf" srcId="{E1B9F82B-30D3-4881-8372-7254FBA40F72}" destId="{0A761CEB-FC20-4B27-A015-F621FEA59D33}" srcOrd="0" destOrd="0" presId="urn:microsoft.com/office/officeart/2005/8/layout/orgChart1"/>
+    <dgm:cxn modelId="{5E4CC2DE-2605-4BAD-9129-90B571EF8044}" type="presOf" srcId="{B7D19582-8085-4D3E-9836-CB3ADFEEF863}" destId="{7B8CBA25-104A-4848-8BA4-A4ACA60BE79F}" srcOrd="0" destOrd="0" presId="urn:microsoft.com/office/officeart/2005/8/layout/orgChart1"/>
+    <dgm:cxn modelId="{4FB06013-2C9D-4212-A340-0411F53CE1A0}" type="presOf" srcId="{038E619A-54FD-4970-A2E7-DF4B97755F0C}" destId="{E5B84551-7129-4210-B679-419417607360}" srcOrd="0" destOrd="0" presId="urn:microsoft.com/office/officeart/2005/8/layout/orgChart1"/>
+    <dgm:cxn modelId="{B4BC64F5-BFFD-4EE3-9199-786404FFF5E8}" type="presOf" srcId="{66A4C852-A33E-447E-AFC1-B997A331FAA0}" destId="{191663C0-004E-49F7-B2A1-415ADD159E12}" srcOrd="0" destOrd="0" presId="urn:microsoft.com/office/officeart/2005/8/layout/orgChart1"/>
+    <dgm:cxn modelId="{C34884D0-38AA-43AF-B4AF-713EBA9179D1}" type="presOf" srcId="{5342B284-AC17-4195-BD32-258D27A7CA4F}" destId="{7BAB25FE-9168-4864-B7E3-F5011E5AB6C6}" srcOrd="0" destOrd="0" presId="urn:microsoft.com/office/officeart/2005/8/layout/orgChart1"/>
     <dgm:cxn modelId="{4645E1F9-E51A-492D-9B5B-2668CAEAE892}" srcId="{B2F7CC46-093E-45D9-B697-30D8260819F9}" destId="{7F7230A2-3396-4683-A6DF-C71E1D9E5B18}" srcOrd="2" destOrd="0" parTransId="{038E619A-54FD-4970-A2E7-DF4B97755F0C}" sibTransId="{FBBA5810-B9F3-4F11-B094-B9CB1DC0AB45}"/>
     <dgm:cxn modelId="{33A46BF6-CBF8-4B45-9AD9-38A54471B868}" srcId="{B2F7CC46-093E-45D9-B697-30D8260819F9}" destId="{167DC0BB-2AAD-4563-B134-4D1C7B8D98F8}" srcOrd="0" destOrd="0" parTransId="{96992DE8-175F-4B31-BAFC-00AF582F430D}" sibTransId="{5FD1D3EF-9285-43E5-BD7A-AA7EA695F876}"/>
     <dgm:cxn modelId="{BB31773D-DFB9-42A9-84E4-AFFEA1A465CF}" srcId="{B2F7CC46-093E-45D9-B697-30D8260819F9}" destId="{12A40CD8-CDC4-4F70-B4DE-B372896AEA48}" srcOrd="6" destOrd="0" parTransId="{3A42B764-8F95-438A-BAD2-F78EDF072481}" sibTransId="{F5D94083-5141-4842-AF88-4ACD5C97FCB3}"/>
-    <dgm:cxn modelId="{9826B327-DEED-42F1-9FBC-55E03715EE25}" type="presParOf" srcId="{7BAB25FE-9168-4864-B7E3-F5011E5AB6C6}" destId="{49F85D23-513B-4E13-9C12-EDFD4DA4B2F6}" srcOrd="0" destOrd="0" presId="urn:microsoft.com/office/officeart/2005/8/layout/orgChart1"/>
-    <dgm:cxn modelId="{0299701F-FA9F-45CA-B5C4-5E8ED8C658AF}" type="presParOf" srcId="{49F85D23-513B-4E13-9C12-EDFD4DA4B2F6}" destId="{059D8CD8-8D42-4643-BA14-08861090F24F}" srcOrd="0" destOrd="0" presId="urn:microsoft.com/office/officeart/2005/8/layout/orgChart1"/>
-    <dgm:cxn modelId="{EF499C27-6667-484D-AA0A-9A6048F2CF48}" type="presParOf" srcId="{059D8CD8-8D42-4643-BA14-08861090F24F}" destId="{857C20A3-B9C0-4D0D-BEE0-767D17842868}" srcOrd="0" destOrd="0" presId="urn:microsoft.com/office/officeart/2005/8/layout/orgChart1"/>
-    <dgm:cxn modelId="{042EE092-CA20-47EB-B103-8B5C71327DCB}" type="presParOf" srcId="{059D8CD8-8D42-4643-BA14-08861090F24F}" destId="{D3FA7DB3-0A2C-4AE5-9512-23B3108C2778}" srcOrd="1" destOrd="0" presId="urn:microsoft.com/office/officeart/2005/8/layout/orgChart1"/>
-    <dgm:cxn modelId="{EB2DCD64-87E3-4453-AE65-2B091C8F9004}" type="presParOf" srcId="{49F85D23-513B-4E13-9C12-EDFD4DA4B2F6}" destId="{C14F4BC1-2714-41D7-A1AB-11D13C49B4FA}" srcOrd="1" destOrd="0" presId="urn:microsoft.com/office/officeart/2005/8/layout/orgChart1"/>
-    <dgm:cxn modelId="{450D003D-EA39-4040-B229-6684BE3449BC}" type="presParOf" srcId="{C14F4BC1-2714-41D7-A1AB-11D13C49B4FA}" destId="{6AD584BA-2C95-4D02-BEA4-058E01AF2F0C}" srcOrd="0" destOrd="0" presId="urn:microsoft.com/office/officeart/2005/8/layout/orgChart1"/>
-    <dgm:cxn modelId="{823D5076-33C8-4FAA-BD7E-CA9FA8C4D481}" type="presParOf" srcId="{C14F4BC1-2714-41D7-A1AB-11D13C49B4FA}" destId="{8984F8EE-C384-42D4-8F74-9D20FF731180}" srcOrd="1" destOrd="0" presId="urn:microsoft.com/office/officeart/2005/8/layout/orgChart1"/>
-    <dgm:cxn modelId="{3D1E15F9-E7C1-4AF0-97D9-95ED7274A665}" type="presParOf" srcId="{8984F8EE-C384-42D4-8F74-9D20FF731180}" destId="{840455E4-F5DA-480A-9469-00C9AFF14BAA}" srcOrd="0" destOrd="0" presId="urn:microsoft.com/office/officeart/2005/8/layout/orgChart1"/>
-    <dgm:cxn modelId="{D60DF5B8-AA4F-456A-BC96-216F61DC6661}" type="presParOf" srcId="{840455E4-F5DA-480A-9469-00C9AFF14BAA}" destId="{D2AD1033-A22F-489A-AC49-99C60DFF1FCF}" srcOrd="0" destOrd="0" presId="urn:microsoft.com/office/officeart/2005/8/layout/orgChart1"/>
-    <dgm:cxn modelId="{6F50F91D-CF83-4B39-8A5C-F0A3D5FF62FE}" type="presParOf" srcId="{840455E4-F5DA-480A-9469-00C9AFF14BAA}" destId="{2F1D0E75-F733-4FFA-8651-70D5267CEBF0}" srcOrd="1" destOrd="0" presId="urn:microsoft.com/office/officeart/2005/8/layout/orgChart1"/>
-    <dgm:cxn modelId="{745DA1C8-11C8-43E9-ABE7-CBF7A8838173}" type="presParOf" srcId="{8984F8EE-C384-42D4-8F74-9D20FF731180}" destId="{A560DF2A-31A6-4DAD-AEDD-276B179DB352}" srcOrd="1" destOrd="0" presId="urn:microsoft.com/office/officeart/2005/8/layout/orgChart1"/>
-    <dgm:cxn modelId="{013389A7-C4B7-4FB6-A86A-D7E81479BF9C}" type="presParOf" srcId="{8984F8EE-C384-42D4-8F74-9D20FF731180}" destId="{9EBC3067-2EB4-4B07-9F85-7C105032D923}" srcOrd="2" destOrd="0" presId="urn:microsoft.com/office/officeart/2005/8/layout/orgChart1"/>
-    <dgm:cxn modelId="{FD78156E-8A07-40BD-80E2-345E9FA7AE65}" type="presParOf" srcId="{C14F4BC1-2714-41D7-A1AB-11D13C49B4FA}" destId="{E5B84551-7129-4210-B679-419417607360}" srcOrd="2" destOrd="0" presId="urn:microsoft.com/office/officeart/2005/8/layout/orgChart1"/>
-    <dgm:cxn modelId="{57EE2F75-B4BD-4264-A53A-34EAA2D0C70C}" type="presParOf" srcId="{C14F4BC1-2714-41D7-A1AB-11D13C49B4FA}" destId="{23F690E2-36A6-4E82-87A2-8AC24D3E3B70}" srcOrd="3" destOrd="0" presId="urn:microsoft.com/office/officeart/2005/8/layout/orgChart1"/>
-    <dgm:cxn modelId="{0139BE5C-AA53-41DB-B83A-5392E00CD322}" type="presParOf" srcId="{23F690E2-36A6-4E82-87A2-8AC24D3E3B70}" destId="{D8EA8EE5-62AA-4C7A-BB75-B8A9ECC60DC1}" srcOrd="0" destOrd="0" presId="urn:microsoft.com/office/officeart/2005/8/layout/orgChart1"/>
-    <dgm:cxn modelId="{9F6E8E3A-4324-4620-AF5B-EBA221D1B40A}" type="presParOf" srcId="{D8EA8EE5-62AA-4C7A-BB75-B8A9ECC60DC1}" destId="{7DDC643F-E06D-40EC-9344-B51803A1803D}" srcOrd="0" destOrd="0" presId="urn:microsoft.com/office/officeart/2005/8/layout/orgChart1"/>
-    <dgm:cxn modelId="{5579D7BE-C263-49A3-B3C8-8E08CBD42F9B}" type="presParOf" srcId="{D8EA8EE5-62AA-4C7A-BB75-B8A9ECC60DC1}" destId="{94C810D3-B0E2-4AA2-BA2F-A25FC16EA14B}" srcOrd="1" destOrd="0" presId="urn:microsoft.com/office/officeart/2005/8/layout/orgChart1"/>
-    <dgm:cxn modelId="{1129D9CD-2610-4A9F-AA9E-6529C4D063E6}" type="presParOf" srcId="{23F690E2-36A6-4E82-87A2-8AC24D3E3B70}" destId="{B2F6BA33-0D3B-42CC-A452-54E1353B6644}" srcOrd="1" destOrd="0" presId="urn:microsoft.com/office/officeart/2005/8/layout/orgChart1"/>
-    <dgm:cxn modelId="{E3442836-F791-4DA0-BBE8-CCB946C73D41}" type="presParOf" srcId="{23F690E2-36A6-4E82-87A2-8AC24D3E3B70}" destId="{988A209E-DBCA-4364-8038-CDE98052BEE9}" srcOrd="2" destOrd="0" presId="urn:microsoft.com/office/officeart/2005/8/layout/orgChart1"/>
-    <dgm:cxn modelId="{AAC4DD31-0168-4DC5-BD06-9239667A88C1}" type="presParOf" srcId="{C14F4BC1-2714-41D7-A1AB-11D13C49B4FA}" destId="{B2DE0353-8AD3-4458-8715-50A9ACA8241F}" srcOrd="4" destOrd="0" presId="urn:microsoft.com/office/officeart/2005/8/layout/orgChart1"/>
-    <dgm:cxn modelId="{E8C7EE55-BFDF-4DC6-99AA-2B216889CF36}" type="presParOf" srcId="{C14F4BC1-2714-41D7-A1AB-11D13C49B4FA}" destId="{68097F4A-D1FE-4130-B72B-C28D5948C84B}" srcOrd="5" destOrd="0" presId="urn:microsoft.com/office/officeart/2005/8/layout/orgChart1"/>
-    <dgm:cxn modelId="{0491C9B1-0A4F-4D59-9B1D-CC9AB25C93E9}" type="presParOf" srcId="{68097F4A-D1FE-4130-B72B-C28D5948C84B}" destId="{55D4D824-DAA4-4DB8-9EC4-35CC5293C13C}" srcOrd="0" destOrd="0" presId="urn:microsoft.com/office/officeart/2005/8/layout/orgChart1"/>
-    <dgm:cxn modelId="{3E70E9E6-64CA-4607-AD48-114DD5766AAC}" type="presParOf" srcId="{55D4D824-DAA4-4DB8-9EC4-35CC5293C13C}" destId="{0A761CEB-FC20-4B27-A015-F621FEA59D33}" srcOrd="0" destOrd="0" presId="urn:microsoft.com/office/officeart/2005/8/layout/orgChart1"/>
-    <dgm:cxn modelId="{1C1A7B14-B7D5-4536-B4A9-FA6E0CFD6440}" type="presParOf" srcId="{55D4D824-DAA4-4DB8-9EC4-35CC5293C13C}" destId="{5CD1A5A4-7693-41C2-A6B7-803B8FC67845}" srcOrd="1" destOrd="0" presId="urn:microsoft.com/office/officeart/2005/8/layout/orgChart1"/>
-    <dgm:cxn modelId="{201F332F-FF10-4D93-ADA5-C6CACDA3B6C2}" type="presParOf" srcId="{68097F4A-D1FE-4130-B72B-C28D5948C84B}" destId="{58DA421B-F27D-4987-9907-00391C571131}" srcOrd="1" destOrd="0" presId="urn:microsoft.com/office/officeart/2005/8/layout/orgChart1"/>
-    <dgm:cxn modelId="{08A5D82F-7122-4CE6-B015-4438EE96E442}" type="presParOf" srcId="{68097F4A-D1FE-4130-B72B-C28D5948C84B}" destId="{451CA0B8-1819-4360-A2D6-F18D7D1E9314}" srcOrd="2" destOrd="0" presId="urn:microsoft.com/office/officeart/2005/8/layout/orgChart1"/>
-    <dgm:cxn modelId="{B32F665C-DF42-4635-989A-AE9A99AF339F}" type="presParOf" srcId="{C14F4BC1-2714-41D7-A1AB-11D13C49B4FA}" destId="{7B8CBA25-104A-4848-8BA4-A4ACA60BE79F}" srcOrd="6" destOrd="0" presId="urn:microsoft.com/office/officeart/2005/8/layout/orgChart1"/>
-    <dgm:cxn modelId="{0CA2AAD6-50B6-4369-AADC-F364668460C3}" type="presParOf" srcId="{C14F4BC1-2714-41D7-A1AB-11D13C49B4FA}" destId="{02E698A8-F445-480E-8521-052717D98F79}" srcOrd="7" destOrd="0" presId="urn:microsoft.com/office/officeart/2005/8/layout/orgChart1"/>
-    <dgm:cxn modelId="{C95100E7-59F3-4C19-836F-730B1A2BD4A5}" type="presParOf" srcId="{02E698A8-F445-480E-8521-052717D98F79}" destId="{7E2F0E89-6FF9-4134-A0C8-45F6A403BADB}" srcOrd="0" destOrd="0" presId="urn:microsoft.com/office/officeart/2005/8/layout/orgChart1"/>
-    <dgm:cxn modelId="{00009BD7-C69E-4CB3-A3D3-91F93BAC57BE}" type="presParOf" srcId="{7E2F0E89-6FF9-4134-A0C8-45F6A403BADB}" destId="{191663C0-004E-49F7-B2A1-415ADD159E12}" srcOrd="0" destOrd="0" presId="urn:microsoft.com/office/officeart/2005/8/layout/orgChart1"/>
-    <dgm:cxn modelId="{00593348-4850-4537-8B2F-37C4E4589CE3}" type="presParOf" srcId="{7E2F0E89-6FF9-4134-A0C8-45F6A403BADB}" destId="{3B089322-2D47-4561-911A-5A0209B554BA}" srcOrd="1" destOrd="0" presId="urn:microsoft.com/office/officeart/2005/8/layout/orgChart1"/>
-    <dgm:cxn modelId="{B7DE7A59-BA42-44E5-9698-6C707E3E2871}" type="presParOf" srcId="{02E698A8-F445-480E-8521-052717D98F79}" destId="{51F5D88F-637E-4881-A198-D34824F44C4B}" srcOrd="1" destOrd="0" presId="urn:microsoft.com/office/officeart/2005/8/layout/orgChart1"/>
-    <dgm:cxn modelId="{76679EF0-773C-458A-A244-BA7737169185}" type="presParOf" srcId="{02E698A8-F445-480E-8521-052717D98F79}" destId="{A2AF8CA9-1B39-4011-A85F-CDA8B5AB181E}" srcOrd="2" destOrd="0" presId="urn:microsoft.com/office/officeart/2005/8/layout/orgChart1"/>
-    <dgm:cxn modelId="{6E421D49-5BC7-40DF-AD9D-B2DF5051591D}" type="presParOf" srcId="{C14F4BC1-2714-41D7-A1AB-11D13C49B4FA}" destId="{B94A2D99-A0FF-48C2-8DD0-B8102FC433CE}" srcOrd="8" destOrd="0" presId="urn:microsoft.com/office/officeart/2005/8/layout/orgChart1"/>
-    <dgm:cxn modelId="{9E47A65E-5915-41B1-B940-C5F8C85137D8}" type="presParOf" srcId="{C14F4BC1-2714-41D7-A1AB-11D13C49B4FA}" destId="{BEE61EE7-C99E-41ED-809D-F4B98891F6DC}" srcOrd="9" destOrd="0" presId="urn:microsoft.com/office/officeart/2005/8/layout/orgChart1"/>
-    <dgm:cxn modelId="{1CA48D3B-46A6-4B33-A4C8-6106DB7751AD}" type="presParOf" srcId="{BEE61EE7-C99E-41ED-809D-F4B98891F6DC}" destId="{B471E42B-AA47-461E-BCDA-69CD03DFDB53}" srcOrd="0" destOrd="0" presId="urn:microsoft.com/office/officeart/2005/8/layout/orgChart1"/>
-    <dgm:cxn modelId="{099A5D9D-8B20-46EA-8472-6343882693DB}" type="presParOf" srcId="{B471E42B-AA47-461E-BCDA-69CD03DFDB53}" destId="{3D368A32-913B-427A-8CF8-E620EED613BD}" srcOrd="0" destOrd="0" presId="urn:microsoft.com/office/officeart/2005/8/layout/orgChart1"/>
-    <dgm:cxn modelId="{C91CA8AC-328B-4299-BC5E-C5C4092D18B5}" type="presParOf" srcId="{B471E42B-AA47-461E-BCDA-69CD03DFDB53}" destId="{F456C751-4A03-4264-84E5-1FD12AFD325B}" srcOrd="1" destOrd="0" presId="urn:microsoft.com/office/officeart/2005/8/layout/orgChart1"/>
-    <dgm:cxn modelId="{391241B7-4C29-41A5-B5C1-76FDCA8BEBFA}" type="presParOf" srcId="{BEE61EE7-C99E-41ED-809D-F4B98891F6DC}" destId="{D32E9889-3667-42B4-943A-E5A84B4C4AEF}" srcOrd="1" destOrd="0" presId="urn:microsoft.com/office/officeart/2005/8/layout/orgChart1"/>
-    <dgm:cxn modelId="{35E9C22F-1819-4A37-9856-617132646333}" type="presParOf" srcId="{BEE61EE7-C99E-41ED-809D-F4B98891F6DC}" destId="{7CD60349-16E4-4E9C-A255-E718BD1478E1}" srcOrd="2" destOrd="0" presId="urn:microsoft.com/office/officeart/2005/8/layout/orgChart1"/>
-    <dgm:cxn modelId="{B159414F-78B7-4BC0-A69F-08A8E7CCD900}" type="presParOf" srcId="{C14F4BC1-2714-41D7-A1AB-11D13C49B4FA}" destId="{006613D3-FD45-4364-8AF3-2F7D5338E246}" srcOrd="10" destOrd="0" presId="urn:microsoft.com/office/officeart/2005/8/layout/orgChart1"/>
-    <dgm:cxn modelId="{D3D3D40E-798E-4FE3-9779-2A3D1E4B01D2}" type="presParOf" srcId="{C14F4BC1-2714-41D7-A1AB-11D13C49B4FA}" destId="{B3D369C3-95FF-477A-BC4C-5856509BA67C}" srcOrd="11" destOrd="0" presId="urn:microsoft.com/office/officeart/2005/8/layout/orgChart1"/>
-    <dgm:cxn modelId="{CA3631F3-C3CB-4352-AD00-08A2F7C4B19A}" type="presParOf" srcId="{B3D369C3-95FF-477A-BC4C-5856509BA67C}" destId="{FAC4D256-1EE3-4329-9841-BD102B8E9977}" srcOrd="0" destOrd="0" presId="urn:microsoft.com/office/officeart/2005/8/layout/orgChart1"/>
-    <dgm:cxn modelId="{D7C9F435-1DBD-4321-92A1-24521776C048}" type="presParOf" srcId="{FAC4D256-1EE3-4329-9841-BD102B8E9977}" destId="{BE3F75C9-43B6-4D99-92E4-8748BA8C43FE}" srcOrd="0" destOrd="0" presId="urn:microsoft.com/office/officeart/2005/8/layout/orgChart1"/>
-    <dgm:cxn modelId="{E684AD2C-5703-4EB1-8E88-97BEE2DA8B3A}" type="presParOf" srcId="{FAC4D256-1EE3-4329-9841-BD102B8E9977}" destId="{ABE5BD0B-01A7-46EA-8707-A747E0217E79}" srcOrd="1" destOrd="0" presId="urn:microsoft.com/office/officeart/2005/8/layout/orgChart1"/>
-    <dgm:cxn modelId="{04DAE004-30B3-4FE1-86C8-285F889B03B2}" type="presParOf" srcId="{B3D369C3-95FF-477A-BC4C-5856509BA67C}" destId="{62C0D810-15E4-4F6D-BDA4-6B2541303754}" srcOrd="1" destOrd="0" presId="urn:microsoft.com/office/officeart/2005/8/layout/orgChart1"/>
-    <dgm:cxn modelId="{9C7EB7CC-1897-43D4-9CD0-441345D77FCF}" type="presParOf" srcId="{B3D369C3-95FF-477A-BC4C-5856509BA67C}" destId="{69BA7F5B-D9CF-46CC-9E15-CC5EF7AA33B0}" srcOrd="2" destOrd="0" presId="urn:microsoft.com/office/officeart/2005/8/layout/orgChart1"/>
-    <dgm:cxn modelId="{A9B3F16C-8D9A-4C8C-9800-095177F4C86D}" type="presParOf" srcId="{49F85D23-513B-4E13-9C12-EDFD4DA4B2F6}" destId="{28495A8A-62AF-47CF-866D-52BCC2F02266}" srcOrd="2" destOrd="0" presId="urn:microsoft.com/office/officeart/2005/8/layout/orgChart1"/>
-    <dgm:cxn modelId="{0D337511-04DC-4364-B344-2BD664389B88}" type="presParOf" srcId="{28495A8A-62AF-47CF-866D-52BCC2F02266}" destId="{AB77F4A3-02D3-4425-A0DD-1BC1494A0B54}" srcOrd="0" destOrd="0" presId="urn:microsoft.com/office/officeart/2005/8/layout/orgChart1"/>
-    <dgm:cxn modelId="{919D0924-ADF3-4628-BD52-601AD003BB84}" type="presParOf" srcId="{28495A8A-62AF-47CF-866D-52BCC2F02266}" destId="{8D830038-C427-4A9D-A771-43BDD241E58E}" srcOrd="1" destOrd="0" presId="urn:microsoft.com/office/officeart/2005/8/layout/orgChart1"/>
-    <dgm:cxn modelId="{E5C2F427-BDEB-4C0B-A693-FD9FD6B1D9C9}" type="presParOf" srcId="{8D830038-C427-4A9D-A771-43BDD241E58E}" destId="{6F32725E-4745-4401-9B68-4C50BDF34D88}" srcOrd="0" destOrd="0" presId="urn:microsoft.com/office/officeart/2005/8/layout/orgChart1"/>
-    <dgm:cxn modelId="{9854D60F-2A33-4FB3-844D-4A0F07D92B2D}" type="presParOf" srcId="{6F32725E-4745-4401-9B68-4C50BDF34D88}" destId="{4BE5F9AB-2E99-4D1D-84B5-7BF50F9C01FE}" srcOrd="0" destOrd="0" presId="urn:microsoft.com/office/officeart/2005/8/layout/orgChart1"/>
-    <dgm:cxn modelId="{310A584E-1F29-4151-944B-E39B043F8560}" type="presParOf" srcId="{6F32725E-4745-4401-9B68-4C50BDF34D88}" destId="{161A51D5-41CE-466F-B2AD-80158E6D20CA}" srcOrd="1" destOrd="0" presId="urn:microsoft.com/office/officeart/2005/8/layout/orgChart1"/>
-    <dgm:cxn modelId="{0964EBE0-111A-4BF7-8CBD-7848B1400D71}" type="presParOf" srcId="{8D830038-C427-4A9D-A771-43BDD241E58E}" destId="{378AB7DB-51A0-4C43-B955-8B64F172EC8B}" srcOrd="1" destOrd="0" presId="urn:microsoft.com/office/officeart/2005/8/layout/orgChart1"/>
-    <dgm:cxn modelId="{E40A09D3-E0D5-4722-A8FB-80F230281EE0}" type="presParOf" srcId="{8D830038-C427-4A9D-A771-43BDD241E58E}" destId="{BA7C9044-EB33-4EC0-8832-E8E86AED961E}" srcOrd="2" destOrd="0" presId="urn:microsoft.com/office/officeart/2005/8/layout/orgChart1"/>
+    <dgm:cxn modelId="{9FC202D4-D225-4665-BECF-06862219CCA9}" type="presParOf" srcId="{7BAB25FE-9168-4864-B7E3-F5011E5AB6C6}" destId="{49F85D23-513B-4E13-9C12-EDFD4DA4B2F6}" srcOrd="0" destOrd="0" presId="urn:microsoft.com/office/officeart/2005/8/layout/orgChart1"/>
+    <dgm:cxn modelId="{8C2BD76E-9C84-41F3-A4E8-E3BC92156410}" type="presParOf" srcId="{49F85D23-513B-4E13-9C12-EDFD4DA4B2F6}" destId="{059D8CD8-8D42-4643-BA14-08861090F24F}" srcOrd="0" destOrd="0" presId="urn:microsoft.com/office/officeart/2005/8/layout/orgChart1"/>
+    <dgm:cxn modelId="{B5785D3A-47AE-4FC5-8844-9FEB746A1CDD}" type="presParOf" srcId="{059D8CD8-8D42-4643-BA14-08861090F24F}" destId="{857C20A3-B9C0-4D0D-BEE0-767D17842868}" srcOrd="0" destOrd="0" presId="urn:microsoft.com/office/officeart/2005/8/layout/orgChart1"/>
+    <dgm:cxn modelId="{7BBA1EC6-B845-4B50-98CE-3929812AE590}" type="presParOf" srcId="{059D8CD8-8D42-4643-BA14-08861090F24F}" destId="{D3FA7DB3-0A2C-4AE5-9512-23B3108C2778}" srcOrd="1" destOrd="0" presId="urn:microsoft.com/office/officeart/2005/8/layout/orgChart1"/>
+    <dgm:cxn modelId="{1152B2F8-8200-42CC-9B22-D38DFAC8ECE8}" type="presParOf" srcId="{49F85D23-513B-4E13-9C12-EDFD4DA4B2F6}" destId="{C14F4BC1-2714-41D7-A1AB-11D13C49B4FA}" srcOrd="1" destOrd="0" presId="urn:microsoft.com/office/officeart/2005/8/layout/orgChart1"/>
+    <dgm:cxn modelId="{8B0A43F0-89FE-45CE-8AA9-EDBB7358B777}" type="presParOf" srcId="{C14F4BC1-2714-41D7-A1AB-11D13C49B4FA}" destId="{6AD584BA-2C95-4D02-BEA4-058E01AF2F0C}" srcOrd="0" destOrd="0" presId="urn:microsoft.com/office/officeart/2005/8/layout/orgChart1"/>
+    <dgm:cxn modelId="{4DD3AC43-0454-458A-A096-FE274BD89719}" type="presParOf" srcId="{C14F4BC1-2714-41D7-A1AB-11D13C49B4FA}" destId="{8984F8EE-C384-42D4-8F74-9D20FF731180}" srcOrd="1" destOrd="0" presId="urn:microsoft.com/office/officeart/2005/8/layout/orgChart1"/>
+    <dgm:cxn modelId="{A085CE20-3F19-4DA4-876D-A5017891182A}" type="presParOf" srcId="{8984F8EE-C384-42D4-8F74-9D20FF731180}" destId="{840455E4-F5DA-480A-9469-00C9AFF14BAA}" srcOrd="0" destOrd="0" presId="urn:microsoft.com/office/officeart/2005/8/layout/orgChart1"/>
+    <dgm:cxn modelId="{7B93DDEF-71E6-4A05-8236-4909D3461E4C}" type="presParOf" srcId="{840455E4-F5DA-480A-9469-00C9AFF14BAA}" destId="{D2AD1033-A22F-489A-AC49-99C60DFF1FCF}" srcOrd="0" destOrd="0" presId="urn:microsoft.com/office/officeart/2005/8/layout/orgChart1"/>
+    <dgm:cxn modelId="{17D0082A-4BFF-43FD-BCA1-E23594885146}" type="presParOf" srcId="{840455E4-F5DA-480A-9469-00C9AFF14BAA}" destId="{2F1D0E75-F733-4FFA-8651-70D5267CEBF0}" srcOrd="1" destOrd="0" presId="urn:microsoft.com/office/officeart/2005/8/layout/orgChart1"/>
+    <dgm:cxn modelId="{E4AB228E-3214-4EF6-9445-816984455B3B}" type="presParOf" srcId="{8984F8EE-C384-42D4-8F74-9D20FF731180}" destId="{A560DF2A-31A6-4DAD-AEDD-276B179DB352}" srcOrd="1" destOrd="0" presId="urn:microsoft.com/office/officeart/2005/8/layout/orgChart1"/>
+    <dgm:cxn modelId="{521A2306-56D9-430F-A649-8BB63B85518C}" type="presParOf" srcId="{8984F8EE-C384-42D4-8F74-9D20FF731180}" destId="{9EBC3067-2EB4-4B07-9F85-7C105032D923}" srcOrd="2" destOrd="0" presId="urn:microsoft.com/office/officeart/2005/8/layout/orgChart1"/>
+    <dgm:cxn modelId="{4DC7BCDC-0724-450E-9D94-EE5E79C5A0D6}" type="presParOf" srcId="{C14F4BC1-2714-41D7-A1AB-11D13C49B4FA}" destId="{E5B84551-7129-4210-B679-419417607360}" srcOrd="2" destOrd="0" presId="urn:microsoft.com/office/officeart/2005/8/layout/orgChart1"/>
+    <dgm:cxn modelId="{1383638B-D886-49AD-9B8F-EB67E41AA276}" type="presParOf" srcId="{C14F4BC1-2714-41D7-A1AB-11D13C49B4FA}" destId="{23F690E2-36A6-4E82-87A2-8AC24D3E3B70}" srcOrd="3" destOrd="0" presId="urn:microsoft.com/office/officeart/2005/8/layout/orgChart1"/>
+    <dgm:cxn modelId="{E75580F1-1B6D-4B0B-877E-5F51716A8E4D}" type="presParOf" srcId="{23F690E2-36A6-4E82-87A2-8AC24D3E3B70}" destId="{D8EA8EE5-62AA-4C7A-BB75-B8A9ECC60DC1}" srcOrd="0" destOrd="0" presId="urn:microsoft.com/office/officeart/2005/8/layout/orgChart1"/>
+    <dgm:cxn modelId="{F45E23E7-63E2-4C19-BCE1-42CDF7F2BEED}" type="presParOf" srcId="{D8EA8EE5-62AA-4C7A-BB75-B8A9ECC60DC1}" destId="{7DDC643F-E06D-40EC-9344-B51803A1803D}" srcOrd="0" destOrd="0" presId="urn:microsoft.com/office/officeart/2005/8/layout/orgChart1"/>
+    <dgm:cxn modelId="{9097098C-C865-49DF-9D4C-7BCF02A8A8B8}" type="presParOf" srcId="{D8EA8EE5-62AA-4C7A-BB75-B8A9ECC60DC1}" destId="{94C810D3-B0E2-4AA2-BA2F-A25FC16EA14B}" srcOrd="1" destOrd="0" presId="urn:microsoft.com/office/officeart/2005/8/layout/orgChart1"/>
+    <dgm:cxn modelId="{C20E168D-4AAE-46B5-982F-299EFF71424D}" type="presParOf" srcId="{23F690E2-36A6-4E82-87A2-8AC24D3E3B70}" destId="{B2F6BA33-0D3B-42CC-A452-54E1353B6644}" srcOrd="1" destOrd="0" presId="urn:microsoft.com/office/officeart/2005/8/layout/orgChart1"/>
+    <dgm:cxn modelId="{E9F29BDB-4330-4485-A1BA-59A2F52C8626}" type="presParOf" srcId="{23F690E2-36A6-4E82-87A2-8AC24D3E3B70}" destId="{988A209E-DBCA-4364-8038-CDE98052BEE9}" srcOrd="2" destOrd="0" presId="urn:microsoft.com/office/officeart/2005/8/layout/orgChart1"/>
+    <dgm:cxn modelId="{C60FC430-6FA2-4E90-839A-681CAAD19769}" type="presParOf" srcId="{C14F4BC1-2714-41D7-A1AB-11D13C49B4FA}" destId="{B2DE0353-8AD3-4458-8715-50A9ACA8241F}" srcOrd="4" destOrd="0" presId="urn:microsoft.com/office/officeart/2005/8/layout/orgChart1"/>
+    <dgm:cxn modelId="{E60532DF-397F-4314-8CB7-E4A671AE49A0}" type="presParOf" srcId="{C14F4BC1-2714-41D7-A1AB-11D13C49B4FA}" destId="{68097F4A-D1FE-4130-B72B-C28D5948C84B}" srcOrd="5" destOrd="0" presId="urn:microsoft.com/office/officeart/2005/8/layout/orgChart1"/>
+    <dgm:cxn modelId="{E156E0F7-A030-4436-823C-72D00017D815}" type="presParOf" srcId="{68097F4A-D1FE-4130-B72B-C28D5948C84B}" destId="{55D4D824-DAA4-4DB8-9EC4-35CC5293C13C}" srcOrd="0" destOrd="0" presId="urn:microsoft.com/office/officeart/2005/8/layout/orgChart1"/>
+    <dgm:cxn modelId="{012EFBC7-9A26-4447-8F8C-92D3001DED96}" type="presParOf" srcId="{55D4D824-DAA4-4DB8-9EC4-35CC5293C13C}" destId="{0A761CEB-FC20-4B27-A015-F621FEA59D33}" srcOrd="0" destOrd="0" presId="urn:microsoft.com/office/officeart/2005/8/layout/orgChart1"/>
+    <dgm:cxn modelId="{6B479931-DA9F-4076-A3F9-15E3F8D460A0}" type="presParOf" srcId="{55D4D824-DAA4-4DB8-9EC4-35CC5293C13C}" destId="{5CD1A5A4-7693-41C2-A6B7-803B8FC67845}" srcOrd="1" destOrd="0" presId="urn:microsoft.com/office/officeart/2005/8/layout/orgChart1"/>
+    <dgm:cxn modelId="{4C7BC500-E684-4B2B-A4E5-26823A6E9EB0}" type="presParOf" srcId="{68097F4A-D1FE-4130-B72B-C28D5948C84B}" destId="{58DA421B-F27D-4987-9907-00391C571131}" srcOrd="1" destOrd="0" presId="urn:microsoft.com/office/officeart/2005/8/layout/orgChart1"/>
+    <dgm:cxn modelId="{43FF087D-6B42-4409-84EA-3982D7869930}" type="presParOf" srcId="{68097F4A-D1FE-4130-B72B-C28D5948C84B}" destId="{451CA0B8-1819-4360-A2D6-F18D7D1E9314}" srcOrd="2" destOrd="0" presId="urn:microsoft.com/office/officeart/2005/8/layout/orgChart1"/>
+    <dgm:cxn modelId="{C825D97C-E1E3-47FE-8B6E-18557BB9DF79}" type="presParOf" srcId="{C14F4BC1-2714-41D7-A1AB-11D13C49B4FA}" destId="{7B8CBA25-104A-4848-8BA4-A4ACA60BE79F}" srcOrd="6" destOrd="0" presId="urn:microsoft.com/office/officeart/2005/8/layout/orgChart1"/>
+    <dgm:cxn modelId="{F41149BE-735E-4A46-8A51-D314372B36EE}" type="presParOf" srcId="{C14F4BC1-2714-41D7-A1AB-11D13C49B4FA}" destId="{02E698A8-F445-480E-8521-052717D98F79}" srcOrd="7" destOrd="0" presId="urn:microsoft.com/office/officeart/2005/8/layout/orgChart1"/>
+    <dgm:cxn modelId="{E8A6AF3A-CF0E-49E6-BB93-61EE135CA18A}" type="presParOf" srcId="{02E698A8-F445-480E-8521-052717D98F79}" destId="{7E2F0E89-6FF9-4134-A0C8-45F6A403BADB}" srcOrd="0" destOrd="0" presId="urn:microsoft.com/office/officeart/2005/8/layout/orgChart1"/>
+    <dgm:cxn modelId="{BBCADE3E-4C72-4D38-8B59-AF2EC3056926}" type="presParOf" srcId="{7E2F0E89-6FF9-4134-A0C8-45F6A403BADB}" destId="{191663C0-004E-49F7-B2A1-415ADD159E12}" srcOrd="0" destOrd="0" presId="urn:microsoft.com/office/officeart/2005/8/layout/orgChart1"/>
+    <dgm:cxn modelId="{89091006-1058-4F66-9E89-A6D15C443E2F}" type="presParOf" srcId="{7E2F0E89-6FF9-4134-A0C8-45F6A403BADB}" destId="{3B089322-2D47-4561-911A-5A0209B554BA}" srcOrd="1" destOrd="0" presId="urn:microsoft.com/office/officeart/2005/8/layout/orgChart1"/>
+    <dgm:cxn modelId="{7425A5FE-E1E8-4A8A-9FC4-929890072CC8}" type="presParOf" srcId="{02E698A8-F445-480E-8521-052717D98F79}" destId="{51F5D88F-637E-4881-A198-D34824F44C4B}" srcOrd="1" destOrd="0" presId="urn:microsoft.com/office/officeart/2005/8/layout/orgChart1"/>
+    <dgm:cxn modelId="{38E750B3-5C48-4E44-A2F0-58D85F3073FA}" type="presParOf" srcId="{02E698A8-F445-480E-8521-052717D98F79}" destId="{A2AF8CA9-1B39-4011-A85F-CDA8B5AB181E}" srcOrd="2" destOrd="0" presId="urn:microsoft.com/office/officeart/2005/8/layout/orgChart1"/>
+    <dgm:cxn modelId="{4AD60232-1B09-422B-B2DE-B5A66C4E60D0}" type="presParOf" srcId="{C14F4BC1-2714-41D7-A1AB-11D13C49B4FA}" destId="{B94A2D99-A0FF-48C2-8DD0-B8102FC433CE}" srcOrd="8" destOrd="0" presId="urn:microsoft.com/office/officeart/2005/8/layout/orgChart1"/>
+    <dgm:cxn modelId="{449C8867-9D74-4727-B82C-32C3A2B79686}" type="presParOf" srcId="{C14F4BC1-2714-41D7-A1AB-11D13C49B4FA}" destId="{BEE61EE7-C99E-41ED-809D-F4B98891F6DC}" srcOrd="9" destOrd="0" presId="urn:microsoft.com/office/officeart/2005/8/layout/orgChart1"/>
+    <dgm:cxn modelId="{5D048B05-F434-4518-AFDB-B0C3E08748CE}" type="presParOf" srcId="{BEE61EE7-C99E-41ED-809D-F4B98891F6DC}" destId="{B471E42B-AA47-461E-BCDA-69CD03DFDB53}" srcOrd="0" destOrd="0" presId="urn:microsoft.com/office/officeart/2005/8/layout/orgChart1"/>
+    <dgm:cxn modelId="{DC678C37-2883-412F-8C26-599A5196ECA1}" type="presParOf" srcId="{B471E42B-AA47-461E-BCDA-69CD03DFDB53}" destId="{3D368A32-913B-427A-8CF8-E620EED613BD}" srcOrd="0" destOrd="0" presId="urn:microsoft.com/office/officeart/2005/8/layout/orgChart1"/>
+    <dgm:cxn modelId="{75D18B7A-6296-4CAE-A833-9E4499C61F82}" type="presParOf" srcId="{B471E42B-AA47-461E-BCDA-69CD03DFDB53}" destId="{F456C751-4A03-4264-84E5-1FD12AFD325B}" srcOrd="1" destOrd="0" presId="urn:microsoft.com/office/officeart/2005/8/layout/orgChart1"/>
+    <dgm:cxn modelId="{7E11922C-116D-4538-B7F7-66521A57DB7A}" type="presParOf" srcId="{BEE61EE7-C99E-41ED-809D-F4B98891F6DC}" destId="{D32E9889-3667-42B4-943A-E5A84B4C4AEF}" srcOrd="1" destOrd="0" presId="urn:microsoft.com/office/officeart/2005/8/layout/orgChart1"/>
+    <dgm:cxn modelId="{1E4E05BD-C6C8-4871-9AAB-1D524B9A2A0D}" type="presParOf" srcId="{BEE61EE7-C99E-41ED-809D-F4B98891F6DC}" destId="{7CD60349-16E4-4E9C-A255-E718BD1478E1}" srcOrd="2" destOrd="0" presId="urn:microsoft.com/office/officeart/2005/8/layout/orgChart1"/>
+    <dgm:cxn modelId="{2F8C487F-B363-4241-B616-EE7A8CCD4882}" type="presParOf" srcId="{C14F4BC1-2714-41D7-A1AB-11D13C49B4FA}" destId="{006613D3-FD45-4364-8AF3-2F7D5338E246}" srcOrd="10" destOrd="0" presId="urn:microsoft.com/office/officeart/2005/8/layout/orgChart1"/>
+    <dgm:cxn modelId="{9B04D98A-C91E-4279-87F2-F1498964290E}" type="presParOf" srcId="{C14F4BC1-2714-41D7-A1AB-11D13C49B4FA}" destId="{B3D369C3-95FF-477A-BC4C-5856509BA67C}" srcOrd="11" destOrd="0" presId="urn:microsoft.com/office/officeart/2005/8/layout/orgChart1"/>
+    <dgm:cxn modelId="{E2B924C6-9BA6-4FE9-9714-D349E311A3A1}" type="presParOf" srcId="{B3D369C3-95FF-477A-BC4C-5856509BA67C}" destId="{FAC4D256-1EE3-4329-9841-BD102B8E9977}" srcOrd="0" destOrd="0" presId="urn:microsoft.com/office/officeart/2005/8/layout/orgChart1"/>
+    <dgm:cxn modelId="{7138EB88-076C-47B5-9AAB-730F60094E03}" type="presParOf" srcId="{FAC4D256-1EE3-4329-9841-BD102B8E9977}" destId="{BE3F75C9-43B6-4D99-92E4-8748BA8C43FE}" srcOrd="0" destOrd="0" presId="urn:microsoft.com/office/officeart/2005/8/layout/orgChart1"/>
+    <dgm:cxn modelId="{8BB7854C-4635-4D9B-A2AE-5DBE7701B44C}" type="presParOf" srcId="{FAC4D256-1EE3-4329-9841-BD102B8E9977}" destId="{ABE5BD0B-01A7-46EA-8707-A747E0217E79}" srcOrd="1" destOrd="0" presId="urn:microsoft.com/office/officeart/2005/8/layout/orgChart1"/>
+    <dgm:cxn modelId="{F6540470-1116-4485-ADD3-BBBE482BE154}" type="presParOf" srcId="{B3D369C3-95FF-477A-BC4C-5856509BA67C}" destId="{62C0D810-15E4-4F6D-BDA4-6B2541303754}" srcOrd="1" destOrd="0" presId="urn:microsoft.com/office/officeart/2005/8/layout/orgChart1"/>
+    <dgm:cxn modelId="{F3D84C6F-ACF0-4A48-B3E5-FDDB63F812C6}" type="presParOf" srcId="{B3D369C3-95FF-477A-BC4C-5856509BA67C}" destId="{69BA7F5B-D9CF-46CC-9E15-CC5EF7AA33B0}" srcOrd="2" destOrd="0" presId="urn:microsoft.com/office/officeart/2005/8/layout/orgChart1"/>
+    <dgm:cxn modelId="{4C7BD671-F0BF-4DCB-9850-0F3F9C8E8D0A}" type="presParOf" srcId="{49F85D23-513B-4E13-9C12-EDFD4DA4B2F6}" destId="{28495A8A-62AF-47CF-866D-52BCC2F02266}" srcOrd="2" destOrd="0" presId="urn:microsoft.com/office/officeart/2005/8/layout/orgChart1"/>
+    <dgm:cxn modelId="{91BB4A18-8D63-452B-BA0D-B76E3BE77B40}" type="presParOf" srcId="{28495A8A-62AF-47CF-866D-52BCC2F02266}" destId="{AB77F4A3-02D3-4425-A0DD-1BC1494A0B54}" srcOrd="0" destOrd="0" presId="urn:microsoft.com/office/officeart/2005/8/layout/orgChart1"/>
+    <dgm:cxn modelId="{16308145-DFD7-4399-BFEA-9F9072AFD30C}" type="presParOf" srcId="{28495A8A-62AF-47CF-866D-52BCC2F02266}" destId="{8D830038-C427-4A9D-A771-43BDD241E58E}" srcOrd="1" destOrd="0" presId="urn:microsoft.com/office/officeart/2005/8/layout/orgChart1"/>
+    <dgm:cxn modelId="{39FB87F8-4164-4D4C-B2F1-53B6580CC107}" type="presParOf" srcId="{8D830038-C427-4A9D-A771-43BDD241E58E}" destId="{6F32725E-4745-4401-9B68-4C50BDF34D88}" srcOrd="0" destOrd="0" presId="urn:microsoft.com/office/officeart/2005/8/layout/orgChart1"/>
+    <dgm:cxn modelId="{3DD46E34-3910-4BF9-A280-F25D7E7A47EA}" type="presParOf" srcId="{6F32725E-4745-4401-9B68-4C50BDF34D88}" destId="{4BE5F9AB-2E99-4D1D-84B5-7BF50F9C01FE}" srcOrd="0" destOrd="0" presId="urn:microsoft.com/office/officeart/2005/8/layout/orgChart1"/>
+    <dgm:cxn modelId="{66C90EDE-9BB8-4CFA-B160-038CA23564A0}" type="presParOf" srcId="{6F32725E-4745-4401-9B68-4C50BDF34D88}" destId="{161A51D5-41CE-466F-B2AD-80158E6D20CA}" srcOrd="1" destOrd="0" presId="urn:microsoft.com/office/officeart/2005/8/layout/orgChart1"/>
+    <dgm:cxn modelId="{591A026C-C474-4446-AD82-8C4DB1F49078}" type="presParOf" srcId="{8D830038-C427-4A9D-A771-43BDD241E58E}" destId="{378AB7DB-51A0-4C43-B955-8B64F172EC8B}" srcOrd="1" destOrd="0" presId="urn:microsoft.com/office/officeart/2005/8/layout/orgChart1"/>
+    <dgm:cxn modelId="{C6BC6B1F-2521-4661-A03D-8E47D82EE8FB}" type="presParOf" srcId="{8D830038-C427-4A9D-A771-43BDD241E58E}" destId="{BA7C9044-EB33-4EC0-8832-E8E86AED961E}" srcOrd="2" destOrd="0" presId="urn:microsoft.com/office/officeart/2005/8/layout/orgChart1"/>
   </dgm:cxnLst>
   <dgm:bg/>
   <dgm:whole/>
@@ -34981,7 +35167,7 @@
 </file>
 
 <file path=customXml/itemProps1.xml><?xml version="1.0" encoding="utf-8"?>
-<ds:datastoreItem xmlns:ds="http://schemas.openxmlformats.org/officeDocument/2006/customXml" ds:itemID="{E0B30587-8684-4939-8094-B553D71908BA}">
+<ds:datastoreItem xmlns:ds="http://schemas.openxmlformats.org/officeDocument/2006/customXml" ds:itemID="{85CBB0E4-DC28-49F0-B455-BD87EAEE234B}">
   <ds:schemaRefs>
     <ds:schemaRef ds:uri="http://schemas.openxmlformats.org/officeDocument/2006/bibliography"/>
   </ds:schemaRefs>

</xml_diff>

<commit_message>
(edwuar): Descripción del problema - Problemas descritos en almacén y gerencia operativa
</commit_message>
<xml_diff>
--- a/INFORME SISTEMAS.docx
+++ b/INFORME SISTEMAS.docx
@@ -7403,8 +7403,6 @@
         </w:rPr>
         <w:t>Procesos:</w:t>
       </w:r>
-      <w:bookmarkStart w:id="0" w:name="_GoBack"/>
-      <w:bookmarkEnd w:id="0"/>
     </w:p>
     <w:p>
       <w:pPr>
@@ -24441,9 +24439,256 @@
     </w:p>
     <w:p>
       <w:pPr>
-        <w:pStyle w:val="Prrafodelista"/>
-        <w:spacing w:after="240"/>
-        <w:ind w:left="1440"/>
+        <w:spacing w:after="240"/>
+        <w:jc w:val="center"/>
+        <w:rPr>
+          <w:b/>
+          <w:sz w:val="28"/>
+        </w:rPr>
+      </w:pPr>
+      <w:r>
+        <w:rPr>
+          <w:b/>
+          <w:sz w:val="28"/>
+        </w:rPr>
+        <w:t>Problema</w:t>
+      </w:r>
+      <w:r>
+        <w:rPr>
+          <w:b/>
+          <w:sz w:val="28"/>
+        </w:rPr>
+        <w:t xml:space="preserve"> del área de estudio</w:t>
+      </w:r>
+    </w:p>
+    <w:p>
+      <w:pPr>
+        <w:spacing w:after="240"/>
+        <w:jc w:val="center"/>
+        <w:rPr>
+          <w:bCs/>
+          <w:sz w:val="24"/>
+        </w:rPr>
+      </w:pPr>
+    </w:p>
+    <w:p>
+      <w:pPr>
+        <w:spacing w:after="240"/>
+        <w:rPr>
+          <w:b/>
+          <w:bCs/>
+          <w:sz w:val="24"/>
+        </w:rPr>
+      </w:pPr>
+      <w:r>
+        <w:rPr>
+          <w:b/>
+          <w:bCs/>
+          <w:sz w:val="24"/>
+        </w:rPr>
+        <w:t>Descripción del problema</w:t>
+      </w:r>
+    </w:p>
+    <w:p>
+      <w:pPr>
+        <w:spacing w:after="240"/>
+        <w:rPr>
+          <w:b/>
+          <w:sz w:val="24"/>
+        </w:rPr>
+      </w:pPr>
+      <w:r>
+        <w:rPr>
+          <w:sz w:val="24"/>
+        </w:rPr>
+        <w:t xml:space="preserve">La empresa RZ Import C.A. experimenta en general un problema de comunicación entre sus diferentes departamentos, ya que la información no fluye de manera eficiente entre las áreas de la empresa, especialmente las de contabilidad, almacén ventas y despacho, que representan la mayoría de las áreas operativas de la empresa, por lo que representa un problema serio. Esto se ha notado a través de la observación directa, pues durante las visitas hubo interrupciones por la necesidad de aclarar malentendidos debido a inconsistencias del sistema. Entre las posibles causas identificadas para tal percance se tienen la falta de una estructura organizativa que garantice una comunicación fluida, procesos interdepartamentales desarticulados, la ineficiencia del sistema de información, la ausencia de indicadores que </w:t>
+      </w:r>
+      <w:r>
+        <w:rPr>
+          <w:sz w:val="24"/>
+          <w:u w:val="single"/>
+        </w:rPr>
+        <w:t>evalúen</w:t>
+      </w:r>
+      <w:r>
+        <w:rPr>
+          <w:sz w:val="24"/>
+        </w:rPr>
+        <w:t xml:space="preserve"> la comunicación la falta de habilidades comunicativas del personal. La situación ha ocasionado distintos retrasos en entregas e incluso errores en los pedidos y su consiguiente falta de productividad, que en última instancia puede causar descontento en los clientes derivada de la ineficiencia de la empresa.</w:t>
+      </w:r>
+    </w:p>
+    <w:p>
+      <w:pPr>
+        <w:spacing w:after="240"/>
+        <w:jc w:val="both"/>
+        <w:rPr>
+          <w:b/>
+          <w:sz w:val="24"/>
+        </w:rPr>
+      </w:pPr>
+      <w:r>
+        <w:rPr>
+          <w:b/>
+          <w:sz w:val="24"/>
+        </w:rPr>
+        <w:t>Almacén:</w:t>
+      </w:r>
+    </w:p>
+    <w:p>
+      <w:pPr>
+        <w:spacing w:after="240"/>
+        <w:jc w:val="both"/>
+        <w:rPr>
+          <w:sz w:val="24"/>
+        </w:rPr>
+      </w:pPr>
+      <w:r>
+        <w:rPr>
+          <w:sz w:val="24"/>
+        </w:rPr>
+        <w:t>En el levantamiento de información se constataron distintos problemas relacionados con el manejo del inventario en el área de almacén, especialmente en áreas funcionales medulares: uno de ellos son las constantes discrepancias entre existen discrepancias entre el sistema informático, los registros contables tradicionales y el conteo físico de los productos almacenados; tal falla fue expresada tanto por la gerente de operaciones y el jefe de pedidos, quienes mencionan que con cierta frecuencia fallan pedidos debido  a que los almacenistas reportan que no se encuentran los productos solicitados aun cuando en sistema aparece una existencia.</w:t>
+      </w:r>
+    </w:p>
+    <w:p>
+      <w:pPr>
+        <w:spacing w:after="240"/>
+        <w:jc w:val="both"/>
+        <w:rPr>
+          <w:sz w:val="24"/>
+        </w:rPr>
+      </w:pPr>
+      <w:r>
+        <w:rPr>
+          <w:sz w:val="24"/>
+        </w:rPr>
+        <w:lastRenderedPageBreak/>
+        <w:t xml:space="preserve"> Esto ha traído como consecuencia frecuentes retrasos en la preparación de los pedidos y su envío, especialmente de aquellos pedidos de gran volumen, ya que necesitan un estudio preciso de la situación del almacén; aumentando así el riesgo de perder clientes a raíz de estos retardos en sus pedidos, al igual que desequilibrios en el abastecimiento y el aumento de costos operativos. Las posibles causas de esta problemática serían la falta de procesos estandarizados para la verificación y actualización de inventario, ya que no cuentan con un manual de procedimientos que establezca métodos precisos de registro y conteo, así como la falta de métricas de control que evalúen la eficiencia del personal de almacén y la eficacia de los procedimientos.</w:t>
+      </w:r>
+    </w:p>
+    <w:p>
+      <w:pPr>
+        <w:spacing w:after="240"/>
+        <w:jc w:val="both"/>
+        <w:rPr>
+          <w:sz w:val="24"/>
+        </w:rPr>
+      </w:pPr>
+      <w:r>
+        <w:rPr>
+          <w:sz w:val="24"/>
+        </w:rPr>
+        <w:t xml:space="preserve">Consultando con el personal de almacén se obtuvo que también sufren constantemente pérdidas de piezas, ya que en ocasiones cuando procuran las piezas para el empaquetado de un pedido no encuentran las piezas que solicitan en el lugar expresado en el sistema, por lo que las reportan como faltantes en los informes de pedido, pero en la búsqueda de otras piezas o en los días de inventario general encuentran piezas dispuestas en un lugar que no les corresponden. Algunas de las posibles causas de esta problemática sea la falta de supervisión y seguimiento al trabajo del personal de almacén, procedimientos inadecuados o poco claros, la falte de cuidado o ineficacia del sistema de localización, pudiendo esta última estar relacionada con la expansión de esta área. Esto además de ocasionar retrasos en la elaboración de los pedidos y los problemas mencionados puede causar gastos innecesarios para resolver el aparente desabastecimiento. </w:t>
+      </w:r>
+    </w:p>
+    <w:p>
+      <w:pPr>
+        <w:spacing w:after="240"/>
+        <w:jc w:val="both"/>
+        <w:rPr>
+          <w:sz w:val="24"/>
+        </w:rPr>
+      </w:pPr>
+      <w:r>
+        <w:rPr>
+          <w:sz w:val="24"/>
+        </w:rPr>
+        <w:t xml:space="preserve">Asimismo, otra de las problemáticas con las que se enfrenta la empresa es la seguida devolución de productos que llegan en mal estado en manos de los clientes; en muchos de estos casos es difícil o no se puede determinar la responsabilidad de la pérdida del producto, si se trata de la compañía de transporte o la manipulación de los almacenistas de la empresa, por lo que la empresa termina asumiendo la responsabilidad en todas las situaciones. </w:t>
+      </w:r>
+    </w:p>
+    <w:p>
+      <w:pPr>
+        <w:spacing w:after="240"/>
+        <w:jc w:val="both"/>
+        <w:rPr>
+          <w:sz w:val="24"/>
+        </w:rPr>
+      </w:pPr>
+      <w:r>
+        <w:rPr>
+          <w:sz w:val="24"/>
+        </w:rPr>
+        <w:t>El departamento de devoluciones y facturación es constante testigo de esta situación, y ante ello el jefe de almacén ha estudiado la situación, el cuál asegura que el personal del almacén envía casi todos los pedidos completos, teniendo especial cuidado con la mercancía frágil que está apropiadamente identificada, por lo que el volumen de las devoluciones no corresponde con la mercancía dañada en el almacén. Por tanto, se puede señalar como posibles causas la falta de control en el manejo de la mercancía en el momento de despacho y la logística de transporte. Esta se trata de un problema delicado, ya que reduce el margen de ganancia de la empresa, expone a la empresa a verse envuelto en conflictos legales tanto con el cliente como sus intermediarios y puede deteriorar la confianza en la empresa tanto con sus clientes y proveedores de servicios como con sus propios empleados.</w:t>
+      </w:r>
+    </w:p>
+    <w:p>
+      <w:pPr>
+        <w:spacing w:after="240"/>
+        <w:jc w:val="both"/>
+        <w:rPr>
+          <w:sz w:val="24"/>
+        </w:rPr>
+      </w:pPr>
+    </w:p>
+    <w:p>
+      <w:pPr>
+        <w:spacing w:after="240"/>
+        <w:jc w:val="both"/>
+        <w:rPr>
+          <w:sz w:val="24"/>
+        </w:rPr>
+      </w:pPr>
+    </w:p>
+    <w:p>
+      <w:pPr>
+        <w:spacing w:after="240"/>
+        <w:jc w:val="both"/>
+        <w:rPr>
+          <w:sz w:val="24"/>
+        </w:rPr>
+      </w:pPr>
+      <w:r>
+        <w:rPr>
+          <w:b/>
+          <w:sz w:val="24"/>
+        </w:rPr>
+        <w:t>Gerencia operativa:</w:t>
+      </w:r>
+    </w:p>
+    <w:p>
+      <w:pPr>
+        <w:spacing w:after="240"/>
+        <w:jc w:val="both"/>
+        <w:rPr>
+          <w:sz w:val="24"/>
+        </w:rPr>
+      </w:pPr>
+      <w:r>
+        <w:rPr>
+          <w:sz w:val="24"/>
+        </w:rPr>
+        <w:t xml:space="preserve">La gerencia operativa es la encargada de autorizar aquellos pedidos que requieren ser extendidos o que exigen una cantidad que pueda generar problemas de abastecimiento en la empresa, para el cumplimiento de tal función es necesario contar con información precisa sobre la situación del inventario para determinar si se puede dar cabida a la solicitud. Sin embargo, de acuerdo a apreciaciones de la misma gerente operativa la aprobación de los pedidos está tomando más tiempo que en épocas anteriores, atrasando las ventas incluso dos semanas. Las causas a las que refiere de este problema son la necesidad de confirmar constantemente la información que arrojan los sistemas, lo cual puede reflejar procedimientos de evaluación ineficientes, la falta de un sistema informático confiable que permita reflejar la realidad de la empresa en materia de crédito e inventario, procesos ineficientes de evaluación, aunque también deben considerarse la eficiencia del proceso de decisión y las limitaciones relacionadas a la toma de decisiones. </w:t>
+      </w:r>
+    </w:p>
+    <w:p>
+      <w:pPr>
+        <w:spacing w:after="240"/>
+        <w:jc w:val="both"/>
+        <w:rPr>
+          <w:sz w:val="24"/>
+        </w:rPr>
+      </w:pPr>
+      <w:r>
+        <w:rPr>
+          <w:sz w:val="24"/>
+        </w:rPr>
+        <w:t>Esta falla ocasiona retrasos en la entrega de la mercancía, y el aumento de la carga administrativa en un proceso operativo que pudiera dedicarse a la solución de otras problemáticas de carácter más estratégicas; a su vez esto podría resultar en disminución de competitividad de la empresa ante la insatisfacción de los clientes, y problemas de liquidez de la empresa</w:t>
+      </w:r>
+      <w:bookmarkStart w:id="0" w:name="_GoBack"/>
+      <w:bookmarkEnd w:id="0"/>
+    </w:p>
+    <w:p>
+      <w:pPr>
+        <w:spacing w:after="240"/>
+        <w:jc w:val="both"/>
+        <w:rPr>
+          <w:bCs/>
+          <w:sz w:val="24"/>
+        </w:rPr>
+      </w:pPr>
+    </w:p>
+    <w:p>
+      <w:pPr>
+        <w:spacing w:after="240"/>
         <w:jc w:val="both"/>
         <w:rPr>
           <w:bCs/>
@@ -30383,93 +30628,93 @@
     </dgm:pt>
   </dgm:ptLst>
   <dgm:cxnLst>
-    <dgm:cxn modelId="{42BA1CA2-CC48-44C5-B1B7-E80EE4D6387F}" type="presOf" srcId="{B2F7CC46-093E-45D9-B697-30D8260819F9}" destId="{857C20A3-B9C0-4D0D-BEE0-767D17842868}" srcOrd="0" destOrd="0" presId="urn:microsoft.com/office/officeart/2005/8/layout/orgChart1"/>
-    <dgm:cxn modelId="{2533AF91-F15E-4388-923D-797BD7D574D0}" type="presOf" srcId="{E1B9F82B-30D3-4881-8372-7254FBA40F72}" destId="{5CD1A5A4-7693-41C2-A6B7-803B8FC67845}" srcOrd="1" destOrd="0" presId="urn:microsoft.com/office/officeart/2005/8/layout/orgChart1"/>
     <dgm:cxn modelId="{E27F8F1C-F011-43B8-A528-26AE2F5860B5}" srcId="{5342B284-AC17-4195-BD32-258D27A7CA4F}" destId="{B2F7CC46-093E-45D9-B697-30D8260819F9}" srcOrd="0" destOrd="0" parTransId="{07D8F1D0-0F33-4C37-9D86-90BC16CFEF34}" sibTransId="{6DC59D02-6000-4C6F-BA8D-DFDCFC7DE8D6}"/>
-    <dgm:cxn modelId="{43EF633D-6B7A-426E-9E03-A7E37529AE62}" type="presOf" srcId="{E1BDBF2F-3634-4656-904C-206EEE555229}" destId="{D2AD1033-A22F-489A-AC49-99C60DFF1FCF}" srcOrd="0" destOrd="0" presId="urn:microsoft.com/office/officeart/2005/8/layout/orgChart1"/>
+    <dgm:cxn modelId="{E20D6BC3-6C0B-4035-BDAF-4509DD934940}" type="presOf" srcId="{E1BDBF2F-3634-4656-904C-206EEE555229}" destId="{D2AD1033-A22F-489A-AC49-99C60DFF1FCF}" srcOrd="0" destOrd="0" presId="urn:microsoft.com/office/officeart/2005/8/layout/orgChart1"/>
+    <dgm:cxn modelId="{F0074562-CC98-4E7B-A939-FF3F5518C311}" type="presOf" srcId="{167DC0BB-2AAD-4563-B134-4D1C7B8D98F8}" destId="{161A51D5-41CE-466F-B2AD-80158E6D20CA}" srcOrd="1" destOrd="0" presId="urn:microsoft.com/office/officeart/2005/8/layout/orgChart1"/>
     <dgm:cxn modelId="{8A946195-4F26-4BFC-AB19-62B65A2EAC02}" srcId="{B2F7CC46-093E-45D9-B697-30D8260819F9}" destId="{66A4C852-A33E-447E-AFC1-B997A331FAA0}" srcOrd="4" destOrd="0" parTransId="{B7D19582-8085-4D3E-9836-CB3ADFEEF863}" sibTransId="{060ADB6B-A861-4C98-9356-7CCBC1C4D36D}"/>
-    <dgm:cxn modelId="{BD79FECF-03A1-4673-98D1-65F7EB2A578F}" type="presOf" srcId="{E1BDBF2F-3634-4656-904C-206EEE555229}" destId="{2F1D0E75-F733-4FFA-8651-70D5267CEBF0}" srcOrd="1" destOrd="0" presId="urn:microsoft.com/office/officeart/2005/8/layout/orgChart1"/>
-    <dgm:cxn modelId="{9929F9B0-BDDE-44BC-8EDC-4047C738EB41}" type="presOf" srcId="{66A4C852-A33E-447E-AFC1-B997A331FAA0}" destId="{191663C0-004E-49F7-B2A1-415ADD159E12}" srcOrd="0" destOrd="0" presId="urn:microsoft.com/office/officeart/2005/8/layout/orgChart1"/>
-    <dgm:cxn modelId="{05DA45E5-E3B3-4119-811B-029BC35E85E5}" type="presOf" srcId="{5342B284-AC17-4195-BD32-258D27A7CA4F}" destId="{7BAB25FE-9168-4864-B7E3-F5011E5AB6C6}" srcOrd="0" destOrd="0" presId="urn:microsoft.com/office/officeart/2005/8/layout/orgChart1"/>
-    <dgm:cxn modelId="{4E4B8A3C-C62E-4796-BD62-A17F4A51C15C}" type="presOf" srcId="{AEE4FA32-0867-4FA9-BC07-FC2F55A47A8E}" destId="{B94A2D99-A0FF-48C2-8DD0-B8102FC433CE}" srcOrd="0" destOrd="0" presId="urn:microsoft.com/office/officeart/2005/8/layout/orgChart1"/>
-    <dgm:cxn modelId="{C2666159-2C51-4821-9359-C03D2AF1DA18}" type="presOf" srcId="{7F7230A2-3396-4683-A6DF-C71E1D9E5B18}" destId="{94C810D3-B0E2-4AA2-BA2F-A25FC16EA14B}" srcOrd="1" destOrd="0" presId="urn:microsoft.com/office/officeart/2005/8/layout/orgChart1"/>
-    <dgm:cxn modelId="{00F51141-7B68-4477-AEB6-EAD540FA7B29}" type="presOf" srcId="{E1B9F82B-30D3-4881-8372-7254FBA40F72}" destId="{0A761CEB-FC20-4B27-A015-F621FEA59D33}" srcOrd="0" destOrd="0" presId="urn:microsoft.com/office/officeart/2005/8/layout/orgChart1"/>
-    <dgm:cxn modelId="{0DBF225D-8C25-4DA3-BC0E-F02F28D5CEE0}" type="presOf" srcId="{6553DEC0-3DCC-4BD4-9F1C-8BA17C08C2DE}" destId="{6AD584BA-2C95-4D02-BEA4-058E01AF2F0C}" srcOrd="0" destOrd="0" presId="urn:microsoft.com/office/officeart/2005/8/layout/orgChart1"/>
-    <dgm:cxn modelId="{04F3D6B1-1E46-4161-B59D-3F3D19922A1F}" type="presOf" srcId="{167DC0BB-2AAD-4563-B134-4D1C7B8D98F8}" destId="{4BE5F9AB-2E99-4D1D-84B5-7BF50F9C01FE}" srcOrd="0" destOrd="0" presId="urn:microsoft.com/office/officeart/2005/8/layout/orgChart1"/>
+    <dgm:cxn modelId="{37F6099B-95DE-4EC7-8ECB-DF367E5530BA}" type="presOf" srcId="{B7D19582-8085-4D3E-9836-CB3ADFEEF863}" destId="{7B8CBA25-104A-4848-8BA4-A4ACA60BE79F}" srcOrd="0" destOrd="0" presId="urn:microsoft.com/office/officeart/2005/8/layout/orgChart1"/>
+    <dgm:cxn modelId="{77546A62-EF8A-4F66-BD46-97BE306D7B26}" type="presOf" srcId="{E1B9F82B-30D3-4881-8372-7254FBA40F72}" destId="{5CD1A5A4-7693-41C2-A6B7-803B8FC67845}" srcOrd="1" destOrd="0" presId="urn:microsoft.com/office/officeart/2005/8/layout/orgChart1"/>
+    <dgm:cxn modelId="{B37746FF-F21C-45F2-BF1B-48D0C154EE18}" type="presOf" srcId="{7F7230A2-3396-4683-A6DF-C71E1D9E5B18}" destId="{7DDC643F-E06D-40EC-9344-B51803A1803D}" srcOrd="0" destOrd="0" presId="urn:microsoft.com/office/officeart/2005/8/layout/orgChart1"/>
+    <dgm:cxn modelId="{F3D12C3B-3CDD-4F75-ABFA-248BE5E76AE4}" type="presOf" srcId="{E1BDBF2F-3634-4656-904C-206EEE555229}" destId="{2F1D0E75-F733-4FFA-8651-70D5267CEBF0}" srcOrd="1" destOrd="0" presId="urn:microsoft.com/office/officeart/2005/8/layout/orgChart1"/>
+    <dgm:cxn modelId="{6760E31A-A30C-422D-80D6-E9F9A83BDDE3}" type="presOf" srcId="{E1B9F82B-30D3-4881-8372-7254FBA40F72}" destId="{0A761CEB-FC20-4B27-A015-F621FEA59D33}" srcOrd="0" destOrd="0" presId="urn:microsoft.com/office/officeart/2005/8/layout/orgChart1"/>
+    <dgm:cxn modelId="{599A3A11-135F-418A-AAAD-99DC7F8977EC}" type="presOf" srcId="{038E619A-54FD-4970-A2E7-DF4B97755F0C}" destId="{E5B84551-7129-4210-B679-419417607360}" srcOrd="0" destOrd="0" presId="urn:microsoft.com/office/officeart/2005/8/layout/orgChart1"/>
+    <dgm:cxn modelId="{635A4848-3500-4BC3-9D1C-305009A299E3}" type="presOf" srcId="{6553DEC0-3DCC-4BD4-9F1C-8BA17C08C2DE}" destId="{6AD584BA-2C95-4D02-BEA4-058E01AF2F0C}" srcOrd="0" destOrd="0" presId="urn:microsoft.com/office/officeart/2005/8/layout/orgChart1"/>
+    <dgm:cxn modelId="{9E6C4198-8BBB-48A9-A456-8E120E7750BB}" type="presOf" srcId="{7F7230A2-3396-4683-A6DF-C71E1D9E5B18}" destId="{94C810D3-B0E2-4AA2-BA2F-A25FC16EA14B}" srcOrd="1" destOrd="0" presId="urn:microsoft.com/office/officeart/2005/8/layout/orgChart1"/>
+    <dgm:cxn modelId="{FFB82113-372D-4D22-B2F8-1271CE7FF244}" type="presOf" srcId="{66A4C852-A33E-447E-AFC1-B997A331FAA0}" destId="{191663C0-004E-49F7-B2A1-415ADD159E12}" srcOrd="0" destOrd="0" presId="urn:microsoft.com/office/officeart/2005/8/layout/orgChart1"/>
+    <dgm:cxn modelId="{301331EC-6C5B-4521-87C7-B81B06157EDC}" type="presOf" srcId="{12A40CD8-CDC4-4F70-B4DE-B372896AEA48}" destId="{BE3F75C9-43B6-4D99-92E4-8748BA8C43FE}" srcOrd="0" destOrd="0" presId="urn:microsoft.com/office/officeart/2005/8/layout/orgChart1"/>
     <dgm:cxn modelId="{9E0DA37C-E5E2-4154-93A0-613BE253F3FE}" srcId="{B2F7CC46-093E-45D9-B697-30D8260819F9}" destId="{E1B9F82B-30D3-4881-8372-7254FBA40F72}" srcOrd="3" destOrd="0" parTransId="{B5D3D691-9196-4446-AD89-214173505153}" sibTransId="{34011806-2D21-4E44-8E40-D5739064688B}"/>
-    <dgm:cxn modelId="{EB9F8162-3FB7-402B-B2D1-2DCBF7AC12C2}" type="presOf" srcId="{038E619A-54FD-4970-A2E7-DF4B97755F0C}" destId="{E5B84551-7129-4210-B679-419417607360}" srcOrd="0" destOrd="0" presId="urn:microsoft.com/office/officeart/2005/8/layout/orgChart1"/>
-    <dgm:cxn modelId="{B14582E7-9150-4028-8107-A05B49207B49}" type="presOf" srcId="{B5D3D691-9196-4446-AD89-214173505153}" destId="{B2DE0353-8AD3-4458-8715-50A9ACA8241F}" srcOrd="0" destOrd="0" presId="urn:microsoft.com/office/officeart/2005/8/layout/orgChart1"/>
-    <dgm:cxn modelId="{2F50E8F4-AFCF-4464-87BF-012670EFAB91}" type="presOf" srcId="{3A42B764-8F95-438A-BAD2-F78EDF072481}" destId="{006613D3-FD45-4364-8AF3-2F7D5338E246}" srcOrd="0" destOrd="0" presId="urn:microsoft.com/office/officeart/2005/8/layout/orgChart1"/>
-    <dgm:cxn modelId="{9C14A850-601E-4368-AF88-AC5FBB621D36}" type="presOf" srcId="{B7D19582-8085-4D3E-9836-CB3ADFEEF863}" destId="{7B8CBA25-104A-4848-8BA4-A4ACA60BE79F}" srcOrd="0" destOrd="0" presId="urn:microsoft.com/office/officeart/2005/8/layout/orgChart1"/>
+    <dgm:cxn modelId="{CB3EECEE-E97C-44B6-85E3-DC5DF0DE91BC}" type="presOf" srcId="{B5D3D691-9196-4446-AD89-214173505153}" destId="{B2DE0353-8AD3-4458-8715-50A9ACA8241F}" srcOrd="0" destOrd="0" presId="urn:microsoft.com/office/officeart/2005/8/layout/orgChart1"/>
+    <dgm:cxn modelId="{4202066B-AADD-46F9-B19E-4AA4315D6A90}" type="presOf" srcId="{96992DE8-175F-4B31-BAFC-00AF582F430D}" destId="{AB77F4A3-02D3-4425-A0DD-1BC1494A0B54}" srcOrd="0" destOrd="0" presId="urn:microsoft.com/office/officeart/2005/8/layout/orgChart1"/>
+    <dgm:cxn modelId="{9AB3856D-A036-4DB1-9F48-4BA5CAB7B4F2}" type="presOf" srcId="{B2F7CC46-093E-45D9-B697-30D8260819F9}" destId="{D3FA7DB3-0A2C-4AE5-9512-23B3108C2778}" srcOrd="1" destOrd="0" presId="urn:microsoft.com/office/officeart/2005/8/layout/orgChart1"/>
     <dgm:cxn modelId="{9AC41125-35F4-453F-BCE4-3BED3B9568E1}" srcId="{B2F7CC46-093E-45D9-B697-30D8260819F9}" destId="{462D8612-A56A-4595-8765-11B94EF1AC61}" srcOrd="5" destOrd="0" parTransId="{AEE4FA32-0867-4FA9-BC07-FC2F55A47A8E}" sibTransId="{7C0CF5E3-2DDB-4225-8ACB-CF71FCBA8A35}"/>
+    <dgm:cxn modelId="{2DDCF504-D70E-480C-9523-63CE636DFD06}" type="presOf" srcId="{AEE4FA32-0867-4FA9-BC07-FC2F55A47A8E}" destId="{B94A2D99-A0FF-48C2-8DD0-B8102FC433CE}" srcOrd="0" destOrd="0" presId="urn:microsoft.com/office/officeart/2005/8/layout/orgChart1"/>
+    <dgm:cxn modelId="{3A5F768B-F7D7-4D0F-AE82-2549DD417E64}" type="presOf" srcId="{12A40CD8-CDC4-4F70-B4DE-B372896AEA48}" destId="{ABE5BD0B-01A7-46EA-8707-A747E0217E79}" srcOrd="1" destOrd="0" presId="urn:microsoft.com/office/officeart/2005/8/layout/orgChart1"/>
     <dgm:cxn modelId="{F8D54437-F67E-4F14-8ABE-529524B40A6A}" srcId="{B2F7CC46-093E-45D9-B697-30D8260819F9}" destId="{E1BDBF2F-3634-4656-904C-206EEE555229}" srcOrd="1" destOrd="0" parTransId="{6553DEC0-3DCC-4BD4-9F1C-8BA17C08C2DE}" sibTransId="{80045C24-5598-4758-8124-B7A2B4F31377}"/>
-    <dgm:cxn modelId="{E80A8017-64BD-4263-AA1A-DA4CFA1204AE}" type="presOf" srcId="{96992DE8-175F-4B31-BAFC-00AF582F430D}" destId="{AB77F4A3-02D3-4425-A0DD-1BC1494A0B54}" srcOrd="0" destOrd="0" presId="urn:microsoft.com/office/officeart/2005/8/layout/orgChart1"/>
-    <dgm:cxn modelId="{14E12909-C064-408C-B8AE-F0780941D134}" type="presOf" srcId="{7F7230A2-3396-4683-A6DF-C71E1D9E5B18}" destId="{7DDC643F-E06D-40EC-9344-B51803A1803D}" srcOrd="0" destOrd="0" presId="urn:microsoft.com/office/officeart/2005/8/layout/orgChart1"/>
-    <dgm:cxn modelId="{C76898BA-D03F-46B8-822D-5E811C7D89BC}" type="presOf" srcId="{462D8612-A56A-4595-8765-11B94EF1AC61}" destId="{F456C751-4A03-4264-84E5-1FD12AFD325B}" srcOrd="1" destOrd="0" presId="urn:microsoft.com/office/officeart/2005/8/layout/orgChart1"/>
-    <dgm:cxn modelId="{A6CBEC85-DCDA-4A55-B923-7D07785D7395}" type="presOf" srcId="{12A40CD8-CDC4-4F70-B4DE-B372896AEA48}" destId="{ABE5BD0B-01A7-46EA-8707-A747E0217E79}" srcOrd="1" destOrd="0" presId="urn:microsoft.com/office/officeart/2005/8/layout/orgChart1"/>
-    <dgm:cxn modelId="{4703EFFB-8F97-4DF2-AB2D-60CE9A28FD78}" type="presOf" srcId="{462D8612-A56A-4595-8765-11B94EF1AC61}" destId="{3D368A32-913B-427A-8CF8-E620EED613BD}" srcOrd="0" destOrd="0" presId="urn:microsoft.com/office/officeart/2005/8/layout/orgChart1"/>
-    <dgm:cxn modelId="{6619516A-944D-4C5D-BD90-9C5E4594DE07}" type="presOf" srcId="{B2F7CC46-093E-45D9-B697-30D8260819F9}" destId="{D3FA7DB3-0A2C-4AE5-9512-23B3108C2778}" srcOrd="1" destOrd="0" presId="urn:microsoft.com/office/officeart/2005/8/layout/orgChart1"/>
-    <dgm:cxn modelId="{F448BD29-1AD0-4CC3-8527-40B16A228071}" type="presOf" srcId="{12A40CD8-CDC4-4F70-B4DE-B372896AEA48}" destId="{BE3F75C9-43B6-4D99-92E4-8748BA8C43FE}" srcOrd="0" destOrd="0" presId="urn:microsoft.com/office/officeart/2005/8/layout/orgChart1"/>
-    <dgm:cxn modelId="{45CCC5E0-F3D6-492B-B861-64500043B50E}" type="presOf" srcId="{66A4C852-A33E-447E-AFC1-B997A331FAA0}" destId="{3B089322-2D47-4561-911A-5A0209B554BA}" srcOrd="1" destOrd="0" presId="urn:microsoft.com/office/officeart/2005/8/layout/orgChart1"/>
-    <dgm:cxn modelId="{3F8101D1-D33E-40EE-969E-B7343D058834}" type="presOf" srcId="{167DC0BB-2AAD-4563-B134-4D1C7B8D98F8}" destId="{161A51D5-41CE-466F-B2AD-80158E6D20CA}" srcOrd="1" destOrd="0" presId="urn:microsoft.com/office/officeart/2005/8/layout/orgChart1"/>
+    <dgm:cxn modelId="{345CDF0D-37AF-4AC5-8DD3-ECB510350AE6}" type="presOf" srcId="{B2F7CC46-093E-45D9-B697-30D8260819F9}" destId="{857C20A3-B9C0-4D0D-BEE0-767D17842868}" srcOrd="0" destOrd="0" presId="urn:microsoft.com/office/officeart/2005/8/layout/orgChart1"/>
+    <dgm:cxn modelId="{62C1F611-2038-43D7-814F-FD4B3FCFDB95}" type="presOf" srcId="{66A4C852-A33E-447E-AFC1-B997A331FAA0}" destId="{3B089322-2D47-4561-911A-5A0209B554BA}" srcOrd="1" destOrd="0" presId="urn:microsoft.com/office/officeart/2005/8/layout/orgChart1"/>
+    <dgm:cxn modelId="{AD627151-1F01-4358-BDB8-D166CC270726}" type="presOf" srcId="{3A42B764-8F95-438A-BAD2-F78EDF072481}" destId="{006613D3-FD45-4364-8AF3-2F7D5338E246}" srcOrd="0" destOrd="0" presId="urn:microsoft.com/office/officeart/2005/8/layout/orgChart1"/>
+    <dgm:cxn modelId="{EB234E43-E09D-4B52-BDB8-5670D61D9CE2}" type="presOf" srcId="{5342B284-AC17-4195-BD32-258D27A7CA4F}" destId="{7BAB25FE-9168-4864-B7E3-F5011E5AB6C6}" srcOrd="0" destOrd="0" presId="urn:microsoft.com/office/officeart/2005/8/layout/orgChart1"/>
+    <dgm:cxn modelId="{4BE181DE-FE83-4933-84F5-E50A7624A72C}" type="presOf" srcId="{462D8612-A56A-4595-8765-11B94EF1AC61}" destId="{3D368A32-913B-427A-8CF8-E620EED613BD}" srcOrd="0" destOrd="0" presId="urn:microsoft.com/office/officeart/2005/8/layout/orgChart1"/>
+    <dgm:cxn modelId="{634A2CD6-1AD2-4C73-A2DF-67E1A4D942AB}" type="presOf" srcId="{167DC0BB-2AAD-4563-B134-4D1C7B8D98F8}" destId="{4BE5F9AB-2E99-4D1D-84B5-7BF50F9C01FE}" srcOrd="0" destOrd="0" presId="urn:microsoft.com/office/officeart/2005/8/layout/orgChart1"/>
+    <dgm:cxn modelId="{E0CDE378-A33F-4EB6-9C7E-82100D378B38}" type="presOf" srcId="{462D8612-A56A-4595-8765-11B94EF1AC61}" destId="{F456C751-4A03-4264-84E5-1FD12AFD325B}" srcOrd="1" destOrd="0" presId="urn:microsoft.com/office/officeart/2005/8/layout/orgChart1"/>
     <dgm:cxn modelId="{4645E1F9-E51A-492D-9B5B-2668CAEAE892}" srcId="{B2F7CC46-093E-45D9-B697-30D8260819F9}" destId="{7F7230A2-3396-4683-A6DF-C71E1D9E5B18}" srcOrd="2" destOrd="0" parTransId="{038E619A-54FD-4970-A2E7-DF4B97755F0C}" sibTransId="{FBBA5810-B9F3-4F11-B094-B9CB1DC0AB45}"/>
     <dgm:cxn modelId="{33A46BF6-CBF8-4B45-9AD9-38A54471B868}" srcId="{B2F7CC46-093E-45D9-B697-30D8260819F9}" destId="{167DC0BB-2AAD-4563-B134-4D1C7B8D98F8}" srcOrd="0" destOrd="0" parTransId="{96992DE8-175F-4B31-BAFC-00AF582F430D}" sibTransId="{5FD1D3EF-9285-43E5-BD7A-AA7EA695F876}"/>
     <dgm:cxn modelId="{BB31773D-DFB9-42A9-84E4-AFFEA1A465CF}" srcId="{B2F7CC46-093E-45D9-B697-30D8260819F9}" destId="{12A40CD8-CDC4-4F70-B4DE-B372896AEA48}" srcOrd="6" destOrd="0" parTransId="{3A42B764-8F95-438A-BAD2-F78EDF072481}" sibTransId="{F5D94083-5141-4842-AF88-4ACD5C97FCB3}"/>
-    <dgm:cxn modelId="{B6461FDE-CA0C-4F60-830E-D09C06E8D792}" type="presParOf" srcId="{7BAB25FE-9168-4864-B7E3-F5011E5AB6C6}" destId="{49F85D23-513B-4E13-9C12-EDFD4DA4B2F6}" srcOrd="0" destOrd="0" presId="urn:microsoft.com/office/officeart/2005/8/layout/orgChart1"/>
-    <dgm:cxn modelId="{D1E80248-848D-4155-9C59-A5A1BBC0FFDC}" type="presParOf" srcId="{49F85D23-513B-4E13-9C12-EDFD4DA4B2F6}" destId="{059D8CD8-8D42-4643-BA14-08861090F24F}" srcOrd="0" destOrd="0" presId="urn:microsoft.com/office/officeart/2005/8/layout/orgChart1"/>
-    <dgm:cxn modelId="{3D4E9DC9-47AE-48AE-A0FB-656BB844C11A}" type="presParOf" srcId="{059D8CD8-8D42-4643-BA14-08861090F24F}" destId="{857C20A3-B9C0-4D0D-BEE0-767D17842868}" srcOrd="0" destOrd="0" presId="urn:microsoft.com/office/officeart/2005/8/layout/orgChart1"/>
-    <dgm:cxn modelId="{CC50734A-7014-4BC3-B45F-C963FC81435D}" type="presParOf" srcId="{059D8CD8-8D42-4643-BA14-08861090F24F}" destId="{D3FA7DB3-0A2C-4AE5-9512-23B3108C2778}" srcOrd="1" destOrd="0" presId="urn:microsoft.com/office/officeart/2005/8/layout/orgChart1"/>
-    <dgm:cxn modelId="{060FCEB1-2F85-400E-A53F-1208C29CF474}" type="presParOf" srcId="{49F85D23-513B-4E13-9C12-EDFD4DA4B2F6}" destId="{C14F4BC1-2714-41D7-A1AB-11D13C49B4FA}" srcOrd="1" destOrd="0" presId="urn:microsoft.com/office/officeart/2005/8/layout/orgChart1"/>
-    <dgm:cxn modelId="{DEA44F45-A878-4A4F-A074-F4C1EF8152AA}" type="presParOf" srcId="{C14F4BC1-2714-41D7-A1AB-11D13C49B4FA}" destId="{6AD584BA-2C95-4D02-BEA4-058E01AF2F0C}" srcOrd="0" destOrd="0" presId="urn:microsoft.com/office/officeart/2005/8/layout/orgChart1"/>
-    <dgm:cxn modelId="{EA3F446D-8D60-47F9-ADA0-E64C2FD67ECC}" type="presParOf" srcId="{C14F4BC1-2714-41D7-A1AB-11D13C49B4FA}" destId="{8984F8EE-C384-42D4-8F74-9D20FF731180}" srcOrd="1" destOrd="0" presId="urn:microsoft.com/office/officeart/2005/8/layout/orgChart1"/>
-    <dgm:cxn modelId="{22535933-E9A3-4FF5-8D83-B834E7E43533}" type="presParOf" srcId="{8984F8EE-C384-42D4-8F74-9D20FF731180}" destId="{840455E4-F5DA-480A-9469-00C9AFF14BAA}" srcOrd="0" destOrd="0" presId="urn:microsoft.com/office/officeart/2005/8/layout/orgChart1"/>
-    <dgm:cxn modelId="{A6E1099B-2A25-4FA9-AD7D-85F026ACC854}" type="presParOf" srcId="{840455E4-F5DA-480A-9469-00C9AFF14BAA}" destId="{D2AD1033-A22F-489A-AC49-99C60DFF1FCF}" srcOrd="0" destOrd="0" presId="urn:microsoft.com/office/officeart/2005/8/layout/orgChart1"/>
-    <dgm:cxn modelId="{426A00C7-C0D8-4548-B917-18BDB125C677}" type="presParOf" srcId="{840455E4-F5DA-480A-9469-00C9AFF14BAA}" destId="{2F1D0E75-F733-4FFA-8651-70D5267CEBF0}" srcOrd="1" destOrd="0" presId="urn:microsoft.com/office/officeart/2005/8/layout/orgChart1"/>
-    <dgm:cxn modelId="{47C731A7-4E3B-47D2-BC46-296CFF589614}" type="presParOf" srcId="{8984F8EE-C384-42D4-8F74-9D20FF731180}" destId="{A560DF2A-31A6-4DAD-AEDD-276B179DB352}" srcOrd="1" destOrd="0" presId="urn:microsoft.com/office/officeart/2005/8/layout/orgChart1"/>
-    <dgm:cxn modelId="{8FB75208-81BA-4C44-9277-7495F96B7D07}" type="presParOf" srcId="{8984F8EE-C384-42D4-8F74-9D20FF731180}" destId="{9EBC3067-2EB4-4B07-9F85-7C105032D923}" srcOrd="2" destOrd="0" presId="urn:microsoft.com/office/officeart/2005/8/layout/orgChart1"/>
-    <dgm:cxn modelId="{6479C1FE-96F3-49D6-9C44-F6CB7D92162D}" type="presParOf" srcId="{C14F4BC1-2714-41D7-A1AB-11D13C49B4FA}" destId="{E5B84551-7129-4210-B679-419417607360}" srcOrd="2" destOrd="0" presId="urn:microsoft.com/office/officeart/2005/8/layout/orgChart1"/>
-    <dgm:cxn modelId="{9BAA258B-F0F1-4038-8CED-2770312508D3}" type="presParOf" srcId="{C14F4BC1-2714-41D7-A1AB-11D13C49B4FA}" destId="{23F690E2-36A6-4E82-87A2-8AC24D3E3B70}" srcOrd="3" destOrd="0" presId="urn:microsoft.com/office/officeart/2005/8/layout/orgChart1"/>
-    <dgm:cxn modelId="{FB7BBE3F-4E85-4C57-ADC6-7E3DF5CADF1C}" type="presParOf" srcId="{23F690E2-36A6-4E82-87A2-8AC24D3E3B70}" destId="{D8EA8EE5-62AA-4C7A-BB75-B8A9ECC60DC1}" srcOrd="0" destOrd="0" presId="urn:microsoft.com/office/officeart/2005/8/layout/orgChart1"/>
-    <dgm:cxn modelId="{BA07ECA4-F6CA-4021-AAC8-177FF8400EFF}" type="presParOf" srcId="{D8EA8EE5-62AA-4C7A-BB75-B8A9ECC60DC1}" destId="{7DDC643F-E06D-40EC-9344-B51803A1803D}" srcOrd="0" destOrd="0" presId="urn:microsoft.com/office/officeart/2005/8/layout/orgChart1"/>
-    <dgm:cxn modelId="{D7967077-32C3-46B4-A33A-0BD32823B60E}" type="presParOf" srcId="{D8EA8EE5-62AA-4C7A-BB75-B8A9ECC60DC1}" destId="{94C810D3-B0E2-4AA2-BA2F-A25FC16EA14B}" srcOrd="1" destOrd="0" presId="urn:microsoft.com/office/officeart/2005/8/layout/orgChart1"/>
-    <dgm:cxn modelId="{E0C2977F-BC2D-48C8-8E85-FBE55D3EC45F}" type="presParOf" srcId="{23F690E2-36A6-4E82-87A2-8AC24D3E3B70}" destId="{B2F6BA33-0D3B-42CC-A452-54E1353B6644}" srcOrd="1" destOrd="0" presId="urn:microsoft.com/office/officeart/2005/8/layout/orgChart1"/>
-    <dgm:cxn modelId="{B147536F-5570-450D-ACFE-7DD481E914DC}" type="presParOf" srcId="{23F690E2-36A6-4E82-87A2-8AC24D3E3B70}" destId="{988A209E-DBCA-4364-8038-CDE98052BEE9}" srcOrd="2" destOrd="0" presId="urn:microsoft.com/office/officeart/2005/8/layout/orgChart1"/>
-    <dgm:cxn modelId="{12D38FB1-3ACF-4C31-B7B7-6F95535E0ADA}" type="presParOf" srcId="{C14F4BC1-2714-41D7-A1AB-11D13C49B4FA}" destId="{B2DE0353-8AD3-4458-8715-50A9ACA8241F}" srcOrd="4" destOrd="0" presId="urn:microsoft.com/office/officeart/2005/8/layout/orgChart1"/>
-    <dgm:cxn modelId="{41287FCA-9126-41F9-AE8B-8A7F960460CE}" type="presParOf" srcId="{C14F4BC1-2714-41D7-A1AB-11D13C49B4FA}" destId="{68097F4A-D1FE-4130-B72B-C28D5948C84B}" srcOrd="5" destOrd="0" presId="urn:microsoft.com/office/officeart/2005/8/layout/orgChart1"/>
-    <dgm:cxn modelId="{57860875-4407-4495-A399-282DDE3F2304}" type="presParOf" srcId="{68097F4A-D1FE-4130-B72B-C28D5948C84B}" destId="{55D4D824-DAA4-4DB8-9EC4-35CC5293C13C}" srcOrd="0" destOrd="0" presId="urn:microsoft.com/office/officeart/2005/8/layout/orgChart1"/>
-    <dgm:cxn modelId="{8FC4BB17-90F2-4D52-A246-AAD1D04FFC3D}" type="presParOf" srcId="{55D4D824-DAA4-4DB8-9EC4-35CC5293C13C}" destId="{0A761CEB-FC20-4B27-A015-F621FEA59D33}" srcOrd="0" destOrd="0" presId="urn:microsoft.com/office/officeart/2005/8/layout/orgChart1"/>
-    <dgm:cxn modelId="{53F0B8A9-6903-4697-9DAF-C9FB579910DC}" type="presParOf" srcId="{55D4D824-DAA4-4DB8-9EC4-35CC5293C13C}" destId="{5CD1A5A4-7693-41C2-A6B7-803B8FC67845}" srcOrd="1" destOrd="0" presId="urn:microsoft.com/office/officeart/2005/8/layout/orgChart1"/>
-    <dgm:cxn modelId="{7A9A9734-4A18-400F-9300-FD0951FBFCB4}" type="presParOf" srcId="{68097F4A-D1FE-4130-B72B-C28D5948C84B}" destId="{58DA421B-F27D-4987-9907-00391C571131}" srcOrd="1" destOrd="0" presId="urn:microsoft.com/office/officeart/2005/8/layout/orgChart1"/>
-    <dgm:cxn modelId="{C003E3E2-8D4D-4E26-97B8-2E4A8449767C}" type="presParOf" srcId="{68097F4A-D1FE-4130-B72B-C28D5948C84B}" destId="{451CA0B8-1819-4360-A2D6-F18D7D1E9314}" srcOrd="2" destOrd="0" presId="urn:microsoft.com/office/officeart/2005/8/layout/orgChart1"/>
-    <dgm:cxn modelId="{ED63E638-944C-466E-A576-4E40B2DDBB5E}" type="presParOf" srcId="{C14F4BC1-2714-41D7-A1AB-11D13C49B4FA}" destId="{7B8CBA25-104A-4848-8BA4-A4ACA60BE79F}" srcOrd="6" destOrd="0" presId="urn:microsoft.com/office/officeart/2005/8/layout/orgChart1"/>
-    <dgm:cxn modelId="{D9E41790-E64C-441E-9D01-208AA2BC94F6}" type="presParOf" srcId="{C14F4BC1-2714-41D7-A1AB-11D13C49B4FA}" destId="{02E698A8-F445-480E-8521-052717D98F79}" srcOrd="7" destOrd="0" presId="urn:microsoft.com/office/officeart/2005/8/layout/orgChart1"/>
-    <dgm:cxn modelId="{6D683A46-FC9D-4D3F-A919-E99A07501D35}" type="presParOf" srcId="{02E698A8-F445-480E-8521-052717D98F79}" destId="{7E2F0E89-6FF9-4134-A0C8-45F6A403BADB}" srcOrd="0" destOrd="0" presId="urn:microsoft.com/office/officeart/2005/8/layout/orgChart1"/>
-    <dgm:cxn modelId="{92F32F7D-B888-4887-809C-041C235A9606}" type="presParOf" srcId="{7E2F0E89-6FF9-4134-A0C8-45F6A403BADB}" destId="{191663C0-004E-49F7-B2A1-415ADD159E12}" srcOrd="0" destOrd="0" presId="urn:microsoft.com/office/officeart/2005/8/layout/orgChart1"/>
-    <dgm:cxn modelId="{A470C5B1-49D6-45CC-B128-DA39DDF7D3BD}" type="presParOf" srcId="{7E2F0E89-6FF9-4134-A0C8-45F6A403BADB}" destId="{3B089322-2D47-4561-911A-5A0209B554BA}" srcOrd="1" destOrd="0" presId="urn:microsoft.com/office/officeart/2005/8/layout/orgChart1"/>
-    <dgm:cxn modelId="{6B3D89FD-FC0D-40F2-9A3B-28B7EB4ED00C}" type="presParOf" srcId="{02E698A8-F445-480E-8521-052717D98F79}" destId="{51F5D88F-637E-4881-A198-D34824F44C4B}" srcOrd="1" destOrd="0" presId="urn:microsoft.com/office/officeart/2005/8/layout/orgChart1"/>
-    <dgm:cxn modelId="{311717F2-D17C-4DA7-8175-673F184B9E4D}" type="presParOf" srcId="{02E698A8-F445-480E-8521-052717D98F79}" destId="{A2AF8CA9-1B39-4011-A85F-CDA8B5AB181E}" srcOrd="2" destOrd="0" presId="urn:microsoft.com/office/officeart/2005/8/layout/orgChart1"/>
-    <dgm:cxn modelId="{E4C40CB9-F89E-4848-9202-3E17DCEDB178}" type="presParOf" srcId="{C14F4BC1-2714-41D7-A1AB-11D13C49B4FA}" destId="{B94A2D99-A0FF-48C2-8DD0-B8102FC433CE}" srcOrd="8" destOrd="0" presId="urn:microsoft.com/office/officeart/2005/8/layout/orgChart1"/>
-    <dgm:cxn modelId="{F8FA448A-A673-4F5C-AA5C-FFE5A9F076FC}" type="presParOf" srcId="{C14F4BC1-2714-41D7-A1AB-11D13C49B4FA}" destId="{BEE61EE7-C99E-41ED-809D-F4B98891F6DC}" srcOrd="9" destOrd="0" presId="urn:microsoft.com/office/officeart/2005/8/layout/orgChart1"/>
-    <dgm:cxn modelId="{499D8ED1-3F66-4940-ABB1-9238B73EA9A1}" type="presParOf" srcId="{BEE61EE7-C99E-41ED-809D-F4B98891F6DC}" destId="{B471E42B-AA47-461E-BCDA-69CD03DFDB53}" srcOrd="0" destOrd="0" presId="urn:microsoft.com/office/officeart/2005/8/layout/orgChart1"/>
-    <dgm:cxn modelId="{20CBEBDF-5F65-44CC-B8D8-58AF2108508A}" type="presParOf" srcId="{B471E42B-AA47-461E-BCDA-69CD03DFDB53}" destId="{3D368A32-913B-427A-8CF8-E620EED613BD}" srcOrd="0" destOrd="0" presId="urn:microsoft.com/office/officeart/2005/8/layout/orgChart1"/>
-    <dgm:cxn modelId="{F59D9D8A-D3B4-4286-9604-737A3D8F59D5}" type="presParOf" srcId="{B471E42B-AA47-461E-BCDA-69CD03DFDB53}" destId="{F456C751-4A03-4264-84E5-1FD12AFD325B}" srcOrd="1" destOrd="0" presId="urn:microsoft.com/office/officeart/2005/8/layout/orgChart1"/>
-    <dgm:cxn modelId="{06C49B05-6EDA-481F-9F86-5DB1F5DE4162}" type="presParOf" srcId="{BEE61EE7-C99E-41ED-809D-F4B98891F6DC}" destId="{D32E9889-3667-42B4-943A-E5A84B4C4AEF}" srcOrd="1" destOrd="0" presId="urn:microsoft.com/office/officeart/2005/8/layout/orgChart1"/>
-    <dgm:cxn modelId="{616976DA-89BD-4691-B174-6171665FCF31}" type="presParOf" srcId="{BEE61EE7-C99E-41ED-809D-F4B98891F6DC}" destId="{7CD60349-16E4-4E9C-A255-E718BD1478E1}" srcOrd="2" destOrd="0" presId="urn:microsoft.com/office/officeart/2005/8/layout/orgChart1"/>
-    <dgm:cxn modelId="{CB9CD1D7-7869-48E1-8BE1-6CD4D891FE0D}" type="presParOf" srcId="{C14F4BC1-2714-41D7-A1AB-11D13C49B4FA}" destId="{006613D3-FD45-4364-8AF3-2F7D5338E246}" srcOrd="10" destOrd="0" presId="urn:microsoft.com/office/officeart/2005/8/layout/orgChart1"/>
-    <dgm:cxn modelId="{B1EE28E3-0AE0-4C65-B647-3F29282C36B3}" type="presParOf" srcId="{C14F4BC1-2714-41D7-A1AB-11D13C49B4FA}" destId="{B3D369C3-95FF-477A-BC4C-5856509BA67C}" srcOrd="11" destOrd="0" presId="urn:microsoft.com/office/officeart/2005/8/layout/orgChart1"/>
-    <dgm:cxn modelId="{B4B13592-9B8C-423A-9974-C493A71B0338}" type="presParOf" srcId="{B3D369C3-95FF-477A-BC4C-5856509BA67C}" destId="{FAC4D256-1EE3-4329-9841-BD102B8E9977}" srcOrd="0" destOrd="0" presId="urn:microsoft.com/office/officeart/2005/8/layout/orgChart1"/>
-    <dgm:cxn modelId="{527CD102-EA1F-4F24-98BB-0F526E9FB089}" type="presParOf" srcId="{FAC4D256-1EE3-4329-9841-BD102B8E9977}" destId="{BE3F75C9-43B6-4D99-92E4-8748BA8C43FE}" srcOrd="0" destOrd="0" presId="urn:microsoft.com/office/officeart/2005/8/layout/orgChart1"/>
-    <dgm:cxn modelId="{1C57B7C9-EF06-4EE8-AD02-F9866FAD9B2A}" type="presParOf" srcId="{FAC4D256-1EE3-4329-9841-BD102B8E9977}" destId="{ABE5BD0B-01A7-46EA-8707-A747E0217E79}" srcOrd="1" destOrd="0" presId="urn:microsoft.com/office/officeart/2005/8/layout/orgChart1"/>
-    <dgm:cxn modelId="{8F216FED-FE88-46B8-BC0A-9165DA638E0A}" type="presParOf" srcId="{B3D369C3-95FF-477A-BC4C-5856509BA67C}" destId="{62C0D810-15E4-4F6D-BDA4-6B2541303754}" srcOrd="1" destOrd="0" presId="urn:microsoft.com/office/officeart/2005/8/layout/orgChart1"/>
-    <dgm:cxn modelId="{42ED905C-FE02-4170-AE61-8508F6F7E8B4}" type="presParOf" srcId="{B3D369C3-95FF-477A-BC4C-5856509BA67C}" destId="{69BA7F5B-D9CF-46CC-9E15-CC5EF7AA33B0}" srcOrd="2" destOrd="0" presId="urn:microsoft.com/office/officeart/2005/8/layout/orgChart1"/>
-    <dgm:cxn modelId="{FBA902BE-65F3-4CD6-B2B8-6E17BF9F9E51}" type="presParOf" srcId="{49F85D23-513B-4E13-9C12-EDFD4DA4B2F6}" destId="{28495A8A-62AF-47CF-866D-52BCC2F02266}" srcOrd="2" destOrd="0" presId="urn:microsoft.com/office/officeart/2005/8/layout/orgChart1"/>
-    <dgm:cxn modelId="{EA9457AE-4CAD-4F33-82CB-ECD9176DC8E5}" type="presParOf" srcId="{28495A8A-62AF-47CF-866D-52BCC2F02266}" destId="{AB77F4A3-02D3-4425-A0DD-1BC1494A0B54}" srcOrd="0" destOrd="0" presId="urn:microsoft.com/office/officeart/2005/8/layout/orgChart1"/>
-    <dgm:cxn modelId="{17CDF5D8-42F0-4193-88AB-173427FD932A}" type="presParOf" srcId="{28495A8A-62AF-47CF-866D-52BCC2F02266}" destId="{8D830038-C427-4A9D-A771-43BDD241E58E}" srcOrd="1" destOrd="0" presId="urn:microsoft.com/office/officeart/2005/8/layout/orgChart1"/>
-    <dgm:cxn modelId="{A48F98EF-1C1A-475F-B607-B022EF2193A5}" type="presParOf" srcId="{8D830038-C427-4A9D-A771-43BDD241E58E}" destId="{6F32725E-4745-4401-9B68-4C50BDF34D88}" srcOrd="0" destOrd="0" presId="urn:microsoft.com/office/officeart/2005/8/layout/orgChart1"/>
-    <dgm:cxn modelId="{690FF84C-3E97-41ED-ABAD-06D85D8F78E7}" type="presParOf" srcId="{6F32725E-4745-4401-9B68-4C50BDF34D88}" destId="{4BE5F9AB-2E99-4D1D-84B5-7BF50F9C01FE}" srcOrd="0" destOrd="0" presId="urn:microsoft.com/office/officeart/2005/8/layout/orgChart1"/>
-    <dgm:cxn modelId="{5921F056-BAB5-431C-B752-3144F50FFFAA}" type="presParOf" srcId="{6F32725E-4745-4401-9B68-4C50BDF34D88}" destId="{161A51D5-41CE-466F-B2AD-80158E6D20CA}" srcOrd="1" destOrd="0" presId="urn:microsoft.com/office/officeart/2005/8/layout/orgChart1"/>
-    <dgm:cxn modelId="{96866A85-00C7-474D-B083-031C51D1BD60}" type="presParOf" srcId="{8D830038-C427-4A9D-A771-43BDD241E58E}" destId="{378AB7DB-51A0-4C43-B955-8B64F172EC8B}" srcOrd="1" destOrd="0" presId="urn:microsoft.com/office/officeart/2005/8/layout/orgChart1"/>
-    <dgm:cxn modelId="{F5FD3C34-70F3-4B94-A541-A92BE2D506C7}" type="presParOf" srcId="{8D830038-C427-4A9D-A771-43BDD241E58E}" destId="{BA7C9044-EB33-4EC0-8832-E8E86AED961E}" srcOrd="2" destOrd="0" presId="urn:microsoft.com/office/officeart/2005/8/layout/orgChart1"/>
+    <dgm:cxn modelId="{3281EC7F-DC41-4598-ADCA-788E33200283}" type="presParOf" srcId="{7BAB25FE-9168-4864-B7E3-F5011E5AB6C6}" destId="{49F85D23-513B-4E13-9C12-EDFD4DA4B2F6}" srcOrd="0" destOrd="0" presId="urn:microsoft.com/office/officeart/2005/8/layout/orgChart1"/>
+    <dgm:cxn modelId="{7C573148-2228-49DB-A420-8704447EB750}" type="presParOf" srcId="{49F85D23-513B-4E13-9C12-EDFD4DA4B2F6}" destId="{059D8CD8-8D42-4643-BA14-08861090F24F}" srcOrd="0" destOrd="0" presId="urn:microsoft.com/office/officeart/2005/8/layout/orgChart1"/>
+    <dgm:cxn modelId="{BAEFF826-F404-447C-8E37-FCBE0C1FA6AE}" type="presParOf" srcId="{059D8CD8-8D42-4643-BA14-08861090F24F}" destId="{857C20A3-B9C0-4D0D-BEE0-767D17842868}" srcOrd="0" destOrd="0" presId="urn:microsoft.com/office/officeart/2005/8/layout/orgChart1"/>
+    <dgm:cxn modelId="{A85B8161-E1D5-4E6C-B701-937D1FABD497}" type="presParOf" srcId="{059D8CD8-8D42-4643-BA14-08861090F24F}" destId="{D3FA7DB3-0A2C-4AE5-9512-23B3108C2778}" srcOrd="1" destOrd="0" presId="urn:microsoft.com/office/officeart/2005/8/layout/orgChart1"/>
+    <dgm:cxn modelId="{DDB4AE1E-B895-4A9B-9BF0-F51D1FF6C26A}" type="presParOf" srcId="{49F85D23-513B-4E13-9C12-EDFD4DA4B2F6}" destId="{C14F4BC1-2714-41D7-A1AB-11D13C49B4FA}" srcOrd="1" destOrd="0" presId="urn:microsoft.com/office/officeart/2005/8/layout/orgChart1"/>
+    <dgm:cxn modelId="{B4D47F6B-0EDA-4920-9908-6710FDEB9287}" type="presParOf" srcId="{C14F4BC1-2714-41D7-A1AB-11D13C49B4FA}" destId="{6AD584BA-2C95-4D02-BEA4-058E01AF2F0C}" srcOrd="0" destOrd="0" presId="urn:microsoft.com/office/officeart/2005/8/layout/orgChart1"/>
+    <dgm:cxn modelId="{6008A471-9253-4A67-96AB-B91DABADC252}" type="presParOf" srcId="{C14F4BC1-2714-41D7-A1AB-11D13C49B4FA}" destId="{8984F8EE-C384-42D4-8F74-9D20FF731180}" srcOrd="1" destOrd="0" presId="urn:microsoft.com/office/officeart/2005/8/layout/orgChart1"/>
+    <dgm:cxn modelId="{7DDF6055-52D9-4B8C-BBC0-1B9F87DCF675}" type="presParOf" srcId="{8984F8EE-C384-42D4-8F74-9D20FF731180}" destId="{840455E4-F5DA-480A-9469-00C9AFF14BAA}" srcOrd="0" destOrd="0" presId="urn:microsoft.com/office/officeart/2005/8/layout/orgChart1"/>
+    <dgm:cxn modelId="{C5ECCD9C-656E-4C99-809B-01BE8335EF2B}" type="presParOf" srcId="{840455E4-F5DA-480A-9469-00C9AFF14BAA}" destId="{D2AD1033-A22F-489A-AC49-99C60DFF1FCF}" srcOrd="0" destOrd="0" presId="urn:microsoft.com/office/officeart/2005/8/layout/orgChart1"/>
+    <dgm:cxn modelId="{3EAC074D-FA7A-4F36-8A01-DEA0AA022F63}" type="presParOf" srcId="{840455E4-F5DA-480A-9469-00C9AFF14BAA}" destId="{2F1D0E75-F733-4FFA-8651-70D5267CEBF0}" srcOrd="1" destOrd="0" presId="urn:microsoft.com/office/officeart/2005/8/layout/orgChart1"/>
+    <dgm:cxn modelId="{E6A76953-8262-4A08-8E6D-8FEA5345376A}" type="presParOf" srcId="{8984F8EE-C384-42D4-8F74-9D20FF731180}" destId="{A560DF2A-31A6-4DAD-AEDD-276B179DB352}" srcOrd="1" destOrd="0" presId="urn:microsoft.com/office/officeart/2005/8/layout/orgChart1"/>
+    <dgm:cxn modelId="{78365914-6BC0-4CDA-A2B5-E339D93B721F}" type="presParOf" srcId="{8984F8EE-C384-42D4-8F74-9D20FF731180}" destId="{9EBC3067-2EB4-4B07-9F85-7C105032D923}" srcOrd="2" destOrd="0" presId="urn:microsoft.com/office/officeart/2005/8/layout/orgChart1"/>
+    <dgm:cxn modelId="{31B536FC-639D-4170-8FD2-C8B96DF2905F}" type="presParOf" srcId="{C14F4BC1-2714-41D7-A1AB-11D13C49B4FA}" destId="{E5B84551-7129-4210-B679-419417607360}" srcOrd="2" destOrd="0" presId="urn:microsoft.com/office/officeart/2005/8/layout/orgChart1"/>
+    <dgm:cxn modelId="{D9946A1F-B04A-468B-8EB9-5C2D6E66BCCD}" type="presParOf" srcId="{C14F4BC1-2714-41D7-A1AB-11D13C49B4FA}" destId="{23F690E2-36A6-4E82-87A2-8AC24D3E3B70}" srcOrd="3" destOrd="0" presId="urn:microsoft.com/office/officeart/2005/8/layout/orgChart1"/>
+    <dgm:cxn modelId="{5CFCA13E-71B8-4B0B-BD62-CD14A16A23F9}" type="presParOf" srcId="{23F690E2-36A6-4E82-87A2-8AC24D3E3B70}" destId="{D8EA8EE5-62AA-4C7A-BB75-B8A9ECC60DC1}" srcOrd="0" destOrd="0" presId="urn:microsoft.com/office/officeart/2005/8/layout/orgChart1"/>
+    <dgm:cxn modelId="{4C824406-ACAB-4802-88A3-6ED395CAF67D}" type="presParOf" srcId="{D8EA8EE5-62AA-4C7A-BB75-B8A9ECC60DC1}" destId="{7DDC643F-E06D-40EC-9344-B51803A1803D}" srcOrd="0" destOrd="0" presId="urn:microsoft.com/office/officeart/2005/8/layout/orgChart1"/>
+    <dgm:cxn modelId="{2EBF19A5-9D4D-4A4F-8EE2-3085A924F9DD}" type="presParOf" srcId="{D8EA8EE5-62AA-4C7A-BB75-B8A9ECC60DC1}" destId="{94C810D3-B0E2-4AA2-BA2F-A25FC16EA14B}" srcOrd="1" destOrd="0" presId="urn:microsoft.com/office/officeart/2005/8/layout/orgChart1"/>
+    <dgm:cxn modelId="{DAEA82DA-0E39-49EF-B8DC-65A562A8B468}" type="presParOf" srcId="{23F690E2-36A6-4E82-87A2-8AC24D3E3B70}" destId="{B2F6BA33-0D3B-42CC-A452-54E1353B6644}" srcOrd="1" destOrd="0" presId="urn:microsoft.com/office/officeart/2005/8/layout/orgChart1"/>
+    <dgm:cxn modelId="{1721410D-6AFB-4F4D-ADE1-771132814588}" type="presParOf" srcId="{23F690E2-36A6-4E82-87A2-8AC24D3E3B70}" destId="{988A209E-DBCA-4364-8038-CDE98052BEE9}" srcOrd="2" destOrd="0" presId="urn:microsoft.com/office/officeart/2005/8/layout/orgChart1"/>
+    <dgm:cxn modelId="{13541B36-F5FA-4440-833B-8D951957BC44}" type="presParOf" srcId="{C14F4BC1-2714-41D7-A1AB-11D13C49B4FA}" destId="{B2DE0353-8AD3-4458-8715-50A9ACA8241F}" srcOrd="4" destOrd="0" presId="urn:microsoft.com/office/officeart/2005/8/layout/orgChart1"/>
+    <dgm:cxn modelId="{91D81DC3-3937-408F-817D-1DFE226A59C6}" type="presParOf" srcId="{C14F4BC1-2714-41D7-A1AB-11D13C49B4FA}" destId="{68097F4A-D1FE-4130-B72B-C28D5948C84B}" srcOrd="5" destOrd="0" presId="urn:microsoft.com/office/officeart/2005/8/layout/orgChart1"/>
+    <dgm:cxn modelId="{0E122A46-AF43-4308-AC6C-25636B7E70BE}" type="presParOf" srcId="{68097F4A-D1FE-4130-B72B-C28D5948C84B}" destId="{55D4D824-DAA4-4DB8-9EC4-35CC5293C13C}" srcOrd="0" destOrd="0" presId="urn:microsoft.com/office/officeart/2005/8/layout/orgChart1"/>
+    <dgm:cxn modelId="{8EB5F55D-A476-46C2-B628-22DA458933BB}" type="presParOf" srcId="{55D4D824-DAA4-4DB8-9EC4-35CC5293C13C}" destId="{0A761CEB-FC20-4B27-A015-F621FEA59D33}" srcOrd="0" destOrd="0" presId="urn:microsoft.com/office/officeart/2005/8/layout/orgChart1"/>
+    <dgm:cxn modelId="{3C219231-DAD3-4C2E-8947-9DD1BCBD368B}" type="presParOf" srcId="{55D4D824-DAA4-4DB8-9EC4-35CC5293C13C}" destId="{5CD1A5A4-7693-41C2-A6B7-803B8FC67845}" srcOrd="1" destOrd="0" presId="urn:microsoft.com/office/officeart/2005/8/layout/orgChart1"/>
+    <dgm:cxn modelId="{27D33055-ACAF-45E1-94A6-C183D1362E00}" type="presParOf" srcId="{68097F4A-D1FE-4130-B72B-C28D5948C84B}" destId="{58DA421B-F27D-4987-9907-00391C571131}" srcOrd="1" destOrd="0" presId="urn:microsoft.com/office/officeart/2005/8/layout/orgChart1"/>
+    <dgm:cxn modelId="{33CBFBF0-F34E-48DC-8088-BE8AD05AF710}" type="presParOf" srcId="{68097F4A-D1FE-4130-B72B-C28D5948C84B}" destId="{451CA0B8-1819-4360-A2D6-F18D7D1E9314}" srcOrd="2" destOrd="0" presId="urn:microsoft.com/office/officeart/2005/8/layout/orgChart1"/>
+    <dgm:cxn modelId="{20D05C62-6D39-41F7-A710-02971C189C8D}" type="presParOf" srcId="{C14F4BC1-2714-41D7-A1AB-11D13C49B4FA}" destId="{7B8CBA25-104A-4848-8BA4-A4ACA60BE79F}" srcOrd="6" destOrd="0" presId="urn:microsoft.com/office/officeart/2005/8/layout/orgChart1"/>
+    <dgm:cxn modelId="{F6CD6CE5-903D-442B-B3C6-35729B858081}" type="presParOf" srcId="{C14F4BC1-2714-41D7-A1AB-11D13C49B4FA}" destId="{02E698A8-F445-480E-8521-052717D98F79}" srcOrd="7" destOrd="0" presId="urn:microsoft.com/office/officeart/2005/8/layout/orgChart1"/>
+    <dgm:cxn modelId="{30B7C914-EA8C-46FB-A69E-FE6C67AE45C1}" type="presParOf" srcId="{02E698A8-F445-480E-8521-052717D98F79}" destId="{7E2F0E89-6FF9-4134-A0C8-45F6A403BADB}" srcOrd="0" destOrd="0" presId="urn:microsoft.com/office/officeart/2005/8/layout/orgChart1"/>
+    <dgm:cxn modelId="{9B4D8086-49D7-406B-BD2F-397662C486F1}" type="presParOf" srcId="{7E2F0E89-6FF9-4134-A0C8-45F6A403BADB}" destId="{191663C0-004E-49F7-B2A1-415ADD159E12}" srcOrd="0" destOrd="0" presId="urn:microsoft.com/office/officeart/2005/8/layout/orgChart1"/>
+    <dgm:cxn modelId="{06D8A03C-B626-4665-BF46-A7EF8E76BAB8}" type="presParOf" srcId="{7E2F0E89-6FF9-4134-A0C8-45F6A403BADB}" destId="{3B089322-2D47-4561-911A-5A0209B554BA}" srcOrd="1" destOrd="0" presId="urn:microsoft.com/office/officeart/2005/8/layout/orgChart1"/>
+    <dgm:cxn modelId="{7AE8CF33-6C03-4BBD-A1FB-C7423D8825EE}" type="presParOf" srcId="{02E698A8-F445-480E-8521-052717D98F79}" destId="{51F5D88F-637E-4881-A198-D34824F44C4B}" srcOrd="1" destOrd="0" presId="urn:microsoft.com/office/officeart/2005/8/layout/orgChart1"/>
+    <dgm:cxn modelId="{6308B103-53F6-4F9C-BCC4-AD441BADB3E2}" type="presParOf" srcId="{02E698A8-F445-480E-8521-052717D98F79}" destId="{A2AF8CA9-1B39-4011-A85F-CDA8B5AB181E}" srcOrd="2" destOrd="0" presId="urn:microsoft.com/office/officeart/2005/8/layout/orgChart1"/>
+    <dgm:cxn modelId="{01D3F0D7-656A-41DD-80FB-4CFD91417A6B}" type="presParOf" srcId="{C14F4BC1-2714-41D7-A1AB-11D13C49B4FA}" destId="{B94A2D99-A0FF-48C2-8DD0-B8102FC433CE}" srcOrd="8" destOrd="0" presId="urn:microsoft.com/office/officeart/2005/8/layout/orgChart1"/>
+    <dgm:cxn modelId="{5820C9EC-60B9-48F2-8C13-94385CDA76E3}" type="presParOf" srcId="{C14F4BC1-2714-41D7-A1AB-11D13C49B4FA}" destId="{BEE61EE7-C99E-41ED-809D-F4B98891F6DC}" srcOrd="9" destOrd="0" presId="urn:microsoft.com/office/officeart/2005/8/layout/orgChart1"/>
+    <dgm:cxn modelId="{1ED38E71-72C4-4DA8-8C95-F40C54C2034E}" type="presParOf" srcId="{BEE61EE7-C99E-41ED-809D-F4B98891F6DC}" destId="{B471E42B-AA47-461E-BCDA-69CD03DFDB53}" srcOrd="0" destOrd="0" presId="urn:microsoft.com/office/officeart/2005/8/layout/orgChart1"/>
+    <dgm:cxn modelId="{0D61BD4C-68BF-4AF7-AA82-FB401C9CD9B4}" type="presParOf" srcId="{B471E42B-AA47-461E-BCDA-69CD03DFDB53}" destId="{3D368A32-913B-427A-8CF8-E620EED613BD}" srcOrd="0" destOrd="0" presId="urn:microsoft.com/office/officeart/2005/8/layout/orgChart1"/>
+    <dgm:cxn modelId="{78EF4226-3296-4EF3-9AD7-5BC72FA427A0}" type="presParOf" srcId="{B471E42B-AA47-461E-BCDA-69CD03DFDB53}" destId="{F456C751-4A03-4264-84E5-1FD12AFD325B}" srcOrd="1" destOrd="0" presId="urn:microsoft.com/office/officeart/2005/8/layout/orgChart1"/>
+    <dgm:cxn modelId="{E982522E-74D0-4E9B-B1D6-85E1EB873FE0}" type="presParOf" srcId="{BEE61EE7-C99E-41ED-809D-F4B98891F6DC}" destId="{D32E9889-3667-42B4-943A-E5A84B4C4AEF}" srcOrd="1" destOrd="0" presId="urn:microsoft.com/office/officeart/2005/8/layout/orgChart1"/>
+    <dgm:cxn modelId="{8698DED7-6F33-4922-A23A-FCAA0F267C8A}" type="presParOf" srcId="{BEE61EE7-C99E-41ED-809D-F4B98891F6DC}" destId="{7CD60349-16E4-4E9C-A255-E718BD1478E1}" srcOrd="2" destOrd="0" presId="urn:microsoft.com/office/officeart/2005/8/layout/orgChart1"/>
+    <dgm:cxn modelId="{ECADCA88-C814-470F-AF11-818B3179F4B3}" type="presParOf" srcId="{C14F4BC1-2714-41D7-A1AB-11D13C49B4FA}" destId="{006613D3-FD45-4364-8AF3-2F7D5338E246}" srcOrd="10" destOrd="0" presId="urn:microsoft.com/office/officeart/2005/8/layout/orgChart1"/>
+    <dgm:cxn modelId="{77F41549-A80D-4F66-9D21-3D94E5D61FC1}" type="presParOf" srcId="{C14F4BC1-2714-41D7-A1AB-11D13C49B4FA}" destId="{B3D369C3-95FF-477A-BC4C-5856509BA67C}" srcOrd="11" destOrd="0" presId="urn:microsoft.com/office/officeart/2005/8/layout/orgChart1"/>
+    <dgm:cxn modelId="{433C6BAE-281C-449E-8364-8B35D173ECC6}" type="presParOf" srcId="{B3D369C3-95FF-477A-BC4C-5856509BA67C}" destId="{FAC4D256-1EE3-4329-9841-BD102B8E9977}" srcOrd="0" destOrd="0" presId="urn:microsoft.com/office/officeart/2005/8/layout/orgChart1"/>
+    <dgm:cxn modelId="{C793B374-31F6-4108-8A59-DD413F491AC1}" type="presParOf" srcId="{FAC4D256-1EE3-4329-9841-BD102B8E9977}" destId="{BE3F75C9-43B6-4D99-92E4-8748BA8C43FE}" srcOrd="0" destOrd="0" presId="urn:microsoft.com/office/officeart/2005/8/layout/orgChart1"/>
+    <dgm:cxn modelId="{13446FAD-2C08-4E00-8736-F04AAE75C507}" type="presParOf" srcId="{FAC4D256-1EE3-4329-9841-BD102B8E9977}" destId="{ABE5BD0B-01A7-46EA-8707-A747E0217E79}" srcOrd="1" destOrd="0" presId="urn:microsoft.com/office/officeart/2005/8/layout/orgChart1"/>
+    <dgm:cxn modelId="{8607CAC4-6BC0-4119-AB96-00021AAC70C2}" type="presParOf" srcId="{B3D369C3-95FF-477A-BC4C-5856509BA67C}" destId="{62C0D810-15E4-4F6D-BDA4-6B2541303754}" srcOrd="1" destOrd="0" presId="urn:microsoft.com/office/officeart/2005/8/layout/orgChart1"/>
+    <dgm:cxn modelId="{9C796DE4-F54F-4A43-9E21-77AD5E08A24A}" type="presParOf" srcId="{B3D369C3-95FF-477A-BC4C-5856509BA67C}" destId="{69BA7F5B-D9CF-46CC-9E15-CC5EF7AA33B0}" srcOrd="2" destOrd="0" presId="urn:microsoft.com/office/officeart/2005/8/layout/orgChart1"/>
+    <dgm:cxn modelId="{DC86A32F-148A-420C-981A-EC134D070D5E}" type="presParOf" srcId="{49F85D23-513B-4E13-9C12-EDFD4DA4B2F6}" destId="{28495A8A-62AF-47CF-866D-52BCC2F02266}" srcOrd="2" destOrd="0" presId="urn:microsoft.com/office/officeart/2005/8/layout/orgChart1"/>
+    <dgm:cxn modelId="{AD0BA81D-8CDC-4BE9-9B57-A518BAB25ECF}" type="presParOf" srcId="{28495A8A-62AF-47CF-866D-52BCC2F02266}" destId="{AB77F4A3-02D3-4425-A0DD-1BC1494A0B54}" srcOrd="0" destOrd="0" presId="urn:microsoft.com/office/officeart/2005/8/layout/orgChart1"/>
+    <dgm:cxn modelId="{7836EAF4-06FD-4CB1-891F-43F65276F0A4}" type="presParOf" srcId="{28495A8A-62AF-47CF-866D-52BCC2F02266}" destId="{8D830038-C427-4A9D-A771-43BDD241E58E}" srcOrd="1" destOrd="0" presId="urn:microsoft.com/office/officeart/2005/8/layout/orgChart1"/>
+    <dgm:cxn modelId="{B9AB8CFD-2881-4BD9-B145-B4A6A0940D76}" type="presParOf" srcId="{8D830038-C427-4A9D-A771-43BDD241E58E}" destId="{6F32725E-4745-4401-9B68-4C50BDF34D88}" srcOrd="0" destOrd="0" presId="urn:microsoft.com/office/officeart/2005/8/layout/orgChart1"/>
+    <dgm:cxn modelId="{4D0A2D6E-ADEF-4273-8F02-EB786323415D}" type="presParOf" srcId="{6F32725E-4745-4401-9B68-4C50BDF34D88}" destId="{4BE5F9AB-2E99-4D1D-84B5-7BF50F9C01FE}" srcOrd="0" destOrd="0" presId="urn:microsoft.com/office/officeart/2005/8/layout/orgChart1"/>
+    <dgm:cxn modelId="{33D98FDC-7B15-4980-A599-73E6A68F7D9D}" type="presParOf" srcId="{6F32725E-4745-4401-9B68-4C50BDF34D88}" destId="{161A51D5-41CE-466F-B2AD-80158E6D20CA}" srcOrd="1" destOrd="0" presId="urn:microsoft.com/office/officeart/2005/8/layout/orgChart1"/>
+    <dgm:cxn modelId="{52CF548F-7AFE-46D4-B0BC-0D6A8B324F44}" type="presParOf" srcId="{8D830038-C427-4A9D-A771-43BDD241E58E}" destId="{378AB7DB-51A0-4C43-B955-8B64F172EC8B}" srcOrd="1" destOrd="0" presId="urn:microsoft.com/office/officeart/2005/8/layout/orgChart1"/>
+    <dgm:cxn modelId="{6DCDA597-284C-4BA8-A264-6CC25E509A9F}" type="presParOf" srcId="{8D830038-C427-4A9D-A771-43BDD241E58E}" destId="{BA7C9044-EB33-4EC0-8832-E8E86AED961E}" srcOrd="2" destOrd="0" presId="urn:microsoft.com/office/officeart/2005/8/layout/orgChart1"/>
   </dgm:cxnLst>
   <dgm:bg/>
   <dgm:whole/>
@@ -33893,7 +34138,7 @@
 </file>
 
 <file path=customXml/itemProps1.xml><?xml version="1.0" encoding="utf-8"?>
-<ds:datastoreItem xmlns:ds="http://schemas.openxmlformats.org/officeDocument/2006/customXml" ds:itemID="{BE2E71F0-1485-44C3-8436-307616ACC3CB}">
+<ds:datastoreItem xmlns:ds="http://schemas.openxmlformats.org/officeDocument/2006/customXml" ds:itemID="{33EAC5B0-FF23-472D-A4F4-3BD176F62B48}">
   <ds:schemaRefs>
     <ds:schemaRef ds:uri="http://schemas.openxmlformats.org/officeDocument/2006/bibliography"/>
   </ds:schemaRefs>

</xml_diff>

<commit_message>
(carlos): Diagramas de Ishikawa Diagramas de Ishikawa de problemas: - Inconsistencias en los registros de inventario - Mercancía dañada o extraviada - Retrasos en la aprobación de pedidos de gran volumen - Daño de mercancía durante el transporte - Falta de coordinación entre departamentos Ya que son pertinentes al área de almacén, nuestro principal objeto de estudio De igual manera los diagramas originales los conservaré para cualquier cosa
</commit_message>
<xml_diff>
--- a/INFORME SISTEMAS.docx
+++ b/INFORME SISTEMAS.docx
@@ -446,6 +446,7 @@
           <w:lang w:val="es-ES"/>
         </w:rPr>
       </w:pPr>
+      <w:proofErr w:type="spellStart"/>
       <w:r>
         <w:rPr>
           <w:b/>
@@ -453,7 +454,17 @@
           <w:szCs w:val="24"/>
           <w:lang w:val="es-ES"/>
         </w:rPr>
-        <w:t>Edwuar Pacheco</w:t>
+        <w:t>Edwuar</w:t>
+      </w:r>
+      <w:proofErr w:type="spellEnd"/>
+      <w:r>
+        <w:rPr>
+          <w:b/>
+          <w:sz w:val="24"/>
+          <w:szCs w:val="24"/>
+          <w:lang w:val="es-ES"/>
+        </w:rPr>
+        <w:t xml:space="preserve"> Pacheco</w:t>
       </w:r>
     </w:p>
     <w:p>
@@ -504,6 +515,7 @@
           <w:lang w:val="es-ES"/>
         </w:rPr>
       </w:pPr>
+      <w:proofErr w:type="spellStart"/>
       <w:r>
         <w:rPr>
           <w:b/>
@@ -511,7 +523,17 @@
           <w:szCs w:val="24"/>
           <w:lang w:val="es-ES"/>
         </w:rPr>
-        <w:t>Ray Yépez</w:t>
+        <w:t>Ray</w:t>
+      </w:r>
+      <w:proofErr w:type="spellEnd"/>
+      <w:r>
+        <w:rPr>
+          <w:b/>
+          <w:sz w:val="24"/>
+          <w:szCs w:val="24"/>
+          <w:lang w:val="es-ES"/>
+        </w:rPr>
+        <w:t xml:space="preserve"> Yépez</w:t>
       </w:r>
     </w:p>
     <w:p>
@@ -587,7 +609,27 @@
           <w:szCs w:val="24"/>
           <w:lang w:val="es-ES"/>
         </w:rPr>
-        <w:t>: Ninfa Baron Méndez</w:t>
+        <w:t xml:space="preserve">: Ninfa </w:t>
+      </w:r>
+      <w:proofErr w:type="spellStart"/>
+      <w:r>
+        <w:rPr>
+          <w:b/>
+          <w:sz w:val="24"/>
+          <w:szCs w:val="24"/>
+          <w:lang w:val="es-ES"/>
+        </w:rPr>
+        <w:t>Baron</w:t>
+      </w:r>
+      <w:proofErr w:type="spellEnd"/>
+      <w:r>
+        <w:rPr>
+          <w:b/>
+          <w:sz w:val="24"/>
+          <w:szCs w:val="24"/>
+          <w:lang w:val="es-ES"/>
+        </w:rPr>
+        <w:t xml:space="preserve"> Méndez</w:t>
       </w:r>
     </w:p>
     <w:p>
@@ -658,6 +700,7 @@
           <w:lang w:val="fr-BE"/>
         </w:rPr>
       </w:pPr>
+      <w:proofErr w:type="gramStart"/>
       <w:r>
         <w:rPr>
           <w:b/>
@@ -666,6 +709,7 @@
         </w:rPr>
         <w:t>Nombre:</w:t>
       </w:r>
+      <w:proofErr w:type="gramEnd"/>
     </w:p>
     <w:p>
       <w:pPr>
@@ -899,7 +943,21 @@
         <w:rPr>
           <w:sz w:val="24"/>
         </w:rPr>
-        <w:t xml:space="preserve">RZ Import es una empresa dedicada a la importación y comercialización de repuestos automotrices, </w:t>
+        <w:t xml:space="preserve">RZ </w:t>
+      </w:r>
+      <w:proofErr w:type="spellStart"/>
+      <w:r>
+        <w:rPr>
+          <w:sz w:val="24"/>
+        </w:rPr>
+        <w:t>Import</w:t>
+      </w:r>
+      <w:proofErr w:type="spellEnd"/>
+      <w:r>
+        <w:rPr>
+          <w:sz w:val="24"/>
+        </w:rPr>
+        <w:t xml:space="preserve"> es una empresa dedicada a la importación y comercialización de repuestos automotrices, </w:t>
       </w:r>
       <w:r>
         <w:rPr>
@@ -941,7 +999,35 @@
         <w:rPr>
           <w:sz w:val="24"/>
         </w:rPr>
-        <w:t xml:space="preserve"> estoperas, empacaduras, etc.</w:t>
+        <w:t xml:space="preserve"> </w:t>
+      </w:r>
+      <w:proofErr w:type="spellStart"/>
+      <w:r>
+        <w:rPr>
+          <w:sz w:val="24"/>
+        </w:rPr>
+        <w:t>estoperas</w:t>
+      </w:r>
+      <w:proofErr w:type="spellEnd"/>
+      <w:r>
+        <w:rPr>
+          <w:sz w:val="24"/>
+        </w:rPr>
+        <w:t xml:space="preserve">, </w:t>
+      </w:r>
+      <w:proofErr w:type="spellStart"/>
+      <w:r>
+        <w:rPr>
+          <w:sz w:val="24"/>
+        </w:rPr>
+        <w:t>empacaduras</w:t>
+      </w:r>
+      <w:proofErr w:type="spellEnd"/>
+      <w:r>
+        <w:rPr>
+          <w:sz w:val="24"/>
+        </w:rPr>
+        <w:t>, etc.</w:t>
       </w:r>
       <w:r>
         <w:rPr>
@@ -1902,13 +1988,27 @@
         <w:rPr>
           <w:sz w:val="24"/>
         </w:rPr>
-        <w:t xml:space="preserve">, como lo son </w:t>
-      </w:r>
-      <w:r>
-        <w:rPr>
-          <w:sz w:val="24"/>
-        </w:rPr>
-        <w:t xml:space="preserve"> cumplir con requisitos mínimos de ventilación, iluminación y limpieza</w:t>
+        <w:t xml:space="preserve">, como lo </w:t>
+      </w:r>
+      <w:proofErr w:type="gramStart"/>
+      <w:r>
+        <w:rPr>
+          <w:sz w:val="24"/>
+        </w:rPr>
+        <w:t xml:space="preserve">son </w:t>
+      </w:r>
+      <w:r>
+        <w:rPr>
+          <w:sz w:val="24"/>
+        </w:rPr>
+        <w:t xml:space="preserve"> cumplir</w:t>
+      </w:r>
+      <w:proofErr w:type="gramEnd"/>
+      <w:r>
+        <w:rPr>
+          <w:sz w:val="24"/>
+        </w:rPr>
+        <w:t xml:space="preserve"> con requisitos mínimos de ventilación, iluminación y limpieza</w:t>
       </w:r>
       <w:r>
         <w:rPr>
@@ -1992,25 +2092,69 @@
         <w:rPr>
           <w:sz w:val="24"/>
         </w:rPr>
-        <w:t>Asimismo tienen contacto con empresas de servicios básicos como Hidrolara, Coropelec</w:t>
-      </w:r>
-      <w:r>
-        <w:rPr>
-          <w:sz w:val="24"/>
-        </w:rPr>
-        <w:t>, Fospuca</w:t>
-      </w:r>
+        <w:t xml:space="preserve">Asimismo tienen contacto con empresas de servicios básicos como </w:t>
+      </w:r>
+      <w:proofErr w:type="spellStart"/>
+      <w:r>
+        <w:rPr>
+          <w:sz w:val="24"/>
+        </w:rPr>
+        <w:t>Hidrolara</w:t>
+      </w:r>
+      <w:proofErr w:type="spellEnd"/>
       <w:r>
         <w:rPr>
           <w:sz w:val="24"/>
         </w:rPr>
         <w:t xml:space="preserve">, </w:t>
       </w:r>
-      <w:r>
-        <w:rPr>
-          <w:sz w:val="24"/>
-        </w:rPr>
-        <w:t>la empresa de internet Corporación Telemic (Inter) y el servicio de t</w:t>
+      <w:proofErr w:type="spellStart"/>
+      <w:r>
+        <w:rPr>
+          <w:sz w:val="24"/>
+        </w:rPr>
+        <w:t>Coropelec</w:t>
+      </w:r>
+      <w:proofErr w:type="spellEnd"/>
+      <w:r>
+        <w:rPr>
+          <w:sz w:val="24"/>
+        </w:rPr>
+        <w:t xml:space="preserve">, </w:t>
+      </w:r>
+      <w:proofErr w:type="spellStart"/>
+      <w:r>
+        <w:rPr>
+          <w:sz w:val="24"/>
+        </w:rPr>
+        <w:t>Fospuca</w:t>
+      </w:r>
+      <w:proofErr w:type="spellEnd"/>
+      <w:r>
+        <w:rPr>
+          <w:sz w:val="24"/>
+        </w:rPr>
+        <w:t xml:space="preserve">, </w:t>
+      </w:r>
+      <w:r>
+        <w:rPr>
+          <w:sz w:val="24"/>
+        </w:rPr>
+        <w:t xml:space="preserve">la empresa de internet Corporación </w:t>
+      </w:r>
+      <w:proofErr w:type="spellStart"/>
+      <w:r>
+        <w:rPr>
+          <w:sz w:val="24"/>
+        </w:rPr>
+        <w:t>Telemic</w:t>
+      </w:r>
+      <w:proofErr w:type="spellEnd"/>
+      <w:r>
+        <w:rPr>
+          <w:sz w:val="24"/>
+        </w:rPr>
+        <w:t xml:space="preserve"> (Inter) y el servicio de t</w:t>
       </w:r>
       <w:r>
         <w:rPr>
@@ -4593,12 +4737,14 @@
         </w:rPr>
         <w:t xml:space="preserve">y se genera mediante el sistema informático </w:t>
       </w:r>
+      <w:proofErr w:type="spellStart"/>
       <w:r>
         <w:rPr>
           <w:sz w:val="24"/>
         </w:rPr>
         <w:t>Profit</w:t>
       </w:r>
+      <w:proofErr w:type="spellEnd"/>
       <w:r>
         <w:rPr>
           <w:sz w:val="24"/>
@@ -5188,7 +5334,14 @@
         <w:rPr>
           <w:sz w:val="24"/>
         </w:rPr>
-        <w:t xml:space="preserve"> Whats</w:t>
+        <w:t xml:space="preserve"> </w:t>
+      </w:r>
+      <w:proofErr w:type="spellStart"/>
+      <w:r>
+        <w:rPr>
+          <w:sz w:val="24"/>
+        </w:rPr>
+        <w:t>Whats</w:t>
       </w:r>
       <w:r>
         <w:rPr>
@@ -5202,6 +5355,7 @@
         </w:rPr>
         <w:t>pp</w:t>
       </w:r>
+      <w:proofErr w:type="spellEnd"/>
       <w:r>
         <w:rPr>
           <w:sz w:val="24"/>
@@ -5983,7 +6137,21 @@
           <w:sz w:val="24"/>
         </w:rPr>
         <w:lastRenderedPageBreak/>
-        <w:t>envió de valijas, gastos por compra de artículos e oficina, mantenimiento local, equipo y vehículo.</w:t>
+        <w:t xml:space="preserve">envió de valijas, gastos por compra de artículos </w:t>
+      </w:r>
+      <w:proofErr w:type="spellStart"/>
+      <w:r>
+        <w:rPr>
+          <w:sz w:val="24"/>
+        </w:rPr>
+        <w:t>e</w:t>
+      </w:r>
+      <w:proofErr w:type="spellEnd"/>
+      <w:r>
+        <w:rPr>
+          <w:sz w:val="24"/>
+        </w:rPr>
+        <w:t xml:space="preserve"> oficina, mantenimiento local, equipo y vehículo.</w:t>
       </w:r>
     </w:p>
     <w:p>
@@ -8341,6 +8509,7 @@
         </w:rPr>
         <w:t xml:space="preserve"> los </w:t>
       </w:r>
+      <w:proofErr w:type="spellStart"/>
       <w:r>
         <w:rPr>
           <w:sz w:val="24"/>
@@ -8351,7 +8520,14 @@
         <w:rPr>
           <w:sz w:val="24"/>
         </w:rPr>
-        <w:t>s de mercancía que se enviara por transporte. Se coloca</w:t>
+        <w:t>s</w:t>
+      </w:r>
+      <w:proofErr w:type="spellEnd"/>
+      <w:r>
+        <w:rPr>
+          <w:sz w:val="24"/>
+        </w:rPr>
+        <w:t xml:space="preserve"> de mercancía que se enviara por transporte. Se coloca</w:t>
       </w:r>
       <w:r>
         <w:rPr>
@@ -24451,14 +24627,7 @@
           <w:b/>
           <w:sz w:val="28"/>
         </w:rPr>
-        <w:t>Problema</w:t>
-      </w:r>
-      <w:r>
-        <w:rPr>
-          <w:b/>
-          <w:sz w:val="28"/>
-        </w:rPr>
-        <w:t xml:space="preserve"> del área de estudio</w:t>
+        <w:t>Problema del área de estudio</w:t>
       </w:r>
     </w:p>
     <w:p>
@@ -24501,7 +24670,21 @@
         <w:rPr>
           <w:sz w:val="24"/>
         </w:rPr>
-        <w:t xml:space="preserve">La empresa RZ Import C.A. experimenta en general un problema de comunicación entre sus diferentes departamentos, ya que la información no fluye de manera eficiente entre las áreas de la empresa, especialmente las de contabilidad, almacén ventas y despacho, que representan la mayoría de las áreas operativas de la empresa, por lo que representa un problema serio. Esto se ha notado a través de la observación directa, pues durante las visitas hubo interrupciones por la necesidad de aclarar malentendidos debido a inconsistencias del sistema. Entre las posibles causas identificadas para tal percance se tienen la falta de una estructura organizativa que garantice una comunicación fluida, procesos interdepartamentales desarticulados, la ineficiencia del sistema de información, la ausencia de indicadores que </w:t>
+        <w:t xml:space="preserve">La empresa RZ </w:t>
+      </w:r>
+      <w:proofErr w:type="spellStart"/>
+      <w:r>
+        <w:rPr>
+          <w:sz w:val="24"/>
+        </w:rPr>
+        <w:t>Import</w:t>
+      </w:r>
+      <w:proofErr w:type="spellEnd"/>
+      <w:r>
+        <w:rPr>
+          <w:sz w:val="24"/>
+        </w:rPr>
+        <w:t xml:space="preserve"> C.A. experimenta en general un problema de comunicación entre sus diferentes departamentos, ya que la información no fluye de manera eficiente entre las áreas de la empresa, especialmente las de contabilidad, almacén ventas y despacho, que representan la mayoría de las áreas operativas de la empresa, por lo que representa un problema serio. Esto se ha notado a través de la observación directa, pues durante las visitas hubo interrupciones por la necesidad de aclarar malentendidos debido a inconsistencias del sistema. Entre las posibles causas identificadas para tal percance se tienen la falta de una estructura organizativa que garantice una comunicación fluida, procesos interdepartamentales desarticulados, la ineficiencia del sistema de información, la ausencia de indicadores que </w:t>
       </w:r>
       <w:r>
         <w:rPr>
@@ -24673,28 +24856,2236 @@
         </w:rPr>
         <w:t>Esta falla ocasiona retrasos en la entrega de la mercancía, y el aumento de la carga administrativa en un proceso operativo que pudiera dedicarse a la solución de otras problemáticas de carácter más estratégicas; a su vez esto podría resultar en disminución de competitividad de la empresa ante la insatisfacción de los clientes, y problemas de liquidez de la empresa</w:t>
       </w:r>
+    </w:p>
+    <w:p>
+      <w:pPr>
+        <w:spacing w:after="240"/>
+        <w:rPr>
+          <w:b/>
+          <w:bCs/>
+          <w:sz w:val="24"/>
+        </w:rPr>
+      </w:pPr>
+      <w:r>
+        <w:rPr>
+          <w:b/>
+          <w:bCs/>
+          <w:sz w:val="24"/>
+        </w:rPr>
+        <w:t>Representación de las causas:</w:t>
+      </w:r>
+    </w:p>
+    <w:p>
+      <w:pPr>
+        <w:autoSpaceDE w:val="0"/>
+        <w:autoSpaceDN w:val="0"/>
+        <w:adjustRightInd w:val="0"/>
+        <w:spacing w:line="240" w:lineRule="auto"/>
+        <w:rPr>
+          <w:rFonts w:eastAsiaTheme="minorHAnsi"/>
+          <w:color w:val="000000"/>
+          <w:sz w:val="24"/>
+          <w:szCs w:val="24"/>
+          <w:lang w:eastAsia="en-US"/>
+        </w:rPr>
+      </w:pPr>
+    </w:p>
+    <w:p>
+      <w:pPr>
+        <w:spacing w:after="240"/>
+        <w:rPr>
+          <w:rFonts w:eastAsiaTheme="minorHAnsi"/>
+          <w:b/>
+          <w:bCs/>
+          <w:color w:val="000000"/>
+          <w:lang w:eastAsia="en-US"/>
+        </w:rPr>
+      </w:pPr>
+      <w:r>
+        <w:rPr>
+          <w:b/>
+          <w:bCs/>
+          <w:noProof/>
+          <w:sz w:val="24"/>
+        </w:rPr>
+        <w:drawing>
+          <wp:anchor distT="0" distB="0" distL="114300" distR="114300" simplePos="0" relativeHeight="251671552" behindDoc="0" locked="0" layoutInCell="1" allowOverlap="1" wp14:anchorId="7D30C1D7" wp14:editId="364FF5CF">
+            <wp:simplePos x="0" y="0"/>
+            <wp:positionH relativeFrom="margin">
+              <wp:posOffset>-3810</wp:posOffset>
+            </wp:positionH>
+            <wp:positionV relativeFrom="margin">
+              <wp:posOffset>5711190</wp:posOffset>
+            </wp:positionV>
+            <wp:extent cx="5376545" cy="2599690"/>
+            <wp:effectExtent l="0" t="0" r="0" b="0"/>
+            <wp:wrapTopAndBottom/>
+            <wp:docPr id="5" name="Imagen 5"/>
+            <wp:cNvGraphicFramePr>
+              <a:graphicFrameLocks xmlns:a="http://schemas.openxmlformats.org/drawingml/2006/main" noChangeAspect="1"/>
+            </wp:cNvGraphicFramePr>
+            <a:graphic xmlns:a="http://schemas.openxmlformats.org/drawingml/2006/main">
+              <a:graphicData uri="http://schemas.openxmlformats.org/drawingml/2006/picture">
+                <pic:pic xmlns:pic="http://schemas.openxmlformats.org/drawingml/2006/picture">
+                  <pic:nvPicPr>
+                    <pic:cNvPr id="5" name="Inconsistencias.jpeg"/>
+                    <pic:cNvPicPr/>
+                  </pic:nvPicPr>
+                  <pic:blipFill rotWithShape="1">
+                    <a:blip r:embed="rId19">
+                      <a:extLst>
+                        <a:ext uri="{28A0092B-C50C-407E-A947-70E740481C1C}">
+                          <a14:useLocalDpi xmlns:a14="http://schemas.microsoft.com/office/drawing/2010/main" val="0"/>
+                        </a:ext>
+                      </a:extLst>
+                    </a:blip>
+                    <a:srcRect l="4374" t="19734" r="673" b="19041"/>
+                    <a:stretch/>
+                  </pic:blipFill>
+                  <pic:spPr bwMode="auto">
+                    <a:xfrm>
+                      <a:off x="0" y="0"/>
+                      <a:ext cx="5376545" cy="2599690"/>
+                    </a:xfrm>
+                    <a:prstGeom prst="rect">
+                      <a:avLst/>
+                    </a:prstGeom>
+                    <a:ln>
+                      <a:noFill/>
+                    </a:ln>
+                    <a:extLst>
+                      <a:ext uri="{53640926-AAD7-44D8-BBD7-CCE9431645EC}">
+                        <a14:shadowObscured xmlns:a14="http://schemas.microsoft.com/office/drawing/2010/main"/>
+                      </a:ext>
+                    </a:extLst>
+                  </pic:spPr>
+                </pic:pic>
+              </a:graphicData>
+            </a:graphic>
+          </wp:anchor>
+        </w:drawing>
+      </w:r>
+      <w:r>
+        <w:rPr>
+          <w:rFonts w:eastAsiaTheme="minorHAnsi"/>
+          <w:color w:val="000000"/>
+          <w:sz w:val="24"/>
+          <w:szCs w:val="24"/>
+          <w:lang w:eastAsia="en-US"/>
+        </w:rPr>
+        <w:t xml:space="preserve"> </w:t>
+      </w:r>
+      <w:r>
+        <w:rPr>
+          <w:rFonts w:eastAsiaTheme="minorHAnsi"/>
+          <w:b/>
+          <w:bCs/>
+          <w:color w:val="000000"/>
+          <w:lang w:eastAsia="en-US"/>
+        </w:rPr>
+        <w:t>Problema 1: Inconsistencias en los registros de inventario</w:t>
+      </w:r>
+    </w:p>
+    <w:p>
+      <w:pPr>
+        <w:pStyle w:val="Prrafodelista"/>
+        <w:numPr>
+          <w:ilvl w:val="0"/>
+          <w:numId w:val="30"/>
+        </w:numPr>
+        <w:spacing w:after="240"/>
+        <w:rPr>
+          <w:rFonts w:eastAsiaTheme="minorHAnsi"/>
+          <w:b/>
+          <w:bCs/>
+          <w:color w:val="000000"/>
+          <w:lang w:eastAsia="en-US"/>
+        </w:rPr>
+      </w:pPr>
+      <w:r>
+        <w:rPr>
+          <w:rFonts w:eastAsiaTheme="minorHAnsi"/>
+          <w:b/>
+          <w:bCs/>
+          <w:color w:val="000000"/>
+          <w:lang w:eastAsia="en-US"/>
+        </w:rPr>
+        <w:lastRenderedPageBreak/>
+        <w:t xml:space="preserve">C1: Falta de Estandarización de Procesos </w:t>
+      </w:r>
+    </w:p>
+    <w:p>
+      <w:pPr>
+        <w:pStyle w:val="Prrafodelista"/>
+        <w:numPr>
+          <w:ilvl w:val="1"/>
+          <w:numId w:val="30"/>
+        </w:numPr>
+        <w:spacing w:after="240"/>
+        <w:rPr>
+          <w:rFonts w:eastAsiaTheme="minorHAnsi"/>
+          <w:bCs/>
+          <w:color w:val="000000"/>
+          <w:lang w:eastAsia="en-US"/>
+        </w:rPr>
+      </w:pPr>
+      <w:r>
+        <w:rPr>
+          <w:rFonts w:eastAsiaTheme="minorHAnsi"/>
+          <w:bCs/>
+          <w:color w:val="000000"/>
+          <w:lang w:eastAsia="en-US"/>
+        </w:rPr>
+        <w:t xml:space="preserve">La falta de un procedimiento estandarizado para manejar las discrepancias en el inventario genera ineficiencia y consumo de tiempo, ya que cada error se aborda de manera ad-hoc. </w:t>
+      </w:r>
+    </w:p>
+    <w:p>
+      <w:pPr>
+        <w:pStyle w:val="Prrafodelista"/>
+        <w:numPr>
+          <w:ilvl w:val="0"/>
+          <w:numId w:val="30"/>
+        </w:numPr>
+        <w:spacing w:after="240"/>
+        <w:rPr>
+          <w:rFonts w:eastAsiaTheme="minorHAnsi"/>
+          <w:b/>
+          <w:bCs/>
+          <w:color w:val="000000"/>
+          <w:lang w:eastAsia="en-US"/>
+        </w:rPr>
+      </w:pPr>
+      <w:r>
+        <w:rPr>
+          <w:rFonts w:eastAsiaTheme="minorHAnsi"/>
+          <w:b/>
+          <w:bCs/>
+          <w:color w:val="000000"/>
+          <w:lang w:eastAsia="en-US"/>
+        </w:rPr>
+        <w:t>C2: Insuficiencia de Métricas de Control</w:t>
+      </w:r>
+    </w:p>
+    <w:p>
+      <w:pPr>
+        <w:pStyle w:val="Prrafodelista"/>
+        <w:numPr>
+          <w:ilvl w:val="1"/>
+          <w:numId w:val="30"/>
+        </w:numPr>
+        <w:spacing w:after="240"/>
+        <w:rPr>
+          <w:rFonts w:eastAsiaTheme="minorHAnsi"/>
+          <w:bCs/>
+          <w:color w:val="000000"/>
+          <w:lang w:eastAsia="en-US"/>
+        </w:rPr>
+      </w:pPr>
+      <w:r>
+        <w:rPr>
+          <w:rFonts w:eastAsiaTheme="minorHAnsi"/>
+          <w:b/>
+          <w:bCs/>
+          <w:color w:val="000000"/>
+          <w:lang w:eastAsia="en-US"/>
+        </w:rPr>
+        <w:t xml:space="preserve"> </w:t>
+      </w:r>
+      <w:r>
+        <w:rPr>
+          <w:rFonts w:eastAsiaTheme="minorHAnsi"/>
+          <w:bCs/>
+          <w:color w:val="000000"/>
+          <w:lang w:eastAsia="en-US"/>
+        </w:rPr>
+        <w:t xml:space="preserve">La ausencia de métricas claras para evaluar la precisión del inventario dificulta la identificación y cuantificación del problema, impidiendo la implementación de soluciones efectivas. </w:t>
+      </w:r>
+    </w:p>
+    <w:p>
+      <w:pPr>
+        <w:pStyle w:val="Prrafodelista"/>
+        <w:numPr>
+          <w:ilvl w:val="0"/>
+          <w:numId w:val="30"/>
+        </w:numPr>
+        <w:spacing w:after="240"/>
+        <w:rPr>
+          <w:rFonts w:eastAsiaTheme="minorHAnsi"/>
+          <w:b/>
+          <w:bCs/>
+          <w:color w:val="000000"/>
+          <w:lang w:eastAsia="en-US"/>
+        </w:rPr>
+      </w:pPr>
+      <w:r>
+        <w:rPr>
+          <w:rFonts w:eastAsiaTheme="minorHAnsi"/>
+          <w:b/>
+          <w:bCs/>
+          <w:color w:val="000000"/>
+          <w:lang w:eastAsia="en-US"/>
+        </w:rPr>
+        <w:t>C3: Métodos de Registro y Conteo Inexactos</w:t>
+      </w:r>
+    </w:p>
+    <w:p>
+      <w:pPr>
+        <w:pStyle w:val="Prrafodelista"/>
+        <w:numPr>
+          <w:ilvl w:val="1"/>
+          <w:numId w:val="30"/>
+        </w:numPr>
+        <w:spacing w:after="240"/>
+        <w:rPr>
+          <w:rFonts w:eastAsiaTheme="minorHAnsi"/>
+          <w:bCs/>
+          <w:color w:val="000000"/>
+          <w:lang w:eastAsia="en-US"/>
+        </w:rPr>
+      </w:pPr>
+      <w:r>
+        <w:rPr>
+          <w:rFonts w:eastAsiaTheme="minorHAnsi"/>
+          <w:bCs/>
+          <w:color w:val="000000"/>
+          <w:lang w:eastAsia="en-US"/>
+        </w:rPr>
+        <w:t xml:space="preserve"> Los métodos actuales de registro y conteo de inventario carecen de la precisión necesaria, lo que lleva a errores en los registros y discrepancias con el conteo físico. </w:t>
+      </w:r>
       <w:bookmarkStart w:id="0" w:name="_GoBack"/>
       <w:bookmarkEnd w:id="0"/>
     </w:p>
     <w:p>
       <w:pPr>
+        <w:pStyle w:val="Prrafodelista"/>
+        <w:numPr>
+          <w:ilvl w:val="0"/>
+          <w:numId w:val="30"/>
+        </w:numPr>
         <w:spacing w:after="240"/>
-        <w:jc w:val="both"/>
-        <w:rPr>
+        <w:rPr>
+          <w:rFonts w:eastAsiaTheme="minorHAnsi"/>
+          <w:b/>
           <w:bCs/>
-          <w:sz w:val="24"/>
-        </w:rPr>
-      </w:pPr>
-    </w:p>
-    <w:p>
-      <w:pPr>
+          <w:color w:val="000000"/>
+          <w:lang w:eastAsia="en-US"/>
+        </w:rPr>
+      </w:pPr>
+      <w:r>
+        <w:rPr>
+          <w:rFonts w:eastAsiaTheme="minorHAnsi"/>
+          <w:b/>
+          <w:bCs/>
+          <w:color w:val="000000"/>
+          <w:lang w:eastAsia="en-US"/>
+        </w:rPr>
+        <w:t>C4: Falta de Integración de Sistemas</w:t>
+      </w:r>
+    </w:p>
+    <w:p>
+      <w:pPr>
+        <w:pStyle w:val="Prrafodelista"/>
+        <w:numPr>
+          <w:ilvl w:val="1"/>
+          <w:numId w:val="30"/>
+        </w:numPr>
         <w:spacing w:after="240"/>
-        <w:jc w:val="both"/>
-        <w:rPr>
+        <w:rPr>
+          <w:rFonts w:eastAsiaTheme="minorHAnsi"/>
           <w:bCs/>
-          <w:sz w:val="24"/>
-        </w:rPr>
-      </w:pPr>
+          <w:color w:val="000000"/>
+          <w:lang w:eastAsia="en-US"/>
+        </w:rPr>
+      </w:pPr>
+      <w:r>
+        <w:rPr>
+          <w:rFonts w:eastAsiaTheme="minorHAnsi"/>
+          <w:bCs/>
+          <w:color w:val="000000"/>
+          <w:lang w:eastAsia="en-US"/>
+        </w:rPr>
+        <w:t xml:space="preserve"> La falta de integración entre el sistema informático de inventario y los registros contables tradicionales (libros) provoca inconsistencias y dificulta la conciliación de la información. </w:t>
+      </w:r>
+    </w:p>
+    <w:p>
+      <w:pPr>
+        <w:pStyle w:val="Prrafodelista"/>
+        <w:numPr>
+          <w:ilvl w:val="0"/>
+          <w:numId w:val="30"/>
+        </w:numPr>
+        <w:spacing w:after="240"/>
+        <w:rPr>
+          <w:rFonts w:eastAsiaTheme="minorHAnsi"/>
+          <w:b/>
+          <w:bCs/>
+          <w:color w:val="000000"/>
+          <w:lang w:eastAsia="en-US"/>
+        </w:rPr>
+      </w:pPr>
+      <w:r>
+        <w:rPr>
+          <w:rFonts w:eastAsiaTheme="minorHAnsi"/>
+          <w:b/>
+          <w:bCs/>
+          <w:color w:val="000000"/>
+          <w:lang w:eastAsia="en-US"/>
+        </w:rPr>
+        <w:t>C5: Capacitación Inadecuada del Personal</w:t>
+      </w:r>
+    </w:p>
+    <w:p>
+      <w:pPr>
+        <w:pStyle w:val="Prrafodelista"/>
+        <w:numPr>
+          <w:ilvl w:val="1"/>
+          <w:numId w:val="30"/>
+        </w:numPr>
+        <w:spacing w:after="240"/>
+        <w:rPr>
+          <w:rFonts w:eastAsiaTheme="minorHAnsi"/>
+          <w:bCs/>
+          <w:color w:val="000000"/>
+          <w:lang w:eastAsia="en-US"/>
+        </w:rPr>
+      </w:pPr>
+      <w:r>
+        <w:rPr>
+          <w:rFonts w:eastAsiaTheme="minorHAnsi"/>
+          <w:b/>
+          <w:bCs/>
+          <w:color w:val="000000"/>
+          <w:lang w:eastAsia="en-US"/>
+        </w:rPr>
+        <w:t xml:space="preserve"> </w:t>
+      </w:r>
+      <w:r>
+        <w:rPr>
+          <w:rFonts w:eastAsiaTheme="minorHAnsi"/>
+          <w:bCs/>
+          <w:color w:val="000000"/>
+          <w:lang w:eastAsia="en-US"/>
+        </w:rPr>
+        <w:t xml:space="preserve">La capacitación inadecuada del personal en los procedimientos de gestión de inventario puede resultar en errores humanos al registrar, contar o actualizar la información. </w:t>
+      </w:r>
+    </w:p>
+    <w:p>
+      <w:pPr>
+        <w:autoSpaceDE w:val="0"/>
+        <w:autoSpaceDN w:val="0"/>
+        <w:adjustRightInd w:val="0"/>
+        <w:spacing w:line="240" w:lineRule="auto"/>
+        <w:rPr>
+          <w:rFonts w:eastAsiaTheme="minorHAnsi"/>
+          <w:b/>
+          <w:bCs/>
+          <w:color w:val="000000"/>
+          <w:lang w:eastAsia="en-US"/>
+        </w:rPr>
+      </w:pPr>
+      <w:r>
+        <w:rPr>
+          <w:rFonts w:eastAsiaTheme="minorHAnsi"/>
+          <w:b/>
+          <w:bCs/>
+          <w:color w:val="000000"/>
+          <w:lang w:eastAsia="en-US"/>
+        </w:rPr>
+        <w:t xml:space="preserve">Problema 2: Mercancía dañada o extraviada </w:t>
+      </w:r>
+    </w:p>
+    <w:p>
+      <w:pPr>
+        <w:autoSpaceDE w:val="0"/>
+        <w:autoSpaceDN w:val="0"/>
+        <w:adjustRightInd w:val="0"/>
+        <w:spacing w:line="240" w:lineRule="auto"/>
+        <w:rPr>
+          <w:rFonts w:eastAsiaTheme="minorHAnsi"/>
+          <w:b/>
+          <w:bCs/>
+          <w:color w:val="000000"/>
+          <w:lang w:eastAsia="en-US"/>
+        </w:rPr>
+      </w:pPr>
+    </w:p>
+    <w:p>
+      <w:pPr>
+        <w:autoSpaceDE w:val="0"/>
+        <w:autoSpaceDN w:val="0"/>
+        <w:adjustRightInd w:val="0"/>
+        <w:spacing w:line="240" w:lineRule="auto"/>
+        <w:rPr>
+          <w:rFonts w:eastAsiaTheme="minorHAnsi"/>
+          <w:b/>
+          <w:bCs/>
+          <w:color w:val="000000"/>
+          <w:lang w:eastAsia="en-US"/>
+        </w:rPr>
+      </w:pPr>
+      <w:r>
+        <w:rPr>
+          <w:rFonts w:eastAsiaTheme="minorHAnsi"/>
+          <w:b/>
+          <w:bCs/>
+          <w:noProof/>
+          <w:color w:val="000000"/>
+        </w:rPr>
+        <w:drawing>
+          <wp:inline distT="0" distB="0" distL="0" distR="0" wp14:anchorId="6F865D73" wp14:editId="00BD4676">
+            <wp:extent cx="5866130" cy="2371725"/>
+            <wp:effectExtent l="0" t="0" r="0" b="0"/>
+            <wp:docPr id="12" name="Imagen 12"/>
+            <wp:cNvGraphicFramePr>
+              <a:graphicFrameLocks xmlns:a="http://schemas.openxmlformats.org/drawingml/2006/main" noChangeAspect="1"/>
+            </wp:cNvGraphicFramePr>
+            <a:graphic xmlns:a="http://schemas.openxmlformats.org/drawingml/2006/main">
+              <a:graphicData uri="http://schemas.openxmlformats.org/drawingml/2006/picture">
+                <pic:pic xmlns:pic="http://schemas.openxmlformats.org/drawingml/2006/picture">
+                  <pic:nvPicPr>
+                    <pic:cNvPr id="12" name="Mercancía dañada.jpeg"/>
+                    <pic:cNvPicPr/>
+                  </pic:nvPicPr>
+                  <pic:blipFill rotWithShape="1">
+                    <a:blip r:embed="rId20">
+                      <a:extLst>
+                        <a:ext uri="{28A0092B-C50C-407E-A947-70E740481C1C}">
+                          <a14:useLocalDpi xmlns:a14="http://schemas.microsoft.com/office/drawing/2010/main" val="0"/>
+                        </a:ext>
+                      </a:extLst>
+                    </a:blip>
+                    <a:srcRect l="4645" t="24980" b="23616"/>
+                    <a:stretch/>
+                  </pic:blipFill>
+                  <pic:spPr bwMode="auto">
+                    <a:xfrm>
+                      <a:off x="0" y="0"/>
+                      <a:ext cx="5866130" cy="2371725"/>
+                    </a:xfrm>
+                    <a:prstGeom prst="rect">
+                      <a:avLst/>
+                    </a:prstGeom>
+                    <a:ln>
+                      <a:noFill/>
+                    </a:ln>
+                    <a:extLst>
+                      <a:ext uri="{53640926-AAD7-44D8-BBD7-CCE9431645EC}">
+                        <a14:shadowObscured xmlns:a14="http://schemas.microsoft.com/office/drawing/2010/main"/>
+                      </a:ext>
+                    </a:extLst>
+                  </pic:spPr>
+                </pic:pic>
+              </a:graphicData>
+            </a:graphic>
+          </wp:inline>
+        </w:drawing>
+      </w:r>
+    </w:p>
+    <w:p>
+      <w:pPr>
+        <w:autoSpaceDE w:val="0"/>
+        <w:autoSpaceDN w:val="0"/>
+        <w:adjustRightInd w:val="0"/>
+        <w:spacing w:line="240" w:lineRule="auto"/>
+        <w:rPr>
+          <w:rFonts w:eastAsiaTheme="minorHAnsi"/>
+          <w:color w:val="000000"/>
+          <w:lang w:eastAsia="en-US"/>
+        </w:rPr>
+      </w:pPr>
+    </w:p>
+    <w:p>
+      <w:pPr>
+        <w:pStyle w:val="Prrafodelista"/>
+        <w:numPr>
+          <w:ilvl w:val="0"/>
+          <w:numId w:val="43"/>
+        </w:numPr>
+        <w:autoSpaceDE w:val="0"/>
+        <w:autoSpaceDN w:val="0"/>
+        <w:adjustRightInd w:val="0"/>
+        <w:spacing w:line="240" w:lineRule="auto"/>
+        <w:rPr>
+          <w:rFonts w:eastAsiaTheme="minorHAnsi"/>
+          <w:color w:val="000000"/>
+          <w:lang w:eastAsia="en-US"/>
+        </w:rPr>
+      </w:pPr>
+      <w:r>
+        <w:rPr>
+          <w:rFonts w:eastAsiaTheme="minorHAnsi"/>
+          <w:b/>
+          <w:bCs/>
+          <w:color w:val="000000"/>
+          <w:lang w:eastAsia="en-US"/>
+        </w:rPr>
+        <w:t>C1: Deficiencias en la Asignación de Responsabilidades</w:t>
+      </w:r>
+    </w:p>
+    <w:p>
+      <w:pPr>
+        <w:pStyle w:val="Prrafodelista"/>
+        <w:numPr>
+          <w:ilvl w:val="1"/>
+          <w:numId w:val="43"/>
+        </w:numPr>
+        <w:autoSpaceDE w:val="0"/>
+        <w:autoSpaceDN w:val="0"/>
+        <w:adjustRightInd w:val="0"/>
+        <w:spacing w:line="240" w:lineRule="auto"/>
+        <w:rPr>
+          <w:rFonts w:eastAsiaTheme="minorHAnsi"/>
+          <w:color w:val="000000"/>
+          <w:lang w:eastAsia="en-US"/>
+        </w:rPr>
+      </w:pPr>
+      <w:r>
+        <w:rPr>
+          <w:rFonts w:eastAsiaTheme="minorHAnsi"/>
+          <w:b/>
+          <w:bCs/>
+          <w:color w:val="000000"/>
+          <w:lang w:eastAsia="en-US"/>
+        </w:rPr>
+        <w:t xml:space="preserve"> </w:t>
+      </w:r>
+      <w:r>
+        <w:rPr>
+          <w:rFonts w:eastAsiaTheme="minorHAnsi"/>
+          <w:color w:val="000000"/>
+          <w:lang w:eastAsia="en-US"/>
+        </w:rPr>
+        <w:t xml:space="preserve">La falta de claridad en las responsabilidades y la supervisión inadecuada en el manejo de la mercancía contribuyen a que se dañe o extravíe. </w:t>
+      </w:r>
+    </w:p>
+    <w:p>
+      <w:pPr>
+        <w:autoSpaceDE w:val="0"/>
+        <w:autoSpaceDN w:val="0"/>
+        <w:adjustRightInd w:val="0"/>
+        <w:spacing w:line="240" w:lineRule="auto"/>
+        <w:rPr>
+          <w:rFonts w:eastAsiaTheme="minorHAnsi"/>
+          <w:color w:val="000000"/>
+          <w:lang w:eastAsia="en-US"/>
+        </w:rPr>
+      </w:pPr>
+    </w:p>
+    <w:p>
+      <w:pPr>
+        <w:pStyle w:val="Prrafodelista"/>
+        <w:numPr>
+          <w:ilvl w:val="0"/>
+          <w:numId w:val="43"/>
+        </w:numPr>
+        <w:autoSpaceDE w:val="0"/>
+        <w:autoSpaceDN w:val="0"/>
+        <w:adjustRightInd w:val="0"/>
+        <w:spacing w:line="240" w:lineRule="auto"/>
+        <w:rPr>
+          <w:rFonts w:eastAsiaTheme="minorHAnsi"/>
+          <w:color w:val="000000"/>
+          <w:lang w:eastAsia="en-US"/>
+        </w:rPr>
+      </w:pPr>
+      <w:r>
+        <w:rPr>
+          <w:rFonts w:eastAsiaTheme="minorHAnsi"/>
+          <w:b/>
+          <w:bCs/>
+          <w:color w:val="000000"/>
+          <w:lang w:eastAsia="en-US"/>
+        </w:rPr>
+        <w:t>C2: Controles y Seguimientos Insuficientes</w:t>
+      </w:r>
+    </w:p>
+    <w:p>
+      <w:pPr>
+        <w:pStyle w:val="Prrafodelista"/>
+        <w:numPr>
+          <w:ilvl w:val="1"/>
+          <w:numId w:val="43"/>
+        </w:numPr>
+        <w:autoSpaceDE w:val="0"/>
+        <w:autoSpaceDN w:val="0"/>
+        <w:adjustRightInd w:val="0"/>
+        <w:spacing w:line="240" w:lineRule="auto"/>
+        <w:rPr>
+          <w:rFonts w:eastAsiaTheme="minorHAnsi"/>
+          <w:color w:val="000000"/>
+          <w:lang w:eastAsia="en-US"/>
+        </w:rPr>
+      </w:pPr>
+      <w:r>
+        <w:rPr>
+          <w:rFonts w:eastAsiaTheme="minorHAnsi"/>
+          <w:b/>
+          <w:bCs/>
+          <w:color w:val="000000"/>
+          <w:lang w:eastAsia="en-US"/>
+        </w:rPr>
+        <w:t xml:space="preserve"> </w:t>
+      </w:r>
+      <w:r>
+        <w:rPr>
+          <w:rFonts w:eastAsiaTheme="minorHAnsi"/>
+          <w:color w:val="000000"/>
+          <w:lang w:eastAsia="en-US"/>
+        </w:rPr>
+        <w:t xml:space="preserve">La insuficiencia de controles y seguimientos en el movimiento de la mercancía dificulta la detección y prevención de daños o pérdidas. </w:t>
+      </w:r>
+    </w:p>
+    <w:p>
+      <w:pPr>
+        <w:autoSpaceDE w:val="0"/>
+        <w:autoSpaceDN w:val="0"/>
+        <w:adjustRightInd w:val="0"/>
+        <w:spacing w:line="240" w:lineRule="auto"/>
+        <w:rPr>
+          <w:rFonts w:eastAsiaTheme="minorHAnsi"/>
+          <w:color w:val="000000"/>
+          <w:lang w:eastAsia="en-US"/>
+        </w:rPr>
+      </w:pPr>
+    </w:p>
+    <w:p>
+      <w:pPr>
+        <w:pStyle w:val="Prrafodelista"/>
+        <w:numPr>
+          <w:ilvl w:val="0"/>
+          <w:numId w:val="43"/>
+        </w:numPr>
+        <w:autoSpaceDE w:val="0"/>
+        <w:autoSpaceDN w:val="0"/>
+        <w:adjustRightInd w:val="0"/>
+        <w:spacing w:line="240" w:lineRule="auto"/>
+        <w:rPr>
+          <w:rFonts w:eastAsiaTheme="minorHAnsi"/>
+          <w:color w:val="000000"/>
+          <w:lang w:eastAsia="en-US"/>
+        </w:rPr>
+      </w:pPr>
+      <w:r>
+        <w:rPr>
+          <w:rFonts w:eastAsiaTheme="minorHAnsi"/>
+          <w:b/>
+          <w:bCs/>
+          <w:color w:val="000000"/>
+          <w:lang w:eastAsia="en-US"/>
+        </w:rPr>
+        <w:lastRenderedPageBreak/>
+        <w:t>C3: Procedimientos de Manejo Inadecuados</w:t>
+      </w:r>
+    </w:p>
+    <w:p>
+      <w:pPr>
+        <w:pStyle w:val="Prrafodelista"/>
+        <w:numPr>
+          <w:ilvl w:val="1"/>
+          <w:numId w:val="43"/>
+        </w:numPr>
+        <w:autoSpaceDE w:val="0"/>
+        <w:autoSpaceDN w:val="0"/>
+        <w:adjustRightInd w:val="0"/>
+        <w:spacing w:line="240" w:lineRule="auto"/>
+        <w:rPr>
+          <w:rFonts w:eastAsiaTheme="minorHAnsi"/>
+          <w:color w:val="000000"/>
+          <w:lang w:eastAsia="en-US"/>
+        </w:rPr>
+      </w:pPr>
+      <w:r>
+        <w:rPr>
+          <w:rFonts w:eastAsiaTheme="minorHAnsi"/>
+          <w:b/>
+          <w:bCs/>
+          <w:color w:val="000000"/>
+          <w:lang w:eastAsia="en-US"/>
+        </w:rPr>
+        <w:t xml:space="preserve"> </w:t>
+      </w:r>
+      <w:r>
+        <w:rPr>
+          <w:rFonts w:eastAsiaTheme="minorHAnsi"/>
+          <w:color w:val="000000"/>
+          <w:lang w:eastAsia="en-US"/>
+        </w:rPr>
+        <w:t xml:space="preserve">Los métodos de almacenamiento, manipulación y transporte de la mercancía son inadecuados, lo que aumenta el riesgo de daños o extravíos. </w:t>
+      </w:r>
+    </w:p>
+    <w:p>
+      <w:pPr>
+        <w:pStyle w:val="Prrafodelista"/>
+        <w:numPr>
+          <w:ilvl w:val="0"/>
+          <w:numId w:val="43"/>
+        </w:numPr>
+        <w:autoSpaceDE w:val="0"/>
+        <w:autoSpaceDN w:val="0"/>
+        <w:adjustRightInd w:val="0"/>
+        <w:spacing w:line="240" w:lineRule="auto"/>
+        <w:rPr>
+          <w:rFonts w:eastAsiaTheme="minorHAnsi"/>
+          <w:color w:val="000000"/>
+          <w:lang w:eastAsia="en-US"/>
+        </w:rPr>
+      </w:pPr>
+      <w:r>
+        <w:rPr>
+          <w:rFonts w:eastAsiaTheme="minorHAnsi"/>
+          <w:b/>
+          <w:bCs/>
+          <w:color w:val="000000"/>
+          <w:lang w:eastAsia="en-US"/>
+        </w:rPr>
+        <w:t>C4: Ausencia de Sistemas de Seguimiento</w:t>
+      </w:r>
+    </w:p>
+    <w:p>
+      <w:pPr>
+        <w:pStyle w:val="Prrafodelista"/>
+        <w:numPr>
+          <w:ilvl w:val="1"/>
+          <w:numId w:val="43"/>
+        </w:numPr>
+        <w:autoSpaceDE w:val="0"/>
+        <w:autoSpaceDN w:val="0"/>
+        <w:adjustRightInd w:val="0"/>
+        <w:spacing w:line="240" w:lineRule="auto"/>
+        <w:rPr>
+          <w:rFonts w:eastAsiaTheme="minorHAnsi"/>
+          <w:color w:val="000000"/>
+          <w:lang w:eastAsia="en-US"/>
+        </w:rPr>
+      </w:pPr>
+      <w:r>
+        <w:rPr>
+          <w:rFonts w:eastAsiaTheme="minorHAnsi"/>
+          <w:b/>
+          <w:bCs/>
+          <w:color w:val="000000"/>
+          <w:lang w:eastAsia="en-US"/>
+        </w:rPr>
+        <w:t xml:space="preserve"> </w:t>
+      </w:r>
+      <w:r>
+        <w:rPr>
+          <w:rFonts w:eastAsiaTheme="minorHAnsi"/>
+          <w:color w:val="000000"/>
+          <w:lang w:eastAsia="en-US"/>
+        </w:rPr>
+        <w:t xml:space="preserve">La ausencia de sistemas de seguimiento y localización de la mercancía dificulta la identificación de dónde y cuándo ocurren los daños o extravíos. </w:t>
+      </w:r>
+    </w:p>
+    <w:p>
+      <w:pPr>
+        <w:pStyle w:val="Prrafodelista"/>
+        <w:numPr>
+          <w:ilvl w:val="0"/>
+          <w:numId w:val="43"/>
+        </w:numPr>
+        <w:autoSpaceDE w:val="0"/>
+        <w:autoSpaceDN w:val="0"/>
+        <w:adjustRightInd w:val="0"/>
+        <w:spacing w:line="240" w:lineRule="auto"/>
+        <w:rPr>
+          <w:rFonts w:eastAsiaTheme="minorHAnsi"/>
+          <w:color w:val="000000"/>
+          <w:lang w:eastAsia="en-US"/>
+        </w:rPr>
+      </w:pPr>
+      <w:r>
+        <w:rPr>
+          <w:rFonts w:eastAsiaTheme="minorHAnsi"/>
+          <w:b/>
+          <w:bCs/>
+          <w:color w:val="000000"/>
+          <w:lang w:eastAsia="en-US"/>
+        </w:rPr>
+        <w:t>C5: Falta de Cuidado en el Manejo de Mercancía</w:t>
+      </w:r>
+    </w:p>
+    <w:p>
+      <w:pPr>
+        <w:pStyle w:val="Prrafodelista"/>
+        <w:numPr>
+          <w:ilvl w:val="1"/>
+          <w:numId w:val="43"/>
+        </w:numPr>
+        <w:autoSpaceDE w:val="0"/>
+        <w:autoSpaceDN w:val="0"/>
+        <w:adjustRightInd w:val="0"/>
+        <w:spacing w:line="240" w:lineRule="auto"/>
+        <w:rPr>
+          <w:rFonts w:eastAsiaTheme="minorHAnsi"/>
+          <w:color w:val="000000"/>
+          <w:lang w:eastAsia="en-US"/>
+        </w:rPr>
+      </w:pPr>
+      <w:r>
+        <w:rPr>
+          <w:rFonts w:eastAsiaTheme="minorHAnsi"/>
+          <w:b/>
+          <w:bCs/>
+          <w:color w:val="000000"/>
+          <w:lang w:eastAsia="en-US"/>
+        </w:rPr>
+        <w:t xml:space="preserve"> </w:t>
+      </w:r>
+      <w:r>
+        <w:rPr>
+          <w:rFonts w:eastAsiaTheme="minorHAnsi"/>
+          <w:color w:val="000000"/>
+          <w:lang w:eastAsia="en-US"/>
+        </w:rPr>
+        <w:t xml:space="preserve">La falta de cuidado o negligencia del personal en el manejo de la mercancía puede ocasionar daños o pérdidas. </w:t>
+      </w:r>
+    </w:p>
+    <w:p>
+      <w:pPr>
+        <w:spacing w:after="240"/>
+        <w:rPr>
+          <w:rFonts w:eastAsiaTheme="minorHAnsi"/>
+          <w:b/>
+          <w:bCs/>
+          <w:color w:val="000000"/>
+          <w:lang w:eastAsia="en-US"/>
+        </w:rPr>
+      </w:pPr>
+    </w:p>
+    <w:p>
+      <w:pPr>
+        <w:autoSpaceDE w:val="0"/>
+        <w:autoSpaceDN w:val="0"/>
+        <w:adjustRightInd w:val="0"/>
+        <w:spacing w:line="240" w:lineRule="auto"/>
+        <w:rPr>
+          <w:rFonts w:eastAsiaTheme="minorHAnsi"/>
+          <w:b/>
+          <w:bCs/>
+          <w:color w:val="000000"/>
+          <w:lang w:eastAsia="en-US"/>
+        </w:rPr>
+      </w:pPr>
+      <w:r>
+        <w:rPr>
+          <w:rFonts w:eastAsiaTheme="minorHAnsi"/>
+          <w:b/>
+          <w:bCs/>
+          <w:color w:val="000000"/>
+          <w:lang w:eastAsia="en-US"/>
+        </w:rPr>
+        <w:t xml:space="preserve">Problema 3: Retrasos en la aprobación de pedidos de gran volumen </w:t>
+      </w:r>
+    </w:p>
+    <w:p>
+      <w:pPr>
+        <w:autoSpaceDE w:val="0"/>
+        <w:autoSpaceDN w:val="0"/>
+        <w:adjustRightInd w:val="0"/>
+        <w:spacing w:line="240" w:lineRule="auto"/>
+        <w:rPr>
+          <w:rFonts w:eastAsiaTheme="minorHAnsi"/>
+          <w:b/>
+          <w:bCs/>
+          <w:color w:val="000000"/>
+          <w:lang w:eastAsia="en-US"/>
+        </w:rPr>
+      </w:pPr>
+    </w:p>
+    <w:p>
+      <w:pPr>
+        <w:autoSpaceDE w:val="0"/>
+        <w:autoSpaceDN w:val="0"/>
+        <w:adjustRightInd w:val="0"/>
+        <w:spacing w:line="240" w:lineRule="auto"/>
+        <w:rPr>
+          <w:rFonts w:eastAsiaTheme="minorHAnsi"/>
+          <w:color w:val="000000"/>
+          <w:lang w:eastAsia="en-US"/>
+        </w:rPr>
+      </w:pPr>
+      <w:r>
+        <w:rPr>
+          <w:rFonts w:eastAsiaTheme="minorHAnsi"/>
+          <w:noProof/>
+          <w:color w:val="000000"/>
+        </w:rPr>
+        <w:drawing>
+          <wp:anchor distT="0" distB="0" distL="114300" distR="114300" simplePos="0" relativeHeight="251665920" behindDoc="0" locked="0" layoutInCell="1" allowOverlap="1" wp14:anchorId="6E29CBC8" wp14:editId="43D6A4DD">
+            <wp:simplePos x="1076325" y="3524250"/>
+            <wp:positionH relativeFrom="column">
+              <wp:align>left</wp:align>
+            </wp:positionH>
+            <wp:positionV relativeFrom="paragraph">
+              <wp:align>top</wp:align>
+            </wp:positionV>
+            <wp:extent cx="5875655" cy="2476500"/>
+            <wp:effectExtent l="0" t="0" r="0" b="0"/>
+            <wp:wrapSquare wrapText="bothSides"/>
+            <wp:docPr id="10" name="Imagen 10"/>
+            <wp:cNvGraphicFramePr>
+              <a:graphicFrameLocks xmlns:a="http://schemas.openxmlformats.org/drawingml/2006/main" noChangeAspect="1"/>
+            </wp:cNvGraphicFramePr>
+            <a:graphic xmlns:a="http://schemas.openxmlformats.org/drawingml/2006/main">
+              <a:graphicData uri="http://schemas.openxmlformats.org/drawingml/2006/picture">
+                <pic:pic xmlns:pic="http://schemas.openxmlformats.org/drawingml/2006/picture">
+                  <pic:nvPicPr>
+                    <pic:cNvPr id="10" name="Retrasos.jpeg"/>
+                    <pic:cNvPicPr/>
+                  </pic:nvPicPr>
+                  <pic:blipFill rotWithShape="1">
+                    <a:blip r:embed="rId21">
+                      <a:extLst>
+                        <a:ext uri="{28A0092B-C50C-407E-A947-70E740481C1C}">
+                          <a14:useLocalDpi xmlns:a14="http://schemas.microsoft.com/office/drawing/2010/main" val="0"/>
+                        </a:ext>
+                      </a:extLst>
+                    </a:blip>
+                    <a:srcRect l="4490" t="23122" b="23205"/>
+                    <a:stretch/>
+                  </pic:blipFill>
+                  <pic:spPr bwMode="auto">
+                    <a:xfrm>
+                      <a:off x="0" y="0"/>
+                      <a:ext cx="5875655" cy="2476500"/>
+                    </a:xfrm>
+                    <a:prstGeom prst="rect">
+                      <a:avLst/>
+                    </a:prstGeom>
+                    <a:ln>
+                      <a:noFill/>
+                    </a:ln>
+                    <a:extLst>
+                      <a:ext uri="{53640926-AAD7-44D8-BBD7-CCE9431645EC}">
+                        <a14:shadowObscured xmlns:a14="http://schemas.microsoft.com/office/drawing/2010/main"/>
+                      </a:ext>
+                    </a:extLst>
+                  </pic:spPr>
+                </pic:pic>
+              </a:graphicData>
+            </a:graphic>
+          </wp:anchor>
+        </w:drawing>
+      </w:r>
+      <w:r>
+        <w:rPr>
+          <w:rFonts w:eastAsiaTheme="minorHAnsi"/>
+          <w:color w:val="000000"/>
+          <w:lang w:eastAsia="en-US"/>
+        </w:rPr>
+        <w:br w:type="textWrapping" w:clear="all"/>
+      </w:r>
+    </w:p>
+    <w:p>
+      <w:pPr>
+        <w:pStyle w:val="Prrafodelista"/>
+        <w:numPr>
+          <w:ilvl w:val="0"/>
+          <w:numId w:val="40"/>
+        </w:numPr>
+        <w:autoSpaceDE w:val="0"/>
+        <w:autoSpaceDN w:val="0"/>
+        <w:adjustRightInd w:val="0"/>
+        <w:spacing w:line="240" w:lineRule="auto"/>
+        <w:rPr>
+          <w:rFonts w:eastAsiaTheme="minorHAnsi"/>
+          <w:color w:val="000000"/>
+          <w:lang w:eastAsia="en-US"/>
+        </w:rPr>
+      </w:pPr>
+      <w:r>
+        <w:rPr>
+          <w:rFonts w:eastAsiaTheme="minorHAnsi"/>
+          <w:b/>
+          <w:bCs/>
+          <w:color w:val="000000"/>
+          <w:lang w:eastAsia="en-US"/>
+        </w:rPr>
+        <w:t>C1: Proceso de Aprobación Ineficiente</w:t>
+      </w:r>
+    </w:p>
+    <w:p>
+      <w:pPr>
+        <w:pStyle w:val="Prrafodelista"/>
+        <w:numPr>
+          <w:ilvl w:val="1"/>
+          <w:numId w:val="40"/>
+        </w:numPr>
+        <w:autoSpaceDE w:val="0"/>
+        <w:autoSpaceDN w:val="0"/>
+        <w:adjustRightInd w:val="0"/>
+        <w:spacing w:line="240" w:lineRule="auto"/>
+        <w:rPr>
+          <w:rFonts w:eastAsiaTheme="minorHAnsi"/>
+          <w:color w:val="000000"/>
+          <w:lang w:eastAsia="en-US"/>
+        </w:rPr>
+      </w:pPr>
+      <w:r>
+        <w:rPr>
+          <w:rFonts w:eastAsiaTheme="minorHAnsi"/>
+          <w:b/>
+          <w:bCs/>
+          <w:color w:val="000000"/>
+          <w:lang w:eastAsia="en-US"/>
+        </w:rPr>
+        <w:t xml:space="preserve"> </w:t>
+      </w:r>
+      <w:r>
+        <w:rPr>
+          <w:rFonts w:eastAsiaTheme="minorHAnsi"/>
+          <w:color w:val="000000"/>
+          <w:lang w:eastAsia="en-US"/>
+        </w:rPr>
+        <w:t xml:space="preserve">El proceso de aprobación de pedidos de gran volumen carece de agilidad, lo que genera cuellos de botella y retrasos en la entrega. </w:t>
+      </w:r>
+    </w:p>
+    <w:p>
+      <w:pPr>
+        <w:pStyle w:val="Prrafodelista"/>
+        <w:numPr>
+          <w:ilvl w:val="0"/>
+          <w:numId w:val="40"/>
+        </w:numPr>
+        <w:autoSpaceDE w:val="0"/>
+        <w:autoSpaceDN w:val="0"/>
+        <w:adjustRightInd w:val="0"/>
+        <w:spacing w:line="240" w:lineRule="auto"/>
+        <w:rPr>
+          <w:rFonts w:eastAsiaTheme="minorHAnsi"/>
+          <w:color w:val="000000"/>
+          <w:lang w:eastAsia="en-US"/>
+        </w:rPr>
+      </w:pPr>
+      <w:r>
+        <w:rPr>
+          <w:rFonts w:eastAsiaTheme="minorHAnsi"/>
+          <w:b/>
+          <w:color w:val="000000"/>
+          <w:lang w:eastAsia="en-US"/>
+        </w:rPr>
+        <w:t>C2: Falta de Indicadores de Desempeño</w:t>
+      </w:r>
+    </w:p>
+    <w:p>
+      <w:pPr>
+        <w:pStyle w:val="Prrafodelista"/>
+        <w:numPr>
+          <w:ilvl w:val="1"/>
+          <w:numId w:val="40"/>
+        </w:numPr>
+        <w:autoSpaceDE w:val="0"/>
+        <w:autoSpaceDN w:val="0"/>
+        <w:adjustRightInd w:val="0"/>
+        <w:spacing w:line="240" w:lineRule="auto"/>
+        <w:rPr>
+          <w:rFonts w:eastAsiaTheme="minorHAnsi"/>
+          <w:color w:val="000000"/>
+          <w:lang w:eastAsia="en-US"/>
+        </w:rPr>
+      </w:pPr>
+      <w:r>
+        <w:rPr>
+          <w:rFonts w:eastAsiaTheme="minorHAnsi"/>
+          <w:color w:val="000000"/>
+          <w:lang w:eastAsia="en-US"/>
+        </w:rPr>
+        <w:t xml:space="preserve"> La falta de indicadores de desempeño para medir la eficiencia del proceso de aprobación impide la identificación de áreas de mejora. </w:t>
+      </w:r>
+    </w:p>
+    <w:p>
+      <w:pPr>
+        <w:pStyle w:val="Prrafodelista"/>
+        <w:numPr>
+          <w:ilvl w:val="0"/>
+          <w:numId w:val="40"/>
+        </w:numPr>
+        <w:autoSpaceDE w:val="0"/>
+        <w:autoSpaceDN w:val="0"/>
+        <w:adjustRightInd w:val="0"/>
+        <w:spacing w:line="240" w:lineRule="auto"/>
+        <w:rPr>
+          <w:rFonts w:eastAsiaTheme="minorHAnsi"/>
+          <w:color w:val="000000"/>
+          <w:lang w:eastAsia="en-US"/>
+        </w:rPr>
+      </w:pPr>
+      <w:r>
+        <w:rPr>
+          <w:rFonts w:eastAsiaTheme="minorHAnsi"/>
+          <w:b/>
+          <w:bCs/>
+          <w:color w:val="000000"/>
+          <w:lang w:eastAsia="en-US"/>
+        </w:rPr>
+        <w:t>C3: Procedimientos de Evaluación Lentos</w:t>
+      </w:r>
+    </w:p>
+    <w:p>
+      <w:pPr>
+        <w:pStyle w:val="Prrafodelista"/>
+        <w:numPr>
+          <w:ilvl w:val="1"/>
+          <w:numId w:val="40"/>
+        </w:numPr>
+        <w:autoSpaceDE w:val="0"/>
+        <w:autoSpaceDN w:val="0"/>
+        <w:adjustRightInd w:val="0"/>
+        <w:spacing w:line="240" w:lineRule="auto"/>
+        <w:rPr>
+          <w:rFonts w:eastAsiaTheme="minorHAnsi"/>
+          <w:color w:val="000000"/>
+          <w:lang w:eastAsia="en-US"/>
+        </w:rPr>
+      </w:pPr>
+      <w:r>
+        <w:rPr>
+          <w:rFonts w:eastAsiaTheme="minorHAnsi"/>
+          <w:color w:val="000000"/>
+          <w:lang w:eastAsia="en-US"/>
+        </w:rPr>
+        <w:t xml:space="preserve">Los métodos de evaluación y aprobación de pedidos son lentos y burocráticos, lo que retrasa el procesamiento y la entrega. </w:t>
+      </w:r>
+    </w:p>
+    <w:p>
+      <w:pPr>
+        <w:pStyle w:val="Prrafodelista"/>
+        <w:numPr>
+          <w:ilvl w:val="0"/>
+          <w:numId w:val="40"/>
+        </w:numPr>
+        <w:autoSpaceDE w:val="0"/>
+        <w:autoSpaceDN w:val="0"/>
+        <w:adjustRightInd w:val="0"/>
+        <w:spacing w:line="240" w:lineRule="auto"/>
+        <w:rPr>
+          <w:rFonts w:eastAsiaTheme="minorHAnsi"/>
+          <w:color w:val="000000"/>
+          <w:lang w:eastAsia="en-US"/>
+        </w:rPr>
+      </w:pPr>
+      <w:r>
+        <w:rPr>
+          <w:rFonts w:eastAsiaTheme="minorHAnsi"/>
+          <w:b/>
+          <w:bCs/>
+          <w:color w:val="000000"/>
+          <w:lang w:eastAsia="en-US"/>
+        </w:rPr>
+        <w:t>C4: Falta de Automatización del Proceso</w:t>
+      </w:r>
+    </w:p>
+    <w:p>
+      <w:pPr>
+        <w:pStyle w:val="Prrafodelista"/>
+        <w:numPr>
+          <w:ilvl w:val="1"/>
+          <w:numId w:val="40"/>
+        </w:numPr>
+        <w:autoSpaceDE w:val="0"/>
+        <w:autoSpaceDN w:val="0"/>
+        <w:adjustRightInd w:val="0"/>
+        <w:spacing w:line="240" w:lineRule="auto"/>
+        <w:rPr>
+          <w:rFonts w:eastAsiaTheme="minorHAnsi"/>
+          <w:color w:val="000000"/>
+          <w:lang w:eastAsia="en-US"/>
+        </w:rPr>
+      </w:pPr>
+      <w:r>
+        <w:rPr>
+          <w:rFonts w:eastAsiaTheme="minorHAnsi"/>
+          <w:b/>
+          <w:bCs/>
+          <w:color w:val="000000"/>
+          <w:lang w:eastAsia="en-US"/>
+        </w:rPr>
+        <w:t xml:space="preserve"> </w:t>
+      </w:r>
+      <w:r>
+        <w:rPr>
+          <w:rFonts w:eastAsiaTheme="minorHAnsi"/>
+          <w:color w:val="000000"/>
+          <w:lang w:eastAsia="en-US"/>
+        </w:rPr>
+        <w:t xml:space="preserve">La falta de un sistema automatizado para la gestión y aprobación de pedidos dificulta el flujo de información y retrasa el proceso. </w:t>
+      </w:r>
+    </w:p>
+    <w:p>
+      <w:pPr>
+        <w:pStyle w:val="Prrafodelista"/>
+        <w:numPr>
+          <w:ilvl w:val="0"/>
+          <w:numId w:val="40"/>
+        </w:numPr>
+        <w:autoSpaceDE w:val="0"/>
+        <w:autoSpaceDN w:val="0"/>
+        <w:adjustRightInd w:val="0"/>
+        <w:spacing w:line="240" w:lineRule="auto"/>
+        <w:rPr>
+          <w:rFonts w:eastAsiaTheme="minorHAnsi"/>
+          <w:color w:val="000000"/>
+          <w:lang w:eastAsia="en-US"/>
+        </w:rPr>
+      </w:pPr>
+      <w:r>
+        <w:rPr>
+          <w:rFonts w:eastAsiaTheme="minorHAnsi"/>
+          <w:b/>
+          <w:bCs/>
+          <w:color w:val="000000"/>
+          <w:lang w:eastAsia="en-US"/>
+        </w:rPr>
+        <w:t>C5: Limitaciones en la Toma de Decisiones</w:t>
+      </w:r>
+    </w:p>
+    <w:p>
+      <w:pPr>
+        <w:pStyle w:val="Prrafodelista"/>
+        <w:numPr>
+          <w:ilvl w:val="1"/>
+          <w:numId w:val="40"/>
+        </w:numPr>
+        <w:autoSpaceDE w:val="0"/>
+        <w:autoSpaceDN w:val="0"/>
+        <w:adjustRightInd w:val="0"/>
+        <w:spacing w:line="240" w:lineRule="auto"/>
+        <w:rPr>
+          <w:rFonts w:eastAsiaTheme="minorHAnsi"/>
+          <w:color w:val="000000"/>
+          <w:lang w:eastAsia="en-US"/>
+        </w:rPr>
+      </w:pPr>
+      <w:r>
+        <w:rPr>
+          <w:rFonts w:eastAsiaTheme="minorHAnsi"/>
+          <w:b/>
+          <w:bCs/>
+          <w:color w:val="000000"/>
+          <w:lang w:eastAsia="en-US"/>
+        </w:rPr>
+        <w:t xml:space="preserve"> </w:t>
+      </w:r>
+      <w:r>
+        <w:rPr>
+          <w:rFonts w:eastAsiaTheme="minorHAnsi"/>
+          <w:color w:val="000000"/>
+          <w:lang w:eastAsia="en-US"/>
+        </w:rPr>
+        <w:t xml:space="preserve">La falta de capacitación del personal involucrado en el proceso de aprobación o la falta de empoderamiento para tomar decisiones acelera los retrasos. </w:t>
+      </w:r>
+    </w:p>
+    <w:p>
+      <w:pPr>
+        <w:pStyle w:val="Prrafodelista"/>
+        <w:autoSpaceDE w:val="0"/>
+        <w:autoSpaceDN w:val="0"/>
+        <w:adjustRightInd w:val="0"/>
+        <w:spacing w:line="240" w:lineRule="auto"/>
+        <w:rPr>
+          <w:rFonts w:eastAsiaTheme="minorHAnsi"/>
+          <w:b/>
+          <w:bCs/>
+          <w:color w:val="000000"/>
+          <w:lang w:eastAsia="en-US"/>
+        </w:rPr>
+      </w:pPr>
+    </w:p>
+    <w:p>
+      <w:pPr>
+        <w:pStyle w:val="Prrafodelista"/>
+        <w:autoSpaceDE w:val="0"/>
+        <w:autoSpaceDN w:val="0"/>
+        <w:adjustRightInd w:val="0"/>
+        <w:spacing w:line="240" w:lineRule="auto"/>
+        <w:rPr>
+          <w:rFonts w:eastAsiaTheme="minorHAnsi"/>
+          <w:b/>
+          <w:bCs/>
+          <w:color w:val="000000"/>
+          <w:lang w:eastAsia="en-US"/>
+        </w:rPr>
+      </w:pPr>
+    </w:p>
+    <w:p>
+      <w:pPr>
+        <w:autoSpaceDE w:val="0"/>
+        <w:autoSpaceDN w:val="0"/>
+        <w:adjustRightInd w:val="0"/>
+        <w:spacing w:line="240" w:lineRule="auto"/>
+        <w:rPr>
+          <w:rFonts w:eastAsiaTheme="minorHAnsi"/>
+          <w:b/>
+          <w:bCs/>
+          <w:color w:val="000000"/>
+          <w:lang w:eastAsia="en-US"/>
+        </w:rPr>
+      </w:pPr>
+    </w:p>
+    <w:p>
+      <w:pPr>
+        <w:autoSpaceDE w:val="0"/>
+        <w:autoSpaceDN w:val="0"/>
+        <w:adjustRightInd w:val="0"/>
+        <w:spacing w:line="240" w:lineRule="auto"/>
+        <w:rPr>
+          <w:rFonts w:eastAsiaTheme="minorHAnsi"/>
+          <w:color w:val="000000"/>
+          <w:lang w:eastAsia="en-US"/>
+        </w:rPr>
+      </w:pPr>
+    </w:p>
+    <w:p>
+      <w:pPr>
+        <w:autoSpaceDE w:val="0"/>
+        <w:autoSpaceDN w:val="0"/>
+        <w:adjustRightInd w:val="0"/>
+        <w:spacing w:line="240" w:lineRule="auto"/>
+        <w:rPr>
+          <w:rFonts w:eastAsiaTheme="minorHAnsi"/>
+          <w:b/>
+          <w:bCs/>
+          <w:color w:val="000000"/>
+          <w:lang w:eastAsia="en-US"/>
+        </w:rPr>
+      </w:pPr>
+      <w:r>
+        <w:rPr>
+          <w:rFonts w:eastAsiaTheme="minorHAnsi"/>
+          <w:b/>
+          <w:bCs/>
+          <w:color w:val="000000"/>
+          <w:lang w:eastAsia="en-US"/>
+        </w:rPr>
+        <w:t xml:space="preserve">Problema </w:t>
+      </w:r>
+      <w:r>
+        <w:rPr>
+          <w:rFonts w:eastAsiaTheme="minorHAnsi"/>
+          <w:b/>
+          <w:bCs/>
+          <w:color w:val="000000"/>
+          <w:lang w:eastAsia="en-US"/>
+        </w:rPr>
+        <w:t>4</w:t>
+      </w:r>
+      <w:r>
+        <w:rPr>
+          <w:rFonts w:eastAsiaTheme="minorHAnsi"/>
+          <w:b/>
+          <w:bCs/>
+          <w:color w:val="000000"/>
+          <w:lang w:eastAsia="en-US"/>
+        </w:rPr>
+        <w:t xml:space="preserve">: Daño de mercancía durante el transporte </w:t>
+      </w:r>
+    </w:p>
+    <w:p>
+      <w:pPr>
+        <w:autoSpaceDE w:val="0"/>
+        <w:autoSpaceDN w:val="0"/>
+        <w:adjustRightInd w:val="0"/>
+        <w:spacing w:line="240" w:lineRule="auto"/>
+        <w:rPr>
+          <w:rFonts w:eastAsiaTheme="minorHAnsi"/>
+          <w:color w:val="000000"/>
+          <w:lang w:eastAsia="en-US"/>
+        </w:rPr>
+      </w:pPr>
+    </w:p>
+    <w:p>
+      <w:pPr>
+        <w:autoSpaceDE w:val="0"/>
+        <w:autoSpaceDN w:val="0"/>
+        <w:adjustRightInd w:val="0"/>
+        <w:spacing w:line="240" w:lineRule="auto"/>
+        <w:rPr>
+          <w:rFonts w:eastAsiaTheme="minorHAnsi"/>
+          <w:color w:val="000000"/>
+          <w:lang w:eastAsia="en-US"/>
+        </w:rPr>
+      </w:pPr>
+      <w:r>
+        <w:rPr>
+          <w:rFonts w:eastAsiaTheme="minorHAnsi"/>
+          <w:noProof/>
+          <w:color w:val="000000"/>
+        </w:rPr>
+        <w:drawing>
+          <wp:anchor distT="0" distB="0" distL="114300" distR="114300" simplePos="0" relativeHeight="251666944" behindDoc="0" locked="0" layoutInCell="1" allowOverlap="1" wp14:anchorId="13D2DEC9" wp14:editId="43F04B47">
+            <wp:simplePos x="1076325" y="1400175"/>
+            <wp:positionH relativeFrom="column">
+              <wp:align>left</wp:align>
+            </wp:positionH>
+            <wp:positionV relativeFrom="paragraph">
+              <wp:align>top</wp:align>
+            </wp:positionV>
+            <wp:extent cx="5856605" cy="2390775"/>
+            <wp:effectExtent l="0" t="0" r="0" b="0"/>
+            <wp:wrapSquare wrapText="bothSides"/>
+            <wp:docPr id="11" name="Imagen 11"/>
+            <wp:cNvGraphicFramePr>
+              <a:graphicFrameLocks xmlns:a="http://schemas.openxmlformats.org/drawingml/2006/main" noChangeAspect="1"/>
+            </wp:cNvGraphicFramePr>
+            <a:graphic xmlns:a="http://schemas.openxmlformats.org/drawingml/2006/main">
+              <a:graphicData uri="http://schemas.openxmlformats.org/drawingml/2006/picture">
+                <pic:pic xmlns:pic="http://schemas.openxmlformats.org/drawingml/2006/picture">
+                  <pic:nvPicPr>
+                    <pic:cNvPr id="11" name="Daño mercancia.jpeg"/>
+                    <pic:cNvPicPr/>
+                  </pic:nvPicPr>
+                  <pic:blipFill rotWithShape="1">
+                    <a:blip r:embed="rId22">
+                      <a:extLst>
+                        <a:ext uri="{28A0092B-C50C-407E-A947-70E740481C1C}">
+                          <a14:useLocalDpi xmlns:a14="http://schemas.microsoft.com/office/drawing/2010/main" val="0"/>
+                        </a:ext>
+                      </a:extLst>
+                    </a:blip>
+                    <a:srcRect l="4800" t="24774" b="23410"/>
+                    <a:stretch/>
+                  </pic:blipFill>
+                  <pic:spPr bwMode="auto">
+                    <a:xfrm>
+                      <a:off x="0" y="0"/>
+                      <a:ext cx="5856605" cy="2390775"/>
+                    </a:xfrm>
+                    <a:prstGeom prst="rect">
+                      <a:avLst/>
+                    </a:prstGeom>
+                    <a:ln>
+                      <a:noFill/>
+                    </a:ln>
+                    <a:extLst>
+                      <a:ext uri="{53640926-AAD7-44D8-BBD7-CCE9431645EC}">
+                        <a14:shadowObscured xmlns:a14="http://schemas.microsoft.com/office/drawing/2010/main"/>
+                      </a:ext>
+                    </a:extLst>
+                  </pic:spPr>
+                </pic:pic>
+              </a:graphicData>
+            </a:graphic>
+          </wp:anchor>
+        </w:drawing>
+      </w:r>
+      <w:r>
+        <w:rPr>
+          <w:rFonts w:eastAsiaTheme="minorHAnsi"/>
+          <w:color w:val="000000"/>
+          <w:lang w:eastAsia="en-US"/>
+        </w:rPr>
+        <w:br w:type="textWrapping" w:clear="all"/>
+      </w:r>
+    </w:p>
+    <w:p>
+      <w:pPr>
+        <w:pStyle w:val="Prrafodelista"/>
+        <w:numPr>
+          <w:ilvl w:val="0"/>
+          <w:numId w:val="41"/>
+        </w:numPr>
+        <w:autoSpaceDE w:val="0"/>
+        <w:autoSpaceDN w:val="0"/>
+        <w:adjustRightInd w:val="0"/>
+        <w:spacing w:line="240" w:lineRule="auto"/>
+        <w:rPr>
+          <w:rFonts w:eastAsiaTheme="minorHAnsi"/>
+          <w:color w:val="000000"/>
+          <w:lang w:eastAsia="en-US"/>
+        </w:rPr>
+      </w:pPr>
+      <w:r>
+        <w:rPr>
+          <w:rFonts w:eastAsiaTheme="minorHAnsi"/>
+          <w:b/>
+          <w:bCs/>
+          <w:color w:val="000000"/>
+          <w:lang w:eastAsia="en-US"/>
+        </w:rPr>
+        <w:t>C1: Falta de Coordinación Logística</w:t>
+      </w:r>
+    </w:p>
+    <w:p>
+      <w:pPr>
+        <w:pStyle w:val="Prrafodelista"/>
+        <w:numPr>
+          <w:ilvl w:val="1"/>
+          <w:numId w:val="41"/>
+        </w:numPr>
+        <w:autoSpaceDE w:val="0"/>
+        <w:autoSpaceDN w:val="0"/>
+        <w:adjustRightInd w:val="0"/>
+        <w:spacing w:line="240" w:lineRule="auto"/>
+        <w:rPr>
+          <w:rFonts w:eastAsiaTheme="minorHAnsi"/>
+          <w:color w:val="000000"/>
+          <w:lang w:eastAsia="en-US"/>
+        </w:rPr>
+      </w:pPr>
+      <w:r>
+        <w:rPr>
+          <w:rFonts w:eastAsiaTheme="minorHAnsi"/>
+          <w:b/>
+          <w:bCs/>
+          <w:color w:val="000000"/>
+          <w:lang w:eastAsia="en-US"/>
+        </w:rPr>
+        <w:t xml:space="preserve"> </w:t>
+      </w:r>
+      <w:r>
+        <w:rPr>
+          <w:rFonts w:eastAsiaTheme="minorHAnsi"/>
+          <w:color w:val="000000"/>
+          <w:lang w:eastAsia="en-US"/>
+        </w:rPr>
+        <w:t xml:space="preserve">La falta de una estructura organizativa que coordine eficientemente el embalaje, la carga, el transporte y la descarga de la mercancía contribuye a los daños durante el viaje. </w:t>
+      </w:r>
+    </w:p>
+    <w:p>
+      <w:pPr>
+        <w:pStyle w:val="Prrafodelista"/>
+        <w:numPr>
+          <w:ilvl w:val="0"/>
+          <w:numId w:val="41"/>
+        </w:numPr>
+        <w:autoSpaceDE w:val="0"/>
+        <w:autoSpaceDN w:val="0"/>
+        <w:adjustRightInd w:val="0"/>
+        <w:spacing w:line="240" w:lineRule="auto"/>
+        <w:rPr>
+          <w:rFonts w:eastAsiaTheme="minorHAnsi"/>
+          <w:color w:val="000000"/>
+          <w:lang w:eastAsia="en-US"/>
+        </w:rPr>
+      </w:pPr>
+      <w:r>
+        <w:rPr>
+          <w:rFonts w:eastAsiaTheme="minorHAnsi"/>
+          <w:b/>
+          <w:bCs/>
+          <w:color w:val="000000"/>
+          <w:lang w:eastAsia="en-US"/>
+        </w:rPr>
+        <w:t>C2: Monitoreo Inadecuado del Transporte</w:t>
+      </w:r>
+    </w:p>
+    <w:p>
+      <w:pPr>
+        <w:pStyle w:val="Prrafodelista"/>
+        <w:numPr>
+          <w:ilvl w:val="1"/>
+          <w:numId w:val="41"/>
+        </w:numPr>
+        <w:autoSpaceDE w:val="0"/>
+        <w:autoSpaceDN w:val="0"/>
+        <w:adjustRightInd w:val="0"/>
+        <w:spacing w:line="240" w:lineRule="auto"/>
+        <w:rPr>
+          <w:rFonts w:eastAsiaTheme="minorHAnsi"/>
+          <w:color w:val="000000"/>
+          <w:lang w:eastAsia="en-US"/>
+        </w:rPr>
+      </w:pPr>
+      <w:r>
+        <w:rPr>
+          <w:rFonts w:eastAsiaTheme="minorHAnsi"/>
+          <w:b/>
+          <w:bCs/>
+          <w:color w:val="000000"/>
+          <w:lang w:eastAsia="en-US"/>
+        </w:rPr>
+        <w:t xml:space="preserve"> </w:t>
+      </w:r>
+      <w:r>
+        <w:rPr>
+          <w:rFonts w:eastAsiaTheme="minorHAnsi"/>
+          <w:color w:val="000000"/>
+          <w:lang w:eastAsia="en-US"/>
+        </w:rPr>
+        <w:t xml:space="preserve">La ausencia de sistemas de seguimiento y monitoreo en tiempo real de las condiciones de transporte (temperatura, humedad, vibración, etc.) impide la detección y prevención de factores que causan daños. </w:t>
+      </w:r>
+    </w:p>
+    <w:p>
+      <w:pPr>
+        <w:pStyle w:val="Prrafodelista"/>
+        <w:numPr>
+          <w:ilvl w:val="0"/>
+          <w:numId w:val="41"/>
+        </w:numPr>
+        <w:autoSpaceDE w:val="0"/>
+        <w:autoSpaceDN w:val="0"/>
+        <w:adjustRightInd w:val="0"/>
+        <w:spacing w:line="240" w:lineRule="auto"/>
+        <w:rPr>
+          <w:rFonts w:eastAsiaTheme="minorHAnsi"/>
+          <w:color w:val="000000"/>
+          <w:lang w:eastAsia="en-US"/>
+        </w:rPr>
+      </w:pPr>
+      <w:r>
+        <w:rPr>
+          <w:rFonts w:eastAsiaTheme="minorHAnsi"/>
+          <w:b/>
+          <w:bCs/>
+          <w:color w:val="000000"/>
+          <w:lang w:eastAsia="en-US"/>
+        </w:rPr>
+        <w:t>C3: Prácticas de Embalaje y Manipulación Deficientes</w:t>
+      </w:r>
+    </w:p>
+    <w:p>
+      <w:pPr>
+        <w:pStyle w:val="Prrafodelista"/>
+        <w:numPr>
+          <w:ilvl w:val="1"/>
+          <w:numId w:val="41"/>
+        </w:numPr>
+        <w:autoSpaceDE w:val="0"/>
+        <w:autoSpaceDN w:val="0"/>
+        <w:adjustRightInd w:val="0"/>
+        <w:spacing w:line="240" w:lineRule="auto"/>
+        <w:rPr>
+          <w:rFonts w:eastAsiaTheme="minorHAnsi"/>
+          <w:color w:val="000000"/>
+          <w:lang w:eastAsia="en-US"/>
+        </w:rPr>
+      </w:pPr>
+      <w:r>
+        <w:rPr>
+          <w:rFonts w:eastAsiaTheme="minorHAnsi"/>
+          <w:b/>
+          <w:bCs/>
+          <w:color w:val="000000"/>
+          <w:lang w:eastAsia="en-US"/>
+        </w:rPr>
+        <w:t xml:space="preserve"> </w:t>
+      </w:r>
+      <w:r>
+        <w:rPr>
+          <w:rFonts w:eastAsiaTheme="minorHAnsi"/>
+          <w:color w:val="000000"/>
+          <w:lang w:eastAsia="en-US"/>
+        </w:rPr>
+        <w:t xml:space="preserve">Los métodos de embalaje inadecuados, la falta de protección durante la carga y descarga, y la manipulación brusca de la mercancía aumentan el riesgo de daños en el transporte. </w:t>
+      </w:r>
+    </w:p>
+    <w:p>
+      <w:pPr>
+        <w:pStyle w:val="Prrafodelista"/>
+        <w:numPr>
+          <w:ilvl w:val="0"/>
+          <w:numId w:val="41"/>
+        </w:numPr>
+        <w:autoSpaceDE w:val="0"/>
+        <w:autoSpaceDN w:val="0"/>
+        <w:adjustRightInd w:val="0"/>
+        <w:spacing w:line="240" w:lineRule="auto"/>
+        <w:rPr>
+          <w:rFonts w:eastAsiaTheme="minorHAnsi"/>
+          <w:color w:val="000000"/>
+          <w:lang w:eastAsia="en-US"/>
+        </w:rPr>
+      </w:pPr>
+      <w:r>
+        <w:rPr>
+          <w:rFonts w:eastAsiaTheme="minorHAnsi"/>
+          <w:b/>
+          <w:bCs/>
+          <w:color w:val="000000"/>
+          <w:lang w:eastAsia="en-US"/>
+        </w:rPr>
+        <w:t xml:space="preserve">C4: Ausencia de Tecnologías de Protección y Seguimiento </w:t>
+      </w:r>
+    </w:p>
+    <w:p>
+      <w:pPr>
+        <w:pStyle w:val="Prrafodelista"/>
+        <w:numPr>
+          <w:ilvl w:val="1"/>
+          <w:numId w:val="41"/>
+        </w:numPr>
+        <w:autoSpaceDE w:val="0"/>
+        <w:autoSpaceDN w:val="0"/>
+        <w:adjustRightInd w:val="0"/>
+        <w:spacing w:line="240" w:lineRule="auto"/>
+        <w:rPr>
+          <w:rFonts w:eastAsiaTheme="minorHAnsi"/>
+          <w:color w:val="000000"/>
+          <w:lang w:eastAsia="en-US"/>
+        </w:rPr>
+      </w:pPr>
+      <w:r>
+        <w:rPr>
+          <w:rFonts w:eastAsiaTheme="minorHAnsi"/>
+          <w:color w:val="000000"/>
+          <w:lang w:eastAsia="en-US"/>
+        </w:rPr>
+        <w:t xml:space="preserve">La falta de uso de tecnologías de embalaje protectoras, sistemas de sujeción adecuados en los vehículos de transporte y tecnologías de seguimiento avanzadas dificulta la prevención y el control de los daños. </w:t>
+      </w:r>
+    </w:p>
+    <w:p>
+      <w:pPr>
+        <w:pStyle w:val="Prrafodelista"/>
+        <w:numPr>
+          <w:ilvl w:val="0"/>
+          <w:numId w:val="41"/>
+        </w:numPr>
+        <w:autoSpaceDE w:val="0"/>
+        <w:autoSpaceDN w:val="0"/>
+        <w:adjustRightInd w:val="0"/>
+        <w:spacing w:line="240" w:lineRule="auto"/>
+        <w:rPr>
+          <w:rFonts w:eastAsiaTheme="minorHAnsi"/>
+          <w:color w:val="000000"/>
+          <w:lang w:eastAsia="en-US"/>
+        </w:rPr>
+      </w:pPr>
+      <w:r>
+        <w:rPr>
+          <w:rFonts w:eastAsiaTheme="minorHAnsi"/>
+          <w:b/>
+          <w:bCs/>
+          <w:color w:val="000000"/>
+          <w:lang w:eastAsia="en-US"/>
+        </w:rPr>
+        <w:t xml:space="preserve">C5: Capacitación Insuficiente en Manejo de Carga </w:t>
+      </w:r>
+    </w:p>
+    <w:p>
+      <w:pPr>
+        <w:pStyle w:val="Prrafodelista"/>
+        <w:numPr>
+          <w:ilvl w:val="1"/>
+          <w:numId w:val="41"/>
+        </w:numPr>
+        <w:autoSpaceDE w:val="0"/>
+        <w:autoSpaceDN w:val="0"/>
+        <w:adjustRightInd w:val="0"/>
+        <w:spacing w:line="240" w:lineRule="auto"/>
+        <w:rPr>
+          <w:rFonts w:eastAsiaTheme="minorHAnsi"/>
+          <w:color w:val="000000"/>
+          <w:lang w:eastAsia="en-US"/>
+        </w:rPr>
+      </w:pPr>
+      <w:r>
+        <w:rPr>
+          <w:rFonts w:eastAsiaTheme="minorHAnsi"/>
+          <w:color w:val="000000"/>
+          <w:lang w:eastAsia="en-US"/>
+        </w:rPr>
+        <w:t xml:space="preserve">La falta de capacitación del personal involucrado en el transporte en técnicas de embalaje, manipulación y sujeción de la carga contribuye a los daños por manejo inadecuado. </w:t>
+      </w:r>
+    </w:p>
+    <w:p>
+      <w:pPr>
+        <w:autoSpaceDE w:val="0"/>
+        <w:autoSpaceDN w:val="0"/>
+        <w:adjustRightInd w:val="0"/>
+        <w:spacing w:line="240" w:lineRule="auto"/>
+        <w:rPr>
+          <w:rFonts w:eastAsiaTheme="minorHAnsi"/>
+          <w:color w:val="000000"/>
+          <w:lang w:eastAsia="en-US"/>
+        </w:rPr>
+      </w:pPr>
+    </w:p>
+    <w:p>
+      <w:pPr>
+        <w:spacing w:after="240"/>
+        <w:rPr>
+          <w:rFonts w:eastAsiaTheme="minorHAnsi"/>
+          <w:b/>
+          <w:bCs/>
+          <w:color w:val="000000"/>
+          <w:lang w:eastAsia="en-US"/>
+        </w:rPr>
+      </w:pPr>
+    </w:p>
+    <w:p>
+      <w:pPr>
+        <w:autoSpaceDE w:val="0"/>
+        <w:autoSpaceDN w:val="0"/>
+        <w:adjustRightInd w:val="0"/>
+        <w:spacing w:line="240" w:lineRule="auto"/>
+        <w:rPr>
+          <w:rFonts w:eastAsiaTheme="minorHAnsi"/>
+          <w:b/>
+          <w:bCs/>
+          <w:color w:val="000000"/>
+          <w:lang w:eastAsia="en-US"/>
+        </w:rPr>
+      </w:pPr>
+      <w:r>
+        <w:rPr>
+          <w:rFonts w:eastAsiaTheme="minorHAnsi"/>
+          <w:b/>
+          <w:bCs/>
+          <w:color w:val="000000"/>
+          <w:lang w:eastAsia="en-US"/>
+        </w:rPr>
+        <w:lastRenderedPageBreak/>
+        <w:t>Problema 5</w:t>
+      </w:r>
+      <w:r>
+        <w:rPr>
+          <w:rFonts w:eastAsiaTheme="minorHAnsi"/>
+          <w:b/>
+          <w:bCs/>
+          <w:color w:val="000000"/>
+          <w:lang w:eastAsia="en-US"/>
+        </w:rPr>
+        <w:t>: Falta de coordinación entre departamento</w:t>
+      </w:r>
+      <w:r>
+        <w:rPr>
+          <w:rFonts w:eastAsiaTheme="minorHAnsi"/>
+          <w:b/>
+          <w:bCs/>
+          <w:color w:val="000000"/>
+          <w:lang w:eastAsia="en-US"/>
+        </w:rPr>
+        <w:t>s</w:t>
+      </w:r>
+      <w:r>
+        <w:rPr>
+          <w:rFonts w:eastAsiaTheme="minorHAnsi"/>
+          <w:noProof/>
+          <w:color w:val="000000"/>
+        </w:rPr>
+        <w:drawing>
+          <wp:inline distT="0" distB="0" distL="0" distR="0" wp14:anchorId="12C212CA" wp14:editId="3A5777D8">
+            <wp:extent cx="5847080" cy="2486025"/>
+            <wp:effectExtent l="0" t="0" r="0" b="0"/>
+            <wp:docPr id="14" name="Imagen 14"/>
+            <wp:cNvGraphicFramePr>
+              <a:graphicFrameLocks xmlns:a="http://schemas.openxmlformats.org/drawingml/2006/main" noChangeAspect="1"/>
+            </wp:cNvGraphicFramePr>
+            <a:graphic xmlns:a="http://schemas.openxmlformats.org/drawingml/2006/main">
+              <a:graphicData uri="http://schemas.openxmlformats.org/drawingml/2006/picture">
+                <pic:pic xmlns:pic="http://schemas.openxmlformats.org/drawingml/2006/picture">
+                  <pic:nvPicPr>
+                    <pic:cNvPr id="14" name="Falta coordinación.jpeg"/>
+                    <pic:cNvPicPr/>
+                  </pic:nvPicPr>
+                  <pic:blipFill rotWithShape="1">
+                    <a:blip r:embed="rId23">
+                      <a:extLst>
+                        <a:ext uri="{28A0092B-C50C-407E-A947-70E740481C1C}">
+                          <a14:useLocalDpi xmlns:a14="http://schemas.microsoft.com/office/drawing/2010/main" val="0"/>
+                        </a:ext>
+                      </a:extLst>
+                    </a:blip>
+                    <a:srcRect l="4954" t="22708" b="23410"/>
+                    <a:stretch/>
+                  </pic:blipFill>
+                  <pic:spPr bwMode="auto">
+                    <a:xfrm>
+                      <a:off x="0" y="0"/>
+                      <a:ext cx="5847080" cy="2486025"/>
+                    </a:xfrm>
+                    <a:prstGeom prst="rect">
+                      <a:avLst/>
+                    </a:prstGeom>
+                    <a:ln>
+                      <a:noFill/>
+                    </a:ln>
+                    <a:extLst>
+                      <a:ext uri="{53640926-AAD7-44D8-BBD7-CCE9431645EC}">
+                        <a14:shadowObscured xmlns:a14="http://schemas.microsoft.com/office/drawing/2010/main"/>
+                      </a:ext>
+                    </a:extLst>
+                  </pic:spPr>
+                </pic:pic>
+              </a:graphicData>
+            </a:graphic>
+          </wp:inline>
+        </w:drawing>
+      </w:r>
+    </w:p>
+    <w:p>
+      <w:pPr>
+        <w:autoSpaceDE w:val="0"/>
+        <w:autoSpaceDN w:val="0"/>
+        <w:adjustRightInd w:val="0"/>
+        <w:spacing w:line="240" w:lineRule="auto"/>
+        <w:rPr>
+          <w:rFonts w:eastAsiaTheme="minorHAnsi"/>
+          <w:color w:val="000000"/>
+          <w:lang w:eastAsia="en-US"/>
+        </w:rPr>
+      </w:pPr>
+    </w:p>
+    <w:p>
+      <w:pPr>
+        <w:pStyle w:val="Prrafodelista"/>
+        <w:numPr>
+          <w:ilvl w:val="0"/>
+          <w:numId w:val="42"/>
+        </w:numPr>
+        <w:autoSpaceDE w:val="0"/>
+        <w:autoSpaceDN w:val="0"/>
+        <w:adjustRightInd w:val="0"/>
+        <w:spacing w:line="240" w:lineRule="auto"/>
+        <w:rPr>
+          <w:rFonts w:eastAsiaTheme="minorHAnsi"/>
+          <w:color w:val="000000"/>
+          <w:lang w:eastAsia="en-US"/>
+        </w:rPr>
+      </w:pPr>
+      <w:r>
+        <w:rPr>
+          <w:rFonts w:eastAsiaTheme="minorHAnsi"/>
+          <w:b/>
+          <w:bCs/>
+          <w:color w:val="000000"/>
+          <w:lang w:eastAsia="en-US"/>
+        </w:rPr>
+        <w:t xml:space="preserve">C1: Comunicación Interdepartamental Deficiente </w:t>
+      </w:r>
+    </w:p>
+    <w:p>
+      <w:pPr>
+        <w:pStyle w:val="Prrafodelista"/>
+        <w:numPr>
+          <w:ilvl w:val="1"/>
+          <w:numId w:val="42"/>
+        </w:numPr>
+        <w:autoSpaceDE w:val="0"/>
+        <w:autoSpaceDN w:val="0"/>
+        <w:adjustRightInd w:val="0"/>
+        <w:spacing w:line="240" w:lineRule="auto"/>
+        <w:rPr>
+          <w:rFonts w:eastAsiaTheme="minorHAnsi"/>
+          <w:color w:val="000000"/>
+          <w:lang w:eastAsia="en-US"/>
+        </w:rPr>
+      </w:pPr>
+      <w:r>
+        <w:rPr>
+          <w:rFonts w:eastAsiaTheme="minorHAnsi"/>
+          <w:color w:val="000000"/>
+          <w:lang w:eastAsia="en-US"/>
+        </w:rPr>
+        <w:t xml:space="preserve">La falta de una estructura organizativa que promueva la comunicación fluida y la colaboración entre departamentos (ventas, almacén, contabilidad, despacho) genera silos de información y dificulta la coordinación. </w:t>
+      </w:r>
+    </w:p>
+    <w:p>
+      <w:pPr>
+        <w:pStyle w:val="Prrafodelista"/>
+        <w:numPr>
+          <w:ilvl w:val="0"/>
+          <w:numId w:val="42"/>
+        </w:numPr>
+        <w:autoSpaceDE w:val="0"/>
+        <w:autoSpaceDN w:val="0"/>
+        <w:adjustRightInd w:val="0"/>
+        <w:spacing w:line="240" w:lineRule="auto"/>
+        <w:rPr>
+          <w:rFonts w:eastAsiaTheme="minorHAnsi"/>
+          <w:color w:val="000000"/>
+          <w:lang w:eastAsia="en-US"/>
+        </w:rPr>
+      </w:pPr>
+      <w:r>
+        <w:rPr>
+          <w:rFonts w:eastAsiaTheme="minorHAnsi"/>
+          <w:b/>
+          <w:bCs/>
+          <w:color w:val="000000"/>
+          <w:lang w:eastAsia="en-US"/>
+        </w:rPr>
+        <w:t xml:space="preserve">C2: Ausencia de Indicadores de Coordinación </w:t>
+      </w:r>
+    </w:p>
+    <w:p>
+      <w:pPr>
+        <w:pStyle w:val="Prrafodelista"/>
+        <w:numPr>
+          <w:ilvl w:val="1"/>
+          <w:numId w:val="42"/>
+        </w:numPr>
+        <w:autoSpaceDE w:val="0"/>
+        <w:autoSpaceDN w:val="0"/>
+        <w:adjustRightInd w:val="0"/>
+        <w:spacing w:line="240" w:lineRule="auto"/>
+        <w:rPr>
+          <w:rFonts w:eastAsiaTheme="minorHAnsi"/>
+          <w:color w:val="000000"/>
+          <w:lang w:eastAsia="en-US"/>
+        </w:rPr>
+      </w:pPr>
+      <w:r>
+        <w:rPr>
+          <w:rFonts w:eastAsiaTheme="minorHAnsi"/>
+          <w:color w:val="000000"/>
+          <w:lang w:eastAsia="en-US"/>
+        </w:rPr>
+        <w:t xml:space="preserve">La falta de métricas para evaluar la efectividad de la coordinación interdepartamental impide la identificación de áreas donde la comunicación y la colaboración son deficientes. </w:t>
+      </w:r>
+    </w:p>
+    <w:p>
+      <w:pPr>
+        <w:pStyle w:val="Prrafodelista"/>
+        <w:numPr>
+          <w:ilvl w:val="0"/>
+          <w:numId w:val="42"/>
+        </w:numPr>
+        <w:autoSpaceDE w:val="0"/>
+        <w:autoSpaceDN w:val="0"/>
+        <w:adjustRightInd w:val="0"/>
+        <w:spacing w:line="240" w:lineRule="auto"/>
+        <w:rPr>
+          <w:rFonts w:eastAsiaTheme="minorHAnsi"/>
+          <w:color w:val="000000"/>
+          <w:lang w:eastAsia="en-US"/>
+        </w:rPr>
+      </w:pPr>
+      <w:r>
+        <w:rPr>
+          <w:rFonts w:eastAsiaTheme="minorHAnsi"/>
+          <w:b/>
+          <w:bCs/>
+          <w:color w:val="000000"/>
+          <w:lang w:eastAsia="en-US"/>
+        </w:rPr>
+        <w:t xml:space="preserve">C3: Procesos Interdepartamentales Desarticulados </w:t>
+      </w:r>
+    </w:p>
+    <w:p>
+      <w:pPr>
+        <w:pStyle w:val="Prrafodelista"/>
+        <w:numPr>
+          <w:ilvl w:val="1"/>
+          <w:numId w:val="42"/>
+        </w:numPr>
+        <w:autoSpaceDE w:val="0"/>
+        <w:autoSpaceDN w:val="0"/>
+        <w:adjustRightInd w:val="0"/>
+        <w:spacing w:line="240" w:lineRule="auto"/>
+        <w:rPr>
+          <w:rFonts w:eastAsiaTheme="minorHAnsi"/>
+          <w:color w:val="000000"/>
+          <w:lang w:eastAsia="en-US"/>
+        </w:rPr>
+      </w:pPr>
+      <w:r>
+        <w:rPr>
+          <w:rFonts w:eastAsiaTheme="minorHAnsi"/>
+          <w:color w:val="000000"/>
+          <w:lang w:eastAsia="en-US"/>
+        </w:rPr>
+        <w:t xml:space="preserve">Los procesos que involucran a varios departamentos carecen de una clara definición de roles y responsabilidades, lo que genera confusión, duplicación de esfuerzos y falta de sincronización. </w:t>
+      </w:r>
+    </w:p>
+    <w:p>
+      <w:pPr>
+        <w:pStyle w:val="Prrafodelista"/>
+        <w:numPr>
+          <w:ilvl w:val="0"/>
+          <w:numId w:val="42"/>
+        </w:numPr>
+        <w:autoSpaceDE w:val="0"/>
+        <w:autoSpaceDN w:val="0"/>
+        <w:adjustRightInd w:val="0"/>
+        <w:spacing w:line="240" w:lineRule="auto"/>
+        <w:rPr>
+          <w:rFonts w:eastAsiaTheme="minorHAnsi"/>
+          <w:color w:val="000000"/>
+          <w:lang w:eastAsia="en-US"/>
+        </w:rPr>
+      </w:pPr>
+      <w:r>
+        <w:rPr>
+          <w:rFonts w:eastAsiaTheme="minorHAnsi"/>
+          <w:b/>
+          <w:bCs/>
+          <w:color w:val="000000"/>
+          <w:lang w:eastAsia="en-US"/>
+        </w:rPr>
+        <w:t xml:space="preserve">C4: Sistemas de Información No Integrados </w:t>
+      </w:r>
+    </w:p>
+    <w:p>
+      <w:pPr>
+        <w:pStyle w:val="Prrafodelista"/>
+        <w:numPr>
+          <w:ilvl w:val="1"/>
+          <w:numId w:val="42"/>
+        </w:numPr>
+        <w:autoSpaceDE w:val="0"/>
+        <w:autoSpaceDN w:val="0"/>
+        <w:adjustRightInd w:val="0"/>
+        <w:spacing w:line="240" w:lineRule="auto"/>
+        <w:rPr>
+          <w:rFonts w:eastAsiaTheme="minorHAnsi"/>
+          <w:color w:val="000000"/>
+          <w:lang w:eastAsia="en-US"/>
+        </w:rPr>
+      </w:pPr>
+      <w:r>
+        <w:rPr>
+          <w:rFonts w:eastAsiaTheme="minorHAnsi"/>
+          <w:color w:val="000000"/>
+          <w:lang w:eastAsia="en-US"/>
+        </w:rPr>
+        <w:t xml:space="preserve">La falta de sistemas de información que permitan el intercambio de información en tiempo real entre departamentos dificulta la visibilidad del estado de los pedidos, el inventario y otros datos relevantes. </w:t>
+      </w:r>
+    </w:p>
+    <w:p>
+      <w:pPr>
+        <w:pStyle w:val="Prrafodelista"/>
+        <w:numPr>
+          <w:ilvl w:val="0"/>
+          <w:numId w:val="42"/>
+        </w:numPr>
+        <w:autoSpaceDE w:val="0"/>
+        <w:autoSpaceDN w:val="0"/>
+        <w:adjustRightInd w:val="0"/>
+        <w:spacing w:line="240" w:lineRule="auto"/>
+        <w:rPr>
+          <w:rFonts w:eastAsiaTheme="minorHAnsi"/>
+          <w:color w:val="000000"/>
+          <w:lang w:eastAsia="en-US"/>
+        </w:rPr>
+      </w:pPr>
+      <w:r>
+        <w:rPr>
+          <w:rFonts w:eastAsiaTheme="minorHAnsi"/>
+          <w:b/>
+          <w:bCs/>
+          <w:color w:val="000000"/>
+          <w:lang w:eastAsia="en-US"/>
+        </w:rPr>
+        <w:t xml:space="preserve">C5: Falta de Habilidades de Colaboración </w:t>
+      </w:r>
+    </w:p>
+    <w:p>
+      <w:pPr>
+        <w:pStyle w:val="Prrafodelista"/>
+        <w:numPr>
+          <w:ilvl w:val="1"/>
+          <w:numId w:val="42"/>
+        </w:numPr>
+        <w:autoSpaceDE w:val="0"/>
+        <w:autoSpaceDN w:val="0"/>
+        <w:adjustRightInd w:val="0"/>
+        <w:spacing w:line="240" w:lineRule="auto"/>
+        <w:rPr>
+          <w:rFonts w:eastAsiaTheme="minorHAnsi"/>
+          <w:color w:val="000000"/>
+          <w:lang w:eastAsia="en-US"/>
+        </w:rPr>
+      </w:pPr>
+      <w:r>
+        <w:rPr>
+          <w:rFonts w:eastAsiaTheme="minorHAnsi"/>
+          <w:color w:val="000000"/>
+          <w:lang w:eastAsia="en-US"/>
+        </w:rPr>
+        <w:t xml:space="preserve">El personal puede carecer de las habilidades de comunicación, trabajo en equipo y resolución de conflictos necesarias para colaborar eficazmente con otros departamentos. </w:t>
+      </w:r>
     </w:p>
     <w:sectPr>
       <w:pgSz w:w="12240" w:h="15840"/>
@@ -24759,6 +27150,369 @@
 <file path=word/numbering.xml><?xml version="1.0" encoding="utf-8"?>
 <w:numbering xmlns:wpc="http://schemas.microsoft.com/office/word/2010/wordprocessingCanvas" xmlns:mc="http://schemas.openxmlformats.org/markup-compatibility/2006" xmlns:o="urn:schemas-microsoft-com:office:office" xmlns:r="http://schemas.openxmlformats.org/officeDocument/2006/relationships" xmlns:m="http://schemas.openxmlformats.org/officeDocument/2006/math" xmlns:v="urn:schemas-microsoft-com:vml" xmlns:wp14="http://schemas.microsoft.com/office/word/2010/wordprocessingDrawing" xmlns:wp="http://schemas.openxmlformats.org/drawingml/2006/wordprocessingDrawing" xmlns:w10="urn:schemas-microsoft-com:office:word" xmlns:w="http://schemas.openxmlformats.org/wordprocessingml/2006/main" xmlns:w14="http://schemas.microsoft.com/office/word/2010/wordml" xmlns:w15="http://schemas.microsoft.com/office/word/2012/wordml" xmlns:wpg="http://schemas.microsoft.com/office/word/2010/wordprocessingGroup" xmlns:wpi="http://schemas.microsoft.com/office/word/2010/wordprocessingInk" xmlns:wne="http://schemas.microsoft.com/office/word/2006/wordml" xmlns:wps="http://schemas.microsoft.com/office/word/2010/wordprocessingShape" mc:Ignorable="w14 w15 wp14">
   <w:abstractNum w:abstractNumId="0">
+    <w:nsid w:val="886B8D4A"/>
+    <w:multiLevelType w:val="hybridMultilevel"/>
+    <w:tmpl w:val="7A749D81"/>
+    <w:lvl w:ilvl="0" w:tplc="FFFFFFFF">
+      <w:start w:val="1"/>
+      <w:numFmt w:val="bullet"/>
+      <w:lvlText w:val="•"/>
+      <w:lvlJc w:val="left"/>
+    </w:lvl>
+    <w:lvl w:ilvl="1" w:tplc="C1DAC33E">
+      <w:start w:val="1"/>
+      <w:numFmt w:val="bullet"/>
+      <w:lvlText w:val="•"/>
+      <w:lvlJc w:val="left"/>
+    </w:lvl>
+    <w:lvl w:ilvl="2" w:tplc="FFFFFFFF">
+      <w:numFmt w:val="decimal"/>
+      <w:lvlText w:val=""/>
+      <w:lvlJc w:val="left"/>
+    </w:lvl>
+    <w:lvl w:ilvl="3" w:tplc="FFFFFFFF">
+      <w:numFmt w:val="decimal"/>
+      <w:lvlText w:val=""/>
+      <w:lvlJc w:val="left"/>
+    </w:lvl>
+    <w:lvl w:ilvl="4" w:tplc="FFFFFFFF">
+      <w:numFmt w:val="decimal"/>
+      <w:lvlText w:val=""/>
+      <w:lvlJc w:val="left"/>
+    </w:lvl>
+    <w:lvl w:ilvl="5" w:tplc="FFFFFFFF">
+      <w:numFmt w:val="decimal"/>
+      <w:lvlText w:val=""/>
+      <w:lvlJc w:val="left"/>
+    </w:lvl>
+    <w:lvl w:ilvl="6" w:tplc="FFFFFFFF">
+      <w:numFmt w:val="decimal"/>
+      <w:lvlText w:val=""/>
+      <w:lvlJc w:val="left"/>
+    </w:lvl>
+    <w:lvl w:ilvl="7" w:tplc="FFFFFFFF">
+      <w:numFmt w:val="decimal"/>
+      <w:lvlText w:val=""/>
+      <w:lvlJc w:val="left"/>
+    </w:lvl>
+    <w:lvl w:ilvl="8" w:tplc="FFFFFFFF">
+      <w:numFmt w:val="decimal"/>
+      <w:lvlText w:val=""/>
+      <w:lvlJc w:val="left"/>
+    </w:lvl>
+  </w:abstractNum>
+  <w:abstractNum w:abstractNumId="1">
+    <w:nsid w:val="8FCCCF04"/>
+    <w:multiLevelType w:val="hybridMultilevel"/>
+    <w:tmpl w:val="C9EC29D8"/>
+    <w:lvl w:ilvl="0" w:tplc="FFFFFFFF">
+      <w:start w:val="1"/>
+      <w:numFmt w:val="bullet"/>
+      <w:lvlText w:val="•"/>
+      <w:lvlJc w:val="left"/>
+    </w:lvl>
+    <w:lvl w:ilvl="1" w:tplc="1A0C811B">
+      <w:start w:val="1"/>
+      <w:numFmt w:val="bullet"/>
+      <w:lvlText w:val="•"/>
+      <w:lvlJc w:val="left"/>
+    </w:lvl>
+    <w:lvl w:ilvl="2" w:tplc="FFFFFFFF">
+      <w:numFmt w:val="decimal"/>
+      <w:lvlText w:val=""/>
+      <w:lvlJc w:val="left"/>
+    </w:lvl>
+    <w:lvl w:ilvl="3" w:tplc="FFFFFFFF">
+      <w:numFmt w:val="decimal"/>
+      <w:lvlText w:val=""/>
+      <w:lvlJc w:val="left"/>
+    </w:lvl>
+    <w:lvl w:ilvl="4" w:tplc="FFFFFFFF">
+      <w:numFmt w:val="decimal"/>
+      <w:lvlText w:val=""/>
+      <w:lvlJc w:val="left"/>
+    </w:lvl>
+    <w:lvl w:ilvl="5" w:tplc="FFFFFFFF">
+      <w:numFmt w:val="decimal"/>
+      <w:lvlText w:val=""/>
+      <w:lvlJc w:val="left"/>
+    </w:lvl>
+    <w:lvl w:ilvl="6" w:tplc="FFFFFFFF">
+      <w:numFmt w:val="decimal"/>
+      <w:lvlText w:val=""/>
+      <w:lvlJc w:val="left"/>
+    </w:lvl>
+    <w:lvl w:ilvl="7" w:tplc="FFFFFFFF">
+      <w:numFmt w:val="decimal"/>
+      <w:lvlText w:val=""/>
+      <w:lvlJc w:val="left"/>
+    </w:lvl>
+    <w:lvl w:ilvl="8" w:tplc="FFFFFFFF">
+      <w:numFmt w:val="decimal"/>
+      <w:lvlText w:val=""/>
+      <w:lvlJc w:val="left"/>
+    </w:lvl>
+  </w:abstractNum>
+  <w:abstractNum w:abstractNumId="2">
+    <w:nsid w:val="953BC110"/>
+    <w:multiLevelType w:val="hybridMultilevel"/>
+    <w:tmpl w:val="25415C24"/>
+    <w:lvl w:ilvl="0" w:tplc="FFFFFFFF">
+      <w:start w:val="1"/>
+      <w:numFmt w:val="bullet"/>
+      <w:lvlText w:val="•"/>
+      <w:lvlJc w:val="left"/>
+    </w:lvl>
+    <w:lvl w:ilvl="1" w:tplc="DE715BA7">
+      <w:start w:val="1"/>
+      <w:numFmt w:val="bullet"/>
+      <w:lvlText w:val="•"/>
+      <w:lvlJc w:val="left"/>
+    </w:lvl>
+    <w:lvl w:ilvl="2" w:tplc="FFFFFFFF">
+      <w:numFmt w:val="decimal"/>
+      <w:lvlText w:val=""/>
+      <w:lvlJc w:val="left"/>
+    </w:lvl>
+    <w:lvl w:ilvl="3" w:tplc="FFFFFFFF">
+      <w:numFmt w:val="decimal"/>
+      <w:lvlText w:val=""/>
+      <w:lvlJc w:val="left"/>
+    </w:lvl>
+    <w:lvl w:ilvl="4" w:tplc="FFFFFFFF">
+      <w:numFmt w:val="decimal"/>
+      <w:lvlText w:val=""/>
+      <w:lvlJc w:val="left"/>
+    </w:lvl>
+    <w:lvl w:ilvl="5" w:tplc="FFFFFFFF">
+      <w:numFmt w:val="decimal"/>
+      <w:lvlText w:val=""/>
+      <w:lvlJc w:val="left"/>
+    </w:lvl>
+    <w:lvl w:ilvl="6" w:tplc="FFFFFFFF">
+      <w:numFmt w:val="decimal"/>
+      <w:lvlText w:val=""/>
+      <w:lvlJc w:val="left"/>
+    </w:lvl>
+    <w:lvl w:ilvl="7" w:tplc="FFFFFFFF">
+      <w:numFmt w:val="decimal"/>
+      <w:lvlText w:val=""/>
+      <w:lvlJc w:val="left"/>
+    </w:lvl>
+    <w:lvl w:ilvl="8" w:tplc="FFFFFFFF">
+      <w:numFmt w:val="decimal"/>
+      <w:lvlText w:val=""/>
+      <w:lvlJc w:val="left"/>
+    </w:lvl>
+  </w:abstractNum>
+  <w:abstractNum w:abstractNumId="3">
+    <w:nsid w:val="9E36A8F9"/>
+    <w:multiLevelType w:val="hybridMultilevel"/>
+    <w:tmpl w:val="E4C77B17"/>
+    <w:lvl w:ilvl="0" w:tplc="FFFFFFFF">
+      <w:start w:val="1"/>
+      <w:numFmt w:val="bullet"/>
+      <w:lvlText w:val="•"/>
+      <w:lvlJc w:val="left"/>
+    </w:lvl>
+    <w:lvl w:ilvl="1" w:tplc="312B4A33">
+      <w:start w:val="1"/>
+      <w:numFmt w:val="bullet"/>
+      <w:lvlText w:val="•"/>
+      <w:lvlJc w:val="left"/>
+    </w:lvl>
+    <w:lvl w:ilvl="2" w:tplc="FFFFFFFF">
+      <w:numFmt w:val="decimal"/>
+      <w:lvlText w:val=""/>
+      <w:lvlJc w:val="left"/>
+    </w:lvl>
+    <w:lvl w:ilvl="3" w:tplc="FFFFFFFF">
+      <w:numFmt w:val="decimal"/>
+      <w:lvlText w:val=""/>
+      <w:lvlJc w:val="left"/>
+    </w:lvl>
+    <w:lvl w:ilvl="4" w:tplc="FFFFFFFF">
+      <w:numFmt w:val="decimal"/>
+      <w:lvlText w:val=""/>
+      <w:lvlJc w:val="left"/>
+    </w:lvl>
+    <w:lvl w:ilvl="5" w:tplc="FFFFFFFF">
+      <w:numFmt w:val="decimal"/>
+      <w:lvlText w:val=""/>
+      <w:lvlJc w:val="left"/>
+    </w:lvl>
+    <w:lvl w:ilvl="6" w:tplc="FFFFFFFF">
+      <w:numFmt w:val="decimal"/>
+      <w:lvlText w:val=""/>
+      <w:lvlJc w:val="left"/>
+    </w:lvl>
+    <w:lvl w:ilvl="7" w:tplc="FFFFFFFF">
+      <w:numFmt w:val="decimal"/>
+      <w:lvlText w:val=""/>
+      <w:lvlJc w:val="left"/>
+    </w:lvl>
+    <w:lvl w:ilvl="8" w:tplc="FFFFFFFF">
+      <w:numFmt w:val="decimal"/>
+      <w:lvlText w:val=""/>
+      <w:lvlJc w:val="left"/>
+    </w:lvl>
+  </w:abstractNum>
+  <w:abstractNum w:abstractNumId="4">
+    <w:nsid w:val="AFF82DB1"/>
+    <w:multiLevelType w:val="hybridMultilevel"/>
+    <w:tmpl w:val="0C62EC29"/>
+    <w:lvl w:ilvl="0" w:tplc="FFFFFFFF">
+      <w:start w:val="1"/>
+      <w:numFmt w:val="bullet"/>
+      <w:lvlText w:val="•"/>
+      <w:lvlJc w:val="left"/>
+    </w:lvl>
+    <w:lvl w:ilvl="1" w:tplc="D1F2006A">
+      <w:start w:val="1"/>
+      <w:numFmt w:val="bullet"/>
+      <w:lvlText w:val="•"/>
+      <w:lvlJc w:val="left"/>
+    </w:lvl>
+    <w:lvl w:ilvl="2" w:tplc="FFFFFFFF">
+      <w:numFmt w:val="decimal"/>
+      <w:lvlText w:val=""/>
+      <w:lvlJc w:val="left"/>
+    </w:lvl>
+    <w:lvl w:ilvl="3" w:tplc="FFFFFFFF">
+      <w:numFmt w:val="decimal"/>
+      <w:lvlText w:val=""/>
+      <w:lvlJc w:val="left"/>
+    </w:lvl>
+    <w:lvl w:ilvl="4" w:tplc="FFFFFFFF">
+      <w:numFmt w:val="decimal"/>
+      <w:lvlText w:val=""/>
+      <w:lvlJc w:val="left"/>
+    </w:lvl>
+    <w:lvl w:ilvl="5" w:tplc="FFFFFFFF">
+      <w:numFmt w:val="decimal"/>
+      <w:lvlText w:val=""/>
+      <w:lvlJc w:val="left"/>
+    </w:lvl>
+    <w:lvl w:ilvl="6" w:tplc="FFFFFFFF">
+      <w:numFmt w:val="decimal"/>
+      <w:lvlText w:val=""/>
+      <w:lvlJc w:val="left"/>
+    </w:lvl>
+    <w:lvl w:ilvl="7" w:tplc="FFFFFFFF">
+      <w:numFmt w:val="decimal"/>
+      <w:lvlText w:val=""/>
+      <w:lvlJc w:val="left"/>
+    </w:lvl>
+    <w:lvl w:ilvl="8" w:tplc="FFFFFFFF">
+      <w:numFmt w:val="decimal"/>
+      <w:lvlText w:val=""/>
+      <w:lvlJc w:val="left"/>
+    </w:lvl>
+  </w:abstractNum>
+  <w:abstractNum w:abstractNumId="5">
+    <w:nsid w:val="EB62E117"/>
+    <w:multiLevelType w:val="hybridMultilevel"/>
+    <w:tmpl w:val="152D9E61"/>
+    <w:lvl w:ilvl="0" w:tplc="FFFFFFFF">
+      <w:start w:val="1"/>
+      <w:numFmt w:val="bullet"/>
+      <w:lvlText w:val="•"/>
+      <w:lvlJc w:val="left"/>
+    </w:lvl>
+    <w:lvl w:ilvl="1" w:tplc="FFFFFFFF">
+      <w:numFmt w:val="decimal"/>
+      <w:lvlText w:val=""/>
+      <w:lvlJc w:val="left"/>
+    </w:lvl>
+    <w:lvl w:ilvl="2" w:tplc="FFFFFFFF">
+      <w:numFmt w:val="decimal"/>
+      <w:lvlText w:val=""/>
+      <w:lvlJc w:val="left"/>
+    </w:lvl>
+    <w:lvl w:ilvl="3" w:tplc="FFFFFFFF">
+      <w:numFmt w:val="decimal"/>
+      <w:lvlText w:val=""/>
+      <w:lvlJc w:val="left"/>
+    </w:lvl>
+    <w:lvl w:ilvl="4" w:tplc="FFFFFFFF">
+      <w:numFmt w:val="decimal"/>
+      <w:lvlText w:val=""/>
+      <w:lvlJc w:val="left"/>
+    </w:lvl>
+    <w:lvl w:ilvl="5" w:tplc="FFFFFFFF">
+      <w:numFmt w:val="decimal"/>
+      <w:lvlText w:val=""/>
+      <w:lvlJc w:val="left"/>
+    </w:lvl>
+    <w:lvl w:ilvl="6" w:tplc="FFFFFFFF">
+      <w:numFmt w:val="decimal"/>
+      <w:lvlText w:val=""/>
+      <w:lvlJc w:val="left"/>
+    </w:lvl>
+    <w:lvl w:ilvl="7" w:tplc="FFFFFFFF">
+      <w:numFmt w:val="decimal"/>
+      <w:lvlText w:val=""/>
+      <w:lvlJc w:val="left"/>
+    </w:lvl>
+    <w:lvl w:ilvl="8" w:tplc="FFFFFFFF">
+      <w:numFmt w:val="decimal"/>
+      <w:lvlText w:val=""/>
+      <w:lvlJc w:val="left"/>
+    </w:lvl>
+  </w:abstractNum>
+  <w:abstractNum w:abstractNumId="6">
+    <w:nsid w:val="F1C5A047"/>
+    <w:multiLevelType w:val="hybridMultilevel"/>
+    <w:tmpl w:val="C3C6A8FA"/>
+    <w:lvl w:ilvl="0" w:tplc="FFFFFFFF">
+      <w:start w:val="1"/>
+      <w:numFmt w:val="bullet"/>
+      <w:lvlText w:val="•"/>
+      <w:lvlJc w:val="left"/>
+    </w:lvl>
+    <w:lvl w:ilvl="1" w:tplc="8CA568C4">
+      <w:start w:val="1"/>
+      <w:numFmt w:val="bullet"/>
+      <w:lvlText w:val="•"/>
+      <w:lvlJc w:val="left"/>
+    </w:lvl>
+    <w:lvl w:ilvl="2" w:tplc="FFFFFFFF">
+      <w:numFmt w:val="decimal"/>
+      <w:lvlText w:val=""/>
+      <w:lvlJc w:val="left"/>
+    </w:lvl>
+    <w:lvl w:ilvl="3" w:tplc="FFFFFFFF">
+      <w:numFmt w:val="decimal"/>
+      <w:lvlText w:val=""/>
+      <w:lvlJc w:val="left"/>
+    </w:lvl>
+    <w:lvl w:ilvl="4" w:tplc="FFFFFFFF">
+      <w:numFmt w:val="decimal"/>
+      <w:lvlText w:val=""/>
+      <w:lvlJc w:val="left"/>
+    </w:lvl>
+    <w:lvl w:ilvl="5" w:tplc="FFFFFFFF">
+      <w:numFmt w:val="decimal"/>
+      <w:lvlText w:val=""/>
+      <w:lvlJc w:val="left"/>
+    </w:lvl>
+    <w:lvl w:ilvl="6" w:tplc="FFFFFFFF">
+      <w:numFmt w:val="decimal"/>
+      <w:lvlText w:val=""/>
+      <w:lvlJc w:val="left"/>
+    </w:lvl>
+    <w:lvl w:ilvl="7" w:tplc="FFFFFFFF">
+      <w:numFmt w:val="decimal"/>
+      <w:lvlText w:val=""/>
+      <w:lvlJc w:val="left"/>
+    </w:lvl>
+    <w:lvl w:ilvl="8" w:tplc="FFFFFFFF">
+      <w:numFmt w:val="decimal"/>
+      <w:lvlText w:val=""/>
+      <w:lvlJc w:val="left"/>
+    </w:lvl>
+  </w:abstractNum>
+  <w:abstractNum w:abstractNumId="7">
     <w:nsid w:val="00880E18"/>
     <w:multiLevelType w:val="hybridMultilevel"/>
     <w:tmpl w:val="CC9E5C52"/>
@@ -24871,7 +27625,120 @@
       </w:rPr>
     </w:lvl>
   </w:abstractNum>
-  <w:abstractNum w:abstractNumId="1">
+  <w:abstractNum w:abstractNumId="8">
+    <w:nsid w:val="02007442"/>
+    <w:multiLevelType w:val="hybridMultilevel"/>
+    <w:tmpl w:val="9FE81C82"/>
+    <w:lvl w:ilvl="0" w:tplc="200A0001">
+      <w:start w:val="1"/>
+      <w:numFmt w:val="bullet"/>
+      <w:lvlText w:val=""/>
+      <w:lvlJc w:val="left"/>
+      <w:pPr>
+        <w:ind w:left="720" w:hanging="360"/>
+      </w:pPr>
+      <w:rPr>
+        <w:rFonts w:ascii="Symbol" w:hAnsi="Symbol" w:hint="default"/>
+      </w:rPr>
+    </w:lvl>
+    <w:lvl w:ilvl="1" w:tplc="200A0003">
+      <w:start w:val="1"/>
+      <w:numFmt w:val="bullet"/>
+      <w:lvlText w:val="o"/>
+      <w:lvlJc w:val="left"/>
+      <w:pPr>
+        <w:ind w:left="1440" w:hanging="360"/>
+      </w:pPr>
+      <w:rPr>
+        <w:rFonts w:ascii="Courier New" w:hAnsi="Courier New" w:cs="Courier New" w:hint="default"/>
+      </w:rPr>
+    </w:lvl>
+    <w:lvl w:ilvl="2" w:tplc="200A0005" w:tentative="1">
+      <w:start w:val="1"/>
+      <w:numFmt w:val="bullet"/>
+      <w:lvlText w:val=""/>
+      <w:lvlJc w:val="left"/>
+      <w:pPr>
+        <w:ind w:left="2160" w:hanging="360"/>
+      </w:pPr>
+      <w:rPr>
+        <w:rFonts w:ascii="Wingdings" w:hAnsi="Wingdings" w:hint="default"/>
+      </w:rPr>
+    </w:lvl>
+    <w:lvl w:ilvl="3" w:tplc="200A0001" w:tentative="1">
+      <w:start w:val="1"/>
+      <w:numFmt w:val="bullet"/>
+      <w:lvlText w:val=""/>
+      <w:lvlJc w:val="left"/>
+      <w:pPr>
+        <w:ind w:left="2880" w:hanging="360"/>
+      </w:pPr>
+      <w:rPr>
+        <w:rFonts w:ascii="Symbol" w:hAnsi="Symbol" w:hint="default"/>
+      </w:rPr>
+    </w:lvl>
+    <w:lvl w:ilvl="4" w:tplc="200A0003" w:tentative="1">
+      <w:start w:val="1"/>
+      <w:numFmt w:val="bullet"/>
+      <w:lvlText w:val="o"/>
+      <w:lvlJc w:val="left"/>
+      <w:pPr>
+        <w:ind w:left="3600" w:hanging="360"/>
+      </w:pPr>
+      <w:rPr>
+        <w:rFonts w:ascii="Courier New" w:hAnsi="Courier New" w:cs="Courier New" w:hint="default"/>
+      </w:rPr>
+    </w:lvl>
+    <w:lvl w:ilvl="5" w:tplc="200A0005" w:tentative="1">
+      <w:start w:val="1"/>
+      <w:numFmt w:val="bullet"/>
+      <w:lvlText w:val=""/>
+      <w:lvlJc w:val="left"/>
+      <w:pPr>
+        <w:ind w:left="4320" w:hanging="360"/>
+      </w:pPr>
+      <w:rPr>
+        <w:rFonts w:ascii="Wingdings" w:hAnsi="Wingdings" w:hint="default"/>
+      </w:rPr>
+    </w:lvl>
+    <w:lvl w:ilvl="6" w:tplc="200A0001" w:tentative="1">
+      <w:start w:val="1"/>
+      <w:numFmt w:val="bullet"/>
+      <w:lvlText w:val=""/>
+      <w:lvlJc w:val="left"/>
+      <w:pPr>
+        <w:ind w:left="5040" w:hanging="360"/>
+      </w:pPr>
+      <w:rPr>
+        <w:rFonts w:ascii="Symbol" w:hAnsi="Symbol" w:hint="default"/>
+      </w:rPr>
+    </w:lvl>
+    <w:lvl w:ilvl="7" w:tplc="200A0003" w:tentative="1">
+      <w:start w:val="1"/>
+      <w:numFmt w:val="bullet"/>
+      <w:lvlText w:val="o"/>
+      <w:lvlJc w:val="left"/>
+      <w:pPr>
+        <w:ind w:left="5760" w:hanging="360"/>
+      </w:pPr>
+      <w:rPr>
+        <w:rFonts w:ascii="Courier New" w:hAnsi="Courier New" w:cs="Courier New" w:hint="default"/>
+      </w:rPr>
+    </w:lvl>
+    <w:lvl w:ilvl="8" w:tplc="200A0005" w:tentative="1">
+      <w:start w:val="1"/>
+      <w:numFmt w:val="bullet"/>
+      <w:lvlText w:val=""/>
+      <w:lvlJc w:val="left"/>
+      <w:pPr>
+        <w:ind w:left="6480" w:hanging="360"/>
+      </w:pPr>
+      <w:rPr>
+        <w:rFonts w:ascii="Wingdings" w:hAnsi="Wingdings" w:hint="default"/>
+      </w:rPr>
+    </w:lvl>
+  </w:abstractNum>
+  <w:abstractNum w:abstractNumId="9">
     <w:nsid w:val="073951EC"/>
     <w:multiLevelType w:val="hybridMultilevel"/>
     <w:tmpl w:val="1B48FEC6"/>
@@ -24984,7 +27851,7 @@
       </w:rPr>
     </w:lvl>
   </w:abstractNum>
-  <w:abstractNum w:abstractNumId="2">
+  <w:abstractNum w:abstractNumId="10">
     <w:nsid w:val="0ADC43BA"/>
     <w:multiLevelType w:val="hybridMultilevel"/>
     <w:tmpl w:val="FBC8D3A6"/>
@@ -25097,7 +27964,7 @@
       </w:rPr>
     </w:lvl>
   </w:abstractNum>
-  <w:abstractNum w:abstractNumId="3">
+  <w:abstractNum w:abstractNumId="11">
     <w:nsid w:val="10FC44F9"/>
     <w:multiLevelType w:val="hybridMultilevel"/>
     <w:tmpl w:val="814E224E"/>
@@ -25210,7 +28077,7 @@
       </w:rPr>
     </w:lvl>
   </w:abstractNum>
-  <w:abstractNum w:abstractNumId="4">
+  <w:abstractNum w:abstractNumId="12">
     <w:nsid w:val="112A200C"/>
     <w:multiLevelType w:val="hybridMultilevel"/>
     <w:tmpl w:val="389621B8"/>
@@ -25323,7 +28190,120 @@
       </w:rPr>
     </w:lvl>
   </w:abstractNum>
-  <w:abstractNum w:abstractNumId="5">
+  <w:abstractNum w:abstractNumId="13">
+    <w:nsid w:val="14A35D2E"/>
+    <w:multiLevelType w:val="hybridMultilevel"/>
+    <w:tmpl w:val="D68C6BA6"/>
+    <w:lvl w:ilvl="0" w:tplc="200A0001">
+      <w:start w:val="1"/>
+      <w:numFmt w:val="bullet"/>
+      <w:lvlText w:val=""/>
+      <w:lvlJc w:val="left"/>
+      <w:pPr>
+        <w:ind w:left="720" w:hanging="360"/>
+      </w:pPr>
+      <w:rPr>
+        <w:rFonts w:ascii="Symbol" w:hAnsi="Symbol" w:hint="default"/>
+      </w:rPr>
+    </w:lvl>
+    <w:lvl w:ilvl="1" w:tplc="200A0003">
+      <w:start w:val="1"/>
+      <w:numFmt w:val="bullet"/>
+      <w:lvlText w:val="o"/>
+      <w:lvlJc w:val="left"/>
+      <w:pPr>
+        <w:ind w:left="1440" w:hanging="360"/>
+      </w:pPr>
+      <w:rPr>
+        <w:rFonts w:ascii="Courier New" w:hAnsi="Courier New" w:cs="Courier New" w:hint="default"/>
+      </w:rPr>
+    </w:lvl>
+    <w:lvl w:ilvl="2" w:tplc="200A0005" w:tentative="1">
+      <w:start w:val="1"/>
+      <w:numFmt w:val="bullet"/>
+      <w:lvlText w:val=""/>
+      <w:lvlJc w:val="left"/>
+      <w:pPr>
+        <w:ind w:left="2160" w:hanging="360"/>
+      </w:pPr>
+      <w:rPr>
+        <w:rFonts w:ascii="Wingdings" w:hAnsi="Wingdings" w:hint="default"/>
+      </w:rPr>
+    </w:lvl>
+    <w:lvl w:ilvl="3" w:tplc="200A0001" w:tentative="1">
+      <w:start w:val="1"/>
+      <w:numFmt w:val="bullet"/>
+      <w:lvlText w:val=""/>
+      <w:lvlJc w:val="left"/>
+      <w:pPr>
+        <w:ind w:left="2880" w:hanging="360"/>
+      </w:pPr>
+      <w:rPr>
+        <w:rFonts w:ascii="Symbol" w:hAnsi="Symbol" w:hint="default"/>
+      </w:rPr>
+    </w:lvl>
+    <w:lvl w:ilvl="4" w:tplc="200A0003" w:tentative="1">
+      <w:start w:val="1"/>
+      <w:numFmt w:val="bullet"/>
+      <w:lvlText w:val="o"/>
+      <w:lvlJc w:val="left"/>
+      <w:pPr>
+        <w:ind w:left="3600" w:hanging="360"/>
+      </w:pPr>
+      <w:rPr>
+        <w:rFonts w:ascii="Courier New" w:hAnsi="Courier New" w:cs="Courier New" w:hint="default"/>
+      </w:rPr>
+    </w:lvl>
+    <w:lvl w:ilvl="5" w:tplc="200A0005" w:tentative="1">
+      <w:start w:val="1"/>
+      <w:numFmt w:val="bullet"/>
+      <w:lvlText w:val=""/>
+      <w:lvlJc w:val="left"/>
+      <w:pPr>
+        <w:ind w:left="4320" w:hanging="360"/>
+      </w:pPr>
+      <w:rPr>
+        <w:rFonts w:ascii="Wingdings" w:hAnsi="Wingdings" w:hint="default"/>
+      </w:rPr>
+    </w:lvl>
+    <w:lvl w:ilvl="6" w:tplc="200A0001" w:tentative="1">
+      <w:start w:val="1"/>
+      <w:numFmt w:val="bullet"/>
+      <w:lvlText w:val=""/>
+      <w:lvlJc w:val="left"/>
+      <w:pPr>
+        <w:ind w:left="5040" w:hanging="360"/>
+      </w:pPr>
+      <w:rPr>
+        <w:rFonts w:ascii="Symbol" w:hAnsi="Symbol" w:hint="default"/>
+      </w:rPr>
+    </w:lvl>
+    <w:lvl w:ilvl="7" w:tplc="200A0003" w:tentative="1">
+      <w:start w:val="1"/>
+      <w:numFmt w:val="bullet"/>
+      <w:lvlText w:val="o"/>
+      <w:lvlJc w:val="left"/>
+      <w:pPr>
+        <w:ind w:left="5760" w:hanging="360"/>
+      </w:pPr>
+      <w:rPr>
+        <w:rFonts w:ascii="Courier New" w:hAnsi="Courier New" w:cs="Courier New" w:hint="default"/>
+      </w:rPr>
+    </w:lvl>
+    <w:lvl w:ilvl="8" w:tplc="200A0005" w:tentative="1">
+      <w:start w:val="1"/>
+      <w:numFmt w:val="bullet"/>
+      <w:lvlText w:val=""/>
+      <w:lvlJc w:val="left"/>
+      <w:pPr>
+        <w:ind w:left="6480" w:hanging="360"/>
+      </w:pPr>
+      <w:rPr>
+        <w:rFonts w:ascii="Wingdings" w:hAnsi="Wingdings" w:hint="default"/>
+      </w:rPr>
+    </w:lvl>
+  </w:abstractNum>
+  <w:abstractNum w:abstractNumId="14">
     <w:nsid w:val="17F4195F"/>
     <w:multiLevelType w:val="hybridMultilevel"/>
     <w:tmpl w:val="EA8A33D4"/>
@@ -25436,7 +28416,7 @@
       </w:rPr>
     </w:lvl>
   </w:abstractNum>
-  <w:abstractNum w:abstractNumId="6">
+  <w:abstractNum w:abstractNumId="15">
     <w:nsid w:val="1BC05C73"/>
     <w:multiLevelType w:val="hybridMultilevel"/>
     <w:tmpl w:val="3A203DF0"/>
@@ -25549,7 +28529,7 @@
       </w:rPr>
     </w:lvl>
   </w:abstractNum>
-  <w:abstractNum w:abstractNumId="7">
+  <w:abstractNum w:abstractNumId="16">
     <w:nsid w:val="1DF74A85"/>
     <w:multiLevelType w:val="hybridMultilevel"/>
     <w:tmpl w:val="4D4CC60E"/>
@@ -25662,7 +28642,7 @@
       </w:rPr>
     </w:lvl>
   </w:abstractNum>
-  <w:abstractNum w:abstractNumId="8">
+  <w:abstractNum w:abstractNumId="17">
     <w:nsid w:val="1E695F28"/>
     <w:multiLevelType w:val="hybridMultilevel"/>
     <w:tmpl w:val="B6ECF376"/>
@@ -25775,7 +28755,7 @@
       </w:rPr>
     </w:lvl>
   </w:abstractNum>
-  <w:abstractNum w:abstractNumId="9">
+  <w:abstractNum w:abstractNumId="18">
     <w:nsid w:val="1E950261"/>
     <w:multiLevelType w:val="hybridMultilevel"/>
     <w:tmpl w:val="FFEA6EEC"/>
@@ -25888,7 +28868,7 @@
       </w:rPr>
     </w:lvl>
   </w:abstractNum>
-  <w:abstractNum w:abstractNumId="10">
+  <w:abstractNum w:abstractNumId="19">
     <w:nsid w:val="24E64512"/>
     <w:multiLevelType w:val="hybridMultilevel"/>
     <w:tmpl w:val="10EEDF74"/>
@@ -26001,7 +28981,7 @@
       </w:rPr>
     </w:lvl>
   </w:abstractNum>
-  <w:abstractNum w:abstractNumId="11">
+  <w:abstractNum w:abstractNumId="20">
     <w:nsid w:val="25A30DBF"/>
     <w:multiLevelType w:val="hybridMultilevel"/>
     <w:tmpl w:val="F5AA1B3C"/>
@@ -26114,7 +29094,7 @@
       </w:rPr>
     </w:lvl>
   </w:abstractNum>
-  <w:abstractNum w:abstractNumId="12">
+  <w:abstractNum w:abstractNumId="21">
     <w:nsid w:val="2E6F15C1"/>
     <w:multiLevelType w:val="hybridMultilevel"/>
     <w:tmpl w:val="9E2EC410"/>
@@ -26227,7 +29207,7 @@
       </w:rPr>
     </w:lvl>
   </w:abstractNum>
-  <w:abstractNum w:abstractNumId="13">
+  <w:abstractNum w:abstractNumId="22">
     <w:nsid w:val="332A1A8B"/>
     <w:multiLevelType w:val="hybridMultilevel"/>
     <w:tmpl w:val="E4D43502"/>
@@ -26340,7 +29320,7 @@
       </w:rPr>
     </w:lvl>
   </w:abstractNum>
-  <w:abstractNum w:abstractNumId="14">
+  <w:abstractNum w:abstractNumId="23">
     <w:nsid w:val="33DF3E87"/>
     <w:multiLevelType w:val="hybridMultilevel"/>
     <w:tmpl w:val="E8442BAA"/>
@@ -26453,7 +29433,59 @@
       </w:rPr>
     </w:lvl>
   </w:abstractNum>
-  <w:abstractNum w:abstractNumId="15">
+  <w:abstractNum w:abstractNumId="24">
+    <w:nsid w:val="38956BE6"/>
+    <w:multiLevelType w:val="hybridMultilevel"/>
+    <w:tmpl w:val="23B41516"/>
+    <w:lvl w:ilvl="0" w:tplc="FFFFFFFF">
+      <w:start w:val="1"/>
+      <w:numFmt w:val="bullet"/>
+      <w:lvlText w:val="•"/>
+      <w:lvlJc w:val="left"/>
+    </w:lvl>
+    <w:lvl w:ilvl="1" w:tplc="488EC4E0">
+      <w:start w:val="1"/>
+      <w:numFmt w:val="bullet"/>
+      <w:lvlText w:val="•"/>
+      <w:lvlJc w:val="left"/>
+    </w:lvl>
+    <w:lvl w:ilvl="2" w:tplc="FFFFFFFF">
+      <w:numFmt w:val="decimal"/>
+      <w:lvlText w:val=""/>
+      <w:lvlJc w:val="left"/>
+    </w:lvl>
+    <w:lvl w:ilvl="3" w:tplc="FFFFFFFF">
+      <w:numFmt w:val="decimal"/>
+      <w:lvlText w:val=""/>
+      <w:lvlJc w:val="left"/>
+    </w:lvl>
+    <w:lvl w:ilvl="4" w:tplc="FFFFFFFF">
+      <w:numFmt w:val="decimal"/>
+      <w:lvlText w:val=""/>
+      <w:lvlJc w:val="left"/>
+    </w:lvl>
+    <w:lvl w:ilvl="5" w:tplc="FFFFFFFF">
+      <w:numFmt w:val="decimal"/>
+      <w:lvlText w:val=""/>
+      <w:lvlJc w:val="left"/>
+    </w:lvl>
+    <w:lvl w:ilvl="6" w:tplc="FFFFFFFF">
+      <w:numFmt w:val="decimal"/>
+      <w:lvlText w:val=""/>
+      <w:lvlJc w:val="left"/>
+    </w:lvl>
+    <w:lvl w:ilvl="7" w:tplc="FFFFFFFF">
+      <w:numFmt w:val="decimal"/>
+      <w:lvlText w:val=""/>
+      <w:lvlJc w:val="left"/>
+    </w:lvl>
+    <w:lvl w:ilvl="8" w:tplc="FFFFFFFF">
+      <w:numFmt w:val="decimal"/>
+      <w:lvlText w:val=""/>
+      <w:lvlJc w:val="left"/>
+    </w:lvl>
+  </w:abstractNum>
+  <w:abstractNum w:abstractNumId="25">
     <w:nsid w:val="3CF004C0"/>
     <w:multiLevelType w:val="hybridMultilevel"/>
     <w:tmpl w:val="F3F6E88E"/>
@@ -26566,7 +29598,7 @@
       </w:rPr>
     </w:lvl>
   </w:abstractNum>
-  <w:abstractNum w:abstractNumId="16">
+  <w:abstractNum w:abstractNumId="26">
     <w:nsid w:val="3D814197"/>
     <w:multiLevelType w:val="hybridMultilevel"/>
     <w:tmpl w:val="DE2866B6"/>
@@ -26679,7 +29711,7 @@
       </w:rPr>
     </w:lvl>
   </w:abstractNum>
-  <w:abstractNum w:abstractNumId="17">
+  <w:abstractNum w:abstractNumId="27">
     <w:nsid w:val="41103EB2"/>
     <w:multiLevelType w:val="hybridMultilevel"/>
     <w:tmpl w:val="CABC0264"/>
@@ -26792,7 +29824,7 @@
       </w:rPr>
     </w:lvl>
   </w:abstractNum>
-  <w:abstractNum w:abstractNumId="18">
+  <w:abstractNum w:abstractNumId="28">
     <w:nsid w:val="46DB0B2A"/>
     <w:multiLevelType w:val="hybridMultilevel"/>
     <w:tmpl w:val="C0449B00"/>
@@ -26905,7 +29937,120 @@
       </w:rPr>
     </w:lvl>
   </w:abstractNum>
-  <w:abstractNum w:abstractNumId="19">
+  <w:abstractNum w:abstractNumId="29">
+    <w:nsid w:val="489C5BDB"/>
+    <w:multiLevelType w:val="hybridMultilevel"/>
+    <w:tmpl w:val="3D402520"/>
+    <w:lvl w:ilvl="0" w:tplc="200A0001">
+      <w:start w:val="1"/>
+      <w:numFmt w:val="bullet"/>
+      <w:lvlText w:val=""/>
+      <w:lvlJc w:val="left"/>
+      <w:pPr>
+        <w:ind w:left="720" w:hanging="360"/>
+      </w:pPr>
+      <w:rPr>
+        <w:rFonts w:ascii="Symbol" w:hAnsi="Symbol" w:hint="default"/>
+      </w:rPr>
+    </w:lvl>
+    <w:lvl w:ilvl="1" w:tplc="200A0003">
+      <w:start w:val="1"/>
+      <w:numFmt w:val="bullet"/>
+      <w:lvlText w:val="o"/>
+      <w:lvlJc w:val="left"/>
+      <w:pPr>
+        <w:ind w:left="1440" w:hanging="360"/>
+      </w:pPr>
+      <w:rPr>
+        <w:rFonts w:ascii="Courier New" w:hAnsi="Courier New" w:cs="Courier New" w:hint="default"/>
+      </w:rPr>
+    </w:lvl>
+    <w:lvl w:ilvl="2" w:tplc="200A0005" w:tentative="1">
+      <w:start w:val="1"/>
+      <w:numFmt w:val="bullet"/>
+      <w:lvlText w:val=""/>
+      <w:lvlJc w:val="left"/>
+      <w:pPr>
+        <w:ind w:left="2160" w:hanging="360"/>
+      </w:pPr>
+      <w:rPr>
+        <w:rFonts w:ascii="Wingdings" w:hAnsi="Wingdings" w:hint="default"/>
+      </w:rPr>
+    </w:lvl>
+    <w:lvl w:ilvl="3" w:tplc="200A0001" w:tentative="1">
+      <w:start w:val="1"/>
+      <w:numFmt w:val="bullet"/>
+      <w:lvlText w:val=""/>
+      <w:lvlJc w:val="left"/>
+      <w:pPr>
+        <w:ind w:left="2880" w:hanging="360"/>
+      </w:pPr>
+      <w:rPr>
+        <w:rFonts w:ascii="Symbol" w:hAnsi="Symbol" w:hint="default"/>
+      </w:rPr>
+    </w:lvl>
+    <w:lvl w:ilvl="4" w:tplc="200A0003" w:tentative="1">
+      <w:start w:val="1"/>
+      <w:numFmt w:val="bullet"/>
+      <w:lvlText w:val="o"/>
+      <w:lvlJc w:val="left"/>
+      <w:pPr>
+        <w:ind w:left="3600" w:hanging="360"/>
+      </w:pPr>
+      <w:rPr>
+        <w:rFonts w:ascii="Courier New" w:hAnsi="Courier New" w:cs="Courier New" w:hint="default"/>
+      </w:rPr>
+    </w:lvl>
+    <w:lvl w:ilvl="5" w:tplc="200A0005" w:tentative="1">
+      <w:start w:val="1"/>
+      <w:numFmt w:val="bullet"/>
+      <w:lvlText w:val=""/>
+      <w:lvlJc w:val="left"/>
+      <w:pPr>
+        <w:ind w:left="4320" w:hanging="360"/>
+      </w:pPr>
+      <w:rPr>
+        <w:rFonts w:ascii="Wingdings" w:hAnsi="Wingdings" w:hint="default"/>
+      </w:rPr>
+    </w:lvl>
+    <w:lvl w:ilvl="6" w:tplc="200A0001" w:tentative="1">
+      <w:start w:val="1"/>
+      <w:numFmt w:val="bullet"/>
+      <w:lvlText w:val=""/>
+      <w:lvlJc w:val="left"/>
+      <w:pPr>
+        <w:ind w:left="5040" w:hanging="360"/>
+      </w:pPr>
+      <w:rPr>
+        <w:rFonts w:ascii="Symbol" w:hAnsi="Symbol" w:hint="default"/>
+      </w:rPr>
+    </w:lvl>
+    <w:lvl w:ilvl="7" w:tplc="200A0003" w:tentative="1">
+      <w:start w:val="1"/>
+      <w:numFmt w:val="bullet"/>
+      <w:lvlText w:val="o"/>
+      <w:lvlJc w:val="left"/>
+      <w:pPr>
+        <w:ind w:left="5760" w:hanging="360"/>
+      </w:pPr>
+      <w:rPr>
+        <w:rFonts w:ascii="Courier New" w:hAnsi="Courier New" w:cs="Courier New" w:hint="default"/>
+      </w:rPr>
+    </w:lvl>
+    <w:lvl w:ilvl="8" w:tplc="200A0005" w:tentative="1">
+      <w:start w:val="1"/>
+      <w:numFmt w:val="bullet"/>
+      <w:lvlText w:val=""/>
+      <w:lvlJc w:val="left"/>
+      <w:pPr>
+        <w:ind w:left="6480" w:hanging="360"/>
+      </w:pPr>
+      <w:rPr>
+        <w:rFonts w:ascii="Wingdings" w:hAnsi="Wingdings" w:hint="default"/>
+      </w:rPr>
+    </w:lvl>
+  </w:abstractNum>
+  <w:abstractNum w:abstractNumId="30">
     <w:nsid w:val="51BB2F88"/>
     <w:multiLevelType w:val="hybridMultilevel"/>
     <w:tmpl w:val="64186C60"/>
@@ -27018,10 +30163,10 @@
       </w:rPr>
     </w:lvl>
   </w:abstractNum>
-  <w:abstractNum w:abstractNumId="20">
+  <w:abstractNum w:abstractNumId="31">
     <w:nsid w:val="52037533"/>
     <w:multiLevelType w:val="hybridMultilevel"/>
-    <w:tmpl w:val="E8E406EA"/>
+    <w:tmpl w:val="52A26BA2"/>
     <w:lvl w:ilvl="0" w:tplc="200A0001">
       <w:start w:val="1"/>
       <w:numFmt w:val="bullet"/>
@@ -27131,7 +30276,172 @@
       </w:rPr>
     </w:lvl>
   </w:abstractNum>
-  <w:abstractNum w:abstractNumId="21">
+  <w:abstractNum w:abstractNumId="32">
+    <w:nsid w:val="554B5CE4"/>
+    <w:multiLevelType w:val="hybridMultilevel"/>
+    <w:tmpl w:val="C794F980"/>
+    <w:lvl w:ilvl="0" w:tplc="200A0001">
+      <w:start w:val="1"/>
+      <w:numFmt w:val="bullet"/>
+      <w:lvlText w:val=""/>
+      <w:lvlJc w:val="left"/>
+      <w:pPr>
+        <w:ind w:left="720" w:hanging="360"/>
+      </w:pPr>
+      <w:rPr>
+        <w:rFonts w:ascii="Symbol" w:hAnsi="Symbol" w:hint="default"/>
+      </w:rPr>
+    </w:lvl>
+    <w:lvl w:ilvl="1" w:tplc="200A0003">
+      <w:start w:val="1"/>
+      <w:numFmt w:val="bullet"/>
+      <w:lvlText w:val="o"/>
+      <w:lvlJc w:val="left"/>
+      <w:pPr>
+        <w:ind w:left="1440" w:hanging="360"/>
+      </w:pPr>
+      <w:rPr>
+        <w:rFonts w:ascii="Courier New" w:hAnsi="Courier New" w:cs="Courier New" w:hint="default"/>
+      </w:rPr>
+    </w:lvl>
+    <w:lvl w:ilvl="2" w:tplc="200A0005" w:tentative="1">
+      <w:start w:val="1"/>
+      <w:numFmt w:val="bullet"/>
+      <w:lvlText w:val=""/>
+      <w:lvlJc w:val="left"/>
+      <w:pPr>
+        <w:ind w:left="2160" w:hanging="360"/>
+      </w:pPr>
+      <w:rPr>
+        <w:rFonts w:ascii="Wingdings" w:hAnsi="Wingdings" w:hint="default"/>
+      </w:rPr>
+    </w:lvl>
+    <w:lvl w:ilvl="3" w:tplc="200A0001" w:tentative="1">
+      <w:start w:val="1"/>
+      <w:numFmt w:val="bullet"/>
+      <w:lvlText w:val=""/>
+      <w:lvlJc w:val="left"/>
+      <w:pPr>
+        <w:ind w:left="2880" w:hanging="360"/>
+      </w:pPr>
+      <w:rPr>
+        <w:rFonts w:ascii="Symbol" w:hAnsi="Symbol" w:hint="default"/>
+      </w:rPr>
+    </w:lvl>
+    <w:lvl w:ilvl="4" w:tplc="200A0003" w:tentative="1">
+      <w:start w:val="1"/>
+      <w:numFmt w:val="bullet"/>
+      <w:lvlText w:val="o"/>
+      <w:lvlJc w:val="left"/>
+      <w:pPr>
+        <w:ind w:left="3600" w:hanging="360"/>
+      </w:pPr>
+      <w:rPr>
+        <w:rFonts w:ascii="Courier New" w:hAnsi="Courier New" w:cs="Courier New" w:hint="default"/>
+      </w:rPr>
+    </w:lvl>
+    <w:lvl w:ilvl="5" w:tplc="200A0005" w:tentative="1">
+      <w:start w:val="1"/>
+      <w:numFmt w:val="bullet"/>
+      <w:lvlText w:val=""/>
+      <w:lvlJc w:val="left"/>
+      <w:pPr>
+        <w:ind w:left="4320" w:hanging="360"/>
+      </w:pPr>
+      <w:rPr>
+        <w:rFonts w:ascii="Wingdings" w:hAnsi="Wingdings" w:hint="default"/>
+      </w:rPr>
+    </w:lvl>
+    <w:lvl w:ilvl="6" w:tplc="200A0001" w:tentative="1">
+      <w:start w:val="1"/>
+      <w:numFmt w:val="bullet"/>
+      <w:lvlText w:val=""/>
+      <w:lvlJc w:val="left"/>
+      <w:pPr>
+        <w:ind w:left="5040" w:hanging="360"/>
+      </w:pPr>
+      <w:rPr>
+        <w:rFonts w:ascii="Symbol" w:hAnsi="Symbol" w:hint="default"/>
+      </w:rPr>
+    </w:lvl>
+    <w:lvl w:ilvl="7" w:tplc="200A0003" w:tentative="1">
+      <w:start w:val="1"/>
+      <w:numFmt w:val="bullet"/>
+      <w:lvlText w:val="o"/>
+      <w:lvlJc w:val="left"/>
+      <w:pPr>
+        <w:ind w:left="5760" w:hanging="360"/>
+      </w:pPr>
+      <w:rPr>
+        <w:rFonts w:ascii="Courier New" w:hAnsi="Courier New" w:cs="Courier New" w:hint="default"/>
+      </w:rPr>
+    </w:lvl>
+    <w:lvl w:ilvl="8" w:tplc="200A0005" w:tentative="1">
+      <w:start w:val="1"/>
+      <w:numFmt w:val="bullet"/>
+      <w:lvlText w:val=""/>
+      <w:lvlJc w:val="left"/>
+      <w:pPr>
+        <w:ind w:left="6480" w:hanging="360"/>
+      </w:pPr>
+      <w:rPr>
+        <w:rFonts w:ascii="Wingdings" w:hAnsi="Wingdings" w:hint="default"/>
+      </w:rPr>
+    </w:lvl>
+  </w:abstractNum>
+  <w:abstractNum w:abstractNumId="33">
+    <w:nsid w:val="56F74079"/>
+    <w:multiLevelType w:val="hybridMultilevel"/>
+    <w:tmpl w:val="E885DBCE"/>
+    <w:lvl w:ilvl="0" w:tplc="FFFFFFFF">
+      <w:start w:val="1"/>
+      <w:numFmt w:val="bullet"/>
+      <w:lvlText w:val="•"/>
+      <w:lvlJc w:val="left"/>
+    </w:lvl>
+    <w:lvl w:ilvl="1" w:tplc="AAE07238">
+      <w:start w:val="1"/>
+      <w:numFmt w:val="bullet"/>
+      <w:lvlText w:val="•"/>
+      <w:lvlJc w:val="left"/>
+    </w:lvl>
+    <w:lvl w:ilvl="2" w:tplc="FFFFFFFF">
+      <w:numFmt w:val="decimal"/>
+      <w:lvlText w:val=""/>
+      <w:lvlJc w:val="left"/>
+    </w:lvl>
+    <w:lvl w:ilvl="3" w:tplc="FFFFFFFF">
+      <w:numFmt w:val="decimal"/>
+      <w:lvlText w:val=""/>
+      <w:lvlJc w:val="left"/>
+    </w:lvl>
+    <w:lvl w:ilvl="4" w:tplc="FFFFFFFF">
+      <w:numFmt w:val="decimal"/>
+      <w:lvlText w:val=""/>
+      <w:lvlJc w:val="left"/>
+    </w:lvl>
+    <w:lvl w:ilvl="5" w:tplc="FFFFFFFF">
+      <w:numFmt w:val="decimal"/>
+      <w:lvlText w:val=""/>
+      <w:lvlJc w:val="left"/>
+    </w:lvl>
+    <w:lvl w:ilvl="6" w:tplc="FFFFFFFF">
+      <w:numFmt w:val="decimal"/>
+      <w:lvlText w:val=""/>
+      <w:lvlJc w:val="left"/>
+    </w:lvl>
+    <w:lvl w:ilvl="7" w:tplc="FFFFFFFF">
+      <w:numFmt w:val="decimal"/>
+      <w:lvlText w:val=""/>
+      <w:lvlJc w:val="left"/>
+    </w:lvl>
+    <w:lvl w:ilvl="8" w:tplc="FFFFFFFF">
+      <w:numFmt w:val="decimal"/>
+      <w:lvlText w:val=""/>
+      <w:lvlJc w:val="left"/>
+    </w:lvl>
+  </w:abstractNum>
+  <w:abstractNum w:abstractNumId="34">
     <w:nsid w:val="5D997F8C"/>
     <w:multiLevelType w:val="hybridMultilevel"/>
     <w:tmpl w:val="DA101468"/>
@@ -27244,7 +30554,7 @@
       </w:rPr>
     </w:lvl>
   </w:abstractNum>
-  <w:abstractNum w:abstractNumId="22">
+  <w:abstractNum w:abstractNumId="35">
     <w:nsid w:val="677677AD"/>
     <w:multiLevelType w:val="hybridMultilevel"/>
     <w:tmpl w:val="192C0C54"/>
@@ -27357,7 +30667,7 @@
       </w:rPr>
     </w:lvl>
   </w:abstractNum>
-  <w:abstractNum w:abstractNumId="23">
+  <w:abstractNum w:abstractNumId="36">
     <w:nsid w:val="6C636DAA"/>
     <w:multiLevelType w:val="hybridMultilevel"/>
     <w:tmpl w:val="D0BE95DA"/>
@@ -27470,7 +30780,7 @@
       </w:rPr>
     </w:lvl>
   </w:abstractNum>
-  <w:abstractNum w:abstractNumId="24">
+  <w:abstractNum w:abstractNumId="37">
     <w:nsid w:val="6C6C3E5F"/>
     <w:multiLevelType w:val="hybridMultilevel"/>
     <w:tmpl w:val="173CCE3A"/>
@@ -27559,7 +30869,7 @@
       </w:pPr>
     </w:lvl>
   </w:abstractNum>
-  <w:abstractNum w:abstractNumId="25">
+  <w:abstractNum w:abstractNumId="38">
     <w:nsid w:val="71FF11AB"/>
     <w:multiLevelType w:val="hybridMultilevel"/>
     <w:tmpl w:val="FDB006D8"/>
@@ -27672,7 +30982,7 @@
       </w:rPr>
     </w:lvl>
   </w:abstractNum>
-  <w:abstractNum w:abstractNumId="26">
+  <w:abstractNum w:abstractNumId="39">
     <w:nsid w:val="72283DB2"/>
     <w:multiLevelType w:val="hybridMultilevel"/>
     <w:tmpl w:val="1612210E"/>
@@ -27785,7 +31095,7 @@
       </w:rPr>
     </w:lvl>
   </w:abstractNum>
-  <w:abstractNum w:abstractNumId="27">
+  <w:abstractNum w:abstractNumId="40">
     <w:nsid w:val="769037C8"/>
     <w:multiLevelType w:val="hybridMultilevel"/>
     <w:tmpl w:val="83C6E0CA"/>
@@ -27898,7 +31208,7 @@
       </w:rPr>
     </w:lvl>
   </w:abstractNum>
-  <w:abstractNum w:abstractNumId="28">
+  <w:abstractNum w:abstractNumId="41">
     <w:nsid w:val="78762963"/>
     <w:multiLevelType w:val="multilevel"/>
     <w:tmpl w:val="0D98F824"/>
@@ -28038,7 +31348,7 @@
       </w:rPr>
     </w:lvl>
   </w:abstractNum>
-  <w:abstractNum w:abstractNumId="29">
+  <w:abstractNum w:abstractNumId="42">
     <w:nsid w:val="7F3F744E"/>
     <w:multiLevelType w:val="hybridMultilevel"/>
     <w:tmpl w:val="325EB9F2"/>
@@ -28152,94 +31462,133 @@
     </w:lvl>
   </w:abstractNum>
   <w:num w:numId="1">
+    <w:abstractNumId w:val="41"/>
+  </w:num>
+  <w:num w:numId="2">
+    <w:abstractNumId w:val="19"/>
+  </w:num>
+  <w:num w:numId="3">
+    <w:abstractNumId w:val="23"/>
+  </w:num>
+  <w:num w:numId="4">
+    <w:abstractNumId w:val="38"/>
+  </w:num>
+  <w:num w:numId="5">
+    <w:abstractNumId w:val="11"/>
+  </w:num>
+  <w:num w:numId="6">
+    <w:abstractNumId w:val="15"/>
+  </w:num>
+  <w:num w:numId="7">
+    <w:abstractNumId w:val="7"/>
+  </w:num>
+  <w:num w:numId="8">
+    <w:abstractNumId w:val="40"/>
+  </w:num>
+  <w:num w:numId="9">
+    <w:abstractNumId w:val="25"/>
+  </w:num>
+  <w:num w:numId="10">
+    <w:abstractNumId w:val="34"/>
+  </w:num>
+  <w:num w:numId="11">
+    <w:abstractNumId w:val="27"/>
+  </w:num>
+  <w:num w:numId="12">
+    <w:abstractNumId w:val="22"/>
+  </w:num>
+  <w:num w:numId="13">
+    <w:abstractNumId w:val="21"/>
+  </w:num>
+  <w:num w:numId="14">
+    <w:abstractNumId w:val="30"/>
+  </w:num>
+  <w:num w:numId="15">
+    <w:abstractNumId w:val="12"/>
+  </w:num>
+  <w:num w:numId="16">
+    <w:abstractNumId w:val="35"/>
+  </w:num>
+  <w:num w:numId="17">
+    <w:abstractNumId w:val="14"/>
+  </w:num>
+  <w:num w:numId="18">
     <w:abstractNumId w:val="28"/>
   </w:num>
-  <w:num w:numId="2">
+  <w:num w:numId="19">
     <w:abstractNumId w:val="10"/>
   </w:num>
-  <w:num w:numId="3">
-    <w:abstractNumId w:val="14"/>
+  <w:num w:numId="20">
+    <w:abstractNumId w:val="16"/>
   </w:num>
-  <w:num w:numId="4">
-    <w:abstractNumId w:val="25"/>
+  <w:num w:numId="21">
+    <w:abstractNumId w:val="18"/>
   </w:num>
-  <w:num w:numId="5">
+  <w:num w:numId="22">
+    <w:abstractNumId w:val="26"/>
+  </w:num>
+  <w:num w:numId="23">
+    <w:abstractNumId w:val="37"/>
+  </w:num>
+  <w:num w:numId="24">
+    <w:abstractNumId w:val="36"/>
+  </w:num>
+  <w:num w:numId="25">
+    <w:abstractNumId w:val="20"/>
+  </w:num>
+  <w:num w:numId="26">
+    <w:abstractNumId w:val="9"/>
+  </w:num>
+  <w:num w:numId="27">
+    <w:abstractNumId w:val="17"/>
+  </w:num>
+  <w:num w:numId="28">
+    <w:abstractNumId w:val="39"/>
+  </w:num>
+  <w:num w:numId="29">
+    <w:abstractNumId w:val="42"/>
+  </w:num>
+  <w:num w:numId="30">
+    <w:abstractNumId w:val="31"/>
+  </w:num>
+  <w:num w:numId="31">
     <w:abstractNumId w:val="3"/>
   </w:num>
-  <w:num w:numId="6">
+  <w:num w:numId="32">
+    <w:abstractNumId w:val="5"/>
+  </w:num>
+  <w:num w:numId="33">
+    <w:abstractNumId w:val="0"/>
+  </w:num>
+  <w:num w:numId="34">
+    <w:abstractNumId w:val="24"/>
+  </w:num>
+  <w:num w:numId="35">
+    <w:abstractNumId w:val="33"/>
+  </w:num>
+  <w:num w:numId="36">
+    <w:abstractNumId w:val="2"/>
+  </w:num>
+  <w:num w:numId="37">
+    <w:abstractNumId w:val="1"/>
+  </w:num>
+  <w:num w:numId="38">
+    <w:abstractNumId w:val="4"/>
+  </w:num>
+  <w:num w:numId="39">
     <w:abstractNumId w:val="6"/>
   </w:num>
-  <w:num w:numId="7">
-    <w:abstractNumId w:val="0"/>
-  </w:num>
-  <w:num w:numId="8">
-    <w:abstractNumId w:val="27"/>
-  </w:num>
-  <w:num w:numId="9">
-    <w:abstractNumId w:val="15"/>
-  </w:num>
-  <w:num w:numId="10">
-    <w:abstractNumId w:val="21"/>
-  </w:num>
-  <w:num w:numId="11">
-    <w:abstractNumId w:val="17"/>
-  </w:num>
-  <w:num w:numId="12">
+  <w:num w:numId="40">
     <w:abstractNumId w:val="13"/>
   </w:num>
-  <w:num w:numId="13">
-    <w:abstractNumId w:val="12"/>
+  <w:num w:numId="41">
+    <w:abstractNumId w:val="32"/>
   </w:num>
-  <w:num w:numId="14">
-    <w:abstractNumId w:val="19"/>
-  </w:num>
-  <w:num w:numId="15">
-    <w:abstractNumId w:val="4"/>
-  </w:num>
-  <w:num w:numId="16">
-    <w:abstractNumId w:val="22"/>
-  </w:num>
-  <w:num w:numId="17">
-    <w:abstractNumId w:val="5"/>
-  </w:num>
-  <w:num w:numId="18">
-    <w:abstractNumId w:val="18"/>
-  </w:num>
-  <w:num w:numId="19">
-    <w:abstractNumId w:val="2"/>
-  </w:num>
-  <w:num w:numId="20">
-    <w:abstractNumId w:val="7"/>
-  </w:num>
-  <w:num w:numId="21">
-    <w:abstractNumId w:val="9"/>
-  </w:num>
-  <w:num w:numId="22">
-    <w:abstractNumId w:val="16"/>
-  </w:num>
-  <w:num w:numId="23">
-    <w:abstractNumId w:val="24"/>
-  </w:num>
-  <w:num w:numId="24">
-    <w:abstractNumId w:val="23"/>
-  </w:num>
-  <w:num w:numId="25">
-    <w:abstractNumId w:val="11"/>
-  </w:num>
-  <w:num w:numId="26">
-    <w:abstractNumId w:val="1"/>
-  </w:num>
-  <w:num w:numId="27">
+  <w:num w:numId="42">
     <w:abstractNumId w:val="8"/>
   </w:num>
-  <w:num w:numId="28">
-    <w:abstractNumId w:val="26"/>
-  </w:num>
-  <w:num w:numId="29">
+  <w:num w:numId="43">
     <w:abstractNumId w:val="29"/>
-  </w:num>
-  <w:num w:numId="30">
-    <w:abstractNumId w:val="20"/>
   </w:num>
   <w:numIdMacAtCleanup w:val="30"/>
 </w:numbering>
@@ -28650,7 +31999,6 @@
   <w:style w:type="character" w:default="1" w:styleId="Fuentedeprrafopredeter">
     <w:name w:val="Default Paragraph Font"/>
     <w:uiPriority w:val="1"/>
-    <w:semiHidden/>
     <w:unhideWhenUsed/>
   </w:style>
   <w:style w:type="table" w:default="1" w:styleId="Tablanormal">
@@ -30628,93 +33976,93 @@
     </dgm:pt>
   </dgm:ptLst>
   <dgm:cxnLst>
+    <dgm:cxn modelId="{C6F064B6-C545-4006-AE6B-0205A64151F7}" type="presOf" srcId="{462D8612-A56A-4595-8765-11B94EF1AC61}" destId="{F456C751-4A03-4264-84E5-1FD12AFD325B}" srcOrd="1" destOrd="0" presId="urn:microsoft.com/office/officeart/2005/8/layout/orgChart1"/>
     <dgm:cxn modelId="{E27F8F1C-F011-43B8-A528-26AE2F5860B5}" srcId="{5342B284-AC17-4195-BD32-258D27A7CA4F}" destId="{B2F7CC46-093E-45D9-B697-30D8260819F9}" srcOrd="0" destOrd="0" parTransId="{07D8F1D0-0F33-4C37-9D86-90BC16CFEF34}" sibTransId="{6DC59D02-6000-4C6F-BA8D-DFDCFC7DE8D6}"/>
-    <dgm:cxn modelId="{E20D6BC3-6C0B-4035-BDAF-4509DD934940}" type="presOf" srcId="{E1BDBF2F-3634-4656-904C-206EEE555229}" destId="{D2AD1033-A22F-489A-AC49-99C60DFF1FCF}" srcOrd="0" destOrd="0" presId="urn:microsoft.com/office/officeart/2005/8/layout/orgChart1"/>
-    <dgm:cxn modelId="{F0074562-CC98-4E7B-A939-FF3F5518C311}" type="presOf" srcId="{167DC0BB-2AAD-4563-B134-4D1C7B8D98F8}" destId="{161A51D5-41CE-466F-B2AD-80158E6D20CA}" srcOrd="1" destOrd="0" presId="urn:microsoft.com/office/officeart/2005/8/layout/orgChart1"/>
     <dgm:cxn modelId="{8A946195-4F26-4BFC-AB19-62B65A2EAC02}" srcId="{B2F7CC46-093E-45D9-B697-30D8260819F9}" destId="{66A4C852-A33E-447E-AFC1-B997A331FAA0}" srcOrd="4" destOrd="0" parTransId="{B7D19582-8085-4D3E-9836-CB3ADFEEF863}" sibTransId="{060ADB6B-A861-4C98-9356-7CCBC1C4D36D}"/>
-    <dgm:cxn modelId="{37F6099B-95DE-4EC7-8ECB-DF367E5530BA}" type="presOf" srcId="{B7D19582-8085-4D3E-9836-CB3ADFEEF863}" destId="{7B8CBA25-104A-4848-8BA4-A4ACA60BE79F}" srcOrd="0" destOrd="0" presId="urn:microsoft.com/office/officeart/2005/8/layout/orgChart1"/>
-    <dgm:cxn modelId="{77546A62-EF8A-4F66-BD46-97BE306D7B26}" type="presOf" srcId="{E1B9F82B-30D3-4881-8372-7254FBA40F72}" destId="{5CD1A5A4-7693-41C2-A6B7-803B8FC67845}" srcOrd="1" destOrd="0" presId="urn:microsoft.com/office/officeart/2005/8/layout/orgChart1"/>
-    <dgm:cxn modelId="{B37746FF-F21C-45F2-BF1B-48D0C154EE18}" type="presOf" srcId="{7F7230A2-3396-4683-A6DF-C71E1D9E5B18}" destId="{7DDC643F-E06D-40EC-9344-B51803A1803D}" srcOrd="0" destOrd="0" presId="urn:microsoft.com/office/officeart/2005/8/layout/orgChart1"/>
-    <dgm:cxn modelId="{F3D12C3B-3CDD-4F75-ABFA-248BE5E76AE4}" type="presOf" srcId="{E1BDBF2F-3634-4656-904C-206EEE555229}" destId="{2F1D0E75-F733-4FFA-8651-70D5267CEBF0}" srcOrd="1" destOrd="0" presId="urn:microsoft.com/office/officeart/2005/8/layout/orgChart1"/>
-    <dgm:cxn modelId="{6760E31A-A30C-422D-80D6-E9F9A83BDDE3}" type="presOf" srcId="{E1B9F82B-30D3-4881-8372-7254FBA40F72}" destId="{0A761CEB-FC20-4B27-A015-F621FEA59D33}" srcOrd="0" destOrd="0" presId="urn:microsoft.com/office/officeart/2005/8/layout/orgChart1"/>
-    <dgm:cxn modelId="{599A3A11-135F-418A-AAAD-99DC7F8977EC}" type="presOf" srcId="{038E619A-54FD-4970-A2E7-DF4B97755F0C}" destId="{E5B84551-7129-4210-B679-419417607360}" srcOrd="0" destOrd="0" presId="urn:microsoft.com/office/officeart/2005/8/layout/orgChart1"/>
-    <dgm:cxn modelId="{635A4848-3500-4BC3-9D1C-305009A299E3}" type="presOf" srcId="{6553DEC0-3DCC-4BD4-9F1C-8BA17C08C2DE}" destId="{6AD584BA-2C95-4D02-BEA4-058E01AF2F0C}" srcOrd="0" destOrd="0" presId="urn:microsoft.com/office/officeart/2005/8/layout/orgChart1"/>
-    <dgm:cxn modelId="{9E6C4198-8BBB-48A9-A456-8E120E7750BB}" type="presOf" srcId="{7F7230A2-3396-4683-A6DF-C71E1D9E5B18}" destId="{94C810D3-B0E2-4AA2-BA2F-A25FC16EA14B}" srcOrd="1" destOrd="0" presId="urn:microsoft.com/office/officeart/2005/8/layout/orgChart1"/>
-    <dgm:cxn modelId="{FFB82113-372D-4D22-B2F8-1271CE7FF244}" type="presOf" srcId="{66A4C852-A33E-447E-AFC1-B997A331FAA0}" destId="{191663C0-004E-49F7-B2A1-415ADD159E12}" srcOrd="0" destOrd="0" presId="urn:microsoft.com/office/officeart/2005/8/layout/orgChart1"/>
-    <dgm:cxn modelId="{301331EC-6C5B-4521-87C7-B81B06157EDC}" type="presOf" srcId="{12A40CD8-CDC4-4F70-B4DE-B372896AEA48}" destId="{BE3F75C9-43B6-4D99-92E4-8748BA8C43FE}" srcOrd="0" destOrd="0" presId="urn:microsoft.com/office/officeart/2005/8/layout/orgChart1"/>
+    <dgm:cxn modelId="{4C741BCE-9F0F-4D10-AEBA-4C7CF81F5BE7}" type="presOf" srcId="{96992DE8-175F-4B31-BAFC-00AF582F430D}" destId="{AB77F4A3-02D3-4425-A0DD-1BC1494A0B54}" srcOrd="0" destOrd="0" presId="urn:microsoft.com/office/officeart/2005/8/layout/orgChart1"/>
+    <dgm:cxn modelId="{9FE24F63-6AA5-4309-BC74-278917AFDA7C}" type="presOf" srcId="{5342B284-AC17-4195-BD32-258D27A7CA4F}" destId="{7BAB25FE-9168-4864-B7E3-F5011E5AB6C6}" srcOrd="0" destOrd="0" presId="urn:microsoft.com/office/officeart/2005/8/layout/orgChart1"/>
+    <dgm:cxn modelId="{364DC07D-2EEE-4734-869E-27AF7A0DAB94}" type="presOf" srcId="{167DC0BB-2AAD-4563-B134-4D1C7B8D98F8}" destId="{161A51D5-41CE-466F-B2AD-80158E6D20CA}" srcOrd="1" destOrd="0" presId="urn:microsoft.com/office/officeart/2005/8/layout/orgChart1"/>
+    <dgm:cxn modelId="{B318A944-9296-4FB6-A546-5F3C37A88E35}" type="presOf" srcId="{7F7230A2-3396-4683-A6DF-C71E1D9E5B18}" destId="{94C810D3-B0E2-4AA2-BA2F-A25FC16EA14B}" srcOrd="1" destOrd="0" presId="urn:microsoft.com/office/officeart/2005/8/layout/orgChart1"/>
+    <dgm:cxn modelId="{1B886D89-635A-4E04-AAC8-06AA7AC55F13}" type="presOf" srcId="{66A4C852-A33E-447E-AFC1-B997A331FAA0}" destId="{191663C0-004E-49F7-B2A1-415ADD159E12}" srcOrd="0" destOrd="0" presId="urn:microsoft.com/office/officeart/2005/8/layout/orgChart1"/>
+    <dgm:cxn modelId="{9A59F827-BE0D-4108-9B93-2E50132CA063}" type="presOf" srcId="{B2F7CC46-093E-45D9-B697-30D8260819F9}" destId="{D3FA7DB3-0A2C-4AE5-9512-23B3108C2778}" srcOrd="1" destOrd="0" presId="urn:microsoft.com/office/officeart/2005/8/layout/orgChart1"/>
+    <dgm:cxn modelId="{12A34D30-CF1A-45F6-BEA3-8391C9A60D2E}" type="presOf" srcId="{B5D3D691-9196-4446-AD89-214173505153}" destId="{B2DE0353-8AD3-4458-8715-50A9ACA8241F}" srcOrd="0" destOrd="0" presId="urn:microsoft.com/office/officeart/2005/8/layout/orgChart1"/>
+    <dgm:cxn modelId="{A5EF9A5A-5F62-43DB-BCDF-05A9B855F6E4}" type="presOf" srcId="{6553DEC0-3DCC-4BD4-9F1C-8BA17C08C2DE}" destId="{6AD584BA-2C95-4D02-BEA4-058E01AF2F0C}" srcOrd="0" destOrd="0" presId="urn:microsoft.com/office/officeart/2005/8/layout/orgChart1"/>
+    <dgm:cxn modelId="{5B0AF6A2-B29C-4C70-B9A6-76AC9C3ED20E}" type="presOf" srcId="{66A4C852-A33E-447E-AFC1-B997A331FAA0}" destId="{3B089322-2D47-4561-911A-5A0209B554BA}" srcOrd="1" destOrd="0" presId="urn:microsoft.com/office/officeart/2005/8/layout/orgChart1"/>
+    <dgm:cxn modelId="{4E84EA8A-9884-4D99-8E79-5535E589CC3C}" type="presOf" srcId="{167DC0BB-2AAD-4563-B134-4D1C7B8D98F8}" destId="{4BE5F9AB-2E99-4D1D-84B5-7BF50F9C01FE}" srcOrd="0" destOrd="0" presId="urn:microsoft.com/office/officeart/2005/8/layout/orgChart1"/>
     <dgm:cxn modelId="{9E0DA37C-E5E2-4154-93A0-613BE253F3FE}" srcId="{B2F7CC46-093E-45D9-B697-30D8260819F9}" destId="{E1B9F82B-30D3-4881-8372-7254FBA40F72}" srcOrd="3" destOrd="0" parTransId="{B5D3D691-9196-4446-AD89-214173505153}" sibTransId="{34011806-2D21-4E44-8E40-D5739064688B}"/>
-    <dgm:cxn modelId="{CB3EECEE-E97C-44B6-85E3-DC5DF0DE91BC}" type="presOf" srcId="{B5D3D691-9196-4446-AD89-214173505153}" destId="{B2DE0353-8AD3-4458-8715-50A9ACA8241F}" srcOrd="0" destOrd="0" presId="urn:microsoft.com/office/officeart/2005/8/layout/orgChart1"/>
-    <dgm:cxn modelId="{4202066B-AADD-46F9-B19E-4AA4315D6A90}" type="presOf" srcId="{96992DE8-175F-4B31-BAFC-00AF582F430D}" destId="{AB77F4A3-02D3-4425-A0DD-1BC1494A0B54}" srcOrd="0" destOrd="0" presId="urn:microsoft.com/office/officeart/2005/8/layout/orgChart1"/>
-    <dgm:cxn modelId="{9AB3856D-A036-4DB1-9F48-4BA5CAB7B4F2}" type="presOf" srcId="{B2F7CC46-093E-45D9-B697-30D8260819F9}" destId="{D3FA7DB3-0A2C-4AE5-9512-23B3108C2778}" srcOrd="1" destOrd="0" presId="urn:microsoft.com/office/officeart/2005/8/layout/orgChart1"/>
+    <dgm:cxn modelId="{5D359F03-C932-4BB4-A9A6-347F084D5FD2}" type="presOf" srcId="{462D8612-A56A-4595-8765-11B94EF1AC61}" destId="{3D368A32-913B-427A-8CF8-E620EED613BD}" srcOrd="0" destOrd="0" presId="urn:microsoft.com/office/officeart/2005/8/layout/orgChart1"/>
+    <dgm:cxn modelId="{ACB9A3C4-66CB-44FB-90C0-B254E3C22F7C}" type="presOf" srcId="{7F7230A2-3396-4683-A6DF-C71E1D9E5B18}" destId="{7DDC643F-E06D-40EC-9344-B51803A1803D}" srcOrd="0" destOrd="0" presId="urn:microsoft.com/office/officeart/2005/8/layout/orgChart1"/>
+    <dgm:cxn modelId="{160F26EB-5F41-4338-8DDF-98C66062D85F}" type="presOf" srcId="{3A42B764-8F95-438A-BAD2-F78EDF072481}" destId="{006613D3-FD45-4364-8AF3-2F7D5338E246}" srcOrd="0" destOrd="0" presId="urn:microsoft.com/office/officeart/2005/8/layout/orgChart1"/>
+    <dgm:cxn modelId="{00690ECF-3BF8-4D25-86CD-44ECD5FAC728}" type="presOf" srcId="{AEE4FA32-0867-4FA9-BC07-FC2F55A47A8E}" destId="{B94A2D99-A0FF-48C2-8DD0-B8102FC433CE}" srcOrd="0" destOrd="0" presId="urn:microsoft.com/office/officeart/2005/8/layout/orgChart1"/>
+    <dgm:cxn modelId="{D6F58D76-3D0B-4AA4-863A-DEB021C6C4F5}" type="presOf" srcId="{E1B9F82B-30D3-4881-8372-7254FBA40F72}" destId="{5CD1A5A4-7693-41C2-A6B7-803B8FC67845}" srcOrd="1" destOrd="0" presId="urn:microsoft.com/office/officeart/2005/8/layout/orgChart1"/>
+    <dgm:cxn modelId="{0271E84F-79B3-42D8-B6B2-81C68F4BF7FA}" type="presOf" srcId="{12A40CD8-CDC4-4F70-B4DE-B372896AEA48}" destId="{BE3F75C9-43B6-4D99-92E4-8748BA8C43FE}" srcOrd="0" destOrd="0" presId="urn:microsoft.com/office/officeart/2005/8/layout/orgChart1"/>
+    <dgm:cxn modelId="{1C07D2EC-BB69-4878-9D3E-EE4487C1EAD2}" type="presOf" srcId="{E1B9F82B-30D3-4881-8372-7254FBA40F72}" destId="{0A761CEB-FC20-4B27-A015-F621FEA59D33}" srcOrd="0" destOrd="0" presId="urn:microsoft.com/office/officeart/2005/8/layout/orgChart1"/>
+    <dgm:cxn modelId="{319C7978-8D96-4A9A-992B-BE5CC21281DB}" type="presOf" srcId="{E1BDBF2F-3634-4656-904C-206EEE555229}" destId="{D2AD1033-A22F-489A-AC49-99C60DFF1FCF}" srcOrd="0" destOrd="0" presId="urn:microsoft.com/office/officeart/2005/8/layout/orgChart1"/>
     <dgm:cxn modelId="{9AC41125-35F4-453F-BCE4-3BED3B9568E1}" srcId="{B2F7CC46-093E-45D9-B697-30D8260819F9}" destId="{462D8612-A56A-4595-8765-11B94EF1AC61}" srcOrd="5" destOrd="0" parTransId="{AEE4FA32-0867-4FA9-BC07-FC2F55A47A8E}" sibTransId="{7C0CF5E3-2DDB-4225-8ACB-CF71FCBA8A35}"/>
-    <dgm:cxn modelId="{2DDCF504-D70E-480C-9523-63CE636DFD06}" type="presOf" srcId="{AEE4FA32-0867-4FA9-BC07-FC2F55A47A8E}" destId="{B94A2D99-A0FF-48C2-8DD0-B8102FC433CE}" srcOrd="0" destOrd="0" presId="urn:microsoft.com/office/officeart/2005/8/layout/orgChart1"/>
-    <dgm:cxn modelId="{3A5F768B-F7D7-4D0F-AE82-2549DD417E64}" type="presOf" srcId="{12A40CD8-CDC4-4F70-B4DE-B372896AEA48}" destId="{ABE5BD0B-01A7-46EA-8707-A747E0217E79}" srcOrd="1" destOrd="0" presId="urn:microsoft.com/office/officeart/2005/8/layout/orgChart1"/>
+    <dgm:cxn modelId="{7208F8A0-8D5B-45CB-84C3-9D20D09B12D2}" type="presOf" srcId="{B7D19582-8085-4D3E-9836-CB3ADFEEF863}" destId="{7B8CBA25-104A-4848-8BA4-A4ACA60BE79F}" srcOrd="0" destOrd="0" presId="urn:microsoft.com/office/officeart/2005/8/layout/orgChart1"/>
+    <dgm:cxn modelId="{38B284FC-A721-40C3-91D8-A14FEC7F721A}" type="presOf" srcId="{E1BDBF2F-3634-4656-904C-206EEE555229}" destId="{2F1D0E75-F733-4FFA-8651-70D5267CEBF0}" srcOrd="1" destOrd="0" presId="urn:microsoft.com/office/officeart/2005/8/layout/orgChart1"/>
     <dgm:cxn modelId="{F8D54437-F67E-4F14-8ABE-529524B40A6A}" srcId="{B2F7CC46-093E-45D9-B697-30D8260819F9}" destId="{E1BDBF2F-3634-4656-904C-206EEE555229}" srcOrd="1" destOrd="0" parTransId="{6553DEC0-3DCC-4BD4-9F1C-8BA17C08C2DE}" sibTransId="{80045C24-5598-4758-8124-B7A2B4F31377}"/>
-    <dgm:cxn modelId="{345CDF0D-37AF-4AC5-8DD3-ECB510350AE6}" type="presOf" srcId="{B2F7CC46-093E-45D9-B697-30D8260819F9}" destId="{857C20A3-B9C0-4D0D-BEE0-767D17842868}" srcOrd="0" destOrd="0" presId="urn:microsoft.com/office/officeart/2005/8/layout/orgChart1"/>
-    <dgm:cxn modelId="{62C1F611-2038-43D7-814F-FD4B3FCFDB95}" type="presOf" srcId="{66A4C852-A33E-447E-AFC1-B997A331FAA0}" destId="{3B089322-2D47-4561-911A-5A0209B554BA}" srcOrd="1" destOrd="0" presId="urn:microsoft.com/office/officeart/2005/8/layout/orgChart1"/>
-    <dgm:cxn modelId="{AD627151-1F01-4358-BDB8-D166CC270726}" type="presOf" srcId="{3A42B764-8F95-438A-BAD2-F78EDF072481}" destId="{006613D3-FD45-4364-8AF3-2F7D5338E246}" srcOrd="0" destOrd="0" presId="urn:microsoft.com/office/officeart/2005/8/layout/orgChart1"/>
-    <dgm:cxn modelId="{EB234E43-E09D-4B52-BDB8-5670D61D9CE2}" type="presOf" srcId="{5342B284-AC17-4195-BD32-258D27A7CA4F}" destId="{7BAB25FE-9168-4864-B7E3-F5011E5AB6C6}" srcOrd="0" destOrd="0" presId="urn:microsoft.com/office/officeart/2005/8/layout/orgChart1"/>
-    <dgm:cxn modelId="{4BE181DE-FE83-4933-84F5-E50A7624A72C}" type="presOf" srcId="{462D8612-A56A-4595-8765-11B94EF1AC61}" destId="{3D368A32-913B-427A-8CF8-E620EED613BD}" srcOrd="0" destOrd="0" presId="urn:microsoft.com/office/officeart/2005/8/layout/orgChart1"/>
-    <dgm:cxn modelId="{634A2CD6-1AD2-4C73-A2DF-67E1A4D942AB}" type="presOf" srcId="{167DC0BB-2AAD-4563-B134-4D1C7B8D98F8}" destId="{4BE5F9AB-2E99-4D1D-84B5-7BF50F9C01FE}" srcOrd="0" destOrd="0" presId="urn:microsoft.com/office/officeart/2005/8/layout/orgChart1"/>
-    <dgm:cxn modelId="{E0CDE378-A33F-4EB6-9C7E-82100D378B38}" type="presOf" srcId="{462D8612-A56A-4595-8765-11B94EF1AC61}" destId="{F456C751-4A03-4264-84E5-1FD12AFD325B}" srcOrd="1" destOrd="0" presId="urn:microsoft.com/office/officeart/2005/8/layout/orgChart1"/>
+    <dgm:cxn modelId="{0779B5D5-DD6F-4F63-9490-4F5F6F4CEA30}" type="presOf" srcId="{038E619A-54FD-4970-A2E7-DF4B97755F0C}" destId="{E5B84551-7129-4210-B679-419417607360}" srcOrd="0" destOrd="0" presId="urn:microsoft.com/office/officeart/2005/8/layout/orgChart1"/>
+    <dgm:cxn modelId="{D169D94D-DCF9-4E40-93A8-58CB2D39275A}" type="presOf" srcId="{B2F7CC46-093E-45D9-B697-30D8260819F9}" destId="{857C20A3-B9C0-4D0D-BEE0-767D17842868}" srcOrd="0" destOrd="0" presId="urn:microsoft.com/office/officeart/2005/8/layout/orgChart1"/>
+    <dgm:cxn modelId="{F1D47B3B-39B0-4A1C-B4ED-140D14B0FE16}" type="presOf" srcId="{12A40CD8-CDC4-4F70-B4DE-B372896AEA48}" destId="{ABE5BD0B-01A7-46EA-8707-A747E0217E79}" srcOrd="1" destOrd="0" presId="urn:microsoft.com/office/officeart/2005/8/layout/orgChart1"/>
     <dgm:cxn modelId="{4645E1F9-E51A-492D-9B5B-2668CAEAE892}" srcId="{B2F7CC46-093E-45D9-B697-30D8260819F9}" destId="{7F7230A2-3396-4683-A6DF-C71E1D9E5B18}" srcOrd="2" destOrd="0" parTransId="{038E619A-54FD-4970-A2E7-DF4B97755F0C}" sibTransId="{FBBA5810-B9F3-4F11-B094-B9CB1DC0AB45}"/>
     <dgm:cxn modelId="{33A46BF6-CBF8-4B45-9AD9-38A54471B868}" srcId="{B2F7CC46-093E-45D9-B697-30D8260819F9}" destId="{167DC0BB-2AAD-4563-B134-4D1C7B8D98F8}" srcOrd="0" destOrd="0" parTransId="{96992DE8-175F-4B31-BAFC-00AF582F430D}" sibTransId="{5FD1D3EF-9285-43E5-BD7A-AA7EA695F876}"/>
     <dgm:cxn modelId="{BB31773D-DFB9-42A9-84E4-AFFEA1A465CF}" srcId="{B2F7CC46-093E-45D9-B697-30D8260819F9}" destId="{12A40CD8-CDC4-4F70-B4DE-B372896AEA48}" srcOrd="6" destOrd="0" parTransId="{3A42B764-8F95-438A-BAD2-F78EDF072481}" sibTransId="{F5D94083-5141-4842-AF88-4ACD5C97FCB3}"/>
-    <dgm:cxn modelId="{3281EC7F-DC41-4598-ADCA-788E33200283}" type="presParOf" srcId="{7BAB25FE-9168-4864-B7E3-F5011E5AB6C6}" destId="{49F85D23-513B-4E13-9C12-EDFD4DA4B2F6}" srcOrd="0" destOrd="0" presId="urn:microsoft.com/office/officeart/2005/8/layout/orgChart1"/>
-    <dgm:cxn modelId="{7C573148-2228-49DB-A420-8704447EB750}" type="presParOf" srcId="{49F85D23-513B-4E13-9C12-EDFD4DA4B2F6}" destId="{059D8CD8-8D42-4643-BA14-08861090F24F}" srcOrd="0" destOrd="0" presId="urn:microsoft.com/office/officeart/2005/8/layout/orgChart1"/>
-    <dgm:cxn modelId="{BAEFF826-F404-447C-8E37-FCBE0C1FA6AE}" type="presParOf" srcId="{059D8CD8-8D42-4643-BA14-08861090F24F}" destId="{857C20A3-B9C0-4D0D-BEE0-767D17842868}" srcOrd="0" destOrd="0" presId="urn:microsoft.com/office/officeart/2005/8/layout/orgChart1"/>
-    <dgm:cxn modelId="{A85B8161-E1D5-4E6C-B701-937D1FABD497}" type="presParOf" srcId="{059D8CD8-8D42-4643-BA14-08861090F24F}" destId="{D3FA7DB3-0A2C-4AE5-9512-23B3108C2778}" srcOrd="1" destOrd="0" presId="urn:microsoft.com/office/officeart/2005/8/layout/orgChart1"/>
-    <dgm:cxn modelId="{DDB4AE1E-B895-4A9B-9BF0-F51D1FF6C26A}" type="presParOf" srcId="{49F85D23-513B-4E13-9C12-EDFD4DA4B2F6}" destId="{C14F4BC1-2714-41D7-A1AB-11D13C49B4FA}" srcOrd="1" destOrd="0" presId="urn:microsoft.com/office/officeart/2005/8/layout/orgChart1"/>
-    <dgm:cxn modelId="{B4D47F6B-0EDA-4920-9908-6710FDEB9287}" type="presParOf" srcId="{C14F4BC1-2714-41D7-A1AB-11D13C49B4FA}" destId="{6AD584BA-2C95-4D02-BEA4-058E01AF2F0C}" srcOrd="0" destOrd="0" presId="urn:microsoft.com/office/officeart/2005/8/layout/orgChart1"/>
-    <dgm:cxn modelId="{6008A471-9253-4A67-96AB-B91DABADC252}" type="presParOf" srcId="{C14F4BC1-2714-41D7-A1AB-11D13C49B4FA}" destId="{8984F8EE-C384-42D4-8F74-9D20FF731180}" srcOrd="1" destOrd="0" presId="urn:microsoft.com/office/officeart/2005/8/layout/orgChart1"/>
-    <dgm:cxn modelId="{7DDF6055-52D9-4B8C-BBC0-1B9F87DCF675}" type="presParOf" srcId="{8984F8EE-C384-42D4-8F74-9D20FF731180}" destId="{840455E4-F5DA-480A-9469-00C9AFF14BAA}" srcOrd="0" destOrd="0" presId="urn:microsoft.com/office/officeart/2005/8/layout/orgChart1"/>
-    <dgm:cxn modelId="{C5ECCD9C-656E-4C99-809B-01BE8335EF2B}" type="presParOf" srcId="{840455E4-F5DA-480A-9469-00C9AFF14BAA}" destId="{D2AD1033-A22F-489A-AC49-99C60DFF1FCF}" srcOrd="0" destOrd="0" presId="urn:microsoft.com/office/officeart/2005/8/layout/orgChart1"/>
-    <dgm:cxn modelId="{3EAC074D-FA7A-4F36-8A01-DEA0AA022F63}" type="presParOf" srcId="{840455E4-F5DA-480A-9469-00C9AFF14BAA}" destId="{2F1D0E75-F733-4FFA-8651-70D5267CEBF0}" srcOrd="1" destOrd="0" presId="urn:microsoft.com/office/officeart/2005/8/layout/orgChart1"/>
-    <dgm:cxn modelId="{E6A76953-8262-4A08-8E6D-8FEA5345376A}" type="presParOf" srcId="{8984F8EE-C384-42D4-8F74-9D20FF731180}" destId="{A560DF2A-31A6-4DAD-AEDD-276B179DB352}" srcOrd="1" destOrd="0" presId="urn:microsoft.com/office/officeart/2005/8/layout/orgChart1"/>
-    <dgm:cxn modelId="{78365914-6BC0-4CDA-A2B5-E339D93B721F}" type="presParOf" srcId="{8984F8EE-C384-42D4-8F74-9D20FF731180}" destId="{9EBC3067-2EB4-4B07-9F85-7C105032D923}" srcOrd="2" destOrd="0" presId="urn:microsoft.com/office/officeart/2005/8/layout/orgChart1"/>
-    <dgm:cxn modelId="{31B536FC-639D-4170-8FD2-C8B96DF2905F}" type="presParOf" srcId="{C14F4BC1-2714-41D7-A1AB-11D13C49B4FA}" destId="{E5B84551-7129-4210-B679-419417607360}" srcOrd="2" destOrd="0" presId="urn:microsoft.com/office/officeart/2005/8/layout/orgChart1"/>
-    <dgm:cxn modelId="{D9946A1F-B04A-468B-8EB9-5C2D6E66BCCD}" type="presParOf" srcId="{C14F4BC1-2714-41D7-A1AB-11D13C49B4FA}" destId="{23F690E2-36A6-4E82-87A2-8AC24D3E3B70}" srcOrd="3" destOrd="0" presId="urn:microsoft.com/office/officeart/2005/8/layout/orgChart1"/>
-    <dgm:cxn modelId="{5CFCA13E-71B8-4B0B-BD62-CD14A16A23F9}" type="presParOf" srcId="{23F690E2-36A6-4E82-87A2-8AC24D3E3B70}" destId="{D8EA8EE5-62AA-4C7A-BB75-B8A9ECC60DC1}" srcOrd="0" destOrd="0" presId="urn:microsoft.com/office/officeart/2005/8/layout/orgChart1"/>
-    <dgm:cxn modelId="{4C824406-ACAB-4802-88A3-6ED395CAF67D}" type="presParOf" srcId="{D8EA8EE5-62AA-4C7A-BB75-B8A9ECC60DC1}" destId="{7DDC643F-E06D-40EC-9344-B51803A1803D}" srcOrd="0" destOrd="0" presId="urn:microsoft.com/office/officeart/2005/8/layout/orgChart1"/>
-    <dgm:cxn modelId="{2EBF19A5-9D4D-4A4F-8EE2-3085A924F9DD}" type="presParOf" srcId="{D8EA8EE5-62AA-4C7A-BB75-B8A9ECC60DC1}" destId="{94C810D3-B0E2-4AA2-BA2F-A25FC16EA14B}" srcOrd="1" destOrd="0" presId="urn:microsoft.com/office/officeart/2005/8/layout/orgChart1"/>
-    <dgm:cxn modelId="{DAEA82DA-0E39-49EF-B8DC-65A562A8B468}" type="presParOf" srcId="{23F690E2-36A6-4E82-87A2-8AC24D3E3B70}" destId="{B2F6BA33-0D3B-42CC-A452-54E1353B6644}" srcOrd="1" destOrd="0" presId="urn:microsoft.com/office/officeart/2005/8/layout/orgChart1"/>
-    <dgm:cxn modelId="{1721410D-6AFB-4F4D-ADE1-771132814588}" type="presParOf" srcId="{23F690E2-36A6-4E82-87A2-8AC24D3E3B70}" destId="{988A209E-DBCA-4364-8038-CDE98052BEE9}" srcOrd="2" destOrd="0" presId="urn:microsoft.com/office/officeart/2005/8/layout/orgChart1"/>
-    <dgm:cxn modelId="{13541B36-F5FA-4440-833B-8D951957BC44}" type="presParOf" srcId="{C14F4BC1-2714-41D7-A1AB-11D13C49B4FA}" destId="{B2DE0353-8AD3-4458-8715-50A9ACA8241F}" srcOrd="4" destOrd="0" presId="urn:microsoft.com/office/officeart/2005/8/layout/orgChart1"/>
-    <dgm:cxn modelId="{91D81DC3-3937-408F-817D-1DFE226A59C6}" type="presParOf" srcId="{C14F4BC1-2714-41D7-A1AB-11D13C49B4FA}" destId="{68097F4A-D1FE-4130-B72B-C28D5948C84B}" srcOrd="5" destOrd="0" presId="urn:microsoft.com/office/officeart/2005/8/layout/orgChart1"/>
-    <dgm:cxn modelId="{0E122A46-AF43-4308-AC6C-25636B7E70BE}" type="presParOf" srcId="{68097F4A-D1FE-4130-B72B-C28D5948C84B}" destId="{55D4D824-DAA4-4DB8-9EC4-35CC5293C13C}" srcOrd="0" destOrd="0" presId="urn:microsoft.com/office/officeart/2005/8/layout/orgChart1"/>
-    <dgm:cxn modelId="{8EB5F55D-A476-46C2-B628-22DA458933BB}" type="presParOf" srcId="{55D4D824-DAA4-4DB8-9EC4-35CC5293C13C}" destId="{0A761CEB-FC20-4B27-A015-F621FEA59D33}" srcOrd="0" destOrd="0" presId="urn:microsoft.com/office/officeart/2005/8/layout/orgChart1"/>
-    <dgm:cxn modelId="{3C219231-DAD3-4C2E-8947-9DD1BCBD368B}" type="presParOf" srcId="{55D4D824-DAA4-4DB8-9EC4-35CC5293C13C}" destId="{5CD1A5A4-7693-41C2-A6B7-803B8FC67845}" srcOrd="1" destOrd="0" presId="urn:microsoft.com/office/officeart/2005/8/layout/orgChart1"/>
-    <dgm:cxn modelId="{27D33055-ACAF-45E1-94A6-C183D1362E00}" type="presParOf" srcId="{68097F4A-D1FE-4130-B72B-C28D5948C84B}" destId="{58DA421B-F27D-4987-9907-00391C571131}" srcOrd="1" destOrd="0" presId="urn:microsoft.com/office/officeart/2005/8/layout/orgChart1"/>
-    <dgm:cxn modelId="{33CBFBF0-F34E-48DC-8088-BE8AD05AF710}" type="presParOf" srcId="{68097F4A-D1FE-4130-B72B-C28D5948C84B}" destId="{451CA0B8-1819-4360-A2D6-F18D7D1E9314}" srcOrd="2" destOrd="0" presId="urn:microsoft.com/office/officeart/2005/8/layout/orgChart1"/>
-    <dgm:cxn modelId="{20D05C62-6D39-41F7-A710-02971C189C8D}" type="presParOf" srcId="{C14F4BC1-2714-41D7-A1AB-11D13C49B4FA}" destId="{7B8CBA25-104A-4848-8BA4-A4ACA60BE79F}" srcOrd="6" destOrd="0" presId="urn:microsoft.com/office/officeart/2005/8/layout/orgChart1"/>
-    <dgm:cxn modelId="{F6CD6CE5-903D-442B-B3C6-35729B858081}" type="presParOf" srcId="{C14F4BC1-2714-41D7-A1AB-11D13C49B4FA}" destId="{02E698A8-F445-480E-8521-052717D98F79}" srcOrd="7" destOrd="0" presId="urn:microsoft.com/office/officeart/2005/8/layout/orgChart1"/>
-    <dgm:cxn modelId="{30B7C914-EA8C-46FB-A69E-FE6C67AE45C1}" type="presParOf" srcId="{02E698A8-F445-480E-8521-052717D98F79}" destId="{7E2F0E89-6FF9-4134-A0C8-45F6A403BADB}" srcOrd="0" destOrd="0" presId="urn:microsoft.com/office/officeart/2005/8/layout/orgChart1"/>
-    <dgm:cxn modelId="{9B4D8086-49D7-406B-BD2F-397662C486F1}" type="presParOf" srcId="{7E2F0E89-6FF9-4134-A0C8-45F6A403BADB}" destId="{191663C0-004E-49F7-B2A1-415ADD159E12}" srcOrd="0" destOrd="0" presId="urn:microsoft.com/office/officeart/2005/8/layout/orgChart1"/>
-    <dgm:cxn modelId="{06D8A03C-B626-4665-BF46-A7EF8E76BAB8}" type="presParOf" srcId="{7E2F0E89-6FF9-4134-A0C8-45F6A403BADB}" destId="{3B089322-2D47-4561-911A-5A0209B554BA}" srcOrd="1" destOrd="0" presId="urn:microsoft.com/office/officeart/2005/8/layout/orgChart1"/>
-    <dgm:cxn modelId="{7AE8CF33-6C03-4BBD-A1FB-C7423D8825EE}" type="presParOf" srcId="{02E698A8-F445-480E-8521-052717D98F79}" destId="{51F5D88F-637E-4881-A198-D34824F44C4B}" srcOrd="1" destOrd="0" presId="urn:microsoft.com/office/officeart/2005/8/layout/orgChart1"/>
-    <dgm:cxn modelId="{6308B103-53F6-4F9C-BCC4-AD441BADB3E2}" type="presParOf" srcId="{02E698A8-F445-480E-8521-052717D98F79}" destId="{A2AF8CA9-1B39-4011-A85F-CDA8B5AB181E}" srcOrd="2" destOrd="0" presId="urn:microsoft.com/office/officeart/2005/8/layout/orgChart1"/>
-    <dgm:cxn modelId="{01D3F0D7-656A-41DD-80FB-4CFD91417A6B}" type="presParOf" srcId="{C14F4BC1-2714-41D7-A1AB-11D13C49B4FA}" destId="{B94A2D99-A0FF-48C2-8DD0-B8102FC433CE}" srcOrd="8" destOrd="0" presId="urn:microsoft.com/office/officeart/2005/8/layout/orgChart1"/>
-    <dgm:cxn modelId="{5820C9EC-60B9-48F2-8C13-94385CDA76E3}" type="presParOf" srcId="{C14F4BC1-2714-41D7-A1AB-11D13C49B4FA}" destId="{BEE61EE7-C99E-41ED-809D-F4B98891F6DC}" srcOrd="9" destOrd="0" presId="urn:microsoft.com/office/officeart/2005/8/layout/orgChart1"/>
-    <dgm:cxn modelId="{1ED38E71-72C4-4DA8-8C95-F40C54C2034E}" type="presParOf" srcId="{BEE61EE7-C99E-41ED-809D-F4B98891F6DC}" destId="{B471E42B-AA47-461E-BCDA-69CD03DFDB53}" srcOrd="0" destOrd="0" presId="urn:microsoft.com/office/officeart/2005/8/layout/orgChart1"/>
-    <dgm:cxn modelId="{0D61BD4C-68BF-4AF7-AA82-FB401C9CD9B4}" type="presParOf" srcId="{B471E42B-AA47-461E-BCDA-69CD03DFDB53}" destId="{3D368A32-913B-427A-8CF8-E620EED613BD}" srcOrd="0" destOrd="0" presId="urn:microsoft.com/office/officeart/2005/8/layout/orgChart1"/>
-    <dgm:cxn modelId="{78EF4226-3296-4EF3-9AD7-5BC72FA427A0}" type="presParOf" srcId="{B471E42B-AA47-461E-BCDA-69CD03DFDB53}" destId="{F456C751-4A03-4264-84E5-1FD12AFD325B}" srcOrd="1" destOrd="0" presId="urn:microsoft.com/office/officeart/2005/8/layout/orgChart1"/>
-    <dgm:cxn modelId="{E982522E-74D0-4E9B-B1D6-85E1EB873FE0}" type="presParOf" srcId="{BEE61EE7-C99E-41ED-809D-F4B98891F6DC}" destId="{D32E9889-3667-42B4-943A-E5A84B4C4AEF}" srcOrd="1" destOrd="0" presId="urn:microsoft.com/office/officeart/2005/8/layout/orgChart1"/>
-    <dgm:cxn modelId="{8698DED7-6F33-4922-A23A-FCAA0F267C8A}" type="presParOf" srcId="{BEE61EE7-C99E-41ED-809D-F4B98891F6DC}" destId="{7CD60349-16E4-4E9C-A255-E718BD1478E1}" srcOrd="2" destOrd="0" presId="urn:microsoft.com/office/officeart/2005/8/layout/orgChart1"/>
-    <dgm:cxn modelId="{ECADCA88-C814-470F-AF11-818B3179F4B3}" type="presParOf" srcId="{C14F4BC1-2714-41D7-A1AB-11D13C49B4FA}" destId="{006613D3-FD45-4364-8AF3-2F7D5338E246}" srcOrd="10" destOrd="0" presId="urn:microsoft.com/office/officeart/2005/8/layout/orgChart1"/>
-    <dgm:cxn modelId="{77F41549-A80D-4F66-9D21-3D94E5D61FC1}" type="presParOf" srcId="{C14F4BC1-2714-41D7-A1AB-11D13C49B4FA}" destId="{B3D369C3-95FF-477A-BC4C-5856509BA67C}" srcOrd="11" destOrd="0" presId="urn:microsoft.com/office/officeart/2005/8/layout/orgChart1"/>
-    <dgm:cxn modelId="{433C6BAE-281C-449E-8364-8B35D173ECC6}" type="presParOf" srcId="{B3D369C3-95FF-477A-BC4C-5856509BA67C}" destId="{FAC4D256-1EE3-4329-9841-BD102B8E9977}" srcOrd="0" destOrd="0" presId="urn:microsoft.com/office/officeart/2005/8/layout/orgChart1"/>
-    <dgm:cxn modelId="{C793B374-31F6-4108-8A59-DD413F491AC1}" type="presParOf" srcId="{FAC4D256-1EE3-4329-9841-BD102B8E9977}" destId="{BE3F75C9-43B6-4D99-92E4-8748BA8C43FE}" srcOrd="0" destOrd="0" presId="urn:microsoft.com/office/officeart/2005/8/layout/orgChart1"/>
-    <dgm:cxn modelId="{13446FAD-2C08-4E00-8736-F04AAE75C507}" type="presParOf" srcId="{FAC4D256-1EE3-4329-9841-BD102B8E9977}" destId="{ABE5BD0B-01A7-46EA-8707-A747E0217E79}" srcOrd="1" destOrd="0" presId="urn:microsoft.com/office/officeart/2005/8/layout/orgChart1"/>
-    <dgm:cxn modelId="{8607CAC4-6BC0-4119-AB96-00021AAC70C2}" type="presParOf" srcId="{B3D369C3-95FF-477A-BC4C-5856509BA67C}" destId="{62C0D810-15E4-4F6D-BDA4-6B2541303754}" srcOrd="1" destOrd="0" presId="urn:microsoft.com/office/officeart/2005/8/layout/orgChart1"/>
-    <dgm:cxn modelId="{9C796DE4-F54F-4A43-9E21-77AD5E08A24A}" type="presParOf" srcId="{B3D369C3-95FF-477A-BC4C-5856509BA67C}" destId="{69BA7F5B-D9CF-46CC-9E15-CC5EF7AA33B0}" srcOrd="2" destOrd="0" presId="urn:microsoft.com/office/officeart/2005/8/layout/orgChart1"/>
-    <dgm:cxn modelId="{DC86A32F-148A-420C-981A-EC134D070D5E}" type="presParOf" srcId="{49F85D23-513B-4E13-9C12-EDFD4DA4B2F6}" destId="{28495A8A-62AF-47CF-866D-52BCC2F02266}" srcOrd="2" destOrd="0" presId="urn:microsoft.com/office/officeart/2005/8/layout/orgChart1"/>
-    <dgm:cxn modelId="{AD0BA81D-8CDC-4BE9-9B57-A518BAB25ECF}" type="presParOf" srcId="{28495A8A-62AF-47CF-866D-52BCC2F02266}" destId="{AB77F4A3-02D3-4425-A0DD-1BC1494A0B54}" srcOrd="0" destOrd="0" presId="urn:microsoft.com/office/officeart/2005/8/layout/orgChart1"/>
-    <dgm:cxn modelId="{7836EAF4-06FD-4CB1-891F-43F65276F0A4}" type="presParOf" srcId="{28495A8A-62AF-47CF-866D-52BCC2F02266}" destId="{8D830038-C427-4A9D-A771-43BDD241E58E}" srcOrd="1" destOrd="0" presId="urn:microsoft.com/office/officeart/2005/8/layout/orgChart1"/>
-    <dgm:cxn modelId="{B9AB8CFD-2881-4BD9-B145-B4A6A0940D76}" type="presParOf" srcId="{8D830038-C427-4A9D-A771-43BDD241E58E}" destId="{6F32725E-4745-4401-9B68-4C50BDF34D88}" srcOrd="0" destOrd="0" presId="urn:microsoft.com/office/officeart/2005/8/layout/orgChart1"/>
-    <dgm:cxn modelId="{4D0A2D6E-ADEF-4273-8F02-EB786323415D}" type="presParOf" srcId="{6F32725E-4745-4401-9B68-4C50BDF34D88}" destId="{4BE5F9AB-2E99-4D1D-84B5-7BF50F9C01FE}" srcOrd="0" destOrd="0" presId="urn:microsoft.com/office/officeart/2005/8/layout/orgChart1"/>
-    <dgm:cxn modelId="{33D98FDC-7B15-4980-A599-73E6A68F7D9D}" type="presParOf" srcId="{6F32725E-4745-4401-9B68-4C50BDF34D88}" destId="{161A51D5-41CE-466F-B2AD-80158E6D20CA}" srcOrd="1" destOrd="0" presId="urn:microsoft.com/office/officeart/2005/8/layout/orgChart1"/>
-    <dgm:cxn modelId="{52CF548F-7AFE-46D4-B0BC-0D6A8B324F44}" type="presParOf" srcId="{8D830038-C427-4A9D-A771-43BDD241E58E}" destId="{378AB7DB-51A0-4C43-B955-8B64F172EC8B}" srcOrd="1" destOrd="0" presId="urn:microsoft.com/office/officeart/2005/8/layout/orgChart1"/>
-    <dgm:cxn modelId="{6DCDA597-284C-4BA8-A264-6CC25E509A9F}" type="presParOf" srcId="{8D830038-C427-4A9D-A771-43BDD241E58E}" destId="{BA7C9044-EB33-4EC0-8832-E8E86AED961E}" srcOrd="2" destOrd="0" presId="urn:microsoft.com/office/officeart/2005/8/layout/orgChart1"/>
+    <dgm:cxn modelId="{8A7ED932-17B2-4BB1-A219-29E7C7E93C2D}" type="presParOf" srcId="{7BAB25FE-9168-4864-B7E3-F5011E5AB6C6}" destId="{49F85D23-513B-4E13-9C12-EDFD4DA4B2F6}" srcOrd="0" destOrd="0" presId="urn:microsoft.com/office/officeart/2005/8/layout/orgChart1"/>
+    <dgm:cxn modelId="{50E9A86A-A4FD-41D5-9FD5-5E77A2F7CC85}" type="presParOf" srcId="{49F85D23-513B-4E13-9C12-EDFD4DA4B2F6}" destId="{059D8CD8-8D42-4643-BA14-08861090F24F}" srcOrd="0" destOrd="0" presId="urn:microsoft.com/office/officeart/2005/8/layout/orgChart1"/>
+    <dgm:cxn modelId="{C622B2DC-9051-49DE-B493-09F550A9016A}" type="presParOf" srcId="{059D8CD8-8D42-4643-BA14-08861090F24F}" destId="{857C20A3-B9C0-4D0D-BEE0-767D17842868}" srcOrd="0" destOrd="0" presId="urn:microsoft.com/office/officeart/2005/8/layout/orgChart1"/>
+    <dgm:cxn modelId="{856189D0-CDB5-4F19-B156-4749E1790508}" type="presParOf" srcId="{059D8CD8-8D42-4643-BA14-08861090F24F}" destId="{D3FA7DB3-0A2C-4AE5-9512-23B3108C2778}" srcOrd="1" destOrd="0" presId="urn:microsoft.com/office/officeart/2005/8/layout/orgChart1"/>
+    <dgm:cxn modelId="{8DF6C072-D553-469C-93B8-6D0391CFBA35}" type="presParOf" srcId="{49F85D23-513B-4E13-9C12-EDFD4DA4B2F6}" destId="{C14F4BC1-2714-41D7-A1AB-11D13C49B4FA}" srcOrd="1" destOrd="0" presId="urn:microsoft.com/office/officeart/2005/8/layout/orgChart1"/>
+    <dgm:cxn modelId="{703621D7-E02F-445A-B33B-E6A28BC85F5B}" type="presParOf" srcId="{C14F4BC1-2714-41D7-A1AB-11D13C49B4FA}" destId="{6AD584BA-2C95-4D02-BEA4-058E01AF2F0C}" srcOrd="0" destOrd="0" presId="urn:microsoft.com/office/officeart/2005/8/layout/orgChart1"/>
+    <dgm:cxn modelId="{162C4BFA-12A4-44B7-BE90-1B65BEB7F265}" type="presParOf" srcId="{C14F4BC1-2714-41D7-A1AB-11D13C49B4FA}" destId="{8984F8EE-C384-42D4-8F74-9D20FF731180}" srcOrd="1" destOrd="0" presId="urn:microsoft.com/office/officeart/2005/8/layout/orgChart1"/>
+    <dgm:cxn modelId="{4185A465-55D8-4649-8E5F-B2DC9D6619D8}" type="presParOf" srcId="{8984F8EE-C384-42D4-8F74-9D20FF731180}" destId="{840455E4-F5DA-480A-9469-00C9AFF14BAA}" srcOrd="0" destOrd="0" presId="urn:microsoft.com/office/officeart/2005/8/layout/orgChart1"/>
+    <dgm:cxn modelId="{A1271B48-9319-4ADB-B09A-2FD27AF701C1}" type="presParOf" srcId="{840455E4-F5DA-480A-9469-00C9AFF14BAA}" destId="{D2AD1033-A22F-489A-AC49-99C60DFF1FCF}" srcOrd="0" destOrd="0" presId="urn:microsoft.com/office/officeart/2005/8/layout/orgChart1"/>
+    <dgm:cxn modelId="{1D3707EB-0982-4927-9A43-8874590268F3}" type="presParOf" srcId="{840455E4-F5DA-480A-9469-00C9AFF14BAA}" destId="{2F1D0E75-F733-4FFA-8651-70D5267CEBF0}" srcOrd="1" destOrd="0" presId="urn:microsoft.com/office/officeart/2005/8/layout/orgChart1"/>
+    <dgm:cxn modelId="{EE9C43C6-1DE1-402F-84BC-4F6994B36BBE}" type="presParOf" srcId="{8984F8EE-C384-42D4-8F74-9D20FF731180}" destId="{A560DF2A-31A6-4DAD-AEDD-276B179DB352}" srcOrd="1" destOrd="0" presId="urn:microsoft.com/office/officeart/2005/8/layout/orgChart1"/>
+    <dgm:cxn modelId="{793C42E6-333D-4674-BD6F-160DAE3751FC}" type="presParOf" srcId="{8984F8EE-C384-42D4-8F74-9D20FF731180}" destId="{9EBC3067-2EB4-4B07-9F85-7C105032D923}" srcOrd="2" destOrd="0" presId="urn:microsoft.com/office/officeart/2005/8/layout/orgChart1"/>
+    <dgm:cxn modelId="{24DCA055-E064-4C31-B6C7-1759BE680604}" type="presParOf" srcId="{C14F4BC1-2714-41D7-A1AB-11D13C49B4FA}" destId="{E5B84551-7129-4210-B679-419417607360}" srcOrd="2" destOrd="0" presId="urn:microsoft.com/office/officeart/2005/8/layout/orgChart1"/>
+    <dgm:cxn modelId="{DF57CEBB-2715-4A70-B2E7-65CC5A11D5B3}" type="presParOf" srcId="{C14F4BC1-2714-41D7-A1AB-11D13C49B4FA}" destId="{23F690E2-36A6-4E82-87A2-8AC24D3E3B70}" srcOrd="3" destOrd="0" presId="urn:microsoft.com/office/officeart/2005/8/layout/orgChart1"/>
+    <dgm:cxn modelId="{ECA558C0-17D8-4123-840C-12CFB78D068D}" type="presParOf" srcId="{23F690E2-36A6-4E82-87A2-8AC24D3E3B70}" destId="{D8EA8EE5-62AA-4C7A-BB75-B8A9ECC60DC1}" srcOrd="0" destOrd="0" presId="urn:microsoft.com/office/officeart/2005/8/layout/orgChart1"/>
+    <dgm:cxn modelId="{5A082E1A-1875-4FBC-986C-888CF04DA0F1}" type="presParOf" srcId="{D8EA8EE5-62AA-4C7A-BB75-B8A9ECC60DC1}" destId="{7DDC643F-E06D-40EC-9344-B51803A1803D}" srcOrd="0" destOrd="0" presId="urn:microsoft.com/office/officeart/2005/8/layout/orgChart1"/>
+    <dgm:cxn modelId="{1D70F4B5-C030-44CA-BB78-B92DB560CBEB}" type="presParOf" srcId="{D8EA8EE5-62AA-4C7A-BB75-B8A9ECC60DC1}" destId="{94C810D3-B0E2-4AA2-BA2F-A25FC16EA14B}" srcOrd="1" destOrd="0" presId="urn:microsoft.com/office/officeart/2005/8/layout/orgChart1"/>
+    <dgm:cxn modelId="{184D9E00-56BE-430E-89A5-A12706281D9A}" type="presParOf" srcId="{23F690E2-36A6-4E82-87A2-8AC24D3E3B70}" destId="{B2F6BA33-0D3B-42CC-A452-54E1353B6644}" srcOrd="1" destOrd="0" presId="urn:microsoft.com/office/officeart/2005/8/layout/orgChart1"/>
+    <dgm:cxn modelId="{033363C7-88F7-466E-B6B6-01496DE6D9B4}" type="presParOf" srcId="{23F690E2-36A6-4E82-87A2-8AC24D3E3B70}" destId="{988A209E-DBCA-4364-8038-CDE98052BEE9}" srcOrd="2" destOrd="0" presId="urn:microsoft.com/office/officeart/2005/8/layout/orgChart1"/>
+    <dgm:cxn modelId="{A4990712-3301-4138-80B0-08746C0CF895}" type="presParOf" srcId="{C14F4BC1-2714-41D7-A1AB-11D13C49B4FA}" destId="{B2DE0353-8AD3-4458-8715-50A9ACA8241F}" srcOrd="4" destOrd="0" presId="urn:microsoft.com/office/officeart/2005/8/layout/orgChart1"/>
+    <dgm:cxn modelId="{29EFE6A4-DAF3-47BE-B763-2D5B0168D5A0}" type="presParOf" srcId="{C14F4BC1-2714-41D7-A1AB-11D13C49B4FA}" destId="{68097F4A-D1FE-4130-B72B-C28D5948C84B}" srcOrd="5" destOrd="0" presId="urn:microsoft.com/office/officeart/2005/8/layout/orgChart1"/>
+    <dgm:cxn modelId="{FFBB7E8D-E924-44D7-A1D7-62E55C900FBF}" type="presParOf" srcId="{68097F4A-D1FE-4130-B72B-C28D5948C84B}" destId="{55D4D824-DAA4-4DB8-9EC4-35CC5293C13C}" srcOrd="0" destOrd="0" presId="urn:microsoft.com/office/officeart/2005/8/layout/orgChart1"/>
+    <dgm:cxn modelId="{BA7CDD16-75E9-4655-B597-A59E1D9196C4}" type="presParOf" srcId="{55D4D824-DAA4-4DB8-9EC4-35CC5293C13C}" destId="{0A761CEB-FC20-4B27-A015-F621FEA59D33}" srcOrd="0" destOrd="0" presId="urn:microsoft.com/office/officeart/2005/8/layout/orgChart1"/>
+    <dgm:cxn modelId="{F79658E3-FB23-40E9-AA00-7B80D2B6B76D}" type="presParOf" srcId="{55D4D824-DAA4-4DB8-9EC4-35CC5293C13C}" destId="{5CD1A5A4-7693-41C2-A6B7-803B8FC67845}" srcOrd="1" destOrd="0" presId="urn:microsoft.com/office/officeart/2005/8/layout/orgChart1"/>
+    <dgm:cxn modelId="{33620C3E-2D59-4414-989D-14525F45EE65}" type="presParOf" srcId="{68097F4A-D1FE-4130-B72B-C28D5948C84B}" destId="{58DA421B-F27D-4987-9907-00391C571131}" srcOrd="1" destOrd="0" presId="urn:microsoft.com/office/officeart/2005/8/layout/orgChart1"/>
+    <dgm:cxn modelId="{B2E7E40B-591B-4B59-91BD-59F36C0DD3D0}" type="presParOf" srcId="{68097F4A-D1FE-4130-B72B-C28D5948C84B}" destId="{451CA0B8-1819-4360-A2D6-F18D7D1E9314}" srcOrd="2" destOrd="0" presId="urn:microsoft.com/office/officeart/2005/8/layout/orgChart1"/>
+    <dgm:cxn modelId="{C30F2D7F-4B6D-46BE-8B93-5DB32059BACB}" type="presParOf" srcId="{C14F4BC1-2714-41D7-A1AB-11D13C49B4FA}" destId="{7B8CBA25-104A-4848-8BA4-A4ACA60BE79F}" srcOrd="6" destOrd="0" presId="urn:microsoft.com/office/officeart/2005/8/layout/orgChart1"/>
+    <dgm:cxn modelId="{9204EF11-E0A6-4F77-B545-AC0232FC190D}" type="presParOf" srcId="{C14F4BC1-2714-41D7-A1AB-11D13C49B4FA}" destId="{02E698A8-F445-480E-8521-052717D98F79}" srcOrd="7" destOrd="0" presId="urn:microsoft.com/office/officeart/2005/8/layout/orgChart1"/>
+    <dgm:cxn modelId="{859C8E6D-4956-44E9-8079-DD7C6D9735B0}" type="presParOf" srcId="{02E698A8-F445-480E-8521-052717D98F79}" destId="{7E2F0E89-6FF9-4134-A0C8-45F6A403BADB}" srcOrd="0" destOrd="0" presId="urn:microsoft.com/office/officeart/2005/8/layout/orgChart1"/>
+    <dgm:cxn modelId="{96315E8B-1B0C-4469-B69A-D7911F7A513A}" type="presParOf" srcId="{7E2F0E89-6FF9-4134-A0C8-45F6A403BADB}" destId="{191663C0-004E-49F7-B2A1-415ADD159E12}" srcOrd="0" destOrd="0" presId="urn:microsoft.com/office/officeart/2005/8/layout/orgChart1"/>
+    <dgm:cxn modelId="{FFE793D0-656A-429A-BCE0-B7A59ABFBF74}" type="presParOf" srcId="{7E2F0E89-6FF9-4134-A0C8-45F6A403BADB}" destId="{3B089322-2D47-4561-911A-5A0209B554BA}" srcOrd="1" destOrd="0" presId="urn:microsoft.com/office/officeart/2005/8/layout/orgChart1"/>
+    <dgm:cxn modelId="{00DBF8D4-DFBD-47EE-AB81-4A3DD6AAB1F2}" type="presParOf" srcId="{02E698A8-F445-480E-8521-052717D98F79}" destId="{51F5D88F-637E-4881-A198-D34824F44C4B}" srcOrd="1" destOrd="0" presId="urn:microsoft.com/office/officeart/2005/8/layout/orgChart1"/>
+    <dgm:cxn modelId="{0E07E5D7-1C9B-4A9D-BCBA-995F444C5822}" type="presParOf" srcId="{02E698A8-F445-480E-8521-052717D98F79}" destId="{A2AF8CA9-1B39-4011-A85F-CDA8B5AB181E}" srcOrd="2" destOrd="0" presId="urn:microsoft.com/office/officeart/2005/8/layout/orgChart1"/>
+    <dgm:cxn modelId="{A7924787-DEB7-4050-B27A-3B32DFE4297A}" type="presParOf" srcId="{C14F4BC1-2714-41D7-A1AB-11D13C49B4FA}" destId="{B94A2D99-A0FF-48C2-8DD0-B8102FC433CE}" srcOrd="8" destOrd="0" presId="urn:microsoft.com/office/officeart/2005/8/layout/orgChart1"/>
+    <dgm:cxn modelId="{0D841EB1-84F2-4F7D-B697-CDF6FF622D9E}" type="presParOf" srcId="{C14F4BC1-2714-41D7-A1AB-11D13C49B4FA}" destId="{BEE61EE7-C99E-41ED-809D-F4B98891F6DC}" srcOrd="9" destOrd="0" presId="urn:microsoft.com/office/officeart/2005/8/layout/orgChart1"/>
+    <dgm:cxn modelId="{B2A3B877-EF97-44CC-8208-ADE874076DA7}" type="presParOf" srcId="{BEE61EE7-C99E-41ED-809D-F4B98891F6DC}" destId="{B471E42B-AA47-461E-BCDA-69CD03DFDB53}" srcOrd="0" destOrd="0" presId="urn:microsoft.com/office/officeart/2005/8/layout/orgChart1"/>
+    <dgm:cxn modelId="{3872CDE6-CB9B-44BF-ABE2-BD38E2561F63}" type="presParOf" srcId="{B471E42B-AA47-461E-BCDA-69CD03DFDB53}" destId="{3D368A32-913B-427A-8CF8-E620EED613BD}" srcOrd="0" destOrd="0" presId="urn:microsoft.com/office/officeart/2005/8/layout/orgChart1"/>
+    <dgm:cxn modelId="{07569C2D-A669-4C29-B7B4-B85F415166C5}" type="presParOf" srcId="{B471E42B-AA47-461E-BCDA-69CD03DFDB53}" destId="{F456C751-4A03-4264-84E5-1FD12AFD325B}" srcOrd="1" destOrd="0" presId="urn:microsoft.com/office/officeart/2005/8/layout/orgChart1"/>
+    <dgm:cxn modelId="{0FA67162-B7CF-4850-85A1-2EEDEF7F2306}" type="presParOf" srcId="{BEE61EE7-C99E-41ED-809D-F4B98891F6DC}" destId="{D32E9889-3667-42B4-943A-E5A84B4C4AEF}" srcOrd="1" destOrd="0" presId="urn:microsoft.com/office/officeart/2005/8/layout/orgChart1"/>
+    <dgm:cxn modelId="{25B0ECE5-7036-4A06-B7CF-6931729622D7}" type="presParOf" srcId="{BEE61EE7-C99E-41ED-809D-F4B98891F6DC}" destId="{7CD60349-16E4-4E9C-A255-E718BD1478E1}" srcOrd="2" destOrd="0" presId="urn:microsoft.com/office/officeart/2005/8/layout/orgChart1"/>
+    <dgm:cxn modelId="{62949D34-B08E-40FA-A6F1-10D21AB77A9E}" type="presParOf" srcId="{C14F4BC1-2714-41D7-A1AB-11D13C49B4FA}" destId="{006613D3-FD45-4364-8AF3-2F7D5338E246}" srcOrd="10" destOrd="0" presId="urn:microsoft.com/office/officeart/2005/8/layout/orgChart1"/>
+    <dgm:cxn modelId="{771E455B-460D-42D9-B7AD-380088ECDD5A}" type="presParOf" srcId="{C14F4BC1-2714-41D7-A1AB-11D13C49B4FA}" destId="{B3D369C3-95FF-477A-BC4C-5856509BA67C}" srcOrd="11" destOrd="0" presId="urn:microsoft.com/office/officeart/2005/8/layout/orgChart1"/>
+    <dgm:cxn modelId="{76B5EA7A-F7D9-43BB-B224-10DEF34BB9F9}" type="presParOf" srcId="{B3D369C3-95FF-477A-BC4C-5856509BA67C}" destId="{FAC4D256-1EE3-4329-9841-BD102B8E9977}" srcOrd="0" destOrd="0" presId="urn:microsoft.com/office/officeart/2005/8/layout/orgChart1"/>
+    <dgm:cxn modelId="{3A6E9E1D-4ECC-4706-A556-2DF9FB4A2264}" type="presParOf" srcId="{FAC4D256-1EE3-4329-9841-BD102B8E9977}" destId="{BE3F75C9-43B6-4D99-92E4-8748BA8C43FE}" srcOrd="0" destOrd="0" presId="urn:microsoft.com/office/officeart/2005/8/layout/orgChart1"/>
+    <dgm:cxn modelId="{7BB7A224-045A-4483-A07C-8A1B1BC5816B}" type="presParOf" srcId="{FAC4D256-1EE3-4329-9841-BD102B8E9977}" destId="{ABE5BD0B-01A7-46EA-8707-A747E0217E79}" srcOrd="1" destOrd="0" presId="urn:microsoft.com/office/officeart/2005/8/layout/orgChart1"/>
+    <dgm:cxn modelId="{6ACF56A2-9BC3-428F-BE40-6CD144AEE012}" type="presParOf" srcId="{B3D369C3-95FF-477A-BC4C-5856509BA67C}" destId="{62C0D810-15E4-4F6D-BDA4-6B2541303754}" srcOrd="1" destOrd="0" presId="urn:microsoft.com/office/officeart/2005/8/layout/orgChart1"/>
+    <dgm:cxn modelId="{7D1A7139-5E3D-4C6E-81A5-5F387B7024B3}" type="presParOf" srcId="{B3D369C3-95FF-477A-BC4C-5856509BA67C}" destId="{69BA7F5B-D9CF-46CC-9E15-CC5EF7AA33B0}" srcOrd="2" destOrd="0" presId="urn:microsoft.com/office/officeart/2005/8/layout/orgChart1"/>
+    <dgm:cxn modelId="{A28F2E4E-D517-4D26-B830-A05BB073C447}" type="presParOf" srcId="{49F85D23-513B-4E13-9C12-EDFD4DA4B2F6}" destId="{28495A8A-62AF-47CF-866D-52BCC2F02266}" srcOrd="2" destOrd="0" presId="urn:microsoft.com/office/officeart/2005/8/layout/orgChart1"/>
+    <dgm:cxn modelId="{79C5DEAC-4823-425B-AA6C-B6D35CCB29DB}" type="presParOf" srcId="{28495A8A-62AF-47CF-866D-52BCC2F02266}" destId="{AB77F4A3-02D3-4425-A0DD-1BC1494A0B54}" srcOrd="0" destOrd="0" presId="urn:microsoft.com/office/officeart/2005/8/layout/orgChart1"/>
+    <dgm:cxn modelId="{C47CE54E-D946-432E-B5D8-F504D619476D}" type="presParOf" srcId="{28495A8A-62AF-47CF-866D-52BCC2F02266}" destId="{8D830038-C427-4A9D-A771-43BDD241E58E}" srcOrd="1" destOrd="0" presId="urn:microsoft.com/office/officeart/2005/8/layout/orgChart1"/>
+    <dgm:cxn modelId="{8DC682E2-04AE-4B52-905C-1559EEFB8DF1}" type="presParOf" srcId="{8D830038-C427-4A9D-A771-43BDD241E58E}" destId="{6F32725E-4745-4401-9B68-4C50BDF34D88}" srcOrd="0" destOrd="0" presId="urn:microsoft.com/office/officeart/2005/8/layout/orgChart1"/>
+    <dgm:cxn modelId="{BBE5B973-1817-4B02-86BD-94A525525F5E}" type="presParOf" srcId="{6F32725E-4745-4401-9B68-4C50BDF34D88}" destId="{4BE5F9AB-2E99-4D1D-84B5-7BF50F9C01FE}" srcOrd="0" destOrd="0" presId="urn:microsoft.com/office/officeart/2005/8/layout/orgChart1"/>
+    <dgm:cxn modelId="{F226703F-12BE-489A-AEEE-F4E91570125A}" type="presParOf" srcId="{6F32725E-4745-4401-9B68-4C50BDF34D88}" destId="{161A51D5-41CE-466F-B2AD-80158E6D20CA}" srcOrd="1" destOrd="0" presId="urn:microsoft.com/office/officeart/2005/8/layout/orgChart1"/>
+    <dgm:cxn modelId="{B6FE1F25-EC65-45BC-B1B1-E382125DCC98}" type="presParOf" srcId="{8D830038-C427-4A9D-A771-43BDD241E58E}" destId="{378AB7DB-51A0-4C43-B955-8B64F172EC8B}" srcOrd="1" destOrd="0" presId="urn:microsoft.com/office/officeart/2005/8/layout/orgChart1"/>
+    <dgm:cxn modelId="{CBD63F19-5162-4DA1-B2AB-218D14517668}" type="presParOf" srcId="{8D830038-C427-4A9D-A771-43BDD241E58E}" destId="{BA7C9044-EB33-4EC0-8832-E8E86AED961E}" srcOrd="2" destOrd="0" presId="urn:microsoft.com/office/officeart/2005/8/layout/orgChart1"/>
   </dgm:cxnLst>
   <dgm:bg/>
   <dgm:whole/>
@@ -34138,7 +37486,7 @@
 </file>
 
 <file path=customXml/itemProps1.xml><?xml version="1.0" encoding="utf-8"?>
-<ds:datastoreItem xmlns:ds="http://schemas.openxmlformats.org/officeDocument/2006/customXml" ds:itemID="{33EAC5B0-FF23-472D-A4F4-3BD176F62B48}">
+<ds:datastoreItem xmlns:ds="http://schemas.openxmlformats.org/officeDocument/2006/customXml" ds:itemID="{80F0C125-143B-4BBD-ACB6-E8EDB3941BA4}">
   <ds:schemaRefs>
     <ds:schemaRef ds:uri="http://schemas.openxmlformats.org/officeDocument/2006/bibliography"/>
   </ds:schemaRefs>

</xml_diff>

<commit_message>
(ray,tomás,samuel,carlos): Lista de requerimientos y Descripción de la solución
</commit_message>
<xml_diff>
--- a/INFORME SISTEMAS.docx
+++ b/INFORME SISTEMAS.docx
@@ -74,7 +74,7 @@
           <w:noProof/>
         </w:rPr>
         <w:drawing>
-          <wp:anchor distT="0" distB="0" distL="0" distR="0" simplePos="0" relativeHeight="251656704" behindDoc="1" locked="0" layoutInCell="1" allowOverlap="1" wp14:anchorId="75E6E2E3" wp14:editId="359B172D">
+          <wp:anchor distT="0" distB="0" distL="0" distR="0" simplePos="0" relativeHeight="251653120" behindDoc="1" locked="0" layoutInCell="1" allowOverlap="1" wp14:anchorId="75E6E2E3" wp14:editId="359B172D">
             <wp:simplePos x="0" y="0"/>
             <wp:positionH relativeFrom="page">
               <wp:posOffset>5703570</wp:posOffset>
@@ -126,7 +126,7 @@
           <w:noProof/>
         </w:rPr>
         <w:drawing>
-          <wp:anchor distT="0" distB="0" distL="0" distR="0" simplePos="0" relativeHeight="251657728" behindDoc="1" locked="0" layoutInCell="1" allowOverlap="1" wp14:anchorId="19D4E4CE" wp14:editId="175A62F1">
+          <wp:anchor distT="0" distB="0" distL="0" distR="0" simplePos="0" relativeHeight="251654144" behindDoc="1" locked="0" layoutInCell="1" allowOverlap="1" wp14:anchorId="19D4E4CE" wp14:editId="175A62F1">
             <wp:simplePos x="0" y="0"/>
             <wp:positionH relativeFrom="page">
               <wp:posOffset>514350</wp:posOffset>
@@ -2622,7 +2622,7 @@
           <w:sz w:val="24"/>
         </w:rPr>
         <w:drawing>
-          <wp:anchor distT="0" distB="0" distL="114300" distR="114300" simplePos="0" relativeHeight="251658752" behindDoc="0" locked="0" layoutInCell="1" allowOverlap="1" wp14:anchorId="6A65A209" wp14:editId="58063605">
+          <wp:anchor distT="0" distB="0" distL="114300" distR="114300" simplePos="0" relativeHeight="251655168" behindDoc="0" locked="0" layoutInCell="1" allowOverlap="1" wp14:anchorId="6A65A209" wp14:editId="58063605">
             <wp:simplePos x="0" y="0"/>
             <wp:positionH relativeFrom="margin">
               <wp:align>center</wp:align>
@@ -2698,7 +2698,7 @@
         </w:rPr>
         <w:lastRenderedPageBreak/>
         <w:drawing>
-          <wp:anchor distT="0" distB="0" distL="114300" distR="114300" simplePos="0" relativeHeight="251663872" behindDoc="0" locked="0" layoutInCell="1" allowOverlap="1" wp14:anchorId="0153363C" wp14:editId="70545C28">
+          <wp:anchor distT="0" distB="0" distL="114300" distR="114300" simplePos="0" relativeHeight="251659264" behindDoc="0" locked="0" layoutInCell="1" allowOverlap="1" wp14:anchorId="0153363C" wp14:editId="70545C28">
             <wp:simplePos x="0" y="0"/>
             <wp:positionH relativeFrom="margin">
               <wp:posOffset>-3810</wp:posOffset>
@@ -2750,7 +2750,7 @@
         </w:rPr>
         <w:lastRenderedPageBreak/>
         <w:drawing>
-          <wp:anchor distT="0" distB="0" distL="114300" distR="114300" simplePos="0" relativeHeight="251662848" behindDoc="0" locked="0" layoutInCell="1" allowOverlap="1" wp14:anchorId="6F606BDB" wp14:editId="6116A991">
+          <wp:anchor distT="0" distB="0" distL="114300" distR="114300" simplePos="0" relativeHeight="251658240" behindDoc="0" locked="0" layoutInCell="1" allowOverlap="1" wp14:anchorId="6F606BDB" wp14:editId="6116A991">
             <wp:simplePos x="0" y="0"/>
             <wp:positionH relativeFrom="page">
               <wp:posOffset>476251</wp:posOffset>
@@ -2895,7 +2895,7 @@
           <w:sz w:val="24"/>
         </w:rPr>
         <w:drawing>
-          <wp:anchor distT="0" distB="0" distL="114300" distR="114300" simplePos="0" relativeHeight="251660800" behindDoc="0" locked="0" layoutInCell="1" allowOverlap="1" wp14:anchorId="3D740701" wp14:editId="273D7759">
+          <wp:anchor distT="0" distB="0" distL="114300" distR="114300" simplePos="0" relativeHeight="251656192" behindDoc="0" locked="0" layoutInCell="1" allowOverlap="1" wp14:anchorId="3D740701" wp14:editId="273D7759">
             <wp:simplePos x="0" y="0"/>
             <wp:positionH relativeFrom="margin">
               <wp:posOffset>-1169670</wp:posOffset>
@@ -24455,7 +24455,7 @@
           <w:sz w:val="24"/>
         </w:rPr>
         <w:drawing>
-          <wp:anchor distT="0" distB="0" distL="114300" distR="114300" simplePos="0" relativeHeight="251653632" behindDoc="0" locked="0" layoutInCell="1" allowOverlap="1" wp14:anchorId="1FCE3A0E" wp14:editId="4825086C">
+          <wp:anchor distT="0" distB="0" distL="114300" distR="114300" simplePos="0" relativeHeight="251652096" behindDoc="0" locked="0" layoutInCell="1" allowOverlap="1" wp14:anchorId="1FCE3A0E" wp14:editId="4825086C">
             <wp:simplePos x="0" y="0"/>
             <wp:positionH relativeFrom="margin">
               <wp:posOffset>-337185</wp:posOffset>
@@ -24562,7 +24562,7 @@
         </w:rPr>
         <w:lastRenderedPageBreak/>
         <w:drawing>
-          <wp:anchor distT="0" distB="0" distL="114300" distR="114300" simplePos="0" relativeHeight="251660800" behindDoc="0" locked="0" layoutInCell="1" allowOverlap="1" wp14:anchorId="4E6DD7DD" wp14:editId="4DF0145B">
+          <wp:anchor distT="0" distB="0" distL="114300" distR="114300" simplePos="0" relativeHeight="251657216" behindDoc="0" locked="0" layoutInCell="1" allowOverlap="1" wp14:anchorId="4E6DD7DD" wp14:editId="4DF0145B">
             <wp:simplePos x="0" y="0"/>
             <wp:positionH relativeFrom="margin">
               <wp:posOffset>-472440</wp:posOffset>
@@ -24765,7 +24765,6 @@
           <w:sz w:val="24"/>
         </w:rPr>
       </w:pPr>
-      <w:bookmarkStart w:id="0" w:name="_GoBack"/>
       <w:r>
         <w:rPr>
           <w:i/>
@@ -24774,7 +24773,7 @@
         </w:rPr>
         <w:lastRenderedPageBreak/>
         <w:drawing>
-          <wp:anchor distT="0" distB="0" distL="114300" distR="114300" simplePos="0" relativeHeight="251663872" behindDoc="0" locked="0" layoutInCell="1" allowOverlap="1" wp14:anchorId="2A6C07C3" wp14:editId="343AD992">
+          <wp:anchor distT="0" distB="0" distL="114300" distR="114300" simplePos="0" relativeHeight="251660288" behindDoc="0" locked="0" layoutInCell="1" allowOverlap="1" wp14:anchorId="2A6C07C3" wp14:editId="343AD992">
             <wp:simplePos x="0" y="0"/>
             <wp:positionH relativeFrom="margin">
               <wp:posOffset>-497935</wp:posOffset>
@@ -24836,7 +24835,6 @@
           </wp:anchor>
         </w:drawing>
       </w:r>
-      <w:bookmarkEnd w:id="0"/>
       <w:r>
         <w:rPr>
           <w:sz w:val="24"/>
@@ -25254,13 +25252,13 @@
           <w:sz w:val="24"/>
         </w:rPr>
         <w:drawing>
-          <wp:anchor distT="0" distB="0" distL="114300" distR="114300" simplePos="0" relativeHeight="251671552" behindDoc="0" locked="0" layoutInCell="1" allowOverlap="1" wp14:anchorId="7D30C1D7" wp14:editId="364FF5CF">
+          <wp:anchor distT="0" distB="0" distL="114300" distR="114300" simplePos="0" relativeHeight="251673600" behindDoc="0" locked="0" layoutInCell="1" allowOverlap="1" wp14:anchorId="7D30C1D7" wp14:editId="0D1BAA89">
             <wp:simplePos x="0" y="0"/>
             <wp:positionH relativeFrom="margin">
-              <wp:posOffset>-3810</wp:posOffset>
+              <wp:posOffset>-3942</wp:posOffset>
             </wp:positionH>
             <wp:positionV relativeFrom="margin">
-              <wp:posOffset>5711190</wp:posOffset>
+              <wp:posOffset>1519109</wp:posOffset>
             </wp:positionV>
             <wp:extent cx="5376545" cy="2599690"/>
             <wp:effectExtent l="0" t="0" r="0" b="0"/>
@@ -25334,6 +25332,19 @@
     <w:p>
       <w:pPr>
         <w:pStyle w:val="Prrafodelista"/>
+        <w:spacing w:after="240"/>
+        <w:rPr>
+          <w:rFonts w:eastAsiaTheme="minorHAnsi"/>
+          <w:b/>
+          <w:bCs/>
+          <w:color w:val="000000"/>
+          <w:lang w:eastAsia="en-US"/>
+        </w:rPr>
+      </w:pPr>
+    </w:p>
+    <w:p>
+      <w:pPr>
+        <w:pStyle w:val="Prrafodelista"/>
         <w:numPr>
           <w:ilvl w:val="0"/>
           <w:numId w:val="30"/>
@@ -25633,6 +25644,7 @@
           <w:color w:val="000000"/>
           <w:lang w:eastAsia="en-US"/>
         </w:rPr>
+        <w:lastRenderedPageBreak/>
         <w:t xml:space="preserve">Problema 2: Mercancía dañada o extraviada </w:t>
       </w:r>
     </w:p>
@@ -25673,7 +25685,6 @@
           <w:noProof/>
           <w:color w:val="000000"/>
         </w:rPr>
-        <w:lastRenderedPageBreak/>
         <w:drawing>
           <wp:inline distT="0" distB="0" distL="0" distR="0" wp14:anchorId="6F865D73" wp14:editId="00BD4676">
             <wp:extent cx="5866130" cy="2371725"/>
@@ -26112,56 +26123,17 @@
       <w:r>
         <w:rPr>
           <w:rFonts w:eastAsiaTheme="minorHAnsi"/>
-          <w:b/>
-          <w:bCs/>
-          <w:color w:val="000000"/>
-          <w:lang w:eastAsia="en-US"/>
-        </w:rPr>
-        <w:t xml:space="preserve">Problema 3: Retrasos en la aprobación de pedidos de gran volumen </w:t>
-      </w:r>
-    </w:p>
-    <w:p>
-      <w:pPr>
-        <w:autoSpaceDE w:val="0"/>
-        <w:autoSpaceDN w:val="0"/>
-        <w:adjustRightInd w:val="0"/>
-        <w:spacing w:line="240" w:lineRule="auto"/>
-        <w:rPr>
-          <w:rFonts w:eastAsiaTheme="minorHAnsi"/>
-          <w:b/>
-          <w:bCs/>
-          <w:color w:val="000000"/>
-          <w:lang w:eastAsia="en-US"/>
-        </w:rPr>
-      </w:pPr>
-    </w:p>
-    <w:p>
-      <w:pPr>
-        <w:autoSpaceDE w:val="0"/>
-        <w:autoSpaceDN w:val="0"/>
-        <w:adjustRightInd w:val="0"/>
-        <w:spacing w:line="240" w:lineRule="auto"/>
-        <w:rPr>
-          <w:rFonts w:eastAsiaTheme="minorHAnsi"/>
-          <w:color w:val="000000"/>
-          <w:lang w:eastAsia="en-US"/>
-        </w:rPr>
-      </w:pPr>
-      <w:r>
-        <w:rPr>
-          <w:rFonts w:eastAsiaTheme="minorHAnsi"/>
           <w:noProof/>
           <w:color w:val="000000"/>
         </w:rPr>
-        <w:lastRenderedPageBreak/>
         <w:drawing>
-          <wp:anchor distT="0" distB="0" distL="114300" distR="114300" simplePos="0" relativeHeight="251665920" behindDoc="0" locked="0" layoutInCell="1" allowOverlap="1" wp14:anchorId="6E29CBC8" wp14:editId="43D6A4DD">
-            <wp:simplePos x="1076325" y="3524250"/>
+          <wp:anchor distT="0" distB="0" distL="114300" distR="114300" simplePos="0" relativeHeight="251645952" behindDoc="0" locked="0" layoutInCell="1" allowOverlap="1" wp14:anchorId="6E29CBC8" wp14:editId="1BB05942">
+            <wp:simplePos x="0" y="0"/>
             <wp:positionH relativeFrom="column">
-              <wp:align>left</wp:align>
+              <wp:posOffset>-60666</wp:posOffset>
             </wp:positionH>
             <wp:positionV relativeFrom="paragraph">
-              <wp:align>top</wp:align>
+              <wp:posOffset>259687</wp:posOffset>
             </wp:positionV>
             <wp:extent cx="5875655" cy="2476500"/>
             <wp:effectExtent l="0" t="0" r="0" b="0"/>
@@ -26214,6 +26186,44 @@
       <w:r>
         <w:rPr>
           <w:rFonts w:eastAsiaTheme="minorHAnsi"/>
+          <w:b/>
+          <w:bCs/>
+          <w:color w:val="000000"/>
+          <w:lang w:eastAsia="en-US"/>
+        </w:rPr>
+        <w:t xml:space="preserve">Problema 3: Retrasos en la aprobación de pedidos de gran volumen </w:t>
+      </w:r>
+    </w:p>
+    <w:p>
+      <w:pPr>
+        <w:autoSpaceDE w:val="0"/>
+        <w:autoSpaceDN w:val="0"/>
+        <w:adjustRightInd w:val="0"/>
+        <w:spacing w:line="240" w:lineRule="auto"/>
+        <w:rPr>
+          <w:rFonts w:eastAsiaTheme="minorHAnsi"/>
+          <w:b/>
+          <w:bCs/>
+          <w:color w:val="000000"/>
+          <w:lang w:eastAsia="en-US"/>
+        </w:rPr>
+      </w:pPr>
+    </w:p>
+    <w:p>
+      <w:pPr>
+        <w:autoSpaceDE w:val="0"/>
+        <w:autoSpaceDN w:val="0"/>
+        <w:adjustRightInd w:val="0"/>
+        <w:spacing w:line="240" w:lineRule="auto"/>
+        <w:rPr>
+          <w:rFonts w:eastAsiaTheme="minorHAnsi"/>
+          <w:color w:val="000000"/>
+          <w:lang w:eastAsia="en-US"/>
+        </w:rPr>
+      </w:pPr>
+      <w:r>
+        <w:rPr>
+          <w:rFonts w:eastAsiaTheme="minorHAnsi"/>
           <w:color w:val="000000"/>
           <w:lang w:eastAsia="en-US"/>
         </w:rPr>
@@ -26655,9 +26665,8 @@
           <w:noProof/>
           <w:color w:val="000000"/>
         </w:rPr>
-        <w:lastRenderedPageBreak/>
         <w:drawing>
-          <wp:anchor distT="0" distB="0" distL="114300" distR="114300" simplePos="0" relativeHeight="251666944" behindDoc="0" locked="0" layoutInCell="1" allowOverlap="1" wp14:anchorId="13D2DEC9" wp14:editId="43F04B47">
+          <wp:anchor distT="0" distB="0" distL="114300" distR="114300" simplePos="0" relativeHeight="251662336" behindDoc="0" locked="0" layoutInCell="1" allowOverlap="1" wp14:anchorId="13D2DEC9" wp14:editId="43F04B47">
             <wp:simplePos x="1076325" y="1400175"/>
             <wp:positionH relativeFrom="column">
               <wp:align>left</wp:align>
@@ -26875,6 +26884,7 @@
           <w:color w:val="000000"/>
           <w:lang w:eastAsia="en-US"/>
         </w:rPr>
+        <w:lastRenderedPageBreak/>
         <w:t>C3: Prácticas de Embalaje y Manipulación Deficientes</w:t>
       </w:r>
     </w:p>
@@ -27069,7 +27079,6 @@
           <w:color w:val="000000"/>
           <w:lang w:eastAsia="en-US"/>
         </w:rPr>
-        <w:lastRenderedPageBreak/>
         <w:t>Problema 5</w:t>
       </w:r>
       <w:r>
@@ -27379,6 +27388,19 @@
     </w:p>
     <w:p>
       <w:pPr>
+        <w:autoSpaceDE w:val="0"/>
+        <w:autoSpaceDN w:val="0"/>
+        <w:adjustRightInd w:val="0"/>
+        <w:spacing w:line="240" w:lineRule="auto"/>
+        <w:rPr>
+          <w:rFonts w:eastAsiaTheme="minorHAnsi"/>
+          <w:color w:val="000000"/>
+          <w:lang w:eastAsia="en-US"/>
+        </w:rPr>
+      </w:pPr>
+    </w:p>
+    <w:p>
+      <w:pPr>
         <w:pStyle w:val="Prrafodelista"/>
         <w:numPr>
           <w:ilvl w:val="0"/>
@@ -27402,6 +27424,7 @@
           <w:color w:val="000000"/>
           <w:lang w:eastAsia="en-US"/>
         </w:rPr>
+        <w:lastRenderedPageBreak/>
         <w:t xml:space="preserve">C5: Falta de Habilidades de Colaboración </w:t>
       </w:r>
     </w:p>
@@ -27430,6 +27453,724 @@
         </w:rPr>
         <w:t xml:space="preserve">El personal puede carecer de las habilidades de comunicación, trabajo en equipo y resolución de conflictos necesarias para colaborar eficazmente con otros departamentos. </w:t>
       </w:r>
+    </w:p>
+    <w:p>
+      <w:pPr>
+        <w:autoSpaceDE w:val="0"/>
+        <w:autoSpaceDN w:val="0"/>
+        <w:adjustRightInd w:val="0"/>
+        <w:spacing w:line="240" w:lineRule="auto"/>
+        <w:rPr>
+          <w:rFonts w:eastAsiaTheme="minorHAnsi"/>
+          <w:color w:val="000000"/>
+          <w:lang w:eastAsia="en-US"/>
+        </w:rPr>
+      </w:pPr>
+    </w:p>
+    <w:p>
+      <w:pPr>
+        <w:autoSpaceDE w:val="0"/>
+        <w:autoSpaceDN w:val="0"/>
+        <w:adjustRightInd w:val="0"/>
+        <w:spacing w:line="240" w:lineRule="auto"/>
+        <w:rPr>
+          <w:rFonts w:eastAsiaTheme="minorHAnsi"/>
+          <w:color w:val="000000"/>
+          <w:lang w:eastAsia="en-US"/>
+        </w:rPr>
+      </w:pPr>
+    </w:p>
+    <w:p>
+      <w:pPr>
+        <w:spacing w:after="240"/>
+        <w:jc w:val="center"/>
+        <w:rPr>
+          <w:b/>
+          <w:sz w:val="28"/>
+        </w:rPr>
+      </w:pPr>
+      <w:r>
+        <w:rPr>
+          <w:b/>
+          <w:sz w:val="28"/>
+        </w:rPr>
+        <w:t>Requerimientos</w:t>
+      </w:r>
+    </w:p>
+    <w:p>
+      <w:pPr>
+        <w:spacing w:after="240"/>
+        <w:rPr>
+          <w:b/>
+          <w:sz w:val="24"/>
+        </w:rPr>
+      </w:pPr>
+      <w:r>
+        <w:rPr>
+          <w:b/>
+          <w:sz w:val="24"/>
+        </w:rPr>
+        <w:t>Lista de requerimientos:</w:t>
+      </w:r>
+    </w:p>
+    <w:p>
+      <w:pPr>
+        <w:spacing w:after="240"/>
+        <w:rPr>
+          <w:sz w:val="24"/>
+        </w:rPr>
+      </w:pPr>
+      <w:r>
+        <w:rPr>
+          <w:b/>
+          <w:i/>
+          <w:sz w:val="24"/>
+        </w:rPr>
+        <w:t>Requerimientos funcionales:</w:t>
+      </w:r>
+    </w:p>
+    <w:p>
+      <w:pPr>
+        <w:pStyle w:val="Prrafodelista"/>
+        <w:numPr>
+          <w:ilvl w:val="0"/>
+          <w:numId w:val="45"/>
+        </w:numPr>
+        <w:spacing w:after="240"/>
+      </w:pPr>
+      <w:r>
+        <w:rPr>
+          <w:b/>
+        </w:rPr>
+        <w:t>Seguimiento de Inventario en Tiempo Real</w:t>
+      </w:r>
+      <w:r>
+        <w:t>: El sistema debe registrar automáticamente cualquier movimiento de inventario (recepción, envío, ajustes, etc.) en tiempo real; permitiendo rastrear la ubicación exacta de cada artículo dentro del almacén (estantería, pasillo, etc.).</w:t>
+      </w:r>
+    </w:p>
+    <w:p>
+      <w:pPr>
+        <w:pStyle w:val="Prrafodelista"/>
+        <w:numPr>
+          <w:ilvl w:val="0"/>
+          <w:numId w:val="45"/>
+        </w:numPr>
+        <w:spacing w:after="240"/>
+      </w:pPr>
+      <w:r>
+        <w:rPr>
+          <w:b/>
+        </w:rPr>
+        <w:t>Alertas de bajo stock</w:t>
+      </w:r>
+      <w:r>
+        <w:t>: Generación automática de alertas cuando los niveles de inventario alcanzan umbrales mínimos predefinidos, dirigidas a departamentos de compra, venta y almacén.</w:t>
+      </w:r>
+    </w:p>
+    <w:p>
+      <w:pPr>
+        <w:pStyle w:val="Prrafodelista"/>
+        <w:numPr>
+          <w:ilvl w:val="0"/>
+          <w:numId w:val="45"/>
+        </w:numPr>
+        <w:spacing w:after="240"/>
+      </w:pPr>
+      <w:r>
+        <w:rPr>
+          <w:b/>
+        </w:rPr>
+        <w:t>Historial de movimientos</w:t>
+      </w:r>
+      <w:r>
+        <w:t>: Mantenimiento de un historial detallado de todos los movimientos de inventario, incluyendo quién, cuándo y qué se movió.</w:t>
+      </w:r>
+    </w:p>
+    <w:p>
+      <w:pPr>
+        <w:pStyle w:val="Prrafodelista"/>
+        <w:numPr>
+          <w:ilvl w:val="0"/>
+          <w:numId w:val="45"/>
+        </w:numPr>
+        <w:spacing w:after="240"/>
+      </w:pPr>
+      <w:r>
+        <w:rPr>
+          <w:b/>
+        </w:rPr>
+        <w:t>Seguimiento de reclamaciones</w:t>
+      </w:r>
+      <w:r>
+        <w:t>: Capacidad para rastrear el estado de las reclamaciones a proveedores o transportistas por mercancía dañada o extraviada.</w:t>
+      </w:r>
+    </w:p>
+    <w:p>
+      <w:pPr>
+        <w:pStyle w:val="Prrafodelista"/>
+        <w:numPr>
+          <w:ilvl w:val="0"/>
+          <w:numId w:val="45"/>
+        </w:numPr>
+        <w:spacing w:after="240"/>
+      </w:pPr>
+      <w:r>
+        <w:rPr>
+          <w:b/>
+        </w:rPr>
+        <w:t>Informes de pérdidas</w:t>
+      </w:r>
+      <w:r>
+        <w:t>: Generación de informes sobre las pérdidas por daños o extravíos, permitiendo identificar patrones y áreas de mejora.</w:t>
+      </w:r>
+    </w:p>
+    <w:p>
+      <w:pPr>
+        <w:pStyle w:val="Prrafodelista"/>
+        <w:numPr>
+          <w:ilvl w:val="0"/>
+          <w:numId w:val="45"/>
+        </w:numPr>
+        <w:spacing w:after="240"/>
+      </w:pPr>
+      <w:r>
+        <w:rPr>
+          <w:b/>
+        </w:rPr>
+        <w:t>Asociación de daños a envíos</w:t>
+      </w:r>
+      <w:r>
+        <w:t>: Capacidad para asociar los daños detectados a un envío específico, incluyendo información del transportista y la fecha de envío.</w:t>
+      </w:r>
+    </w:p>
+    <w:p>
+      <w:pPr>
+        <w:pStyle w:val="Prrafodelista"/>
+        <w:numPr>
+          <w:ilvl w:val="0"/>
+          <w:numId w:val="45"/>
+        </w:numPr>
+        <w:spacing w:after="240"/>
+      </w:pPr>
+      <w:r>
+        <w:rPr>
+          <w:b/>
+        </w:rPr>
+        <w:t>Documentación fotográfica</w:t>
+      </w:r>
+      <w:r>
+        <w:t>: Posibilidad de adjuntar documentación fotográfica de los daños.</w:t>
+      </w:r>
+    </w:p>
+    <w:p>
+      <w:pPr>
+        <w:pStyle w:val="Prrafodelista"/>
+        <w:numPr>
+          <w:ilvl w:val="0"/>
+          <w:numId w:val="45"/>
+        </w:numPr>
+        <w:spacing w:after="240"/>
+      </w:pPr>
+      <w:r>
+        <w:rPr>
+          <w:b/>
+        </w:rPr>
+        <w:t>Generación de informes de daños por transporte</w:t>
+      </w:r>
+      <w:r>
+        <w:t>: Informes que permitan analizar la frecuencia y el tipo de daños sufridos durante el transporte, facilitando la identificación de transportistas problemáticos o embalajes inadecuados.</w:t>
+      </w:r>
+    </w:p>
+    <w:p>
+      <w:pPr>
+        <w:pStyle w:val="Prrafodelista"/>
+        <w:numPr>
+          <w:ilvl w:val="0"/>
+          <w:numId w:val="45"/>
+        </w:numPr>
+        <w:spacing w:after="240"/>
+      </w:pPr>
+      <w:r>
+        <w:rPr>
+          <w:b/>
+        </w:rPr>
+        <w:t>Compartición de información</w:t>
+      </w:r>
+      <w:r>
+        <w:t>: Facilidad para compartir información relevante del inventario entre departamentos, como niveles de stock, pedidos pendientes, y previsiones de demanda.</w:t>
+      </w:r>
+    </w:p>
+    <w:p>
+      <w:pPr>
+        <w:pStyle w:val="Prrafodelista"/>
+        <w:numPr>
+          <w:ilvl w:val="0"/>
+          <w:numId w:val="45"/>
+        </w:numPr>
+        <w:spacing w:after="240"/>
+      </w:pPr>
+      <w:r>
+        <w:rPr>
+          <w:rFonts w:ascii="Segoe UI Symbol" w:hAnsi="Segoe UI Symbol" w:cs="Segoe UI Symbol"/>
+          <w:b/>
+        </w:rPr>
+        <w:t>I</w:t>
+      </w:r>
+      <w:r>
+        <w:rPr>
+          <w:b/>
+        </w:rPr>
+        <w:t>ntegración de sistemas</w:t>
+      </w:r>
+      <w:r>
+        <w:t>: Compatibilidad y comunicación con los sistemas contables y administrativos</w:t>
+      </w:r>
+      <w:r>
+        <w:t>.</w:t>
+      </w:r>
+    </w:p>
+    <w:p>
+      <w:pPr>
+        <w:pStyle w:val="Prrafodelista"/>
+        <w:numPr>
+          <w:ilvl w:val="0"/>
+          <w:numId w:val="45"/>
+        </w:numPr>
+        <w:spacing w:after="240"/>
+      </w:pPr>
+      <w:r>
+        <w:rPr>
+          <w:b/>
+        </w:rPr>
+        <w:t>Guías de usuario</w:t>
+      </w:r>
+      <w:r>
+        <w:t>: Manuales detallados que orienten al personal sobre el uso correcto del sistema y sus herramientas.</w:t>
+      </w:r>
+    </w:p>
+    <w:p>
+      <w:pPr>
+        <w:spacing w:after="240"/>
+        <w:rPr>
+          <w:b/>
+          <w:i/>
+        </w:rPr>
+      </w:pPr>
+      <w:r>
+        <w:rPr>
+          <w:b/>
+          <w:i/>
+        </w:rPr>
+        <w:t>Requerimientos no funcionales</w:t>
+      </w:r>
+    </w:p>
+    <w:p>
+      <w:pPr>
+        <w:spacing w:after="240"/>
+      </w:pPr>
+      <w:r>
+        <w:rPr>
+          <w:rFonts w:ascii="Cambria Math" w:hAnsi="Cambria Math" w:cs="Cambria Math"/>
+        </w:rPr>
+        <w:t>⦁</w:t>
+      </w:r>
+      <w:r>
+        <w:t xml:space="preserve"> </w:t>
+      </w:r>
+      <w:r>
+        <w:rPr>
+          <w:b/>
+        </w:rPr>
+        <w:t>Seguridad</w:t>
+      </w:r>
+      <w:r>
+        <w:t>: B</w:t>
+      </w:r>
+      <w:r>
+        <w:t>uscar la protección de datos y accesos mediante una autenticación.</w:t>
+      </w:r>
+    </w:p>
+    <w:p>
+      <w:pPr>
+        <w:spacing w:after="240"/>
+      </w:pPr>
+      <w:r>
+        <w:rPr>
+          <w:rFonts w:ascii="Cambria Math" w:hAnsi="Cambria Math" w:cs="Cambria Math"/>
+          <w:b/>
+        </w:rPr>
+        <w:lastRenderedPageBreak/>
+        <w:t>⦁</w:t>
+      </w:r>
+      <w:r>
+        <w:rPr>
+          <w:b/>
+        </w:rPr>
+        <w:t xml:space="preserve"> Disponibilidad</w:t>
+      </w:r>
+      <w:r>
+        <w:t>: estar disponible para asegurar la estabilidad y lograr la accesibilidad de los sistemas.</w:t>
+      </w:r>
+    </w:p>
+    <w:p>
+      <w:pPr>
+        <w:spacing w:after="240"/>
+      </w:pPr>
+      <w:r>
+        <w:rPr>
+          <w:rFonts w:ascii="Cambria Math" w:hAnsi="Cambria Math" w:cs="Cambria Math"/>
+          <w:b/>
+        </w:rPr>
+        <w:t>⦁</w:t>
+      </w:r>
+      <w:r>
+        <w:rPr>
+          <w:b/>
+        </w:rPr>
+        <w:t xml:space="preserve"> Eficiencia</w:t>
+      </w:r>
+      <w:r>
+        <w:t>: simplificar movimientos para reducir tiempos de procesamiento y ejecución de tareas en base a lo óptimo.</w:t>
+      </w:r>
+    </w:p>
+    <w:p>
+      <w:pPr>
+        <w:spacing w:after="240"/>
+      </w:pPr>
+      <w:r>
+        <w:rPr>
+          <w:rFonts w:ascii="Cambria Math" w:hAnsi="Cambria Math" w:cs="Cambria Math"/>
+          <w:b/>
+        </w:rPr>
+        <w:t>⦁</w:t>
+      </w:r>
+      <w:r>
+        <w:rPr>
+          <w:b/>
+        </w:rPr>
+        <w:t xml:space="preserve"> Usabilidad</w:t>
+      </w:r>
+      <w:r>
+        <w:t>: crear interfaces fáciles de comprender para mejorar la experiencia del usuario.</w:t>
+      </w:r>
+    </w:p>
+    <w:p>
+      <w:pPr>
+        <w:spacing w:after="240"/>
+      </w:pPr>
+      <w:r>
+        <w:rPr>
+          <w:rFonts w:ascii="Cambria Math" w:hAnsi="Cambria Math" w:cs="Cambria Math"/>
+          <w:b/>
+        </w:rPr>
+        <w:t>⦁</w:t>
+      </w:r>
+      <w:r>
+        <w:rPr>
+          <w:b/>
+        </w:rPr>
+        <w:t xml:space="preserve"> Integridad</w:t>
+      </w:r>
+      <w:r>
+        <w:t>: asegurarse que los datos no sean modificados sin autorización.</w:t>
+      </w:r>
+    </w:p>
+    <w:p>
+      <w:pPr>
+        <w:spacing w:after="240"/>
+        <w:jc w:val="center"/>
+        <w:rPr>
+          <w:b/>
+          <w:sz w:val="28"/>
+        </w:rPr>
+      </w:pPr>
+      <w:r>
+        <w:rPr>
+          <w:b/>
+          <w:sz w:val="28"/>
+        </w:rPr>
+        <w:t xml:space="preserve">Solución </w:t>
+      </w:r>
+    </w:p>
+    <w:p>
+      <w:pPr>
+        <w:autoSpaceDE w:val="0"/>
+        <w:autoSpaceDN w:val="0"/>
+        <w:adjustRightInd w:val="0"/>
+        <w:spacing w:line="240" w:lineRule="auto"/>
+        <w:rPr>
+          <w:rFonts w:eastAsiaTheme="minorHAnsi"/>
+          <w:color w:val="000000"/>
+          <w:lang w:eastAsia="en-US"/>
+        </w:rPr>
+      </w:pPr>
+    </w:p>
+    <w:p>
+      <w:pPr>
+        <w:autoSpaceDE w:val="0"/>
+        <w:autoSpaceDN w:val="0"/>
+        <w:adjustRightInd w:val="0"/>
+        <w:spacing w:after="240" w:line="240" w:lineRule="auto"/>
+        <w:rPr>
+          <w:rFonts w:eastAsiaTheme="minorHAnsi"/>
+          <w:color w:val="000000"/>
+          <w:lang w:eastAsia="en-US"/>
+        </w:rPr>
+      </w:pPr>
+      <w:r>
+        <w:rPr>
+          <w:rFonts w:eastAsiaTheme="minorHAnsi"/>
+          <w:b/>
+          <w:color w:val="000000"/>
+          <w:lang w:eastAsia="en-US"/>
+        </w:rPr>
+        <w:t>Planteamiento de la solución:</w:t>
+      </w:r>
+      <w:r>
+        <w:rPr>
+          <w:rFonts w:eastAsiaTheme="minorHAnsi"/>
+          <w:color w:val="000000"/>
+          <w:lang w:eastAsia="en-US"/>
+        </w:rPr>
+        <w:t xml:space="preserve"> </w:t>
+      </w:r>
+      <w:r>
+        <w:rPr>
+          <w:rFonts w:eastAsia="Times New Roman"/>
+          <w:b/>
+          <w:bCs/>
+        </w:rPr>
+        <w:t>Desarrollo e Implementación de un Sistema de Gestión de Inventario (</w:t>
+      </w:r>
+      <w:r>
+        <w:rPr>
+          <w:rFonts w:eastAsia="Times New Roman"/>
+          <w:b/>
+          <w:bCs/>
+          <w:i/>
+        </w:rPr>
+        <w:t>WMS</w:t>
+      </w:r>
+      <w:r>
+        <w:rPr>
+          <w:rFonts w:eastAsia="Times New Roman"/>
+          <w:b/>
+          <w:bCs/>
+        </w:rPr>
+        <w:t>) para la Optimización Operacional</w:t>
+      </w:r>
+    </w:p>
+    <w:p>
+      <w:pPr>
+        <w:spacing w:after="240"/>
+        <w:rPr>
+          <w:rFonts w:eastAsia="Times New Roman"/>
+        </w:rPr>
+      </w:pPr>
+      <w:r>
+        <w:rPr>
+          <w:rFonts w:eastAsia="Times New Roman"/>
+        </w:rPr>
+        <w:t>Después de haber estudiado a fondo las problemáticas de la empresa y sus causas, se propone una solución centrada en el desarrollo e implementación de un Sistema de Gestión de Inventario (</w:t>
+      </w:r>
+      <w:r>
+        <w:rPr>
+          <w:rFonts w:eastAsia="Times New Roman"/>
+          <w:i/>
+        </w:rPr>
+        <w:t>WMS</w:t>
+      </w:r>
+      <w:r>
+        <w:rPr>
+          <w:rFonts w:eastAsia="Times New Roman"/>
+        </w:rPr>
+        <w:t xml:space="preserve"> por sus siglas en inglés</w:t>
+      </w:r>
+      <w:r>
+        <w:rPr>
+          <w:rFonts w:eastAsia="Times New Roman"/>
+        </w:rPr>
+        <w:t xml:space="preserve">) robusto y adaptado a las necesidades específicas de la organización, con el objetivo de optimizar los procesos de almacenamiento, control y movimiento de mercancías. Este enfoque busca abordar las ineficiencias identificadas en la gestión actual del inventario, que generan inconsistencias en los registros, pérdidas de mercancía y dificultades en la trazabilidad. La implementación de un </w:t>
+      </w:r>
+      <w:r>
+        <w:rPr>
+          <w:rFonts w:eastAsia="Times New Roman"/>
+          <w:i/>
+        </w:rPr>
+        <w:t>WMS</w:t>
+      </w:r>
+      <w:r>
+        <w:rPr>
+          <w:rFonts w:eastAsia="Times New Roman"/>
+        </w:rPr>
+        <w:t xml:space="preserve"> se considera fundamental para proporcionar una visibilidad completa y en tiempo real del inventario, mejorar la precisión de los registros y agilizar las operaciones de almacén.   </w:t>
+      </w:r>
+    </w:p>
+    <w:p>
+      <w:pPr>
+        <w:rPr>
+          <w:rFonts w:eastAsia="Times New Roman"/>
+        </w:rPr>
+      </w:pPr>
+      <w:r>
+        <w:rPr>
+          <w:rFonts w:eastAsia="Times New Roman"/>
+        </w:rPr>
+        <w:t xml:space="preserve">El desarrollo e implementación del </w:t>
+      </w:r>
+      <w:r>
+        <w:rPr>
+          <w:rFonts w:eastAsia="Times New Roman"/>
+          <w:i/>
+        </w:rPr>
+        <w:t>WMS</w:t>
+      </w:r>
+      <w:r>
+        <w:rPr>
+          <w:rFonts w:eastAsia="Times New Roman"/>
+        </w:rPr>
+        <w:t xml:space="preserve"> implicará la configuración de módulos para el control de entradas y salidas, la gestión de ubicaciones, la planificación de picking y packing, y la generación de informes y alertas. Se prestará especial atención a la integración del </w:t>
+      </w:r>
+      <w:r>
+        <w:rPr>
+          <w:rFonts w:eastAsia="Times New Roman"/>
+          <w:i/>
+        </w:rPr>
+        <w:t>WMS</w:t>
+      </w:r>
+      <w:r>
+        <w:rPr>
+          <w:rFonts w:eastAsia="Times New Roman"/>
+        </w:rPr>
+        <w:t xml:space="preserve"> con los sistemas empresariales existentes (</w:t>
+      </w:r>
+      <w:r>
+        <w:rPr>
+          <w:rFonts w:eastAsia="Times New Roman"/>
+          <w:i/>
+        </w:rPr>
+        <w:t>ERP</w:t>
+      </w:r>
+      <w:r>
+        <w:rPr>
+          <w:rFonts w:eastAsia="Times New Roman"/>
+        </w:rPr>
+        <w:t xml:space="preserve">, contabilidad, ventas) para garantizar la coherencia de la información y evitar la duplicidad de registros. Además, se diseñarán e implementarán procedimientos estandarizados para la recepción, el almacenamiento, la preparación de pedidos y el despacho de mercancías, con el fin de optimizar el flujo de trabajo y reducir los errores.   </w:t>
+      </w:r>
+    </w:p>
+    <w:p>
+      <w:pPr>
+        <w:spacing w:after="240"/>
+        <w:rPr>
+          <w:rFonts w:eastAsia="Times New Roman"/>
+        </w:rPr>
+      </w:pPr>
+      <w:r>
+        <w:rPr>
+          <w:rFonts w:eastAsia="Times New Roman"/>
+        </w:rPr>
+        <w:t xml:space="preserve">La capacitación del personal en el uso del </w:t>
+      </w:r>
+      <w:r>
+        <w:rPr>
+          <w:rFonts w:eastAsia="Times New Roman"/>
+          <w:i/>
+        </w:rPr>
+        <w:t>WMS</w:t>
+      </w:r>
+      <w:r>
+        <w:rPr>
+          <w:rFonts w:eastAsia="Times New Roman"/>
+        </w:rPr>
+        <w:t xml:space="preserve"> y en los nuevos procedimientos de gestión de inventario será un componente esencial de la solución. Se desarrollarán manuales de usuario y se impartirán sesiones de formación práctica para asegurar que los empleados puedan utilizar eficazmente el sistema y adaptarse a los cambios en sus funciones. Se implementarán también tecnologías de apoyo, como lectores de códigos de barras y dispositivos móviles, para agilizar las operaciones de almacén y mejorar la precisión de los datos.   </w:t>
+      </w:r>
+    </w:p>
+    <w:p>
+      <w:pPr>
+        <w:autoSpaceDE w:val="0"/>
+        <w:autoSpaceDN w:val="0"/>
+        <w:adjustRightInd w:val="0"/>
+        <w:spacing w:after="240" w:line="240" w:lineRule="auto"/>
+        <w:rPr>
+          <w:rFonts w:eastAsia="Times New Roman"/>
+        </w:rPr>
+      </w:pPr>
+      <w:r>
+        <w:rPr>
+          <w:rFonts w:eastAsia="Times New Roman"/>
+        </w:rPr>
+        <w:t xml:space="preserve">El éxito de la implementación del </w:t>
+      </w:r>
+      <w:r>
+        <w:rPr>
+          <w:rFonts w:eastAsia="Times New Roman"/>
+          <w:i/>
+        </w:rPr>
+        <w:t>WMS</w:t>
+      </w:r>
+      <w:r>
+        <w:rPr>
+          <w:rFonts w:eastAsia="Times New Roman"/>
+        </w:rPr>
+        <w:t xml:space="preserve"> se medirá a través de indicadores clave de rendimiento (KPIs) relacionados con la precisión del inventario, la eficiencia de las operaciones de almacén, la reducción de pérdidas y la satisfacción del cliente. Se realizará un seguimiento continuo del desempeño del sistema y se realizarán ajustes según sea necesario para garantizar que se cumplan los objetivos establecidos. En resumen, el desarrollo e implementación de un </w:t>
+      </w:r>
+      <w:r>
+        <w:rPr>
+          <w:rFonts w:eastAsia="Times New Roman"/>
+          <w:i/>
+        </w:rPr>
+        <w:t>WMS</w:t>
+      </w:r>
+      <w:r>
+        <w:rPr>
+          <w:rFonts w:eastAsia="Times New Roman"/>
+        </w:rPr>
+        <w:t xml:space="preserve"> </w:t>
+      </w:r>
+      <w:r>
+        <w:rPr>
+          <w:rFonts w:eastAsia="Times New Roman"/>
+        </w:rPr>
+        <w:lastRenderedPageBreak/>
+        <w:t>representa una solución integral para la optimización de la gestión de inventario, que permitirá a la organización mejorar su eficiencia operativa, reducir costos y mejorar la satisfacción del cliente.</w:t>
+      </w:r>
+      <w:bookmarkStart w:id="0" w:name="_GoBack"/>
+      <w:bookmarkEnd w:id="0"/>
+    </w:p>
+    <w:p>
+      <w:pPr>
+        <w:autoSpaceDE w:val="0"/>
+        <w:autoSpaceDN w:val="0"/>
+        <w:adjustRightInd w:val="0"/>
+        <w:spacing w:after="240" w:line="240" w:lineRule="auto"/>
+        <w:rPr>
+          <w:rFonts w:eastAsiaTheme="minorHAnsi"/>
+          <w:color w:val="000000"/>
+          <w:lang w:eastAsia="en-US"/>
+        </w:rPr>
+      </w:pPr>
+      <w:r>
+        <w:rPr>
+          <w:rFonts w:eastAsiaTheme="minorHAnsi"/>
+          <w:b/>
+          <w:color w:val="000000"/>
+          <w:lang w:eastAsia="en-US"/>
+        </w:rPr>
+        <w:t>Descripción de los procesos de la solución:</w:t>
+      </w:r>
+    </w:p>
+    <w:p>
+      <w:pPr>
+        <w:autoSpaceDE w:val="0"/>
+        <w:autoSpaceDN w:val="0"/>
+        <w:adjustRightInd w:val="0"/>
+        <w:spacing w:after="240" w:line="240" w:lineRule="auto"/>
+        <w:rPr>
+          <w:rFonts w:eastAsiaTheme="minorHAnsi"/>
+          <w:color w:val="000000"/>
+          <w:lang w:eastAsia="en-US"/>
+        </w:rPr>
+      </w:pPr>
     </w:p>
     <w:sectPr>
       <w:pgSz w:w="12240" w:h="15840"/>
@@ -29830,6 +30571,119 @@
     </w:lvl>
   </w:abstractNum>
   <w:abstractNum w:abstractNumId="25">
+    <w:nsid w:val="3B266C20"/>
+    <w:multiLevelType w:val="hybridMultilevel"/>
+    <w:tmpl w:val="C3B0D82E"/>
+    <w:lvl w:ilvl="0" w:tplc="200A0001">
+      <w:start w:val="1"/>
+      <w:numFmt w:val="bullet"/>
+      <w:lvlText w:val=""/>
+      <w:lvlJc w:val="left"/>
+      <w:pPr>
+        <w:ind w:left="720" w:hanging="360"/>
+      </w:pPr>
+      <w:rPr>
+        <w:rFonts w:ascii="Symbol" w:hAnsi="Symbol" w:hint="default"/>
+      </w:rPr>
+    </w:lvl>
+    <w:lvl w:ilvl="1" w:tplc="200A0003" w:tentative="1">
+      <w:start w:val="1"/>
+      <w:numFmt w:val="bullet"/>
+      <w:lvlText w:val="o"/>
+      <w:lvlJc w:val="left"/>
+      <w:pPr>
+        <w:ind w:left="1440" w:hanging="360"/>
+      </w:pPr>
+      <w:rPr>
+        <w:rFonts w:ascii="Courier New" w:hAnsi="Courier New" w:cs="Courier New" w:hint="default"/>
+      </w:rPr>
+    </w:lvl>
+    <w:lvl w:ilvl="2" w:tplc="200A0005" w:tentative="1">
+      <w:start w:val="1"/>
+      <w:numFmt w:val="bullet"/>
+      <w:lvlText w:val=""/>
+      <w:lvlJc w:val="left"/>
+      <w:pPr>
+        <w:ind w:left="2160" w:hanging="360"/>
+      </w:pPr>
+      <w:rPr>
+        <w:rFonts w:ascii="Wingdings" w:hAnsi="Wingdings" w:hint="default"/>
+      </w:rPr>
+    </w:lvl>
+    <w:lvl w:ilvl="3" w:tplc="200A0001" w:tentative="1">
+      <w:start w:val="1"/>
+      <w:numFmt w:val="bullet"/>
+      <w:lvlText w:val=""/>
+      <w:lvlJc w:val="left"/>
+      <w:pPr>
+        <w:ind w:left="2880" w:hanging="360"/>
+      </w:pPr>
+      <w:rPr>
+        <w:rFonts w:ascii="Symbol" w:hAnsi="Symbol" w:hint="default"/>
+      </w:rPr>
+    </w:lvl>
+    <w:lvl w:ilvl="4" w:tplc="200A0003" w:tentative="1">
+      <w:start w:val="1"/>
+      <w:numFmt w:val="bullet"/>
+      <w:lvlText w:val="o"/>
+      <w:lvlJc w:val="left"/>
+      <w:pPr>
+        <w:ind w:left="3600" w:hanging="360"/>
+      </w:pPr>
+      <w:rPr>
+        <w:rFonts w:ascii="Courier New" w:hAnsi="Courier New" w:cs="Courier New" w:hint="default"/>
+      </w:rPr>
+    </w:lvl>
+    <w:lvl w:ilvl="5" w:tplc="200A0005" w:tentative="1">
+      <w:start w:val="1"/>
+      <w:numFmt w:val="bullet"/>
+      <w:lvlText w:val=""/>
+      <w:lvlJc w:val="left"/>
+      <w:pPr>
+        <w:ind w:left="4320" w:hanging="360"/>
+      </w:pPr>
+      <w:rPr>
+        <w:rFonts w:ascii="Wingdings" w:hAnsi="Wingdings" w:hint="default"/>
+      </w:rPr>
+    </w:lvl>
+    <w:lvl w:ilvl="6" w:tplc="200A0001" w:tentative="1">
+      <w:start w:val="1"/>
+      <w:numFmt w:val="bullet"/>
+      <w:lvlText w:val=""/>
+      <w:lvlJc w:val="left"/>
+      <w:pPr>
+        <w:ind w:left="5040" w:hanging="360"/>
+      </w:pPr>
+      <w:rPr>
+        <w:rFonts w:ascii="Symbol" w:hAnsi="Symbol" w:hint="default"/>
+      </w:rPr>
+    </w:lvl>
+    <w:lvl w:ilvl="7" w:tplc="200A0003" w:tentative="1">
+      <w:start w:val="1"/>
+      <w:numFmt w:val="bullet"/>
+      <w:lvlText w:val="o"/>
+      <w:lvlJc w:val="left"/>
+      <w:pPr>
+        <w:ind w:left="5760" w:hanging="360"/>
+      </w:pPr>
+      <w:rPr>
+        <w:rFonts w:ascii="Courier New" w:hAnsi="Courier New" w:cs="Courier New" w:hint="default"/>
+      </w:rPr>
+    </w:lvl>
+    <w:lvl w:ilvl="8" w:tplc="200A0005" w:tentative="1">
+      <w:start w:val="1"/>
+      <w:numFmt w:val="bullet"/>
+      <w:lvlText w:val=""/>
+      <w:lvlJc w:val="left"/>
+      <w:pPr>
+        <w:ind w:left="6480" w:hanging="360"/>
+      </w:pPr>
+      <w:rPr>
+        <w:rFonts w:ascii="Wingdings" w:hAnsi="Wingdings" w:hint="default"/>
+      </w:rPr>
+    </w:lvl>
+  </w:abstractNum>
+  <w:abstractNum w:abstractNumId="26">
     <w:nsid w:val="3CF004C0"/>
     <w:multiLevelType w:val="hybridMultilevel"/>
     <w:tmpl w:val="F3F6E88E"/>
@@ -29942,7 +30796,7 @@
       </w:rPr>
     </w:lvl>
   </w:abstractNum>
-  <w:abstractNum w:abstractNumId="26">
+  <w:abstractNum w:abstractNumId="27">
     <w:nsid w:val="3D814197"/>
     <w:multiLevelType w:val="hybridMultilevel"/>
     <w:tmpl w:val="DE2866B6"/>
@@ -30055,7 +30909,120 @@
       </w:rPr>
     </w:lvl>
   </w:abstractNum>
-  <w:abstractNum w:abstractNumId="27">
+  <w:abstractNum w:abstractNumId="28">
+    <w:nsid w:val="40A110F5"/>
+    <w:multiLevelType w:val="hybridMultilevel"/>
+    <w:tmpl w:val="9A1CB418"/>
+    <w:lvl w:ilvl="0" w:tplc="200A0001">
+      <w:start w:val="1"/>
+      <w:numFmt w:val="bullet"/>
+      <w:lvlText w:val=""/>
+      <w:lvlJc w:val="left"/>
+      <w:pPr>
+        <w:ind w:left="720" w:hanging="360"/>
+      </w:pPr>
+      <w:rPr>
+        <w:rFonts w:ascii="Symbol" w:hAnsi="Symbol" w:hint="default"/>
+      </w:rPr>
+    </w:lvl>
+    <w:lvl w:ilvl="1" w:tplc="200A0003" w:tentative="1">
+      <w:start w:val="1"/>
+      <w:numFmt w:val="bullet"/>
+      <w:lvlText w:val="o"/>
+      <w:lvlJc w:val="left"/>
+      <w:pPr>
+        <w:ind w:left="1440" w:hanging="360"/>
+      </w:pPr>
+      <w:rPr>
+        <w:rFonts w:ascii="Courier New" w:hAnsi="Courier New" w:cs="Courier New" w:hint="default"/>
+      </w:rPr>
+    </w:lvl>
+    <w:lvl w:ilvl="2" w:tplc="200A0005" w:tentative="1">
+      <w:start w:val="1"/>
+      <w:numFmt w:val="bullet"/>
+      <w:lvlText w:val=""/>
+      <w:lvlJc w:val="left"/>
+      <w:pPr>
+        <w:ind w:left="2160" w:hanging="360"/>
+      </w:pPr>
+      <w:rPr>
+        <w:rFonts w:ascii="Wingdings" w:hAnsi="Wingdings" w:hint="default"/>
+      </w:rPr>
+    </w:lvl>
+    <w:lvl w:ilvl="3" w:tplc="200A0001" w:tentative="1">
+      <w:start w:val="1"/>
+      <w:numFmt w:val="bullet"/>
+      <w:lvlText w:val=""/>
+      <w:lvlJc w:val="left"/>
+      <w:pPr>
+        <w:ind w:left="2880" w:hanging="360"/>
+      </w:pPr>
+      <w:rPr>
+        <w:rFonts w:ascii="Symbol" w:hAnsi="Symbol" w:hint="default"/>
+      </w:rPr>
+    </w:lvl>
+    <w:lvl w:ilvl="4" w:tplc="200A0003" w:tentative="1">
+      <w:start w:val="1"/>
+      <w:numFmt w:val="bullet"/>
+      <w:lvlText w:val="o"/>
+      <w:lvlJc w:val="left"/>
+      <w:pPr>
+        <w:ind w:left="3600" w:hanging="360"/>
+      </w:pPr>
+      <w:rPr>
+        <w:rFonts w:ascii="Courier New" w:hAnsi="Courier New" w:cs="Courier New" w:hint="default"/>
+      </w:rPr>
+    </w:lvl>
+    <w:lvl w:ilvl="5" w:tplc="200A0005" w:tentative="1">
+      <w:start w:val="1"/>
+      <w:numFmt w:val="bullet"/>
+      <w:lvlText w:val=""/>
+      <w:lvlJc w:val="left"/>
+      <w:pPr>
+        <w:ind w:left="4320" w:hanging="360"/>
+      </w:pPr>
+      <w:rPr>
+        <w:rFonts w:ascii="Wingdings" w:hAnsi="Wingdings" w:hint="default"/>
+      </w:rPr>
+    </w:lvl>
+    <w:lvl w:ilvl="6" w:tplc="200A0001" w:tentative="1">
+      <w:start w:val="1"/>
+      <w:numFmt w:val="bullet"/>
+      <w:lvlText w:val=""/>
+      <w:lvlJc w:val="left"/>
+      <w:pPr>
+        <w:ind w:left="5040" w:hanging="360"/>
+      </w:pPr>
+      <w:rPr>
+        <w:rFonts w:ascii="Symbol" w:hAnsi="Symbol" w:hint="default"/>
+      </w:rPr>
+    </w:lvl>
+    <w:lvl w:ilvl="7" w:tplc="200A0003" w:tentative="1">
+      <w:start w:val="1"/>
+      <w:numFmt w:val="bullet"/>
+      <w:lvlText w:val="o"/>
+      <w:lvlJc w:val="left"/>
+      <w:pPr>
+        <w:ind w:left="5760" w:hanging="360"/>
+      </w:pPr>
+      <w:rPr>
+        <w:rFonts w:ascii="Courier New" w:hAnsi="Courier New" w:cs="Courier New" w:hint="default"/>
+      </w:rPr>
+    </w:lvl>
+    <w:lvl w:ilvl="8" w:tplc="200A0005" w:tentative="1">
+      <w:start w:val="1"/>
+      <w:numFmt w:val="bullet"/>
+      <w:lvlText w:val=""/>
+      <w:lvlJc w:val="left"/>
+      <w:pPr>
+        <w:ind w:left="6480" w:hanging="360"/>
+      </w:pPr>
+      <w:rPr>
+        <w:rFonts w:ascii="Wingdings" w:hAnsi="Wingdings" w:hint="default"/>
+      </w:rPr>
+    </w:lvl>
+  </w:abstractNum>
+  <w:abstractNum w:abstractNumId="29">
     <w:nsid w:val="41103EB2"/>
     <w:multiLevelType w:val="hybridMultilevel"/>
     <w:tmpl w:val="CABC0264"/>
@@ -30168,7 +31135,7 @@
       </w:rPr>
     </w:lvl>
   </w:abstractNum>
-  <w:abstractNum w:abstractNumId="28">
+  <w:abstractNum w:abstractNumId="30">
     <w:nsid w:val="46DB0B2A"/>
     <w:multiLevelType w:val="hybridMultilevel"/>
     <w:tmpl w:val="C0449B00"/>
@@ -30281,7 +31248,7 @@
       </w:rPr>
     </w:lvl>
   </w:abstractNum>
-  <w:abstractNum w:abstractNumId="29">
+  <w:abstractNum w:abstractNumId="31">
     <w:nsid w:val="489C5BDB"/>
     <w:multiLevelType w:val="hybridMultilevel"/>
     <w:tmpl w:val="3D402520"/>
@@ -30394,7 +31361,7 @@
       </w:rPr>
     </w:lvl>
   </w:abstractNum>
-  <w:abstractNum w:abstractNumId="30">
+  <w:abstractNum w:abstractNumId="32">
     <w:nsid w:val="51BB2F88"/>
     <w:multiLevelType w:val="hybridMultilevel"/>
     <w:tmpl w:val="64186C60"/>
@@ -30507,7 +31474,7 @@
       </w:rPr>
     </w:lvl>
   </w:abstractNum>
-  <w:abstractNum w:abstractNumId="31">
+  <w:abstractNum w:abstractNumId="33">
     <w:nsid w:val="52037533"/>
     <w:multiLevelType w:val="hybridMultilevel"/>
     <w:tmpl w:val="F046586E"/>
@@ -30620,7 +31587,7 @@
       </w:rPr>
     </w:lvl>
   </w:abstractNum>
-  <w:abstractNum w:abstractNumId="32">
+  <w:abstractNum w:abstractNumId="34">
     <w:nsid w:val="554B5CE4"/>
     <w:multiLevelType w:val="hybridMultilevel"/>
     <w:tmpl w:val="C794F980"/>
@@ -30733,7 +31700,7 @@
       </w:rPr>
     </w:lvl>
   </w:abstractNum>
-  <w:abstractNum w:abstractNumId="33">
+  <w:abstractNum w:abstractNumId="35">
     <w:nsid w:val="56F74079"/>
     <w:multiLevelType w:val="hybridMultilevel"/>
     <w:tmpl w:val="E885DBCE"/>
@@ -30785,7 +31752,7 @@
       <w:lvlJc w:val="left"/>
     </w:lvl>
   </w:abstractNum>
-  <w:abstractNum w:abstractNumId="34">
+  <w:abstractNum w:abstractNumId="36">
     <w:nsid w:val="5D997F8C"/>
     <w:multiLevelType w:val="hybridMultilevel"/>
     <w:tmpl w:val="DA101468"/>
@@ -30898,7 +31865,7 @@
       </w:rPr>
     </w:lvl>
   </w:abstractNum>
-  <w:abstractNum w:abstractNumId="35">
+  <w:abstractNum w:abstractNumId="37">
     <w:nsid w:val="677677AD"/>
     <w:multiLevelType w:val="hybridMultilevel"/>
     <w:tmpl w:val="192C0C54"/>
@@ -31011,7 +31978,7 @@
       </w:rPr>
     </w:lvl>
   </w:abstractNum>
-  <w:abstractNum w:abstractNumId="36">
+  <w:abstractNum w:abstractNumId="38">
     <w:nsid w:val="6C636DAA"/>
     <w:multiLevelType w:val="hybridMultilevel"/>
     <w:tmpl w:val="D0BE95DA"/>
@@ -31124,7 +32091,7 @@
       </w:rPr>
     </w:lvl>
   </w:abstractNum>
-  <w:abstractNum w:abstractNumId="37">
+  <w:abstractNum w:abstractNumId="39">
     <w:nsid w:val="6C6C3E5F"/>
     <w:multiLevelType w:val="hybridMultilevel"/>
     <w:tmpl w:val="173CCE3A"/>
@@ -31213,7 +32180,7 @@
       </w:pPr>
     </w:lvl>
   </w:abstractNum>
-  <w:abstractNum w:abstractNumId="38">
+  <w:abstractNum w:abstractNumId="40">
     <w:nsid w:val="71FF11AB"/>
     <w:multiLevelType w:val="hybridMultilevel"/>
     <w:tmpl w:val="FDB006D8"/>
@@ -31326,7 +32293,7 @@
       </w:rPr>
     </w:lvl>
   </w:abstractNum>
-  <w:abstractNum w:abstractNumId="39">
+  <w:abstractNum w:abstractNumId="41">
     <w:nsid w:val="72283DB2"/>
     <w:multiLevelType w:val="hybridMultilevel"/>
     <w:tmpl w:val="1612210E"/>
@@ -31439,7 +32406,7 @@
       </w:rPr>
     </w:lvl>
   </w:abstractNum>
-  <w:abstractNum w:abstractNumId="40">
+  <w:abstractNum w:abstractNumId="42">
     <w:nsid w:val="769037C8"/>
     <w:multiLevelType w:val="hybridMultilevel"/>
     <w:tmpl w:val="83C6E0CA"/>
@@ -31552,7 +32519,7 @@
       </w:rPr>
     </w:lvl>
   </w:abstractNum>
-  <w:abstractNum w:abstractNumId="41">
+  <w:abstractNum w:abstractNumId="43">
     <w:nsid w:val="78762963"/>
     <w:multiLevelType w:val="multilevel"/>
     <w:tmpl w:val="0D98F824"/>
@@ -31692,7 +32659,7 @@
       </w:rPr>
     </w:lvl>
   </w:abstractNum>
-  <w:abstractNum w:abstractNumId="42">
+  <w:abstractNum w:abstractNumId="44">
     <w:nsid w:val="7F3F744E"/>
     <w:multiLevelType w:val="hybridMultilevel"/>
     <w:tmpl w:val="325EB9F2"/>
@@ -31806,7 +32773,7 @@
     </w:lvl>
   </w:abstractNum>
   <w:num w:numId="1">
-    <w:abstractNumId w:val="41"/>
+    <w:abstractNumId w:val="43"/>
   </w:num>
   <w:num w:numId="2">
     <w:abstractNumId w:val="19"/>
@@ -31815,7 +32782,7 @@
     <w:abstractNumId w:val="23"/>
   </w:num>
   <w:num w:numId="4">
-    <w:abstractNumId w:val="38"/>
+    <w:abstractNumId w:val="40"/>
   </w:num>
   <w:num w:numId="5">
     <w:abstractNumId w:val="11"/>
@@ -31827,16 +32794,16 @@
     <w:abstractNumId w:val="7"/>
   </w:num>
   <w:num w:numId="8">
-    <w:abstractNumId w:val="40"/>
+    <w:abstractNumId w:val="42"/>
   </w:num>
   <w:num w:numId="9">
-    <w:abstractNumId w:val="25"/>
+    <w:abstractNumId w:val="26"/>
   </w:num>
   <w:num w:numId="10">
-    <w:abstractNumId w:val="34"/>
+    <w:abstractNumId w:val="36"/>
   </w:num>
   <w:num w:numId="11">
-    <w:abstractNumId w:val="27"/>
+    <w:abstractNumId w:val="29"/>
   </w:num>
   <w:num w:numId="12">
     <w:abstractNumId w:val="22"/>
@@ -31845,19 +32812,19 @@
     <w:abstractNumId w:val="21"/>
   </w:num>
   <w:num w:numId="14">
-    <w:abstractNumId w:val="30"/>
+    <w:abstractNumId w:val="32"/>
   </w:num>
   <w:num w:numId="15">
     <w:abstractNumId w:val="12"/>
   </w:num>
   <w:num w:numId="16">
-    <w:abstractNumId w:val="35"/>
+    <w:abstractNumId w:val="37"/>
   </w:num>
   <w:num w:numId="17">
     <w:abstractNumId w:val="14"/>
   </w:num>
   <w:num w:numId="18">
-    <w:abstractNumId w:val="28"/>
+    <w:abstractNumId w:val="30"/>
   </w:num>
   <w:num w:numId="19">
     <w:abstractNumId w:val="10"/>
@@ -31869,13 +32836,13 @@
     <w:abstractNumId w:val="18"/>
   </w:num>
   <w:num w:numId="22">
-    <w:abstractNumId w:val="26"/>
+    <w:abstractNumId w:val="27"/>
   </w:num>
   <w:num w:numId="23">
-    <w:abstractNumId w:val="37"/>
+    <w:abstractNumId w:val="39"/>
   </w:num>
   <w:num w:numId="24">
-    <w:abstractNumId w:val="36"/>
+    <w:abstractNumId w:val="38"/>
   </w:num>
   <w:num w:numId="25">
     <w:abstractNumId w:val="20"/>
@@ -31887,13 +32854,13 @@
     <w:abstractNumId w:val="17"/>
   </w:num>
   <w:num w:numId="28">
-    <w:abstractNumId w:val="39"/>
+    <w:abstractNumId w:val="41"/>
   </w:num>
   <w:num w:numId="29">
-    <w:abstractNumId w:val="42"/>
+    <w:abstractNumId w:val="44"/>
   </w:num>
   <w:num w:numId="30">
-    <w:abstractNumId w:val="31"/>
+    <w:abstractNumId w:val="33"/>
   </w:num>
   <w:num w:numId="31">
     <w:abstractNumId w:val="3"/>
@@ -31908,7 +32875,7 @@
     <w:abstractNumId w:val="24"/>
   </w:num>
   <w:num w:numId="35">
-    <w:abstractNumId w:val="33"/>
+    <w:abstractNumId w:val="35"/>
   </w:num>
   <w:num w:numId="36">
     <w:abstractNumId w:val="2"/>
@@ -31926,13 +32893,19 @@
     <w:abstractNumId w:val="13"/>
   </w:num>
   <w:num w:numId="41">
-    <w:abstractNumId w:val="32"/>
+    <w:abstractNumId w:val="34"/>
   </w:num>
   <w:num w:numId="42">
     <w:abstractNumId w:val="8"/>
   </w:num>
   <w:num w:numId="43">
-    <w:abstractNumId w:val="29"/>
+    <w:abstractNumId w:val="31"/>
+  </w:num>
+  <w:num w:numId="44">
+    <w:abstractNumId w:val="25"/>
+  </w:num>
+  <w:num w:numId="45">
+    <w:abstractNumId w:val="28"/>
   </w:num>
   <w:numIdMacAtCleanup w:val="30"/>
 </w:numbering>
@@ -32331,7 +33304,7 @@
   <w:style w:type="paragraph" w:default="1" w:styleId="Normal">
     <w:name w:val="Normal"/>
     <w:qFormat/>
-    <w:rsid w:val="00CE66BE"/>
+    <w:rsid w:val="007F0A76"/>
     <w:pPr>
       <w:spacing w:after="0"/>
     </w:pPr>
@@ -34321,93 +35294,93 @@
     </dgm:pt>
   </dgm:ptLst>
   <dgm:cxnLst>
-    <dgm:cxn modelId="{B9C8FE6F-7A58-4293-973A-45F745359347}" type="presOf" srcId="{038E619A-54FD-4970-A2E7-DF4B97755F0C}" destId="{E5B84551-7129-4210-B679-419417607360}" srcOrd="0" destOrd="0" presId="urn:microsoft.com/office/officeart/2005/8/layout/orgChart1"/>
+    <dgm:cxn modelId="{9590A6AB-62BD-4EEC-8C5D-C40E9BA2BB24}" type="presOf" srcId="{6553DEC0-3DCC-4BD4-9F1C-8BA17C08C2DE}" destId="{6AD584BA-2C95-4D02-BEA4-058E01AF2F0C}" srcOrd="0" destOrd="0" presId="urn:microsoft.com/office/officeart/2005/8/layout/orgChart1"/>
+    <dgm:cxn modelId="{F0306591-C9D0-4CE6-93D2-870AFCF4EB69}" type="presOf" srcId="{7F7230A2-3396-4683-A6DF-C71E1D9E5B18}" destId="{7DDC643F-E06D-40EC-9344-B51803A1803D}" srcOrd="0" destOrd="0" presId="urn:microsoft.com/office/officeart/2005/8/layout/orgChart1"/>
+    <dgm:cxn modelId="{CE29A397-EACB-46DB-B673-E382CCFDFD99}" type="presOf" srcId="{462D8612-A56A-4595-8765-11B94EF1AC61}" destId="{3D368A32-913B-427A-8CF8-E620EED613BD}" srcOrd="0" destOrd="0" presId="urn:microsoft.com/office/officeart/2005/8/layout/orgChart1"/>
+    <dgm:cxn modelId="{EAB146F9-5E42-4FC9-865D-DC270348141A}" type="presOf" srcId="{7F7230A2-3396-4683-A6DF-C71E1D9E5B18}" destId="{94C810D3-B0E2-4AA2-BA2F-A25FC16EA14B}" srcOrd="1" destOrd="0" presId="urn:microsoft.com/office/officeart/2005/8/layout/orgChart1"/>
     <dgm:cxn modelId="{E27F8F1C-F011-43B8-A528-26AE2F5860B5}" srcId="{5342B284-AC17-4195-BD32-258D27A7CA4F}" destId="{B2F7CC46-093E-45D9-B697-30D8260819F9}" srcOrd="0" destOrd="0" parTransId="{07D8F1D0-0F33-4C37-9D86-90BC16CFEF34}" sibTransId="{6DC59D02-6000-4C6F-BA8D-DFDCFC7DE8D6}"/>
-    <dgm:cxn modelId="{CB7E4BCC-A66C-4BBA-81DC-2375A5A10CA0}" type="presOf" srcId="{E1BDBF2F-3634-4656-904C-206EEE555229}" destId="{2F1D0E75-F733-4FFA-8651-70D5267CEBF0}" srcOrd="1" destOrd="0" presId="urn:microsoft.com/office/officeart/2005/8/layout/orgChart1"/>
-    <dgm:cxn modelId="{E4AFFFEA-0483-4055-9DE5-4585FC06327C}" type="presOf" srcId="{B2F7CC46-093E-45D9-B697-30D8260819F9}" destId="{857C20A3-B9C0-4D0D-BEE0-767D17842868}" srcOrd="0" destOrd="0" presId="urn:microsoft.com/office/officeart/2005/8/layout/orgChart1"/>
-    <dgm:cxn modelId="{A121C3FA-0C7B-4A3A-9D98-D97ABB1F4E68}" type="presOf" srcId="{7F7230A2-3396-4683-A6DF-C71E1D9E5B18}" destId="{7DDC643F-E06D-40EC-9344-B51803A1803D}" srcOrd="0" destOrd="0" presId="urn:microsoft.com/office/officeart/2005/8/layout/orgChart1"/>
+    <dgm:cxn modelId="{46D7D010-57C3-423E-B522-E0868B9E5D50}" type="presOf" srcId="{B2F7CC46-093E-45D9-B697-30D8260819F9}" destId="{857C20A3-B9C0-4D0D-BEE0-767D17842868}" srcOrd="0" destOrd="0" presId="urn:microsoft.com/office/officeart/2005/8/layout/orgChart1"/>
+    <dgm:cxn modelId="{ADFF03CA-3F32-48A9-A902-A6116CAC8787}" type="presOf" srcId="{12A40CD8-CDC4-4F70-B4DE-B372896AEA48}" destId="{ABE5BD0B-01A7-46EA-8707-A747E0217E79}" srcOrd="1" destOrd="0" presId="urn:microsoft.com/office/officeart/2005/8/layout/orgChart1"/>
     <dgm:cxn modelId="{8A946195-4F26-4BFC-AB19-62B65A2EAC02}" srcId="{B2F7CC46-093E-45D9-B697-30D8260819F9}" destId="{66A4C852-A33E-447E-AFC1-B997A331FAA0}" srcOrd="4" destOrd="0" parTransId="{B7D19582-8085-4D3E-9836-CB3ADFEEF863}" sibTransId="{060ADB6B-A861-4C98-9356-7CCBC1C4D36D}"/>
-    <dgm:cxn modelId="{1984236B-B2EA-4F80-B00A-595A3121F538}" type="presOf" srcId="{B5D3D691-9196-4446-AD89-214173505153}" destId="{B2DE0353-8AD3-4458-8715-50A9ACA8241F}" srcOrd="0" destOrd="0" presId="urn:microsoft.com/office/officeart/2005/8/layout/orgChart1"/>
-    <dgm:cxn modelId="{3C88C49E-CDE0-402D-B516-1B5C6FFEAAE8}" type="presOf" srcId="{167DC0BB-2AAD-4563-B134-4D1C7B8D98F8}" destId="{161A51D5-41CE-466F-B2AD-80158E6D20CA}" srcOrd="1" destOrd="0" presId="urn:microsoft.com/office/officeart/2005/8/layout/orgChart1"/>
-    <dgm:cxn modelId="{67D74305-66A0-4CFE-B4D3-6DCBC0BB8AE9}" type="presOf" srcId="{167DC0BB-2AAD-4563-B134-4D1C7B8D98F8}" destId="{4BE5F9AB-2E99-4D1D-84B5-7BF50F9C01FE}" srcOrd="0" destOrd="0" presId="urn:microsoft.com/office/officeart/2005/8/layout/orgChart1"/>
-    <dgm:cxn modelId="{8ED82D14-A993-4466-92D6-5D5A67227BB1}" type="presOf" srcId="{462D8612-A56A-4595-8765-11B94EF1AC61}" destId="{3D368A32-913B-427A-8CF8-E620EED613BD}" srcOrd="0" destOrd="0" presId="urn:microsoft.com/office/officeart/2005/8/layout/orgChart1"/>
-    <dgm:cxn modelId="{DE29379E-8AD0-4641-B4FC-A07966C5E75A}" type="presOf" srcId="{E1BDBF2F-3634-4656-904C-206EEE555229}" destId="{D2AD1033-A22F-489A-AC49-99C60DFF1FCF}" srcOrd="0" destOrd="0" presId="urn:microsoft.com/office/officeart/2005/8/layout/orgChart1"/>
-    <dgm:cxn modelId="{37819FA7-8440-47C9-B6A2-DFB77B1D3436}" type="presOf" srcId="{3A42B764-8F95-438A-BAD2-F78EDF072481}" destId="{006613D3-FD45-4364-8AF3-2F7D5338E246}" srcOrd="0" destOrd="0" presId="urn:microsoft.com/office/officeart/2005/8/layout/orgChart1"/>
+    <dgm:cxn modelId="{56380E08-ED78-4772-A1E2-5E3E6532943D}" type="presOf" srcId="{462D8612-A56A-4595-8765-11B94EF1AC61}" destId="{F456C751-4A03-4264-84E5-1FD12AFD325B}" srcOrd="1" destOrd="0" presId="urn:microsoft.com/office/officeart/2005/8/layout/orgChart1"/>
+    <dgm:cxn modelId="{0C265960-EF10-4982-AF8C-90C5E13D6A05}" type="presOf" srcId="{E1B9F82B-30D3-4881-8372-7254FBA40F72}" destId="{5CD1A5A4-7693-41C2-A6B7-803B8FC67845}" srcOrd="1" destOrd="0" presId="urn:microsoft.com/office/officeart/2005/8/layout/orgChart1"/>
+    <dgm:cxn modelId="{664E4A93-3F76-40AD-80F4-8749E29F39FF}" type="presOf" srcId="{66A4C852-A33E-447E-AFC1-B997A331FAA0}" destId="{3B089322-2D47-4561-911A-5A0209B554BA}" srcOrd="1" destOrd="0" presId="urn:microsoft.com/office/officeart/2005/8/layout/orgChart1"/>
+    <dgm:cxn modelId="{95944B4F-86F9-4581-A6C7-5C52EF37D849}" type="presOf" srcId="{96992DE8-175F-4B31-BAFC-00AF582F430D}" destId="{AB77F4A3-02D3-4425-A0DD-1BC1494A0B54}" srcOrd="0" destOrd="0" presId="urn:microsoft.com/office/officeart/2005/8/layout/orgChart1"/>
+    <dgm:cxn modelId="{78CF9928-35D1-4B34-A0AE-3AB580E5073C}" type="presOf" srcId="{5342B284-AC17-4195-BD32-258D27A7CA4F}" destId="{7BAB25FE-9168-4864-B7E3-F5011E5AB6C6}" srcOrd="0" destOrd="0" presId="urn:microsoft.com/office/officeart/2005/8/layout/orgChart1"/>
     <dgm:cxn modelId="{9E0DA37C-E5E2-4154-93A0-613BE253F3FE}" srcId="{B2F7CC46-093E-45D9-B697-30D8260819F9}" destId="{E1B9F82B-30D3-4881-8372-7254FBA40F72}" srcOrd="3" destOrd="0" parTransId="{B5D3D691-9196-4446-AD89-214173505153}" sibTransId="{34011806-2D21-4E44-8E40-D5739064688B}"/>
-    <dgm:cxn modelId="{EA50324D-48D2-4B26-9A84-E938E3E81F2F}" type="presOf" srcId="{E1B9F82B-30D3-4881-8372-7254FBA40F72}" destId="{5CD1A5A4-7693-41C2-A6B7-803B8FC67845}" srcOrd="1" destOrd="0" presId="urn:microsoft.com/office/officeart/2005/8/layout/orgChart1"/>
-    <dgm:cxn modelId="{9B170392-874B-49A3-9D48-F493FCBB7168}" type="presOf" srcId="{66A4C852-A33E-447E-AFC1-B997A331FAA0}" destId="{191663C0-004E-49F7-B2A1-415ADD159E12}" srcOrd="0" destOrd="0" presId="urn:microsoft.com/office/officeart/2005/8/layout/orgChart1"/>
-    <dgm:cxn modelId="{E7A569E2-85A5-472F-91AB-5ECFFA54909B}" type="presOf" srcId="{66A4C852-A33E-447E-AFC1-B997A331FAA0}" destId="{3B089322-2D47-4561-911A-5A0209B554BA}" srcOrd="1" destOrd="0" presId="urn:microsoft.com/office/officeart/2005/8/layout/orgChart1"/>
-    <dgm:cxn modelId="{D60FEB6B-0B0C-4350-88DD-97F6D8682CCA}" type="presOf" srcId="{12A40CD8-CDC4-4F70-B4DE-B372896AEA48}" destId="{ABE5BD0B-01A7-46EA-8707-A747E0217E79}" srcOrd="1" destOrd="0" presId="urn:microsoft.com/office/officeart/2005/8/layout/orgChart1"/>
-    <dgm:cxn modelId="{BAD579DA-6B51-40B4-BA6F-E1DF18BB2518}" type="presOf" srcId="{6553DEC0-3DCC-4BD4-9F1C-8BA17C08C2DE}" destId="{6AD584BA-2C95-4D02-BEA4-058E01AF2F0C}" srcOrd="0" destOrd="0" presId="urn:microsoft.com/office/officeart/2005/8/layout/orgChart1"/>
+    <dgm:cxn modelId="{47CFF108-B375-4B08-B8EA-4DADA3C62994}" type="presOf" srcId="{167DC0BB-2AAD-4563-B134-4D1C7B8D98F8}" destId="{161A51D5-41CE-466F-B2AD-80158E6D20CA}" srcOrd="1" destOrd="0" presId="urn:microsoft.com/office/officeart/2005/8/layout/orgChart1"/>
+    <dgm:cxn modelId="{B091993D-79EE-41A0-935C-44E6337AAF9D}" type="presOf" srcId="{AEE4FA32-0867-4FA9-BC07-FC2F55A47A8E}" destId="{B94A2D99-A0FF-48C2-8DD0-B8102FC433CE}" srcOrd="0" destOrd="0" presId="urn:microsoft.com/office/officeart/2005/8/layout/orgChart1"/>
+    <dgm:cxn modelId="{FEE62765-2831-4DA8-A0E1-8B3B5B3D74BF}" type="presOf" srcId="{E1BDBF2F-3634-4656-904C-206EEE555229}" destId="{D2AD1033-A22F-489A-AC49-99C60DFF1FCF}" srcOrd="0" destOrd="0" presId="urn:microsoft.com/office/officeart/2005/8/layout/orgChart1"/>
+    <dgm:cxn modelId="{5476068E-D226-4F53-9287-BAFCB2414C29}" type="presOf" srcId="{038E619A-54FD-4970-A2E7-DF4B97755F0C}" destId="{E5B84551-7129-4210-B679-419417607360}" srcOrd="0" destOrd="0" presId="urn:microsoft.com/office/officeart/2005/8/layout/orgChart1"/>
     <dgm:cxn modelId="{9AC41125-35F4-453F-BCE4-3BED3B9568E1}" srcId="{B2F7CC46-093E-45D9-B697-30D8260819F9}" destId="{462D8612-A56A-4595-8765-11B94EF1AC61}" srcOrd="5" destOrd="0" parTransId="{AEE4FA32-0867-4FA9-BC07-FC2F55A47A8E}" sibTransId="{7C0CF5E3-2DDB-4225-8ACB-CF71FCBA8A35}"/>
-    <dgm:cxn modelId="{EC069AEF-872A-4847-A698-37606F760B8B}" type="presOf" srcId="{7F7230A2-3396-4683-A6DF-C71E1D9E5B18}" destId="{94C810D3-B0E2-4AA2-BA2F-A25FC16EA14B}" srcOrd="1" destOrd="0" presId="urn:microsoft.com/office/officeart/2005/8/layout/orgChart1"/>
+    <dgm:cxn modelId="{80E5B2C2-B1CB-4032-91BD-90B8861906B6}" type="presOf" srcId="{B5D3D691-9196-4446-AD89-214173505153}" destId="{B2DE0353-8AD3-4458-8715-50A9ACA8241F}" srcOrd="0" destOrd="0" presId="urn:microsoft.com/office/officeart/2005/8/layout/orgChart1"/>
+    <dgm:cxn modelId="{D147576D-BD43-4908-9994-A373C2B2A481}" type="presOf" srcId="{167DC0BB-2AAD-4563-B134-4D1C7B8D98F8}" destId="{4BE5F9AB-2E99-4D1D-84B5-7BF50F9C01FE}" srcOrd="0" destOrd="0" presId="urn:microsoft.com/office/officeart/2005/8/layout/orgChart1"/>
+    <dgm:cxn modelId="{ABA43482-9032-4B2E-A9C0-C4C341E58F57}" type="presOf" srcId="{3A42B764-8F95-438A-BAD2-F78EDF072481}" destId="{006613D3-FD45-4364-8AF3-2F7D5338E246}" srcOrd="0" destOrd="0" presId="urn:microsoft.com/office/officeart/2005/8/layout/orgChart1"/>
+    <dgm:cxn modelId="{10C155CE-3631-4308-AA64-BFB66A17C494}" type="presOf" srcId="{E1BDBF2F-3634-4656-904C-206EEE555229}" destId="{2F1D0E75-F733-4FFA-8651-70D5267CEBF0}" srcOrd="1" destOrd="0" presId="urn:microsoft.com/office/officeart/2005/8/layout/orgChart1"/>
     <dgm:cxn modelId="{F8D54437-F67E-4F14-8ABE-529524B40A6A}" srcId="{B2F7CC46-093E-45D9-B697-30D8260819F9}" destId="{E1BDBF2F-3634-4656-904C-206EEE555229}" srcOrd="1" destOrd="0" parTransId="{6553DEC0-3DCC-4BD4-9F1C-8BA17C08C2DE}" sibTransId="{80045C24-5598-4758-8124-B7A2B4F31377}"/>
-    <dgm:cxn modelId="{C6188C4E-7B1A-41B2-A009-11A0EB47454D}" type="presOf" srcId="{B2F7CC46-093E-45D9-B697-30D8260819F9}" destId="{D3FA7DB3-0A2C-4AE5-9512-23B3108C2778}" srcOrd="1" destOrd="0" presId="urn:microsoft.com/office/officeart/2005/8/layout/orgChart1"/>
-    <dgm:cxn modelId="{CB0CBD23-736B-4BCD-AD9A-209089939EFA}" type="presOf" srcId="{5342B284-AC17-4195-BD32-258D27A7CA4F}" destId="{7BAB25FE-9168-4864-B7E3-F5011E5AB6C6}" srcOrd="0" destOrd="0" presId="urn:microsoft.com/office/officeart/2005/8/layout/orgChart1"/>
-    <dgm:cxn modelId="{905F6FCF-49D5-400C-9330-6CBA689EB666}" type="presOf" srcId="{96992DE8-175F-4B31-BAFC-00AF582F430D}" destId="{AB77F4A3-02D3-4425-A0DD-1BC1494A0B54}" srcOrd="0" destOrd="0" presId="urn:microsoft.com/office/officeart/2005/8/layout/orgChart1"/>
-    <dgm:cxn modelId="{17293916-1602-4429-860B-DFA509057A01}" type="presOf" srcId="{E1B9F82B-30D3-4881-8372-7254FBA40F72}" destId="{0A761CEB-FC20-4B27-A015-F621FEA59D33}" srcOrd="0" destOrd="0" presId="urn:microsoft.com/office/officeart/2005/8/layout/orgChart1"/>
+    <dgm:cxn modelId="{6A49C6D7-07B5-40B6-8BAE-65BFA9BFE016}" type="presOf" srcId="{B7D19582-8085-4D3E-9836-CB3ADFEEF863}" destId="{7B8CBA25-104A-4848-8BA4-A4ACA60BE79F}" srcOrd="0" destOrd="0" presId="urn:microsoft.com/office/officeart/2005/8/layout/orgChart1"/>
+    <dgm:cxn modelId="{3F009D1D-5104-4054-A4FD-BDCC6FFCEC71}" type="presOf" srcId="{12A40CD8-CDC4-4F70-B4DE-B372896AEA48}" destId="{BE3F75C9-43B6-4D99-92E4-8748BA8C43FE}" srcOrd="0" destOrd="0" presId="urn:microsoft.com/office/officeart/2005/8/layout/orgChart1"/>
+    <dgm:cxn modelId="{612FCF5B-3917-454C-B350-11867C428A4F}" type="presOf" srcId="{66A4C852-A33E-447E-AFC1-B997A331FAA0}" destId="{191663C0-004E-49F7-B2A1-415ADD159E12}" srcOrd="0" destOrd="0" presId="urn:microsoft.com/office/officeart/2005/8/layout/orgChart1"/>
+    <dgm:cxn modelId="{92B7C398-88FF-461A-A430-6DBB4A1115EB}" type="presOf" srcId="{E1B9F82B-30D3-4881-8372-7254FBA40F72}" destId="{0A761CEB-FC20-4B27-A015-F621FEA59D33}" srcOrd="0" destOrd="0" presId="urn:microsoft.com/office/officeart/2005/8/layout/orgChart1"/>
+    <dgm:cxn modelId="{39B761A0-439A-4E43-93A2-C883E502E9B9}" type="presOf" srcId="{B2F7CC46-093E-45D9-B697-30D8260819F9}" destId="{D3FA7DB3-0A2C-4AE5-9512-23B3108C2778}" srcOrd="1" destOrd="0" presId="urn:microsoft.com/office/officeart/2005/8/layout/orgChart1"/>
     <dgm:cxn modelId="{4645E1F9-E51A-492D-9B5B-2668CAEAE892}" srcId="{B2F7CC46-093E-45D9-B697-30D8260819F9}" destId="{7F7230A2-3396-4683-A6DF-C71E1D9E5B18}" srcOrd="2" destOrd="0" parTransId="{038E619A-54FD-4970-A2E7-DF4B97755F0C}" sibTransId="{FBBA5810-B9F3-4F11-B094-B9CB1DC0AB45}"/>
-    <dgm:cxn modelId="{0459A878-9598-4FC0-BD40-D8F74B2BCB4C}" type="presOf" srcId="{AEE4FA32-0867-4FA9-BC07-FC2F55A47A8E}" destId="{B94A2D99-A0FF-48C2-8DD0-B8102FC433CE}" srcOrd="0" destOrd="0" presId="urn:microsoft.com/office/officeart/2005/8/layout/orgChart1"/>
-    <dgm:cxn modelId="{0199C70A-FFC8-4D0E-94EC-B8259C3B67BD}" type="presOf" srcId="{B7D19582-8085-4D3E-9836-CB3ADFEEF863}" destId="{7B8CBA25-104A-4848-8BA4-A4ACA60BE79F}" srcOrd="0" destOrd="0" presId="urn:microsoft.com/office/officeart/2005/8/layout/orgChart1"/>
     <dgm:cxn modelId="{33A46BF6-CBF8-4B45-9AD9-38A54471B868}" srcId="{B2F7CC46-093E-45D9-B697-30D8260819F9}" destId="{167DC0BB-2AAD-4563-B134-4D1C7B8D98F8}" srcOrd="0" destOrd="0" parTransId="{96992DE8-175F-4B31-BAFC-00AF582F430D}" sibTransId="{5FD1D3EF-9285-43E5-BD7A-AA7EA695F876}"/>
-    <dgm:cxn modelId="{B792D079-A9F7-4B34-8250-65C16F88B6DC}" type="presOf" srcId="{462D8612-A56A-4595-8765-11B94EF1AC61}" destId="{F456C751-4A03-4264-84E5-1FD12AFD325B}" srcOrd="1" destOrd="0" presId="urn:microsoft.com/office/officeart/2005/8/layout/orgChart1"/>
-    <dgm:cxn modelId="{1F5C0613-1DA0-4614-B2C6-513E527B8D20}" type="presOf" srcId="{12A40CD8-CDC4-4F70-B4DE-B372896AEA48}" destId="{BE3F75C9-43B6-4D99-92E4-8748BA8C43FE}" srcOrd="0" destOrd="0" presId="urn:microsoft.com/office/officeart/2005/8/layout/orgChart1"/>
     <dgm:cxn modelId="{BB31773D-DFB9-42A9-84E4-AFFEA1A465CF}" srcId="{B2F7CC46-093E-45D9-B697-30D8260819F9}" destId="{12A40CD8-CDC4-4F70-B4DE-B372896AEA48}" srcOrd="6" destOrd="0" parTransId="{3A42B764-8F95-438A-BAD2-F78EDF072481}" sibTransId="{F5D94083-5141-4842-AF88-4ACD5C97FCB3}"/>
-    <dgm:cxn modelId="{0E1B2809-9265-4B4D-9BDF-FAA86696D345}" type="presParOf" srcId="{7BAB25FE-9168-4864-B7E3-F5011E5AB6C6}" destId="{49F85D23-513B-4E13-9C12-EDFD4DA4B2F6}" srcOrd="0" destOrd="0" presId="urn:microsoft.com/office/officeart/2005/8/layout/orgChart1"/>
-    <dgm:cxn modelId="{E2BCE000-5617-4F34-91E2-5F66D63D4A69}" type="presParOf" srcId="{49F85D23-513B-4E13-9C12-EDFD4DA4B2F6}" destId="{059D8CD8-8D42-4643-BA14-08861090F24F}" srcOrd="0" destOrd="0" presId="urn:microsoft.com/office/officeart/2005/8/layout/orgChart1"/>
-    <dgm:cxn modelId="{51CE8894-84C9-4CED-9741-55426C4C0DB8}" type="presParOf" srcId="{059D8CD8-8D42-4643-BA14-08861090F24F}" destId="{857C20A3-B9C0-4D0D-BEE0-767D17842868}" srcOrd="0" destOrd="0" presId="urn:microsoft.com/office/officeart/2005/8/layout/orgChart1"/>
-    <dgm:cxn modelId="{27204BBD-8252-4330-A51A-9FA8B35456C0}" type="presParOf" srcId="{059D8CD8-8D42-4643-BA14-08861090F24F}" destId="{D3FA7DB3-0A2C-4AE5-9512-23B3108C2778}" srcOrd="1" destOrd="0" presId="urn:microsoft.com/office/officeart/2005/8/layout/orgChart1"/>
-    <dgm:cxn modelId="{875E731F-0B88-4DCD-869A-FA9A644608F0}" type="presParOf" srcId="{49F85D23-513B-4E13-9C12-EDFD4DA4B2F6}" destId="{C14F4BC1-2714-41D7-A1AB-11D13C49B4FA}" srcOrd="1" destOrd="0" presId="urn:microsoft.com/office/officeart/2005/8/layout/orgChart1"/>
-    <dgm:cxn modelId="{2A2E31E2-E283-4293-BC35-757AD19236AB}" type="presParOf" srcId="{C14F4BC1-2714-41D7-A1AB-11D13C49B4FA}" destId="{6AD584BA-2C95-4D02-BEA4-058E01AF2F0C}" srcOrd="0" destOrd="0" presId="urn:microsoft.com/office/officeart/2005/8/layout/orgChart1"/>
-    <dgm:cxn modelId="{44B4AE57-D25A-4859-9FE7-E435861DE864}" type="presParOf" srcId="{C14F4BC1-2714-41D7-A1AB-11D13C49B4FA}" destId="{8984F8EE-C384-42D4-8F74-9D20FF731180}" srcOrd="1" destOrd="0" presId="urn:microsoft.com/office/officeart/2005/8/layout/orgChart1"/>
-    <dgm:cxn modelId="{86AEFC5F-6CBD-4AEE-B783-B04FBC047B07}" type="presParOf" srcId="{8984F8EE-C384-42D4-8F74-9D20FF731180}" destId="{840455E4-F5DA-480A-9469-00C9AFF14BAA}" srcOrd="0" destOrd="0" presId="urn:microsoft.com/office/officeart/2005/8/layout/orgChart1"/>
-    <dgm:cxn modelId="{E5A1655D-BC31-4817-8AFE-BAC49BF67F80}" type="presParOf" srcId="{840455E4-F5DA-480A-9469-00C9AFF14BAA}" destId="{D2AD1033-A22F-489A-AC49-99C60DFF1FCF}" srcOrd="0" destOrd="0" presId="urn:microsoft.com/office/officeart/2005/8/layout/orgChart1"/>
-    <dgm:cxn modelId="{336B7309-50DF-442F-964C-6AF97CE26203}" type="presParOf" srcId="{840455E4-F5DA-480A-9469-00C9AFF14BAA}" destId="{2F1D0E75-F733-4FFA-8651-70D5267CEBF0}" srcOrd="1" destOrd="0" presId="urn:microsoft.com/office/officeart/2005/8/layout/orgChart1"/>
-    <dgm:cxn modelId="{D1B203FC-B767-4239-833B-EBAF2ACD1D92}" type="presParOf" srcId="{8984F8EE-C384-42D4-8F74-9D20FF731180}" destId="{A560DF2A-31A6-4DAD-AEDD-276B179DB352}" srcOrd="1" destOrd="0" presId="urn:microsoft.com/office/officeart/2005/8/layout/orgChart1"/>
-    <dgm:cxn modelId="{C324C0D3-B16B-4016-8ABA-021712231084}" type="presParOf" srcId="{8984F8EE-C384-42D4-8F74-9D20FF731180}" destId="{9EBC3067-2EB4-4B07-9F85-7C105032D923}" srcOrd="2" destOrd="0" presId="urn:microsoft.com/office/officeart/2005/8/layout/orgChart1"/>
-    <dgm:cxn modelId="{56FAA700-3455-4673-863A-FF7BAE3915FF}" type="presParOf" srcId="{C14F4BC1-2714-41D7-A1AB-11D13C49B4FA}" destId="{E5B84551-7129-4210-B679-419417607360}" srcOrd="2" destOrd="0" presId="urn:microsoft.com/office/officeart/2005/8/layout/orgChart1"/>
-    <dgm:cxn modelId="{4D53E0A2-DB59-48BF-88EC-698B6431D6E4}" type="presParOf" srcId="{C14F4BC1-2714-41D7-A1AB-11D13C49B4FA}" destId="{23F690E2-36A6-4E82-87A2-8AC24D3E3B70}" srcOrd="3" destOrd="0" presId="urn:microsoft.com/office/officeart/2005/8/layout/orgChart1"/>
-    <dgm:cxn modelId="{56688023-A8B4-4414-B6C8-8934A29512A7}" type="presParOf" srcId="{23F690E2-36A6-4E82-87A2-8AC24D3E3B70}" destId="{D8EA8EE5-62AA-4C7A-BB75-B8A9ECC60DC1}" srcOrd="0" destOrd="0" presId="urn:microsoft.com/office/officeart/2005/8/layout/orgChart1"/>
-    <dgm:cxn modelId="{007A69AC-24DC-4AFF-A538-A25E56F67D33}" type="presParOf" srcId="{D8EA8EE5-62AA-4C7A-BB75-B8A9ECC60DC1}" destId="{7DDC643F-E06D-40EC-9344-B51803A1803D}" srcOrd="0" destOrd="0" presId="urn:microsoft.com/office/officeart/2005/8/layout/orgChart1"/>
-    <dgm:cxn modelId="{F732B783-9142-4F91-9078-5B6FAD91ABD0}" type="presParOf" srcId="{D8EA8EE5-62AA-4C7A-BB75-B8A9ECC60DC1}" destId="{94C810D3-B0E2-4AA2-BA2F-A25FC16EA14B}" srcOrd="1" destOrd="0" presId="urn:microsoft.com/office/officeart/2005/8/layout/orgChart1"/>
-    <dgm:cxn modelId="{3B68FBB9-A989-416D-A92B-2C71532215AD}" type="presParOf" srcId="{23F690E2-36A6-4E82-87A2-8AC24D3E3B70}" destId="{B2F6BA33-0D3B-42CC-A452-54E1353B6644}" srcOrd="1" destOrd="0" presId="urn:microsoft.com/office/officeart/2005/8/layout/orgChart1"/>
-    <dgm:cxn modelId="{694F4B2B-C9F8-4307-8752-28B60D1EE460}" type="presParOf" srcId="{23F690E2-36A6-4E82-87A2-8AC24D3E3B70}" destId="{988A209E-DBCA-4364-8038-CDE98052BEE9}" srcOrd="2" destOrd="0" presId="urn:microsoft.com/office/officeart/2005/8/layout/orgChart1"/>
-    <dgm:cxn modelId="{00E94D19-E1A3-40C6-85C7-2432AAF6A81E}" type="presParOf" srcId="{C14F4BC1-2714-41D7-A1AB-11D13C49B4FA}" destId="{B2DE0353-8AD3-4458-8715-50A9ACA8241F}" srcOrd="4" destOrd="0" presId="urn:microsoft.com/office/officeart/2005/8/layout/orgChart1"/>
-    <dgm:cxn modelId="{5839576D-502C-4C86-9456-49C8FA610BCA}" type="presParOf" srcId="{C14F4BC1-2714-41D7-A1AB-11D13C49B4FA}" destId="{68097F4A-D1FE-4130-B72B-C28D5948C84B}" srcOrd="5" destOrd="0" presId="urn:microsoft.com/office/officeart/2005/8/layout/orgChart1"/>
-    <dgm:cxn modelId="{B273895D-6E18-4DFA-82B1-6F7E7D561735}" type="presParOf" srcId="{68097F4A-D1FE-4130-B72B-C28D5948C84B}" destId="{55D4D824-DAA4-4DB8-9EC4-35CC5293C13C}" srcOrd="0" destOrd="0" presId="urn:microsoft.com/office/officeart/2005/8/layout/orgChart1"/>
-    <dgm:cxn modelId="{69B4B611-A907-4D94-AB27-FBA13EC4C616}" type="presParOf" srcId="{55D4D824-DAA4-4DB8-9EC4-35CC5293C13C}" destId="{0A761CEB-FC20-4B27-A015-F621FEA59D33}" srcOrd="0" destOrd="0" presId="urn:microsoft.com/office/officeart/2005/8/layout/orgChart1"/>
-    <dgm:cxn modelId="{1837B4E5-1738-4417-A14F-4570DB6D35E9}" type="presParOf" srcId="{55D4D824-DAA4-4DB8-9EC4-35CC5293C13C}" destId="{5CD1A5A4-7693-41C2-A6B7-803B8FC67845}" srcOrd="1" destOrd="0" presId="urn:microsoft.com/office/officeart/2005/8/layout/orgChart1"/>
-    <dgm:cxn modelId="{8F81831B-E53F-48E5-AE59-8563502636C8}" type="presParOf" srcId="{68097F4A-D1FE-4130-B72B-C28D5948C84B}" destId="{58DA421B-F27D-4987-9907-00391C571131}" srcOrd="1" destOrd="0" presId="urn:microsoft.com/office/officeart/2005/8/layout/orgChart1"/>
-    <dgm:cxn modelId="{48C17791-C4D7-43AE-806A-069C1723B1D5}" type="presParOf" srcId="{68097F4A-D1FE-4130-B72B-C28D5948C84B}" destId="{451CA0B8-1819-4360-A2D6-F18D7D1E9314}" srcOrd="2" destOrd="0" presId="urn:microsoft.com/office/officeart/2005/8/layout/orgChart1"/>
-    <dgm:cxn modelId="{A09A1852-8B19-4785-AEB3-4DF7BF8207DA}" type="presParOf" srcId="{C14F4BC1-2714-41D7-A1AB-11D13C49B4FA}" destId="{7B8CBA25-104A-4848-8BA4-A4ACA60BE79F}" srcOrd="6" destOrd="0" presId="urn:microsoft.com/office/officeart/2005/8/layout/orgChart1"/>
-    <dgm:cxn modelId="{055AA8B8-25D5-4EA1-B4C6-8BE07B1E68BF}" type="presParOf" srcId="{C14F4BC1-2714-41D7-A1AB-11D13C49B4FA}" destId="{02E698A8-F445-480E-8521-052717D98F79}" srcOrd="7" destOrd="0" presId="urn:microsoft.com/office/officeart/2005/8/layout/orgChart1"/>
-    <dgm:cxn modelId="{A5F27643-5EF8-4F70-B007-C31ECF4874DC}" type="presParOf" srcId="{02E698A8-F445-480E-8521-052717D98F79}" destId="{7E2F0E89-6FF9-4134-A0C8-45F6A403BADB}" srcOrd="0" destOrd="0" presId="urn:microsoft.com/office/officeart/2005/8/layout/orgChart1"/>
-    <dgm:cxn modelId="{1F0F6E0B-2DEA-41C5-9651-E291C858BABB}" type="presParOf" srcId="{7E2F0E89-6FF9-4134-A0C8-45F6A403BADB}" destId="{191663C0-004E-49F7-B2A1-415ADD159E12}" srcOrd="0" destOrd="0" presId="urn:microsoft.com/office/officeart/2005/8/layout/orgChart1"/>
-    <dgm:cxn modelId="{5F5A7FA6-B990-4F34-85F5-2E598953338A}" type="presParOf" srcId="{7E2F0E89-6FF9-4134-A0C8-45F6A403BADB}" destId="{3B089322-2D47-4561-911A-5A0209B554BA}" srcOrd="1" destOrd="0" presId="urn:microsoft.com/office/officeart/2005/8/layout/orgChart1"/>
-    <dgm:cxn modelId="{5728AB80-C15C-4949-B46C-C7508EF84E3F}" type="presParOf" srcId="{02E698A8-F445-480E-8521-052717D98F79}" destId="{51F5D88F-637E-4881-A198-D34824F44C4B}" srcOrd="1" destOrd="0" presId="urn:microsoft.com/office/officeart/2005/8/layout/orgChart1"/>
-    <dgm:cxn modelId="{A2AF9FC5-C4D1-4CA9-A5A4-20ED982B8E37}" type="presParOf" srcId="{02E698A8-F445-480E-8521-052717D98F79}" destId="{A2AF8CA9-1B39-4011-A85F-CDA8B5AB181E}" srcOrd="2" destOrd="0" presId="urn:microsoft.com/office/officeart/2005/8/layout/orgChart1"/>
-    <dgm:cxn modelId="{0B9DF7ED-A865-49D7-9202-262948811D61}" type="presParOf" srcId="{C14F4BC1-2714-41D7-A1AB-11D13C49B4FA}" destId="{B94A2D99-A0FF-48C2-8DD0-B8102FC433CE}" srcOrd="8" destOrd="0" presId="urn:microsoft.com/office/officeart/2005/8/layout/orgChart1"/>
-    <dgm:cxn modelId="{F8009161-57FE-4899-8995-D796B19FEC31}" type="presParOf" srcId="{C14F4BC1-2714-41D7-A1AB-11D13C49B4FA}" destId="{BEE61EE7-C99E-41ED-809D-F4B98891F6DC}" srcOrd="9" destOrd="0" presId="urn:microsoft.com/office/officeart/2005/8/layout/orgChart1"/>
-    <dgm:cxn modelId="{2D474A1B-4D7F-4A36-890D-7959A2826CD2}" type="presParOf" srcId="{BEE61EE7-C99E-41ED-809D-F4B98891F6DC}" destId="{B471E42B-AA47-461E-BCDA-69CD03DFDB53}" srcOrd="0" destOrd="0" presId="urn:microsoft.com/office/officeart/2005/8/layout/orgChart1"/>
-    <dgm:cxn modelId="{22B5449C-4429-49CA-B7BE-D8B7832FD014}" type="presParOf" srcId="{B471E42B-AA47-461E-BCDA-69CD03DFDB53}" destId="{3D368A32-913B-427A-8CF8-E620EED613BD}" srcOrd="0" destOrd="0" presId="urn:microsoft.com/office/officeart/2005/8/layout/orgChart1"/>
-    <dgm:cxn modelId="{5B3B833A-8520-479C-A77A-020B060C7D51}" type="presParOf" srcId="{B471E42B-AA47-461E-BCDA-69CD03DFDB53}" destId="{F456C751-4A03-4264-84E5-1FD12AFD325B}" srcOrd="1" destOrd="0" presId="urn:microsoft.com/office/officeart/2005/8/layout/orgChart1"/>
-    <dgm:cxn modelId="{7DFE2E47-EDE7-4A55-ACAB-1B429409E678}" type="presParOf" srcId="{BEE61EE7-C99E-41ED-809D-F4B98891F6DC}" destId="{D32E9889-3667-42B4-943A-E5A84B4C4AEF}" srcOrd="1" destOrd="0" presId="urn:microsoft.com/office/officeart/2005/8/layout/orgChart1"/>
-    <dgm:cxn modelId="{19F97AF1-FFE9-47CE-AF41-949BFA46F6D2}" type="presParOf" srcId="{BEE61EE7-C99E-41ED-809D-F4B98891F6DC}" destId="{7CD60349-16E4-4E9C-A255-E718BD1478E1}" srcOrd="2" destOrd="0" presId="urn:microsoft.com/office/officeart/2005/8/layout/orgChart1"/>
-    <dgm:cxn modelId="{1694A9B7-7FFA-4801-A789-CC217B0DB83E}" type="presParOf" srcId="{C14F4BC1-2714-41D7-A1AB-11D13C49B4FA}" destId="{006613D3-FD45-4364-8AF3-2F7D5338E246}" srcOrd="10" destOrd="0" presId="urn:microsoft.com/office/officeart/2005/8/layout/orgChart1"/>
-    <dgm:cxn modelId="{304D4523-559C-486E-9FDC-F36738196438}" type="presParOf" srcId="{C14F4BC1-2714-41D7-A1AB-11D13C49B4FA}" destId="{B3D369C3-95FF-477A-BC4C-5856509BA67C}" srcOrd="11" destOrd="0" presId="urn:microsoft.com/office/officeart/2005/8/layout/orgChart1"/>
-    <dgm:cxn modelId="{DB1B61C7-E5B3-4AB3-A3CB-E961D912193F}" type="presParOf" srcId="{B3D369C3-95FF-477A-BC4C-5856509BA67C}" destId="{FAC4D256-1EE3-4329-9841-BD102B8E9977}" srcOrd="0" destOrd="0" presId="urn:microsoft.com/office/officeart/2005/8/layout/orgChart1"/>
-    <dgm:cxn modelId="{640FEAF4-63C4-46EB-8DC7-1E4358EC5254}" type="presParOf" srcId="{FAC4D256-1EE3-4329-9841-BD102B8E9977}" destId="{BE3F75C9-43B6-4D99-92E4-8748BA8C43FE}" srcOrd="0" destOrd="0" presId="urn:microsoft.com/office/officeart/2005/8/layout/orgChart1"/>
-    <dgm:cxn modelId="{2B48D1AC-7330-4BF0-9C93-69EEE72CB5E7}" type="presParOf" srcId="{FAC4D256-1EE3-4329-9841-BD102B8E9977}" destId="{ABE5BD0B-01A7-46EA-8707-A747E0217E79}" srcOrd="1" destOrd="0" presId="urn:microsoft.com/office/officeart/2005/8/layout/orgChart1"/>
-    <dgm:cxn modelId="{6DBF48AF-5DF8-4EE4-97BE-E3CD34492F12}" type="presParOf" srcId="{B3D369C3-95FF-477A-BC4C-5856509BA67C}" destId="{62C0D810-15E4-4F6D-BDA4-6B2541303754}" srcOrd="1" destOrd="0" presId="urn:microsoft.com/office/officeart/2005/8/layout/orgChart1"/>
-    <dgm:cxn modelId="{A6F31C63-8234-46F9-B26C-6E41795467FB}" type="presParOf" srcId="{B3D369C3-95FF-477A-BC4C-5856509BA67C}" destId="{69BA7F5B-D9CF-46CC-9E15-CC5EF7AA33B0}" srcOrd="2" destOrd="0" presId="urn:microsoft.com/office/officeart/2005/8/layout/orgChart1"/>
-    <dgm:cxn modelId="{63ABFF4E-5FE6-4466-A50E-026DF376E248}" type="presParOf" srcId="{49F85D23-513B-4E13-9C12-EDFD4DA4B2F6}" destId="{28495A8A-62AF-47CF-866D-52BCC2F02266}" srcOrd="2" destOrd="0" presId="urn:microsoft.com/office/officeart/2005/8/layout/orgChart1"/>
-    <dgm:cxn modelId="{AA196517-A3EC-4C7F-AAE6-C3FAF4C94797}" type="presParOf" srcId="{28495A8A-62AF-47CF-866D-52BCC2F02266}" destId="{AB77F4A3-02D3-4425-A0DD-1BC1494A0B54}" srcOrd="0" destOrd="0" presId="urn:microsoft.com/office/officeart/2005/8/layout/orgChart1"/>
-    <dgm:cxn modelId="{167DB9B6-4AC7-4DE9-B692-A8308E5570B5}" type="presParOf" srcId="{28495A8A-62AF-47CF-866D-52BCC2F02266}" destId="{8D830038-C427-4A9D-A771-43BDD241E58E}" srcOrd="1" destOrd="0" presId="urn:microsoft.com/office/officeart/2005/8/layout/orgChart1"/>
-    <dgm:cxn modelId="{ED8C4110-B2B8-40D1-9204-4C815364CB87}" type="presParOf" srcId="{8D830038-C427-4A9D-A771-43BDD241E58E}" destId="{6F32725E-4745-4401-9B68-4C50BDF34D88}" srcOrd="0" destOrd="0" presId="urn:microsoft.com/office/officeart/2005/8/layout/orgChart1"/>
-    <dgm:cxn modelId="{FEA6B563-B5E4-4786-86F5-3DC8C2A8993A}" type="presParOf" srcId="{6F32725E-4745-4401-9B68-4C50BDF34D88}" destId="{4BE5F9AB-2E99-4D1D-84B5-7BF50F9C01FE}" srcOrd="0" destOrd="0" presId="urn:microsoft.com/office/officeart/2005/8/layout/orgChart1"/>
-    <dgm:cxn modelId="{EDEEE5A1-9A15-4C19-9A5F-2EF3F75F21F4}" type="presParOf" srcId="{6F32725E-4745-4401-9B68-4C50BDF34D88}" destId="{161A51D5-41CE-466F-B2AD-80158E6D20CA}" srcOrd="1" destOrd="0" presId="urn:microsoft.com/office/officeart/2005/8/layout/orgChart1"/>
-    <dgm:cxn modelId="{028556EB-20E5-472C-8A92-47AFC8D5D9F3}" type="presParOf" srcId="{8D830038-C427-4A9D-A771-43BDD241E58E}" destId="{378AB7DB-51A0-4C43-B955-8B64F172EC8B}" srcOrd="1" destOrd="0" presId="urn:microsoft.com/office/officeart/2005/8/layout/orgChart1"/>
-    <dgm:cxn modelId="{697F100F-00FF-45E1-A126-EF7D96E74CED}" type="presParOf" srcId="{8D830038-C427-4A9D-A771-43BDD241E58E}" destId="{BA7C9044-EB33-4EC0-8832-E8E86AED961E}" srcOrd="2" destOrd="0" presId="urn:microsoft.com/office/officeart/2005/8/layout/orgChart1"/>
+    <dgm:cxn modelId="{15D0DF0F-5756-4DD6-A8D6-4542B816FC5A}" type="presParOf" srcId="{7BAB25FE-9168-4864-B7E3-F5011E5AB6C6}" destId="{49F85D23-513B-4E13-9C12-EDFD4DA4B2F6}" srcOrd="0" destOrd="0" presId="urn:microsoft.com/office/officeart/2005/8/layout/orgChart1"/>
+    <dgm:cxn modelId="{85BB9993-B8FE-408E-B763-4E70B26FC62F}" type="presParOf" srcId="{49F85D23-513B-4E13-9C12-EDFD4DA4B2F6}" destId="{059D8CD8-8D42-4643-BA14-08861090F24F}" srcOrd="0" destOrd="0" presId="urn:microsoft.com/office/officeart/2005/8/layout/orgChart1"/>
+    <dgm:cxn modelId="{024E0AAA-2FAF-46FE-BFE0-452587B25B00}" type="presParOf" srcId="{059D8CD8-8D42-4643-BA14-08861090F24F}" destId="{857C20A3-B9C0-4D0D-BEE0-767D17842868}" srcOrd="0" destOrd="0" presId="urn:microsoft.com/office/officeart/2005/8/layout/orgChart1"/>
+    <dgm:cxn modelId="{260645D9-5164-47F1-BE46-D53F9EB2280C}" type="presParOf" srcId="{059D8CD8-8D42-4643-BA14-08861090F24F}" destId="{D3FA7DB3-0A2C-4AE5-9512-23B3108C2778}" srcOrd="1" destOrd="0" presId="urn:microsoft.com/office/officeart/2005/8/layout/orgChart1"/>
+    <dgm:cxn modelId="{D0C55962-D486-4060-933A-F67356FBEE9E}" type="presParOf" srcId="{49F85D23-513B-4E13-9C12-EDFD4DA4B2F6}" destId="{C14F4BC1-2714-41D7-A1AB-11D13C49B4FA}" srcOrd="1" destOrd="0" presId="urn:microsoft.com/office/officeart/2005/8/layout/orgChart1"/>
+    <dgm:cxn modelId="{B7B74664-AC3B-49F6-AED9-D8F94789B06D}" type="presParOf" srcId="{C14F4BC1-2714-41D7-A1AB-11D13C49B4FA}" destId="{6AD584BA-2C95-4D02-BEA4-058E01AF2F0C}" srcOrd="0" destOrd="0" presId="urn:microsoft.com/office/officeart/2005/8/layout/orgChart1"/>
+    <dgm:cxn modelId="{0F784676-9400-4198-B277-B8CAF1E24DAF}" type="presParOf" srcId="{C14F4BC1-2714-41D7-A1AB-11D13C49B4FA}" destId="{8984F8EE-C384-42D4-8F74-9D20FF731180}" srcOrd="1" destOrd="0" presId="urn:microsoft.com/office/officeart/2005/8/layout/orgChart1"/>
+    <dgm:cxn modelId="{43FB71BB-4FFC-44A3-ABA6-6D0A230546D2}" type="presParOf" srcId="{8984F8EE-C384-42D4-8F74-9D20FF731180}" destId="{840455E4-F5DA-480A-9469-00C9AFF14BAA}" srcOrd="0" destOrd="0" presId="urn:microsoft.com/office/officeart/2005/8/layout/orgChart1"/>
+    <dgm:cxn modelId="{3C318F45-C450-416E-B0A1-A0C19DC15CEF}" type="presParOf" srcId="{840455E4-F5DA-480A-9469-00C9AFF14BAA}" destId="{D2AD1033-A22F-489A-AC49-99C60DFF1FCF}" srcOrd="0" destOrd="0" presId="urn:microsoft.com/office/officeart/2005/8/layout/orgChart1"/>
+    <dgm:cxn modelId="{A361559C-C5B4-4273-BED9-352592A8E099}" type="presParOf" srcId="{840455E4-F5DA-480A-9469-00C9AFF14BAA}" destId="{2F1D0E75-F733-4FFA-8651-70D5267CEBF0}" srcOrd="1" destOrd="0" presId="urn:microsoft.com/office/officeart/2005/8/layout/orgChart1"/>
+    <dgm:cxn modelId="{4358DB71-C047-47E8-8BD2-69A7D142A716}" type="presParOf" srcId="{8984F8EE-C384-42D4-8F74-9D20FF731180}" destId="{A560DF2A-31A6-4DAD-AEDD-276B179DB352}" srcOrd="1" destOrd="0" presId="urn:microsoft.com/office/officeart/2005/8/layout/orgChart1"/>
+    <dgm:cxn modelId="{4F2B8A30-46B4-4760-85C2-60CCBA8B8C29}" type="presParOf" srcId="{8984F8EE-C384-42D4-8F74-9D20FF731180}" destId="{9EBC3067-2EB4-4B07-9F85-7C105032D923}" srcOrd="2" destOrd="0" presId="urn:microsoft.com/office/officeart/2005/8/layout/orgChart1"/>
+    <dgm:cxn modelId="{425BDE62-C161-4349-A3B5-AF6799DCD55A}" type="presParOf" srcId="{C14F4BC1-2714-41D7-A1AB-11D13C49B4FA}" destId="{E5B84551-7129-4210-B679-419417607360}" srcOrd="2" destOrd="0" presId="urn:microsoft.com/office/officeart/2005/8/layout/orgChart1"/>
+    <dgm:cxn modelId="{DF86895D-AF79-4BCA-A1BD-5AA572616384}" type="presParOf" srcId="{C14F4BC1-2714-41D7-A1AB-11D13C49B4FA}" destId="{23F690E2-36A6-4E82-87A2-8AC24D3E3B70}" srcOrd="3" destOrd="0" presId="urn:microsoft.com/office/officeart/2005/8/layout/orgChart1"/>
+    <dgm:cxn modelId="{F28EB61F-8BC0-4E58-B0C1-1B7202CED1FF}" type="presParOf" srcId="{23F690E2-36A6-4E82-87A2-8AC24D3E3B70}" destId="{D8EA8EE5-62AA-4C7A-BB75-B8A9ECC60DC1}" srcOrd="0" destOrd="0" presId="urn:microsoft.com/office/officeart/2005/8/layout/orgChart1"/>
+    <dgm:cxn modelId="{56E730EF-1730-4AD8-848D-98F744B9623C}" type="presParOf" srcId="{D8EA8EE5-62AA-4C7A-BB75-B8A9ECC60DC1}" destId="{7DDC643F-E06D-40EC-9344-B51803A1803D}" srcOrd="0" destOrd="0" presId="urn:microsoft.com/office/officeart/2005/8/layout/orgChart1"/>
+    <dgm:cxn modelId="{C2954208-A3A1-4568-B47C-43BA4B76184D}" type="presParOf" srcId="{D8EA8EE5-62AA-4C7A-BB75-B8A9ECC60DC1}" destId="{94C810D3-B0E2-4AA2-BA2F-A25FC16EA14B}" srcOrd="1" destOrd="0" presId="urn:microsoft.com/office/officeart/2005/8/layout/orgChart1"/>
+    <dgm:cxn modelId="{35DF3A4F-D62A-4B81-BD83-E7EF7D8E3A28}" type="presParOf" srcId="{23F690E2-36A6-4E82-87A2-8AC24D3E3B70}" destId="{B2F6BA33-0D3B-42CC-A452-54E1353B6644}" srcOrd="1" destOrd="0" presId="urn:microsoft.com/office/officeart/2005/8/layout/orgChart1"/>
+    <dgm:cxn modelId="{35D10BE7-4E8D-4BF0-A7A7-233B9A6185B5}" type="presParOf" srcId="{23F690E2-36A6-4E82-87A2-8AC24D3E3B70}" destId="{988A209E-DBCA-4364-8038-CDE98052BEE9}" srcOrd="2" destOrd="0" presId="urn:microsoft.com/office/officeart/2005/8/layout/orgChart1"/>
+    <dgm:cxn modelId="{E3168B72-16EC-4EAE-A531-188BC4C27763}" type="presParOf" srcId="{C14F4BC1-2714-41D7-A1AB-11D13C49B4FA}" destId="{B2DE0353-8AD3-4458-8715-50A9ACA8241F}" srcOrd="4" destOrd="0" presId="urn:microsoft.com/office/officeart/2005/8/layout/orgChart1"/>
+    <dgm:cxn modelId="{9EC364B0-8DC9-4DD8-B0E6-4193E0B4EF1D}" type="presParOf" srcId="{C14F4BC1-2714-41D7-A1AB-11D13C49B4FA}" destId="{68097F4A-D1FE-4130-B72B-C28D5948C84B}" srcOrd="5" destOrd="0" presId="urn:microsoft.com/office/officeart/2005/8/layout/orgChart1"/>
+    <dgm:cxn modelId="{DDB5BE8A-A111-4035-8ED0-CABDF53C39D6}" type="presParOf" srcId="{68097F4A-D1FE-4130-B72B-C28D5948C84B}" destId="{55D4D824-DAA4-4DB8-9EC4-35CC5293C13C}" srcOrd="0" destOrd="0" presId="urn:microsoft.com/office/officeart/2005/8/layout/orgChart1"/>
+    <dgm:cxn modelId="{6D31F6ED-FFAE-4617-ADE6-5B007FD7CFD2}" type="presParOf" srcId="{55D4D824-DAA4-4DB8-9EC4-35CC5293C13C}" destId="{0A761CEB-FC20-4B27-A015-F621FEA59D33}" srcOrd="0" destOrd="0" presId="urn:microsoft.com/office/officeart/2005/8/layout/orgChart1"/>
+    <dgm:cxn modelId="{C5346A10-E048-4AC1-9D36-871D8C68D604}" type="presParOf" srcId="{55D4D824-DAA4-4DB8-9EC4-35CC5293C13C}" destId="{5CD1A5A4-7693-41C2-A6B7-803B8FC67845}" srcOrd="1" destOrd="0" presId="urn:microsoft.com/office/officeart/2005/8/layout/orgChart1"/>
+    <dgm:cxn modelId="{9C7AB000-22FA-45D1-9985-CB03E0EA40E9}" type="presParOf" srcId="{68097F4A-D1FE-4130-B72B-C28D5948C84B}" destId="{58DA421B-F27D-4987-9907-00391C571131}" srcOrd="1" destOrd="0" presId="urn:microsoft.com/office/officeart/2005/8/layout/orgChart1"/>
+    <dgm:cxn modelId="{6D8331BF-606B-4C20-9D27-5A74D6D864B0}" type="presParOf" srcId="{68097F4A-D1FE-4130-B72B-C28D5948C84B}" destId="{451CA0B8-1819-4360-A2D6-F18D7D1E9314}" srcOrd="2" destOrd="0" presId="urn:microsoft.com/office/officeart/2005/8/layout/orgChart1"/>
+    <dgm:cxn modelId="{2462510C-6A75-45BC-92B2-8B9BDDFF22B8}" type="presParOf" srcId="{C14F4BC1-2714-41D7-A1AB-11D13C49B4FA}" destId="{7B8CBA25-104A-4848-8BA4-A4ACA60BE79F}" srcOrd="6" destOrd="0" presId="urn:microsoft.com/office/officeart/2005/8/layout/orgChart1"/>
+    <dgm:cxn modelId="{E4A59D31-B070-472F-9EAC-EDB6BE71CD0D}" type="presParOf" srcId="{C14F4BC1-2714-41D7-A1AB-11D13C49B4FA}" destId="{02E698A8-F445-480E-8521-052717D98F79}" srcOrd="7" destOrd="0" presId="urn:microsoft.com/office/officeart/2005/8/layout/orgChart1"/>
+    <dgm:cxn modelId="{EBB1D22E-76A2-41E0-8181-2F5E0225CBFB}" type="presParOf" srcId="{02E698A8-F445-480E-8521-052717D98F79}" destId="{7E2F0E89-6FF9-4134-A0C8-45F6A403BADB}" srcOrd="0" destOrd="0" presId="urn:microsoft.com/office/officeart/2005/8/layout/orgChart1"/>
+    <dgm:cxn modelId="{9C85351E-6EDF-4780-9B99-B28563453CC9}" type="presParOf" srcId="{7E2F0E89-6FF9-4134-A0C8-45F6A403BADB}" destId="{191663C0-004E-49F7-B2A1-415ADD159E12}" srcOrd="0" destOrd="0" presId="urn:microsoft.com/office/officeart/2005/8/layout/orgChart1"/>
+    <dgm:cxn modelId="{AA9C48D6-FD94-4377-8F9F-74811299FD8F}" type="presParOf" srcId="{7E2F0E89-6FF9-4134-A0C8-45F6A403BADB}" destId="{3B089322-2D47-4561-911A-5A0209B554BA}" srcOrd="1" destOrd="0" presId="urn:microsoft.com/office/officeart/2005/8/layout/orgChart1"/>
+    <dgm:cxn modelId="{A8DFC696-0FBD-4DB7-9EE2-A7E7850AD19D}" type="presParOf" srcId="{02E698A8-F445-480E-8521-052717D98F79}" destId="{51F5D88F-637E-4881-A198-D34824F44C4B}" srcOrd="1" destOrd="0" presId="urn:microsoft.com/office/officeart/2005/8/layout/orgChart1"/>
+    <dgm:cxn modelId="{8F8529BB-B8E8-40B1-8239-1505803E0E19}" type="presParOf" srcId="{02E698A8-F445-480E-8521-052717D98F79}" destId="{A2AF8CA9-1B39-4011-A85F-CDA8B5AB181E}" srcOrd="2" destOrd="0" presId="urn:microsoft.com/office/officeart/2005/8/layout/orgChart1"/>
+    <dgm:cxn modelId="{E072F5CA-79BC-4990-984B-DB906B807FD1}" type="presParOf" srcId="{C14F4BC1-2714-41D7-A1AB-11D13C49B4FA}" destId="{B94A2D99-A0FF-48C2-8DD0-B8102FC433CE}" srcOrd="8" destOrd="0" presId="urn:microsoft.com/office/officeart/2005/8/layout/orgChart1"/>
+    <dgm:cxn modelId="{082A26A6-1F52-4ED4-9BCC-E97D624A8C31}" type="presParOf" srcId="{C14F4BC1-2714-41D7-A1AB-11D13C49B4FA}" destId="{BEE61EE7-C99E-41ED-809D-F4B98891F6DC}" srcOrd="9" destOrd="0" presId="urn:microsoft.com/office/officeart/2005/8/layout/orgChart1"/>
+    <dgm:cxn modelId="{09D77CD1-F92D-440B-9D3A-C399A3087BBB}" type="presParOf" srcId="{BEE61EE7-C99E-41ED-809D-F4B98891F6DC}" destId="{B471E42B-AA47-461E-BCDA-69CD03DFDB53}" srcOrd="0" destOrd="0" presId="urn:microsoft.com/office/officeart/2005/8/layout/orgChart1"/>
+    <dgm:cxn modelId="{C0D7148D-6780-483A-9EDD-B7EB5BAF5057}" type="presParOf" srcId="{B471E42B-AA47-461E-BCDA-69CD03DFDB53}" destId="{3D368A32-913B-427A-8CF8-E620EED613BD}" srcOrd="0" destOrd="0" presId="urn:microsoft.com/office/officeart/2005/8/layout/orgChart1"/>
+    <dgm:cxn modelId="{538F5FE0-B4E8-4965-BE84-1CD6E7EB230D}" type="presParOf" srcId="{B471E42B-AA47-461E-BCDA-69CD03DFDB53}" destId="{F456C751-4A03-4264-84E5-1FD12AFD325B}" srcOrd="1" destOrd="0" presId="urn:microsoft.com/office/officeart/2005/8/layout/orgChart1"/>
+    <dgm:cxn modelId="{99DCEE42-8CF5-44AC-BFFB-F47426356247}" type="presParOf" srcId="{BEE61EE7-C99E-41ED-809D-F4B98891F6DC}" destId="{D32E9889-3667-42B4-943A-E5A84B4C4AEF}" srcOrd="1" destOrd="0" presId="urn:microsoft.com/office/officeart/2005/8/layout/orgChart1"/>
+    <dgm:cxn modelId="{7016CAAC-E96B-4197-BD6D-42B7078039C9}" type="presParOf" srcId="{BEE61EE7-C99E-41ED-809D-F4B98891F6DC}" destId="{7CD60349-16E4-4E9C-A255-E718BD1478E1}" srcOrd="2" destOrd="0" presId="urn:microsoft.com/office/officeart/2005/8/layout/orgChart1"/>
+    <dgm:cxn modelId="{515D9BAE-6878-4767-B104-DBE6A5568E41}" type="presParOf" srcId="{C14F4BC1-2714-41D7-A1AB-11D13C49B4FA}" destId="{006613D3-FD45-4364-8AF3-2F7D5338E246}" srcOrd="10" destOrd="0" presId="urn:microsoft.com/office/officeart/2005/8/layout/orgChart1"/>
+    <dgm:cxn modelId="{6B234868-7508-4E9B-8B4E-D497FFC3B9E4}" type="presParOf" srcId="{C14F4BC1-2714-41D7-A1AB-11D13C49B4FA}" destId="{B3D369C3-95FF-477A-BC4C-5856509BA67C}" srcOrd="11" destOrd="0" presId="urn:microsoft.com/office/officeart/2005/8/layout/orgChart1"/>
+    <dgm:cxn modelId="{48983B9F-E1FD-4919-8892-CE9967C8B9F1}" type="presParOf" srcId="{B3D369C3-95FF-477A-BC4C-5856509BA67C}" destId="{FAC4D256-1EE3-4329-9841-BD102B8E9977}" srcOrd="0" destOrd="0" presId="urn:microsoft.com/office/officeart/2005/8/layout/orgChart1"/>
+    <dgm:cxn modelId="{D009B775-9DA9-4725-AA70-C6A422557F6B}" type="presParOf" srcId="{FAC4D256-1EE3-4329-9841-BD102B8E9977}" destId="{BE3F75C9-43B6-4D99-92E4-8748BA8C43FE}" srcOrd="0" destOrd="0" presId="urn:microsoft.com/office/officeart/2005/8/layout/orgChart1"/>
+    <dgm:cxn modelId="{11AEC6AA-49A8-4442-B70D-4F8745431CB1}" type="presParOf" srcId="{FAC4D256-1EE3-4329-9841-BD102B8E9977}" destId="{ABE5BD0B-01A7-46EA-8707-A747E0217E79}" srcOrd="1" destOrd="0" presId="urn:microsoft.com/office/officeart/2005/8/layout/orgChart1"/>
+    <dgm:cxn modelId="{D4B9542E-7552-4911-AAA5-3407CB87A5E9}" type="presParOf" srcId="{B3D369C3-95FF-477A-BC4C-5856509BA67C}" destId="{62C0D810-15E4-4F6D-BDA4-6B2541303754}" srcOrd="1" destOrd="0" presId="urn:microsoft.com/office/officeart/2005/8/layout/orgChart1"/>
+    <dgm:cxn modelId="{459B0660-1354-4B92-ABA3-372C2DAF2A1B}" type="presParOf" srcId="{B3D369C3-95FF-477A-BC4C-5856509BA67C}" destId="{69BA7F5B-D9CF-46CC-9E15-CC5EF7AA33B0}" srcOrd="2" destOrd="0" presId="urn:microsoft.com/office/officeart/2005/8/layout/orgChart1"/>
+    <dgm:cxn modelId="{F44A3AAE-3E72-4A8B-9A3B-710D58FEA5E0}" type="presParOf" srcId="{49F85D23-513B-4E13-9C12-EDFD4DA4B2F6}" destId="{28495A8A-62AF-47CF-866D-52BCC2F02266}" srcOrd="2" destOrd="0" presId="urn:microsoft.com/office/officeart/2005/8/layout/orgChart1"/>
+    <dgm:cxn modelId="{79A3D801-3E18-4A44-87AF-638826241854}" type="presParOf" srcId="{28495A8A-62AF-47CF-866D-52BCC2F02266}" destId="{AB77F4A3-02D3-4425-A0DD-1BC1494A0B54}" srcOrd="0" destOrd="0" presId="urn:microsoft.com/office/officeart/2005/8/layout/orgChart1"/>
+    <dgm:cxn modelId="{56A3126D-87C1-43B9-B354-E8256BAC6E42}" type="presParOf" srcId="{28495A8A-62AF-47CF-866D-52BCC2F02266}" destId="{8D830038-C427-4A9D-A771-43BDD241E58E}" srcOrd="1" destOrd="0" presId="urn:microsoft.com/office/officeart/2005/8/layout/orgChart1"/>
+    <dgm:cxn modelId="{05B1D718-C5F6-43E0-89DF-A7B48A87D31D}" type="presParOf" srcId="{8D830038-C427-4A9D-A771-43BDD241E58E}" destId="{6F32725E-4745-4401-9B68-4C50BDF34D88}" srcOrd="0" destOrd="0" presId="urn:microsoft.com/office/officeart/2005/8/layout/orgChart1"/>
+    <dgm:cxn modelId="{F0DCB0C6-47E1-456E-9492-7A80FD1B833D}" type="presParOf" srcId="{6F32725E-4745-4401-9B68-4C50BDF34D88}" destId="{4BE5F9AB-2E99-4D1D-84B5-7BF50F9C01FE}" srcOrd="0" destOrd="0" presId="urn:microsoft.com/office/officeart/2005/8/layout/orgChart1"/>
+    <dgm:cxn modelId="{56FB7811-6E62-4943-A00F-0E1F06E5A39D}" type="presParOf" srcId="{6F32725E-4745-4401-9B68-4C50BDF34D88}" destId="{161A51D5-41CE-466F-B2AD-80158E6D20CA}" srcOrd="1" destOrd="0" presId="urn:microsoft.com/office/officeart/2005/8/layout/orgChart1"/>
+    <dgm:cxn modelId="{5AA63E56-ECA8-46C6-9CB6-132F0A6071FA}" type="presParOf" srcId="{8D830038-C427-4A9D-A771-43BDD241E58E}" destId="{378AB7DB-51A0-4C43-B955-8B64F172EC8B}" srcOrd="1" destOrd="0" presId="urn:microsoft.com/office/officeart/2005/8/layout/orgChart1"/>
+    <dgm:cxn modelId="{5526C52A-4EAA-47FF-B3EB-0D06BCA857F5}" type="presParOf" srcId="{8D830038-C427-4A9D-A771-43BDD241E58E}" destId="{BA7C9044-EB33-4EC0-8832-E8E86AED961E}" srcOrd="2" destOrd="0" presId="urn:microsoft.com/office/officeart/2005/8/layout/orgChart1"/>
   </dgm:cxnLst>
   <dgm:bg/>
   <dgm:whole/>
@@ -37831,7 +38804,7 @@
 </file>
 
 <file path=customXml/itemProps1.xml><?xml version="1.0" encoding="utf-8"?>
-<ds:datastoreItem xmlns:ds="http://schemas.openxmlformats.org/officeDocument/2006/customXml" ds:itemID="{ADEB0311-3920-4D0C-9CAE-847D99E9771A}">
+<ds:datastoreItem xmlns:ds="http://schemas.openxmlformats.org/officeDocument/2006/customXml" ds:itemID="{F0372583-A176-48E9-89B1-2F4BBCEECDC9}">
   <ds:schemaRefs>
     <ds:schemaRef ds:uri="http://schemas.openxmlformats.org/officeDocument/2006/bibliography"/>
   </ds:schemaRefs>

</xml_diff>

<commit_message>
(carlos): Impacto en la empresa
</commit_message>
<xml_diff>
--- a/INFORME SISTEMAS.docx
+++ b/INFORME SISTEMAS.docx
@@ -28134,8 +28134,6 @@
         <w:lastRenderedPageBreak/>
         <w:t>representa una solución integral para la optimización de la gestión de inventario, que permitirá a la organización mejorar su eficiencia operativa, reducir costos y mejorar la satisfacción del cliente.</w:t>
       </w:r>
-      <w:bookmarkStart w:id="0" w:name="_GoBack"/>
-      <w:bookmarkEnd w:id="0"/>
     </w:p>
     <w:p>
       <w:pPr>
@@ -28144,19 +28142,103 @@
         <w:adjustRightInd w:val="0"/>
         <w:spacing w:after="240" w:line="240" w:lineRule="auto"/>
         <w:rPr>
-          <w:rFonts w:eastAsiaTheme="minorHAnsi"/>
-          <w:color w:val="000000"/>
-          <w:lang w:eastAsia="en-US"/>
-        </w:rPr>
-      </w:pPr>
-      <w:r>
-        <w:rPr>
-          <w:rFonts w:eastAsiaTheme="minorHAnsi"/>
-          <w:b/>
-          <w:color w:val="000000"/>
-          <w:lang w:eastAsia="en-US"/>
-        </w:rPr>
-        <w:t>Descripción de los procesos de la solución:</w:t>
+          <w:rFonts w:eastAsia="Times New Roman"/>
+        </w:rPr>
+      </w:pPr>
+      <w:bookmarkStart w:id="0" w:name="_GoBack"/>
+      <w:bookmarkEnd w:id="0"/>
+    </w:p>
+    <w:p>
+      <w:pPr>
+        <w:rPr>
+          <w:rFonts w:eastAsiaTheme="minorHAnsi" w:cstheme="minorBidi"/>
+          <w:b/>
+          <w:bCs/>
+        </w:rPr>
+      </w:pPr>
+      <w:r>
+        <w:rPr>
+          <w:b/>
+          <w:bCs/>
+        </w:rPr>
+        <w:t>Impacto de la Solución en la Organización y/o Área en Estudio</w:t>
+      </w:r>
+    </w:p>
+    <w:p>
+      <w:r>
+        <w:t>La implementación de esta solución tendrá un impacto significativo en la organización, incluyendo:</w:t>
+      </w:r>
+    </w:p>
+    <w:p>
+      <w:pPr>
+        <w:numPr>
+          <w:ilvl w:val="0"/>
+          <w:numId w:val="46"/>
+        </w:numPr>
+        <w:spacing w:after="160" w:line="256" w:lineRule="auto"/>
+      </w:pPr>
+      <w:r>
+        <w:t>Reducción de errores e inconsistencias en los registros de inventario.</w:t>
+      </w:r>
+    </w:p>
+    <w:p>
+      <w:pPr>
+        <w:numPr>
+          <w:ilvl w:val="0"/>
+          <w:numId w:val="46"/>
+        </w:numPr>
+        <w:spacing w:after="160" w:line="256" w:lineRule="auto"/>
+      </w:pPr>
+      <w:r>
+        <w:t>Disminución de daños y pérdidas de mercancía.</w:t>
+      </w:r>
+    </w:p>
+    <w:p>
+      <w:pPr>
+        <w:numPr>
+          <w:ilvl w:val="0"/>
+          <w:numId w:val="46"/>
+        </w:numPr>
+        <w:spacing w:after="160" w:line="256" w:lineRule="auto"/>
+      </w:pPr>
+      <w:r>
+        <w:t>Aceleración de los tiempos de aprobación de pedidos.</w:t>
+      </w:r>
+    </w:p>
+    <w:p>
+      <w:pPr>
+        <w:numPr>
+          <w:ilvl w:val="0"/>
+          <w:numId w:val="46"/>
+        </w:numPr>
+        <w:spacing w:after="160" w:line="256" w:lineRule="auto"/>
+      </w:pPr>
+      <w:r>
+        <w:t>Mejora de la calidad y precisión de los datos.</w:t>
+      </w:r>
+    </w:p>
+    <w:p>
+      <w:pPr>
+        <w:numPr>
+          <w:ilvl w:val="0"/>
+          <w:numId w:val="46"/>
+        </w:numPr>
+        <w:spacing w:after="160" w:line="256" w:lineRule="auto"/>
+      </w:pPr>
+      <w:r>
+        <w:t>Fortalecimiento de la comunicación con proveedores.</w:t>
+      </w:r>
+    </w:p>
+    <w:p>
+      <w:pPr>
+        <w:numPr>
+          <w:ilvl w:val="0"/>
+          <w:numId w:val="46"/>
+        </w:numPr>
+        <w:spacing w:after="160" w:line="256" w:lineRule="auto"/>
+      </w:pPr>
+      <w:r>
+        <w:t>Optimización de la coordinación y colaboración entre departamentos.</w:t>
       </w:r>
     </w:p>
     <w:p>
@@ -28171,6 +28253,9 @@
           <w:lang w:eastAsia="en-US"/>
         </w:rPr>
       </w:pPr>
+      <w:r>
+        <w:t>En conjunto, estos impactos conducirán a una mayor eficiencia operativa, reducción de costos, mejora de la satisfacción del cliente y un entorno de trabajo más colaborativo y productivo</w:t>
+      </w:r>
     </w:p>
     <w:sectPr>
       <w:pgSz w:w="12240" w:h="15840"/>
@@ -32660,6 +32745,155 @@
     </w:lvl>
   </w:abstractNum>
   <w:abstractNum w:abstractNumId="44">
+    <w:nsid w:val="7C60453F"/>
+    <w:multiLevelType w:val="multilevel"/>
+    <w:tmpl w:val="67C4499A"/>
+    <w:lvl w:ilvl="0">
+      <w:start w:val="1"/>
+      <w:numFmt w:val="bullet"/>
+      <w:lvlText w:val=""/>
+      <w:lvlJc w:val="left"/>
+      <w:pPr>
+        <w:tabs>
+          <w:tab w:val="num" w:pos="720"/>
+        </w:tabs>
+        <w:ind w:left="720" w:hanging="360"/>
+      </w:pPr>
+      <w:rPr>
+        <w:rFonts w:ascii="Symbol" w:hAnsi="Symbol" w:hint="default"/>
+        <w:sz w:val="20"/>
+      </w:rPr>
+    </w:lvl>
+    <w:lvl w:ilvl="1">
+      <w:start w:val="1"/>
+      <w:numFmt w:val="bullet"/>
+      <w:lvlText w:val="o"/>
+      <w:lvlJc w:val="left"/>
+      <w:pPr>
+        <w:tabs>
+          <w:tab w:val="num" w:pos="1440"/>
+        </w:tabs>
+        <w:ind w:left="1440" w:hanging="360"/>
+      </w:pPr>
+      <w:rPr>
+        <w:rFonts w:ascii="Courier New" w:hAnsi="Courier New" w:cs="Times New Roman" w:hint="default"/>
+        <w:sz w:val="20"/>
+      </w:rPr>
+    </w:lvl>
+    <w:lvl w:ilvl="2">
+      <w:start w:val="1"/>
+      <w:numFmt w:val="bullet"/>
+      <w:lvlText w:val=""/>
+      <w:lvlJc w:val="left"/>
+      <w:pPr>
+        <w:tabs>
+          <w:tab w:val="num" w:pos="2160"/>
+        </w:tabs>
+        <w:ind w:left="2160" w:hanging="360"/>
+      </w:pPr>
+      <w:rPr>
+        <w:rFonts w:ascii="Wingdings" w:hAnsi="Wingdings" w:hint="default"/>
+        <w:sz w:val="20"/>
+      </w:rPr>
+    </w:lvl>
+    <w:lvl w:ilvl="3">
+      <w:start w:val="1"/>
+      <w:numFmt w:val="bullet"/>
+      <w:lvlText w:val=""/>
+      <w:lvlJc w:val="left"/>
+      <w:pPr>
+        <w:tabs>
+          <w:tab w:val="num" w:pos="2880"/>
+        </w:tabs>
+        <w:ind w:left="2880" w:hanging="360"/>
+      </w:pPr>
+      <w:rPr>
+        <w:rFonts w:ascii="Wingdings" w:hAnsi="Wingdings" w:hint="default"/>
+        <w:sz w:val="20"/>
+      </w:rPr>
+    </w:lvl>
+    <w:lvl w:ilvl="4">
+      <w:start w:val="1"/>
+      <w:numFmt w:val="bullet"/>
+      <w:lvlText w:val=""/>
+      <w:lvlJc w:val="left"/>
+      <w:pPr>
+        <w:tabs>
+          <w:tab w:val="num" w:pos="3600"/>
+        </w:tabs>
+        <w:ind w:left="3600" w:hanging="360"/>
+      </w:pPr>
+      <w:rPr>
+        <w:rFonts w:ascii="Wingdings" w:hAnsi="Wingdings" w:hint="default"/>
+        <w:sz w:val="20"/>
+      </w:rPr>
+    </w:lvl>
+    <w:lvl w:ilvl="5">
+      <w:start w:val="1"/>
+      <w:numFmt w:val="bullet"/>
+      <w:lvlText w:val=""/>
+      <w:lvlJc w:val="left"/>
+      <w:pPr>
+        <w:tabs>
+          <w:tab w:val="num" w:pos="4320"/>
+        </w:tabs>
+        <w:ind w:left="4320" w:hanging="360"/>
+      </w:pPr>
+      <w:rPr>
+        <w:rFonts w:ascii="Wingdings" w:hAnsi="Wingdings" w:hint="default"/>
+        <w:sz w:val="20"/>
+      </w:rPr>
+    </w:lvl>
+    <w:lvl w:ilvl="6">
+      <w:start w:val="1"/>
+      <w:numFmt w:val="bullet"/>
+      <w:lvlText w:val=""/>
+      <w:lvlJc w:val="left"/>
+      <w:pPr>
+        <w:tabs>
+          <w:tab w:val="num" w:pos="5040"/>
+        </w:tabs>
+        <w:ind w:left="5040" w:hanging="360"/>
+      </w:pPr>
+      <w:rPr>
+        <w:rFonts w:ascii="Wingdings" w:hAnsi="Wingdings" w:hint="default"/>
+        <w:sz w:val="20"/>
+      </w:rPr>
+    </w:lvl>
+    <w:lvl w:ilvl="7">
+      <w:start w:val="1"/>
+      <w:numFmt w:val="bullet"/>
+      <w:lvlText w:val=""/>
+      <w:lvlJc w:val="left"/>
+      <w:pPr>
+        <w:tabs>
+          <w:tab w:val="num" w:pos="5760"/>
+        </w:tabs>
+        <w:ind w:left="5760" w:hanging="360"/>
+      </w:pPr>
+      <w:rPr>
+        <w:rFonts w:ascii="Wingdings" w:hAnsi="Wingdings" w:hint="default"/>
+        <w:sz w:val="20"/>
+      </w:rPr>
+    </w:lvl>
+    <w:lvl w:ilvl="8">
+      <w:start w:val="1"/>
+      <w:numFmt w:val="bullet"/>
+      <w:lvlText w:val=""/>
+      <w:lvlJc w:val="left"/>
+      <w:pPr>
+        <w:tabs>
+          <w:tab w:val="num" w:pos="6480"/>
+        </w:tabs>
+        <w:ind w:left="6480" w:hanging="360"/>
+      </w:pPr>
+      <w:rPr>
+        <w:rFonts w:ascii="Wingdings" w:hAnsi="Wingdings" w:hint="default"/>
+        <w:sz w:val="20"/>
+      </w:rPr>
+    </w:lvl>
+  </w:abstractNum>
+  <w:abstractNum w:abstractNumId="45">
     <w:nsid w:val="7F3F744E"/>
     <w:multiLevelType w:val="hybridMultilevel"/>
     <w:tmpl w:val="325EB9F2"/>
@@ -32857,7 +33091,7 @@
     <w:abstractNumId w:val="41"/>
   </w:num>
   <w:num w:numId="29">
-    <w:abstractNumId w:val="44"/>
+    <w:abstractNumId w:val="45"/>
   </w:num>
   <w:num w:numId="30">
     <w:abstractNumId w:val="33"/>
@@ -32906,6 +33140,18 @@
   </w:num>
   <w:num w:numId="45">
     <w:abstractNumId w:val="28"/>
+  </w:num>
+  <w:num w:numId="46">
+    <w:abstractNumId w:val="44"/>
+    <w:lvlOverride w:ilvl="0"/>
+    <w:lvlOverride w:ilvl="1"/>
+    <w:lvlOverride w:ilvl="2"/>
+    <w:lvlOverride w:ilvl="3"/>
+    <w:lvlOverride w:ilvl="4"/>
+    <w:lvlOverride w:ilvl="5"/>
+    <w:lvlOverride w:ilvl="6"/>
+    <w:lvlOverride w:ilvl="7"/>
+    <w:lvlOverride w:ilvl="8"/>
   </w:num>
   <w:numIdMacAtCleanup w:val="30"/>
 </w:numbering>
@@ -35294,93 +35540,93 @@
     </dgm:pt>
   </dgm:ptLst>
   <dgm:cxnLst>
-    <dgm:cxn modelId="{9590A6AB-62BD-4EEC-8C5D-C40E9BA2BB24}" type="presOf" srcId="{6553DEC0-3DCC-4BD4-9F1C-8BA17C08C2DE}" destId="{6AD584BA-2C95-4D02-BEA4-058E01AF2F0C}" srcOrd="0" destOrd="0" presId="urn:microsoft.com/office/officeart/2005/8/layout/orgChart1"/>
-    <dgm:cxn modelId="{F0306591-C9D0-4CE6-93D2-870AFCF4EB69}" type="presOf" srcId="{7F7230A2-3396-4683-A6DF-C71E1D9E5B18}" destId="{7DDC643F-E06D-40EC-9344-B51803A1803D}" srcOrd="0" destOrd="0" presId="urn:microsoft.com/office/officeart/2005/8/layout/orgChart1"/>
-    <dgm:cxn modelId="{CE29A397-EACB-46DB-B673-E382CCFDFD99}" type="presOf" srcId="{462D8612-A56A-4595-8765-11B94EF1AC61}" destId="{3D368A32-913B-427A-8CF8-E620EED613BD}" srcOrd="0" destOrd="0" presId="urn:microsoft.com/office/officeart/2005/8/layout/orgChart1"/>
-    <dgm:cxn modelId="{EAB146F9-5E42-4FC9-865D-DC270348141A}" type="presOf" srcId="{7F7230A2-3396-4683-A6DF-C71E1D9E5B18}" destId="{94C810D3-B0E2-4AA2-BA2F-A25FC16EA14B}" srcOrd="1" destOrd="0" presId="urn:microsoft.com/office/officeart/2005/8/layout/orgChart1"/>
+    <dgm:cxn modelId="{BDBEF415-518D-40E1-B984-8596969529FE}" type="presOf" srcId="{AEE4FA32-0867-4FA9-BC07-FC2F55A47A8E}" destId="{B94A2D99-A0FF-48C2-8DD0-B8102FC433CE}" srcOrd="0" destOrd="0" presId="urn:microsoft.com/office/officeart/2005/8/layout/orgChart1"/>
+    <dgm:cxn modelId="{29FDC635-48EC-4B84-99C9-930A490B183F}" type="presOf" srcId="{462D8612-A56A-4595-8765-11B94EF1AC61}" destId="{F456C751-4A03-4264-84E5-1FD12AFD325B}" srcOrd="1" destOrd="0" presId="urn:microsoft.com/office/officeart/2005/8/layout/orgChart1"/>
     <dgm:cxn modelId="{E27F8F1C-F011-43B8-A528-26AE2F5860B5}" srcId="{5342B284-AC17-4195-BD32-258D27A7CA4F}" destId="{B2F7CC46-093E-45D9-B697-30D8260819F9}" srcOrd="0" destOrd="0" parTransId="{07D8F1D0-0F33-4C37-9D86-90BC16CFEF34}" sibTransId="{6DC59D02-6000-4C6F-BA8D-DFDCFC7DE8D6}"/>
-    <dgm:cxn modelId="{46D7D010-57C3-423E-B522-E0868B9E5D50}" type="presOf" srcId="{B2F7CC46-093E-45D9-B697-30D8260819F9}" destId="{857C20A3-B9C0-4D0D-BEE0-767D17842868}" srcOrd="0" destOrd="0" presId="urn:microsoft.com/office/officeart/2005/8/layout/orgChart1"/>
-    <dgm:cxn modelId="{ADFF03CA-3F32-48A9-A902-A6116CAC8787}" type="presOf" srcId="{12A40CD8-CDC4-4F70-B4DE-B372896AEA48}" destId="{ABE5BD0B-01A7-46EA-8707-A747E0217E79}" srcOrd="1" destOrd="0" presId="urn:microsoft.com/office/officeart/2005/8/layout/orgChart1"/>
+    <dgm:cxn modelId="{6517F57F-4194-48F8-9F52-02B85D25F041}" type="presOf" srcId="{B2F7CC46-093E-45D9-B697-30D8260819F9}" destId="{D3FA7DB3-0A2C-4AE5-9512-23B3108C2778}" srcOrd="1" destOrd="0" presId="urn:microsoft.com/office/officeart/2005/8/layout/orgChart1"/>
+    <dgm:cxn modelId="{ACDFD52D-C052-49A2-A0E4-A8EB7C993974}" type="presOf" srcId="{E1BDBF2F-3634-4656-904C-206EEE555229}" destId="{2F1D0E75-F733-4FFA-8651-70D5267CEBF0}" srcOrd="1" destOrd="0" presId="urn:microsoft.com/office/officeart/2005/8/layout/orgChart1"/>
     <dgm:cxn modelId="{8A946195-4F26-4BFC-AB19-62B65A2EAC02}" srcId="{B2F7CC46-093E-45D9-B697-30D8260819F9}" destId="{66A4C852-A33E-447E-AFC1-B997A331FAA0}" srcOrd="4" destOrd="0" parTransId="{B7D19582-8085-4D3E-9836-CB3ADFEEF863}" sibTransId="{060ADB6B-A861-4C98-9356-7CCBC1C4D36D}"/>
-    <dgm:cxn modelId="{56380E08-ED78-4772-A1E2-5E3E6532943D}" type="presOf" srcId="{462D8612-A56A-4595-8765-11B94EF1AC61}" destId="{F456C751-4A03-4264-84E5-1FD12AFD325B}" srcOrd="1" destOrd="0" presId="urn:microsoft.com/office/officeart/2005/8/layout/orgChart1"/>
-    <dgm:cxn modelId="{0C265960-EF10-4982-AF8C-90C5E13D6A05}" type="presOf" srcId="{E1B9F82B-30D3-4881-8372-7254FBA40F72}" destId="{5CD1A5A4-7693-41C2-A6B7-803B8FC67845}" srcOrd="1" destOrd="0" presId="urn:microsoft.com/office/officeart/2005/8/layout/orgChart1"/>
-    <dgm:cxn modelId="{664E4A93-3F76-40AD-80F4-8749E29F39FF}" type="presOf" srcId="{66A4C852-A33E-447E-AFC1-B997A331FAA0}" destId="{3B089322-2D47-4561-911A-5A0209B554BA}" srcOrd="1" destOrd="0" presId="urn:microsoft.com/office/officeart/2005/8/layout/orgChart1"/>
-    <dgm:cxn modelId="{95944B4F-86F9-4581-A6C7-5C52EF37D849}" type="presOf" srcId="{96992DE8-175F-4B31-BAFC-00AF582F430D}" destId="{AB77F4A3-02D3-4425-A0DD-1BC1494A0B54}" srcOrd="0" destOrd="0" presId="urn:microsoft.com/office/officeart/2005/8/layout/orgChart1"/>
-    <dgm:cxn modelId="{78CF9928-35D1-4B34-A0AE-3AB580E5073C}" type="presOf" srcId="{5342B284-AC17-4195-BD32-258D27A7CA4F}" destId="{7BAB25FE-9168-4864-B7E3-F5011E5AB6C6}" srcOrd="0" destOrd="0" presId="urn:microsoft.com/office/officeart/2005/8/layout/orgChart1"/>
+    <dgm:cxn modelId="{28AF9D6F-17D6-4501-8575-7FD541E4802C}" type="presOf" srcId="{66A4C852-A33E-447E-AFC1-B997A331FAA0}" destId="{3B089322-2D47-4561-911A-5A0209B554BA}" srcOrd="1" destOrd="0" presId="urn:microsoft.com/office/officeart/2005/8/layout/orgChart1"/>
+    <dgm:cxn modelId="{D91E1652-32D0-490C-B0C0-B22F739B2F55}" type="presOf" srcId="{12A40CD8-CDC4-4F70-B4DE-B372896AEA48}" destId="{BE3F75C9-43B6-4D99-92E4-8748BA8C43FE}" srcOrd="0" destOrd="0" presId="urn:microsoft.com/office/officeart/2005/8/layout/orgChart1"/>
+    <dgm:cxn modelId="{7C39703F-2A98-4AE9-A57D-588C105E00A5}" type="presOf" srcId="{3A42B764-8F95-438A-BAD2-F78EDF072481}" destId="{006613D3-FD45-4364-8AF3-2F7D5338E246}" srcOrd="0" destOrd="0" presId="urn:microsoft.com/office/officeart/2005/8/layout/orgChart1"/>
+    <dgm:cxn modelId="{8B2AFED8-EC57-4EE9-AACD-A0D5FA5875C5}" type="presOf" srcId="{B2F7CC46-093E-45D9-B697-30D8260819F9}" destId="{857C20A3-B9C0-4D0D-BEE0-767D17842868}" srcOrd="0" destOrd="0" presId="urn:microsoft.com/office/officeart/2005/8/layout/orgChart1"/>
+    <dgm:cxn modelId="{3186BA6E-CAC6-49B5-AFCB-3384F50DB9BA}" type="presOf" srcId="{66A4C852-A33E-447E-AFC1-B997A331FAA0}" destId="{191663C0-004E-49F7-B2A1-415ADD159E12}" srcOrd="0" destOrd="0" presId="urn:microsoft.com/office/officeart/2005/8/layout/orgChart1"/>
+    <dgm:cxn modelId="{8476BFBB-F432-457C-BD42-D7ADC8577FE2}" type="presOf" srcId="{038E619A-54FD-4970-A2E7-DF4B97755F0C}" destId="{E5B84551-7129-4210-B679-419417607360}" srcOrd="0" destOrd="0" presId="urn:microsoft.com/office/officeart/2005/8/layout/orgChart1"/>
+    <dgm:cxn modelId="{4CDFEA60-8B32-4A1F-A9B0-06B8E26B0EC2}" type="presOf" srcId="{E1BDBF2F-3634-4656-904C-206EEE555229}" destId="{D2AD1033-A22F-489A-AC49-99C60DFF1FCF}" srcOrd="0" destOrd="0" presId="urn:microsoft.com/office/officeart/2005/8/layout/orgChart1"/>
+    <dgm:cxn modelId="{1C5609A6-FAA6-444D-832E-230913A7332A}" type="presOf" srcId="{167DC0BB-2AAD-4563-B134-4D1C7B8D98F8}" destId="{161A51D5-41CE-466F-B2AD-80158E6D20CA}" srcOrd="1" destOrd="0" presId="urn:microsoft.com/office/officeart/2005/8/layout/orgChart1"/>
+    <dgm:cxn modelId="{08019DD5-3CF0-4F75-A832-4671D1E6CEA6}" type="presOf" srcId="{12A40CD8-CDC4-4F70-B4DE-B372896AEA48}" destId="{ABE5BD0B-01A7-46EA-8707-A747E0217E79}" srcOrd="1" destOrd="0" presId="urn:microsoft.com/office/officeart/2005/8/layout/orgChart1"/>
     <dgm:cxn modelId="{9E0DA37C-E5E2-4154-93A0-613BE253F3FE}" srcId="{B2F7CC46-093E-45D9-B697-30D8260819F9}" destId="{E1B9F82B-30D3-4881-8372-7254FBA40F72}" srcOrd="3" destOrd="0" parTransId="{B5D3D691-9196-4446-AD89-214173505153}" sibTransId="{34011806-2D21-4E44-8E40-D5739064688B}"/>
-    <dgm:cxn modelId="{47CFF108-B375-4B08-B8EA-4DADA3C62994}" type="presOf" srcId="{167DC0BB-2AAD-4563-B134-4D1C7B8D98F8}" destId="{161A51D5-41CE-466F-B2AD-80158E6D20CA}" srcOrd="1" destOrd="0" presId="urn:microsoft.com/office/officeart/2005/8/layout/orgChart1"/>
-    <dgm:cxn modelId="{B091993D-79EE-41A0-935C-44E6337AAF9D}" type="presOf" srcId="{AEE4FA32-0867-4FA9-BC07-FC2F55A47A8E}" destId="{B94A2D99-A0FF-48C2-8DD0-B8102FC433CE}" srcOrd="0" destOrd="0" presId="urn:microsoft.com/office/officeart/2005/8/layout/orgChart1"/>
-    <dgm:cxn modelId="{FEE62765-2831-4DA8-A0E1-8B3B5B3D74BF}" type="presOf" srcId="{E1BDBF2F-3634-4656-904C-206EEE555229}" destId="{D2AD1033-A22F-489A-AC49-99C60DFF1FCF}" srcOrd="0" destOrd="0" presId="urn:microsoft.com/office/officeart/2005/8/layout/orgChart1"/>
-    <dgm:cxn modelId="{5476068E-D226-4F53-9287-BAFCB2414C29}" type="presOf" srcId="{038E619A-54FD-4970-A2E7-DF4B97755F0C}" destId="{E5B84551-7129-4210-B679-419417607360}" srcOrd="0" destOrd="0" presId="urn:microsoft.com/office/officeart/2005/8/layout/orgChart1"/>
+    <dgm:cxn modelId="{7B101992-552C-49E5-85D2-C8E592D60A49}" type="presOf" srcId="{B7D19582-8085-4D3E-9836-CB3ADFEEF863}" destId="{7B8CBA25-104A-4848-8BA4-A4ACA60BE79F}" srcOrd="0" destOrd="0" presId="urn:microsoft.com/office/officeart/2005/8/layout/orgChart1"/>
+    <dgm:cxn modelId="{DE7123B1-0A9F-4546-8333-A5AF745A24B8}" type="presOf" srcId="{462D8612-A56A-4595-8765-11B94EF1AC61}" destId="{3D368A32-913B-427A-8CF8-E620EED613BD}" srcOrd="0" destOrd="0" presId="urn:microsoft.com/office/officeart/2005/8/layout/orgChart1"/>
     <dgm:cxn modelId="{9AC41125-35F4-453F-BCE4-3BED3B9568E1}" srcId="{B2F7CC46-093E-45D9-B697-30D8260819F9}" destId="{462D8612-A56A-4595-8765-11B94EF1AC61}" srcOrd="5" destOrd="0" parTransId="{AEE4FA32-0867-4FA9-BC07-FC2F55A47A8E}" sibTransId="{7C0CF5E3-2DDB-4225-8ACB-CF71FCBA8A35}"/>
-    <dgm:cxn modelId="{80E5B2C2-B1CB-4032-91BD-90B8861906B6}" type="presOf" srcId="{B5D3D691-9196-4446-AD89-214173505153}" destId="{B2DE0353-8AD3-4458-8715-50A9ACA8241F}" srcOrd="0" destOrd="0" presId="urn:microsoft.com/office/officeart/2005/8/layout/orgChart1"/>
-    <dgm:cxn modelId="{D147576D-BD43-4908-9994-A373C2B2A481}" type="presOf" srcId="{167DC0BB-2AAD-4563-B134-4D1C7B8D98F8}" destId="{4BE5F9AB-2E99-4D1D-84B5-7BF50F9C01FE}" srcOrd="0" destOrd="0" presId="urn:microsoft.com/office/officeart/2005/8/layout/orgChart1"/>
-    <dgm:cxn modelId="{ABA43482-9032-4B2E-A9C0-C4C341E58F57}" type="presOf" srcId="{3A42B764-8F95-438A-BAD2-F78EDF072481}" destId="{006613D3-FD45-4364-8AF3-2F7D5338E246}" srcOrd="0" destOrd="0" presId="urn:microsoft.com/office/officeart/2005/8/layout/orgChart1"/>
-    <dgm:cxn modelId="{10C155CE-3631-4308-AA64-BFB66A17C494}" type="presOf" srcId="{E1BDBF2F-3634-4656-904C-206EEE555229}" destId="{2F1D0E75-F733-4FFA-8651-70D5267CEBF0}" srcOrd="1" destOrd="0" presId="urn:microsoft.com/office/officeart/2005/8/layout/orgChart1"/>
+    <dgm:cxn modelId="{D836E259-41C1-4482-8E14-9148FA305F20}" type="presOf" srcId="{7F7230A2-3396-4683-A6DF-C71E1D9E5B18}" destId="{7DDC643F-E06D-40EC-9344-B51803A1803D}" srcOrd="0" destOrd="0" presId="urn:microsoft.com/office/officeart/2005/8/layout/orgChart1"/>
+    <dgm:cxn modelId="{084FFB2D-A801-4EEB-97E7-C6BA0A60539A}" type="presOf" srcId="{5342B284-AC17-4195-BD32-258D27A7CA4F}" destId="{7BAB25FE-9168-4864-B7E3-F5011E5AB6C6}" srcOrd="0" destOrd="0" presId="urn:microsoft.com/office/officeart/2005/8/layout/orgChart1"/>
+    <dgm:cxn modelId="{A7FF7073-CA7D-4D67-B310-6131C2DA0A54}" type="presOf" srcId="{E1B9F82B-30D3-4881-8372-7254FBA40F72}" destId="{0A761CEB-FC20-4B27-A015-F621FEA59D33}" srcOrd="0" destOrd="0" presId="urn:microsoft.com/office/officeart/2005/8/layout/orgChart1"/>
+    <dgm:cxn modelId="{BC5ACCA7-59A1-4F03-B590-576224523961}" type="presOf" srcId="{167DC0BB-2AAD-4563-B134-4D1C7B8D98F8}" destId="{4BE5F9AB-2E99-4D1D-84B5-7BF50F9C01FE}" srcOrd="0" destOrd="0" presId="urn:microsoft.com/office/officeart/2005/8/layout/orgChart1"/>
     <dgm:cxn modelId="{F8D54437-F67E-4F14-8ABE-529524B40A6A}" srcId="{B2F7CC46-093E-45D9-B697-30D8260819F9}" destId="{E1BDBF2F-3634-4656-904C-206EEE555229}" srcOrd="1" destOrd="0" parTransId="{6553DEC0-3DCC-4BD4-9F1C-8BA17C08C2DE}" sibTransId="{80045C24-5598-4758-8124-B7A2B4F31377}"/>
-    <dgm:cxn modelId="{6A49C6D7-07B5-40B6-8BAE-65BFA9BFE016}" type="presOf" srcId="{B7D19582-8085-4D3E-9836-CB3ADFEEF863}" destId="{7B8CBA25-104A-4848-8BA4-A4ACA60BE79F}" srcOrd="0" destOrd="0" presId="urn:microsoft.com/office/officeart/2005/8/layout/orgChart1"/>
-    <dgm:cxn modelId="{3F009D1D-5104-4054-A4FD-BDCC6FFCEC71}" type="presOf" srcId="{12A40CD8-CDC4-4F70-B4DE-B372896AEA48}" destId="{BE3F75C9-43B6-4D99-92E4-8748BA8C43FE}" srcOrd="0" destOrd="0" presId="urn:microsoft.com/office/officeart/2005/8/layout/orgChart1"/>
-    <dgm:cxn modelId="{612FCF5B-3917-454C-B350-11867C428A4F}" type="presOf" srcId="{66A4C852-A33E-447E-AFC1-B997A331FAA0}" destId="{191663C0-004E-49F7-B2A1-415ADD159E12}" srcOrd="0" destOrd="0" presId="urn:microsoft.com/office/officeart/2005/8/layout/orgChart1"/>
-    <dgm:cxn modelId="{92B7C398-88FF-461A-A430-6DBB4A1115EB}" type="presOf" srcId="{E1B9F82B-30D3-4881-8372-7254FBA40F72}" destId="{0A761CEB-FC20-4B27-A015-F621FEA59D33}" srcOrd="0" destOrd="0" presId="urn:microsoft.com/office/officeart/2005/8/layout/orgChart1"/>
-    <dgm:cxn modelId="{39B761A0-439A-4E43-93A2-C883E502E9B9}" type="presOf" srcId="{B2F7CC46-093E-45D9-B697-30D8260819F9}" destId="{D3FA7DB3-0A2C-4AE5-9512-23B3108C2778}" srcOrd="1" destOrd="0" presId="urn:microsoft.com/office/officeart/2005/8/layout/orgChart1"/>
+    <dgm:cxn modelId="{9FA5B5E7-7620-43EF-897E-464FBD5CD31D}" type="presOf" srcId="{6553DEC0-3DCC-4BD4-9F1C-8BA17C08C2DE}" destId="{6AD584BA-2C95-4D02-BEA4-058E01AF2F0C}" srcOrd="0" destOrd="0" presId="urn:microsoft.com/office/officeart/2005/8/layout/orgChart1"/>
+    <dgm:cxn modelId="{A39F4DF2-665D-4407-BB67-7A5741574E48}" type="presOf" srcId="{B5D3D691-9196-4446-AD89-214173505153}" destId="{B2DE0353-8AD3-4458-8715-50A9ACA8241F}" srcOrd="0" destOrd="0" presId="urn:microsoft.com/office/officeart/2005/8/layout/orgChart1"/>
+    <dgm:cxn modelId="{57507E4F-B0BA-4E49-887A-93278673C68F}" type="presOf" srcId="{E1B9F82B-30D3-4881-8372-7254FBA40F72}" destId="{5CD1A5A4-7693-41C2-A6B7-803B8FC67845}" srcOrd="1" destOrd="0" presId="urn:microsoft.com/office/officeart/2005/8/layout/orgChart1"/>
+    <dgm:cxn modelId="{0F0197D9-4D69-4F13-932C-C0B5EA2B7CF8}" type="presOf" srcId="{7F7230A2-3396-4683-A6DF-C71E1D9E5B18}" destId="{94C810D3-B0E2-4AA2-BA2F-A25FC16EA14B}" srcOrd="1" destOrd="0" presId="urn:microsoft.com/office/officeart/2005/8/layout/orgChart1"/>
     <dgm:cxn modelId="{4645E1F9-E51A-492D-9B5B-2668CAEAE892}" srcId="{B2F7CC46-093E-45D9-B697-30D8260819F9}" destId="{7F7230A2-3396-4683-A6DF-C71E1D9E5B18}" srcOrd="2" destOrd="0" parTransId="{038E619A-54FD-4970-A2E7-DF4B97755F0C}" sibTransId="{FBBA5810-B9F3-4F11-B094-B9CB1DC0AB45}"/>
     <dgm:cxn modelId="{33A46BF6-CBF8-4B45-9AD9-38A54471B868}" srcId="{B2F7CC46-093E-45D9-B697-30D8260819F9}" destId="{167DC0BB-2AAD-4563-B134-4D1C7B8D98F8}" srcOrd="0" destOrd="0" parTransId="{96992DE8-175F-4B31-BAFC-00AF582F430D}" sibTransId="{5FD1D3EF-9285-43E5-BD7A-AA7EA695F876}"/>
+    <dgm:cxn modelId="{EB83C3E5-A7D6-4416-8750-514737AB58BA}" type="presOf" srcId="{96992DE8-175F-4B31-BAFC-00AF582F430D}" destId="{AB77F4A3-02D3-4425-A0DD-1BC1494A0B54}" srcOrd="0" destOrd="0" presId="urn:microsoft.com/office/officeart/2005/8/layout/orgChart1"/>
     <dgm:cxn modelId="{BB31773D-DFB9-42A9-84E4-AFFEA1A465CF}" srcId="{B2F7CC46-093E-45D9-B697-30D8260819F9}" destId="{12A40CD8-CDC4-4F70-B4DE-B372896AEA48}" srcOrd="6" destOrd="0" parTransId="{3A42B764-8F95-438A-BAD2-F78EDF072481}" sibTransId="{F5D94083-5141-4842-AF88-4ACD5C97FCB3}"/>
-    <dgm:cxn modelId="{15D0DF0F-5756-4DD6-A8D6-4542B816FC5A}" type="presParOf" srcId="{7BAB25FE-9168-4864-B7E3-F5011E5AB6C6}" destId="{49F85D23-513B-4E13-9C12-EDFD4DA4B2F6}" srcOrd="0" destOrd="0" presId="urn:microsoft.com/office/officeart/2005/8/layout/orgChart1"/>
-    <dgm:cxn modelId="{85BB9993-B8FE-408E-B763-4E70B26FC62F}" type="presParOf" srcId="{49F85D23-513B-4E13-9C12-EDFD4DA4B2F6}" destId="{059D8CD8-8D42-4643-BA14-08861090F24F}" srcOrd="0" destOrd="0" presId="urn:microsoft.com/office/officeart/2005/8/layout/orgChart1"/>
-    <dgm:cxn modelId="{024E0AAA-2FAF-46FE-BFE0-452587B25B00}" type="presParOf" srcId="{059D8CD8-8D42-4643-BA14-08861090F24F}" destId="{857C20A3-B9C0-4D0D-BEE0-767D17842868}" srcOrd="0" destOrd="0" presId="urn:microsoft.com/office/officeart/2005/8/layout/orgChart1"/>
-    <dgm:cxn modelId="{260645D9-5164-47F1-BE46-D53F9EB2280C}" type="presParOf" srcId="{059D8CD8-8D42-4643-BA14-08861090F24F}" destId="{D3FA7DB3-0A2C-4AE5-9512-23B3108C2778}" srcOrd="1" destOrd="0" presId="urn:microsoft.com/office/officeart/2005/8/layout/orgChart1"/>
-    <dgm:cxn modelId="{D0C55962-D486-4060-933A-F67356FBEE9E}" type="presParOf" srcId="{49F85D23-513B-4E13-9C12-EDFD4DA4B2F6}" destId="{C14F4BC1-2714-41D7-A1AB-11D13C49B4FA}" srcOrd="1" destOrd="0" presId="urn:microsoft.com/office/officeart/2005/8/layout/orgChart1"/>
-    <dgm:cxn modelId="{B7B74664-AC3B-49F6-AED9-D8F94789B06D}" type="presParOf" srcId="{C14F4BC1-2714-41D7-A1AB-11D13C49B4FA}" destId="{6AD584BA-2C95-4D02-BEA4-058E01AF2F0C}" srcOrd="0" destOrd="0" presId="urn:microsoft.com/office/officeart/2005/8/layout/orgChart1"/>
-    <dgm:cxn modelId="{0F784676-9400-4198-B277-B8CAF1E24DAF}" type="presParOf" srcId="{C14F4BC1-2714-41D7-A1AB-11D13C49B4FA}" destId="{8984F8EE-C384-42D4-8F74-9D20FF731180}" srcOrd="1" destOrd="0" presId="urn:microsoft.com/office/officeart/2005/8/layout/orgChart1"/>
-    <dgm:cxn modelId="{43FB71BB-4FFC-44A3-ABA6-6D0A230546D2}" type="presParOf" srcId="{8984F8EE-C384-42D4-8F74-9D20FF731180}" destId="{840455E4-F5DA-480A-9469-00C9AFF14BAA}" srcOrd="0" destOrd="0" presId="urn:microsoft.com/office/officeart/2005/8/layout/orgChart1"/>
-    <dgm:cxn modelId="{3C318F45-C450-416E-B0A1-A0C19DC15CEF}" type="presParOf" srcId="{840455E4-F5DA-480A-9469-00C9AFF14BAA}" destId="{D2AD1033-A22F-489A-AC49-99C60DFF1FCF}" srcOrd="0" destOrd="0" presId="urn:microsoft.com/office/officeart/2005/8/layout/orgChart1"/>
-    <dgm:cxn modelId="{A361559C-C5B4-4273-BED9-352592A8E099}" type="presParOf" srcId="{840455E4-F5DA-480A-9469-00C9AFF14BAA}" destId="{2F1D0E75-F733-4FFA-8651-70D5267CEBF0}" srcOrd="1" destOrd="0" presId="urn:microsoft.com/office/officeart/2005/8/layout/orgChart1"/>
-    <dgm:cxn modelId="{4358DB71-C047-47E8-8BD2-69A7D142A716}" type="presParOf" srcId="{8984F8EE-C384-42D4-8F74-9D20FF731180}" destId="{A560DF2A-31A6-4DAD-AEDD-276B179DB352}" srcOrd="1" destOrd="0" presId="urn:microsoft.com/office/officeart/2005/8/layout/orgChart1"/>
-    <dgm:cxn modelId="{4F2B8A30-46B4-4760-85C2-60CCBA8B8C29}" type="presParOf" srcId="{8984F8EE-C384-42D4-8F74-9D20FF731180}" destId="{9EBC3067-2EB4-4B07-9F85-7C105032D923}" srcOrd="2" destOrd="0" presId="urn:microsoft.com/office/officeart/2005/8/layout/orgChart1"/>
-    <dgm:cxn modelId="{425BDE62-C161-4349-A3B5-AF6799DCD55A}" type="presParOf" srcId="{C14F4BC1-2714-41D7-A1AB-11D13C49B4FA}" destId="{E5B84551-7129-4210-B679-419417607360}" srcOrd="2" destOrd="0" presId="urn:microsoft.com/office/officeart/2005/8/layout/orgChart1"/>
-    <dgm:cxn modelId="{DF86895D-AF79-4BCA-A1BD-5AA572616384}" type="presParOf" srcId="{C14F4BC1-2714-41D7-A1AB-11D13C49B4FA}" destId="{23F690E2-36A6-4E82-87A2-8AC24D3E3B70}" srcOrd="3" destOrd="0" presId="urn:microsoft.com/office/officeart/2005/8/layout/orgChart1"/>
-    <dgm:cxn modelId="{F28EB61F-8BC0-4E58-B0C1-1B7202CED1FF}" type="presParOf" srcId="{23F690E2-36A6-4E82-87A2-8AC24D3E3B70}" destId="{D8EA8EE5-62AA-4C7A-BB75-B8A9ECC60DC1}" srcOrd="0" destOrd="0" presId="urn:microsoft.com/office/officeart/2005/8/layout/orgChart1"/>
-    <dgm:cxn modelId="{56E730EF-1730-4AD8-848D-98F744B9623C}" type="presParOf" srcId="{D8EA8EE5-62AA-4C7A-BB75-B8A9ECC60DC1}" destId="{7DDC643F-E06D-40EC-9344-B51803A1803D}" srcOrd="0" destOrd="0" presId="urn:microsoft.com/office/officeart/2005/8/layout/orgChart1"/>
-    <dgm:cxn modelId="{C2954208-A3A1-4568-B47C-43BA4B76184D}" type="presParOf" srcId="{D8EA8EE5-62AA-4C7A-BB75-B8A9ECC60DC1}" destId="{94C810D3-B0E2-4AA2-BA2F-A25FC16EA14B}" srcOrd="1" destOrd="0" presId="urn:microsoft.com/office/officeart/2005/8/layout/orgChart1"/>
-    <dgm:cxn modelId="{35DF3A4F-D62A-4B81-BD83-E7EF7D8E3A28}" type="presParOf" srcId="{23F690E2-36A6-4E82-87A2-8AC24D3E3B70}" destId="{B2F6BA33-0D3B-42CC-A452-54E1353B6644}" srcOrd="1" destOrd="0" presId="urn:microsoft.com/office/officeart/2005/8/layout/orgChart1"/>
-    <dgm:cxn modelId="{35D10BE7-4E8D-4BF0-A7A7-233B9A6185B5}" type="presParOf" srcId="{23F690E2-36A6-4E82-87A2-8AC24D3E3B70}" destId="{988A209E-DBCA-4364-8038-CDE98052BEE9}" srcOrd="2" destOrd="0" presId="urn:microsoft.com/office/officeart/2005/8/layout/orgChart1"/>
-    <dgm:cxn modelId="{E3168B72-16EC-4EAE-A531-188BC4C27763}" type="presParOf" srcId="{C14F4BC1-2714-41D7-A1AB-11D13C49B4FA}" destId="{B2DE0353-8AD3-4458-8715-50A9ACA8241F}" srcOrd="4" destOrd="0" presId="urn:microsoft.com/office/officeart/2005/8/layout/orgChart1"/>
-    <dgm:cxn modelId="{9EC364B0-8DC9-4DD8-B0E6-4193E0B4EF1D}" type="presParOf" srcId="{C14F4BC1-2714-41D7-A1AB-11D13C49B4FA}" destId="{68097F4A-D1FE-4130-B72B-C28D5948C84B}" srcOrd="5" destOrd="0" presId="urn:microsoft.com/office/officeart/2005/8/layout/orgChart1"/>
-    <dgm:cxn modelId="{DDB5BE8A-A111-4035-8ED0-CABDF53C39D6}" type="presParOf" srcId="{68097F4A-D1FE-4130-B72B-C28D5948C84B}" destId="{55D4D824-DAA4-4DB8-9EC4-35CC5293C13C}" srcOrd="0" destOrd="0" presId="urn:microsoft.com/office/officeart/2005/8/layout/orgChart1"/>
-    <dgm:cxn modelId="{6D31F6ED-FFAE-4617-ADE6-5B007FD7CFD2}" type="presParOf" srcId="{55D4D824-DAA4-4DB8-9EC4-35CC5293C13C}" destId="{0A761CEB-FC20-4B27-A015-F621FEA59D33}" srcOrd="0" destOrd="0" presId="urn:microsoft.com/office/officeart/2005/8/layout/orgChart1"/>
-    <dgm:cxn modelId="{C5346A10-E048-4AC1-9D36-871D8C68D604}" type="presParOf" srcId="{55D4D824-DAA4-4DB8-9EC4-35CC5293C13C}" destId="{5CD1A5A4-7693-41C2-A6B7-803B8FC67845}" srcOrd="1" destOrd="0" presId="urn:microsoft.com/office/officeart/2005/8/layout/orgChart1"/>
-    <dgm:cxn modelId="{9C7AB000-22FA-45D1-9985-CB03E0EA40E9}" type="presParOf" srcId="{68097F4A-D1FE-4130-B72B-C28D5948C84B}" destId="{58DA421B-F27D-4987-9907-00391C571131}" srcOrd="1" destOrd="0" presId="urn:microsoft.com/office/officeart/2005/8/layout/orgChart1"/>
-    <dgm:cxn modelId="{6D8331BF-606B-4C20-9D27-5A74D6D864B0}" type="presParOf" srcId="{68097F4A-D1FE-4130-B72B-C28D5948C84B}" destId="{451CA0B8-1819-4360-A2D6-F18D7D1E9314}" srcOrd="2" destOrd="0" presId="urn:microsoft.com/office/officeart/2005/8/layout/orgChart1"/>
-    <dgm:cxn modelId="{2462510C-6A75-45BC-92B2-8B9BDDFF22B8}" type="presParOf" srcId="{C14F4BC1-2714-41D7-A1AB-11D13C49B4FA}" destId="{7B8CBA25-104A-4848-8BA4-A4ACA60BE79F}" srcOrd="6" destOrd="0" presId="urn:microsoft.com/office/officeart/2005/8/layout/orgChart1"/>
-    <dgm:cxn modelId="{E4A59D31-B070-472F-9EAC-EDB6BE71CD0D}" type="presParOf" srcId="{C14F4BC1-2714-41D7-A1AB-11D13C49B4FA}" destId="{02E698A8-F445-480E-8521-052717D98F79}" srcOrd="7" destOrd="0" presId="urn:microsoft.com/office/officeart/2005/8/layout/orgChart1"/>
-    <dgm:cxn modelId="{EBB1D22E-76A2-41E0-8181-2F5E0225CBFB}" type="presParOf" srcId="{02E698A8-F445-480E-8521-052717D98F79}" destId="{7E2F0E89-6FF9-4134-A0C8-45F6A403BADB}" srcOrd="0" destOrd="0" presId="urn:microsoft.com/office/officeart/2005/8/layout/orgChart1"/>
-    <dgm:cxn modelId="{9C85351E-6EDF-4780-9B99-B28563453CC9}" type="presParOf" srcId="{7E2F0E89-6FF9-4134-A0C8-45F6A403BADB}" destId="{191663C0-004E-49F7-B2A1-415ADD159E12}" srcOrd="0" destOrd="0" presId="urn:microsoft.com/office/officeart/2005/8/layout/orgChart1"/>
-    <dgm:cxn modelId="{AA9C48D6-FD94-4377-8F9F-74811299FD8F}" type="presParOf" srcId="{7E2F0E89-6FF9-4134-A0C8-45F6A403BADB}" destId="{3B089322-2D47-4561-911A-5A0209B554BA}" srcOrd="1" destOrd="0" presId="urn:microsoft.com/office/officeart/2005/8/layout/orgChart1"/>
-    <dgm:cxn modelId="{A8DFC696-0FBD-4DB7-9EE2-A7E7850AD19D}" type="presParOf" srcId="{02E698A8-F445-480E-8521-052717D98F79}" destId="{51F5D88F-637E-4881-A198-D34824F44C4B}" srcOrd="1" destOrd="0" presId="urn:microsoft.com/office/officeart/2005/8/layout/orgChart1"/>
-    <dgm:cxn modelId="{8F8529BB-B8E8-40B1-8239-1505803E0E19}" type="presParOf" srcId="{02E698A8-F445-480E-8521-052717D98F79}" destId="{A2AF8CA9-1B39-4011-A85F-CDA8B5AB181E}" srcOrd="2" destOrd="0" presId="urn:microsoft.com/office/officeart/2005/8/layout/orgChart1"/>
-    <dgm:cxn modelId="{E072F5CA-79BC-4990-984B-DB906B807FD1}" type="presParOf" srcId="{C14F4BC1-2714-41D7-A1AB-11D13C49B4FA}" destId="{B94A2D99-A0FF-48C2-8DD0-B8102FC433CE}" srcOrd="8" destOrd="0" presId="urn:microsoft.com/office/officeart/2005/8/layout/orgChart1"/>
-    <dgm:cxn modelId="{082A26A6-1F52-4ED4-9BCC-E97D624A8C31}" type="presParOf" srcId="{C14F4BC1-2714-41D7-A1AB-11D13C49B4FA}" destId="{BEE61EE7-C99E-41ED-809D-F4B98891F6DC}" srcOrd="9" destOrd="0" presId="urn:microsoft.com/office/officeart/2005/8/layout/orgChart1"/>
-    <dgm:cxn modelId="{09D77CD1-F92D-440B-9D3A-C399A3087BBB}" type="presParOf" srcId="{BEE61EE7-C99E-41ED-809D-F4B98891F6DC}" destId="{B471E42B-AA47-461E-BCDA-69CD03DFDB53}" srcOrd="0" destOrd="0" presId="urn:microsoft.com/office/officeart/2005/8/layout/orgChart1"/>
-    <dgm:cxn modelId="{C0D7148D-6780-483A-9EDD-B7EB5BAF5057}" type="presParOf" srcId="{B471E42B-AA47-461E-BCDA-69CD03DFDB53}" destId="{3D368A32-913B-427A-8CF8-E620EED613BD}" srcOrd="0" destOrd="0" presId="urn:microsoft.com/office/officeart/2005/8/layout/orgChart1"/>
-    <dgm:cxn modelId="{538F5FE0-B4E8-4965-BE84-1CD6E7EB230D}" type="presParOf" srcId="{B471E42B-AA47-461E-BCDA-69CD03DFDB53}" destId="{F456C751-4A03-4264-84E5-1FD12AFD325B}" srcOrd="1" destOrd="0" presId="urn:microsoft.com/office/officeart/2005/8/layout/orgChart1"/>
-    <dgm:cxn modelId="{99DCEE42-8CF5-44AC-BFFB-F47426356247}" type="presParOf" srcId="{BEE61EE7-C99E-41ED-809D-F4B98891F6DC}" destId="{D32E9889-3667-42B4-943A-E5A84B4C4AEF}" srcOrd="1" destOrd="0" presId="urn:microsoft.com/office/officeart/2005/8/layout/orgChart1"/>
-    <dgm:cxn modelId="{7016CAAC-E96B-4197-BD6D-42B7078039C9}" type="presParOf" srcId="{BEE61EE7-C99E-41ED-809D-F4B98891F6DC}" destId="{7CD60349-16E4-4E9C-A255-E718BD1478E1}" srcOrd="2" destOrd="0" presId="urn:microsoft.com/office/officeart/2005/8/layout/orgChart1"/>
-    <dgm:cxn modelId="{515D9BAE-6878-4767-B104-DBE6A5568E41}" type="presParOf" srcId="{C14F4BC1-2714-41D7-A1AB-11D13C49B4FA}" destId="{006613D3-FD45-4364-8AF3-2F7D5338E246}" srcOrd="10" destOrd="0" presId="urn:microsoft.com/office/officeart/2005/8/layout/orgChart1"/>
-    <dgm:cxn modelId="{6B234868-7508-4E9B-8B4E-D497FFC3B9E4}" type="presParOf" srcId="{C14F4BC1-2714-41D7-A1AB-11D13C49B4FA}" destId="{B3D369C3-95FF-477A-BC4C-5856509BA67C}" srcOrd="11" destOrd="0" presId="urn:microsoft.com/office/officeart/2005/8/layout/orgChart1"/>
-    <dgm:cxn modelId="{48983B9F-E1FD-4919-8892-CE9967C8B9F1}" type="presParOf" srcId="{B3D369C3-95FF-477A-BC4C-5856509BA67C}" destId="{FAC4D256-1EE3-4329-9841-BD102B8E9977}" srcOrd="0" destOrd="0" presId="urn:microsoft.com/office/officeart/2005/8/layout/orgChart1"/>
-    <dgm:cxn modelId="{D009B775-9DA9-4725-AA70-C6A422557F6B}" type="presParOf" srcId="{FAC4D256-1EE3-4329-9841-BD102B8E9977}" destId="{BE3F75C9-43B6-4D99-92E4-8748BA8C43FE}" srcOrd="0" destOrd="0" presId="urn:microsoft.com/office/officeart/2005/8/layout/orgChart1"/>
-    <dgm:cxn modelId="{11AEC6AA-49A8-4442-B70D-4F8745431CB1}" type="presParOf" srcId="{FAC4D256-1EE3-4329-9841-BD102B8E9977}" destId="{ABE5BD0B-01A7-46EA-8707-A747E0217E79}" srcOrd="1" destOrd="0" presId="urn:microsoft.com/office/officeart/2005/8/layout/orgChart1"/>
-    <dgm:cxn modelId="{D4B9542E-7552-4911-AAA5-3407CB87A5E9}" type="presParOf" srcId="{B3D369C3-95FF-477A-BC4C-5856509BA67C}" destId="{62C0D810-15E4-4F6D-BDA4-6B2541303754}" srcOrd="1" destOrd="0" presId="urn:microsoft.com/office/officeart/2005/8/layout/orgChart1"/>
-    <dgm:cxn modelId="{459B0660-1354-4B92-ABA3-372C2DAF2A1B}" type="presParOf" srcId="{B3D369C3-95FF-477A-BC4C-5856509BA67C}" destId="{69BA7F5B-D9CF-46CC-9E15-CC5EF7AA33B0}" srcOrd="2" destOrd="0" presId="urn:microsoft.com/office/officeart/2005/8/layout/orgChart1"/>
-    <dgm:cxn modelId="{F44A3AAE-3E72-4A8B-9A3B-710D58FEA5E0}" type="presParOf" srcId="{49F85D23-513B-4E13-9C12-EDFD4DA4B2F6}" destId="{28495A8A-62AF-47CF-866D-52BCC2F02266}" srcOrd="2" destOrd="0" presId="urn:microsoft.com/office/officeart/2005/8/layout/orgChart1"/>
-    <dgm:cxn modelId="{79A3D801-3E18-4A44-87AF-638826241854}" type="presParOf" srcId="{28495A8A-62AF-47CF-866D-52BCC2F02266}" destId="{AB77F4A3-02D3-4425-A0DD-1BC1494A0B54}" srcOrd="0" destOrd="0" presId="urn:microsoft.com/office/officeart/2005/8/layout/orgChart1"/>
-    <dgm:cxn modelId="{56A3126D-87C1-43B9-B354-E8256BAC6E42}" type="presParOf" srcId="{28495A8A-62AF-47CF-866D-52BCC2F02266}" destId="{8D830038-C427-4A9D-A771-43BDD241E58E}" srcOrd="1" destOrd="0" presId="urn:microsoft.com/office/officeart/2005/8/layout/orgChart1"/>
-    <dgm:cxn modelId="{05B1D718-C5F6-43E0-89DF-A7B48A87D31D}" type="presParOf" srcId="{8D830038-C427-4A9D-A771-43BDD241E58E}" destId="{6F32725E-4745-4401-9B68-4C50BDF34D88}" srcOrd="0" destOrd="0" presId="urn:microsoft.com/office/officeart/2005/8/layout/orgChart1"/>
-    <dgm:cxn modelId="{F0DCB0C6-47E1-456E-9492-7A80FD1B833D}" type="presParOf" srcId="{6F32725E-4745-4401-9B68-4C50BDF34D88}" destId="{4BE5F9AB-2E99-4D1D-84B5-7BF50F9C01FE}" srcOrd="0" destOrd="0" presId="urn:microsoft.com/office/officeart/2005/8/layout/orgChart1"/>
-    <dgm:cxn modelId="{56FB7811-6E62-4943-A00F-0E1F06E5A39D}" type="presParOf" srcId="{6F32725E-4745-4401-9B68-4C50BDF34D88}" destId="{161A51D5-41CE-466F-B2AD-80158E6D20CA}" srcOrd="1" destOrd="0" presId="urn:microsoft.com/office/officeart/2005/8/layout/orgChart1"/>
-    <dgm:cxn modelId="{5AA63E56-ECA8-46C6-9CB6-132F0A6071FA}" type="presParOf" srcId="{8D830038-C427-4A9D-A771-43BDD241E58E}" destId="{378AB7DB-51A0-4C43-B955-8B64F172EC8B}" srcOrd="1" destOrd="0" presId="urn:microsoft.com/office/officeart/2005/8/layout/orgChart1"/>
-    <dgm:cxn modelId="{5526C52A-4EAA-47FF-B3EB-0D06BCA857F5}" type="presParOf" srcId="{8D830038-C427-4A9D-A771-43BDD241E58E}" destId="{BA7C9044-EB33-4EC0-8832-E8E86AED961E}" srcOrd="2" destOrd="0" presId="urn:microsoft.com/office/officeart/2005/8/layout/orgChart1"/>
+    <dgm:cxn modelId="{D9AA091F-1324-45A7-BFC8-89A5545F63E9}" type="presParOf" srcId="{7BAB25FE-9168-4864-B7E3-F5011E5AB6C6}" destId="{49F85D23-513B-4E13-9C12-EDFD4DA4B2F6}" srcOrd="0" destOrd="0" presId="urn:microsoft.com/office/officeart/2005/8/layout/orgChart1"/>
+    <dgm:cxn modelId="{1FAFFF83-DB8B-4463-BC11-7E0C1C2BA258}" type="presParOf" srcId="{49F85D23-513B-4E13-9C12-EDFD4DA4B2F6}" destId="{059D8CD8-8D42-4643-BA14-08861090F24F}" srcOrd="0" destOrd="0" presId="urn:microsoft.com/office/officeart/2005/8/layout/orgChart1"/>
+    <dgm:cxn modelId="{6F26E92A-6825-423C-AE2A-C5B586D0BB4A}" type="presParOf" srcId="{059D8CD8-8D42-4643-BA14-08861090F24F}" destId="{857C20A3-B9C0-4D0D-BEE0-767D17842868}" srcOrd="0" destOrd="0" presId="urn:microsoft.com/office/officeart/2005/8/layout/orgChart1"/>
+    <dgm:cxn modelId="{5721AE33-5135-4934-97FA-CE00FB0A2CD7}" type="presParOf" srcId="{059D8CD8-8D42-4643-BA14-08861090F24F}" destId="{D3FA7DB3-0A2C-4AE5-9512-23B3108C2778}" srcOrd="1" destOrd="0" presId="urn:microsoft.com/office/officeart/2005/8/layout/orgChart1"/>
+    <dgm:cxn modelId="{CFE4932F-0C13-46E5-9806-94DC8AAF4A62}" type="presParOf" srcId="{49F85D23-513B-4E13-9C12-EDFD4DA4B2F6}" destId="{C14F4BC1-2714-41D7-A1AB-11D13C49B4FA}" srcOrd="1" destOrd="0" presId="urn:microsoft.com/office/officeart/2005/8/layout/orgChart1"/>
+    <dgm:cxn modelId="{BAFD238D-BE06-49F9-8EA3-E648AFE90F84}" type="presParOf" srcId="{C14F4BC1-2714-41D7-A1AB-11D13C49B4FA}" destId="{6AD584BA-2C95-4D02-BEA4-058E01AF2F0C}" srcOrd="0" destOrd="0" presId="urn:microsoft.com/office/officeart/2005/8/layout/orgChart1"/>
+    <dgm:cxn modelId="{7C2204A6-3D2D-4149-9806-157435AA3FC1}" type="presParOf" srcId="{C14F4BC1-2714-41D7-A1AB-11D13C49B4FA}" destId="{8984F8EE-C384-42D4-8F74-9D20FF731180}" srcOrd="1" destOrd="0" presId="urn:microsoft.com/office/officeart/2005/8/layout/orgChart1"/>
+    <dgm:cxn modelId="{DD4EF7FB-FF0A-455C-B01B-D07324CE9C52}" type="presParOf" srcId="{8984F8EE-C384-42D4-8F74-9D20FF731180}" destId="{840455E4-F5DA-480A-9469-00C9AFF14BAA}" srcOrd="0" destOrd="0" presId="urn:microsoft.com/office/officeart/2005/8/layout/orgChart1"/>
+    <dgm:cxn modelId="{2F76CB3E-C005-4C31-8306-0676D9318223}" type="presParOf" srcId="{840455E4-F5DA-480A-9469-00C9AFF14BAA}" destId="{D2AD1033-A22F-489A-AC49-99C60DFF1FCF}" srcOrd="0" destOrd="0" presId="urn:microsoft.com/office/officeart/2005/8/layout/orgChart1"/>
+    <dgm:cxn modelId="{31D329E4-1317-4056-9D24-314BA46AD93B}" type="presParOf" srcId="{840455E4-F5DA-480A-9469-00C9AFF14BAA}" destId="{2F1D0E75-F733-4FFA-8651-70D5267CEBF0}" srcOrd="1" destOrd="0" presId="urn:microsoft.com/office/officeart/2005/8/layout/orgChart1"/>
+    <dgm:cxn modelId="{532AA5AF-54CD-4BA5-993B-25C4420DF25B}" type="presParOf" srcId="{8984F8EE-C384-42D4-8F74-9D20FF731180}" destId="{A560DF2A-31A6-4DAD-AEDD-276B179DB352}" srcOrd="1" destOrd="0" presId="urn:microsoft.com/office/officeart/2005/8/layout/orgChart1"/>
+    <dgm:cxn modelId="{B45CB8A7-F715-4E5B-83DB-43BE6B2F0ECE}" type="presParOf" srcId="{8984F8EE-C384-42D4-8F74-9D20FF731180}" destId="{9EBC3067-2EB4-4B07-9F85-7C105032D923}" srcOrd="2" destOrd="0" presId="urn:microsoft.com/office/officeart/2005/8/layout/orgChart1"/>
+    <dgm:cxn modelId="{86DDDA54-BF8E-4F88-880C-8BE7C02DCA67}" type="presParOf" srcId="{C14F4BC1-2714-41D7-A1AB-11D13C49B4FA}" destId="{E5B84551-7129-4210-B679-419417607360}" srcOrd="2" destOrd="0" presId="urn:microsoft.com/office/officeart/2005/8/layout/orgChart1"/>
+    <dgm:cxn modelId="{5711D5C3-E0CD-412D-90B2-DC2988C48738}" type="presParOf" srcId="{C14F4BC1-2714-41D7-A1AB-11D13C49B4FA}" destId="{23F690E2-36A6-4E82-87A2-8AC24D3E3B70}" srcOrd="3" destOrd="0" presId="urn:microsoft.com/office/officeart/2005/8/layout/orgChart1"/>
+    <dgm:cxn modelId="{B8C1AFD6-59D5-4FD4-A148-A5C830DEE518}" type="presParOf" srcId="{23F690E2-36A6-4E82-87A2-8AC24D3E3B70}" destId="{D8EA8EE5-62AA-4C7A-BB75-B8A9ECC60DC1}" srcOrd="0" destOrd="0" presId="urn:microsoft.com/office/officeart/2005/8/layout/orgChart1"/>
+    <dgm:cxn modelId="{914CE0CD-56E0-44C6-876E-809E8F52F720}" type="presParOf" srcId="{D8EA8EE5-62AA-4C7A-BB75-B8A9ECC60DC1}" destId="{7DDC643F-E06D-40EC-9344-B51803A1803D}" srcOrd="0" destOrd="0" presId="urn:microsoft.com/office/officeart/2005/8/layout/orgChart1"/>
+    <dgm:cxn modelId="{AD31FBE7-6903-42C0-96B7-E6520ED32334}" type="presParOf" srcId="{D8EA8EE5-62AA-4C7A-BB75-B8A9ECC60DC1}" destId="{94C810D3-B0E2-4AA2-BA2F-A25FC16EA14B}" srcOrd="1" destOrd="0" presId="urn:microsoft.com/office/officeart/2005/8/layout/orgChart1"/>
+    <dgm:cxn modelId="{42CB834E-5BEA-40FF-B595-22760356EFAA}" type="presParOf" srcId="{23F690E2-36A6-4E82-87A2-8AC24D3E3B70}" destId="{B2F6BA33-0D3B-42CC-A452-54E1353B6644}" srcOrd="1" destOrd="0" presId="urn:microsoft.com/office/officeart/2005/8/layout/orgChart1"/>
+    <dgm:cxn modelId="{7BC0B1E8-863B-47EA-9FBC-AB2A37B0528E}" type="presParOf" srcId="{23F690E2-36A6-4E82-87A2-8AC24D3E3B70}" destId="{988A209E-DBCA-4364-8038-CDE98052BEE9}" srcOrd="2" destOrd="0" presId="urn:microsoft.com/office/officeart/2005/8/layout/orgChart1"/>
+    <dgm:cxn modelId="{2424638A-17E6-45EB-89AF-0FCCBD7C7319}" type="presParOf" srcId="{C14F4BC1-2714-41D7-A1AB-11D13C49B4FA}" destId="{B2DE0353-8AD3-4458-8715-50A9ACA8241F}" srcOrd="4" destOrd="0" presId="urn:microsoft.com/office/officeart/2005/8/layout/orgChart1"/>
+    <dgm:cxn modelId="{07EA011D-9AE7-4F14-99DB-07A79C871EF0}" type="presParOf" srcId="{C14F4BC1-2714-41D7-A1AB-11D13C49B4FA}" destId="{68097F4A-D1FE-4130-B72B-C28D5948C84B}" srcOrd="5" destOrd="0" presId="urn:microsoft.com/office/officeart/2005/8/layout/orgChart1"/>
+    <dgm:cxn modelId="{6505BEDD-BDE5-4094-9933-F51AEAAC538D}" type="presParOf" srcId="{68097F4A-D1FE-4130-B72B-C28D5948C84B}" destId="{55D4D824-DAA4-4DB8-9EC4-35CC5293C13C}" srcOrd="0" destOrd="0" presId="urn:microsoft.com/office/officeart/2005/8/layout/orgChart1"/>
+    <dgm:cxn modelId="{F73F9CE2-6AB6-4BA3-B8E2-7DEAFB1145B9}" type="presParOf" srcId="{55D4D824-DAA4-4DB8-9EC4-35CC5293C13C}" destId="{0A761CEB-FC20-4B27-A015-F621FEA59D33}" srcOrd="0" destOrd="0" presId="urn:microsoft.com/office/officeart/2005/8/layout/orgChart1"/>
+    <dgm:cxn modelId="{BA303140-8457-4B7C-95D7-509340D7BA41}" type="presParOf" srcId="{55D4D824-DAA4-4DB8-9EC4-35CC5293C13C}" destId="{5CD1A5A4-7693-41C2-A6B7-803B8FC67845}" srcOrd="1" destOrd="0" presId="urn:microsoft.com/office/officeart/2005/8/layout/orgChart1"/>
+    <dgm:cxn modelId="{68FC8D66-ACED-4710-97D7-9993C155284D}" type="presParOf" srcId="{68097F4A-D1FE-4130-B72B-C28D5948C84B}" destId="{58DA421B-F27D-4987-9907-00391C571131}" srcOrd="1" destOrd="0" presId="urn:microsoft.com/office/officeart/2005/8/layout/orgChart1"/>
+    <dgm:cxn modelId="{68E767B4-2DCA-487F-926C-DC54FE247C74}" type="presParOf" srcId="{68097F4A-D1FE-4130-B72B-C28D5948C84B}" destId="{451CA0B8-1819-4360-A2D6-F18D7D1E9314}" srcOrd="2" destOrd="0" presId="urn:microsoft.com/office/officeart/2005/8/layout/orgChart1"/>
+    <dgm:cxn modelId="{827B711F-D768-4103-B185-C8E12CCEAAD4}" type="presParOf" srcId="{C14F4BC1-2714-41D7-A1AB-11D13C49B4FA}" destId="{7B8CBA25-104A-4848-8BA4-A4ACA60BE79F}" srcOrd="6" destOrd="0" presId="urn:microsoft.com/office/officeart/2005/8/layout/orgChart1"/>
+    <dgm:cxn modelId="{9F802170-5BC4-4774-B3D4-57B66B1DFA45}" type="presParOf" srcId="{C14F4BC1-2714-41D7-A1AB-11D13C49B4FA}" destId="{02E698A8-F445-480E-8521-052717D98F79}" srcOrd="7" destOrd="0" presId="urn:microsoft.com/office/officeart/2005/8/layout/orgChart1"/>
+    <dgm:cxn modelId="{08544ABA-08A3-4DB6-84CC-F33E126520F4}" type="presParOf" srcId="{02E698A8-F445-480E-8521-052717D98F79}" destId="{7E2F0E89-6FF9-4134-A0C8-45F6A403BADB}" srcOrd="0" destOrd="0" presId="urn:microsoft.com/office/officeart/2005/8/layout/orgChart1"/>
+    <dgm:cxn modelId="{FD8171EE-0E13-4A65-8A44-DFADA11A6D33}" type="presParOf" srcId="{7E2F0E89-6FF9-4134-A0C8-45F6A403BADB}" destId="{191663C0-004E-49F7-B2A1-415ADD159E12}" srcOrd="0" destOrd="0" presId="urn:microsoft.com/office/officeart/2005/8/layout/orgChart1"/>
+    <dgm:cxn modelId="{9C528686-9952-48B7-8BA8-3F776B9EFE68}" type="presParOf" srcId="{7E2F0E89-6FF9-4134-A0C8-45F6A403BADB}" destId="{3B089322-2D47-4561-911A-5A0209B554BA}" srcOrd="1" destOrd="0" presId="urn:microsoft.com/office/officeart/2005/8/layout/orgChart1"/>
+    <dgm:cxn modelId="{788E71E4-4386-4CB4-9F55-CBB786554538}" type="presParOf" srcId="{02E698A8-F445-480E-8521-052717D98F79}" destId="{51F5D88F-637E-4881-A198-D34824F44C4B}" srcOrd="1" destOrd="0" presId="urn:microsoft.com/office/officeart/2005/8/layout/orgChart1"/>
+    <dgm:cxn modelId="{9218E958-926F-4C47-AC82-A92C10FDF265}" type="presParOf" srcId="{02E698A8-F445-480E-8521-052717D98F79}" destId="{A2AF8CA9-1B39-4011-A85F-CDA8B5AB181E}" srcOrd="2" destOrd="0" presId="urn:microsoft.com/office/officeart/2005/8/layout/orgChart1"/>
+    <dgm:cxn modelId="{D9EDFBB0-055B-45C7-8D18-87E92FEF768C}" type="presParOf" srcId="{C14F4BC1-2714-41D7-A1AB-11D13C49B4FA}" destId="{B94A2D99-A0FF-48C2-8DD0-B8102FC433CE}" srcOrd="8" destOrd="0" presId="urn:microsoft.com/office/officeart/2005/8/layout/orgChart1"/>
+    <dgm:cxn modelId="{AC7C8268-0864-4302-A069-EE9BBC17DF7D}" type="presParOf" srcId="{C14F4BC1-2714-41D7-A1AB-11D13C49B4FA}" destId="{BEE61EE7-C99E-41ED-809D-F4B98891F6DC}" srcOrd="9" destOrd="0" presId="urn:microsoft.com/office/officeart/2005/8/layout/orgChart1"/>
+    <dgm:cxn modelId="{99F0B430-E9D7-4B0E-8244-D4ABE65FDCC1}" type="presParOf" srcId="{BEE61EE7-C99E-41ED-809D-F4B98891F6DC}" destId="{B471E42B-AA47-461E-BCDA-69CD03DFDB53}" srcOrd="0" destOrd="0" presId="urn:microsoft.com/office/officeart/2005/8/layout/orgChart1"/>
+    <dgm:cxn modelId="{1D24BEC9-91EE-4959-AB79-DA6417A004FD}" type="presParOf" srcId="{B471E42B-AA47-461E-BCDA-69CD03DFDB53}" destId="{3D368A32-913B-427A-8CF8-E620EED613BD}" srcOrd="0" destOrd="0" presId="urn:microsoft.com/office/officeart/2005/8/layout/orgChart1"/>
+    <dgm:cxn modelId="{E69CF9A4-5D3C-48C2-86FC-A8766A8C8986}" type="presParOf" srcId="{B471E42B-AA47-461E-BCDA-69CD03DFDB53}" destId="{F456C751-4A03-4264-84E5-1FD12AFD325B}" srcOrd="1" destOrd="0" presId="urn:microsoft.com/office/officeart/2005/8/layout/orgChart1"/>
+    <dgm:cxn modelId="{77E17CA3-54C6-4EE0-9A52-5855DFC5C64F}" type="presParOf" srcId="{BEE61EE7-C99E-41ED-809D-F4B98891F6DC}" destId="{D32E9889-3667-42B4-943A-E5A84B4C4AEF}" srcOrd="1" destOrd="0" presId="urn:microsoft.com/office/officeart/2005/8/layout/orgChart1"/>
+    <dgm:cxn modelId="{0482D54A-4615-48BB-BB10-BE583B77EA4A}" type="presParOf" srcId="{BEE61EE7-C99E-41ED-809D-F4B98891F6DC}" destId="{7CD60349-16E4-4E9C-A255-E718BD1478E1}" srcOrd="2" destOrd="0" presId="urn:microsoft.com/office/officeart/2005/8/layout/orgChart1"/>
+    <dgm:cxn modelId="{F09C1BC3-D3C6-4563-99D5-0DDE7827717F}" type="presParOf" srcId="{C14F4BC1-2714-41D7-A1AB-11D13C49B4FA}" destId="{006613D3-FD45-4364-8AF3-2F7D5338E246}" srcOrd="10" destOrd="0" presId="urn:microsoft.com/office/officeart/2005/8/layout/orgChart1"/>
+    <dgm:cxn modelId="{48307D5F-4F27-41E3-8231-1527A3419771}" type="presParOf" srcId="{C14F4BC1-2714-41D7-A1AB-11D13C49B4FA}" destId="{B3D369C3-95FF-477A-BC4C-5856509BA67C}" srcOrd="11" destOrd="0" presId="urn:microsoft.com/office/officeart/2005/8/layout/orgChart1"/>
+    <dgm:cxn modelId="{FD47AD6D-290F-469C-A967-B02C78BFA755}" type="presParOf" srcId="{B3D369C3-95FF-477A-BC4C-5856509BA67C}" destId="{FAC4D256-1EE3-4329-9841-BD102B8E9977}" srcOrd="0" destOrd="0" presId="urn:microsoft.com/office/officeart/2005/8/layout/orgChart1"/>
+    <dgm:cxn modelId="{48C613E1-BA95-4C81-B0D9-66716ADDBB05}" type="presParOf" srcId="{FAC4D256-1EE3-4329-9841-BD102B8E9977}" destId="{BE3F75C9-43B6-4D99-92E4-8748BA8C43FE}" srcOrd="0" destOrd="0" presId="urn:microsoft.com/office/officeart/2005/8/layout/orgChart1"/>
+    <dgm:cxn modelId="{E81C5CD0-9062-4EF3-8F0B-A04E23B56EC6}" type="presParOf" srcId="{FAC4D256-1EE3-4329-9841-BD102B8E9977}" destId="{ABE5BD0B-01A7-46EA-8707-A747E0217E79}" srcOrd="1" destOrd="0" presId="urn:microsoft.com/office/officeart/2005/8/layout/orgChart1"/>
+    <dgm:cxn modelId="{A078740B-ED52-43E3-ADDD-181443FDE39A}" type="presParOf" srcId="{B3D369C3-95FF-477A-BC4C-5856509BA67C}" destId="{62C0D810-15E4-4F6D-BDA4-6B2541303754}" srcOrd="1" destOrd="0" presId="urn:microsoft.com/office/officeart/2005/8/layout/orgChart1"/>
+    <dgm:cxn modelId="{D271A050-06CE-45E2-A6A2-73CED4F21E62}" type="presParOf" srcId="{B3D369C3-95FF-477A-BC4C-5856509BA67C}" destId="{69BA7F5B-D9CF-46CC-9E15-CC5EF7AA33B0}" srcOrd="2" destOrd="0" presId="urn:microsoft.com/office/officeart/2005/8/layout/orgChart1"/>
+    <dgm:cxn modelId="{39414E90-7F06-42AC-8F43-95099613A5B2}" type="presParOf" srcId="{49F85D23-513B-4E13-9C12-EDFD4DA4B2F6}" destId="{28495A8A-62AF-47CF-866D-52BCC2F02266}" srcOrd="2" destOrd="0" presId="urn:microsoft.com/office/officeart/2005/8/layout/orgChart1"/>
+    <dgm:cxn modelId="{759E38E6-2EE6-41C4-937E-B001B287076F}" type="presParOf" srcId="{28495A8A-62AF-47CF-866D-52BCC2F02266}" destId="{AB77F4A3-02D3-4425-A0DD-1BC1494A0B54}" srcOrd="0" destOrd="0" presId="urn:microsoft.com/office/officeart/2005/8/layout/orgChart1"/>
+    <dgm:cxn modelId="{3E6FD33C-B2F9-44DF-9A3D-4BC5EC197F65}" type="presParOf" srcId="{28495A8A-62AF-47CF-866D-52BCC2F02266}" destId="{8D830038-C427-4A9D-A771-43BDD241E58E}" srcOrd="1" destOrd="0" presId="urn:microsoft.com/office/officeart/2005/8/layout/orgChart1"/>
+    <dgm:cxn modelId="{2B5B757B-3882-4F74-8E0E-FEE14F6AD804}" type="presParOf" srcId="{8D830038-C427-4A9D-A771-43BDD241E58E}" destId="{6F32725E-4745-4401-9B68-4C50BDF34D88}" srcOrd="0" destOrd="0" presId="urn:microsoft.com/office/officeart/2005/8/layout/orgChart1"/>
+    <dgm:cxn modelId="{29813135-C04F-4A87-A9B4-A383DE972C39}" type="presParOf" srcId="{6F32725E-4745-4401-9B68-4C50BDF34D88}" destId="{4BE5F9AB-2E99-4D1D-84B5-7BF50F9C01FE}" srcOrd="0" destOrd="0" presId="urn:microsoft.com/office/officeart/2005/8/layout/orgChart1"/>
+    <dgm:cxn modelId="{355736CD-4462-4804-B43C-01ECE858C059}" type="presParOf" srcId="{6F32725E-4745-4401-9B68-4C50BDF34D88}" destId="{161A51D5-41CE-466F-B2AD-80158E6D20CA}" srcOrd="1" destOrd="0" presId="urn:microsoft.com/office/officeart/2005/8/layout/orgChart1"/>
+    <dgm:cxn modelId="{7EF3818C-5618-4DA1-AD1B-F9A5F5F0A127}" type="presParOf" srcId="{8D830038-C427-4A9D-A771-43BDD241E58E}" destId="{378AB7DB-51A0-4C43-B955-8B64F172EC8B}" srcOrd="1" destOrd="0" presId="urn:microsoft.com/office/officeart/2005/8/layout/orgChart1"/>
+    <dgm:cxn modelId="{3FE0AA8F-84C5-4848-8490-8168D91980DE}" type="presParOf" srcId="{8D830038-C427-4A9D-A771-43BDD241E58E}" destId="{BA7C9044-EB33-4EC0-8832-E8E86AED961E}" srcOrd="2" destOrd="0" presId="urn:microsoft.com/office/officeart/2005/8/layout/orgChart1"/>
   </dgm:cxnLst>
   <dgm:bg/>
   <dgm:whole/>
@@ -38804,7 +39050,7 @@
 </file>
 
 <file path=customXml/itemProps1.xml><?xml version="1.0" encoding="utf-8"?>
-<ds:datastoreItem xmlns:ds="http://schemas.openxmlformats.org/officeDocument/2006/customXml" ds:itemID="{F0372583-A176-48E9-89B1-2F4BBCEECDC9}">
+<ds:datastoreItem xmlns:ds="http://schemas.openxmlformats.org/officeDocument/2006/customXml" ds:itemID="{BBF3C33D-B119-473A-8E21-4434B9C8B028}">
   <ds:schemaRefs>
     <ds:schemaRef ds:uri="http://schemas.openxmlformats.org/officeDocument/2006/bibliography"/>
   </ds:schemaRefs>

</xml_diff>

<commit_message>
(ray) Requerimientos y procesos corregidos (requerimientos por revisar)
</commit_message>
<xml_diff>
--- a/INFORME SISTEMAS.docx
+++ b/INFORME SISTEMAS.docx
@@ -357,18 +357,6 @@
     <w:p>
       <w:pPr>
         <w:spacing w:before="240" w:after="240"/>
-        <w:jc w:val="center"/>
-        <w:rPr>
-          <w:b/>
-          <w:sz w:val="24"/>
-          <w:szCs w:val="24"/>
-          <w:lang w:val="es-ES"/>
-        </w:rPr>
-      </w:pPr>
-    </w:p>
-    <w:p>
-      <w:pPr>
-        <w:spacing w:before="240" w:after="240"/>
         <w:rPr>
           <w:b/>
           <w:sz w:val="24"/>
@@ -487,6 +475,30 @@
           <w:lang w:val="es-ES"/>
         </w:rPr>
         <w:t xml:space="preserve"> </w:t>
+      </w:r>
+    </w:p>
+    <w:p>
+      <w:pPr>
+        <w:numPr>
+          <w:ilvl w:val="0"/>
+          <w:numId w:val="1"/>
+        </w:numPr>
+        <w:jc w:val="right"/>
+        <w:rPr>
+          <w:b/>
+          <w:sz w:val="24"/>
+          <w:szCs w:val="24"/>
+          <w:lang w:val="es-ES"/>
+        </w:rPr>
+      </w:pPr>
+      <w:r>
+        <w:rPr>
+          <w:b/>
+          <w:sz w:val="24"/>
+          <w:szCs w:val="24"/>
+          <w:lang w:val="es-ES"/>
+        </w:rPr>
+        <w:t>Ray Yépez</w:t>
       </w:r>
     </w:p>
     <w:p>
@@ -511,7 +523,7 @@
           <w:szCs w:val="24"/>
           <w:lang w:val="es-ES"/>
         </w:rPr>
-        <w:t>Ray Yépez</w:t>
+        <w:t>Samuel Pérez</w:t>
       </w:r>
     </w:p>
     <w:p>
@@ -23478,7 +23490,28 @@
           <w:bCs/>
           <w:sz w:val="24"/>
         </w:rPr>
-        <w:t>En caso de detectar productos defectuosos (total o parcialmente), estos se registran en el lote de mercancías no conformes y, simultáneamente, se documentan en el apartado de mercancías enviadas. Por otro lado, los artículos que cumplen con los estándares de calidad y no presentan anomalías se registran en el sistema de entrada de productos para luego ser almacenados en las áreas designadas según su categoría.</w:t>
+        <w:t>En caso de detectar productos defectuosos (total o parci</w:t>
+      </w:r>
+      <w:r>
+        <w:rPr>
+          <w:bCs/>
+          <w:sz w:val="24"/>
+        </w:rPr>
+        <w:t>almente), estos se registran en</w:t>
+      </w:r>
+      <w:r>
+        <w:rPr>
+          <w:bCs/>
+          <w:sz w:val="24"/>
+        </w:rPr>
+        <w:t xml:space="preserve"> el control de mercancía dañada</w:t>
+      </w:r>
+      <w:r>
+        <w:rPr>
+          <w:bCs/>
+          <w:sz w:val="24"/>
+        </w:rPr>
+        <w:t>. Por otro lado, los artículos que cumplen con los estándares de calidad y no presentan anomalías se registran en el sistema de entrada de productos para luego ser almacenados en las áreas designadas según su categoría.</w:t>
       </w:r>
     </w:p>
     <w:p>
@@ -23576,7 +23609,7 @@
           <w:iCs/>
           <w:sz w:val="24"/>
         </w:rPr>
-        <w:t xml:space="preserve">Primero se toma la orden del pedido, luego se le notifica al personal del almacén cuales son los productos solicitados y una vez que se identifican se proceden a empacarlos de una forma que, mediante el uso de </w:t>
+        <w:t xml:space="preserve">Primero se toma la orden del pedido, luego se le notifica al personal del almacén cuales son los productos solicitados y una vez que se identifican se proceden a empacarlos de una forma que, mediante el uso de elementos, </w:t>
       </w:r>
       <w:r>
         <w:rPr>
@@ -23584,8 +23617,7 @@
           <w:iCs/>
           <w:sz w:val="24"/>
         </w:rPr>
-        <w:lastRenderedPageBreak/>
-        <w:t xml:space="preserve">elementos, </w:t>
+        <w:t xml:space="preserve">que </w:t>
       </w:r>
       <w:r>
         <w:rPr>
@@ -23593,7 +23625,7 @@
           <w:iCs/>
           <w:sz w:val="24"/>
         </w:rPr>
-        <w:t xml:space="preserve">que </w:t>
+        <w:t>cubran</w:t>
       </w:r>
       <w:r>
         <w:rPr>
@@ -23601,7 +23633,7 @@
           <w:iCs/>
           <w:sz w:val="24"/>
         </w:rPr>
-        <w:t>cubran</w:t>
+        <w:t xml:space="preserve">, protejan de la humedad y aseguren el producto </w:t>
       </w:r>
       <w:r>
         <w:rPr>
@@ -23609,7 +23641,8 @@
           <w:iCs/>
           <w:sz w:val="24"/>
         </w:rPr>
-        <w:t xml:space="preserve">, protejan de la humedad y aseguren el producto respecto a mantener su buen estado. También a la hora de enviarlo al transporte se ponen etiquetas que adviertan sobre la fragilidad del producto, esto con motivo de que el conductor tenga precauciones durante el traslado de la mercancía hasta destino y/o manos del cliente que la solicitó. </w:t>
+        <w:lastRenderedPageBreak/>
+        <w:t xml:space="preserve">respecto a mantener su buen estado. También a la hora de enviarlo al transporte se ponen etiquetas que adviertan sobre la fragilidad del producto, esto con motivo de que el conductor tenga precauciones durante el traslado de la mercancía hasta destino y/o manos del cliente que la solicitó. </w:t>
       </w:r>
       <w:r>
         <w:rPr>
@@ -23653,6 +23686,73 @@
         <w:spacing w:after="240"/>
         <w:jc w:val="both"/>
         <w:rPr>
+          <w:b/>
+          <w:i/>
+          <w:sz w:val="24"/>
+        </w:rPr>
+      </w:pPr>
+      <w:r>
+        <w:rPr>
+          <w:b/>
+          <w:sz w:val="24"/>
+        </w:rPr>
+        <w:t>Recepción de activos:</w:t>
+      </w:r>
+      <w:r>
+        <w:rPr>
+          <w:sz w:val="24"/>
+        </w:rPr>
+        <w:t xml:space="preserve"> Se realiza cuando se reciben bienes o materiales adquiridos para el desarrollo de las actividades de la empresa, de manera que estén disponibles para su asignación y utilización en cualquier departamento en el que sean requeridos. Similarmente al proce</w:t>
+      </w:r>
+      <w:r>
+        <w:rPr>
+          <w:sz w:val="24"/>
+        </w:rPr>
+        <w:t>so de recepción de mercancía, el departamento de compras envía copias de las facturas a los almacenistas para inspeccionar la mercancía, si esta cumple con las expectativas basándose en la descripción de las facturas y el estado de los productos</w:t>
+      </w:r>
+      <w:r>
+        <w:rPr>
+          <w:sz w:val="24"/>
+        </w:rPr>
+        <w:t>. Si estos cumplen con los criterios son almacenados y registrado</w:t>
+      </w:r>
+      <w:r>
+        <w:rPr>
+          <w:sz w:val="24"/>
+        </w:rPr>
+        <w:t xml:space="preserve">s en el inventario de activos; </w:t>
+      </w:r>
+      <w:r>
+        <w:rPr>
+          <w:sz w:val="24"/>
+          <w:highlight w:val="yellow"/>
+        </w:rPr>
+        <w:t>si existe alguna requisición de algún departamento se le asignan directamente los materiales o activos necesarios y se registr</w:t>
+      </w:r>
+      <w:r>
+        <w:rPr>
+          <w:sz w:val="24"/>
+          <w:highlight w:val="yellow"/>
+        </w:rPr>
+        <w:t xml:space="preserve">a la asignación </w:t>
+      </w:r>
+      <w:r>
+        <w:rPr>
+          <w:sz w:val="24"/>
+        </w:rPr>
+        <w:t>en un formato movimiento de activos.</w:t>
+      </w:r>
+    </w:p>
+    <w:p>
+      <w:pPr>
+        <w:pStyle w:val="Prrafodelista"/>
+        <w:numPr>
+          <w:ilvl w:val="1"/>
+          <w:numId w:val="29"/>
+        </w:numPr>
+        <w:spacing w:after="240"/>
+        <w:jc w:val="both"/>
+        <w:rPr>
           <w:bCs/>
           <w:sz w:val="24"/>
         </w:rPr>
@@ -23669,14 +23769,21 @@
           <w:b/>
           <w:sz w:val="24"/>
         </w:rPr>
-        <w:t xml:space="preserve">: </w:t>
+        <w:t>:</w:t>
       </w:r>
       <w:r>
         <w:rPr>
           <w:bCs/>
           <w:sz w:val="24"/>
         </w:rPr>
-        <w:t>El inventario general constituye un componente fundamental dentro de los procesos logísticos y contables de la organización, ya que centraliza y sistematiza la información relacionada con todos los productos bajo custodia de la empresa. Su principal objetivo es mantener un registro preciso y actualizado que permita ejercer un control efectivo sobre el movimiento de mercancías.</w:t>
+        <w:t xml:space="preserve"> Su principal objetivo es mantener un registro preciso y actualizado que permita ejercer un control efectivo so</w:t>
+      </w:r>
+      <w:r>
+        <w:rPr>
+          <w:bCs/>
+          <w:sz w:val="24"/>
+        </w:rPr>
+        <w:t>bre el movimiento de mercancías.</w:t>
       </w:r>
     </w:p>
     <w:p>
@@ -23695,7 +23802,63 @@
           <w:bCs/>
           <w:sz w:val="24"/>
         </w:rPr>
-        <w:t>Esta herramienta de gestión documenta meticulosamente diversas transacciones clave, entre las que destacan:</w:t>
+        <w:t>El departamento de almacén apoya en el proceso de las devoluciones que estén pendiente</w:t>
+      </w:r>
+      <w:r>
+        <w:rPr>
+          <w:bCs/>
+          <w:sz w:val="24"/>
+        </w:rPr>
+        <w:t>s</w:t>
+      </w:r>
+      <w:r>
+        <w:rPr>
+          <w:bCs/>
+          <w:sz w:val="24"/>
+        </w:rPr>
+        <w:t xml:space="preserve">; registra </w:t>
+      </w:r>
+      <w:r>
+        <w:rPr>
+          <w:bCs/>
+          <w:sz w:val="24"/>
+        </w:rPr>
+        <w:t>tanto las mercancías retornadas por los clientes como aquellas que la empresa devuelve a sus proveedores, garantizando el adecuado ajuste de e</w:t>
+      </w:r>
+      <w:r>
+        <w:rPr>
+          <w:bCs/>
+          <w:sz w:val="24"/>
+        </w:rPr>
+        <w:t xml:space="preserve">xistencias. </w:t>
+      </w:r>
+      <w:r>
+        <w:rPr>
+          <w:bCs/>
+          <w:sz w:val="24"/>
+        </w:rPr>
+        <w:t>También preparan</w:t>
+      </w:r>
+      <w:r>
+        <w:rPr>
+          <w:bCs/>
+          <w:sz w:val="24"/>
+        </w:rPr>
+        <w:t xml:space="preserve"> el espacio físico, garantizando que los productos estén debidamente organizados, identificados y acce</w:t>
+      </w:r>
+      <w:r>
+        <w:rPr>
+          <w:bCs/>
+          <w:sz w:val="24"/>
+        </w:rPr>
+        <w:t>sibles para facilitar el conteo</w:t>
+      </w:r>
+      <w:r>
+        <w:rPr>
+          <w:bCs/>
+          <w:sz w:val="24"/>
+        </w:rPr>
+        <w:t xml:space="preserve">. </w:t>
       </w:r>
     </w:p>
     <w:p>
@@ -23714,7 +23877,14 @@
           <w:bCs/>
           <w:sz w:val="24"/>
         </w:rPr>
-        <w:t>Devoluciones: Registra tanto las mercancías retornadas por los clientes como aquellas que la empresa devuelve a sus proveedores, garantizando el adecuado ajuste de existencias.</w:t>
+        <w:t xml:space="preserve">Antes de la toma física hacen el inventario mercancía dañada, comprobando que </w:t>
+      </w:r>
+      <w:r>
+        <w:rPr>
+          <w:bCs/>
+          <w:sz w:val="24"/>
+        </w:rPr>
+        <w:t xml:space="preserve">esté debidamente registrada toda la mercancía dañada en el sistema para evitar repercusiones en el inventario general. </w:t>
       </w:r>
     </w:p>
     <w:p>
@@ -23733,159 +23903,10 @@
           <w:bCs/>
           <w:sz w:val="24"/>
         </w:rPr>
-        <w:t>Existencias: Mantiene un control detallado de los niveles de stock por producto, facilitando la planificación de compras y la gestión de almacenes.</w:t>
-      </w:r>
-    </w:p>
-    <w:p>
-      <w:pPr>
-        <w:pStyle w:val="Prrafodelista"/>
-        <w:spacing w:after="240"/>
-        <w:ind w:left="1440"/>
-        <w:jc w:val="both"/>
-        <w:rPr>
-          <w:bCs/>
-          <w:sz w:val="24"/>
-        </w:rPr>
-      </w:pPr>
-      <w:r>
-        <w:rPr>
-          <w:bCs/>
-          <w:sz w:val="24"/>
-        </w:rPr>
-        <w:t>Productos en proceso de facturación: Incluye un apartado especial para mercancías ya embaladas y listas para despacho, las cuales, aunque físicamente presentes, deben contabilizarse como pendientes de salida del inventario.</w:t>
-      </w:r>
-    </w:p>
-    <w:p>
-      <w:pPr>
-        <w:pStyle w:val="Prrafodelista"/>
-        <w:spacing w:after="240"/>
-        <w:ind w:left="1440"/>
-        <w:jc w:val="both"/>
-        <w:rPr>
-          <w:bCs/>
-          <w:sz w:val="24"/>
-        </w:rPr>
-      </w:pPr>
-      <w:r>
-        <w:rPr>
-          <w:bCs/>
-          <w:sz w:val="24"/>
-        </w:rPr>
-        <w:t>La implementación rigurosa de este sistema de registro permite a la organización optimizar sus operaciones logísticas, minimizar discrepancias y mantener una trazabilidad completa de todos sus productos. Particularmente durante los procesos de toma física de inventario, esta información resulta invaluable, ya que sirve como base para la verificación de existencias y la identificación de posibles inconsistencias.</w:t>
-      </w:r>
-    </w:p>
-    <w:p>
-      <w:pPr>
-        <w:pStyle w:val="Prrafodelista"/>
-        <w:spacing w:after="240"/>
-        <w:ind w:left="1440"/>
-        <w:jc w:val="both"/>
-        <w:rPr>
-          <w:bCs/>
-          <w:sz w:val="24"/>
-        </w:rPr>
-      </w:pPr>
-      <w:r>
-        <w:rPr>
-          <w:bCs/>
-          <w:sz w:val="24"/>
-        </w:rPr>
-        <w:t>La correcta administración del inventario general no solo contribuye a la eficiencia operativa, sino que también fortalece los mecanismos de control interno, proporcionando información confiable para la toma de decisiones estratégicas en áreas como compras, ventas y gestión de almacenes.</w:t>
-      </w:r>
-    </w:p>
-    <w:p>
-      <w:pPr>
-        <w:pStyle w:val="Prrafodelista"/>
-        <w:spacing w:after="240"/>
-        <w:ind w:left="1440"/>
-        <w:jc w:val="both"/>
-        <w:rPr>
-          <w:bCs/>
-          <w:sz w:val="24"/>
-        </w:rPr>
-      </w:pPr>
-      <w:r>
-        <w:rPr>
-          <w:bCs/>
-          <w:sz w:val="24"/>
-        </w:rPr>
-        <w:t>Beneficios clave:</w:t>
-      </w:r>
-    </w:p>
-    <w:p>
-      <w:pPr>
-        <w:pStyle w:val="Prrafodelista"/>
-        <w:spacing w:after="240"/>
-        <w:ind w:left="1440"/>
-        <w:jc w:val="both"/>
-        <w:rPr>
-          <w:bCs/>
-          <w:sz w:val="24"/>
-        </w:rPr>
-      </w:pPr>
-      <w:r>
-        <w:rPr>
-          <w:bCs/>
-          <w:sz w:val="24"/>
-        </w:rPr>
-        <w:t>Proporciona datos precisos para la reconciliación física-contable</w:t>
-      </w:r>
-    </w:p>
-    <w:p>
-      <w:pPr>
-        <w:pStyle w:val="Prrafodelista"/>
-        <w:spacing w:after="240"/>
-        <w:ind w:left="1440"/>
-        <w:jc w:val="both"/>
-        <w:rPr>
-          <w:bCs/>
-          <w:sz w:val="24"/>
-        </w:rPr>
-      </w:pPr>
-      <w:r>
-        <w:rPr>
-          <w:bCs/>
-          <w:sz w:val="24"/>
-        </w:rPr>
-        <w:t>Facilita la identificación de tendencias en el movimiento de mercancías</w:t>
-      </w:r>
-    </w:p>
-    <w:p>
-      <w:pPr>
-        <w:spacing w:after="240"/>
-        <w:ind w:left="1080"/>
-        <w:jc w:val="both"/>
-        <w:rPr>
-          <w:bCs/>
-          <w:sz w:val="24"/>
-        </w:rPr>
-      </w:pPr>
-      <w:r>
-        <w:rPr>
-          <w:bCs/>
-          <w:sz w:val="24"/>
-        </w:rPr>
-        <w:t>Reduce riesgos operativos y financieros</w:t>
-      </w:r>
-    </w:p>
-    <w:p>
-      <w:pPr>
-        <w:pStyle w:val="Prrafodelista"/>
-        <w:spacing w:after="240"/>
-        <w:ind w:left="1440"/>
-        <w:jc w:val="both"/>
-        <w:rPr>
-          <w:bCs/>
-          <w:sz w:val="24"/>
-        </w:rPr>
-      </w:pPr>
-      <w:r>
-        <w:rPr>
-          <w:bCs/>
-          <w:sz w:val="24"/>
-        </w:rPr>
-        <w:t>Optimiza los procesos de planificación y abastecimiento</w:t>
-      </w:r>
+        <w:t>Luego durante el inventario general se encargan de realizar los conteos de la mercancía y registrar los elementos identificados en el almacén en la hoja de trabajo respectiva para después comparar con lo registrado en el sistema. Una vez terminado, el responsable del conteo del almacén dado firma la hoja de trabajo y se la envía a la gerente de operaciones para que haga el cotejo con el sistema. De haber discrepancias la gerente le asignará otra zona para realizar el segundo o tercer conteo hasta que finalmente se manifieste la realidad del almacén y se puedan hacer los ajustes e indagaciones pertinentes.</w:t>
+      </w:r>
+      <w:bookmarkStart w:id="0" w:name="_GoBack"/>
+      <w:bookmarkEnd w:id="0"/>
     </w:p>
     <w:p>
       <w:pPr>
@@ -23902,7 +23923,6 @@
           <w:i/>
           <w:sz w:val="24"/>
         </w:rPr>
-        <w:lastRenderedPageBreak/>
         <w:t>Gerencia operativa:</w:t>
       </w:r>
     </w:p>
@@ -23925,6 +23945,7 @@
           <w:b/>
           <w:sz w:val="24"/>
         </w:rPr>
+        <w:lastRenderedPageBreak/>
         <w:t>Funciones medulares:</w:t>
       </w:r>
     </w:p>
@@ -23947,21 +23968,14 @@
           <w:b/>
           <w:sz w:val="24"/>
         </w:rPr>
-        <w:t>Aprobación de pedidos grandes:</w:t>
-      </w:r>
-      <w:r>
-        <w:rPr>
-          <w:b/>
-          <w:sz w:val="24"/>
-        </w:rPr>
-        <w:t xml:space="preserve"> </w:t>
-      </w:r>
-      <w:r>
-        <w:rPr>
-          <w:bCs/>
-          <w:sz w:val="24"/>
-        </w:rPr>
-        <w:t>En el contexto de las operaciones comerciales de la organización, se entiende por pedido de gran volumen aquella solicitud de compra que, por sus características particulares, requiere un proceso de evaluación y autorización especializado. Estos pedidos se distinguen por su capacidad de impactar significativamente en aspectos estratégicos del negocio, ya sea por la magnitud de los recursos comprometidos, las implicaciones logísticas o los riesgos financieros asociados.</w:t>
+        <w:t>Aprobación de pedidos grandes</w:t>
+      </w:r>
+      <w:r>
+        <w:rPr>
+          <w:b/>
+          <w:sz w:val="24"/>
+        </w:rPr>
+        <w:t xml:space="preserve">: </w:t>
       </w:r>
     </w:p>
     <w:p>
@@ -23980,7 +23994,105 @@
           <w:bCs/>
           <w:sz w:val="24"/>
         </w:rPr>
-        <w:t>La determinación de lo que constituye un pedido de gran volumen se establece mediante parámetros cuantitativos y cualitativos claramente definidos. Desde la perspectiva cuantitativa, se consideran aquellos pedidos que representan un porcentaje sustancial del inventario disponible, típicamente superior al 15% de las existencias actuales de un producto específico. Asimismo, se incluyen aquellas transacciones que exceden los montos preestablecidos para las operaciones comerciales rutinarias. En el ámbito cualitativo, se contemplan situaciones especiales que requieren condiciones de crédito extendido, generalmente por plazos superiores a los 30 días establecidos como estándar, o que implican desafíos operativos significativos en términos de capacidad de producción, almacenamiento o distribución.</w:t>
+        <w:t xml:space="preserve">El proceso de evaluación y autorización de estos pedidos </w:t>
+      </w:r>
+      <w:r>
+        <w:rPr>
+          <w:bCs/>
+          <w:sz w:val="24"/>
+        </w:rPr>
+        <w:t>i</w:t>
+      </w:r>
+      <w:r>
+        <w:rPr>
+          <w:bCs/>
+          <w:sz w:val="24"/>
+        </w:rPr>
+        <w:t xml:space="preserve">nicia con una revisión preliminar </w:t>
+      </w:r>
+      <w:r>
+        <w:rPr>
+          <w:bCs/>
+          <w:sz w:val="24"/>
+        </w:rPr>
+        <w:t>en la que</w:t>
+      </w:r>
+      <w:r>
+        <w:rPr>
+          <w:bCs/>
+          <w:sz w:val="24"/>
+        </w:rPr>
+        <w:t xml:space="preserve"> se </w:t>
+      </w:r>
+      <w:r>
+        <w:rPr>
+          <w:bCs/>
+          <w:sz w:val="24"/>
+        </w:rPr>
+        <w:t xml:space="preserve">examina la capacidad real de cumplimiento, considerando </w:t>
+      </w:r>
+      <w:r>
+        <w:rPr>
+          <w:bCs/>
+          <w:sz w:val="24"/>
+        </w:rPr>
+        <w:t>la</w:t>
+      </w:r>
+      <w:r>
+        <w:rPr>
+          <w:bCs/>
+          <w:sz w:val="24"/>
+        </w:rPr>
+        <w:t xml:space="preserve"> disponibilidad de </w:t>
+      </w:r>
+      <w:r>
+        <w:rPr>
+          <w:bCs/>
+          <w:sz w:val="24"/>
+        </w:rPr>
+        <w:t>mercancía</w:t>
+      </w:r>
+      <w:r>
+        <w:rPr>
+          <w:bCs/>
+          <w:sz w:val="24"/>
+        </w:rPr>
+        <w:t xml:space="preserve"> y logística de entreg</w:t>
+      </w:r>
+      <w:r>
+        <w:rPr>
+          <w:bCs/>
+          <w:sz w:val="24"/>
+        </w:rPr>
+        <w:t>a; evitando comprometer inventarios críticos</w:t>
+      </w:r>
+      <w:r>
+        <w:rPr>
+          <w:bCs/>
+          <w:sz w:val="24"/>
+        </w:rPr>
+        <w:t>.</w:t>
+      </w:r>
+      <w:r>
+        <w:rPr>
+          <w:bCs/>
+          <w:sz w:val="24"/>
+        </w:rPr>
+        <w:t xml:space="preserve"> Posteriormente, el departamento</w:t>
+      </w:r>
+      <w:r>
+        <w:rPr>
+          <w:bCs/>
+          <w:sz w:val="24"/>
+        </w:rPr>
+        <w:t xml:space="preserve"> de crédito y cobranzas </w:t>
+      </w:r>
+      <w:r>
+        <w:rPr>
+          <w:bCs/>
+          <w:sz w:val="24"/>
+        </w:rPr>
+        <w:t xml:space="preserve">realiza un análisis exhaustivo del riesgo crediticio, evaluando la solvencia del cliente y el impacto potencial en el flujo de caja de la empresa. </w:t>
       </w:r>
     </w:p>
     <w:p>
@@ -23999,7 +24111,7 @@
           <w:bCs/>
           <w:sz w:val="24"/>
         </w:rPr>
-        <w:t>El proceso de evaluación y autorización de estos pedidos sigue una metodología estructurada que involucra a múltiples áreas de la organización. Inicia con una revisión preliminar por parte del área comercial, donde se verifica la viabilidad básica de la operación y se recopila la información esencial. Posteriormente, el departamento financiero realiza un análisis exhaustivo del riesgo crediticio, evaluando la solvencia del cliente y el impacto potencial en el flujo de caja de la empresa. La fase operativa examina la capacidad real de cumplimiento, considerando factores como disponibilidad de materias primas, capacidad productiva y logística de entrega.</w:t>
+        <w:t>Desde la perspectiva cuantitativa, se consideran aquellos pedidos que representan un porcentaje sustancial del inventario disponible, típicamente superior al 15% de las existencias actuales de un producto específico. En el ámbito cualitativo, se contemplan situaciones especiales que requieren condiciones de crédito extendido, generalmente por plazos superiores a los 30 días establecidos como estándar, o que implican desafíos operativos significativos en términos de distribución</w:t>
       </w:r>
     </w:p>
     <w:p>
@@ -24018,7 +24130,7 @@
           <w:bCs/>
           <w:sz w:val="24"/>
         </w:rPr>
-        <w:t>La documentación requerida para sustentar el proceso de aprobación es rigurosa y completa. Debe incluir un análisis detallado del impacto en inventario, proyecciones financieras actualizadas, un plan logístico completo y, cuando corresponda, el historial crediticio del cliente. Esta información permite a los tomadores de decisión contar con una visión integral de la operación propuesta.</w:t>
+        <w:t xml:space="preserve"> Debe incluir un análisis detallado del impacto en inventario, proyecciones financieras actualizadas, un plan logístico completo y, cuando corresponda, el historial crediticio del cliente.</w:t>
       </w:r>
     </w:p>
     <w:p>
@@ -24037,8 +24149,7 @@
           <w:bCs/>
           <w:sz w:val="24"/>
         </w:rPr>
-        <w:lastRenderedPageBreak/>
-        <w:t>Los criterios fundamentales que guían el proceso de autorización abarcan múltiples dimensiones del negocio. Se evalúa meticulosamente la disponibilidad real de la mercancía solicitada, evitando comprometer inventarios críticos. La capacidad financiera del cliente se analiza en profundidad, junto con el margen de rentabilidad proyectado y la alineación con los objetivos estratégicos de la organización. Particular atención se presta a la evaluación de riesgos potenciales y a la identificación de oportunidades de valor agregado.</w:t>
+        <w:t>La capacidad financiera del cliente se analiza en profundidad, junto con el margen de rentabilidad proyectado y la alineación con los objetivos estratégicos de la organización. Particular atención se presta a la evaluación de riesgos potenciales y a la identificación de oportunidades de valor agregado.</w:t>
       </w:r>
     </w:p>
     <w:p>
@@ -24057,45 +24168,7 @@
           <w:bCs/>
           <w:sz w:val="24"/>
         </w:rPr>
-        <w:t>Para garantizar la integridad del proceso, se han implementado diversos mecanismos de control. Estos incluyen límites de autorización claramente definidos por nivel jerárquico, sistemas de alerta temprana para identificar pedidos críticos, y procesos de auditoría periódica que permiten evaluar la calidad de las decisiones tomadas. En casos excepcionales que requieran desviaciones a las políticas establecidas, se exige una justificación documentada exhaustiva, el aval de múltiples instancias gerenciales y la presentación de un plan de mitigación de riesgos debidamente sustentado.</w:t>
-      </w:r>
-    </w:p>
-    <w:p>
-      <w:pPr>
-        <w:pStyle w:val="Prrafodelista"/>
-        <w:spacing w:after="240"/>
-        <w:ind w:left="1440"/>
-        <w:jc w:val="both"/>
-        <w:rPr>
-          <w:bCs/>
-          <w:sz w:val="24"/>
-        </w:rPr>
-      </w:pPr>
-      <w:r>
-        <w:rPr>
-          <w:bCs/>
-          <w:sz w:val="24"/>
-        </w:rPr>
-        <w:t>El objetivo fundamental de este procedimiento es mantener un equilibrio óptimo entre la satisfacción del cliente, la salud financiera de la organización y la capacidad operativa. Al mismo tiempo, busca minimizar la exposición a riesgos innecesarios mientras se capitalizan oportunidades de negocio estratégicas. Este marco de trabajo aplica tanto para transacciones con clientes externos como para compras internas de importancia, asegurando coherencia en la toma de decisiones corporativas y alineación con los objetivos globales de la organización.</w:t>
-      </w:r>
-    </w:p>
-    <w:p>
-      <w:pPr>
-        <w:pStyle w:val="Prrafodelista"/>
-        <w:spacing w:after="240"/>
-        <w:ind w:left="1440"/>
-        <w:jc w:val="both"/>
-        <w:rPr>
-          <w:bCs/>
-          <w:sz w:val="24"/>
-        </w:rPr>
-      </w:pPr>
-      <w:r>
-        <w:rPr>
-          <w:bCs/>
-          <w:sz w:val="24"/>
-        </w:rPr>
-        <w:t>La implementación de este procedimiento ha demostrado ser fundamental para mantener la estabilidad operativa y financiera de la empresa, particularmente en contextos de alta demanda o restricción de recursos. Además, proporciona un marco de referencia claro para todos los involucrados en el proceso, desde el personal operativo hasta los niveles directivos, facilitando la toma de decisiones informadas y oportunas.</w:t>
+        <w:t>Para garantizar la integridad del proceso, se han implementado diversos mecanismos de control. Estos incluyen, sistemas de alerta temprana para identificar pedidos críticos, y procesos de auditoría periódica que permiten evaluar la calidad de las decisiones tomadas.</w:t>
       </w:r>
     </w:p>
     <w:p>
@@ -24155,17 +24228,10 @@
       </w:r>
       <w:r>
         <w:rPr>
-          <w:b/>
-          <w:sz w:val="24"/>
-        </w:rPr>
-        <w:t xml:space="preserve"> </w:t>
-      </w:r>
-      <w:r>
-        <w:rPr>
           <w:bCs/>
           <w:sz w:val="24"/>
         </w:rPr>
-        <w:t>Esta función consiste en realizar un análisis detallado de sectores o eventos donde se hayan identificado fallas, ya sea en el control de inventario o en la entrega de productos. Al detectarse una discrepancia, el primer paso es investigar su causa raíz para implementar soluciones oportunas.</w:t>
+        <w:t xml:space="preserve"> Al detectarse una discrepancia, el primer paso es investigar su causa raíz para implementar soluciones oportunas.</w:t>
       </w:r>
     </w:p>
     <w:p>
@@ -24212,7 +24278,6 @@
           <w:bCs/>
           <w:sz w:val="24"/>
         </w:rPr>
-        <w:lastRenderedPageBreak/>
         <w:t>Incidencias con proveedores (pedidos incompletos, entregas incorrectas, etc.).</w:t>
       </w:r>
     </w:p>
@@ -24251,6 +24316,7 @@
           <w:bCs/>
           <w:sz w:val="24"/>
         </w:rPr>
+        <w:lastRenderedPageBreak/>
         <w:t>Además de corregir fallas existentes, este procedimiento funciona como un mecanismo preventivo, permitiendo anticipar y mitigar posibles discrepancias futuras. Su objetivo es mantener un equilibrio operativo entre los diferentes sectores de la empresa y garantizar la satisfacción de la clientela.</w:t>
       </w:r>
     </w:p>
@@ -24299,7 +24365,56 @@
           <w:bCs/>
           <w:sz w:val="24"/>
         </w:rPr>
-        <w:t>La toma física de inventarios constituye un proceso fundamental para garantizar la integridad de los registros contables y operativos de una organización. Este procedimiento implica una planificación meticulosa y una ejecución sistemática, con el objetivo de verificar las existencias reales en almacén y contrastarlas con los registros contables, permitiendo así identificar y corregir posibles discrepancias.</w:t>
+        <w:t>Este procedimiento implic</w:t>
+      </w:r>
+      <w:r>
+        <w:rPr>
+          <w:bCs/>
+          <w:sz w:val="24"/>
+        </w:rPr>
+        <w:t>a una planificación meticulosa que se hace anualmente en el mes de enero</w:t>
+      </w:r>
+      <w:r>
+        <w:rPr>
+          <w:bCs/>
+          <w:sz w:val="24"/>
+        </w:rPr>
+        <w:t xml:space="preserve"> por ser un período de baja actividad en almacén y el inicio de un período contable, durante el cual</w:t>
+      </w:r>
+      <w:r>
+        <w:rPr>
+          <w:bCs/>
+          <w:sz w:val="24"/>
+        </w:rPr>
+        <w:t xml:space="preserve"> se paralizan las actividades regulares de la empresa por un lapso mayor a quince días con el fin de </w:t>
+      </w:r>
+      <w:r>
+        <w:rPr>
+          <w:bCs/>
+          <w:sz w:val="24"/>
+        </w:rPr>
+        <w:t xml:space="preserve">verificar las existencias reales en almacén y contrastarlas con los registros contables, permitiendo así </w:t>
+      </w:r>
+      <w:r>
+        <w:rPr>
+          <w:bCs/>
+          <w:sz w:val="24"/>
+        </w:rPr>
+        <w:t xml:space="preserve">identificar y corregir posibles </w:t>
+      </w:r>
+      <w:r>
+        <w:rPr>
+          <w:bCs/>
+          <w:sz w:val="24"/>
+        </w:rPr>
+        <w:t>discrepancias</w:t>
+      </w:r>
+      <w:r>
+        <w:rPr>
+          <w:bCs/>
+          <w:sz w:val="24"/>
+        </w:rPr>
+        <w:t>.</w:t>
       </w:r>
     </w:p>
     <w:p>
@@ -24318,7 +24433,42 @@
           <w:bCs/>
           <w:sz w:val="24"/>
         </w:rPr>
-        <w:t>La toma física va más allá de una simple investigación de diferencias, ya que representa un ejercicio integral de verificación que abarca tanto el aspecto contable como el operativo. Su ejecución requiere de una coordinación interdepartamental, donde participan áreas como almacén, contabilidad y auditoría interna, asegurando así la objetividad y precisión del proceso.</w:t>
+        <w:t>Previo a dicho período, la gerente</w:t>
+      </w:r>
+      <w:r>
+        <w:rPr>
+          <w:bCs/>
+          <w:sz w:val="24"/>
+        </w:rPr>
+        <w:t xml:space="preserve"> establece un cronograma</w:t>
+      </w:r>
+      <w:r>
+        <w:rPr>
+          <w:bCs/>
+          <w:sz w:val="24"/>
+        </w:rPr>
+        <w:t xml:space="preserve"> en el que se definen los días para la toma de inventario y ordena procesar todas las devoluciones que hay pendientes, posteriormente planifica el inventario de mercancía dañada</w:t>
+      </w:r>
+      <w:r>
+        <w:rPr>
+          <w:bCs/>
+          <w:sz w:val="24"/>
+        </w:rPr>
+        <w:t xml:space="preserve">, generando un reporte de inventario de mercancía dañada y compara con las existencias en el almacén. Luego, genera un reporte general de existencias, en el que aparecen la sumatoria de todos los productos de almacén y las existencias de cada producto por código; hace una subdivisión del reporte por cada almacén en hojas de Excel y asigna las hojas a los distintos empleados durante la toma física. </w:t>
+      </w:r>
+      <w:r>
+        <w:rPr>
+          <w:bCs/>
+          <w:sz w:val="24"/>
+        </w:rPr>
+        <w:t>Su ejecución requiere de una coordinación interdepartamental, dond</w:t>
+      </w:r>
+      <w:r>
+        <w:rPr>
+          <w:bCs/>
+          <w:sz w:val="24"/>
+        </w:rPr>
+        <w:t>e participan áreas como almacén y contabilidad y todos los demás empleados que estén disponibles para los días de la toma física.</w:t>
       </w:r>
     </w:p>
     <w:p>
@@ -24337,7 +24487,42 @@
           <w:bCs/>
           <w:sz w:val="24"/>
         </w:rPr>
-        <w:t>El éxito de la toma física depende en gran medida de una adecuada preparación previa. Esto incluye la definición de un cronograma que considere los periodos de menor actividad en el almacén, así como la disponibilidad de recursos humanos y tecnológicos necesarios. Asimismo, es fundamental preparar el espacio físico, garantizando que los productos estén debidamente organizados, identificados y accesibles para facilitar el conteo.</w:t>
+        <w:t>D</w:t>
+      </w:r>
+      <w:r>
+        <w:rPr>
+          <w:bCs/>
+          <w:sz w:val="24"/>
+        </w:rPr>
+        <w:t>urante la ejecución se realizan dos o tres conteos, al final de cada conteo los empleados firman la hoja de trabajo que rellenaron durante el conteo</w:t>
+      </w:r>
+      <w:r>
+        <w:rPr>
+          <w:bCs/>
+          <w:sz w:val="24"/>
+        </w:rPr>
+        <w:t>. Los resultados obtenidos se registran minuciosamente y posteriormente se contrastan con los sistemas de información de la empresa</w:t>
+      </w:r>
+      <w:r>
+        <w:rPr>
+          <w:bCs/>
+          <w:sz w:val="24"/>
+        </w:rPr>
+        <w:t>, de existir diferencias se realiza un segundo conte</w:t>
+      </w:r>
+      <w:r>
+        <w:rPr>
+          <w:bCs/>
+          <w:sz w:val="24"/>
+        </w:rPr>
+        <w:t>o, reasignando las hojas de trabajo a empleados distintos; nuevamente firman los empleados y de haber diferencias entre ambos conteos se hace nuevamente un tercer conteo</w:t>
+      </w:r>
+      <w:r>
+        <w:rPr>
+          <w:bCs/>
+          <w:sz w:val="24"/>
+        </w:rPr>
+        <w:t>. Las discrepancias identificadas son analizadas para determinar su origen, ya sea por errores de registro, mermas no contabilizadas o posibles irregularidades.</w:t>
       </w:r>
     </w:p>
     <w:p>
@@ -24356,7 +24541,14 @@
           <w:bCs/>
           <w:sz w:val="24"/>
         </w:rPr>
-        <w:t>Durante la ejecución, se implementan metodologías estandarizadas de conteo y verificación, apoyadas por herramientas tecnológicas cuando sea posible. Los resultados obtenidos se registran minuciosamente y posteriormente se contrastan con los sistemas de información de la empresa. Las discrepancias identificadas son analizadas para determinar su origen, ya sea por errores de registro, mermas no contabilizadas o posibles irregularidades.</w:t>
+        <w:t xml:space="preserve">Finalmente, los hallazgos son documentados en un informe detallado que incluye no solo las diferencias cuantitativas encontradas, sino también recomendaciones para mejorar los procesos de control interno. Este informe sirve como base para realizar los ajustes contables correspondientes y para implementar medidas correctivas que </w:t>
+      </w:r>
+      <w:r>
+        <w:rPr>
+          <w:bCs/>
+          <w:sz w:val="24"/>
+        </w:rPr>
+        <w:t>prevengan futuras discrepancias.</w:t>
       </w:r>
     </w:p>
     <w:p>
@@ -24370,33 +24562,6 @@
           <w:sz w:val="24"/>
         </w:rPr>
       </w:pPr>
-      <w:r>
-        <w:rPr>
-          <w:bCs/>
-          <w:sz w:val="24"/>
-        </w:rPr>
-        <w:t>Finalmente, los hallazgos son documentados en un informe detallado que incluye no solo las diferencias cuantitativas encontradas, sino también recomendaciones para mejorar los procesos de control interno. Este informe sirve como base para realizar los ajustes contables correspondientes y para implementar medidas correctivas que prevengan futuras discrepancias.</w:t>
-      </w:r>
-    </w:p>
-    <w:p>
-      <w:pPr>
-        <w:pStyle w:val="Prrafodelista"/>
-        <w:spacing w:after="240"/>
-        <w:ind w:left="1440"/>
-        <w:jc w:val="both"/>
-        <w:rPr>
-          <w:bCs/>
-          <w:sz w:val="24"/>
-        </w:rPr>
-      </w:pPr>
-      <w:r>
-        <w:rPr>
-          <w:bCs/>
-          <w:sz w:val="24"/>
-        </w:rPr>
-        <w:lastRenderedPageBreak/>
-        <w:t>La toma física periódica se consolida así como una herramienta esencial para mantener la confiabilidad de la información patrimonial de la organización, facilitando la toma de decisiones basada en datos precisos y actualizados.</w:t>
-      </w:r>
     </w:p>
     <w:p>
       <w:pPr>
@@ -24412,6 +24577,7 @@
           <w:b/>
           <w:sz w:val="24"/>
         </w:rPr>
+        <w:lastRenderedPageBreak/>
         <w:t>Modelado de procesos:</w:t>
       </w:r>
     </w:p>
@@ -27878,6 +28044,11 @@
     <w:p>
       <w:pPr>
         <w:spacing w:after="240"/>
+      </w:pPr>
+    </w:p>
+    <w:p>
+      <w:pPr>
+        <w:spacing w:after="240"/>
         <w:jc w:val="center"/>
         <w:rPr>
           <w:b/>
@@ -28112,7 +28283,14 @@
         <w:rPr>
           <w:rFonts w:eastAsia="Times New Roman"/>
         </w:rPr>
-        <w:t xml:space="preserve"> se medirá a través de indicadores clave de rendimiento (KPIs) relacionados con la precisión del inventario, la eficiencia de las operaciones de almacén, la reducción de pérdidas y la satisfacción del cliente. Se realizará un seguimiento continuo del desempeño del sistema y se realizarán ajustes según sea necesario para garantizar que se cumplan los objetivos establecidos. En resumen, el desarrollo e implementación de un </w:t>
+        <w:t xml:space="preserve"> se medirá a través de indicadores clave de rendimiento (KPIs) relacionados con la precisión del inventario, la eficiencia de las operaciones de almacén, la reducción de pérdidas y la satisfacción del cliente. Se realizará un seguimiento continuo del </w:t>
+      </w:r>
+      <w:r>
+        <w:rPr>
+          <w:rFonts w:eastAsia="Times New Roman"/>
+        </w:rPr>
+        <w:lastRenderedPageBreak/>
+        <w:t xml:space="preserve">desempeño del sistema y se realizarán ajustes según sea necesario para garantizar que se cumplan los objetivos establecidos. En resumen, el desarrollo e implementación de un </w:t>
       </w:r>
       <w:r>
         <w:rPr>
@@ -28125,14 +28303,7 @@
         <w:rPr>
           <w:rFonts w:eastAsia="Times New Roman"/>
         </w:rPr>
-        <w:t xml:space="preserve"> </w:t>
-      </w:r>
-      <w:r>
-        <w:rPr>
-          <w:rFonts w:eastAsia="Times New Roman"/>
-        </w:rPr>
-        <w:lastRenderedPageBreak/>
-        <w:t>representa una solución integral para la optimización de la gestión de inventario, que permitirá a la organización mejorar su eficiencia operativa, reducir costos y mejorar la satisfacción del cliente.</w:t>
+        <w:t xml:space="preserve"> representa una solución integral para la optimización de la gestión de inventario, que permitirá a la organización mejorar su eficiencia operativa, reducir costos y mejorar la satisfacción del cliente.</w:t>
       </w:r>
     </w:p>
     <w:p>
@@ -28142,16 +28313,475 @@
         <w:adjustRightInd w:val="0"/>
         <w:spacing w:after="240" w:line="240" w:lineRule="auto"/>
         <w:rPr>
+          <w:rFonts w:eastAsiaTheme="minorHAnsi"/>
+          <w:b/>
+          <w:color w:val="000000"/>
+          <w:lang w:eastAsia="en-US"/>
+        </w:rPr>
+      </w:pPr>
+      <w:r>
+        <w:rPr>
+          <w:rFonts w:eastAsiaTheme="minorHAnsi"/>
+          <w:b/>
+          <w:color w:val="000000"/>
+          <w:lang w:eastAsia="en-US"/>
+        </w:rPr>
+        <w:t>Alcance de la solución:</w:t>
+      </w:r>
+    </w:p>
+    <w:p>
+      <w:pPr>
+        <w:pStyle w:val="Prrafodelista"/>
+        <w:numPr>
+          <w:ilvl w:val="0"/>
+          <w:numId w:val="48"/>
+        </w:numPr>
+        <w:autoSpaceDE w:val="0"/>
+        <w:autoSpaceDN w:val="0"/>
+        <w:adjustRightInd w:val="0"/>
+        <w:spacing w:after="240" w:line="240" w:lineRule="auto"/>
+        <w:rPr>
+          <w:rFonts w:eastAsiaTheme="minorHAnsi"/>
+          <w:color w:val="000000"/>
+          <w:lang w:eastAsia="en-US"/>
+        </w:rPr>
+      </w:pPr>
+      <w:r>
+        <w:rPr>
+          <w:rFonts w:eastAsiaTheme="minorHAnsi"/>
+          <w:color w:val="000000"/>
+          <w:lang w:eastAsia="en-US"/>
+        </w:rPr>
+        <w:t>A través del uso de lectores de código de barras/QR, se podrá registrar de forma instantánea cualquiera de los movimientos de mercancía, asociando a cada producto una locación específica en un historial de movimientos, sin que ocurran registros duplicados.</w:t>
+      </w:r>
+    </w:p>
+    <w:p>
+      <w:pPr>
+        <w:pStyle w:val="Prrafodelista"/>
+        <w:numPr>
+          <w:ilvl w:val="0"/>
+          <w:numId w:val="48"/>
+        </w:numPr>
+        <w:autoSpaceDE w:val="0"/>
+        <w:autoSpaceDN w:val="0"/>
+        <w:adjustRightInd w:val="0"/>
+        <w:spacing w:after="240" w:line="240" w:lineRule="auto"/>
+        <w:rPr>
+          <w:rFonts w:eastAsiaTheme="minorHAnsi"/>
+          <w:color w:val="000000"/>
+          <w:lang w:eastAsia="en-US"/>
+        </w:rPr>
+      </w:pPr>
+      <w:r>
+        <w:rPr>
+          <w:rFonts w:eastAsiaTheme="minorHAnsi"/>
+          <w:color w:val="000000"/>
+          <w:lang w:eastAsia="en-US"/>
+        </w:rPr>
+        <w:t>El sistema será configurado para que cada vez que se agoten las existencias o estén por debajo de cierta cantidad mínima los departamentos de ventas, compras y almacén reciban una alerta de stock bajo, especialmente los jefes de cada área, de manera que puedan tomar las medidas correspondientes según su área de control.</w:t>
+      </w:r>
+    </w:p>
+    <w:p>
+      <w:pPr>
+        <w:pStyle w:val="Prrafodelista"/>
+        <w:numPr>
+          <w:ilvl w:val="0"/>
+          <w:numId w:val="48"/>
+        </w:numPr>
+        <w:autoSpaceDE w:val="0"/>
+        <w:autoSpaceDN w:val="0"/>
+        <w:adjustRightInd w:val="0"/>
+        <w:spacing w:after="240" w:line="240" w:lineRule="auto"/>
+        <w:rPr>
+          <w:rFonts w:eastAsiaTheme="minorHAnsi"/>
+          <w:color w:val="000000"/>
+          <w:lang w:eastAsia="en-US"/>
+        </w:rPr>
+      </w:pPr>
+      <w:r>
+        <w:rPr>
+          <w:rFonts w:eastAsiaTheme="minorHAnsi"/>
+          <w:color w:val="000000"/>
+          <w:lang w:eastAsia="en-US"/>
+        </w:rPr>
+        <w:t xml:space="preserve"> Se incorporará un módulo que permita generar informes sobre las </w:t>
+      </w:r>
+      <w:r>
+        <w:rPr>
+          <w:rFonts w:eastAsiaTheme="minorHAnsi"/>
+          <w:color w:val="000000"/>
+          <w:lang w:eastAsia="en-US"/>
+        </w:rPr>
+        <w:t>pérdidas de mercancía, el cual registre todas las incidencias de pérdidas de mercancía dentro y fuera de la empresa</w:t>
+      </w:r>
+      <w:r>
+        <w:rPr>
+          <w:rFonts w:eastAsiaTheme="minorHAnsi"/>
+          <w:color w:val="000000"/>
+          <w:lang w:eastAsia="en-US"/>
+        </w:rPr>
+        <w:t xml:space="preserve"> que se pueda </w:t>
+      </w:r>
+      <w:r>
+        <w:rPr>
+          <w:rFonts w:eastAsiaTheme="minorHAnsi"/>
+          <w:color w:val="000000"/>
+          <w:lang w:eastAsia="en-US"/>
+        </w:rPr>
+        <w:t>asociar información de las pérdidas y extravíos a transportistas, a fin de identificar patrones que permitan una.</w:t>
+      </w:r>
+    </w:p>
+    <w:p>
+      <w:pPr>
+        <w:pStyle w:val="Prrafodelista"/>
+        <w:numPr>
+          <w:ilvl w:val="0"/>
+          <w:numId w:val="48"/>
+        </w:numPr>
+        <w:autoSpaceDE w:val="0"/>
+        <w:autoSpaceDN w:val="0"/>
+        <w:adjustRightInd w:val="0"/>
+        <w:spacing w:after="240" w:line="240" w:lineRule="auto"/>
+        <w:rPr>
+          <w:rFonts w:eastAsiaTheme="minorHAnsi"/>
+          <w:color w:val="000000"/>
+          <w:lang w:eastAsia="en-US"/>
+        </w:rPr>
+      </w:pPr>
+      <w:r>
+        <w:rPr>
+          <w:rFonts w:eastAsiaTheme="minorHAnsi"/>
+          <w:color w:val="000000"/>
+          <w:lang w:eastAsia="en-US"/>
+        </w:rPr>
+        <w:t>Se implementará un protocolo de recepción y embalaje de pedidos que</w:t>
+      </w:r>
+      <w:r>
+        <w:rPr>
+          <w:rFonts w:eastAsiaTheme="minorHAnsi"/>
+          <w:color w:val="000000"/>
+          <w:lang w:eastAsia="en-US"/>
+        </w:rPr>
+        <w:t xml:space="preserve"> incluya la grabación del empaquetado y desempaquetado de la mercancía recibida y preparada para enviar respect</w:t>
+      </w:r>
+      <w:r>
+        <w:rPr>
+          <w:rFonts w:eastAsiaTheme="minorHAnsi"/>
+          <w:color w:val="000000"/>
+          <w:lang w:eastAsia="en-US"/>
+        </w:rPr>
+        <w:t>ivamente, de forma tal que las filmaciones sean evidencia</w:t>
+      </w:r>
+      <w:r>
+        <w:rPr>
+          <w:rFonts w:eastAsiaTheme="minorHAnsi"/>
+          <w:color w:val="000000"/>
+          <w:lang w:eastAsia="en-US"/>
+        </w:rPr>
+        <w:t xml:space="preserve"> para certificar</w:t>
+      </w:r>
+      <w:r>
+        <w:rPr>
+          <w:rFonts w:eastAsiaTheme="minorHAnsi"/>
+          <w:color w:val="000000"/>
+          <w:lang w:eastAsia="en-US"/>
+        </w:rPr>
+        <w:t xml:space="preserve"> la</w:t>
+      </w:r>
+      <w:r>
+        <w:rPr>
+          <w:rFonts w:eastAsiaTheme="minorHAnsi"/>
+          <w:color w:val="000000"/>
+          <w:lang w:eastAsia="en-US"/>
+        </w:rPr>
+        <w:t xml:space="preserve"> responsabilidad de los daños de</w:t>
+      </w:r>
+      <w:r>
+        <w:rPr>
+          <w:rFonts w:eastAsiaTheme="minorHAnsi"/>
+          <w:color w:val="000000"/>
+          <w:lang w:eastAsia="en-US"/>
+        </w:rPr>
+        <w:t xml:space="preserve"> la mercancía</w:t>
+      </w:r>
+      <w:r>
+        <w:rPr>
+          <w:rFonts w:eastAsiaTheme="minorHAnsi"/>
+          <w:color w:val="000000"/>
+          <w:lang w:eastAsia="en-US"/>
+        </w:rPr>
+        <w:t>.</w:t>
+      </w:r>
+    </w:p>
+    <w:p>
+      <w:pPr>
+        <w:pStyle w:val="Prrafodelista"/>
+        <w:numPr>
+          <w:ilvl w:val="0"/>
+          <w:numId w:val="48"/>
+        </w:numPr>
+        <w:autoSpaceDE w:val="0"/>
+        <w:autoSpaceDN w:val="0"/>
+        <w:adjustRightInd w:val="0"/>
+        <w:spacing w:after="240" w:line="240" w:lineRule="auto"/>
+        <w:rPr>
+          <w:rFonts w:eastAsiaTheme="minorHAnsi"/>
+          <w:color w:val="000000"/>
+          <w:lang w:eastAsia="en-US"/>
+        </w:rPr>
+      </w:pPr>
+      <w:r>
+        <w:rPr>
+          <w:rFonts w:eastAsiaTheme="minorHAnsi"/>
+          <w:color w:val="000000"/>
+          <w:lang w:eastAsia="en-US"/>
+        </w:rPr>
+        <w:t>Se harán formatos para elaborar los informes de los daños de transporte para utilizarlos como fuentes para el análisis de pérdidas de mercancía; así se dispondrá de detalles de las incidencias relacionadas a los daños y extravíos de mercancía.</w:t>
+      </w:r>
+    </w:p>
+    <w:p>
+      <w:pPr>
+        <w:pStyle w:val="Prrafodelista"/>
+        <w:numPr>
+          <w:ilvl w:val="0"/>
+          <w:numId w:val="48"/>
+        </w:numPr>
+        <w:autoSpaceDE w:val="0"/>
+        <w:autoSpaceDN w:val="0"/>
+        <w:adjustRightInd w:val="0"/>
+        <w:spacing w:after="240" w:line="240" w:lineRule="auto"/>
+        <w:rPr>
+          <w:rFonts w:eastAsiaTheme="minorHAnsi"/>
+          <w:color w:val="000000"/>
+          <w:lang w:eastAsia="en-US"/>
+        </w:rPr>
+      </w:pPr>
+      <w:r>
+        <w:rPr>
+          <w:rFonts w:eastAsiaTheme="minorHAnsi"/>
+          <w:color w:val="000000"/>
+          <w:lang w:eastAsia="en-US"/>
+        </w:rPr>
+        <w:t>Los protocolos formarán parte del manual de procedimient</w:t>
+      </w:r>
+      <w:r>
+        <w:rPr>
+          <w:rFonts w:eastAsiaTheme="minorHAnsi"/>
+          <w:color w:val="000000"/>
+          <w:lang w:eastAsia="en-US"/>
+        </w:rPr>
+        <w:t>os para los almacenistas y las funciones serán parte de la descripción del cargo.</w:t>
+      </w:r>
+    </w:p>
+    <w:p>
+      <w:pPr>
+        <w:autoSpaceDE w:val="0"/>
+        <w:autoSpaceDN w:val="0"/>
+        <w:adjustRightInd w:val="0"/>
+        <w:spacing w:after="240" w:line="240" w:lineRule="auto"/>
+        <w:rPr>
           <w:rFonts w:eastAsia="Times New Roman"/>
         </w:rPr>
       </w:pPr>
-      <w:bookmarkStart w:id="0" w:name="_GoBack"/>
-      <w:bookmarkEnd w:id="0"/>
+    </w:p>
+    <w:p>
+      <w:pPr>
+        <w:rPr>
+          <w:b/>
+          <w:bCs/>
+        </w:rPr>
+      </w:pPr>
+      <w:r>
+        <w:rPr>
+          <w:b/>
+          <w:bCs/>
+        </w:rPr>
+        <w:t>Descripción de los procesos de la solución:</w:t>
+      </w:r>
     </w:p>
     <w:p>
       <w:pPr>
         <w:rPr>
           <w:rFonts w:eastAsiaTheme="minorHAnsi" w:cstheme="minorBidi"/>
+          <w:b/>
+          <w:bCs/>
+        </w:rPr>
+      </w:pPr>
+    </w:p>
+    <w:p>
+      <w:pPr>
+        <w:autoSpaceDE w:val="0"/>
+        <w:autoSpaceDN w:val="0"/>
+        <w:adjustRightInd w:val="0"/>
+        <w:spacing w:after="240" w:line="240" w:lineRule="auto"/>
+        <w:rPr>
+          <w:rFonts w:eastAsia="Times New Roman"/>
+        </w:rPr>
+      </w:pPr>
+      <w:r>
+        <w:rPr>
+          <w:rFonts w:eastAsia="Times New Roman"/>
+        </w:rPr>
+        <w:t>La solución im</w:t>
+      </w:r>
+      <w:r>
+        <w:rPr>
+          <w:rFonts w:eastAsia="Times New Roman"/>
+        </w:rPr>
+        <w:t>plica la optimización y</w:t>
+      </w:r>
+      <w:r>
+        <w:rPr>
+          <w:rFonts w:eastAsia="Times New Roman"/>
+        </w:rPr>
+        <w:t xml:space="preserve"> la reingeniería de los siguientes procesos: </w:t>
+      </w:r>
+    </w:p>
+    <w:p>
+      <w:pPr>
+        <w:numPr>
+          <w:ilvl w:val="0"/>
+          <w:numId w:val="47"/>
+        </w:numPr>
+        <w:autoSpaceDE w:val="0"/>
+        <w:autoSpaceDN w:val="0"/>
+        <w:adjustRightInd w:val="0"/>
+        <w:spacing w:after="240" w:line="240" w:lineRule="auto"/>
+        <w:rPr>
+          <w:rFonts w:eastAsia="Times New Roman"/>
+        </w:rPr>
+      </w:pPr>
+      <w:r>
+        <w:rPr>
+          <w:rFonts w:eastAsia="Times New Roman"/>
+          <w:b/>
+        </w:rPr>
+        <w:t>Gestión de Inventario</w:t>
+      </w:r>
+      <w:r>
+        <w:rPr>
+          <w:rFonts w:eastAsia="Times New Roman"/>
+        </w:rPr>
+        <w:t xml:space="preserve">: Implementación de procedimientos estandarizados para el manejo de discrepancias, establecimiento de métricas de control de precisión, adopción de métodos de registro y conteo precisos, e integración del sistema de inventario con los registros contables. También se contempla la capacitación del personal para asegurar la correcta ejecución de estos procesos. </w:t>
+      </w:r>
+    </w:p>
+    <w:p>
+      <w:pPr>
+        <w:numPr>
+          <w:ilvl w:val="0"/>
+          <w:numId w:val="47"/>
+        </w:numPr>
+        <w:autoSpaceDE w:val="0"/>
+        <w:autoSpaceDN w:val="0"/>
+        <w:adjustRightInd w:val="0"/>
+        <w:spacing w:after="240" w:line="240" w:lineRule="auto"/>
+        <w:rPr>
+          <w:rFonts w:eastAsia="Times New Roman"/>
+        </w:rPr>
+      </w:pPr>
+      <w:r>
+        <w:rPr>
+          <w:rFonts w:eastAsia="Times New Roman"/>
+          <w:b/>
+        </w:rPr>
+        <w:t>Manejo de Mercancías</w:t>
+      </w:r>
+      <w:r>
+        <w:rPr>
+          <w:rFonts w:eastAsia="Times New Roman"/>
+        </w:rPr>
+        <w:t xml:space="preserve">: Definición clara de responsabilidades, establecimiento de controles y seguimientos rigurosos, implementación de procedimientos de manejo adecuados (almacenamiento, manipulación, transporte), y sistemas de seguimiento de la mercancía. Se prestará especial atención a la capacitación del personal en el manejo cuidadoso de la mercancía. </w:t>
+      </w:r>
+    </w:p>
+    <w:p>
+      <w:pPr>
+        <w:numPr>
+          <w:ilvl w:val="0"/>
+          <w:numId w:val="47"/>
+        </w:numPr>
+        <w:autoSpaceDE w:val="0"/>
+        <w:autoSpaceDN w:val="0"/>
+        <w:adjustRightInd w:val="0"/>
+        <w:spacing w:after="240" w:line="240" w:lineRule="auto"/>
+        <w:rPr>
+          <w:rFonts w:eastAsia="Times New Roman"/>
+        </w:rPr>
+      </w:pPr>
+      <w:r>
+        <w:rPr>
+          <w:rFonts w:eastAsia="Times New Roman"/>
+          <w:b/>
+        </w:rPr>
+        <w:t>Procesamiento de Pedidos</w:t>
+      </w:r>
+      <w:r>
+        <w:rPr>
+          <w:rFonts w:eastAsia="Times New Roman"/>
+        </w:rPr>
+        <w:t xml:space="preserve">: Optimización del flujo de aprobación para pedidos de gran volumen, desarrollo de indicadores de desempeño para medir la eficiencia del proceso, agilización de los métodos de evaluación y aprobación, y automatización del proceso de gestión y aprobación de pedidos. Se buscará empoderar al personal para la toma de decisiones oportunas. </w:t>
+      </w:r>
+    </w:p>
+    <w:p>
+      <w:pPr>
+        <w:numPr>
+          <w:ilvl w:val="0"/>
+          <w:numId w:val="47"/>
+        </w:numPr>
+        <w:autoSpaceDE w:val="0"/>
+        <w:autoSpaceDN w:val="0"/>
+        <w:adjustRightInd w:val="0"/>
+        <w:spacing w:after="240" w:line="240" w:lineRule="auto"/>
+        <w:rPr>
+          <w:rFonts w:eastAsia="Times New Roman"/>
+        </w:rPr>
+      </w:pPr>
+      <w:r>
+        <w:rPr>
+          <w:rFonts w:eastAsia="Times New Roman"/>
+          <w:b/>
+        </w:rPr>
+        <w:lastRenderedPageBreak/>
+        <w:t>Gestión de Datos</w:t>
+      </w:r>
+      <w:r>
+        <w:rPr>
+          <w:rFonts w:eastAsia="Times New Roman"/>
+        </w:rPr>
+        <w:t xml:space="preserve">: Establecimiento de un proceso formal para la actualización de datos de clientes y vendedores, desarrollo de indicadores de calidad de datos, implementación de métodos eficientes de recopilación y actualización, e integración de los sistemas de información de la empresa. Se enfatizará la importancia de la precisión de los datos entre el personal. </w:t>
+      </w:r>
+    </w:p>
+    <w:p>
+      <w:pPr>
+        <w:numPr>
+          <w:ilvl w:val="0"/>
+          <w:numId w:val="47"/>
+        </w:numPr>
+        <w:autoSpaceDE w:val="0"/>
+        <w:autoSpaceDN w:val="0"/>
+        <w:adjustRightInd w:val="0"/>
+        <w:spacing w:after="240" w:line="240" w:lineRule="auto"/>
+        <w:rPr>
+          <w:rFonts w:eastAsia="Times New Roman"/>
+        </w:rPr>
+      </w:pPr>
+      <w:r>
+        <w:rPr>
+          <w:rFonts w:eastAsia="Times New Roman"/>
+          <w:b/>
+        </w:rPr>
+        <w:t>Comunicación con Proveedores</w:t>
+      </w:r>
+      <w:r>
+        <w:rPr>
+          <w:rFonts w:eastAsia="Times New Roman"/>
+        </w:rPr>
+        <w:t xml:space="preserve">: Establecimiento de canales de comunicación claros y eficientes, desarrollo de métricas de eficiencia de la comunicación, adopción de métodos de comunicación adecuados, e implementación de </w:t>
+      </w:r>
+    </w:p>
+    <w:p>
+      <w:pPr>
+        <w:spacing w:after="240"/>
+        <w:rPr>
           <w:b/>
           <w:bCs/>
         </w:rPr>
@@ -31786,6 +32416,119 @@
     </w:lvl>
   </w:abstractNum>
   <w:abstractNum w:abstractNumId="35">
+    <w:nsid w:val="559614BC"/>
+    <w:multiLevelType w:val="hybridMultilevel"/>
+    <w:tmpl w:val="6CD2509E"/>
+    <w:lvl w:ilvl="0" w:tplc="200A0001">
+      <w:start w:val="1"/>
+      <w:numFmt w:val="bullet"/>
+      <w:lvlText w:val=""/>
+      <w:lvlJc w:val="left"/>
+      <w:pPr>
+        <w:ind w:left="720" w:hanging="360"/>
+      </w:pPr>
+      <w:rPr>
+        <w:rFonts w:ascii="Symbol" w:hAnsi="Symbol" w:hint="default"/>
+      </w:rPr>
+    </w:lvl>
+    <w:lvl w:ilvl="1" w:tplc="200A0003" w:tentative="1">
+      <w:start w:val="1"/>
+      <w:numFmt w:val="bullet"/>
+      <w:lvlText w:val="o"/>
+      <w:lvlJc w:val="left"/>
+      <w:pPr>
+        <w:ind w:left="1440" w:hanging="360"/>
+      </w:pPr>
+      <w:rPr>
+        <w:rFonts w:ascii="Courier New" w:hAnsi="Courier New" w:cs="Courier New" w:hint="default"/>
+      </w:rPr>
+    </w:lvl>
+    <w:lvl w:ilvl="2" w:tplc="200A0005" w:tentative="1">
+      <w:start w:val="1"/>
+      <w:numFmt w:val="bullet"/>
+      <w:lvlText w:val=""/>
+      <w:lvlJc w:val="left"/>
+      <w:pPr>
+        <w:ind w:left="2160" w:hanging="360"/>
+      </w:pPr>
+      <w:rPr>
+        <w:rFonts w:ascii="Wingdings" w:hAnsi="Wingdings" w:hint="default"/>
+      </w:rPr>
+    </w:lvl>
+    <w:lvl w:ilvl="3" w:tplc="200A0001" w:tentative="1">
+      <w:start w:val="1"/>
+      <w:numFmt w:val="bullet"/>
+      <w:lvlText w:val=""/>
+      <w:lvlJc w:val="left"/>
+      <w:pPr>
+        <w:ind w:left="2880" w:hanging="360"/>
+      </w:pPr>
+      <w:rPr>
+        <w:rFonts w:ascii="Symbol" w:hAnsi="Symbol" w:hint="default"/>
+      </w:rPr>
+    </w:lvl>
+    <w:lvl w:ilvl="4" w:tplc="200A0003" w:tentative="1">
+      <w:start w:val="1"/>
+      <w:numFmt w:val="bullet"/>
+      <w:lvlText w:val="o"/>
+      <w:lvlJc w:val="left"/>
+      <w:pPr>
+        <w:ind w:left="3600" w:hanging="360"/>
+      </w:pPr>
+      <w:rPr>
+        <w:rFonts w:ascii="Courier New" w:hAnsi="Courier New" w:cs="Courier New" w:hint="default"/>
+      </w:rPr>
+    </w:lvl>
+    <w:lvl w:ilvl="5" w:tplc="200A0005" w:tentative="1">
+      <w:start w:val="1"/>
+      <w:numFmt w:val="bullet"/>
+      <w:lvlText w:val=""/>
+      <w:lvlJc w:val="left"/>
+      <w:pPr>
+        <w:ind w:left="4320" w:hanging="360"/>
+      </w:pPr>
+      <w:rPr>
+        <w:rFonts w:ascii="Wingdings" w:hAnsi="Wingdings" w:hint="default"/>
+      </w:rPr>
+    </w:lvl>
+    <w:lvl w:ilvl="6" w:tplc="200A0001" w:tentative="1">
+      <w:start w:val="1"/>
+      <w:numFmt w:val="bullet"/>
+      <w:lvlText w:val=""/>
+      <w:lvlJc w:val="left"/>
+      <w:pPr>
+        <w:ind w:left="5040" w:hanging="360"/>
+      </w:pPr>
+      <w:rPr>
+        <w:rFonts w:ascii="Symbol" w:hAnsi="Symbol" w:hint="default"/>
+      </w:rPr>
+    </w:lvl>
+    <w:lvl w:ilvl="7" w:tplc="200A0003" w:tentative="1">
+      <w:start w:val="1"/>
+      <w:numFmt w:val="bullet"/>
+      <w:lvlText w:val="o"/>
+      <w:lvlJc w:val="left"/>
+      <w:pPr>
+        <w:ind w:left="5760" w:hanging="360"/>
+      </w:pPr>
+      <w:rPr>
+        <w:rFonts w:ascii="Courier New" w:hAnsi="Courier New" w:cs="Courier New" w:hint="default"/>
+      </w:rPr>
+    </w:lvl>
+    <w:lvl w:ilvl="8" w:tplc="200A0005" w:tentative="1">
+      <w:start w:val="1"/>
+      <w:numFmt w:val="bullet"/>
+      <w:lvlText w:val=""/>
+      <w:lvlJc w:val="left"/>
+      <w:pPr>
+        <w:ind w:left="6480" w:hanging="360"/>
+      </w:pPr>
+      <w:rPr>
+        <w:rFonts w:ascii="Wingdings" w:hAnsi="Wingdings" w:hint="default"/>
+      </w:rPr>
+    </w:lvl>
+  </w:abstractNum>
+  <w:abstractNum w:abstractNumId="36">
     <w:nsid w:val="56F74079"/>
     <w:multiLevelType w:val="hybridMultilevel"/>
     <w:tmpl w:val="E885DBCE"/>
@@ -31837,7 +32580,7 @@
       <w:lvlJc w:val="left"/>
     </w:lvl>
   </w:abstractNum>
-  <w:abstractNum w:abstractNumId="36">
+  <w:abstractNum w:abstractNumId="37">
     <w:nsid w:val="5D997F8C"/>
     <w:multiLevelType w:val="hybridMultilevel"/>
     <w:tmpl w:val="DA101468"/>
@@ -31950,7 +32693,58 @@
       </w:rPr>
     </w:lvl>
   </w:abstractNum>
-  <w:abstractNum w:abstractNumId="37">
+  <w:abstractNum w:abstractNumId="38">
+    <w:nsid w:val="61C5EC19"/>
+    <w:multiLevelType w:val="hybridMultilevel"/>
+    <w:tmpl w:val="F3B076A1"/>
+    <w:lvl w:ilvl="0" w:tplc="FFFFFFFF">
+      <w:start w:val="1"/>
+      <w:numFmt w:val="bullet"/>
+      <w:lvlText w:val="•"/>
+      <w:lvlJc w:val="left"/>
+    </w:lvl>
+    <w:lvl w:ilvl="1" w:tplc="FFFFFFFF">
+      <w:numFmt w:val="decimal"/>
+      <w:lvlText w:val=""/>
+      <w:lvlJc w:val="left"/>
+    </w:lvl>
+    <w:lvl w:ilvl="2" w:tplc="FFFFFFFF">
+      <w:numFmt w:val="decimal"/>
+      <w:lvlText w:val=""/>
+      <w:lvlJc w:val="left"/>
+    </w:lvl>
+    <w:lvl w:ilvl="3" w:tplc="FFFFFFFF">
+      <w:numFmt w:val="decimal"/>
+      <w:lvlText w:val=""/>
+      <w:lvlJc w:val="left"/>
+    </w:lvl>
+    <w:lvl w:ilvl="4" w:tplc="FFFFFFFF">
+      <w:numFmt w:val="decimal"/>
+      <w:lvlText w:val=""/>
+      <w:lvlJc w:val="left"/>
+    </w:lvl>
+    <w:lvl w:ilvl="5" w:tplc="FFFFFFFF">
+      <w:numFmt w:val="decimal"/>
+      <w:lvlText w:val=""/>
+      <w:lvlJc w:val="left"/>
+    </w:lvl>
+    <w:lvl w:ilvl="6" w:tplc="FFFFFFFF">
+      <w:numFmt w:val="decimal"/>
+      <w:lvlText w:val=""/>
+      <w:lvlJc w:val="left"/>
+    </w:lvl>
+    <w:lvl w:ilvl="7" w:tplc="FFFFFFFF">
+      <w:numFmt w:val="decimal"/>
+      <w:lvlText w:val=""/>
+      <w:lvlJc w:val="left"/>
+    </w:lvl>
+    <w:lvl w:ilvl="8" w:tplc="FFFFFFFF">
+      <w:numFmt w:val="decimal"/>
+      <w:lvlText w:val=""/>
+      <w:lvlJc w:val="left"/>
+    </w:lvl>
+  </w:abstractNum>
+  <w:abstractNum w:abstractNumId="39">
     <w:nsid w:val="677677AD"/>
     <w:multiLevelType w:val="hybridMultilevel"/>
     <w:tmpl w:val="192C0C54"/>
@@ -32063,7 +32857,7 @@
       </w:rPr>
     </w:lvl>
   </w:abstractNum>
-  <w:abstractNum w:abstractNumId="38">
+  <w:abstractNum w:abstractNumId="40">
     <w:nsid w:val="6C636DAA"/>
     <w:multiLevelType w:val="hybridMultilevel"/>
     <w:tmpl w:val="D0BE95DA"/>
@@ -32176,7 +32970,7 @@
       </w:rPr>
     </w:lvl>
   </w:abstractNum>
-  <w:abstractNum w:abstractNumId="39">
+  <w:abstractNum w:abstractNumId="41">
     <w:nsid w:val="6C6C3E5F"/>
     <w:multiLevelType w:val="hybridMultilevel"/>
     <w:tmpl w:val="173CCE3A"/>
@@ -32265,7 +33059,7 @@
       </w:pPr>
     </w:lvl>
   </w:abstractNum>
-  <w:abstractNum w:abstractNumId="40">
+  <w:abstractNum w:abstractNumId="42">
     <w:nsid w:val="71FF11AB"/>
     <w:multiLevelType w:val="hybridMultilevel"/>
     <w:tmpl w:val="FDB006D8"/>
@@ -32378,7 +33172,7 @@
       </w:rPr>
     </w:lvl>
   </w:abstractNum>
-  <w:abstractNum w:abstractNumId="41">
+  <w:abstractNum w:abstractNumId="43">
     <w:nsid w:val="72283DB2"/>
     <w:multiLevelType w:val="hybridMultilevel"/>
     <w:tmpl w:val="1612210E"/>
@@ -32491,7 +33285,7 @@
       </w:rPr>
     </w:lvl>
   </w:abstractNum>
-  <w:abstractNum w:abstractNumId="42">
+  <w:abstractNum w:abstractNumId="44">
     <w:nsid w:val="769037C8"/>
     <w:multiLevelType w:val="hybridMultilevel"/>
     <w:tmpl w:val="83C6E0CA"/>
@@ -32604,7 +33398,7 @@
       </w:rPr>
     </w:lvl>
   </w:abstractNum>
-  <w:abstractNum w:abstractNumId="43">
+  <w:abstractNum w:abstractNumId="45">
     <w:nsid w:val="78762963"/>
     <w:multiLevelType w:val="multilevel"/>
     <w:tmpl w:val="0D98F824"/>
@@ -32744,7 +33538,7 @@
       </w:rPr>
     </w:lvl>
   </w:abstractNum>
-  <w:abstractNum w:abstractNumId="44">
+  <w:abstractNum w:abstractNumId="46">
     <w:nsid w:val="7C60453F"/>
     <w:multiLevelType w:val="multilevel"/>
     <w:tmpl w:val="67C4499A"/>
@@ -32893,7 +33687,7 @@
       </w:rPr>
     </w:lvl>
   </w:abstractNum>
-  <w:abstractNum w:abstractNumId="45">
+  <w:abstractNum w:abstractNumId="47">
     <w:nsid w:val="7F3F744E"/>
     <w:multiLevelType w:val="hybridMultilevel"/>
     <w:tmpl w:val="325EB9F2"/>
@@ -32921,7 +33715,7 @@
         <w:rFonts w:ascii="Courier New" w:hAnsi="Courier New" w:cs="Courier New" w:hint="default"/>
       </w:rPr>
     </w:lvl>
-    <w:lvl w:ilvl="2" w:tplc="200A0005" w:tentative="1">
+    <w:lvl w:ilvl="2" w:tplc="200A0005">
       <w:start w:val="1"/>
       <w:numFmt w:val="bullet"/>
       <w:lvlText w:val=""/>
@@ -33007,7 +33801,7 @@
     </w:lvl>
   </w:abstractNum>
   <w:num w:numId="1">
-    <w:abstractNumId w:val="43"/>
+    <w:abstractNumId w:val="45"/>
   </w:num>
   <w:num w:numId="2">
     <w:abstractNumId w:val="19"/>
@@ -33016,7 +33810,7 @@
     <w:abstractNumId w:val="23"/>
   </w:num>
   <w:num w:numId="4">
-    <w:abstractNumId w:val="40"/>
+    <w:abstractNumId w:val="42"/>
   </w:num>
   <w:num w:numId="5">
     <w:abstractNumId w:val="11"/>
@@ -33028,13 +33822,13 @@
     <w:abstractNumId w:val="7"/>
   </w:num>
   <w:num w:numId="8">
-    <w:abstractNumId w:val="42"/>
+    <w:abstractNumId w:val="44"/>
   </w:num>
   <w:num w:numId="9">
     <w:abstractNumId w:val="26"/>
   </w:num>
   <w:num w:numId="10">
-    <w:abstractNumId w:val="36"/>
+    <w:abstractNumId w:val="37"/>
   </w:num>
   <w:num w:numId="11">
     <w:abstractNumId w:val="29"/>
@@ -33052,7 +33846,7 @@
     <w:abstractNumId w:val="12"/>
   </w:num>
   <w:num w:numId="16">
-    <w:abstractNumId w:val="37"/>
+    <w:abstractNumId w:val="39"/>
   </w:num>
   <w:num w:numId="17">
     <w:abstractNumId w:val="14"/>
@@ -33073,10 +33867,10 @@
     <w:abstractNumId w:val="27"/>
   </w:num>
   <w:num w:numId="23">
-    <w:abstractNumId w:val="39"/>
+    <w:abstractNumId w:val="41"/>
   </w:num>
   <w:num w:numId="24">
-    <w:abstractNumId w:val="38"/>
+    <w:abstractNumId w:val="40"/>
   </w:num>
   <w:num w:numId="25">
     <w:abstractNumId w:val="20"/>
@@ -33088,10 +33882,10 @@
     <w:abstractNumId w:val="17"/>
   </w:num>
   <w:num w:numId="28">
-    <w:abstractNumId w:val="41"/>
+    <w:abstractNumId w:val="43"/>
   </w:num>
   <w:num w:numId="29">
-    <w:abstractNumId w:val="45"/>
+    <w:abstractNumId w:val="47"/>
   </w:num>
   <w:num w:numId="30">
     <w:abstractNumId w:val="33"/>
@@ -33109,7 +33903,7 @@
     <w:abstractNumId w:val="24"/>
   </w:num>
   <w:num w:numId="35">
-    <w:abstractNumId w:val="35"/>
+    <w:abstractNumId w:val="36"/>
   </w:num>
   <w:num w:numId="36">
     <w:abstractNumId w:val="2"/>
@@ -33142,16 +33936,13 @@
     <w:abstractNumId w:val="28"/>
   </w:num>
   <w:num w:numId="46">
-    <w:abstractNumId w:val="44"/>
-    <w:lvlOverride w:ilvl="0"/>
-    <w:lvlOverride w:ilvl="1"/>
-    <w:lvlOverride w:ilvl="2"/>
-    <w:lvlOverride w:ilvl="3"/>
-    <w:lvlOverride w:ilvl="4"/>
-    <w:lvlOverride w:ilvl="5"/>
-    <w:lvlOverride w:ilvl="6"/>
-    <w:lvlOverride w:ilvl="7"/>
-    <w:lvlOverride w:ilvl="8"/>
+    <w:abstractNumId w:val="46"/>
+  </w:num>
+  <w:num w:numId="47">
+    <w:abstractNumId w:val="38"/>
+  </w:num>
+  <w:num w:numId="48">
+    <w:abstractNumId w:val="35"/>
   </w:num>
   <w:numIdMacAtCleanup w:val="30"/>
 </w:numbering>
@@ -35540,93 +36331,93 @@
     </dgm:pt>
   </dgm:ptLst>
   <dgm:cxnLst>
-    <dgm:cxn modelId="{BDBEF415-518D-40E1-B984-8596969529FE}" type="presOf" srcId="{AEE4FA32-0867-4FA9-BC07-FC2F55A47A8E}" destId="{B94A2D99-A0FF-48C2-8DD0-B8102FC433CE}" srcOrd="0" destOrd="0" presId="urn:microsoft.com/office/officeart/2005/8/layout/orgChart1"/>
-    <dgm:cxn modelId="{29FDC635-48EC-4B84-99C9-930A490B183F}" type="presOf" srcId="{462D8612-A56A-4595-8765-11B94EF1AC61}" destId="{F456C751-4A03-4264-84E5-1FD12AFD325B}" srcOrd="1" destOrd="0" presId="urn:microsoft.com/office/officeart/2005/8/layout/orgChart1"/>
+    <dgm:cxn modelId="{450F8650-A110-4229-9613-3FBB1574C5A8}" type="presOf" srcId="{E1BDBF2F-3634-4656-904C-206EEE555229}" destId="{D2AD1033-A22F-489A-AC49-99C60DFF1FCF}" srcOrd="0" destOrd="0" presId="urn:microsoft.com/office/officeart/2005/8/layout/orgChart1"/>
+    <dgm:cxn modelId="{1674108F-766E-4AFF-ACD3-F05ACAD14AF7}" type="presOf" srcId="{B2F7CC46-093E-45D9-B697-30D8260819F9}" destId="{D3FA7DB3-0A2C-4AE5-9512-23B3108C2778}" srcOrd="1" destOrd="0" presId="urn:microsoft.com/office/officeart/2005/8/layout/orgChart1"/>
     <dgm:cxn modelId="{E27F8F1C-F011-43B8-A528-26AE2F5860B5}" srcId="{5342B284-AC17-4195-BD32-258D27A7CA4F}" destId="{B2F7CC46-093E-45D9-B697-30D8260819F9}" srcOrd="0" destOrd="0" parTransId="{07D8F1D0-0F33-4C37-9D86-90BC16CFEF34}" sibTransId="{6DC59D02-6000-4C6F-BA8D-DFDCFC7DE8D6}"/>
-    <dgm:cxn modelId="{6517F57F-4194-48F8-9F52-02B85D25F041}" type="presOf" srcId="{B2F7CC46-093E-45D9-B697-30D8260819F9}" destId="{D3FA7DB3-0A2C-4AE5-9512-23B3108C2778}" srcOrd="1" destOrd="0" presId="urn:microsoft.com/office/officeart/2005/8/layout/orgChart1"/>
-    <dgm:cxn modelId="{ACDFD52D-C052-49A2-A0E4-A8EB7C993974}" type="presOf" srcId="{E1BDBF2F-3634-4656-904C-206EEE555229}" destId="{2F1D0E75-F733-4FFA-8651-70D5267CEBF0}" srcOrd="1" destOrd="0" presId="urn:microsoft.com/office/officeart/2005/8/layout/orgChart1"/>
+    <dgm:cxn modelId="{A3B910CA-69C5-492E-886F-9856FB0116C3}" type="presOf" srcId="{5342B284-AC17-4195-BD32-258D27A7CA4F}" destId="{7BAB25FE-9168-4864-B7E3-F5011E5AB6C6}" srcOrd="0" destOrd="0" presId="urn:microsoft.com/office/officeart/2005/8/layout/orgChart1"/>
+    <dgm:cxn modelId="{31A2E37A-B24A-4570-98D4-A0BF45A90B32}" type="presOf" srcId="{66A4C852-A33E-447E-AFC1-B997A331FAA0}" destId="{3B089322-2D47-4561-911A-5A0209B554BA}" srcOrd="1" destOrd="0" presId="urn:microsoft.com/office/officeart/2005/8/layout/orgChart1"/>
     <dgm:cxn modelId="{8A946195-4F26-4BFC-AB19-62B65A2EAC02}" srcId="{B2F7CC46-093E-45D9-B697-30D8260819F9}" destId="{66A4C852-A33E-447E-AFC1-B997A331FAA0}" srcOrd="4" destOrd="0" parTransId="{B7D19582-8085-4D3E-9836-CB3ADFEEF863}" sibTransId="{060ADB6B-A861-4C98-9356-7CCBC1C4D36D}"/>
-    <dgm:cxn modelId="{28AF9D6F-17D6-4501-8575-7FD541E4802C}" type="presOf" srcId="{66A4C852-A33E-447E-AFC1-B997A331FAA0}" destId="{3B089322-2D47-4561-911A-5A0209B554BA}" srcOrd="1" destOrd="0" presId="urn:microsoft.com/office/officeart/2005/8/layout/orgChart1"/>
-    <dgm:cxn modelId="{D91E1652-32D0-490C-B0C0-B22F739B2F55}" type="presOf" srcId="{12A40CD8-CDC4-4F70-B4DE-B372896AEA48}" destId="{BE3F75C9-43B6-4D99-92E4-8748BA8C43FE}" srcOrd="0" destOrd="0" presId="urn:microsoft.com/office/officeart/2005/8/layout/orgChart1"/>
-    <dgm:cxn modelId="{7C39703F-2A98-4AE9-A57D-588C105E00A5}" type="presOf" srcId="{3A42B764-8F95-438A-BAD2-F78EDF072481}" destId="{006613D3-FD45-4364-8AF3-2F7D5338E246}" srcOrd="0" destOrd="0" presId="urn:microsoft.com/office/officeart/2005/8/layout/orgChart1"/>
-    <dgm:cxn modelId="{8B2AFED8-EC57-4EE9-AACD-A0D5FA5875C5}" type="presOf" srcId="{B2F7CC46-093E-45D9-B697-30D8260819F9}" destId="{857C20A3-B9C0-4D0D-BEE0-767D17842868}" srcOrd="0" destOrd="0" presId="urn:microsoft.com/office/officeart/2005/8/layout/orgChart1"/>
-    <dgm:cxn modelId="{3186BA6E-CAC6-49B5-AFCB-3384F50DB9BA}" type="presOf" srcId="{66A4C852-A33E-447E-AFC1-B997A331FAA0}" destId="{191663C0-004E-49F7-B2A1-415ADD159E12}" srcOrd="0" destOrd="0" presId="urn:microsoft.com/office/officeart/2005/8/layout/orgChart1"/>
-    <dgm:cxn modelId="{8476BFBB-F432-457C-BD42-D7ADC8577FE2}" type="presOf" srcId="{038E619A-54FD-4970-A2E7-DF4B97755F0C}" destId="{E5B84551-7129-4210-B679-419417607360}" srcOrd="0" destOrd="0" presId="urn:microsoft.com/office/officeart/2005/8/layout/orgChart1"/>
-    <dgm:cxn modelId="{4CDFEA60-8B32-4A1F-A9B0-06B8E26B0EC2}" type="presOf" srcId="{E1BDBF2F-3634-4656-904C-206EEE555229}" destId="{D2AD1033-A22F-489A-AC49-99C60DFF1FCF}" srcOrd="0" destOrd="0" presId="urn:microsoft.com/office/officeart/2005/8/layout/orgChart1"/>
-    <dgm:cxn modelId="{1C5609A6-FAA6-444D-832E-230913A7332A}" type="presOf" srcId="{167DC0BB-2AAD-4563-B134-4D1C7B8D98F8}" destId="{161A51D5-41CE-466F-B2AD-80158E6D20CA}" srcOrd="1" destOrd="0" presId="urn:microsoft.com/office/officeart/2005/8/layout/orgChart1"/>
-    <dgm:cxn modelId="{08019DD5-3CF0-4F75-A832-4671D1E6CEA6}" type="presOf" srcId="{12A40CD8-CDC4-4F70-B4DE-B372896AEA48}" destId="{ABE5BD0B-01A7-46EA-8707-A747E0217E79}" srcOrd="1" destOrd="0" presId="urn:microsoft.com/office/officeart/2005/8/layout/orgChart1"/>
+    <dgm:cxn modelId="{2C75526C-F9F5-4AD3-BE57-65B74014E7E9}" type="presOf" srcId="{167DC0BB-2AAD-4563-B134-4D1C7B8D98F8}" destId="{4BE5F9AB-2E99-4D1D-84B5-7BF50F9C01FE}" srcOrd="0" destOrd="0" presId="urn:microsoft.com/office/officeart/2005/8/layout/orgChart1"/>
+    <dgm:cxn modelId="{7C2A43A4-9E9A-47E1-BB3F-DD2B372CF279}" type="presOf" srcId="{12A40CD8-CDC4-4F70-B4DE-B372896AEA48}" destId="{BE3F75C9-43B6-4D99-92E4-8748BA8C43FE}" srcOrd="0" destOrd="0" presId="urn:microsoft.com/office/officeart/2005/8/layout/orgChart1"/>
+    <dgm:cxn modelId="{620CAA2D-34A0-4C5B-8961-70BBCE563B66}" type="presOf" srcId="{462D8612-A56A-4595-8765-11B94EF1AC61}" destId="{F456C751-4A03-4264-84E5-1FD12AFD325B}" srcOrd="1" destOrd="0" presId="urn:microsoft.com/office/officeart/2005/8/layout/orgChart1"/>
+    <dgm:cxn modelId="{5A7A4DBC-694E-4146-95B8-340ED8EF3EAE}" type="presOf" srcId="{B2F7CC46-093E-45D9-B697-30D8260819F9}" destId="{857C20A3-B9C0-4D0D-BEE0-767D17842868}" srcOrd="0" destOrd="0" presId="urn:microsoft.com/office/officeart/2005/8/layout/orgChart1"/>
+    <dgm:cxn modelId="{E5215555-3B4E-4F42-97FF-890F37F7D9F1}" type="presOf" srcId="{B5D3D691-9196-4446-AD89-214173505153}" destId="{B2DE0353-8AD3-4458-8715-50A9ACA8241F}" srcOrd="0" destOrd="0" presId="urn:microsoft.com/office/officeart/2005/8/layout/orgChart1"/>
+    <dgm:cxn modelId="{3F800088-B5BC-4BCD-AB41-3BB19E22CE97}" type="presOf" srcId="{3A42B764-8F95-438A-BAD2-F78EDF072481}" destId="{006613D3-FD45-4364-8AF3-2F7D5338E246}" srcOrd="0" destOrd="0" presId="urn:microsoft.com/office/officeart/2005/8/layout/orgChart1"/>
+    <dgm:cxn modelId="{96F13190-CE36-4182-8BB3-BEEBFDE0F861}" type="presOf" srcId="{E1B9F82B-30D3-4881-8372-7254FBA40F72}" destId="{0A761CEB-FC20-4B27-A015-F621FEA59D33}" srcOrd="0" destOrd="0" presId="urn:microsoft.com/office/officeart/2005/8/layout/orgChart1"/>
     <dgm:cxn modelId="{9E0DA37C-E5E2-4154-93A0-613BE253F3FE}" srcId="{B2F7CC46-093E-45D9-B697-30D8260819F9}" destId="{E1B9F82B-30D3-4881-8372-7254FBA40F72}" srcOrd="3" destOrd="0" parTransId="{B5D3D691-9196-4446-AD89-214173505153}" sibTransId="{34011806-2D21-4E44-8E40-D5739064688B}"/>
-    <dgm:cxn modelId="{7B101992-552C-49E5-85D2-C8E592D60A49}" type="presOf" srcId="{B7D19582-8085-4D3E-9836-CB3ADFEEF863}" destId="{7B8CBA25-104A-4848-8BA4-A4ACA60BE79F}" srcOrd="0" destOrd="0" presId="urn:microsoft.com/office/officeart/2005/8/layout/orgChart1"/>
-    <dgm:cxn modelId="{DE7123B1-0A9F-4546-8333-A5AF745A24B8}" type="presOf" srcId="{462D8612-A56A-4595-8765-11B94EF1AC61}" destId="{3D368A32-913B-427A-8CF8-E620EED613BD}" srcOrd="0" destOrd="0" presId="urn:microsoft.com/office/officeart/2005/8/layout/orgChart1"/>
+    <dgm:cxn modelId="{D01513F1-0167-426D-88C9-131A9D5C5777}" type="presOf" srcId="{AEE4FA32-0867-4FA9-BC07-FC2F55A47A8E}" destId="{B94A2D99-A0FF-48C2-8DD0-B8102FC433CE}" srcOrd="0" destOrd="0" presId="urn:microsoft.com/office/officeart/2005/8/layout/orgChart1"/>
+    <dgm:cxn modelId="{3E0FC023-CE96-4868-9148-ABA097243ECC}" type="presOf" srcId="{96992DE8-175F-4B31-BAFC-00AF582F430D}" destId="{AB77F4A3-02D3-4425-A0DD-1BC1494A0B54}" srcOrd="0" destOrd="0" presId="urn:microsoft.com/office/officeart/2005/8/layout/orgChart1"/>
+    <dgm:cxn modelId="{72EA2CB0-8254-44AD-AD9A-56CD149896B7}" type="presOf" srcId="{7F7230A2-3396-4683-A6DF-C71E1D9E5B18}" destId="{7DDC643F-E06D-40EC-9344-B51803A1803D}" srcOrd="0" destOrd="0" presId="urn:microsoft.com/office/officeart/2005/8/layout/orgChart1"/>
+    <dgm:cxn modelId="{30C3953B-4CE3-40AC-B1FF-0FD4DC55EA6D}" type="presOf" srcId="{B7D19582-8085-4D3E-9836-CB3ADFEEF863}" destId="{7B8CBA25-104A-4848-8BA4-A4ACA60BE79F}" srcOrd="0" destOrd="0" presId="urn:microsoft.com/office/officeart/2005/8/layout/orgChart1"/>
+    <dgm:cxn modelId="{15931FF7-2887-47B1-B8F8-D1D6CC9F4FC5}" type="presOf" srcId="{E1B9F82B-30D3-4881-8372-7254FBA40F72}" destId="{5CD1A5A4-7693-41C2-A6B7-803B8FC67845}" srcOrd="1" destOrd="0" presId="urn:microsoft.com/office/officeart/2005/8/layout/orgChart1"/>
     <dgm:cxn modelId="{9AC41125-35F4-453F-BCE4-3BED3B9568E1}" srcId="{B2F7CC46-093E-45D9-B697-30D8260819F9}" destId="{462D8612-A56A-4595-8765-11B94EF1AC61}" srcOrd="5" destOrd="0" parTransId="{AEE4FA32-0867-4FA9-BC07-FC2F55A47A8E}" sibTransId="{7C0CF5E3-2DDB-4225-8ACB-CF71FCBA8A35}"/>
-    <dgm:cxn modelId="{D836E259-41C1-4482-8E14-9148FA305F20}" type="presOf" srcId="{7F7230A2-3396-4683-A6DF-C71E1D9E5B18}" destId="{7DDC643F-E06D-40EC-9344-B51803A1803D}" srcOrd="0" destOrd="0" presId="urn:microsoft.com/office/officeart/2005/8/layout/orgChart1"/>
-    <dgm:cxn modelId="{084FFB2D-A801-4EEB-97E7-C6BA0A60539A}" type="presOf" srcId="{5342B284-AC17-4195-BD32-258D27A7CA4F}" destId="{7BAB25FE-9168-4864-B7E3-F5011E5AB6C6}" srcOrd="0" destOrd="0" presId="urn:microsoft.com/office/officeart/2005/8/layout/orgChart1"/>
-    <dgm:cxn modelId="{A7FF7073-CA7D-4D67-B310-6131C2DA0A54}" type="presOf" srcId="{E1B9F82B-30D3-4881-8372-7254FBA40F72}" destId="{0A761CEB-FC20-4B27-A015-F621FEA59D33}" srcOrd="0" destOrd="0" presId="urn:microsoft.com/office/officeart/2005/8/layout/orgChart1"/>
-    <dgm:cxn modelId="{BC5ACCA7-59A1-4F03-B590-576224523961}" type="presOf" srcId="{167DC0BB-2AAD-4563-B134-4D1C7B8D98F8}" destId="{4BE5F9AB-2E99-4D1D-84B5-7BF50F9C01FE}" srcOrd="0" destOrd="0" presId="urn:microsoft.com/office/officeart/2005/8/layout/orgChart1"/>
+    <dgm:cxn modelId="{189F4CB8-79A3-4211-9AB6-28E7987FD7DE}" type="presOf" srcId="{66A4C852-A33E-447E-AFC1-B997A331FAA0}" destId="{191663C0-004E-49F7-B2A1-415ADD159E12}" srcOrd="0" destOrd="0" presId="urn:microsoft.com/office/officeart/2005/8/layout/orgChart1"/>
     <dgm:cxn modelId="{F8D54437-F67E-4F14-8ABE-529524B40A6A}" srcId="{B2F7CC46-093E-45D9-B697-30D8260819F9}" destId="{E1BDBF2F-3634-4656-904C-206EEE555229}" srcOrd="1" destOrd="0" parTransId="{6553DEC0-3DCC-4BD4-9F1C-8BA17C08C2DE}" sibTransId="{80045C24-5598-4758-8124-B7A2B4F31377}"/>
-    <dgm:cxn modelId="{9FA5B5E7-7620-43EF-897E-464FBD5CD31D}" type="presOf" srcId="{6553DEC0-3DCC-4BD4-9F1C-8BA17C08C2DE}" destId="{6AD584BA-2C95-4D02-BEA4-058E01AF2F0C}" srcOrd="0" destOrd="0" presId="urn:microsoft.com/office/officeart/2005/8/layout/orgChart1"/>
-    <dgm:cxn modelId="{A39F4DF2-665D-4407-BB67-7A5741574E48}" type="presOf" srcId="{B5D3D691-9196-4446-AD89-214173505153}" destId="{B2DE0353-8AD3-4458-8715-50A9ACA8241F}" srcOrd="0" destOrd="0" presId="urn:microsoft.com/office/officeart/2005/8/layout/orgChart1"/>
-    <dgm:cxn modelId="{57507E4F-B0BA-4E49-887A-93278673C68F}" type="presOf" srcId="{E1B9F82B-30D3-4881-8372-7254FBA40F72}" destId="{5CD1A5A4-7693-41C2-A6B7-803B8FC67845}" srcOrd="1" destOrd="0" presId="urn:microsoft.com/office/officeart/2005/8/layout/orgChart1"/>
-    <dgm:cxn modelId="{0F0197D9-4D69-4F13-932C-C0B5EA2B7CF8}" type="presOf" srcId="{7F7230A2-3396-4683-A6DF-C71E1D9E5B18}" destId="{94C810D3-B0E2-4AA2-BA2F-A25FC16EA14B}" srcOrd="1" destOrd="0" presId="urn:microsoft.com/office/officeart/2005/8/layout/orgChart1"/>
+    <dgm:cxn modelId="{1280EAF3-3124-4CE7-BB08-E065370AAA56}" type="presOf" srcId="{038E619A-54FD-4970-A2E7-DF4B97755F0C}" destId="{E5B84551-7129-4210-B679-419417607360}" srcOrd="0" destOrd="0" presId="urn:microsoft.com/office/officeart/2005/8/layout/orgChart1"/>
+    <dgm:cxn modelId="{43B22792-E077-42DD-84D5-5BF96E2CC795}" type="presOf" srcId="{462D8612-A56A-4595-8765-11B94EF1AC61}" destId="{3D368A32-913B-427A-8CF8-E620EED613BD}" srcOrd="0" destOrd="0" presId="urn:microsoft.com/office/officeart/2005/8/layout/orgChart1"/>
+    <dgm:cxn modelId="{E3E9119E-BBC7-4FEE-B147-9EB4FDFB8DE9}" type="presOf" srcId="{E1BDBF2F-3634-4656-904C-206EEE555229}" destId="{2F1D0E75-F733-4FFA-8651-70D5267CEBF0}" srcOrd="1" destOrd="0" presId="urn:microsoft.com/office/officeart/2005/8/layout/orgChart1"/>
+    <dgm:cxn modelId="{3ABD5EE6-9A10-4AFC-8645-24B5F42C6DF3}" type="presOf" srcId="{167DC0BB-2AAD-4563-B134-4D1C7B8D98F8}" destId="{161A51D5-41CE-466F-B2AD-80158E6D20CA}" srcOrd="1" destOrd="0" presId="urn:microsoft.com/office/officeart/2005/8/layout/orgChart1"/>
+    <dgm:cxn modelId="{0BEDFB3A-0806-47A7-B2D4-0B6E5C6FDA7E}" type="presOf" srcId="{7F7230A2-3396-4683-A6DF-C71E1D9E5B18}" destId="{94C810D3-B0E2-4AA2-BA2F-A25FC16EA14B}" srcOrd="1" destOrd="0" presId="urn:microsoft.com/office/officeart/2005/8/layout/orgChart1"/>
+    <dgm:cxn modelId="{91915C3F-B8BD-4703-AF49-4F3E30055EA4}" type="presOf" srcId="{12A40CD8-CDC4-4F70-B4DE-B372896AEA48}" destId="{ABE5BD0B-01A7-46EA-8707-A747E0217E79}" srcOrd="1" destOrd="0" presId="urn:microsoft.com/office/officeart/2005/8/layout/orgChart1"/>
+    <dgm:cxn modelId="{449E0291-678E-4637-BC85-0ABBCAAF87D3}" type="presOf" srcId="{6553DEC0-3DCC-4BD4-9F1C-8BA17C08C2DE}" destId="{6AD584BA-2C95-4D02-BEA4-058E01AF2F0C}" srcOrd="0" destOrd="0" presId="urn:microsoft.com/office/officeart/2005/8/layout/orgChart1"/>
     <dgm:cxn modelId="{4645E1F9-E51A-492D-9B5B-2668CAEAE892}" srcId="{B2F7CC46-093E-45D9-B697-30D8260819F9}" destId="{7F7230A2-3396-4683-A6DF-C71E1D9E5B18}" srcOrd="2" destOrd="0" parTransId="{038E619A-54FD-4970-A2E7-DF4B97755F0C}" sibTransId="{FBBA5810-B9F3-4F11-B094-B9CB1DC0AB45}"/>
     <dgm:cxn modelId="{33A46BF6-CBF8-4B45-9AD9-38A54471B868}" srcId="{B2F7CC46-093E-45D9-B697-30D8260819F9}" destId="{167DC0BB-2AAD-4563-B134-4D1C7B8D98F8}" srcOrd="0" destOrd="0" parTransId="{96992DE8-175F-4B31-BAFC-00AF582F430D}" sibTransId="{5FD1D3EF-9285-43E5-BD7A-AA7EA695F876}"/>
-    <dgm:cxn modelId="{EB83C3E5-A7D6-4416-8750-514737AB58BA}" type="presOf" srcId="{96992DE8-175F-4B31-BAFC-00AF582F430D}" destId="{AB77F4A3-02D3-4425-A0DD-1BC1494A0B54}" srcOrd="0" destOrd="0" presId="urn:microsoft.com/office/officeart/2005/8/layout/orgChart1"/>
     <dgm:cxn modelId="{BB31773D-DFB9-42A9-84E4-AFFEA1A465CF}" srcId="{B2F7CC46-093E-45D9-B697-30D8260819F9}" destId="{12A40CD8-CDC4-4F70-B4DE-B372896AEA48}" srcOrd="6" destOrd="0" parTransId="{3A42B764-8F95-438A-BAD2-F78EDF072481}" sibTransId="{F5D94083-5141-4842-AF88-4ACD5C97FCB3}"/>
-    <dgm:cxn modelId="{D9AA091F-1324-45A7-BFC8-89A5545F63E9}" type="presParOf" srcId="{7BAB25FE-9168-4864-B7E3-F5011E5AB6C6}" destId="{49F85D23-513B-4E13-9C12-EDFD4DA4B2F6}" srcOrd="0" destOrd="0" presId="urn:microsoft.com/office/officeart/2005/8/layout/orgChart1"/>
-    <dgm:cxn modelId="{1FAFFF83-DB8B-4463-BC11-7E0C1C2BA258}" type="presParOf" srcId="{49F85D23-513B-4E13-9C12-EDFD4DA4B2F6}" destId="{059D8CD8-8D42-4643-BA14-08861090F24F}" srcOrd="0" destOrd="0" presId="urn:microsoft.com/office/officeart/2005/8/layout/orgChart1"/>
-    <dgm:cxn modelId="{6F26E92A-6825-423C-AE2A-C5B586D0BB4A}" type="presParOf" srcId="{059D8CD8-8D42-4643-BA14-08861090F24F}" destId="{857C20A3-B9C0-4D0D-BEE0-767D17842868}" srcOrd="0" destOrd="0" presId="urn:microsoft.com/office/officeart/2005/8/layout/orgChart1"/>
-    <dgm:cxn modelId="{5721AE33-5135-4934-97FA-CE00FB0A2CD7}" type="presParOf" srcId="{059D8CD8-8D42-4643-BA14-08861090F24F}" destId="{D3FA7DB3-0A2C-4AE5-9512-23B3108C2778}" srcOrd="1" destOrd="0" presId="urn:microsoft.com/office/officeart/2005/8/layout/orgChart1"/>
-    <dgm:cxn modelId="{CFE4932F-0C13-46E5-9806-94DC8AAF4A62}" type="presParOf" srcId="{49F85D23-513B-4E13-9C12-EDFD4DA4B2F6}" destId="{C14F4BC1-2714-41D7-A1AB-11D13C49B4FA}" srcOrd="1" destOrd="0" presId="urn:microsoft.com/office/officeart/2005/8/layout/orgChart1"/>
-    <dgm:cxn modelId="{BAFD238D-BE06-49F9-8EA3-E648AFE90F84}" type="presParOf" srcId="{C14F4BC1-2714-41D7-A1AB-11D13C49B4FA}" destId="{6AD584BA-2C95-4D02-BEA4-058E01AF2F0C}" srcOrd="0" destOrd="0" presId="urn:microsoft.com/office/officeart/2005/8/layout/orgChart1"/>
-    <dgm:cxn modelId="{7C2204A6-3D2D-4149-9806-157435AA3FC1}" type="presParOf" srcId="{C14F4BC1-2714-41D7-A1AB-11D13C49B4FA}" destId="{8984F8EE-C384-42D4-8F74-9D20FF731180}" srcOrd="1" destOrd="0" presId="urn:microsoft.com/office/officeart/2005/8/layout/orgChart1"/>
-    <dgm:cxn modelId="{DD4EF7FB-FF0A-455C-B01B-D07324CE9C52}" type="presParOf" srcId="{8984F8EE-C384-42D4-8F74-9D20FF731180}" destId="{840455E4-F5DA-480A-9469-00C9AFF14BAA}" srcOrd="0" destOrd="0" presId="urn:microsoft.com/office/officeart/2005/8/layout/orgChart1"/>
-    <dgm:cxn modelId="{2F76CB3E-C005-4C31-8306-0676D9318223}" type="presParOf" srcId="{840455E4-F5DA-480A-9469-00C9AFF14BAA}" destId="{D2AD1033-A22F-489A-AC49-99C60DFF1FCF}" srcOrd="0" destOrd="0" presId="urn:microsoft.com/office/officeart/2005/8/layout/orgChart1"/>
-    <dgm:cxn modelId="{31D329E4-1317-4056-9D24-314BA46AD93B}" type="presParOf" srcId="{840455E4-F5DA-480A-9469-00C9AFF14BAA}" destId="{2F1D0E75-F733-4FFA-8651-70D5267CEBF0}" srcOrd="1" destOrd="0" presId="urn:microsoft.com/office/officeart/2005/8/layout/orgChart1"/>
-    <dgm:cxn modelId="{532AA5AF-54CD-4BA5-993B-25C4420DF25B}" type="presParOf" srcId="{8984F8EE-C384-42D4-8F74-9D20FF731180}" destId="{A560DF2A-31A6-4DAD-AEDD-276B179DB352}" srcOrd="1" destOrd="0" presId="urn:microsoft.com/office/officeart/2005/8/layout/orgChart1"/>
-    <dgm:cxn modelId="{B45CB8A7-F715-4E5B-83DB-43BE6B2F0ECE}" type="presParOf" srcId="{8984F8EE-C384-42D4-8F74-9D20FF731180}" destId="{9EBC3067-2EB4-4B07-9F85-7C105032D923}" srcOrd="2" destOrd="0" presId="urn:microsoft.com/office/officeart/2005/8/layout/orgChart1"/>
-    <dgm:cxn modelId="{86DDDA54-BF8E-4F88-880C-8BE7C02DCA67}" type="presParOf" srcId="{C14F4BC1-2714-41D7-A1AB-11D13C49B4FA}" destId="{E5B84551-7129-4210-B679-419417607360}" srcOrd="2" destOrd="0" presId="urn:microsoft.com/office/officeart/2005/8/layout/orgChart1"/>
-    <dgm:cxn modelId="{5711D5C3-E0CD-412D-90B2-DC2988C48738}" type="presParOf" srcId="{C14F4BC1-2714-41D7-A1AB-11D13C49B4FA}" destId="{23F690E2-36A6-4E82-87A2-8AC24D3E3B70}" srcOrd="3" destOrd="0" presId="urn:microsoft.com/office/officeart/2005/8/layout/orgChart1"/>
-    <dgm:cxn modelId="{B8C1AFD6-59D5-4FD4-A148-A5C830DEE518}" type="presParOf" srcId="{23F690E2-36A6-4E82-87A2-8AC24D3E3B70}" destId="{D8EA8EE5-62AA-4C7A-BB75-B8A9ECC60DC1}" srcOrd="0" destOrd="0" presId="urn:microsoft.com/office/officeart/2005/8/layout/orgChart1"/>
-    <dgm:cxn modelId="{914CE0CD-56E0-44C6-876E-809E8F52F720}" type="presParOf" srcId="{D8EA8EE5-62AA-4C7A-BB75-B8A9ECC60DC1}" destId="{7DDC643F-E06D-40EC-9344-B51803A1803D}" srcOrd="0" destOrd="0" presId="urn:microsoft.com/office/officeart/2005/8/layout/orgChart1"/>
-    <dgm:cxn modelId="{AD31FBE7-6903-42C0-96B7-E6520ED32334}" type="presParOf" srcId="{D8EA8EE5-62AA-4C7A-BB75-B8A9ECC60DC1}" destId="{94C810D3-B0E2-4AA2-BA2F-A25FC16EA14B}" srcOrd="1" destOrd="0" presId="urn:microsoft.com/office/officeart/2005/8/layout/orgChart1"/>
-    <dgm:cxn modelId="{42CB834E-5BEA-40FF-B595-22760356EFAA}" type="presParOf" srcId="{23F690E2-36A6-4E82-87A2-8AC24D3E3B70}" destId="{B2F6BA33-0D3B-42CC-A452-54E1353B6644}" srcOrd="1" destOrd="0" presId="urn:microsoft.com/office/officeart/2005/8/layout/orgChart1"/>
-    <dgm:cxn modelId="{7BC0B1E8-863B-47EA-9FBC-AB2A37B0528E}" type="presParOf" srcId="{23F690E2-36A6-4E82-87A2-8AC24D3E3B70}" destId="{988A209E-DBCA-4364-8038-CDE98052BEE9}" srcOrd="2" destOrd="0" presId="urn:microsoft.com/office/officeart/2005/8/layout/orgChart1"/>
-    <dgm:cxn modelId="{2424638A-17E6-45EB-89AF-0FCCBD7C7319}" type="presParOf" srcId="{C14F4BC1-2714-41D7-A1AB-11D13C49B4FA}" destId="{B2DE0353-8AD3-4458-8715-50A9ACA8241F}" srcOrd="4" destOrd="0" presId="urn:microsoft.com/office/officeart/2005/8/layout/orgChart1"/>
-    <dgm:cxn modelId="{07EA011D-9AE7-4F14-99DB-07A79C871EF0}" type="presParOf" srcId="{C14F4BC1-2714-41D7-A1AB-11D13C49B4FA}" destId="{68097F4A-D1FE-4130-B72B-C28D5948C84B}" srcOrd="5" destOrd="0" presId="urn:microsoft.com/office/officeart/2005/8/layout/orgChart1"/>
-    <dgm:cxn modelId="{6505BEDD-BDE5-4094-9933-F51AEAAC538D}" type="presParOf" srcId="{68097F4A-D1FE-4130-B72B-C28D5948C84B}" destId="{55D4D824-DAA4-4DB8-9EC4-35CC5293C13C}" srcOrd="0" destOrd="0" presId="urn:microsoft.com/office/officeart/2005/8/layout/orgChart1"/>
-    <dgm:cxn modelId="{F73F9CE2-6AB6-4BA3-B8E2-7DEAFB1145B9}" type="presParOf" srcId="{55D4D824-DAA4-4DB8-9EC4-35CC5293C13C}" destId="{0A761CEB-FC20-4B27-A015-F621FEA59D33}" srcOrd="0" destOrd="0" presId="urn:microsoft.com/office/officeart/2005/8/layout/orgChart1"/>
-    <dgm:cxn modelId="{BA303140-8457-4B7C-95D7-509340D7BA41}" type="presParOf" srcId="{55D4D824-DAA4-4DB8-9EC4-35CC5293C13C}" destId="{5CD1A5A4-7693-41C2-A6B7-803B8FC67845}" srcOrd="1" destOrd="0" presId="urn:microsoft.com/office/officeart/2005/8/layout/orgChart1"/>
-    <dgm:cxn modelId="{68FC8D66-ACED-4710-97D7-9993C155284D}" type="presParOf" srcId="{68097F4A-D1FE-4130-B72B-C28D5948C84B}" destId="{58DA421B-F27D-4987-9907-00391C571131}" srcOrd="1" destOrd="0" presId="urn:microsoft.com/office/officeart/2005/8/layout/orgChart1"/>
-    <dgm:cxn modelId="{68E767B4-2DCA-487F-926C-DC54FE247C74}" type="presParOf" srcId="{68097F4A-D1FE-4130-B72B-C28D5948C84B}" destId="{451CA0B8-1819-4360-A2D6-F18D7D1E9314}" srcOrd="2" destOrd="0" presId="urn:microsoft.com/office/officeart/2005/8/layout/orgChart1"/>
-    <dgm:cxn modelId="{827B711F-D768-4103-B185-C8E12CCEAAD4}" type="presParOf" srcId="{C14F4BC1-2714-41D7-A1AB-11D13C49B4FA}" destId="{7B8CBA25-104A-4848-8BA4-A4ACA60BE79F}" srcOrd="6" destOrd="0" presId="urn:microsoft.com/office/officeart/2005/8/layout/orgChart1"/>
-    <dgm:cxn modelId="{9F802170-5BC4-4774-B3D4-57B66B1DFA45}" type="presParOf" srcId="{C14F4BC1-2714-41D7-A1AB-11D13C49B4FA}" destId="{02E698A8-F445-480E-8521-052717D98F79}" srcOrd="7" destOrd="0" presId="urn:microsoft.com/office/officeart/2005/8/layout/orgChart1"/>
-    <dgm:cxn modelId="{08544ABA-08A3-4DB6-84CC-F33E126520F4}" type="presParOf" srcId="{02E698A8-F445-480E-8521-052717D98F79}" destId="{7E2F0E89-6FF9-4134-A0C8-45F6A403BADB}" srcOrd="0" destOrd="0" presId="urn:microsoft.com/office/officeart/2005/8/layout/orgChart1"/>
-    <dgm:cxn modelId="{FD8171EE-0E13-4A65-8A44-DFADA11A6D33}" type="presParOf" srcId="{7E2F0E89-6FF9-4134-A0C8-45F6A403BADB}" destId="{191663C0-004E-49F7-B2A1-415ADD159E12}" srcOrd="0" destOrd="0" presId="urn:microsoft.com/office/officeart/2005/8/layout/orgChart1"/>
-    <dgm:cxn modelId="{9C528686-9952-48B7-8BA8-3F776B9EFE68}" type="presParOf" srcId="{7E2F0E89-6FF9-4134-A0C8-45F6A403BADB}" destId="{3B089322-2D47-4561-911A-5A0209B554BA}" srcOrd="1" destOrd="0" presId="urn:microsoft.com/office/officeart/2005/8/layout/orgChart1"/>
-    <dgm:cxn modelId="{788E71E4-4386-4CB4-9F55-CBB786554538}" type="presParOf" srcId="{02E698A8-F445-480E-8521-052717D98F79}" destId="{51F5D88F-637E-4881-A198-D34824F44C4B}" srcOrd="1" destOrd="0" presId="urn:microsoft.com/office/officeart/2005/8/layout/orgChart1"/>
-    <dgm:cxn modelId="{9218E958-926F-4C47-AC82-A92C10FDF265}" type="presParOf" srcId="{02E698A8-F445-480E-8521-052717D98F79}" destId="{A2AF8CA9-1B39-4011-A85F-CDA8B5AB181E}" srcOrd="2" destOrd="0" presId="urn:microsoft.com/office/officeart/2005/8/layout/orgChart1"/>
-    <dgm:cxn modelId="{D9EDFBB0-055B-45C7-8D18-87E92FEF768C}" type="presParOf" srcId="{C14F4BC1-2714-41D7-A1AB-11D13C49B4FA}" destId="{B94A2D99-A0FF-48C2-8DD0-B8102FC433CE}" srcOrd="8" destOrd="0" presId="urn:microsoft.com/office/officeart/2005/8/layout/orgChart1"/>
-    <dgm:cxn modelId="{AC7C8268-0864-4302-A069-EE9BBC17DF7D}" type="presParOf" srcId="{C14F4BC1-2714-41D7-A1AB-11D13C49B4FA}" destId="{BEE61EE7-C99E-41ED-809D-F4B98891F6DC}" srcOrd="9" destOrd="0" presId="urn:microsoft.com/office/officeart/2005/8/layout/orgChart1"/>
-    <dgm:cxn modelId="{99F0B430-E9D7-4B0E-8244-D4ABE65FDCC1}" type="presParOf" srcId="{BEE61EE7-C99E-41ED-809D-F4B98891F6DC}" destId="{B471E42B-AA47-461E-BCDA-69CD03DFDB53}" srcOrd="0" destOrd="0" presId="urn:microsoft.com/office/officeart/2005/8/layout/orgChart1"/>
-    <dgm:cxn modelId="{1D24BEC9-91EE-4959-AB79-DA6417A004FD}" type="presParOf" srcId="{B471E42B-AA47-461E-BCDA-69CD03DFDB53}" destId="{3D368A32-913B-427A-8CF8-E620EED613BD}" srcOrd="0" destOrd="0" presId="urn:microsoft.com/office/officeart/2005/8/layout/orgChart1"/>
-    <dgm:cxn modelId="{E69CF9A4-5D3C-48C2-86FC-A8766A8C8986}" type="presParOf" srcId="{B471E42B-AA47-461E-BCDA-69CD03DFDB53}" destId="{F456C751-4A03-4264-84E5-1FD12AFD325B}" srcOrd="1" destOrd="0" presId="urn:microsoft.com/office/officeart/2005/8/layout/orgChart1"/>
-    <dgm:cxn modelId="{77E17CA3-54C6-4EE0-9A52-5855DFC5C64F}" type="presParOf" srcId="{BEE61EE7-C99E-41ED-809D-F4B98891F6DC}" destId="{D32E9889-3667-42B4-943A-E5A84B4C4AEF}" srcOrd="1" destOrd="0" presId="urn:microsoft.com/office/officeart/2005/8/layout/orgChart1"/>
-    <dgm:cxn modelId="{0482D54A-4615-48BB-BB10-BE583B77EA4A}" type="presParOf" srcId="{BEE61EE7-C99E-41ED-809D-F4B98891F6DC}" destId="{7CD60349-16E4-4E9C-A255-E718BD1478E1}" srcOrd="2" destOrd="0" presId="urn:microsoft.com/office/officeart/2005/8/layout/orgChart1"/>
-    <dgm:cxn modelId="{F09C1BC3-D3C6-4563-99D5-0DDE7827717F}" type="presParOf" srcId="{C14F4BC1-2714-41D7-A1AB-11D13C49B4FA}" destId="{006613D3-FD45-4364-8AF3-2F7D5338E246}" srcOrd="10" destOrd="0" presId="urn:microsoft.com/office/officeart/2005/8/layout/orgChart1"/>
-    <dgm:cxn modelId="{48307D5F-4F27-41E3-8231-1527A3419771}" type="presParOf" srcId="{C14F4BC1-2714-41D7-A1AB-11D13C49B4FA}" destId="{B3D369C3-95FF-477A-BC4C-5856509BA67C}" srcOrd="11" destOrd="0" presId="urn:microsoft.com/office/officeart/2005/8/layout/orgChart1"/>
-    <dgm:cxn modelId="{FD47AD6D-290F-469C-A967-B02C78BFA755}" type="presParOf" srcId="{B3D369C3-95FF-477A-BC4C-5856509BA67C}" destId="{FAC4D256-1EE3-4329-9841-BD102B8E9977}" srcOrd="0" destOrd="0" presId="urn:microsoft.com/office/officeart/2005/8/layout/orgChart1"/>
-    <dgm:cxn modelId="{48C613E1-BA95-4C81-B0D9-66716ADDBB05}" type="presParOf" srcId="{FAC4D256-1EE3-4329-9841-BD102B8E9977}" destId="{BE3F75C9-43B6-4D99-92E4-8748BA8C43FE}" srcOrd="0" destOrd="0" presId="urn:microsoft.com/office/officeart/2005/8/layout/orgChart1"/>
-    <dgm:cxn modelId="{E81C5CD0-9062-4EF3-8F0B-A04E23B56EC6}" type="presParOf" srcId="{FAC4D256-1EE3-4329-9841-BD102B8E9977}" destId="{ABE5BD0B-01A7-46EA-8707-A747E0217E79}" srcOrd="1" destOrd="0" presId="urn:microsoft.com/office/officeart/2005/8/layout/orgChart1"/>
-    <dgm:cxn modelId="{A078740B-ED52-43E3-ADDD-181443FDE39A}" type="presParOf" srcId="{B3D369C3-95FF-477A-BC4C-5856509BA67C}" destId="{62C0D810-15E4-4F6D-BDA4-6B2541303754}" srcOrd="1" destOrd="0" presId="urn:microsoft.com/office/officeart/2005/8/layout/orgChart1"/>
-    <dgm:cxn modelId="{D271A050-06CE-45E2-A6A2-73CED4F21E62}" type="presParOf" srcId="{B3D369C3-95FF-477A-BC4C-5856509BA67C}" destId="{69BA7F5B-D9CF-46CC-9E15-CC5EF7AA33B0}" srcOrd="2" destOrd="0" presId="urn:microsoft.com/office/officeart/2005/8/layout/orgChart1"/>
-    <dgm:cxn modelId="{39414E90-7F06-42AC-8F43-95099613A5B2}" type="presParOf" srcId="{49F85D23-513B-4E13-9C12-EDFD4DA4B2F6}" destId="{28495A8A-62AF-47CF-866D-52BCC2F02266}" srcOrd="2" destOrd="0" presId="urn:microsoft.com/office/officeart/2005/8/layout/orgChart1"/>
-    <dgm:cxn modelId="{759E38E6-2EE6-41C4-937E-B001B287076F}" type="presParOf" srcId="{28495A8A-62AF-47CF-866D-52BCC2F02266}" destId="{AB77F4A3-02D3-4425-A0DD-1BC1494A0B54}" srcOrd="0" destOrd="0" presId="urn:microsoft.com/office/officeart/2005/8/layout/orgChart1"/>
-    <dgm:cxn modelId="{3E6FD33C-B2F9-44DF-9A3D-4BC5EC197F65}" type="presParOf" srcId="{28495A8A-62AF-47CF-866D-52BCC2F02266}" destId="{8D830038-C427-4A9D-A771-43BDD241E58E}" srcOrd="1" destOrd="0" presId="urn:microsoft.com/office/officeart/2005/8/layout/orgChart1"/>
-    <dgm:cxn modelId="{2B5B757B-3882-4F74-8E0E-FEE14F6AD804}" type="presParOf" srcId="{8D830038-C427-4A9D-A771-43BDD241E58E}" destId="{6F32725E-4745-4401-9B68-4C50BDF34D88}" srcOrd="0" destOrd="0" presId="urn:microsoft.com/office/officeart/2005/8/layout/orgChart1"/>
-    <dgm:cxn modelId="{29813135-C04F-4A87-A9B4-A383DE972C39}" type="presParOf" srcId="{6F32725E-4745-4401-9B68-4C50BDF34D88}" destId="{4BE5F9AB-2E99-4D1D-84B5-7BF50F9C01FE}" srcOrd="0" destOrd="0" presId="urn:microsoft.com/office/officeart/2005/8/layout/orgChart1"/>
-    <dgm:cxn modelId="{355736CD-4462-4804-B43C-01ECE858C059}" type="presParOf" srcId="{6F32725E-4745-4401-9B68-4C50BDF34D88}" destId="{161A51D5-41CE-466F-B2AD-80158E6D20CA}" srcOrd="1" destOrd="0" presId="urn:microsoft.com/office/officeart/2005/8/layout/orgChart1"/>
-    <dgm:cxn modelId="{7EF3818C-5618-4DA1-AD1B-F9A5F5F0A127}" type="presParOf" srcId="{8D830038-C427-4A9D-A771-43BDD241E58E}" destId="{378AB7DB-51A0-4C43-B955-8B64F172EC8B}" srcOrd="1" destOrd="0" presId="urn:microsoft.com/office/officeart/2005/8/layout/orgChart1"/>
-    <dgm:cxn modelId="{3FE0AA8F-84C5-4848-8490-8168D91980DE}" type="presParOf" srcId="{8D830038-C427-4A9D-A771-43BDD241E58E}" destId="{BA7C9044-EB33-4EC0-8832-E8E86AED961E}" srcOrd="2" destOrd="0" presId="urn:microsoft.com/office/officeart/2005/8/layout/orgChart1"/>
+    <dgm:cxn modelId="{34BBD77C-93A9-45CA-9E96-2B631AFC6586}" type="presParOf" srcId="{7BAB25FE-9168-4864-B7E3-F5011E5AB6C6}" destId="{49F85D23-513B-4E13-9C12-EDFD4DA4B2F6}" srcOrd="0" destOrd="0" presId="urn:microsoft.com/office/officeart/2005/8/layout/orgChart1"/>
+    <dgm:cxn modelId="{18EC3CF0-1EBF-4706-A311-8D2330DFE42C}" type="presParOf" srcId="{49F85D23-513B-4E13-9C12-EDFD4DA4B2F6}" destId="{059D8CD8-8D42-4643-BA14-08861090F24F}" srcOrd="0" destOrd="0" presId="urn:microsoft.com/office/officeart/2005/8/layout/orgChart1"/>
+    <dgm:cxn modelId="{329D3C77-0CBB-422C-BE9E-BAB2C0A6E0F3}" type="presParOf" srcId="{059D8CD8-8D42-4643-BA14-08861090F24F}" destId="{857C20A3-B9C0-4D0D-BEE0-767D17842868}" srcOrd="0" destOrd="0" presId="urn:microsoft.com/office/officeart/2005/8/layout/orgChart1"/>
+    <dgm:cxn modelId="{2F11F60C-7D67-45DA-B03F-86428D94A96E}" type="presParOf" srcId="{059D8CD8-8D42-4643-BA14-08861090F24F}" destId="{D3FA7DB3-0A2C-4AE5-9512-23B3108C2778}" srcOrd="1" destOrd="0" presId="urn:microsoft.com/office/officeart/2005/8/layout/orgChart1"/>
+    <dgm:cxn modelId="{B4705271-A799-442F-9B10-C0B2B8EFA5AC}" type="presParOf" srcId="{49F85D23-513B-4E13-9C12-EDFD4DA4B2F6}" destId="{C14F4BC1-2714-41D7-A1AB-11D13C49B4FA}" srcOrd="1" destOrd="0" presId="urn:microsoft.com/office/officeart/2005/8/layout/orgChart1"/>
+    <dgm:cxn modelId="{6F8F5AC3-985E-4E6A-B326-ED00732E8B38}" type="presParOf" srcId="{C14F4BC1-2714-41D7-A1AB-11D13C49B4FA}" destId="{6AD584BA-2C95-4D02-BEA4-058E01AF2F0C}" srcOrd="0" destOrd="0" presId="urn:microsoft.com/office/officeart/2005/8/layout/orgChart1"/>
+    <dgm:cxn modelId="{319B8868-F2D4-41FB-94FB-E67BEEF852A7}" type="presParOf" srcId="{C14F4BC1-2714-41D7-A1AB-11D13C49B4FA}" destId="{8984F8EE-C384-42D4-8F74-9D20FF731180}" srcOrd="1" destOrd="0" presId="urn:microsoft.com/office/officeart/2005/8/layout/orgChart1"/>
+    <dgm:cxn modelId="{FAE17DEF-6B2E-4D01-9F8F-8247D8B3E8B4}" type="presParOf" srcId="{8984F8EE-C384-42D4-8F74-9D20FF731180}" destId="{840455E4-F5DA-480A-9469-00C9AFF14BAA}" srcOrd="0" destOrd="0" presId="urn:microsoft.com/office/officeart/2005/8/layout/orgChart1"/>
+    <dgm:cxn modelId="{622DD4FE-E2B6-47AC-8C55-7EBD679B9937}" type="presParOf" srcId="{840455E4-F5DA-480A-9469-00C9AFF14BAA}" destId="{D2AD1033-A22F-489A-AC49-99C60DFF1FCF}" srcOrd="0" destOrd="0" presId="urn:microsoft.com/office/officeart/2005/8/layout/orgChart1"/>
+    <dgm:cxn modelId="{367A59E1-71E7-4318-B84F-1C69C726CD10}" type="presParOf" srcId="{840455E4-F5DA-480A-9469-00C9AFF14BAA}" destId="{2F1D0E75-F733-4FFA-8651-70D5267CEBF0}" srcOrd="1" destOrd="0" presId="urn:microsoft.com/office/officeart/2005/8/layout/orgChart1"/>
+    <dgm:cxn modelId="{C65CC38C-94F2-4612-B700-A78B22422C9C}" type="presParOf" srcId="{8984F8EE-C384-42D4-8F74-9D20FF731180}" destId="{A560DF2A-31A6-4DAD-AEDD-276B179DB352}" srcOrd="1" destOrd="0" presId="urn:microsoft.com/office/officeart/2005/8/layout/orgChart1"/>
+    <dgm:cxn modelId="{2602725F-83D9-4B8E-8658-7E5C9936AE8B}" type="presParOf" srcId="{8984F8EE-C384-42D4-8F74-9D20FF731180}" destId="{9EBC3067-2EB4-4B07-9F85-7C105032D923}" srcOrd="2" destOrd="0" presId="urn:microsoft.com/office/officeart/2005/8/layout/orgChart1"/>
+    <dgm:cxn modelId="{3850CA6D-7F76-4164-8E86-839D17526AC4}" type="presParOf" srcId="{C14F4BC1-2714-41D7-A1AB-11D13C49B4FA}" destId="{E5B84551-7129-4210-B679-419417607360}" srcOrd="2" destOrd="0" presId="urn:microsoft.com/office/officeart/2005/8/layout/orgChart1"/>
+    <dgm:cxn modelId="{21554D05-4A9A-4761-B0AF-850445CE8A96}" type="presParOf" srcId="{C14F4BC1-2714-41D7-A1AB-11D13C49B4FA}" destId="{23F690E2-36A6-4E82-87A2-8AC24D3E3B70}" srcOrd="3" destOrd="0" presId="urn:microsoft.com/office/officeart/2005/8/layout/orgChart1"/>
+    <dgm:cxn modelId="{3A161FEA-FBA6-4F27-86B2-853A705A6DAC}" type="presParOf" srcId="{23F690E2-36A6-4E82-87A2-8AC24D3E3B70}" destId="{D8EA8EE5-62AA-4C7A-BB75-B8A9ECC60DC1}" srcOrd="0" destOrd="0" presId="urn:microsoft.com/office/officeart/2005/8/layout/orgChart1"/>
+    <dgm:cxn modelId="{D0FA22E2-A952-4822-AC6E-58E847729A63}" type="presParOf" srcId="{D8EA8EE5-62AA-4C7A-BB75-B8A9ECC60DC1}" destId="{7DDC643F-E06D-40EC-9344-B51803A1803D}" srcOrd="0" destOrd="0" presId="urn:microsoft.com/office/officeart/2005/8/layout/orgChart1"/>
+    <dgm:cxn modelId="{93BCBD18-C56E-4A33-A2C1-18B2AD067C4B}" type="presParOf" srcId="{D8EA8EE5-62AA-4C7A-BB75-B8A9ECC60DC1}" destId="{94C810D3-B0E2-4AA2-BA2F-A25FC16EA14B}" srcOrd="1" destOrd="0" presId="urn:microsoft.com/office/officeart/2005/8/layout/orgChart1"/>
+    <dgm:cxn modelId="{F86F8330-8AFB-467D-A163-CCE700A7A3FA}" type="presParOf" srcId="{23F690E2-36A6-4E82-87A2-8AC24D3E3B70}" destId="{B2F6BA33-0D3B-42CC-A452-54E1353B6644}" srcOrd="1" destOrd="0" presId="urn:microsoft.com/office/officeart/2005/8/layout/orgChart1"/>
+    <dgm:cxn modelId="{A5987473-0CC4-44D7-9980-F788466CD9EC}" type="presParOf" srcId="{23F690E2-36A6-4E82-87A2-8AC24D3E3B70}" destId="{988A209E-DBCA-4364-8038-CDE98052BEE9}" srcOrd="2" destOrd="0" presId="urn:microsoft.com/office/officeart/2005/8/layout/orgChart1"/>
+    <dgm:cxn modelId="{493328D8-5E3B-4AA7-B95D-C1839FABFF68}" type="presParOf" srcId="{C14F4BC1-2714-41D7-A1AB-11D13C49B4FA}" destId="{B2DE0353-8AD3-4458-8715-50A9ACA8241F}" srcOrd="4" destOrd="0" presId="urn:microsoft.com/office/officeart/2005/8/layout/orgChart1"/>
+    <dgm:cxn modelId="{2A0C71BA-B260-4381-87B9-D5711D421198}" type="presParOf" srcId="{C14F4BC1-2714-41D7-A1AB-11D13C49B4FA}" destId="{68097F4A-D1FE-4130-B72B-C28D5948C84B}" srcOrd="5" destOrd="0" presId="urn:microsoft.com/office/officeart/2005/8/layout/orgChart1"/>
+    <dgm:cxn modelId="{5ABAE836-9F0C-429B-B16C-C5A43C18D31D}" type="presParOf" srcId="{68097F4A-D1FE-4130-B72B-C28D5948C84B}" destId="{55D4D824-DAA4-4DB8-9EC4-35CC5293C13C}" srcOrd="0" destOrd="0" presId="urn:microsoft.com/office/officeart/2005/8/layout/orgChart1"/>
+    <dgm:cxn modelId="{A98D6659-65B9-46E6-A025-7E60E7641D91}" type="presParOf" srcId="{55D4D824-DAA4-4DB8-9EC4-35CC5293C13C}" destId="{0A761CEB-FC20-4B27-A015-F621FEA59D33}" srcOrd="0" destOrd="0" presId="urn:microsoft.com/office/officeart/2005/8/layout/orgChart1"/>
+    <dgm:cxn modelId="{AAACBFBC-74DC-4FA2-8B0B-F6022CF78601}" type="presParOf" srcId="{55D4D824-DAA4-4DB8-9EC4-35CC5293C13C}" destId="{5CD1A5A4-7693-41C2-A6B7-803B8FC67845}" srcOrd="1" destOrd="0" presId="urn:microsoft.com/office/officeart/2005/8/layout/orgChart1"/>
+    <dgm:cxn modelId="{E53AE637-D576-4AA3-BFD7-E412D540613D}" type="presParOf" srcId="{68097F4A-D1FE-4130-B72B-C28D5948C84B}" destId="{58DA421B-F27D-4987-9907-00391C571131}" srcOrd="1" destOrd="0" presId="urn:microsoft.com/office/officeart/2005/8/layout/orgChart1"/>
+    <dgm:cxn modelId="{6D69B34D-98C7-4E58-96DE-C9D4CA907B4B}" type="presParOf" srcId="{68097F4A-D1FE-4130-B72B-C28D5948C84B}" destId="{451CA0B8-1819-4360-A2D6-F18D7D1E9314}" srcOrd="2" destOrd="0" presId="urn:microsoft.com/office/officeart/2005/8/layout/orgChart1"/>
+    <dgm:cxn modelId="{39C5FF8A-420F-4D0C-AFF3-AD7869933CA8}" type="presParOf" srcId="{C14F4BC1-2714-41D7-A1AB-11D13C49B4FA}" destId="{7B8CBA25-104A-4848-8BA4-A4ACA60BE79F}" srcOrd="6" destOrd="0" presId="urn:microsoft.com/office/officeart/2005/8/layout/orgChart1"/>
+    <dgm:cxn modelId="{68BF5021-FFF3-4AB7-B24D-43018FB7CDB7}" type="presParOf" srcId="{C14F4BC1-2714-41D7-A1AB-11D13C49B4FA}" destId="{02E698A8-F445-480E-8521-052717D98F79}" srcOrd="7" destOrd="0" presId="urn:microsoft.com/office/officeart/2005/8/layout/orgChart1"/>
+    <dgm:cxn modelId="{2FF00B38-10F3-4999-ADF4-B34253F399DE}" type="presParOf" srcId="{02E698A8-F445-480E-8521-052717D98F79}" destId="{7E2F0E89-6FF9-4134-A0C8-45F6A403BADB}" srcOrd="0" destOrd="0" presId="urn:microsoft.com/office/officeart/2005/8/layout/orgChart1"/>
+    <dgm:cxn modelId="{DE76BF74-E99A-469D-B91E-C5AA4D44EA0C}" type="presParOf" srcId="{7E2F0E89-6FF9-4134-A0C8-45F6A403BADB}" destId="{191663C0-004E-49F7-B2A1-415ADD159E12}" srcOrd="0" destOrd="0" presId="urn:microsoft.com/office/officeart/2005/8/layout/orgChart1"/>
+    <dgm:cxn modelId="{A62E8013-4933-46DC-9A4A-A0DC7A9CD139}" type="presParOf" srcId="{7E2F0E89-6FF9-4134-A0C8-45F6A403BADB}" destId="{3B089322-2D47-4561-911A-5A0209B554BA}" srcOrd="1" destOrd="0" presId="urn:microsoft.com/office/officeart/2005/8/layout/orgChart1"/>
+    <dgm:cxn modelId="{B552F72D-D58F-4408-A9FD-91556F82403E}" type="presParOf" srcId="{02E698A8-F445-480E-8521-052717D98F79}" destId="{51F5D88F-637E-4881-A198-D34824F44C4B}" srcOrd="1" destOrd="0" presId="urn:microsoft.com/office/officeart/2005/8/layout/orgChart1"/>
+    <dgm:cxn modelId="{9F41408A-AF33-47B9-B861-2D3B42CA4DEB}" type="presParOf" srcId="{02E698A8-F445-480E-8521-052717D98F79}" destId="{A2AF8CA9-1B39-4011-A85F-CDA8B5AB181E}" srcOrd="2" destOrd="0" presId="urn:microsoft.com/office/officeart/2005/8/layout/orgChart1"/>
+    <dgm:cxn modelId="{4C7BFF92-C076-4B4A-90C4-797163726061}" type="presParOf" srcId="{C14F4BC1-2714-41D7-A1AB-11D13C49B4FA}" destId="{B94A2D99-A0FF-48C2-8DD0-B8102FC433CE}" srcOrd="8" destOrd="0" presId="urn:microsoft.com/office/officeart/2005/8/layout/orgChart1"/>
+    <dgm:cxn modelId="{BA116BC8-F63C-44B9-9E89-52ED9E994074}" type="presParOf" srcId="{C14F4BC1-2714-41D7-A1AB-11D13C49B4FA}" destId="{BEE61EE7-C99E-41ED-809D-F4B98891F6DC}" srcOrd="9" destOrd="0" presId="urn:microsoft.com/office/officeart/2005/8/layout/orgChart1"/>
+    <dgm:cxn modelId="{04DBC3DD-5CFC-4AE2-BC92-2A4DF7788D00}" type="presParOf" srcId="{BEE61EE7-C99E-41ED-809D-F4B98891F6DC}" destId="{B471E42B-AA47-461E-BCDA-69CD03DFDB53}" srcOrd="0" destOrd="0" presId="urn:microsoft.com/office/officeart/2005/8/layout/orgChart1"/>
+    <dgm:cxn modelId="{1E6034B9-373D-40FB-8520-F6B0F2597C20}" type="presParOf" srcId="{B471E42B-AA47-461E-BCDA-69CD03DFDB53}" destId="{3D368A32-913B-427A-8CF8-E620EED613BD}" srcOrd="0" destOrd="0" presId="urn:microsoft.com/office/officeart/2005/8/layout/orgChart1"/>
+    <dgm:cxn modelId="{CF6DB338-EC7A-4B1F-AA87-A9F0BAB90470}" type="presParOf" srcId="{B471E42B-AA47-461E-BCDA-69CD03DFDB53}" destId="{F456C751-4A03-4264-84E5-1FD12AFD325B}" srcOrd="1" destOrd="0" presId="urn:microsoft.com/office/officeart/2005/8/layout/orgChart1"/>
+    <dgm:cxn modelId="{7F39EFC1-8C80-479E-9C87-B0630681BEC9}" type="presParOf" srcId="{BEE61EE7-C99E-41ED-809D-F4B98891F6DC}" destId="{D32E9889-3667-42B4-943A-E5A84B4C4AEF}" srcOrd="1" destOrd="0" presId="urn:microsoft.com/office/officeart/2005/8/layout/orgChart1"/>
+    <dgm:cxn modelId="{DD026C1C-B8E8-4F08-8079-69E80691CC8F}" type="presParOf" srcId="{BEE61EE7-C99E-41ED-809D-F4B98891F6DC}" destId="{7CD60349-16E4-4E9C-A255-E718BD1478E1}" srcOrd="2" destOrd="0" presId="urn:microsoft.com/office/officeart/2005/8/layout/orgChart1"/>
+    <dgm:cxn modelId="{35A9C382-6399-4666-9226-95F5B817AEDE}" type="presParOf" srcId="{C14F4BC1-2714-41D7-A1AB-11D13C49B4FA}" destId="{006613D3-FD45-4364-8AF3-2F7D5338E246}" srcOrd="10" destOrd="0" presId="urn:microsoft.com/office/officeart/2005/8/layout/orgChart1"/>
+    <dgm:cxn modelId="{642F1BF0-98D8-4CD6-A26D-C765A92975A4}" type="presParOf" srcId="{C14F4BC1-2714-41D7-A1AB-11D13C49B4FA}" destId="{B3D369C3-95FF-477A-BC4C-5856509BA67C}" srcOrd="11" destOrd="0" presId="urn:microsoft.com/office/officeart/2005/8/layout/orgChart1"/>
+    <dgm:cxn modelId="{04E6B741-E278-4F3A-B408-B4A9E7D670BC}" type="presParOf" srcId="{B3D369C3-95FF-477A-BC4C-5856509BA67C}" destId="{FAC4D256-1EE3-4329-9841-BD102B8E9977}" srcOrd="0" destOrd="0" presId="urn:microsoft.com/office/officeart/2005/8/layout/orgChart1"/>
+    <dgm:cxn modelId="{589AC4BA-EFCC-479C-8A8A-7EF145945CC8}" type="presParOf" srcId="{FAC4D256-1EE3-4329-9841-BD102B8E9977}" destId="{BE3F75C9-43B6-4D99-92E4-8748BA8C43FE}" srcOrd="0" destOrd="0" presId="urn:microsoft.com/office/officeart/2005/8/layout/orgChart1"/>
+    <dgm:cxn modelId="{98A41BE1-F9A8-4B4C-9CDF-30C19A825FAE}" type="presParOf" srcId="{FAC4D256-1EE3-4329-9841-BD102B8E9977}" destId="{ABE5BD0B-01A7-46EA-8707-A747E0217E79}" srcOrd="1" destOrd="0" presId="urn:microsoft.com/office/officeart/2005/8/layout/orgChart1"/>
+    <dgm:cxn modelId="{CD0BF6B7-CD9D-439D-8A66-CDA94C2CE9A3}" type="presParOf" srcId="{B3D369C3-95FF-477A-BC4C-5856509BA67C}" destId="{62C0D810-15E4-4F6D-BDA4-6B2541303754}" srcOrd="1" destOrd="0" presId="urn:microsoft.com/office/officeart/2005/8/layout/orgChart1"/>
+    <dgm:cxn modelId="{DCE7B41A-5593-4C2F-8C87-7D75A23D53B6}" type="presParOf" srcId="{B3D369C3-95FF-477A-BC4C-5856509BA67C}" destId="{69BA7F5B-D9CF-46CC-9E15-CC5EF7AA33B0}" srcOrd="2" destOrd="0" presId="urn:microsoft.com/office/officeart/2005/8/layout/orgChart1"/>
+    <dgm:cxn modelId="{91153A39-BFFD-4C71-915A-861EDB811FC1}" type="presParOf" srcId="{49F85D23-513B-4E13-9C12-EDFD4DA4B2F6}" destId="{28495A8A-62AF-47CF-866D-52BCC2F02266}" srcOrd="2" destOrd="0" presId="urn:microsoft.com/office/officeart/2005/8/layout/orgChart1"/>
+    <dgm:cxn modelId="{8BD15DD1-30B2-418F-A486-9983DF3CBD8A}" type="presParOf" srcId="{28495A8A-62AF-47CF-866D-52BCC2F02266}" destId="{AB77F4A3-02D3-4425-A0DD-1BC1494A0B54}" srcOrd="0" destOrd="0" presId="urn:microsoft.com/office/officeart/2005/8/layout/orgChart1"/>
+    <dgm:cxn modelId="{1411154E-0CC1-4823-9188-E48EC2834B80}" type="presParOf" srcId="{28495A8A-62AF-47CF-866D-52BCC2F02266}" destId="{8D830038-C427-4A9D-A771-43BDD241E58E}" srcOrd="1" destOrd="0" presId="urn:microsoft.com/office/officeart/2005/8/layout/orgChart1"/>
+    <dgm:cxn modelId="{3A28056D-C30F-4E7C-82CB-A43842798C4A}" type="presParOf" srcId="{8D830038-C427-4A9D-A771-43BDD241E58E}" destId="{6F32725E-4745-4401-9B68-4C50BDF34D88}" srcOrd="0" destOrd="0" presId="urn:microsoft.com/office/officeart/2005/8/layout/orgChart1"/>
+    <dgm:cxn modelId="{B7228F3B-3767-4CF6-8E3E-2F5FA1408BD8}" type="presParOf" srcId="{6F32725E-4745-4401-9B68-4C50BDF34D88}" destId="{4BE5F9AB-2E99-4D1D-84B5-7BF50F9C01FE}" srcOrd="0" destOrd="0" presId="urn:microsoft.com/office/officeart/2005/8/layout/orgChart1"/>
+    <dgm:cxn modelId="{9BF9E263-8BB8-4164-A55E-BDB88D5F3CF5}" type="presParOf" srcId="{6F32725E-4745-4401-9B68-4C50BDF34D88}" destId="{161A51D5-41CE-466F-B2AD-80158E6D20CA}" srcOrd="1" destOrd="0" presId="urn:microsoft.com/office/officeart/2005/8/layout/orgChart1"/>
+    <dgm:cxn modelId="{8CA61B0E-08B2-4747-8FEF-2F13F9C6028B}" type="presParOf" srcId="{8D830038-C427-4A9D-A771-43BDD241E58E}" destId="{378AB7DB-51A0-4C43-B955-8B64F172EC8B}" srcOrd="1" destOrd="0" presId="urn:microsoft.com/office/officeart/2005/8/layout/orgChart1"/>
+    <dgm:cxn modelId="{65BF968D-6631-442B-B6B6-340DD7FD313D}" type="presParOf" srcId="{8D830038-C427-4A9D-A771-43BDD241E58E}" destId="{BA7C9044-EB33-4EC0-8832-E8E86AED961E}" srcOrd="2" destOrd="0" presId="urn:microsoft.com/office/officeart/2005/8/layout/orgChart1"/>
   </dgm:cxnLst>
   <dgm:bg/>
   <dgm:whole/>
@@ -39050,7 +39841,7 @@
 </file>
 
 <file path=customXml/itemProps1.xml><?xml version="1.0" encoding="utf-8"?>
-<ds:datastoreItem xmlns:ds="http://schemas.openxmlformats.org/officeDocument/2006/customXml" ds:itemID="{BBF3C33D-B119-473A-8E21-4434B9C8B028}">
+<ds:datastoreItem xmlns:ds="http://schemas.openxmlformats.org/officeDocument/2006/customXml" ds:itemID="{B894118D-F9B2-44CC-A6EB-E758101DEFEC}">
   <ds:schemaRefs>
     <ds:schemaRef ds:uri="http://schemas.openxmlformats.org/officeDocument/2006/bibliography"/>
   </ds:schemaRefs>

</xml_diff>

<commit_message>
(ray, tomás): Diagramas - Corregido recepcion de activos - Añadida toma física de inventario
</commit_message>
<xml_diff>
--- a/INFORME SISTEMAS.docx
+++ b/INFORME SISTEMAS.docx
@@ -23702,13 +23702,43 @@
         <w:rPr>
           <w:sz w:val="24"/>
         </w:rPr>
-        <w:t xml:space="preserve"> Se realiza cuando se reciben bienes o materiales adquiridos para el desarrollo de las actividades de la empresa, de manera que estén disponibles para su asignación y utilización en cualquier departamento en el que sean requeridos. Similarmente al proce</w:t>
-      </w:r>
-      <w:r>
-        <w:rPr>
-          <w:sz w:val="24"/>
-        </w:rPr>
-        <w:t>so de recepción de mercancía, el departamento de compras envía copias de las facturas a los almacenistas para inspeccionar la mercancía, si esta cumple con las expectativas basándose en la descripción de las facturas y el estado de los productos</w:t>
+        <w:t xml:space="preserve"> Se realiza cuando se reciben bienes o materiales adquiridos para el desarrollo d</w:t>
+      </w:r>
+      <w:r>
+        <w:rPr>
+          <w:sz w:val="24"/>
+        </w:rPr>
+        <w:t>e las actividades de la empresa</w:t>
+      </w:r>
+      <w:r>
+        <w:rPr>
+          <w:sz w:val="24"/>
+        </w:rPr>
+        <w:t>. Similarmente al proce</w:t>
+      </w:r>
+      <w:r>
+        <w:rPr>
+          <w:sz w:val="24"/>
+        </w:rPr>
+        <w:t>so de recepción de mercancía, el departamento de compras envía a los almacenistas</w:t>
+      </w:r>
+      <w:r>
+        <w:rPr>
+          <w:sz w:val="24"/>
+        </w:rPr>
+        <w:t xml:space="preserve"> los detalles de la mercancía clasificada </w:t>
+      </w:r>
+      <w:r>
+        <w:rPr>
+          <w:sz w:val="24"/>
+        </w:rPr>
+        <w:t>para inspeccionar la mercancía, si esta cumple con las expectativas basándose en el estado de los productos</w:t>
+      </w:r>
+      <w:r>
+        <w:rPr>
+          <w:sz w:val="24"/>
+        </w:rPr>
+        <w:t xml:space="preserve"> y el origen de los productos</w:t>
       </w:r>
       <w:r>
         <w:rPr>
@@ -23725,22 +23755,20 @@
       <w:r>
         <w:rPr>
           <w:sz w:val="24"/>
-          <w:highlight w:val="yellow"/>
-        </w:rPr>
-        <w:t>si existe alguna requisición de algún departamento se le asignan directamente los materiales o activos necesarios y se registr</w:t>
-      </w:r>
-      <w:r>
-        <w:rPr>
-          <w:sz w:val="24"/>
-          <w:highlight w:val="yellow"/>
-        </w:rPr>
-        <w:t xml:space="preserve">a la asignación </w:t>
-      </w:r>
-      <w:r>
-        <w:rPr>
-          <w:sz w:val="24"/>
-        </w:rPr>
-        <w:t>en un formato movimiento de activos.</w:t>
+        </w:rPr>
+        <w:t xml:space="preserve">si existe alguna requisición de algún departamento se le asignan directamente los </w:t>
+      </w:r>
+      <w:r>
+        <w:rPr>
+          <w:sz w:val="24"/>
+        </w:rPr>
+        <w:t>materiales o activos necesarios.</w:t>
+      </w:r>
+      <w:r>
+        <w:rPr>
+          <w:sz w:val="24"/>
+        </w:rPr>
+        <w:t xml:space="preserve"> En caso contrario son rechazados.</w:t>
       </w:r>
     </w:p>
     <w:p>
@@ -23905,6 +23933,66 @@
         </w:rPr>
         <w:t>Luego durante el inventario general se encargan de realizar los conteos de la mercancía y registrar los elementos identificados en el almacén en la hoja de trabajo respectiva para después comparar con lo registrado en el sistema. Una vez terminado, el responsable del conteo del almacén dado firma la hoja de trabajo y se la envía a la gerente de operaciones para que haga el cotejo con el sistema. De haber discrepancias la gerente le asignará otra zona para realizar el segundo o tercer conteo hasta que finalmente se manifieste la realidad del almacén y se puedan hacer los ajustes e indagaciones pertinentes.</w:t>
       </w:r>
+    </w:p>
+    <w:p>
+      <w:pPr>
+        <w:pStyle w:val="Prrafodelista"/>
+        <w:spacing w:after="240"/>
+        <w:ind w:left="1440"/>
+        <w:jc w:val="both"/>
+        <w:rPr>
+          <w:bCs/>
+          <w:sz w:val="24"/>
+        </w:rPr>
+      </w:pPr>
+    </w:p>
+    <w:p>
+      <w:pPr>
+        <w:pStyle w:val="Prrafodelista"/>
+        <w:spacing w:after="240"/>
+        <w:ind w:left="1440"/>
+        <w:jc w:val="both"/>
+        <w:rPr>
+          <w:bCs/>
+          <w:sz w:val="24"/>
+        </w:rPr>
+      </w:pPr>
+    </w:p>
+    <w:p>
+      <w:pPr>
+        <w:pStyle w:val="Prrafodelista"/>
+        <w:spacing w:after="240"/>
+        <w:ind w:left="1440"/>
+        <w:jc w:val="both"/>
+        <w:rPr>
+          <w:bCs/>
+          <w:sz w:val="24"/>
+        </w:rPr>
+      </w:pPr>
+    </w:p>
+    <w:p>
+      <w:pPr>
+        <w:pStyle w:val="Prrafodelista"/>
+        <w:spacing w:after="240"/>
+        <w:ind w:left="1440"/>
+        <w:jc w:val="both"/>
+        <w:rPr>
+          <w:bCs/>
+          <w:sz w:val="24"/>
+        </w:rPr>
+      </w:pPr>
+    </w:p>
+    <w:p>
+      <w:pPr>
+        <w:pStyle w:val="Prrafodelista"/>
+        <w:spacing w:after="240"/>
+        <w:ind w:left="1440"/>
+        <w:jc w:val="both"/>
+        <w:rPr>
+          <w:bCs/>
+          <w:sz w:val="24"/>
+        </w:rPr>
+      </w:pPr>
       <w:bookmarkStart w:id="0" w:name="_GoBack"/>
       <w:bookmarkEnd w:id="0"/>
     </w:p>
@@ -23923,6 +24011,7 @@
           <w:i/>
           <w:sz w:val="24"/>
         </w:rPr>
+        <w:lastRenderedPageBreak/>
         <w:t>Gerencia operativa:</w:t>
       </w:r>
     </w:p>
@@ -23945,7 +24034,6 @@
           <w:b/>
           <w:sz w:val="24"/>
         </w:rPr>
-        <w:lastRenderedPageBreak/>
         <w:t>Funciones medulares:</w:t>
       </w:r>
     </w:p>
@@ -24297,7 +24385,15 @@
           <w:bCs/>
           <w:sz w:val="24"/>
         </w:rPr>
-        <w:t>De igual manera, cuando un cliente reporta un producto en mal estado o presenta una queja, se lleva a cabo una revisión exhaustiva del proceso de entrega y las condiciones de almacenamiento para determinar el origen del problema.</w:t>
+        <w:t xml:space="preserve">De igual manera, cuando un cliente reporta un producto en mal estado o presenta una queja, se lleva a cabo una revisión exhaustiva del proceso de </w:t>
+      </w:r>
+      <w:r>
+        <w:rPr>
+          <w:bCs/>
+          <w:sz w:val="24"/>
+        </w:rPr>
+        <w:lastRenderedPageBreak/>
+        <w:t>entrega y las condiciones de almacenamiento para determinar el origen del problema.</w:t>
       </w:r>
     </w:p>
     <w:p>
@@ -24316,7 +24412,6 @@
           <w:bCs/>
           <w:sz w:val="24"/>
         </w:rPr>
-        <w:lastRenderedPageBreak/>
         <w:t>Además de corregir fallas existentes, este procedimiento funciona como un mecanismo preventivo, permitiendo anticipar y mitigar posibles discrepancias futuras. Su objetivo es mantener un equilibrio operativo entre los diferentes sectores de la empresa y garantizar la satisfacción de la clientela.</w:t>
       </w:r>
     </w:p>
@@ -24577,7 +24672,6 @@
           <w:b/>
           <w:sz w:val="24"/>
         </w:rPr>
-        <w:lastRenderedPageBreak/>
         <w:t>Modelado de procesos:</w:t>
       </w:r>
     </w:p>
@@ -24854,10 +24948,10 @@
           <w:sz w:val="24"/>
         </w:rPr>
         <w:drawing>
-          <wp:inline distT="0" distB="0" distL="0" distR="0" wp14:anchorId="7E748879" wp14:editId="3A705444">
-            <wp:extent cx="5997575" cy="5324475"/>
+          <wp:inline distT="0" distB="0" distL="0" distR="0" wp14:anchorId="727B2CF1" wp14:editId="605B8197">
+            <wp:extent cx="6022591" cy="4001415"/>
             <wp:effectExtent l="0" t="0" r="0" b="0"/>
-            <wp:docPr id="16" name="Imagen 16"/>
+            <wp:docPr id="20" name="Imagen 20"/>
             <wp:cNvGraphicFramePr>
               <a:graphicFrameLocks xmlns:a="http://schemas.openxmlformats.org/drawingml/2006/main" noChangeAspect="1"/>
             </wp:cNvGraphicFramePr>
@@ -24865,7 +24959,7 @@
               <a:graphicData uri="http://schemas.openxmlformats.org/drawingml/2006/picture">
                 <pic:pic xmlns:pic="http://schemas.openxmlformats.org/drawingml/2006/picture">
                   <pic:nvPicPr>
-                    <pic:cNvPr id="16" name="bpmn de recepcion de activos.png"/>
+                    <pic:cNvPr id="20" name="Recibir activos.png"/>
                     <pic:cNvPicPr/>
                   </pic:nvPicPr>
                   <pic:blipFill rotWithShape="1">
@@ -24876,13 +24970,13 @@
                         </a:ext>
                       </a:extLst>
                     </a:blip>
-                    <a:srcRect t="9905" b="24181"/>
+                    <a:srcRect l="4162" t="15234" r="5807" b="7353"/>
                     <a:stretch/>
                   </pic:blipFill>
                   <pic:spPr bwMode="auto">
                     <a:xfrm>
                       <a:off x="0" y="0"/>
-                      <a:ext cx="5997575" cy="5324475"/>
+                      <a:ext cx="6026484" cy="4004001"/>
                     </a:xfrm>
                     <a:prstGeom prst="rect">
                       <a:avLst/>
@@ -24939,18 +25033,18 @@
         </w:rPr>
         <w:lastRenderedPageBreak/>
         <w:drawing>
-          <wp:anchor distT="0" distB="0" distL="114300" distR="114300" simplePos="0" relativeHeight="251660288" behindDoc="0" locked="0" layoutInCell="1" allowOverlap="1" wp14:anchorId="2A6C07C3" wp14:editId="343AD992">
+          <wp:anchor distT="0" distB="0" distL="114300" distR="114300" simplePos="0" relativeHeight="251674624" behindDoc="0" locked="0" layoutInCell="1" allowOverlap="1" wp14:anchorId="2E98EE71" wp14:editId="163CD4F0">
             <wp:simplePos x="0" y="0"/>
             <wp:positionH relativeFrom="margin">
-              <wp:posOffset>-497935</wp:posOffset>
+              <wp:posOffset>-581660</wp:posOffset>
             </wp:positionH>
             <wp:positionV relativeFrom="margin">
-              <wp:posOffset>289589</wp:posOffset>
+              <wp:posOffset>675005</wp:posOffset>
             </wp:positionV>
-            <wp:extent cx="6033135" cy="5041900"/>
+            <wp:extent cx="6654800" cy="5537200"/>
             <wp:effectExtent l="0" t="0" r="0" b="0"/>
-            <wp:wrapTopAndBottom/>
-            <wp:docPr id="17" name="Imagen 17"/>
+            <wp:wrapSquare wrapText="bothSides"/>
+            <wp:docPr id="22" name="Imagen 22"/>
             <wp:cNvGraphicFramePr>
               <a:graphicFrameLocks xmlns:a="http://schemas.openxmlformats.org/drawingml/2006/main" noChangeAspect="1"/>
             </wp:cNvGraphicFramePr>
@@ -24958,7 +25052,7 @@
               <a:graphicData uri="http://schemas.openxmlformats.org/drawingml/2006/picture">
                 <pic:pic xmlns:pic="http://schemas.openxmlformats.org/drawingml/2006/picture">
                   <pic:nvPicPr>
-                    <pic:cNvPr id="17" name="Documento en blanco.png"/>
+                    <pic:cNvPr id="22" name="Documento en blanco.png"/>
                     <pic:cNvPicPr/>
                   </pic:nvPicPr>
                   <pic:blipFill rotWithShape="1">
@@ -24969,13 +25063,13 @@
                         </a:ext>
                       </a:extLst>
                     </a:blip>
-                    <a:srcRect l="13976" t="-309" r="70" b="309"/>
+                    <a:srcRect l="13674"/>
                     <a:stretch/>
                   </pic:blipFill>
                   <pic:spPr bwMode="auto">
                     <a:xfrm>
                       <a:off x="0" y="0"/>
-                      <a:ext cx="6033135" cy="5041900"/>
+                      <a:ext cx="6654800" cy="5537200"/>
                     </a:xfrm>
                     <a:prstGeom prst="rect">
                       <a:avLst/>
@@ -25049,14 +25143,19 @@
     </w:p>
     <w:p>
       <w:pPr>
-        <w:spacing w:after="240"/>
-        <w:ind w:left="360"/>
-        <w:jc w:val="both"/>
+        <w:pStyle w:val="Prrafodelista"/>
         <w:rPr>
           <w:i/>
           <w:sz w:val="24"/>
         </w:rPr>
       </w:pPr>
+      <w:r>
+        <w:rPr>
+          <w:i/>
+          <w:sz w:val="24"/>
+        </w:rPr>
+        <w:br/>
+      </w:r>
       <w:r>
         <w:rPr>
           <w:i/>
@@ -25064,9 +25163,17 @@
           <w:sz w:val="24"/>
         </w:rPr>
         <w:drawing>
-          <wp:inline distT="0" distB="0" distL="0" distR="0" wp14:anchorId="6BD18B4E" wp14:editId="61546AB4">
-            <wp:extent cx="5516956" cy="4428842"/>
+          <wp:anchor distT="0" distB="0" distL="114300" distR="114300" simplePos="0" relativeHeight="251675648" behindDoc="0" locked="0" layoutInCell="1" allowOverlap="1" wp14:anchorId="2BAB73AF" wp14:editId="6ACB1E0C">
+            <wp:simplePos x="1536065" y="1696720"/>
+            <wp:positionH relativeFrom="margin">
+              <wp:align>center</wp:align>
+            </wp:positionH>
+            <wp:positionV relativeFrom="margin">
+              <wp:align>center</wp:align>
+            </wp:positionV>
+            <wp:extent cx="6824980" cy="5478780"/>
             <wp:effectExtent l="0" t="0" r="0" b="0"/>
+            <wp:wrapSquare wrapText="bothSides"/>
             <wp:docPr id="18" name="Imagen 18"/>
             <wp:cNvGraphicFramePr>
               <a:graphicFrameLocks xmlns:a="http://schemas.openxmlformats.org/drawingml/2006/main" noChangeAspect="1"/>
@@ -25092,7 +25199,127 @@
                   <pic:spPr bwMode="auto">
                     <a:xfrm>
                       <a:off x="0" y="0"/>
-                      <a:ext cx="5519743" cy="4431079"/>
+                      <a:ext cx="6824980" cy="5478780"/>
+                    </a:xfrm>
+                    <a:prstGeom prst="rect">
+                      <a:avLst/>
+                    </a:prstGeom>
+                    <a:ln>
+                      <a:noFill/>
+                    </a:ln>
+                    <a:extLst>
+                      <a:ext uri="{53640926-AAD7-44D8-BBD7-CCE9431645EC}">
+                        <a14:shadowObscured xmlns:a14="http://schemas.microsoft.com/office/drawing/2010/main"/>
+                      </a:ext>
+                    </a:extLst>
+                  </pic:spPr>
+                </pic:pic>
+              </a:graphicData>
+            </a:graphic>
+          </wp:anchor>
+        </w:drawing>
+      </w:r>
+    </w:p>
+    <w:p>
+      <w:pPr>
+        <w:spacing w:after="200"/>
+        <w:rPr>
+          <w:i/>
+          <w:sz w:val="24"/>
+        </w:rPr>
+      </w:pPr>
+      <w:r>
+        <w:rPr>
+          <w:i/>
+          <w:sz w:val="24"/>
+        </w:rPr>
+        <w:br w:type="page"/>
+      </w:r>
+    </w:p>
+    <w:p>
+      <w:pPr>
+        <w:pStyle w:val="Prrafodelista"/>
+        <w:rPr>
+          <w:i/>
+          <w:sz w:val="24"/>
+        </w:rPr>
+      </w:pPr>
+    </w:p>
+    <w:p>
+      <w:pPr>
+        <w:pStyle w:val="Prrafodelista"/>
+        <w:numPr>
+          <w:ilvl w:val="0"/>
+          <w:numId w:val="30"/>
+        </w:numPr>
+        <w:spacing w:after="240"/>
+        <w:jc w:val="both"/>
+        <w:rPr>
+          <w:i/>
+          <w:sz w:val="24"/>
+        </w:rPr>
+      </w:pPr>
+      <w:r>
+        <w:rPr>
+          <w:sz w:val="24"/>
+        </w:rPr>
+        <w:t>Toma física de inventario:</w:t>
+      </w:r>
+    </w:p>
+    <w:p>
+      <w:pPr>
+        <w:spacing w:after="240"/>
+        <w:jc w:val="both"/>
+        <w:rPr>
+          <w:i/>
+          <w:sz w:val="24"/>
+        </w:rPr>
+      </w:pPr>
+    </w:p>
+    <w:p>
+      <w:pPr>
+        <w:spacing w:after="240"/>
+        <w:jc w:val="both"/>
+        <w:rPr>
+          <w:sz w:val="24"/>
+        </w:rPr>
+      </w:pPr>
+      <w:r>
+        <w:rPr>
+          <w:i/>
+          <w:noProof/>
+          <w:sz w:val="24"/>
+        </w:rPr>
+        <w:drawing>
+          <wp:inline distT="0" distB="0" distL="0" distR="0" wp14:anchorId="6CFCFC7A" wp14:editId="07B6C09E">
+            <wp:extent cx="6216661" cy="4352544"/>
+            <wp:effectExtent l="0" t="0" r="0" b="0"/>
+            <wp:docPr id="23" name="Imagen 23"/>
+            <wp:cNvGraphicFramePr>
+              <a:graphicFrameLocks xmlns:a="http://schemas.openxmlformats.org/drawingml/2006/main" noChangeAspect="1"/>
+            </wp:cNvGraphicFramePr>
+            <a:graphic xmlns:a="http://schemas.openxmlformats.org/drawingml/2006/main">
+              <a:graphicData uri="http://schemas.openxmlformats.org/drawingml/2006/picture">
+                <pic:pic xmlns:pic="http://schemas.openxmlformats.org/drawingml/2006/picture">
+                  <pic:nvPicPr>
+                    <pic:cNvPr id="23" name="Toma física.png"/>
+                    <pic:cNvPicPr/>
+                  </pic:nvPicPr>
+                  <pic:blipFill rotWithShape="1">
+                    <a:blip r:embed="rId24" cstate="print">
+                      <a:extLst>
+                        <a:ext uri="{28A0092B-C50C-407E-A947-70E740481C1C}">
+                          <a14:useLocalDpi xmlns:a14="http://schemas.microsoft.com/office/drawing/2010/main" val="0"/>
+                        </a:ext>
+                      </a:extLst>
+                    </a:blip>
+                    <a:srcRect l="10821"/>
+                    <a:stretch/>
+                  </pic:blipFill>
+                  <pic:spPr bwMode="auto">
+                    <a:xfrm>
+                      <a:off x="0" y="0"/>
+                      <a:ext cx="6219298" cy="4354390"/>
                     </a:xfrm>
                     <a:prstGeom prst="rect">
                       <a:avLst/>
@@ -25116,34 +25343,25 @@
     <w:p>
       <w:pPr>
         <w:spacing w:after="240"/>
-        <w:jc w:val="both"/>
-        <w:rPr>
-          <w:sz w:val="24"/>
-        </w:rPr>
-      </w:pPr>
+        <w:jc w:val="center"/>
+        <w:rPr>
+          <w:b/>
+          <w:sz w:val="28"/>
+        </w:rPr>
+      </w:pPr>
+      <w:r>
+        <w:rPr>
+          <w:b/>
+          <w:sz w:val="28"/>
+        </w:rPr>
+        <w:t>Problema del área de estudio</w:t>
+      </w:r>
     </w:p>
     <w:p>
       <w:pPr>
         <w:spacing w:after="240"/>
         <w:jc w:val="center"/>
         <w:rPr>
-          <w:b/>
-          <w:sz w:val="28"/>
-        </w:rPr>
-      </w:pPr>
-      <w:r>
-        <w:rPr>
-          <w:b/>
-          <w:sz w:val="28"/>
-        </w:rPr>
-        <w:t>Problema del área de estudio</w:t>
-      </w:r>
-    </w:p>
-    <w:p>
-      <w:pPr>
-        <w:spacing w:after="240"/>
-        <w:jc w:val="center"/>
-        <w:rPr>
           <w:bCs/>
           <w:sz w:val="24"/>
         </w:rPr>
@@ -25191,7 +25409,6 @@
       <w:r>
         <w:rPr>
           <w:sz w:val="24"/>
-          <w:u w:val="single"/>
         </w:rPr>
         <w:t>evalúen</w:t>
       </w:r>
@@ -25303,6 +25520,13 @@
           <w:sz w:val="24"/>
         </w:rPr>
       </w:pPr>
+      <w:r>
+        <w:rPr>
+          <w:b/>
+          <w:sz w:val="24"/>
+        </w:rPr>
+        <w:t>Gerencia operativa:</w:t>
+      </w:r>
     </w:p>
     <w:p>
       <w:pPr>
@@ -25312,6 +25536,12 @@
           <w:sz w:val="24"/>
         </w:rPr>
       </w:pPr>
+      <w:r>
+        <w:rPr>
+          <w:sz w:val="24"/>
+        </w:rPr>
+        <w:t xml:space="preserve">La gerencia operativa es la encargada de autorizar aquellos pedidos que requieren ser extendidos o que exigen una cantidad que pueda generar problemas de abastecimiento en la empresa, para el cumplimiento de tal función es necesario contar con información precisa sobre la situación del inventario para determinar si se puede dar cabida a la solicitud. Sin embargo, de acuerdo a apreciaciones de la misma gerente operativa la aprobación de los pedidos está tomando más tiempo que en épocas anteriores, atrasando las ventas incluso dos semanas. Las causas a las que refiere de este problema son la necesidad de confirmar constantemente la información que arrojan los sistemas, lo cual puede reflejar procedimientos de evaluación ineficientes, la falta de un sistema informático confiable que permita reflejar la realidad de la empresa en materia de crédito e inventario, procesos ineficientes de evaluación, aunque también deben considerarse la eficiencia del proceso de decisión y las limitaciones relacionadas a la toma de decisiones. </w:t>
+      </w:r>
     </w:p>
     <w:p>
       <w:pPr>
@@ -25323,47 +25553,9 @@
       </w:pPr>
       <w:r>
         <w:rPr>
-          <w:b/>
-          <w:sz w:val="24"/>
-        </w:rPr>
-        <w:t>Gerencia operativa:</w:t>
-      </w:r>
-    </w:p>
-    <w:p>
-      <w:pPr>
-        <w:spacing w:after="240"/>
-        <w:jc w:val="both"/>
-        <w:rPr>
-          <w:sz w:val="24"/>
-        </w:rPr>
-      </w:pPr>
-      <w:r>
-        <w:rPr>
-          <w:sz w:val="24"/>
-        </w:rPr>
-        <w:t xml:space="preserve">La gerencia operativa es la encargada de autorizar aquellos pedidos que requieren ser extendidos o que exigen una cantidad que pueda generar problemas de abastecimiento en la empresa, para el cumplimiento de tal función es necesario contar con información precisa sobre la situación del inventario para determinar si se puede dar cabida a la solicitud. Sin embargo, de acuerdo a apreciaciones de la misma gerente operativa la aprobación de los pedidos está tomando más tiempo que en épocas anteriores, atrasando las ventas incluso dos semanas. Las causas a las que refiere de este problema son la necesidad de confirmar constantemente la información que arrojan los sistemas, lo cual puede reflejar procedimientos de evaluación ineficientes, la falta de un sistema informático confiable que permita reflejar la realidad de la empresa en materia de crédito e inventario, procesos ineficientes de evaluación, aunque también deben considerarse la eficiencia del proceso de decisión y las limitaciones relacionadas a la toma de decisiones. </w:t>
-      </w:r>
-    </w:p>
-    <w:p>
-      <w:pPr>
-        <w:spacing w:after="240"/>
-        <w:jc w:val="both"/>
-        <w:rPr>
-          <w:sz w:val="24"/>
-        </w:rPr>
-      </w:pPr>
-      <w:r>
-        <w:rPr>
-          <w:sz w:val="24"/>
-        </w:rPr>
-        <w:t xml:space="preserve">Esta falla ocasiona retrasos en la entrega de la mercancía, y el aumento de la carga administrativa en un proceso operativo que pudiera dedicarse a la solución de otras problemáticas de carácter más estratégicas; a su vez esto podría resultar en disminución </w:t>
-      </w:r>
-      <w:r>
-        <w:rPr>
-          <w:sz w:val="24"/>
-        </w:rPr>
-        <w:lastRenderedPageBreak/>
-        <w:t>de competitividad de la empresa ante la insatisfacción de los clientes, y problemas de liquidez de la empresa</w:t>
+          <w:sz w:val="24"/>
+        </w:rPr>
+        <w:t>Esta falla ocasiona retrasos en la entrega de la mercancía, y el aumento de la carga administrativa en un proceso operativo que pudiera dedicarse a la solución de otras problemáticas de carácter más estratégicas; a su vez esto podría resultar en disminución de competitividad de la empresa ante la insatisfacción de los clientes, y problemas de liquidez de la empresa</w:t>
       </w:r>
     </w:p>
     <w:p>
@@ -25441,7 +25633,7 @@
                     <pic:cNvPicPr/>
                   </pic:nvPicPr>
                   <pic:blipFill rotWithShape="1">
-                    <a:blip r:embed="rId24">
+                    <a:blip r:embed="rId25">
                       <a:extLst>
                         <a:ext uri="{28A0092B-C50C-407E-A947-70E740481C1C}">
                           <a14:useLocalDpi xmlns:a14="http://schemas.microsoft.com/office/drawing/2010/main" val="0"/>
@@ -25810,7 +26002,6 @@
           <w:color w:val="000000"/>
           <w:lang w:eastAsia="en-US"/>
         </w:rPr>
-        <w:lastRenderedPageBreak/>
         <w:t xml:space="preserve">Problema 2: Mercancía dañada o extraviada </w:t>
       </w:r>
     </w:p>
@@ -25851,6 +26042,7 @@
           <w:noProof/>
           <w:color w:val="000000"/>
         </w:rPr>
+        <w:lastRenderedPageBreak/>
         <w:drawing>
           <wp:inline distT="0" distB="0" distL="0" distR="0" wp14:anchorId="6F865D73" wp14:editId="00BD4676">
             <wp:extent cx="5866130" cy="2371725"/>
@@ -25867,7 +26059,7 @@
                     <pic:cNvPicPr/>
                   </pic:nvPicPr>
                   <pic:blipFill rotWithShape="1">
-                    <a:blip r:embed="rId25">
+                    <a:blip r:embed="rId26">
                       <a:extLst>
                         <a:ext uri="{28A0092B-C50C-407E-A947-70E740481C1C}">
                           <a14:useLocalDpi xmlns:a14="http://schemas.microsoft.com/office/drawing/2010/main" val="0"/>
@@ -26316,7 +26508,7 @@
                     <pic:cNvPicPr/>
                   </pic:nvPicPr>
                   <pic:blipFill rotWithShape="1">
-                    <a:blip r:embed="rId26">
+                    <a:blip r:embed="rId27">
                       <a:extLst>
                         <a:ext uri="{28A0092B-C50C-407E-A947-70E740481C1C}">
                           <a14:useLocalDpi xmlns:a14="http://schemas.microsoft.com/office/drawing/2010/main" val="0"/>
@@ -26855,7 +27047,7 @@
                     <pic:cNvPicPr/>
                   </pic:nvPicPr>
                   <pic:blipFill rotWithShape="1">
-                    <a:blip r:embed="rId27">
+                    <a:blip r:embed="rId28">
                       <a:extLst>
                         <a:ext uri="{28A0092B-C50C-407E-A947-70E740481C1C}">
                           <a14:useLocalDpi xmlns:a14="http://schemas.microsoft.com/office/drawing/2010/main" val="0"/>
@@ -27289,7 +27481,7 @@
                     <pic:cNvPicPr/>
                   </pic:nvPicPr>
                   <pic:blipFill rotWithShape="1">
-                    <a:blip r:embed="rId28">
+                    <a:blip r:embed="rId29">
                       <a:extLst>
                         <a:ext uri="{28A0092B-C50C-407E-A947-70E740481C1C}">
                           <a14:useLocalDpi xmlns:a14="http://schemas.microsoft.com/office/drawing/2010/main" val="0"/>
@@ -36331,93 +36523,93 @@
     </dgm:pt>
   </dgm:ptLst>
   <dgm:cxnLst>
-    <dgm:cxn modelId="{450F8650-A110-4229-9613-3FBB1574C5A8}" type="presOf" srcId="{E1BDBF2F-3634-4656-904C-206EEE555229}" destId="{D2AD1033-A22F-489A-AC49-99C60DFF1FCF}" srcOrd="0" destOrd="0" presId="urn:microsoft.com/office/officeart/2005/8/layout/orgChart1"/>
-    <dgm:cxn modelId="{1674108F-766E-4AFF-ACD3-F05ACAD14AF7}" type="presOf" srcId="{B2F7CC46-093E-45D9-B697-30D8260819F9}" destId="{D3FA7DB3-0A2C-4AE5-9512-23B3108C2778}" srcOrd="1" destOrd="0" presId="urn:microsoft.com/office/officeart/2005/8/layout/orgChart1"/>
+    <dgm:cxn modelId="{2F6E6027-A4DB-41E1-8BDF-AF0349C8FBB2}" type="presOf" srcId="{167DC0BB-2AAD-4563-B134-4D1C7B8D98F8}" destId="{4BE5F9AB-2E99-4D1D-84B5-7BF50F9C01FE}" srcOrd="0" destOrd="0" presId="urn:microsoft.com/office/officeart/2005/8/layout/orgChart1"/>
+    <dgm:cxn modelId="{5443DA54-B8E3-4693-875F-4E212AA6A6C9}" type="presOf" srcId="{5342B284-AC17-4195-BD32-258D27A7CA4F}" destId="{7BAB25FE-9168-4864-B7E3-F5011E5AB6C6}" srcOrd="0" destOrd="0" presId="urn:microsoft.com/office/officeart/2005/8/layout/orgChart1"/>
+    <dgm:cxn modelId="{CC772C1C-6701-421A-9609-1348AADA177F}" type="presOf" srcId="{7F7230A2-3396-4683-A6DF-C71E1D9E5B18}" destId="{7DDC643F-E06D-40EC-9344-B51803A1803D}" srcOrd="0" destOrd="0" presId="urn:microsoft.com/office/officeart/2005/8/layout/orgChart1"/>
+    <dgm:cxn modelId="{3421901D-74DB-47DE-BEF3-C4148EDF46E5}" type="presOf" srcId="{167DC0BB-2AAD-4563-B134-4D1C7B8D98F8}" destId="{161A51D5-41CE-466F-B2AD-80158E6D20CA}" srcOrd="1" destOrd="0" presId="urn:microsoft.com/office/officeart/2005/8/layout/orgChart1"/>
+    <dgm:cxn modelId="{9E0DA37C-E5E2-4154-93A0-613BE253F3FE}" srcId="{B2F7CC46-093E-45D9-B697-30D8260819F9}" destId="{E1B9F82B-30D3-4881-8372-7254FBA40F72}" srcOrd="3" destOrd="0" parTransId="{B5D3D691-9196-4446-AD89-214173505153}" sibTransId="{34011806-2D21-4E44-8E40-D5739064688B}"/>
+    <dgm:cxn modelId="{4645E1F9-E51A-492D-9B5B-2668CAEAE892}" srcId="{B2F7CC46-093E-45D9-B697-30D8260819F9}" destId="{7F7230A2-3396-4683-A6DF-C71E1D9E5B18}" srcOrd="2" destOrd="0" parTransId="{038E619A-54FD-4970-A2E7-DF4B97755F0C}" sibTransId="{FBBA5810-B9F3-4F11-B094-B9CB1DC0AB45}"/>
+    <dgm:cxn modelId="{FB815075-F4BC-48F7-90E8-92914E876B6B}" type="presOf" srcId="{7F7230A2-3396-4683-A6DF-C71E1D9E5B18}" destId="{94C810D3-B0E2-4AA2-BA2F-A25FC16EA14B}" srcOrd="1" destOrd="0" presId="urn:microsoft.com/office/officeart/2005/8/layout/orgChart1"/>
+    <dgm:cxn modelId="{1BE8AE60-BC9F-4D1A-B0CA-A601A0A19010}" type="presOf" srcId="{E1B9F82B-30D3-4881-8372-7254FBA40F72}" destId="{0A761CEB-FC20-4B27-A015-F621FEA59D33}" srcOrd="0" destOrd="0" presId="urn:microsoft.com/office/officeart/2005/8/layout/orgChart1"/>
+    <dgm:cxn modelId="{A6DA8799-CB4C-41E6-939B-F78A664B1A34}" type="presOf" srcId="{66A4C852-A33E-447E-AFC1-B997A331FAA0}" destId="{191663C0-004E-49F7-B2A1-415ADD159E12}" srcOrd="0" destOrd="0" presId="urn:microsoft.com/office/officeart/2005/8/layout/orgChart1"/>
+    <dgm:cxn modelId="{2C33279C-17E7-4109-9C8D-AE823386A539}" type="presOf" srcId="{6553DEC0-3DCC-4BD4-9F1C-8BA17C08C2DE}" destId="{6AD584BA-2C95-4D02-BEA4-058E01AF2F0C}" srcOrd="0" destOrd="0" presId="urn:microsoft.com/office/officeart/2005/8/layout/orgChart1"/>
+    <dgm:cxn modelId="{2948D15B-1272-478B-AEFF-067015DC79D2}" type="presOf" srcId="{12A40CD8-CDC4-4F70-B4DE-B372896AEA48}" destId="{BE3F75C9-43B6-4D99-92E4-8748BA8C43FE}" srcOrd="0" destOrd="0" presId="urn:microsoft.com/office/officeart/2005/8/layout/orgChart1"/>
+    <dgm:cxn modelId="{FA1ABA20-6D7D-4BE1-9B42-E745664D20C7}" type="presOf" srcId="{AEE4FA32-0867-4FA9-BC07-FC2F55A47A8E}" destId="{B94A2D99-A0FF-48C2-8DD0-B8102FC433CE}" srcOrd="0" destOrd="0" presId="urn:microsoft.com/office/officeart/2005/8/layout/orgChart1"/>
+    <dgm:cxn modelId="{8A946195-4F26-4BFC-AB19-62B65A2EAC02}" srcId="{B2F7CC46-093E-45D9-B697-30D8260819F9}" destId="{66A4C852-A33E-447E-AFC1-B997A331FAA0}" srcOrd="4" destOrd="0" parTransId="{B7D19582-8085-4D3E-9836-CB3ADFEEF863}" sibTransId="{060ADB6B-A861-4C98-9356-7CCBC1C4D36D}"/>
+    <dgm:cxn modelId="{4569A0CD-0999-4BCF-A635-E1B83EDE7974}" type="presOf" srcId="{038E619A-54FD-4970-A2E7-DF4B97755F0C}" destId="{E5B84551-7129-4210-B679-419417607360}" srcOrd="0" destOrd="0" presId="urn:microsoft.com/office/officeart/2005/8/layout/orgChart1"/>
+    <dgm:cxn modelId="{3FD0C7C6-5314-40B7-9354-B10FED8649D0}" type="presOf" srcId="{E1BDBF2F-3634-4656-904C-206EEE555229}" destId="{D2AD1033-A22F-489A-AC49-99C60DFF1FCF}" srcOrd="0" destOrd="0" presId="urn:microsoft.com/office/officeart/2005/8/layout/orgChart1"/>
+    <dgm:cxn modelId="{953D7E1E-AD13-477E-9FDE-DE89EE1E4C88}" type="presOf" srcId="{96992DE8-175F-4B31-BAFC-00AF582F430D}" destId="{AB77F4A3-02D3-4425-A0DD-1BC1494A0B54}" srcOrd="0" destOrd="0" presId="urn:microsoft.com/office/officeart/2005/8/layout/orgChart1"/>
+    <dgm:cxn modelId="{9AC41125-35F4-453F-BCE4-3BED3B9568E1}" srcId="{B2F7CC46-093E-45D9-B697-30D8260819F9}" destId="{462D8612-A56A-4595-8765-11B94EF1AC61}" srcOrd="5" destOrd="0" parTransId="{AEE4FA32-0867-4FA9-BC07-FC2F55A47A8E}" sibTransId="{7C0CF5E3-2DDB-4225-8ACB-CF71FCBA8A35}"/>
+    <dgm:cxn modelId="{9E91ACBC-1DD6-4957-B0DA-76C51A7BDB8A}" type="presOf" srcId="{E1BDBF2F-3634-4656-904C-206EEE555229}" destId="{2F1D0E75-F733-4FFA-8651-70D5267CEBF0}" srcOrd="1" destOrd="0" presId="urn:microsoft.com/office/officeart/2005/8/layout/orgChart1"/>
+    <dgm:cxn modelId="{54C3AF82-CCF8-469E-B838-EC1F7F43246E}" type="presOf" srcId="{3A42B764-8F95-438A-BAD2-F78EDF072481}" destId="{006613D3-FD45-4364-8AF3-2F7D5338E246}" srcOrd="0" destOrd="0" presId="urn:microsoft.com/office/officeart/2005/8/layout/orgChart1"/>
+    <dgm:cxn modelId="{762CC511-E039-43C6-89AE-8A5C337F1D84}" type="presOf" srcId="{462D8612-A56A-4595-8765-11B94EF1AC61}" destId="{F456C751-4A03-4264-84E5-1FD12AFD325B}" srcOrd="1" destOrd="0" presId="urn:microsoft.com/office/officeart/2005/8/layout/orgChart1"/>
+    <dgm:cxn modelId="{9486C355-BEDF-442B-9035-13D86C8718AD}" type="presOf" srcId="{462D8612-A56A-4595-8765-11B94EF1AC61}" destId="{3D368A32-913B-427A-8CF8-E620EED613BD}" srcOrd="0" destOrd="0" presId="urn:microsoft.com/office/officeart/2005/8/layout/orgChart1"/>
+    <dgm:cxn modelId="{33A46BF6-CBF8-4B45-9AD9-38A54471B868}" srcId="{B2F7CC46-093E-45D9-B697-30D8260819F9}" destId="{167DC0BB-2AAD-4563-B134-4D1C7B8D98F8}" srcOrd="0" destOrd="0" parTransId="{96992DE8-175F-4B31-BAFC-00AF582F430D}" sibTransId="{5FD1D3EF-9285-43E5-BD7A-AA7EA695F876}"/>
+    <dgm:cxn modelId="{4D7ACEE5-7FE4-4FD7-B170-4B1553DCEEB5}" type="presOf" srcId="{E1B9F82B-30D3-4881-8372-7254FBA40F72}" destId="{5CD1A5A4-7693-41C2-A6B7-803B8FC67845}" srcOrd="1" destOrd="0" presId="urn:microsoft.com/office/officeart/2005/8/layout/orgChart1"/>
+    <dgm:cxn modelId="{F8D54437-F67E-4F14-8ABE-529524B40A6A}" srcId="{B2F7CC46-093E-45D9-B697-30D8260819F9}" destId="{E1BDBF2F-3634-4656-904C-206EEE555229}" srcOrd="1" destOrd="0" parTransId="{6553DEC0-3DCC-4BD4-9F1C-8BA17C08C2DE}" sibTransId="{80045C24-5598-4758-8124-B7A2B4F31377}"/>
+    <dgm:cxn modelId="{6C8357D9-766B-45A0-BECB-C8F5DEA8B46C}" type="presOf" srcId="{B2F7CC46-093E-45D9-B697-30D8260819F9}" destId="{D3FA7DB3-0A2C-4AE5-9512-23B3108C2778}" srcOrd="1" destOrd="0" presId="urn:microsoft.com/office/officeart/2005/8/layout/orgChart1"/>
     <dgm:cxn modelId="{E27F8F1C-F011-43B8-A528-26AE2F5860B5}" srcId="{5342B284-AC17-4195-BD32-258D27A7CA4F}" destId="{B2F7CC46-093E-45D9-B697-30D8260819F9}" srcOrd="0" destOrd="0" parTransId="{07D8F1D0-0F33-4C37-9D86-90BC16CFEF34}" sibTransId="{6DC59D02-6000-4C6F-BA8D-DFDCFC7DE8D6}"/>
-    <dgm:cxn modelId="{A3B910CA-69C5-492E-886F-9856FB0116C3}" type="presOf" srcId="{5342B284-AC17-4195-BD32-258D27A7CA4F}" destId="{7BAB25FE-9168-4864-B7E3-F5011E5AB6C6}" srcOrd="0" destOrd="0" presId="urn:microsoft.com/office/officeart/2005/8/layout/orgChart1"/>
-    <dgm:cxn modelId="{31A2E37A-B24A-4570-98D4-A0BF45A90B32}" type="presOf" srcId="{66A4C852-A33E-447E-AFC1-B997A331FAA0}" destId="{3B089322-2D47-4561-911A-5A0209B554BA}" srcOrd="1" destOrd="0" presId="urn:microsoft.com/office/officeart/2005/8/layout/orgChart1"/>
-    <dgm:cxn modelId="{8A946195-4F26-4BFC-AB19-62B65A2EAC02}" srcId="{B2F7CC46-093E-45D9-B697-30D8260819F9}" destId="{66A4C852-A33E-447E-AFC1-B997A331FAA0}" srcOrd="4" destOrd="0" parTransId="{B7D19582-8085-4D3E-9836-CB3ADFEEF863}" sibTransId="{060ADB6B-A861-4C98-9356-7CCBC1C4D36D}"/>
-    <dgm:cxn modelId="{2C75526C-F9F5-4AD3-BE57-65B74014E7E9}" type="presOf" srcId="{167DC0BB-2AAD-4563-B134-4D1C7B8D98F8}" destId="{4BE5F9AB-2E99-4D1D-84B5-7BF50F9C01FE}" srcOrd="0" destOrd="0" presId="urn:microsoft.com/office/officeart/2005/8/layout/orgChart1"/>
-    <dgm:cxn modelId="{7C2A43A4-9E9A-47E1-BB3F-DD2B372CF279}" type="presOf" srcId="{12A40CD8-CDC4-4F70-B4DE-B372896AEA48}" destId="{BE3F75C9-43B6-4D99-92E4-8748BA8C43FE}" srcOrd="0" destOrd="0" presId="urn:microsoft.com/office/officeart/2005/8/layout/orgChart1"/>
-    <dgm:cxn modelId="{620CAA2D-34A0-4C5B-8961-70BBCE563B66}" type="presOf" srcId="{462D8612-A56A-4595-8765-11B94EF1AC61}" destId="{F456C751-4A03-4264-84E5-1FD12AFD325B}" srcOrd="1" destOrd="0" presId="urn:microsoft.com/office/officeart/2005/8/layout/orgChart1"/>
-    <dgm:cxn modelId="{5A7A4DBC-694E-4146-95B8-340ED8EF3EAE}" type="presOf" srcId="{B2F7CC46-093E-45D9-B697-30D8260819F9}" destId="{857C20A3-B9C0-4D0D-BEE0-767D17842868}" srcOrd="0" destOrd="0" presId="urn:microsoft.com/office/officeart/2005/8/layout/orgChart1"/>
-    <dgm:cxn modelId="{E5215555-3B4E-4F42-97FF-890F37F7D9F1}" type="presOf" srcId="{B5D3D691-9196-4446-AD89-214173505153}" destId="{B2DE0353-8AD3-4458-8715-50A9ACA8241F}" srcOrd="0" destOrd="0" presId="urn:microsoft.com/office/officeart/2005/8/layout/orgChart1"/>
-    <dgm:cxn modelId="{3F800088-B5BC-4BCD-AB41-3BB19E22CE97}" type="presOf" srcId="{3A42B764-8F95-438A-BAD2-F78EDF072481}" destId="{006613D3-FD45-4364-8AF3-2F7D5338E246}" srcOrd="0" destOrd="0" presId="urn:microsoft.com/office/officeart/2005/8/layout/orgChart1"/>
-    <dgm:cxn modelId="{96F13190-CE36-4182-8BB3-BEEBFDE0F861}" type="presOf" srcId="{E1B9F82B-30D3-4881-8372-7254FBA40F72}" destId="{0A761CEB-FC20-4B27-A015-F621FEA59D33}" srcOrd="0" destOrd="0" presId="urn:microsoft.com/office/officeart/2005/8/layout/orgChart1"/>
-    <dgm:cxn modelId="{9E0DA37C-E5E2-4154-93A0-613BE253F3FE}" srcId="{B2F7CC46-093E-45D9-B697-30D8260819F9}" destId="{E1B9F82B-30D3-4881-8372-7254FBA40F72}" srcOrd="3" destOrd="0" parTransId="{B5D3D691-9196-4446-AD89-214173505153}" sibTransId="{34011806-2D21-4E44-8E40-D5739064688B}"/>
-    <dgm:cxn modelId="{D01513F1-0167-426D-88C9-131A9D5C5777}" type="presOf" srcId="{AEE4FA32-0867-4FA9-BC07-FC2F55A47A8E}" destId="{B94A2D99-A0FF-48C2-8DD0-B8102FC433CE}" srcOrd="0" destOrd="0" presId="urn:microsoft.com/office/officeart/2005/8/layout/orgChart1"/>
-    <dgm:cxn modelId="{3E0FC023-CE96-4868-9148-ABA097243ECC}" type="presOf" srcId="{96992DE8-175F-4B31-BAFC-00AF582F430D}" destId="{AB77F4A3-02D3-4425-A0DD-1BC1494A0B54}" srcOrd="0" destOrd="0" presId="urn:microsoft.com/office/officeart/2005/8/layout/orgChart1"/>
-    <dgm:cxn modelId="{72EA2CB0-8254-44AD-AD9A-56CD149896B7}" type="presOf" srcId="{7F7230A2-3396-4683-A6DF-C71E1D9E5B18}" destId="{7DDC643F-E06D-40EC-9344-B51803A1803D}" srcOrd="0" destOrd="0" presId="urn:microsoft.com/office/officeart/2005/8/layout/orgChart1"/>
-    <dgm:cxn modelId="{30C3953B-4CE3-40AC-B1FF-0FD4DC55EA6D}" type="presOf" srcId="{B7D19582-8085-4D3E-9836-CB3ADFEEF863}" destId="{7B8CBA25-104A-4848-8BA4-A4ACA60BE79F}" srcOrd="0" destOrd="0" presId="urn:microsoft.com/office/officeart/2005/8/layout/orgChart1"/>
-    <dgm:cxn modelId="{15931FF7-2887-47B1-B8F8-D1D6CC9F4FC5}" type="presOf" srcId="{E1B9F82B-30D3-4881-8372-7254FBA40F72}" destId="{5CD1A5A4-7693-41C2-A6B7-803B8FC67845}" srcOrd="1" destOrd="0" presId="urn:microsoft.com/office/officeart/2005/8/layout/orgChart1"/>
-    <dgm:cxn modelId="{9AC41125-35F4-453F-BCE4-3BED3B9568E1}" srcId="{B2F7CC46-093E-45D9-B697-30D8260819F9}" destId="{462D8612-A56A-4595-8765-11B94EF1AC61}" srcOrd="5" destOrd="0" parTransId="{AEE4FA32-0867-4FA9-BC07-FC2F55A47A8E}" sibTransId="{7C0CF5E3-2DDB-4225-8ACB-CF71FCBA8A35}"/>
-    <dgm:cxn modelId="{189F4CB8-79A3-4211-9AB6-28E7987FD7DE}" type="presOf" srcId="{66A4C852-A33E-447E-AFC1-B997A331FAA0}" destId="{191663C0-004E-49F7-B2A1-415ADD159E12}" srcOrd="0" destOrd="0" presId="urn:microsoft.com/office/officeart/2005/8/layout/orgChart1"/>
-    <dgm:cxn modelId="{F8D54437-F67E-4F14-8ABE-529524B40A6A}" srcId="{B2F7CC46-093E-45D9-B697-30D8260819F9}" destId="{E1BDBF2F-3634-4656-904C-206EEE555229}" srcOrd="1" destOrd="0" parTransId="{6553DEC0-3DCC-4BD4-9F1C-8BA17C08C2DE}" sibTransId="{80045C24-5598-4758-8124-B7A2B4F31377}"/>
-    <dgm:cxn modelId="{1280EAF3-3124-4CE7-BB08-E065370AAA56}" type="presOf" srcId="{038E619A-54FD-4970-A2E7-DF4B97755F0C}" destId="{E5B84551-7129-4210-B679-419417607360}" srcOrd="0" destOrd="0" presId="urn:microsoft.com/office/officeart/2005/8/layout/orgChart1"/>
-    <dgm:cxn modelId="{43B22792-E077-42DD-84D5-5BF96E2CC795}" type="presOf" srcId="{462D8612-A56A-4595-8765-11B94EF1AC61}" destId="{3D368A32-913B-427A-8CF8-E620EED613BD}" srcOrd="0" destOrd="0" presId="urn:microsoft.com/office/officeart/2005/8/layout/orgChart1"/>
-    <dgm:cxn modelId="{E3E9119E-BBC7-4FEE-B147-9EB4FDFB8DE9}" type="presOf" srcId="{E1BDBF2F-3634-4656-904C-206EEE555229}" destId="{2F1D0E75-F733-4FFA-8651-70D5267CEBF0}" srcOrd="1" destOrd="0" presId="urn:microsoft.com/office/officeart/2005/8/layout/orgChart1"/>
-    <dgm:cxn modelId="{3ABD5EE6-9A10-4AFC-8645-24B5F42C6DF3}" type="presOf" srcId="{167DC0BB-2AAD-4563-B134-4D1C7B8D98F8}" destId="{161A51D5-41CE-466F-B2AD-80158E6D20CA}" srcOrd="1" destOrd="0" presId="urn:microsoft.com/office/officeart/2005/8/layout/orgChart1"/>
-    <dgm:cxn modelId="{0BEDFB3A-0806-47A7-B2D4-0B6E5C6FDA7E}" type="presOf" srcId="{7F7230A2-3396-4683-A6DF-C71E1D9E5B18}" destId="{94C810D3-B0E2-4AA2-BA2F-A25FC16EA14B}" srcOrd="1" destOrd="0" presId="urn:microsoft.com/office/officeart/2005/8/layout/orgChart1"/>
-    <dgm:cxn modelId="{91915C3F-B8BD-4703-AF49-4F3E30055EA4}" type="presOf" srcId="{12A40CD8-CDC4-4F70-B4DE-B372896AEA48}" destId="{ABE5BD0B-01A7-46EA-8707-A747E0217E79}" srcOrd="1" destOrd="0" presId="urn:microsoft.com/office/officeart/2005/8/layout/orgChart1"/>
-    <dgm:cxn modelId="{449E0291-678E-4637-BC85-0ABBCAAF87D3}" type="presOf" srcId="{6553DEC0-3DCC-4BD4-9F1C-8BA17C08C2DE}" destId="{6AD584BA-2C95-4D02-BEA4-058E01AF2F0C}" srcOrd="0" destOrd="0" presId="urn:microsoft.com/office/officeart/2005/8/layout/orgChart1"/>
-    <dgm:cxn modelId="{4645E1F9-E51A-492D-9B5B-2668CAEAE892}" srcId="{B2F7CC46-093E-45D9-B697-30D8260819F9}" destId="{7F7230A2-3396-4683-A6DF-C71E1D9E5B18}" srcOrd="2" destOrd="0" parTransId="{038E619A-54FD-4970-A2E7-DF4B97755F0C}" sibTransId="{FBBA5810-B9F3-4F11-B094-B9CB1DC0AB45}"/>
-    <dgm:cxn modelId="{33A46BF6-CBF8-4B45-9AD9-38A54471B868}" srcId="{B2F7CC46-093E-45D9-B697-30D8260819F9}" destId="{167DC0BB-2AAD-4563-B134-4D1C7B8D98F8}" srcOrd="0" destOrd="0" parTransId="{96992DE8-175F-4B31-BAFC-00AF582F430D}" sibTransId="{5FD1D3EF-9285-43E5-BD7A-AA7EA695F876}"/>
     <dgm:cxn modelId="{BB31773D-DFB9-42A9-84E4-AFFEA1A465CF}" srcId="{B2F7CC46-093E-45D9-B697-30D8260819F9}" destId="{12A40CD8-CDC4-4F70-B4DE-B372896AEA48}" srcOrd="6" destOrd="0" parTransId="{3A42B764-8F95-438A-BAD2-F78EDF072481}" sibTransId="{F5D94083-5141-4842-AF88-4ACD5C97FCB3}"/>
-    <dgm:cxn modelId="{34BBD77C-93A9-45CA-9E96-2B631AFC6586}" type="presParOf" srcId="{7BAB25FE-9168-4864-B7E3-F5011E5AB6C6}" destId="{49F85D23-513B-4E13-9C12-EDFD4DA4B2F6}" srcOrd="0" destOrd="0" presId="urn:microsoft.com/office/officeart/2005/8/layout/orgChart1"/>
-    <dgm:cxn modelId="{18EC3CF0-1EBF-4706-A311-8D2330DFE42C}" type="presParOf" srcId="{49F85D23-513B-4E13-9C12-EDFD4DA4B2F6}" destId="{059D8CD8-8D42-4643-BA14-08861090F24F}" srcOrd="0" destOrd="0" presId="urn:microsoft.com/office/officeart/2005/8/layout/orgChart1"/>
-    <dgm:cxn modelId="{329D3C77-0CBB-422C-BE9E-BAB2C0A6E0F3}" type="presParOf" srcId="{059D8CD8-8D42-4643-BA14-08861090F24F}" destId="{857C20A3-B9C0-4D0D-BEE0-767D17842868}" srcOrd="0" destOrd="0" presId="urn:microsoft.com/office/officeart/2005/8/layout/orgChart1"/>
-    <dgm:cxn modelId="{2F11F60C-7D67-45DA-B03F-86428D94A96E}" type="presParOf" srcId="{059D8CD8-8D42-4643-BA14-08861090F24F}" destId="{D3FA7DB3-0A2C-4AE5-9512-23B3108C2778}" srcOrd="1" destOrd="0" presId="urn:microsoft.com/office/officeart/2005/8/layout/orgChart1"/>
-    <dgm:cxn modelId="{B4705271-A799-442F-9B10-C0B2B8EFA5AC}" type="presParOf" srcId="{49F85D23-513B-4E13-9C12-EDFD4DA4B2F6}" destId="{C14F4BC1-2714-41D7-A1AB-11D13C49B4FA}" srcOrd="1" destOrd="0" presId="urn:microsoft.com/office/officeart/2005/8/layout/orgChart1"/>
-    <dgm:cxn modelId="{6F8F5AC3-985E-4E6A-B326-ED00732E8B38}" type="presParOf" srcId="{C14F4BC1-2714-41D7-A1AB-11D13C49B4FA}" destId="{6AD584BA-2C95-4D02-BEA4-058E01AF2F0C}" srcOrd="0" destOrd="0" presId="urn:microsoft.com/office/officeart/2005/8/layout/orgChart1"/>
-    <dgm:cxn modelId="{319B8868-F2D4-41FB-94FB-E67BEEF852A7}" type="presParOf" srcId="{C14F4BC1-2714-41D7-A1AB-11D13C49B4FA}" destId="{8984F8EE-C384-42D4-8F74-9D20FF731180}" srcOrd="1" destOrd="0" presId="urn:microsoft.com/office/officeart/2005/8/layout/orgChart1"/>
-    <dgm:cxn modelId="{FAE17DEF-6B2E-4D01-9F8F-8247D8B3E8B4}" type="presParOf" srcId="{8984F8EE-C384-42D4-8F74-9D20FF731180}" destId="{840455E4-F5DA-480A-9469-00C9AFF14BAA}" srcOrd="0" destOrd="0" presId="urn:microsoft.com/office/officeart/2005/8/layout/orgChart1"/>
-    <dgm:cxn modelId="{622DD4FE-E2B6-47AC-8C55-7EBD679B9937}" type="presParOf" srcId="{840455E4-F5DA-480A-9469-00C9AFF14BAA}" destId="{D2AD1033-A22F-489A-AC49-99C60DFF1FCF}" srcOrd="0" destOrd="0" presId="urn:microsoft.com/office/officeart/2005/8/layout/orgChart1"/>
-    <dgm:cxn modelId="{367A59E1-71E7-4318-B84F-1C69C726CD10}" type="presParOf" srcId="{840455E4-F5DA-480A-9469-00C9AFF14BAA}" destId="{2F1D0E75-F733-4FFA-8651-70D5267CEBF0}" srcOrd="1" destOrd="0" presId="urn:microsoft.com/office/officeart/2005/8/layout/orgChart1"/>
-    <dgm:cxn modelId="{C65CC38C-94F2-4612-B700-A78B22422C9C}" type="presParOf" srcId="{8984F8EE-C384-42D4-8F74-9D20FF731180}" destId="{A560DF2A-31A6-4DAD-AEDD-276B179DB352}" srcOrd="1" destOrd="0" presId="urn:microsoft.com/office/officeart/2005/8/layout/orgChart1"/>
-    <dgm:cxn modelId="{2602725F-83D9-4B8E-8658-7E5C9936AE8B}" type="presParOf" srcId="{8984F8EE-C384-42D4-8F74-9D20FF731180}" destId="{9EBC3067-2EB4-4B07-9F85-7C105032D923}" srcOrd="2" destOrd="0" presId="urn:microsoft.com/office/officeart/2005/8/layout/orgChart1"/>
-    <dgm:cxn modelId="{3850CA6D-7F76-4164-8E86-839D17526AC4}" type="presParOf" srcId="{C14F4BC1-2714-41D7-A1AB-11D13C49B4FA}" destId="{E5B84551-7129-4210-B679-419417607360}" srcOrd="2" destOrd="0" presId="urn:microsoft.com/office/officeart/2005/8/layout/orgChart1"/>
-    <dgm:cxn modelId="{21554D05-4A9A-4761-B0AF-850445CE8A96}" type="presParOf" srcId="{C14F4BC1-2714-41D7-A1AB-11D13C49B4FA}" destId="{23F690E2-36A6-4E82-87A2-8AC24D3E3B70}" srcOrd="3" destOrd="0" presId="urn:microsoft.com/office/officeart/2005/8/layout/orgChart1"/>
-    <dgm:cxn modelId="{3A161FEA-FBA6-4F27-86B2-853A705A6DAC}" type="presParOf" srcId="{23F690E2-36A6-4E82-87A2-8AC24D3E3B70}" destId="{D8EA8EE5-62AA-4C7A-BB75-B8A9ECC60DC1}" srcOrd="0" destOrd="0" presId="urn:microsoft.com/office/officeart/2005/8/layout/orgChart1"/>
-    <dgm:cxn modelId="{D0FA22E2-A952-4822-AC6E-58E847729A63}" type="presParOf" srcId="{D8EA8EE5-62AA-4C7A-BB75-B8A9ECC60DC1}" destId="{7DDC643F-E06D-40EC-9344-B51803A1803D}" srcOrd="0" destOrd="0" presId="urn:microsoft.com/office/officeart/2005/8/layout/orgChart1"/>
-    <dgm:cxn modelId="{93BCBD18-C56E-4A33-A2C1-18B2AD067C4B}" type="presParOf" srcId="{D8EA8EE5-62AA-4C7A-BB75-B8A9ECC60DC1}" destId="{94C810D3-B0E2-4AA2-BA2F-A25FC16EA14B}" srcOrd="1" destOrd="0" presId="urn:microsoft.com/office/officeart/2005/8/layout/orgChart1"/>
-    <dgm:cxn modelId="{F86F8330-8AFB-467D-A163-CCE700A7A3FA}" type="presParOf" srcId="{23F690E2-36A6-4E82-87A2-8AC24D3E3B70}" destId="{B2F6BA33-0D3B-42CC-A452-54E1353B6644}" srcOrd="1" destOrd="0" presId="urn:microsoft.com/office/officeart/2005/8/layout/orgChart1"/>
-    <dgm:cxn modelId="{A5987473-0CC4-44D7-9980-F788466CD9EC}" type="presParOf" srcId="{23F690E2-36A6-4E82-87A2-8AC24D3E3B70}" destId="{988A209E-DBCA-4364-8038-CDE98052BEE9}" srcOrd="2" destOrd="0" presId="urn:microsoft.com/office/officeart/2005/8/layout/orgChart1"/>
-    <dgm:cxn modelId="{493328D8-5E3B-4AA7-B95D-C1839FABFF68}" type="presParOf" srcId="{C14F4BC1-2714-41D7-A1AB-11D13C49B4FA}" destId="{B2DE0353-8AD3-4458-8715-50A9ACA8241F}" srcOrd="4" destOrd="0" presId="urn:microsoft.com/office/officeart/2005/8/layout/orgChart1"/>
-    <dgm:cxn modelId="{2A0C71BA-B260-4381-87B9-D5711D421198}" type="presParOf" srcId="{C14F4BC1-2714-41D7-A1AB-11D13C49B4FA}" destId="{68097F4A-D1FE-4130-B72B-C28D5948C84B}" srcOrd="5" destOrd="0" presId="urn:microsoft.com/office/officeart/2005/8/layout/orgChart1"/>
-    <dgm:cxn modelId="{5ABAE836-9F0C-429B-B16C-C5A43C18D31D}" type="presParOf" srcId="{68097F4A-D1FE-4130-B72B-C28D5948C84B}" destId="{55D4D824-DAA4-4DB8-9EC4-35CC5293C13C}" srcOrd="0" destOrd="0" presId="urn:microsoft.com/office/officeart/2005/8/layout/orgChart1"/>
-    <dgm:cxn modelId="{A98D6659-65B9-46E6-A025-7E60E7641D91}" type="presParOf" srcId="{55D4D824-DAA4-4DB8-9EC4-35CC5293C13C}" destId="{0A761CEB-FC20-4B27-A015-F621FEA59D33}" srcOrd="0" destOrd="0" presId="urn:microsoft.com/office/officeart/2005/8/layout/orgChart1"/>
-    <dgm:cxn modelId="{AAACBFBC-74DC-4FA2-8B0B-F6022CF78601}" type="presParOf" srcId="{55D4D824-DAA4-4DB8-9EC4-35CC5293C13C}" destId="{5CD1A5A4-7693-41C2-A6B7-803B8FC67845}" srcOrd="1" destOrd="0" presId="urn:microsoft.com/office/officeart/2005/8/layout/orgChart1"/>
-    <dgm:cxn modelId="{E53AE637-D576-4AA3-BFD7-E412D540613D}" type="presParOf" srcId="{68097F4A-D1FE-4130-B72B-C28D5948C84B}" destId="{58DA421B-F27D-4987-9907-00391C571131}" srcOrd="1" destOrd="0" presId="urn:microsoft.com/office/officeart/2005/8/layout/orgChart1"/>
-    <dgm:cxn modelId="{6D69B34D-98C7-4E58-96DE-C9D4CA907B4B}" type="presParOf" srcId="{68097F4A-D1FE-4130-B72B-C28D5948C84B}" destId="{451CA0B8-1819-4360-A2D6-F18D7D1E9314}" srcOrd="2" destOrd="0" presId="urn:microsoft.com/office/officeart/2005/8/layout/orgChart1"/>
-    <dgm:cxn modelId="{39C5FF8A-420F-4D0C-AFF3-AD7869933CA8}" type="presParOf" srcId="{C14F4BC1-2714-41D7-A1AB-11D13C49B4FA}" destId="{7B8CBA25-104A-4848-8BA4-A4ACA60BE79F}" srcOrd="6" destOrd="0" presId="urn:microsoft.com/office/officeart/2005/8/layout/orgChart1"/>
-    <dgm:cxn modelId="{68BF5021-FFF3-4AB7-B24D-43018FB7CDB7}" type="presParOf" srcId="{C14F4BC1-2714-41D7-A1AB-11D13C49B4FA}" destId="{02E698A8-F445-480E-8521-052717D98F79}" srcOrd="7" destOrd="0" presId="urn:microsoft.com/office/officeart/2005/8/layout/orgChart1"/>
-    <dgm:cxn modelId="{2FF00B38-10F3-4999-ADF4-B34253F399DE}" type="presParOf" srcId="{02E698A8-F445-480E-8521-052717D98F79}" destId="{7E2F0E89-6FF9-4134-A0C8-45F6A403BADB}" srcOrd="0" destOrd="0" presId="urn:microsoft.com/office/officeart/2005/8/layout/orgChart1"/>
-    <dgm:cxn modelId="{DE76BF74-E99A-469D-B91E-C5AA4D44EA0C}" type="presParOf" srcId="{7E2F0E89-6FF9-4134-A0C8-45F6A403BADB}" destId="{191663C0-004E-49F7-B2A1-415ADD159E12}" srcOrd="0" destOrd="0" presId="urn:microsoft.com/office/officeart/2005/8/layout/orgChart1"/>
-    <dgm:cxn modelId="{A62E8013-4933-46DC-9A4A-A0DC7A9CD139}" type="presParOf" srcId="{7E2F0E89-6FF9-4134-A0C8-45F6A403BADB}" destId="{3B089322-2D47-4561-911A-5A0209B554BA}" srcOrd="1" destOrd="0" presId="urn:microsoft.com/office/officeart/2005/8/layout/orgChart1"/>
-    <dgm:cxn modelId="{B552F72D-D58F-4408-A9FD-91556F82403E}" type="presParOf" srcId="{02E698A8-F445-480E-8521-052717D98F79}" destId="{51F5D88F-637E-4881-A198-D34824F44C4B}" srcOrd="1" destOrd="0" presId="urn:microsoft.com/office/officeart/2005/8/layout/orgChart1"/>
-    <dgm:cxn modelId="{9F41408A-AF33-47B9-B861-2D3B42CA4DEB}" type="presParOf" srcId="{02E698A8-F445-480E-8521-052717D98F79}" destId="{A2AF8CA9-1B39-4011-A85F-CDA8B5AB181E}" srcOrd="2" destOrd="0" presId="urn:microsoft.com/office/officeart/2005/8/layout/orgChart1"/>
-    <dgm:cxn modelId="{4C7BFF92-C076-4B4A-90C4-797163726061}" type="presParOf" srcId="{C14F4BC1-2714-41D7-A1AB-11D13C49B4FA}" destId="{B94A2D99-A0FF-48C2-8DD0-B8102FC433CE}" srcOrd="8" destOrd="0" presId="urn:microsoft.com/office/officeart/2005/8/layout/orgChart1"/>
-    <dgm:cxn modelId="{BA116BC8-F63C-44B9-9E89-52ED9E994074}" type="presParOf" srcId="{C14F4BC1-2714-41D7-A1AB-11D13C49B4FA}" destId="{BEE61EE7-C99E-41ED-809D-F4B98891F6DC}" srcOrd="9" destOrd="0" presId="urn:microsoft.com/office/officeart/2005/8/layout/orgChart1"/>
-    <dgm:cxn modelId="{04DBC3DD-5CFC-4AE2-BC92-2A4DF7788D00}" type="presParOf" srcId="{BEE61EE7-C99E-41ED-809D-F4B98891F6DC}" destId="{B471E42B-AA47-461E-BCDA-69CD03DFDB53}" srcOrd="0" destOrd="0" presId="urn:microsoft.com/office/officeart/2005/8/layout/orgChart1"/>
-    <dgm:cxn modelId="{1E6034B9-373D-40FB-8520-F6B0F2597C20}" type="presParOf" srcId="{B471E42B-AA47-461E-BCDA-69CD03DFDB53}" destId="{3D368A32-913B-427A-8CF8-E620EED613BD}" srcOrd="0" destOrd="0" presId="urn:microsoft.com/office/officeart/2005/8/layout/orgChart1"/>
-    <dgm:cxn modelId="{CF6DB338-EC7A-4B1F-AA87-A9F0BAB90470}" type="presParOf" srcId="{B471E42B-AA47-461E-BCDA-69CD03DFDB53}" destId="{F456C751-4A03-4264-84E5-1FD12AFD325B}" srcOrd="1" destOrd="0" presId="urn:microsoft.com/office/officeart/2005/8/layout/orgChart1"/>
-    <dgm:cxn modelId="{7F39EFC1-8C80-479E-9C87-B0630681BEC9}" type="presParOf" srcId="{BEE61EE7-C99E-41ED-809D-F4B98891F6DC}" destId="{D32E9889-3667-42B4-943A-E5A84B4C4AEF}" srcOrd="1" destOrd="0" presId="urn:microsoft.com/office/officeart/2005/8/layout/orgChart1"/>
-    <dgm:cxn modelId="{DD026C1C-B8E8-4F08-8079-69E80691CC8F}" type="presParOf" srcId="{BEE61EE7-C99E-41ED-809D-F4B98891F6DC}" destId="{7CD60349-16E4-4E9C-A255-E718BD1478E1}" srcOrd="2" destOrd="0" presId="urn:microsoft.com/office/officeart/2005/8/layout/orgChart1"/>
-    <dgm:cxn modelId="{35A9C382-6399-4666-9226-95F5B817AEDE}" type="presParOf" srcId="{C14F4BC1-2714-41D7-A1AB-11D13C49B4FA}" destId="{006613D3-FD45-4364-8AF3-2F7D5338E246}" srcOrd="10" destOrd="0" presId="urn:microsoft.com/office/officeart/2005/8/layout/orgChart1"/>
-    <dgm:cxn modelId="{642F1BF0-98D8-4CD6-A26D-C765A92975A4}" type="presParOf" srcId="{C14F4BC1-2714-41D7-A1AB-11D13C49B4FA}" destId="{B3D369C3-95FF-477A-BC4C-5856509BA67C}" srcOrd="11" destOrd="0" presId="urn:microsoft.com/office/officeart/2005/8/layout/orgChart1"/>
-    <dgm:cxn modelId="{04E6B741-E278-4F3A-B408-B4A9E7D670BC}" type="presParOf" srcId="{B3D369C3-95FF-477A-BC4C-5856509BA67C}" destId="{FAC4D256-1EE3-4329-9841-BD102B8E9977}" srcOrd="0" destOrd="0" presId="urn:microsoft.com/office/officeart/2005/8/layout/orgChart1"/>
-    <dgm:cxn modelId="{589AC4BA-EFCC-479C-8A8A-7EF145945CC8}" type="presParOf" srcId="{FAC4D256-1EE3-4329-9841-BD102B8E9977}" destId="{BE3F75C9-43B6-4D99-92E4-8748BA8C43FE}" srcOrd="0" destOrd="0" presId="urn:microsoft.com/office/officeart/2005/8/layout/orgChart1"/>
-    <dgm:cxn modelId="{98A41BE1-F9A8-4B4C-9CDF-30C19A825FAE}" type="presParOf" srcId="{FAC4D256-1EE3-4329-9841-BD102B8E9977}" destId="{ABE5BD0B-01A7-46EA-8707-A747E0217E79}" srcOrd="1" destOrd="0" presId="urn:microsoft.com/office/officeart/2005/8/layout/orgChart1"/>
-    <dgm:cxn modelId="{CD0BF6B7-CD9D-439D-8A66-CDA94C2CE9A3}" type="presParOf" srcId="{B3D369C3-95FF-477A-BC4C-5856509BA67C}" destId="{62C0D810-15E4-4F6D-BDA4-6B2541303754}" srcOrd="1" destOrd="0" presId="urn:microsoft.com/office/officeart/2005/8/layout/orgChart1"/>
-    <dgm:cxn modelId="{DCE7B41A-5593-4C2F-8C87-7D75A23D53B6}" type="presParOf" srcId="{B3D369C3-95FF-477A-BC4C-5856509BA67C}" destId="{69BA7F5B-D9CF-46CC-9E15-CC5EF7AA33B0}" srcOrd="2" destOrd="0" presId="urn:microsoft.com/office/officeart/2005/8/layout/orgChart1"/>
-    <dgm:cxn modelId="{91153A39-BFFD-4C71-915A-861EDB811FC1}" type="presParOf" srcId="{49F85D23-513B-4E13-9C12-EDFD4DA4B2F6}" destId="{28495A8A-62AF-47CF-866D-52BCC2F02266}" srcOrd="2" destOrd="0" presId="urn:microsoft.com/office/officeart/2005/8/layout/orgChart1"/>
-    <dgm:cxn modelId="{8BD15DD1-30B2-418F-A486-9983DF3CBD8A}" type="presParOf" srcId="{28495A8A-62AF-47CF-866D-52BCC2F02266}" destId="{AB77F4A3-02D3-4425-A0DD-1BC1494A0B54}" srcOrd="0" destOrd="0" presId="urn:microsoft.com/office/officeart/2005/8/layout/orgChart1"/>
-    <dgm:cxn modelId="{1411154E-0CC1-4823-9188-E48EC2834B80}" type="presParOf" srcId="{28495A8A-62AF-47CF-866D-52BCC2F02266}" destId="{8D830038-C427-4A9D-A771-43BDD241E58E}" srcOrd="1" destOrd="0" presId="urn:microsoft.com/office/officeart/2005/8/layout/orgChart1"/>
-    <dgm:cxn modelId="{3A28056D-C30F-4E7C-82CB-A43842798C4A}" type="presParOf" srcId="{8D830038-C427-4A9D-A771-43BDD241E58E}" destId="{6F32725E-4745-4401-9B68-4C50BDF34D88}" srcOrd="0" destOrd="0" presId="urn:microsoft.com/office/officeart/2005/8/layout/orgChart1"/>
-    <dgm:cxn modelId="{B7228F3B-3767-4CF6-8E3E-2F5FA1408BD8}" type="presParOf" srcId="{6F32725E-4745-4401-9B68-4C50BDF34D88}" destId="{4BE5F9AB-2E99-4D1D-84B5-7BF50F9C01FE}" srcOrd="0" destOrd="0" presId="urn:microsoft.com/office/officeart/2005/8/layout/orgChart1"/>
-    <dgm:cxn modelId="{9BF9E263-8BB8-4164-A55E-BDB88D5F3CF5}" type="presParOf" srcId="{6F32725E-4745-4401-9B68-4C50BDF34D88}" destId="{161A51D5-41CE-466F-B2AD-80158E6D20CA}" srcOrd="1" destOrd="0" presId="urn:microsoft.com/office/officeart/2005/8/layout/orgChart1"/>
-    <dgm:cxn modelId="{8CA61B0E-08B2-4747-8FEF-2F13F9C6028B}" type="presParOf" srcId="{8D830038-C427-4A9D-A771-43BDD241E58E}" destId="{378AB7DB-51A0-4C43-B955-8B64F172EC8B}" srcOrd="1" destOrd="0" presId="urn:microsoft.com/office/officeart/2005/8/layout/orgChart1"/>
-    <dgm:cxn modelId="{65BF968D-6631-442B-B6B6-340DD7FD313D}" type="presParOf" srcId="{8D830038-C427-4A9D-A771-43BDD241E58E}" destId="{BA7C9044-EB33-4EC0-8832-E8E86AED961E}" srcOrd="2" destOrd="0" presId="urn:microsoft.com/office/officeart/2005/8/layout/orgChart1"/>
+    <dgm:cxn modelId="{E7BB9DEB-674B-4993-8167-C1C100022D99}" type="presOf" srcId="{B5D3D691-9196-4446-AD89-214173505153}" destId="{B2DE0353-8AD3-4458-8715-50A9ACA8241F}" srcOrd="0" destOrd="0" presId="urn:microsoft.com/office/officeart/2005/8/layout/orgChart1"/>
+    <dgm:cxn modelId="{6538AB57-A0E4-4940-B9F9-B7130A775F03}" type="presOf" srcId="{B7D19582-8085-4D3E-9836-CB3ADFEEF863}" destId="{7B8CBA25-104A-4848-8BA4-A4ACA60BE79F}" srcOrd="0" destOrd="0" presId="urn:microsoft.com/office/officeart/2005/8/layout/orgChart1"/>
+    <dgm:cxn modelId="{C9C8FD95-D318-4624-A6A4-E20FF3E0963A}" type="presOf" srcId="{66A4C852-A33E-447E-AFC1-B997A331FAA0}" destId="{3B089322-2D47-4561-911A-5A0209B554BA}" srcOrd="1" destOrd="0" presId="urn:microsoft.com/office/officeart/2005/8/layout/orgChart1"/>
+    <dgm:cxn modelId="{C9498713-8AA6-464D-92F6-B0B748D8B057}" type="presOf" srcId="{12A40CD8-CDC4-4F70-B4DE-B372896AEA48}" destId="{ABE5BD0B-01A7-46EA-8707-A747E0217E79}" srcOrd="1" destOrd="0" presId="urn:microsoft.com/office/officeart/2005/8/layout/orgChart1"/>
+    <dgm:cxn modelId="{1DFEE56E-CCC5-4128-8E4A-027A647D0F92}" type="presOf" srcId="{B2F7CC46-093E-45D9-B697-30D8260819F9}" destId="{857C20A3-B9C0-4D0D-BEE0-767D17842868}" srcOrd="0" destOrd="0" presId="urn:microsoft.com/office/officeart/2005/8/layout/orgChart1"/>
+    <dgm:cxn modelId="{5477D97B-A447-475E-B20B-FEA5AF1A5925}" type="presParOf" srcId="{7BAB25FE-9168-4864-B7E3-F5011E5AB6C6}" destId="{49F85D23-513B-4E13-9C12-EDFD4DA4B2F6}" srcOrd="0" destOrd="0" presId="urn:microsoft.com/office/officeart/2005/8/layout/orgChart1"/>
+    <dgm:cxn modelId="{6C21D682-E478-4504-8E56-91DA8633205B}" type="presParOf" srcId="{49F85D23-513B-4E13-9C12-EDFD4DA4B2F6}" destId="{059D8CD8-8D42-4643-BA14-08861090F24F}" srcOrd="0" destOrd="0" presId="urn:microsoft.com/office/officeart/2005/8/layout/orgChart1"/>
+    <dgm:cxn modelId="{A4719CA1-220E-411B-881D-4E13345C4F02}" type="presParOf" srcId="{059D8CD8-8D42-4643-BA14-08861090F24F}" destId="{857C20A3-B9C0-4D0D-BEE0-767D17842868}" srcOrd="0" destOrd="0" presId="urn:microsoft.com/office/officeart/2005/8/layout/orgChart1"/>
+    <dgm:cxn modelId="{01533F1E-4327-427E-B535-495F2BE5B6A3}" type="presParOf" srcId="{059D8CD8-8D42-4643-BA14-08861090F24F}" destId="{D3FA7DB3-0A2C-4AE5-9512-23B3108C2778}" srcOrd="1" destOrd="0" presId="urn:microsoft.com/office/officeart/2005/8/layout/orgChart1"/>
+    <dgm:cxn modelId="{71479359-A390-4D44-8204-49F812D16B3E}" type="presParOf" srcId="{49F85D23-513B-4E13-9C12-EDFD4DA4B2F6}" destId="{C14F4BC1-2714-41D7-A1AB-11D13C49B4FA}" srcOrd="1" destOrd="0" presId="urn:microsoft.com/office/officeart/2005/8/layout/orgChart1"/>
+    <dgm:cxn modelId="{E4C0040B-FAA8-4638-8B65-8E431AA1B0E6}" type="presParOf" srcId="{C14F4BC1-2714-41D7-A1AB-11D13C49B4FA}" destId="{6AD584BA-2C95-4D02-BEA4-058E01AF2F0C}" srcOrd="0" destOrd="0" presId="urn:microsoft.com/office/officeart/2005/8/layout/orgChart1"/>
+    <dgm:cxn modelId="{D33F2817-295F-4FB2-A109-ECB437E905FB}" type="presParOf" srcId="{C14F4BC1-2714-41D7-A1AB-11D13C49B4FA}" destId="{8984F8EE-C384-42D4-8F74-9D20FF731180}" srcOrd="1" destOrd="0" presId="urn:microsoft.com/office/officeart/2005/8/layout/orgChart1"/>
+    <dgm:cxn modelId="{FCCC41E0-FC0D-4C65-9E92-FB4467819C98}" type="presParOf" srcId="{8984F8EE-C384-42D4-8F74-9D20FF731180}" destId="{840455E4-F5DA-480A-9469-00C9AFF14BAA}" srcOrd="0" destOrd="0" presId="urn:microsoft.com/office/officeart/2005/8/layout/orgChart1"/>
+    <dgm:cxn modelId="{E4B5B9DC-E33D-4ED9-A068-2A55E3408F55}" type="presParOf" srcId="{840455E4-F5DA-480A-9469-00C9AFF14BAA}" destId="{D2AD1033-A22F-489A-AC49-99C60DFF1FCF}" srcOrd="0" destOrd="0" presId="urn:microsoft.com/office/officeart/2005/8/layout/orgChart1"/>
+    <dgm:cxn modelId="{A9A4B515-C880-4F50-9BFA-C41FC5E69B6C}" type="presParOf" srcId="{840455E4-F5DA-480A-9469-00C9AFF14BAA}" destId="{2F1D0E75-F733-4FFA-8651-70D5267CEBF0}" srcOrd="1" destOrd="0" presId="urn:microsoft.com/office/officeart/2005/8/layout/orgChart1"/>
+    <dgm:cxn modelId="{9C8D6946-C601-4FEB-8AE0-95C16D28A94F}" type="presParOf" srcId="{8984F8EE-C384-42D4-8F74-9D20FF731180}" destId="{A560DF2A-31A6-4DAD-AEDD-276B179DB352}" srcOrd="1" destOrd="0" presId="urn:microsoft.com/office/officeart/2005/8/layout/orgChart1"/>
+    <dgm:cxn modelId="{1C173D71-3EF6-43F0-AD36-4B03C1C59636}" type="presParOf" srcId="{8984F8EE-C384-42D4-8F74-9D20FF731180}" destId="{9EBC3067-2EB4-4B07-9F85-7C105032D923}" srcOrd="2" destOrd="0" presId="urn:microsoft.com/office/officeart/2005/8/layout/orgChart1"/>
+    <dgm:cxn modelId="{9C2A1C87-34CE-4987-AB31-B097431B60B3}" type="presParOf" srcId="{C14F4BC1-2714-41D7-A1AB-11D13C49B4FA}" destId="{E5B84551-7129-4210-B679-419417607360}" srcOrd="2" destOrd="0" presId="urn:microsoft.com/office/officeart/2005/8/layout/orgChart1"/>
+    <dgm:cxn modelId="{EE70BD5F-4C56-4A22-B826-0A883FC44393}" type="presParOf" srcId="{C14F4BC1-2714-41D7-A1AB-11D13C49B4FA}" destId="{23F690E2-36A6-4E82-87A2-8AC24D3E3B70}" srcOrd="3" destOrd="0" presId="urn:microsoft.com/office/officeart/2005/8/layout/orgChart1"/>
+    <dgm:cxn modelId="{312EF42E-F9CF-4309-8228-143DF85BFBCA}" type="presParOf" srcId="{23F690E2-36A6-4E82-87A2-8AC24D3E3B70}" destId="{D8EA8EE5-62AA-4C7A-BB75-B8A9ECC60DC1}" srcOrd="0" destOrd="0" presId="urn:microsoft.com/office/officeart/2005/8/layout/orgChart1"/>
+    <dgm:cxn modelId="{D88E9103-B4EA-450E-BE80-0EE9EA0128E2}" type="presParOf" srcId="{D8EA8EE5-62AA-4C7A-BB75-B8A9ECC60DC1}" destId="{7DDC643F-E06D-40EC-9344-B51803A1803D}" srcOrd="0" destOrd="0" presId="urn:microsoft.com/office/officeart/2005/8/layout/orgChart1"/>
+    <dgm:cxn modelId="{59F6D446-A55F-47F3-86CE-964D23CCE4B7}" type="presParOf" srcId="{D8EA8EE5-62AA-4C7A-BB75-B8A9ECC60DC1}" destId="{94C810D3-B0E2-4AA2-BA2F-A25FC16EA14B}" srcOrd="1" destOrd="0" presId="urn:microsoft.com/office/officeart/2005/8/layout/orgChart1"/>
+    <dgm:cxn modelId="{AC80A933-1177-49E3-B218-A87FF5545073}" type="presParOf" srcId="{23F690E2-36A6-4E82-87A2-8AC24D3E3B70}" destId="{B2F6BA33-0D3B-42CC-A452-54E1353B6644}" srcOrd="1" destOrd="0" presId="urn:microsoft.com/office/officeart/2005/8/layout/orgChart1"/>
+    <dgm:cxn modelId="{3F426A87-9543-4311-86A1-60331C003239}" type="presParOf" srcId="{23F690E2-36A6-4E82-87A2-8AC24D3E3B70}" destId="{988A209E-DBCA-4364-8038-CDE98052BEE9}" srcOrd="2" destOrd="0" presId="urn:microsoft.com/office/officeart/2005/8/layout/orgChart1"/>
+    <dgm:cxn modelId="{34639D6D-ABEF-42B1-82E1-BD813029604D}" type="presParOf" srcId="{C14F4BC1-2714-41D7-A1AB-11D13C49B4FA}" destId="{B2DE0353-8AD3-4458-8715-50A9ACA8241F}" srcOrd="4" destOrd="0" presId="urn:microsoft.com/office/officeart/2005/8/layout/orgChart1"/>
+    <dgm:cxn modelId="{92F5DED5-2F1B-4F98-902D-047688E70572}" type="presParOf" srcId="{C14F4BC1-2714-41D7-A1AB-11D13C49B4FA}" destId="{68097F4A-D1FE-4130-B72B-C28D5948C84B}" srcOrd="5" destOrd="0" presId="urn:microsoft.com/office/officeart/2005/8/layout/orgChart1"/>
+    <dgm:cxn modelId="{D8699322-90F7-4795-AFAA-4D28776DCE80}" type="presParOf" srcId="{68097F4A-D1FE-4130-B72B-C28D5948C84B}" destId="{55D4D824-DAA4-4DB8-9EC4-35CC5293C13C}" srcOrd="0" destOrd="0" presId="urn:microsoft.com/office/officeart/2005/8/layout/orgChart1"/>
+    <dgm:cxn modelId="{DBB12783-B7B6-49F6-8D1A-4A2E3677877A}" type="presParOf" srcId="{55D4D824-DAA4-4DB8-9EC4-35CC5293C13C}" destId="{0A761CEB-FC20-4B27-A015-F621FEA59D33}" srcOrd="0" destOrd="0" presId="urn:microsoft.com/office/officeart/2005/8/layout/orgChart1"/>
+    <dgm:cxn modelId="{1974D91D-F6DC-4945-B933-2624764566BA}" type="presParOf" srcId="{55D4D824-DAA4-4DB8-9EC4-35CC5293C13C}" destId="{5CD1A5A4-7693-41C2-A6B7-803B8FC67845}" srcOrd="1" destOrd="0" presId="urn:microsoft.com/office/officeart/2005/8/layout/orgChart1"/>
+    <dgm:cxn modelId="{51E6ED16-2A74-402A-AA5B-4E4A6F3B4B7A}" type="presParOf" srcId="{68097F4A-D1FE-4130-B72B-C28D5948C84B}" destId="{58DA421B-F27D-4987-9907-00391C571131}" srcOrd="1" destOrd="0" presId="urn:microsoft.com/office/officeart/2005/8/layout/orgChart1"/>
+    <dgm:cxn modelId="{0BD2C02D-84D3-4964-A79F-C8E4FFEE5411}" type="presParOf" srcId="{68097F4A-D1FE-4130-B72B-C28D5948C84B}" destId="{451CA0B8-1819-4360-A2D6-F18D7D1E9314}" srcOrd="2" destOrd="0" presId="urn:microsoft.com/office/officeart/2005/8/layout/orgChart1"/>
+    <dgm:cxn modelId="{C8B29105-CB15-4A21-8682-0E4A83000873}" type="presParOf" srcId="{C14F4BC1-2714-41D7-A1AB-11D13C49B4FA}" destId="{7B8CBA25-104A-4848-8BA4-A4ACA60BE79F}" srcOrd="6" destOrd="0" presId="urn:microsoft.com/office/officeart/2005/8/layout/orgChart1"/>
+    <dgm:cxn modelId="{ACD29624-83FD-4005-9BF9-53239D81F4D6}" type="presParOf" srcId="{C14F4BC1-2714-41D7-A1AB-11D13C49B4FA}" destId="{02E698A8-F445-480E-8521-052717D98F79}" srcOrd="7" destOrd="0" presId="urn:microsoft.com/office/officeart/2005/8/layout/orgChart1"/>
+    <dgm:cxn modelId="{EBAC66AF-3A5F-4093-A467-32EAECBF6DA6}" type="presParOf" srcId="{02E698A8-F445-480E-8521-052717D98F79}" destId="{7E2F0E89-6FF9-4134-A0C8-45F6A403BADB}" srcOrd="0" destOrd="0" presId="urn:microsoft.com/office/officeart/2005/8/layout/orgChart1"/>
+    <dgm:cxn modelId="{1ED86313-6FA7-4BAB-9748-35574B5DE4AA}" type="presParOf" srcId="{7E2F0E89-6FF9-4134-A0C8-45F6A403BADB}" destId="{191663C0-004E-49F7-B2A1-415ADD159E12}" srcOrd="0" destOrd="0" presId="urn:microsoft.com/office/officeart/2005/8/layout/orgChart1"/>
+    <dgm:cxn modelId="{E826CCFC-06B1-4EBB-92BF-1AEE950C6E87}" type="presParOf" srcId="{7E2F0E89-6FF9-4134-A0C8-45F6A403BADB}" destId="{3B089322-2D47-4561-911A-5A0209B554BA}" srcOrd="1" destOrd="0" presId="urn:microsoft.com/office/officeart/2005/8/layout/orgChart1"/>
+    <dgm:cxn modelId="{F16E1C85-0E7D-416E-B208-73A3C6262FBF}" type="presParOf" srcId="{02E698A8-F445-480E-8521-052717D98F79}" destId="{51F5D88F-637E-4881-A198-D34824F44C4B}" srcOrd="1" destOrd="0" presId="urn:microsoft.com/office/officeart/2005/8/layout/orgChart1"/>
+    <dgm:cxn modelId="{2D72EAFC-E9F7-44D5-B944-7832B917B825}" type="presParOf" srcId="{02E698A8-F445-480E-8521-052717D98F79}" destId="{A2AF8CA9-1B39-4011-A85F-CDA8B5AB181E}" srcOrd="2" destOrd="0" presId="urn:microsoft.com/office/officeart/2005/8/layout/orgChart1"/>
+    <dgm:cxn modelId="{0F90B129-7788-42EC-921A-89C35BE802C6}" type="presParOf" srcId="{C14F4BC1-2714-41D7-A1AB-11D13C49B4FA}" destId="{B94A2D99-A0FF-48C2-8DD0-B8102FC433CE}" srcOrd="8" destOrd="0" presId="urn:microsoft.com/office/officeart/2005/8/layout/orgChart1"/>
+    <dgm:cxn modelId="{C4779A14-D536-4670-8227-9C1D6796AFD9}" type="presParOf" srcId="{C14F4BC1-2714-41D7-A1AB-11D13C49B4FA}" destId="{BEE61EE7-C99E-41ED-809D-F4B98891F6DC}" srcOrd="9" destOrd="0" presId="urn:microsoft.com/office/officeart/2005/8/layout/orgChart1"/>
+    <dgm:cxn modelId="{8D782E3A-1CF8-4000-8349-8224A641D7D5}" type="presParOf" srcId="{BEE61EE7-C99E-41ED-809D-F4B98891F6DC}" destId="{B471E42B-AA47-461E-BCDA-69CD03DFDB53}" srcOrd="0" destOrd="0" presId="urn:microsoft.com/office/officeart/2005/8/layout/orgChart1"/>
+    <dgm:cxn modelId="{64621CDA-1300-436B-B1A6-51C91689F827}" type="presParOf" srcId="{B471E42B-AA47-461E-BCDA-69CD03DFDB53}" destId="{3D368A32-913B-427A-8CF8-E620EED613BD}" srcOrd="0" destOrd="0" presId="urn:microsoft.com/office/officeart/2005/8/layout/orgChart1"/>
+    <dgm:cxn modelId="{D844BAE6-4CC4-4AEC-954D-F17D347F03A3}" type="presParOf" srcId="{B471E42B-AA47-461E-BCDA-69CD03DFDB53}" destId="{F456C751-4A03-4264-84E5-1FD12AFD325B}" srcOrd="1" destOrd="0" presId="urn:microsoft.com/office/officeart/2005/8/layout/orgChart1"/>
+    <dgm:cxn modelId="{21270AEB-EE7F-4580-B238-D100D5E67F25}" type="presParOf" srcId="{BEE61EE7-C99E-41ED-809D-F4B98891F6DC}" destId="{D32E9889-3667-42B4-943A-E5A84B4C4AEF}" srcOrd="1" destOrd="0" presId="urn:microsoft.com/office/officeart/2005/8/layout/orgChart1"/>
+    <dgm:cxn modelId="{18BF9BD7-AC1F-4EF5-91A5-71BCCEB8EF3B}" type="presParOf" srcId="{BEE61EE7-C99E-41ED-809D-F4B98891F6DC}" destId="{7CD60349-16E4-4E9C-A255-E718BD1478E1}" srcOrd="2" destOrd="0" presId="urn:microsoft.com/office/officeart/2005/8/layout/orgChart1"/>
+    <dgm:cxn modelId="{B88AB6C3-4C1C-4208-B29E-CE3AE38CD41F}" type="presParOf" srcId="{C14F4BC1-2714-41D7-A1AB-11D13C49B4FA}" destId="{006613D3-FD45-4364-8AF3-2F7D5338E246}" srcOrd="10" destOrd="0" presId="urn:microsoft.com/office/officeart/2005/8/layout/orgChart1"/>
+    <dgm:cxn modelId="{07AE97A4-E5E2-4E30-855D-1723B7A7D676}" type="presParOf" srcId="{C14F4BC1-2714-41D7-A1AB-11D13C49B4FA}" destId="{B3D369C3-95FF-477A-BC4C-5856509BA67C}" srcOrd="11" destOrd="0" presId="urn:microsoft.com/office/officeart/2005/8/layout/orgChart1"/>
+    <dgm:cxn modelId="{7E7F0B16-C9ED-4662-A678-614DB23A2551}" type="presParOf" srcId="{B3D369C3-95FF-477A-BC4C-5856509BA67C}" destId="{FAC4D256-1EE3-4329-9841-BD102B8E9977}" srcOrd="0" destOrd="0" presId="urn:microsoft.com/office/officeart/2005/8/layout/orgChart1"/>
+    <dgm:cxn modelId="{F52AFB4B-7CD6-49F9-AC2D-545BC09E909A}" type="presParOf" srcId="{FAC4D256-1EE3-4329-9841-BD102B8E9977}" destId="{BE3F75C9-43B6-4D99-92E4-8748BA8C43FE}" srcOrd="0" destOrd="0" presId="urn:microsoft.com/office/officeart/2005/8/layout/orgChart1"/>
+    <dgm:cxn modelId="{7524EF4A-2BD3-4CC7-B0D3-C50AE9B45D51}" type="presParOf" srcId="{FAC4D256-1EE3-4329-9841-BD102B8E9977}" destId="{ABE5BD0B-01A7-46EA-8707-A747E0217E79}" srcOrd="1" destOrd="0" presId="urn:microsoft.com/office/officeart/2005/8/layout/orgChart1"/>
+    <dgm:cxn modelId="{14C9FA1C-E7E9-46FB-A620-2E0BE126D367}" type="presParOf" srcId="{B3D369C3-95FF-477A-BC4C-5856509BA67C}" destId="{62C0D810-15E4-4F6D-BDA4-6B2541303754}" srcOrd="1" destOrd="0" presId="urn:microsoft.com/office/officeart/2005/8/layout/orgChart1"/>
+    <dgm:cxn modelId="{C736BF04-4D28-4A10-920F-F066F80783FE}" type="presParOf" srcId="{B3D369C3-95FF-477A-BC4C-5856509BA67C}" destId="{69BA7F5B-D9CF-46CC-9E15-CC5EF7AA33B0}" srcOrd="2" destOrd="0" presId="urn:microsoft.com/office/officeart/2005/8/layout/orgChart1"/>
+    <dgm:cxn modelId="{EB2E6077-81CD-4FE5-9105-0774C549DC75}" type="presParOf" srcId="{49F85D23-513B-4E13-9C12-EDFD4DA4B2F6}" destId="{28495A8A-62AF-47CF-866D-52BCC2F02266}" srcOrd="2" destOrd="0" presId="urn:microsoft.com/office/officeart/2005/8/layout/orgChart1"/>
+    <dgm:cxn modelId="{C6143DB8-72C5-4DE1-B47D-5D92693CD8BE}" type="presParOf" srcId="{28495A8A-62AF-47CF-866D-52BCC2F02266}" destId="{AB77F4A3-02D3-4425-A0DD-1BC1494A0B54}" srcOrd="0" destOrd="0" presId="urn:microsoft.com/office/officeart/2005/8/layout/orgChart1"/>
+    <dgm:cxn modelId="{DC7A9949-2ED6-42F3-A31A-B730C5292C20}" type="presParOf" srcId="{28495A8A-62AF-47CF-866D-52BCC2F02266}" destId="{8D830038-C427-4A9D-A771-43BDD241E58E}" srcOrd="1" destOrd="0" presId="urn:microsoft.com/office/officeart/2005/8/layout/orgChart1"/>
+    <dgm:cxn modelId="{C3E0FB73-1BC8-4672-875D-ED711FEAB52C}" type="presParOf" srcId="{8D830038-C427-4A9D-A771-43BDD241E58E}" destId="{6F32725E-4745-4401-9B68-4C50BDF34D88}" srcOrd="0" destOrd="0" presId="urn:microsoft.com/office/officeart/2005/8/layout/orgChart1"/>
+    <dgm:cxn modelId="{7E8B4439-CA6B-4996-9152-EEA54839F66C}" type="presParOf" srcId="{6F32725E-4745-4401-9B68-4C50BDF34D88}" destId="{4BE5F9AB-2E99-4D1D-84B5-7BF50F9C01FE}" srcOrd="0" destOrd="0" presId="urn:microsoft.com/office/officeart/2005/8/layout/orgChart1"/>
+    <dgm:cxn modelId="{6148F16A-9599-4E93-99E0-20CDA885784A}" type="presParOf" srcId="{6F32725E-4745-4401-9B68-4C50BDF34D88}" destId="{161A51D5-41CE-466F-B2AD-80158E6D20CA}" srcOrd="1" destOrd="0" presId="urn:microsoft.com/office/officeart/2005/8/layout/orgChart1"/>
+    <dgm:cxn modelId="{08AC615B-CEDB-4F0A-92A9-33C9CA5966DF}" type="presParOf" srcId="{8D830038-C427-4A9D-A771-43BDD241E58E}" destId="{378AB7DB-51A0-4C43-B955-8B64F172EC8B}" srcOrd="1" destOrd="0" presId="urn:microsoft.com/office/officeart/2005/8/layout/orgChart1"/>
+    <dgm:cxn modelId="{82C2918C-EAD7-4BF5-918B-EF30B037CC19}" type="presParOf" srcId="{8D830038-C427-4A9D-A771-43BDD241E58E}" destId="{BA7C9044-EB33-4EC0-8832-E8E86AED961E}" srcOrd="2" destOrd="0" presId="urn:microsoft.com/office/officeart/2005/8/layout/orgChart1"/>
   </dgm:cxnLst>
   <dgm:bg/>
   <dgm:whole/>
@@ -39841,7 +40033,7 @@
 </file>
 
 <file path=customXml/itemProps1.xml><?xml version="1.0" encoding="utf-8"?>
-<ds:datastoreItem xmlns:ds="http://schemas.openxmlformats.org/officeDocument/2006/customXml" ds:itemID="{B894118D-F9B2-44CC-A6EB-E758101DEFEC}">
+<ds:datastoreItem xmlns:ds="http://schemas.openxmlformats.org/officeDocument/2006/customXml" ds:itemID="{7FAE8428-E9B0-4C51-82E0-683AC7BBD186}">
   <ds:schemaRefs>
     <ds:schemaRef ds:uri="http://schemas.openxmlformats.org/officeDocument/2006/bibliography"/>
   </ds:schemaRefs>

</xml_diff>

<commit_message>
(ray): Cambios y correcciones
</commit_message>
<xml_diff>
--- a/INFORME SISTEMAS.docx
+++ b/INFORME SISTEMAS.docx
@@ -336,27 +336,6 @@
     <w:p>
       <w:pPr>
         <w:spacing w:before="240" w:after="240"/>
-        <w:jc w:val="center"/>
-        <w:rPr>
-          <w:b/>
-          <w:sz w:val="32"/>
-          <w:szCs w:val="24"/>
-          <w:lang w:val="es-ES"/>
-        </w:rPr>
-      </w:pPr>
-      <w:r>
-        <w:rPr>
-          <w:b/>
-          <w:sz w:val="32"/>
-          <w:szCs w:val="24"/>
-          <w:lang w:val="es-ES"/>
-        </w:rPr>
-        <w:t>INFORME I</w:t>
-      </w:r>
-    </w:p>
-    <w:p>
-      <w:pPr>
-        <w:spacing w:before="240" w:after="240"/>
         <w:rPr>
           <w:b/>
           <w:sz w:val="24"/>
@@ -599,8 +578,30 @@
           <w:szCs w:val="24"/>
           <w:lang w:val="es-ES"/>
         </w:rPr>
-        <w:t>: Ninfa Baron Méndez</w:t>
-      </w:r>
+        <w:t>: Ninfa Baró</w:t>
+      </w:r>
+      <w:r>
+        <w:rPr>
+          <w:b/>
+          <w:sz w:val="24"/>
+          <w:szCs w:val="24"/>
+          <w:lang w:val="es-ES"/>
+        </w:rPr>
+        <w:t>n Méndez</w:t>
+      </w:r>
+    </w:p>
+    <w:p>
+      <w:pPr>
+        <w:spacing w:before="240" w:after="240"/>
+        <w:ind w:left="720"/>
+        <w:jc w:val="right"/>
+        <w:rPr>
+          <w:b/>
+          <w:sz w:val="24"/>
+          <w:szCs w:val="24"/>
+          <w:lang w:val="es-ES"/>
+        </w:rPr>
+      </w:pPr>
     </w:p>
     <w:p>
       <w:pPr>
@@ -23993,8 +23994,6 @@
           <w:sz w:val="24"/>
         </w:rPr>
       </w:pPr>
-      <w:bookmarkStart w:id="0" w:name="_GoBack"/>
-      <w:bookmarkEnd w:id="0"/>
     </w:p>
     <w:p>
       <w:pPr>
@@ -25397,7 +25396,21 @@
         <w:rPr>
           <w:sz w:val="24"/>
         </w:rPr>
-        <w:t xml:space="preserve">La empresa RZ Import C.A. experimenta en general un problema de comunicación entre sus diferentes departamentos, ya que la información no fluye de manera eficiente entre las áreas de la empresa, especialmente las de contabilidad, almacén ventas y despacho, que representan la mayoría de las áreas operativas de la empresa, por lo que representa un problema serio. Esto se ha notado a través de la observación directa, pues durante las visitas hubo interrupciones por la necesidad de aclarar malentendidos debido a inconsistencias del sistema. Entre las posibles causas identificadas para tal percance se </w:t>
+        <w:t xml:space="preserve">La empresa RZ Import C.A. </w:t>
+      </w:r>
+      <w:bookmarkStart w:id="0" w:name="_GoBack"/>
+      <w:r>
+        <w:rPr>
+          <w:sz w:val="24"/>
+        </w:rPr>
+        <w:t>experimenta en general un problema de comunicación entre sus diferentes departamento</w:t>
+      </w:r>
+      <w:bookmarkEnd w:id="0"/>
+      <w:r>
+        <w:rPr>
+          <w:sz w:val="24"/>
+        </w:rPr>
+        <w:t xml:space="preserve">s, ya que la información no fluye de manera eficiente entre las áreas de la empresa, especialmente las de contabilidad, almacén ventas y despacho, que representan la mayoría de las áreas operativas de la empresa, por lo que representa un problema serio. Esto se ha notado a través de la observación directa, pues durante las visitas hubo interrupciones por la necesidad de aclarar malentendidos debido a inconsistencias del sistema. Entre las posibles causas identificadas para tal percance se </w:t>
       </w:r>
       <w:r>
         <w:rPr>
@@ -36523,93 +36536,93 @@
     </dgm:pt>
   </dgm:ptLst>
   <dgm:cxnLst>
-    <dgm:cxn modelId="{2F6E6027-A4DB-41E1-8BDF-AF0349C8FBB2}" type="presOf" srcId="{167DC0BB-2AAD-4563-B134-4D1C7B8D98F8}" destId="{4BE5F9AB-2E99-4D1D-84B5-7BF50F9C01FE}" srcOrd="0" destOrd="0" presId="urn:microsoft.com/office/officeart/2005/8/layout/orgChart1"/>
-    <dgm:cxn modelId="{5443DA54-B8E3-4693-875F-4E212AA6A6C9}" type="presOf" srcId="{5342B284-AC17-4195-BD32-258D27A7CA4F}" destId="{7BAB25FE-9168-4864-B7E3-F5011E5AB6C6}" srcOrd="0" destOrd="0" presId="urn:microsoft.com/office/officeart/2005/8/layout/orgChart1"/>
-    <dgm:cxn modelId="{CC772C1C-6701-421A-9609-1348AADA177F}" type="presOf" srcId="{7F7230A2-3396-4683-A6DF-C71E1D9E5B18}" destId="{7DDC643F-E06D-40EC-9344-B51803A1803D}" srcOrd="0" destOrd="0" presId="urn:microsoft.com/office/officeart/2005/8/layout/orgChart1"/>
-    <dgm:cxn modelId="{3421901D-74DB-47DE-BEF3-C4148EDF46E5}" type="presOf" srcId="{167DC0BB-2AAD-4563-B134-4D1C7B8D98F8}" destId="{161A51D5-41CE-466F-B2AD-80158E6D20CA}" srcOrd="1" destOrd="0" presId="urn:microsoft.com/office/officeart/2005/8/layout/orgChart1"/>
+    <dgm:cxn modelId="{E9384BA4-1E12-4A00-8C7F-78F2007575BC}" type="presOf" srcId="{B5D3D691-9196-4446-AD89-214173505153}" destId="{B2DE0353-8AD3-4458-8715-50A9ACA8241F}" srcOrd="0" destOrd="0" presId="urn:microsoft.com/office/officeart/2005/8/layout/orgChart1"/>
+    <dgm:cxn modelId="{A3425C59-A610-4B27-81D1-10FE1FCB3B92}" type="presOf" srcId="{B2F7CC46-093E-45D9-B697-30D8260819F9}" destId="{857C20A3-B9C0-4D0D-BEE0-767D17842868}" srcOrd="0" destOrd="0" presId="urn:microsoft.com/office/officeart/2005/8/layout/orgChart1"/>
+    <dgm:cxn modelId="{E27F8F1C-F011-43B8-A528-26AE2F5860B5}" srcId="{5342B284-AC17-4195-BD32-258D27A7CA4F}" destId="{B2F7CC46-093E-45D9-B697-30D8260819F9}" srcOrd="0" destOrd="0" parTransId="{07D8F1D0-0F33-4C37-9D86-90BC16CFEF34}" sibTransId="{6DC59D02-6000-4C6F-BA8D-DFDCFC7DE8D6}"/>
+    <dgm:cxn modelId="{CFF5F479-79D3-4550-AC80-84FD19DB7025}" type="presOf" srcId="{E1BDBF2F-3634-4656-904C-206EEE555229}" destId="{2F1D0E75-F733-4FFA-8651-70D5267CEBF0}" srcOrd="1" destOrd="0" presId="urn:microsoft.com/office/officeart/2005/8/layout/orgChart1"/>
+    <dgm:cxn modelId="{8A946195-4F26-4BFC-AB19-62B65A2EAC02}" srcId="{B2F7CC46-093E-45D9-B697-30D8260819F9}" destId="{66A4C852-A33E-447E-AFC1-B997A331FAA0}" srcOrd="4" destOrd="0" parTransId="{B7D19582-8085-4D3E-9836-CB3ADFEEF863}" sibTransId="{060ADB6B-A861-4C98-9356-7CCBC1C4D36D}"/>
+    <dgm:cxn modelId="{5F286F74-2E40-4B3A-881A-AF5A6503CC76}" type="presOf" srcId="{66A4C852-A33E-447E-AFC1-B997A331FAA0}" destId="{3B089322-2D47-4561-911A-5A0209B554BA}" srcOrd="1" destOrd="0" presId="urn:microsoft.com/office/officeart/2005/8/layout/orgChart1"/>
+    <dgm:cxn modelId="{07A6D934-216F-4B84-BE05-9FC5AD349B6C}" type="presOf" srcId="{3A42B764-8F95-438A-BAD2-F78EDF072481}" destId="{006613D3-FD45-4364-8AF3-2F7D5338E246}" srcOrd="0" destOrd="0" presId="urn:microsoft.com/office/officeart/2005/8/layout/orgChart1"/>
+    <dgm:cxn modelId="{4713E0CD-A5DE-4360-ADCF-3B96B1C3EF91}" type="presOf" srcId="{462D8612-A56A-4595-8765-11B94EF1AC61}" destId="{3D368A32-913B-427A-8CF8-E620EED613BD}" srcOrd="0" destOrd="0" presId="urn:microsoft.com/office/officeart/2005/8/layout/orgChart1"/>
+    <dgm:cxn modelId="{6269D81A-6F01-4E7B-B375-E31A57CD66E8}" type="presOf" srcId="{96992DE8-175F-4B31-BAFC-00AF582F430D}" destId="{AB77F4A3-02D3-4425-A0DD-1BC1494A0B54}" srcOrd="0" destOrd="0" presId="urn:microsoft.com/office/officeart/2005/8/layout/orgChart1"/>
+    <dgm:cxn modelId="{F2FC7ECE-3C1A-4822-A080-8B55F6B95128}" type="presOf" srcId="{B7D19582-8085-4D3E-9836-CB3ADFEEF863}" destId="{7B8CBA25-104A-4848-8BA4-A4ACA60BE79F}" srcOrd="0" destOrd="0" presId="urn:microsoft.com/office/officeart/2005/8/layout/orgChart1"/>
+    <dgm:cxn modelId="{1AA49248-2724-4195-8D31-103407E28855}" type="presOf" srcId="{B2F7CC46-093E-45D9-B697-30D8260819F9}" destId="{D3FA7DB3-0A2C-4AE5-9512-23B3108C2778}" srcOrd="1" destOrd="0" presId="urn:microsoft.com/office/officeart/2005/8/layout/orgChart1"/>
     <dgm:cxn modelId="{9E0DA37C-E5E2-4154-93A0-613BE253F3FE}" srcId="{B2F7CC46-093E-45D9-B697-30D8260819F9}" destId="{E1B9F82B-30D3-4881-8372-7254FBA40F72}" srcOrd="3" destOrd="0" parTransId="{B5D3D691-9196-4446-AD89-214173505153}" sibTransId="{34011806-2D21-4E44-8E40-D5739064688B}"/>
+    <dgm:cxn modelId="{0FF775F8-B9E8-44A7-94EE-4A51E3D8B304}" type="presOf" srcId="{E1BDBF2F-3634-4656-904C-206EEE555229}" destId="{D2AD1033-A22F-489A-AC49-99C60DFF1FCF}" srcOrd="0" destOrd="0" presId="urn:microsoft.com/office/officeart/2005/8/layout/orgChart1"/>
+    <dgm:cxn modelId="{E3A87FB1-9BF1-42DF-8685-6804A4132AE4}" type="presOf" srcId="{167DC0BB-2AAD-4563-B134-4D1C7B8D98F8}" destId="{4BE5F9AB-2E99-4D1D-84B5-7BF50F9C01FE}" srcOrd="0" destOrd="0" presId="urn:microsoft.com/office/officeart/2005/8/layout/orgChart1"/>
+    <dgm:cxn modelId="{D4F3A74C-0253-4B2D-8F38-B3A3793F0256}" type="presOf" srcId="{7F7230A2-3396-4683-A6DF-C71E1D9E5B18}" destId="{94C810D3-B0E2-4AA2-BA2F-A25FC16EA14B}" srcOrd="1" destOrd="0" presId="urn:microsoft.com/office/officeart/2005/8/layout/orgChart1"/>
+    <dgm:cxn modelId="{01D2DD27-AD11-49E5-B385-CDB3581CC630}" type="presOf" srcId="{66A4C852-A33E-447E-AFC1-B997A331FAA0}" destId="{191663C0-004E-49F7-B2A1-415ADD159E12}" srcOrd="0" destOrd="0" presId="urn:microsoft.com/office/officeart/2005/8/layout/orgChart1"/>
+    <dgm:cxn modelId="{7A6E503C-5BC9-439B-BCE4-CB49B7B4A845}" type="presOf" srcId="{E1B9F82B-30D3-4881-8372-7254FBA40F72}" destId="{0A761CEB-FC20-4B27-A015-F621FEA59D33}" srcOrd="0" destOrd="0" presId="urn:microsoft.com/office/officeart/2005/8/layout/orgChart1"/>
+    <dgm:cxn modelId="{17B72E0F-78B2-4BE4-A680-6AE52ECF4F67}" type="presOf" srcId="{167DC0BB-2AAD-4563-B134-4D1C7B8D98F8}" destId="{161A51D5-41CE-466F-B2AD-80158E6D20CA}" srcOrd="1" destOrd="0" presId="urn:microsoft.com/office/officeart/2005/8/layout/orgChart1"/>
+    <dgm:cxn modelId="{9AC41125-35F4-453F-BCE4-3BED3B9568E1}" srcId="{B2F7CC46-093E-45D9-B697-30D8260819F9}" destId="{462D8612-A56A-4595-8765-11B94EF1AC61}" srcOrd="5" destOrd="0" parTransId="{AEE4FA32-0867-4FA9-BC07-FC2F55A47A8E}" sibTransId="{7C0CF5E3-2DDB-4225-8ACB-CF71FCBA8A35}"/>
+    <dgm:cxn modelId="{78236E08-D036-4DBB-9D7E-E560592895B8}" type="presOf" srcId="{12A40CD8-CDC4-4F70-B4DE-B372896AEA48}" destId="{BE3F75C9-43B6-4D99-92E4-8748BA8C43FE}" srcOrd="0" destOrd="0" presId="urn:microsoft.com/office/officeart/2005/8/layout/orgChart1"/>
+    <dgm:cxn modelId="{102F54F4-CFB4-4F30-9E8B-48326D0E138C}" type="presOf" srcId="{AEE4FA32-0867-4FA9-BC07-FC2F55A47A8E}" destId="{B94A2D99-A0FF-48C2-8DD0-B8102FC433CE}" srcOrd="0" destOrd="0" presId="urn:microsoft.com/office/officeart/2005/8/layout/orgChart1"/>
+    <dgm:cxn modelId="{F8D54437-F67E-4F14-8ABE-529524B40A6A}" srcId="{B2F7CC46-093E-45D9-B697-30D8260819F9}" destId="{E1BDBF2F-3634-4656-904C-206EEE555229}" srcOrd="1" destOrd="0" parTransId="{6553DEC0-3DCC-4BD4-9F1C-8BA17C08C2DE}" sibTransId="{80045C24-5598-4758-8124-B7A2B4F31377}"/>
+    <dgm:cxn modelId="{CDA2243B-B0BD-4F7E-82A2-8B3DC06B6180}" type="presOf" srcId="{038E619A-54FD-4970-A2E7-DF4B97755F0C}" destId="{E5B84551-7129-4210-B679-419417607360}" srcOrd="0" destOrd="0" presId="urn:microsoft.com/office/officeart/2005/8/layout/orgChart1"/>
+    <dgm:cxn modelId="{8D70BD7B-FD7B-43E2-B023-A983B8659D70}" type="presOf" srcId="{462D8612-A56A-4595-8765-11B94EF1AC61}" destId="{F456C751-4A03-4264-84E5-1FD12AFD325B}" srcOrd="1" destOrd="0" presId="urn:microsoft.com/office/officeart/2005/8/layout/orgChart1"/>
+    <dgm:cxn modelId="{AEC30673-01A1-4E64-B11C-5311EA227C19}" type="presOf" srcId="{12A40CD8-CDC4-4F70-B4DE-B372896AEA48}" destId="{ABE5BD0B-01A7-46EA-8707-A747E0217E79}" srcOrd="1" destOrd="0" presId="urn:microsoft.com/office/officeart/2005/8/layout/orgChart1"/>
+    <dgm:cxn modelId="{D2284488-E738-4F85-BA57-1691355D9212}" type="presOf" srcId="{E1B9F82B-30D3-4881-8372-7254FBA40F72}" destId="{5CD1A5A4-7693-41C2-A6B7-803B8FC67845}" srcOrd="1" destOrd="0" presId="urn:microsoft.com/office/officeart/2005/8/layout/orgChart1"/>
+    <dgm:cxn modelId="{DF8B6135-61D1-4F0F-A63B-4B1D732037AC}" type="presOf" srcId="{5342B284-AC17-4195-BD32-258D27A7CA4F}" destId="{7BAB25FE-9168-4864-B7E3-F5011E5AB6C6}" srcOrd="0" destOrd="0" presId="urn:microsoft.com/office/officeart/2005/8/layout/orgChart1"/>
+    <dgm:cxn modelId="{7C211FB6-F7CB-4A7B-AE25-080311CF5070}" type="presOf" srcId="{6553DEC0-3DCC-4BD4-9F1C-8BA17C08C2DE}" destId="{6AD584BA-2C95-4D02-BEA4-058E01AF2F0C}" srcOrd="0" destOrd="0" presId="urn:microsoft.com/office/officeart/2005/8/layout/orgChart1"/>
+    <dgm:cxn modelId="{0DBD9A21-13F5-4FBB-9D50-C0746B5FFA79}" type="presOf" srcId="{7F7230A2-3396-4683-A6DF-C71E1D9E5B18}" destId="{7DDC643F-E06D-40EC-9344-B51803A1803D}" srcOrd="0" destOrd="0" presId="urn:microsoft.com/office/officeart/2005/8/layout/orgChart1"/>
     <dgm:cxn modelId="{4645E1F9-E51A-492D-9B5B-2668CAEAE892}" srcId="{B2F7CC46-093E-45D9-B697-30D8260819F9}" destId="{7F7230A2-3396-4683-A6DF-C71E1D9E5B18}" srcOrd="2" destOrd="0" parTransId="{038E619A-54FD-4970-A2E7-DF4B97755F0C}" sibTransId="{FBBA5810-B9F3-4F11-B094-B9CB1DC0AB45}"/>
-    <dgm:cxn modelId="{FB815075-F4BC-48F7-90E8-92914E876B6B}" type="presOf" srcId="{7F7230A2-3396-4683-A6DF-C71E1D9E5B18}" destId="{94C810D3-B0E2-4AA2-BA2F-A25FC16EA14B}" srcOrd="1" destOrd="0" presId="urn:microsoft.com/office/officeart/2005/8/layout/orgChart1"/>
-    <dgm:cxn modelId="{1BE8AE60-BC9F-4D1A-B0CA-A601A0A19010}" type="presOf" srcId="{E1B9F82B-30D3-4881-8372-7254FBA40F72}" destId="{0A761CEB-FC20-4B27-A015-F621FEA59D33}" srcOrd="0" destOrd="0" presId="urn:microsoft.com/office/officeart/2005/8/layout/orgChart1"/>
-    <dgm:cxn modelId="{A6DA8799-CB4C-41E6-939B-F78A664B1A34}" type="presOf" srcId="{66A4C852-A33E-447E-AFC1-B997A331FAA0}" destId="{191663C0-004E-49F7-B2A1-415ADD159E12}" srcOrd="0" destOrd="0" presId="urn:microsoft.com/office/officeart/2005/8/layout/orgChart1"/>
-    <dgm:cxn modelId="{2C33279C-17E7-4109-9C8D-AE823386A539}" type="presOf" srcId="{6553DEC0-3DCC-4BD4-9F1C-8BA17C08C2DE}" destId="{6AD584BA-2C95-4D02-BEA4-058E01AF2F0C}" srcOrd="0" destOrd="0" presId="urn:microsoft.com/office/officeart/2005/8/layout/orgChart1"/>
-    <dgm:cxn modelId="{2948D15B-1272-478B-AEFF-067015DC79D2}" type="presOf" srcId="{12A40CD8-CDC4-4F70-B4DE-B372896AEA48}" destId="{BE3F75C9-43B6-4D99-92E4-8748BA8C43FE}" srcOrd="0" destOrd="0" presId="urn:microsoft.com/office/officeart/2005/8/layout/orgChart1"/>
-    <dgm:cxn modelId="{FA1ABA20-6D7D-4BE1-9B42-E745664D20C7}" type="presOf" srcId="{AEE4FA32-0867-4FA9-BC07-FC2F55A47A8E}" destId="{B94A2D99-A0FF-48C2-8DD0-B8102FC433CE}" srcOrd="0" destOrd="0" presId="urn:microsoft.com/office/officeart/2005/8/layout/orgChart1"/>
-    <dgm:cxn modelId="{8A946195-4F26-4BFC-AB19-62B65A2EAC02}" srcId="{B2F7CC46-093E-45D9-B697-30D8260819F9}" destId="{66A4C852-A33E-447E-AFC1-B997A331FAA0}" srcOrd="4" destOrd="0" parTransId="{B7D19582-8085-4D3E-9836-CB3ADFEEF863}" sibTransId="{060ADB6B-A861-4C98-9356-7CCBC1C4D36D}"/>
-    <dgm:cxn modelId="{4569A0CD-0999-4BCF-A635-E1B83EDE7974}" type="presOf" srcId="{038E619A-54FD-4970-A2E7-DF4B97755F0C}" destId="{E5B84551-7129-4210-B679-419417607360}" srcOrd="0" destOrd="0" presId="urn:microsoft.com/office/officeart/2005/8/layout/orgChart1"/>
-    <dgm:cxn modelId="{3FD0C7C6-5314-40B7-9354-B10FED8649D0}" type="presOf" srcId="{E1BDBF2F-3634-4656-904C-206EEE555229}" destId="{D2AD1033-A22F-489A-AC49-99C60DFF1FCF}" srcOrd="0" destOrd="0" presId="urn:microsoft.com/office/officeart/2005/8/layout/orgChart1"/>
-    <dgm:cxn modelId="{953D7E1E-AD13-477E-9FDE-DE89EE1E4C88}" type="presOf" srcId="{96992DE8-175F-4B31-BAFC-00AF582F430D}" destId="{AB77F4A3-02D3-4425-A0DD-1BC1494A0B54}" srcOrd="0" destOrd="0" presId="urn:microsoft.com/office/officeart/2005/8/layout/orgChart1"/>
-    <dgm:cxn modelId="{9AC41125-35F4-453F-BCE4-3BED3B9568E1}" srcId="{B2F7CC46-093E-45D9-B697-30D8260819F9}" destId="{462D8612-A56A-4595-8765-11B94EF1AC61}" srcOrd="5" destOrd="0" parTransId="{AEE4FA32-0867-4FA9-BC07-FC2F55A47A8E}" sibTransId="{7C0CF5E3-2DDB-4225-8ACB-CF71FCBA8A35}"/>
-    <dgm:cxn modelId="{9E91ACBC-1DD6-4957-B0DA-76C51A7BDB8A}" type="presOf" srcId="{E1BDBF2F-3634-4656-904C-206EEE555229}" destId="{2F1D0E75-F733-4FFA-8651-70D5267CEBF0}" srcOrd="1" destOrd="0" presId="urn:microsoft.com/office/officeart/2005/8/layout/orgChart1"/>
-    <dgm:cxn modelId="{54C3AF82-CCF8-469E-B838-EC1F7F43246E}" type="presOf" srcId="{3A42B764-8F95-438A-BAD2-F78EDF072481}" destId="{006613D3-FD45-4364-8AF3-2F7D5338E246}" srcOrd="0" destOrd="0" presId="urn:microsoft.com/office/officeart/2005/8/layout/orgChart1"/>
-    <dgm:cxn modelId="{762CC511-E039-43C6-89AE-8A5C337F1D84}" type="presOf" srcId="{462D8612-A56A-4595-8765-11B94EF1AC61}" destId="{F456C751-4A03-4264-84E5-1FD12AFD325B}" srcOrd="1" destOrd="0" presId="urn:microsoft.com/office/officeart/2005/8/layout/orgChart1"/>
-    <dgm:cxn modelId="{9486C355-BEDF-442B-9035-13D86C8718AD}" type="presOf" srcId="{462D8612-A56A-4595-8765-11B94EF1AC61}" destId="{3D368A32-913B-427A-8CF8-E620EED613BD}" srcOrd="0" destOrd="0" presId="urn:microsoft.com/office/officeart/2005/8/layout/orgChart1"/>
     <dgm:cxn modelId="{33A46BF6-CBF8-4B45-9AD9-38A54471B868}" srcId="{B2F7CC46-093E-45D9-B697-30D8260819F9}" destId="{167DC0BB-2AAD-4563-B134-4D1C7B8D98F8}" srcOrd="0" destOrd="0" parTransId="{96992DE8-175F-4B31-BAFC-00AF582F430D}" sibTransId="{5FD1D3EF-9285-43E5-BD7A-AA7EA695F876}"/>
-    <dgm:cxn modelId="{4D7ACEE5-7FE4-4FD7-B170-4B1553DCEEB5}" type="presOf" srcId="{E1B9F82B-30D3-4881-8372-7254FBA40F72}" destId="{5CD1A5A4-7693-41C2-A6B7-803B8FC67845}" srcOrd="1" destOrd="0" presId="urn:microsoft.com/office/officeart/2005/8/layout/orgChart1"/>
-    <dgm:cxn modelId="{F8D54437-F67E-4F14-8ABE-529524B40A6A}" srcId="{B2F7CC46-093E-45D9-B697-30D8260819F9}" destId="{E1BDBF2F-3634-4656-904C-206EEE555229}" srcOrd="1" destOrd="0" parTransId="{6553DEC0-3DCC-4BD4-9F1C-8BA17C08C2DE}" sibTransId="{80045C24-5598-4758-8124-B7A2B4F31377}"/>
-    <dgm:cxn modelId="{6C8357D9-766B-45A0-BECB-C8F5DEA8B46C}" type="presOf" srcId="{B2F7CC46-093E-45D9-B697-30D8260819F9}" destId="{D3FA7DB3-0A2C-4AE5-9512-23B3108C2778}" srcOrd="1" destOrd="0" presId="urn:microsoft.com/office/officeart/2005/8/layout/orgChart1"/>
-    <dgm:cxn modelId="{E27F8F1C-F011-43B8-A528-26AE2F5860B5}" srcId="{5342B284-AC17-4195-BD32-258D27A7CA4F}" destId="{B2F7CC46-093E-45D9-B697-30D8260819F9}" srcOrd="0" destOrd="0" parTransId="{07D8F1D0-0F33-4C37-9D86-90BC16CFEF34}" sibTransId="{6DC59D02-6000-4C6F-BA8D-DFDCFC7DE8D6}"/>
     <dgm:cxn modelId="{BB31773D-DFB9-42A9-84E4-AFFEA1A465CF}" srcId="{B2F7CC46-093E-45D9-B697-30D8260819F9}" destId="{12A40CD8-CDC4-4F70-B4DE-B372896AEA48}" srcOrd="6" destOrd="0" parTransId="{3A42B764-8F95-438A-BAD2-F78EDF072481}" sibTransId="{F5D94083-5141-4842-AF88-4ACD5C97FCB3}"/>
-    <dgm:cxn modelId="{E7BB9DEB-674B-4993-8167-C1C100022D99}" type="presOf" srcId="{B5D3D691-9196-4446-AD89-214173505153}" destId="{B2DE0353-8AD3-4458-8715-50A9ACA8241F}" srcOrd="0" destOrd="0" presId="urn:microsoft.com/office/officeart/2005/8/layout/orgChart1"/>
-    <dgm:cxn modelId="{6538AB57-A0E4-4940-B9F9-B7130A775F03}" type="presOf" srcId="{B7D19582-8085-4D3E-9836-CB3ADFEEF863}" destId="{7B8CBA25-104A-4848-8BA4-A4ACA60BE79F}" srcOrd="0" destOrd="0" presId="urn:microsoft.com/office/officeart/2005/8/layout/orgChart1"/>
-    <dgm:cxn modelId="{C9C8FD95-D318-4624-A6A4-E20FF3E0963A}" type="presOf" srcId="{66A4C852-A33E-447E-AFC1-B997A331FAA0}" destId="{3B089322-2D47-4561-911A-5A0209B554BA}" srcOrd="1" destOrd="0" presId="urn:microsoft.com/office/officeart/2005/8/layout/orgChart1"/>
-    <dgm:cxn modelId="{C9498713-8AA6-464D-92F6-B0B748D8B057}" type="presOf" srcId="{12A40CD8-CDC4-4F70-B4DE-B372896AEA48}" destId="{ABE5BD0B-01A7-46EA-8707-A747E0217E79}" srcOrd="1" destOrd="0" presId="urn:microsoft.com/office/officeart/2005/8/layout/orgChart1"/>
-    <dgm:cxn modelId="{1DFEE56E-CCC5-4128-8E4A-027A647D0F92}" type="presOf" srcId="{B2F7CC46-093E-45D9-B697-30D8260819F9}" destId="{857C20A3-B9C0-4D0D-BEE0-767D17842868}" srcOrd="0" destOrd="0" presId="urn:microsoft.com/office/officeart/2005/8/layout/orgChart1"/>
-    <dgm:cxn modelId="{5477D97B-A447-475E-B20B-FEA5AF1A5925}" type="presParOf" srcId="{7BAB25FE-9168-4864-B7E3-F5011E5AB6C6}" destId="{49F85D23-513B-4E13-9C12-EDFD4DA4B2F6}" srcOrd="0" destOrd="0" presId="urn:microsoft.com/office/officeart/2005/8/layout/orgChart1"/>
-    <dgm:cxn modelId="{6C21D682-E478-4504-8E56-91DA8633205B}" type="presParOf" srcId="{49F85D23-513B-4E13-9C12-EDFD4DA4B2F6}" destId="{059D8CD8-8D42-4643-BA14-08861090F24F}" srcOrd="0" destOrd="0" presId="urn:microsoft.com/office/officeart/2005/8/layout/orgChart1"/>
-    <dgm:cxn modelId="{A4719CA1-220E-411B-881D-4E13345C4F02}" type="presParOf" srcId="{059D8CD8-8D42-4643-BA14-08861090F24F}" destId="{857C20A3-B9C0-4D0D-BEE0-767D17842868}" srcOrd="0" destOrd="0" presId="urn:microsoft.com/office/officeart/2005/8/layout/orgChart1"/>
-    <dgm:cxn modelId="{01533F1E-4327-427E-B535-495F2BE5B6A3}" type="presParOf" srcId="{059D8CD8-8D42-4643-BA14-08861090F24F}" destId="{D3FA7DB3-0A2C-4AE5-9512-23B3108C2778}" srcOrd="1" destOrd="0" presId="urn:microsoft.com/office/officeart/2005/8/layout/orgChart1"/>
-    <dgm:cxn modelId="{71479359-A390-4D44-8204-49F812D16B3E}" type="presParOf" srcId="{49F85D23-513B-4E13-9C12-EDFD4DA4B2F6}" destId="{C14F4BC1-2714-41D7-A1AB-11D13C49B4FA}" srcOrd="1" destOrd="0" presId="urn:microsoft.com/office/officeart/2005/8/layout/orgChart1"/>
-    <dgm:cxn modelId="{E4C0040B-FAA8-4638-8B65-8E431AA1B0E6}" type="presParOf" srcId="{C14F4BC1-2714-41D7-A1AB-11D13C49B4FA}" destId="{6AD584BA-2C95-4D02-BEA4-058E01AF2F0C}" srcOrd="0" destOrd="0" presId="urn:microsoft.com/office/officeart/2005/8/layout/orgChart1"/>
-    <dgm:cxn modelId="{D33F2817-295F-4FB2-A109-ECB437E905FB}" type="presParOf" srcId="{C14F4BC1-2714-41D7-A1AB-11D13C49B4FA}" destId="{8984F8EE-C384-42D4-8F74-9D20FF731180}" srcOrd="1" destOrd="0" presId="urn:microsoft.com/office/officeart/2005/8/layout/orgChart1"/>
-    <dgm:cxn modelId="{FCCC41E0-FC0D-4C65-9E92-FB4467819C98}" type="presParOf" srcId="{8984F8EE-C384-42D4-8F74-9D20FF731180}" destId="{840455E4-F5DA-480A-9469-00C9AFF14BAA}" srcOrd="0" destOrd="0" presId="urn:microsoft.com/office/officeart/2005/8/layout/orgChart1"/>
-    <dgm:cxn modelId="{E4B5B9DC-E33D-4ED9-A068-2A55E3408F55}" type="presParOf" srcId="{840455E4-F5DA-480A-9469-00C9AFF14BAA}" destId="{D2AD1033-A22F-489A-AC49-99C60DFF1FCF}" srcOrd="0" destOrd="0" presId="urn:microsoft.com/office/officeart/2005/8/layout/orgChart1"/>
-    <dgm:cxn modelId="{A9A4B515-C880-4F50-9BFA-C41FC5E69B6C}" type="presParOf" srcId="{840455E4-F5DA-480A-9469-00C9AFF14BAA}" destId="{2F1D0E75-F733-4FFA-8651-70D5267CEBF0}" srcOrd="1" destOrd="0" presId="urn:microsoft.com/office/officeart/2005/8/layout/orgChart1"/>
-    <dgm:cxn modelId="{9C8D6946-C601-4FEB-8AE0-95C16D28A94F}" type="presParOf" srcId="{8984F8EE-C384-42D4-8F74-9D20FF731180}" destId="{A560DF2A-31A6-4DAD-AEDD-276B179DB352}" srcOrd="1" destOrd="0" presId="urn:microsoft.com/office/officeart/2005/8/layout/orgChart1"/>
-    <dgm:cxn modelId="{1C173D71-3EF6-43F0-AD36-4B03C1C59636}" type="presParOf" srcId="{8984F8EE-C384-42D4-8F74-9D20FF731180}" destId="{9EBC3067-2EB4-4B07-9F85-7C105032D923}" srcOrd="2" destOrd="0" presId="urn:microsoft.com/office/officeart/2005/8/layout/orgChart1"/>
-    <dgm:cxn modelId="{9C2A1C87-34CE-4987-AB31-B097431B60B3}" type="presParOf" srcId="{C14F4BC1-2714-41D7-A1AB-11D13C49B4FA}" destId="{E5B84551-7129-4210-B679-419417607360}" srcOrd="2" destOrd="0" presId="urn:microsoft.com/office/officeart/2005/8/layout/orgChart1"/>
-    <dgm:cxn modelId="{EE70BD5F-4C56-4A22-B826-0A883FC44393}" type="presParOf" srcId="{C14F4BC1-2714-41D7-A1AB-11D13C49B4FA}" destId="{23F690E2-36A6-4E82-87A2-8AC24D3E3B70}" srcOrd="3" destOrd="0" presId="urn:microsoft.com/office/officeart/2005/8/layout/orgChart1"/>
-    <dgm:cxn modelId="{312EF42E-F9CF-4309-8228-143DF85BFBCA}" type="presParOf" srcId="{23F690E2-36A6-4E82-87A2-8AC24D3E3B70}" destId="{D8EA8EE5-62AA-4C7A-BB75-B8A9ECC60DC1}" srcOrd="0" destOrd="0" presId="urn:microsoft.com/office/officeart/2005/8/layout/orgChart1"/>
-    <dgm:cxn modelId="{D88E9103-B4EA-450E-BE80-0EE9EA0128E2}" type="presParOf" srcId="{D8EA8EE5-62AA-4C7A-BB75-B8A9ECC60DC1}" destId="{7DDC643F-E06D-40EC-9344-B51803A1803D}" srcOrd="0" destOrd="0" presId="urn:microsoft.com/office/officeart/2005/8/layout/orgChart1"/>
-    <dgm:cxn modelId="{59F6D446-A55F-47F3-86CE-964D23CCE4B7}" type="presParOf" srcId="{D8EA8EE5-62AA-4C7A-BB75-B8A9ECC60DC1}" destId="{94C810D3-B0E2-4AA2-BA2F-A25FC16EA14B}" srcOrd="1" destOrd="0" presId="urn:microsoft.com/office/officeart/2005/8/layout/orgChart1"/>
-    <dgm:cxn modelId="{AC80A933-1177-49E3-B218-A87FF5545073}" type="presParOf" srcId="{23F690E2-36A6-4E82-87A2-8AC24D3E3B70}" destId="{B2F6BA33-0D3B-42CC-A452-54E1353B6644}" srcOrd="1" destOrd="0" presId="urn:microsoft.com/office/officeart/2005/8/layout/orgChart1"/>
-    <dgm:cxn modelId="{3F426A87-9543-4311-86A1-60331C003239}" type="presParOf" srcId="{23F690E2-36A6-4E82-87A2-8AC24D3E3B70}" destId="{988A209E-DBCA-4364-8038-CDE98052BEE9}" srcOrd="2" destOrd="0" presId="urn:microsoft.com/office/officeart/2005/8/layout/orgChart1"/>
-    <dgm:cxn modelId="{34639D6D-ABEF-42B1-82E1-BD813029604D}" type="presParOf" srcId="{C14F4BC1-2714-41D7-A1AB-11D13C49B4FA}" destId="{B2DE0353-8AD3-4458-8715-50A9ACA8241F}" srcOrd="4" destOrd="0" presId="urn:microsoft.com/office/officeart/2005/8/layout/orgChart1"/>
-    <dgm:cxn modelId="{92F5DED5-2F1B-4F98-902D-047688E70572}" type="presParOf" srcId="{C14F4BC1-2714-41D7-A1AB-11D13C49B4FA}" destId="{68097F4A-D1FE-4130-B72B-C28D5948C84B}" srcOrd="5" destOrd="0" presId="urn:microsoft.com/office/officeart/2005/8/layout/orgChart1"/>
-    <dgm:cxn modelId="{D8699322-90F7-4795-AFAA-4D28776DCE80}" type="presParOf" srcId="{68097F4A-D1FE-4130-B72B-C28D5948C84B}" destId="{55D4D824-DAA4-4DB8-9EC4-35CC5293C13C}" srcOrd="0" destOrd="0" presId="urn:microsoft.com/office/officeart/2005/8/layout/orgChart1"/>
-    <dgm:cxn modelId="{DBB12783-B7B6-49F6-8D1A-4A2E3677877A}" type="presParOf" srcId="{55D4D824-DAA4-4DB8-9EC4-35CC5293C13C}" destId="{0A761CEB-FC20-4B27-A015-F621FEA59D33}" srcOrd="0" destOrd="0" presId="urn:microsoft.com/office/officeart/2005/8/layout/orgChart1"/>
-    <dgm:cxn modelId="{1974D91D-F6DC-4945-B933-2624764566BA}" type="presParOf" srcId="{55D4D824-DAA4-4DB8-9EC4-35CC5293C13C}" destId="{5CD1A5A4-7693-41C2-A6B7-803B8FC67845}" srcOrd="1" destOrd="0" presId="urn:microsoft.com/office/officeart/2005/8/layout/orgChart1"/>
-    <dgm:cxn modelId="{51E6ED16-2A74-402A-AA5B-4E4A6F3B4B7A}" type="presParOf" srcId="{68097F4A-D1FE-4130-B72B-C28D5948C84B}" destId="{58DA421B-F27D-4987-9907-00391C571131}" srcOrd="1" destOrd="0" presId="urn:microsoft.com/office/officeart/2005/8/layout/orgChart1"/>
-    <dgm:cxn modelId="{0BD2C02D-84D3-4964-A79F-C8E4FFEE5411}" type="presParOf" srcId="{68097F4A-D1FE-4130-B72B-C28D5948C84B}" destId="{451CA0B8-1819-4360-A2D6-F18D7D1E9314}" srcOrd="2" destOrd="0" presId="urn:microsoft.com/office/officeart/2005/8/layout/orgChart1"/>
-    <dgm:cxn modelId="{C8B29105-CB15-4A21-8682-0E4A83000873}" type="presParOf" srcId="{C14F4BC1-2714-41D7-A1AB-11D13C49B4FA}" destId="{7B8CBA25-104A-4848-8BA4-A4ACA60BE79F}" srcOrd="6" destOrd="0" presId="urn:microsoft.com/office/officeart/2005/8/layout/orgChart1"/>
-    <dgm:cxn modelId="{ACD29624-83FD-4005-9BF9-53239D81F4D6}" type="presParOf" srcId="{C14F4BC1-2714-41D7-A1AB-11D13C49B4FA}" destId="{02E698A8-F445-480E-8521-052717D98F79}" srcOrd="7" destOrd="0" presId="urn:microsoft.com/office/officeart/2005/8/layout/orgChart1"/>
-    <dgm:cxn modelId="{EBAC66AF-3A5F-4093-A467-32EAECBF6DA6}" type="presParOf" srcId="{02E698A8-F445-480E-8521-052717D98F79}" destId="{7E2F0E89-6FF9-4134-A0C8-45F6A403BADB}" srcOrd="0" destOrd="0" presId="urn:microsoft.com/office/officeart/2005/8/layout/orgChart1"/>
-    <dgm:cxn modelId="{1ED86313-6FA7-4BAB-9748-35574B5DE4AA}" type="presParOf" srcId="{7E2F0E89-6FF9-4134-A0C8-45F6A403BADB}" destId="{191663C0-004E-49F7-B2A1-415ADD159E12}" srcOrd="0" destOrd="0" presId="urn:microsoft.com/office/officeart/2005/8/layout/orgChart1"/>
-    <dgm:cxn modelId="{E826CCFC-06B1-4EBB-92BF-1AEE950C6E87}" type="presParOf" srcId="{7E2F0E89-6FF9-4134-A0C8-45F6A403BADB}" destId="{3B089322-2D47-4561-911A-5A0209B554BA}" srcOrd="1" destOrd="0" presId="urn:microsoft.com/office/officeart/2005/8/layout/orgChart1"/>
-    <dgm:cxn modelId="{F16E1C85-0E7D-416E-B208-73A3C6262FBF}" type="presParOf" srcId="{02E698A8-F445-480E-8521-052717D98F79}" destId="{51F5D88F-637E-4881-A198-D34824F44C4B}" srcOrd="1" destOrd="0" presId="urn:microsoft.com/office/officeart/2005/8/layout/orgChart1"/>
-    <dgm:cxn modelId="{2D72EAFC-E9F7-44D5-B944-7832B917B825}" type="presParOf" srcId="{02E698A8-F445-480E-8521-052717D98F79}" destId="{A2AF8CA9-1B39-4011-A85F-CDA8B5AB181E}" srcOrd="2" destOrd="0" presId="urn:microsoft.com/office/officeart/2005/8/layout/orgChart1"/>
-    <dgm:cxn modelId="{0F90B129-7788-42EC-921A-89C35BE802C6}" type="presParOf" srcId="{C14F4BC1-2714-41D7-A1AB-11D13C49B4FA}" destId="{B94A2D99-A0FF-48C2-8DD0-B8102FC433CE}" srcOrd="8" destOrd="0" presId="urn:microsoft.com/office/officeart/2005/8/layout/orgChart1"/>
-    <dgm:cxn modelId="{C4779A14-D536-4670-8227-9C1D6796AFD9}" type="presParOf" srcId="{C14F4BC1-2714-41D7-A1AB-11D13C49B4FA}" destId="{BEE61EE7-C99E-41ED-809D-F4B98891F6DC}" srcOrd="9" destOrd="0" presId="urn:microsoft.com/office/officeart/2005/8/layout/orgChart1"/>
-    <dgm:cxn modelId="{8D782E3A-1CF8-4000-8349-8224A641D7D5}" type="presParOf" srcId="{BEE61EE7-C99E-41ED-809D-F4B98891F6DC}" destId="{B471E42B-AA47-461E-BCDA-69CD03DFDB53}" srcOrd="0" destOrd="0" presId="urn:microsoft.com/office/officeart/2005/8/layout/orgChart1"/>
-    <dgm:cxn modelId="{64621CDA-1300-436B-B1A6-51C91689F827}" type="presParOf" srcId="{B471E42B-AA47-461E-BCDA-69CD03DFDB53}" destId="{3D368A32-913B-427A-8CF8-E620EED613BD}" srcOrd="0" destOrd="0" presId="urn:microsoft.com/office/officeart/2005/8/layout/orgChart1"/>
-    <dgm:cxn modelId="{D844BAE6-4CC4-4AEC-954D-F17D347F03A3}" type="presParOf" srcId="{B471E42B-AA47-461E-BCDA-69CD03DFDB53}" destId="{F456C751-4A03-4264-84E5-1FD12AFD325B}" srcOrd="1" destOrd="0" presId="urn:microsoft.com/office/officeart/2005/8/layout/orgChart1"/>
-    <dgm:cxn modelId="{21270AEB-EE7F-4580-B238-D100D5E67F25}" type="presParOf" srcId="{BEE61EE7-C99E-41ED-809D-F4B98891F6DC}" destId="{D32E9889-3667-42B4-943A-E5A84B4C4AEF}" srcOrd="1" destOrd="0" presId="urn:microsoft.com/office/officeart/2005/8/layout/orgChart1"/>
-    <dgm:cxn modelId="{18BF9BD7-AC1F-4EF5-91A5-71BCCEB8EF3B}" type="presParOf" srcId="{BEE61EE7-C99E-41ED-809D-F4B98891F6DC}" destId="{7CD60349-16E4-4E9C-A255-E718BD1478E1}" srcOrd="2" destOrd="0" presId="urn:microsoft.com/office/officeart/2005/8/layout/orgChart1"/>
-    <dgm:cxn modelId="{B88AB6C3-4C1C-4208-B29E-CE3AE38CD41F}" type="presParOf" srcId="{C14F4BC1-2714-41D7-A1AB-11D13C49B4FA}" destId="{006613D3-FD45-4364-8AF3-2F7D5338E246}" srcOrd="10" destOrd="0" presId="urn:microsoft.com/office/officeart/2005/8/layout/orgChart1"/>
-    <dgm:cxn modelId="{07AE97A4-E5E2-4E30-855D-1723B7A7D676}" type="presParOf" srcId="{C14F4BC1-2714-41D7-A1AB-11D13C49B4FA}" destId="{B3D369C3-95FF-477A-BC4C-5856509BA67C}" srcOrd="11" destOrd="0" presId="urn:microsoft.com/office/officeart/2005/8/layout/orgChart1"/>
-    <dgm:cxn modelId="{7E7F0B16-C9ED-4662-A678-614DB23A2551}" type="presParOf" srcId="{B3D369C3-95FF-477A-BC4C-5856509BA67C}" destId="{FAC4D256-1EE3-4329-9841-BD102B8E9977}" srcOrd="0" destOrd="0" presId="urn:microsoft.com/office/officeart/2005/8/layout/orgChart1"/>
-    <dgm:cxn modelId="{F52AFB4B-7CD6-49F9-AC2D-545BC09E909A}" type="presParOf" srcId="{FAC4D256-1EE3-4329-9841-BD102B8E9977}" destId="{BE3F75C9-43B6-4D99-92E4-8748BA8C43FE}" srcOrd="0" destOrd="0" presId="urn:microsoft.com/office/officeart/2005/8/layout/orgChart1"/>
-    <dgm:cxn modelId="{7524EF4A-2BD3-4CC7-B0D3-C50AE9B45D51}" type="presParOf" srcId="{FAC4D256-1EE3-4329-9841-BD102B8E9977}" destId="{ABE5BD0B-01A7-46EA-8707-A747E0217E79}" srcOrd="1" destOrd="0" presId="urn:microsoft.com/office/officeart/2005/8/layout/orgChart1"/>
-    <dgm:cxn modelId="{14C9FA1C-E7E9-46FB-A620-2E0BE126D367}" type="presParOf" srcId="{B3D369C3-95FF-477A-BC4C-5856509BA67C}" destId="{62C0D810-15E4-4F6D-BDA4-6B2541303754}" srcOrd="1" destOrd="0" presId="urn:microsoft.com/office/officeart/2005/8/layout/orgChart1"/>
-    <dgm:cxn modelId="{C736BF04-4D28-4A10-920F-F066F80783FE}" type="presParOf" srcId="{B3D369C3-95FF-477A-BC4C-5856509BA67C}" destId="{69BA7F5B-D9CF-46CC-9E15-CC5EF7AA33B0}" srcOrd="2" destOrd="0" presId="urn:microsoft.com/office/officeart/2005/8/layout/orgChart1"/>
-    <dgm:cxn modelId="{EB2E6077-81CD-4FE5-9105-0774C549DC75}" type="presParOf" srcId="{49F85D23-513B-4E13-9C12-EDFD4DA4B2F6}" destId="{28495A8A-62AF-47CF-866D-52BCC2F02266}" srcOrd="2" destOrd="0" presId="urn:microsoft.com/office/officeart/2005/8/layout/orgChart1"/>
-    <dgm:cxn modelId="{C6143DB8-72C5-4DE1-B47D-5D92693CD8BE}" type="presParOf" srcId="{28495A8A-62AF-47CF-866D-52BCC2F02266}" destId="{AB77F4A3-02D3-4425-A0DD-1BC1494A0B54}" srcOrd="0" destOrd="0" presId="urn:microsoft.com/office/officeart/2005/8/layout/orgChart1"/>
-    <dgm:cxn modelId="{DC7A9949-2ED6-42F3-A31A-B730C5292C20}" type="presParOf" srcId="{28495A8A-62AF-47CF-866D-52BCC2F02266}" destId="{8D830038-C427-4A9D-A771-43BDD241E58E}" srcOrd="1" destOrd="0" presId="urn:microsoft.com/office/officeart/2005/8/layout/orgChart1"/>
-    <dgm:cxn modelId="{C3E0FB73-1BC8-4672-875D-ED711FEAB52C}" type="presParOf" srcId="{8D830038-C427-4A9D-A771-43BDD241E58E}" destId="{6F32725E-4745-4401-9B68-4C50BDF34D88}" srcOrd="0" destOrd="0" presId="urn:microsoft.com/office/officeart/2005/8/layout/orgChart1"/>
-    <dgm:cxn modelId="{7E8B4439-CA6B-4996-9152-EEA54839F66C}" type="presParOf" srcId="{6F32725E-4745-4401-9B68-4C50BDF34D88}" destId="{4BE5F9AB-2E99-4D1D-84B5-7BF50F9C01FE}" srcOrd="0" destOrd="0" presId="urn:microsoft.com/office/officeart/2005/8/layout/orgChart1"/>
-    <dgm:cxn modelId="{6148F16A-9599-4E93-99E0-20CDA885784A}" type="presParOf" srcId="{6F32725E-4745-4401-9B68-4C50BDF34D88}" destId="{161A51D5-41CE-466F-B2AD-80158E6D20CA}" srcOrd="1" destOrd="0" presId="urn:microsoft.com/office/officeart/2005/8/layout/orgChart1"/>
-    <dgm:cxn modelId="{08AC615B-CEDB-4F0A-92A9-33C9CA5966DF}" type="presParOf" srcId="{8D830038-C427-4A9D-A771-43BDD241E58E}" destId="{378AB7DB-51A0-4C43-B955-8B64F172EC8B}" srcOrd="1" destOrd="0" presId="urn:microsoft.com/office/officeart/2005/8/layout/orgChart1"/>
-    <dgm:cxn modelId="{82C2918C-EAD7-4BF5-918B-EF30B037CC19}" type="presParOf" srcId="{8D830038-C427-4A9D-A771-43BDD241E58E}" destId="{BA7C9044-EB33-4EC0-8832-E8E86AED961E}" srcOrd="2" destOrd="0" presId="urn:microsoft.com/office/officeart/2005/8/layout/orgChart1"/>
+    <dgm:cxn modelId="{5FD29895-AA83-40BB-ACE8-D2C73FD0BA0A}" type="presParOf" srcId="{7BAB25FE-9168-4864-B7E3-F5011E5AB6C6}" destId="{49F85D23-513B-4E13-9C12-EDFD4DA4B2F6}" srcOrd="0" destOrd="0" presId="urn:microsoft.com/office/officeart/2005/8/layout/orgChart1"/>
+    <dgm:cxn modelId="{AA7F2624-F8BB-4FB1-8918-FDE570622A12}" type="presParOf" srcId="{49F85D23-513B-4E13-9C12-EDFD4DA4B2F6}" destId="{059D8CD8-8D42-4643-BA14-08861090F24F}" srcOrd="0" destOrd="0" presId="urn:microsoft.com/office/officeart/2005/8/layout/orgChart1"/>
+    <dgm:cxn modelId="{6E5901EA-357C-4B31-87ED-FE2CCB8A5C56}" type="presParOf" srcId="{059D8CD8-8D42-4643-BA14-08861090F24F}" destId="{857C20A3-B9C0-4D0D-BEE0-767D17842868}" srcOrd="0" destOrd="0" presId="urn:microsoft.com/office/officeart/2005/8/layout/orgChart1"/>
+    <dgm:cxn modelId="{B62D19C5-D3A6-4D43-8F6F-32BCA746E4FD}" type="presParOf" srcId="{059D8CD8-8D42-4643-BA14-08861090F24F}" destId="{D3FA7DB3-0A2C-4AE5-9512-23B3108C2778}" srcOrd="1" destOrd="0" presId="urn:microsoft.com/office/officeart/2005/8/layout/orgChart1"/>
+    <dgm:cxn modelId="{69B41A1B-D708-43DE-B553-8640ABCD6733}" type="presParOf" srcId="{49F85D23-513B-4E13-9C12-EDFD4DA4B2F6}" destId="{C14F4BC1-2714-41D7-A1AB-11D13C49B4FA}" srcOrd="1" destOrd="0" presId="urn:microsoft.com/office/officeart/2005/8/layout/orgChart1"/>
+    <dgm:cxn modelId="{B81F9324-A5ED-4027-AFDD-BF53E15AA6D0}" type="presParOf" srcId="{C14F4BC1-2714-41D7-A1AB-11D13C49B4FA}" destId="{6AD584BA-2C95-4D02-BEA4-058E01AF2F0C}" srcOrd="0" destOrd="0" presId="urn:microsoft.com/office/officeart/2005/8/layout/orgChart1"/>
+    <dgm:cxn modelId="{B6D33F97-99D0-49C7-9C9B-BCC4DD2E9E51}" type="presParOf" srcId="{C14F4BC1-2714-41D7-A1AB-11D13C49B4FA}" destId="{8984F8EE-C384-42D4-8F74-9D20FF731180}" srcOrd="1" destOrd="0" presId="urn:microsoft.com/office/officeart/2005/8/layout/orgChart1"/>
+    <dgm:cxn modelId="{FB2976F6-D398-485D-A94D-85F839D59414}" type="presParOf" srcId="{8984F8EE-C384-42D4-8F74-9D20FF731180}" destId="{840455E4-F5DA-480A-9469-00C9AFF14BAA}" srcOrd="0" destOrd="0" presId="urn:microsoft.com/office/officeart/2005/8/layout/orgChart1"/>
+    <dgm:cxn modelId="{4A00199E-E3E1-4AA7-A93C-3F8964317816}" type="presParOf" srcId="{840455E4-F5DA-480A-9469-00C9AFF14BAA}" destId="{D2AD1033-A22F-489A-AC49-99C60DFF1FCF}" srcOrd="0" destOrd="0" presId="urn:microsoft.com/office/officeart/2005/8/layout/orgChart1"/>
+    <dgm:cxn modelId="{34B20F02-F929-4DC7-A29A-90DDE548DC67}" type="presParOf" srcId="{840455E4-F5DA-480A-9469-00C9AFF14BAA}" destId="{2F1D0E75-F733-4FFA-8651-70D5267CEBF0}" srcOrd="1" destOrd="0" presId="urn:microsoft.com/office/officeart/2005/8/layout/orgChart1"/>
+    <dgm:cxn modelId="{A771DD77-20E0-46C1-AB00-A66FF358A43B}" type="presParOf" srcId="{8984F8EE-C384-42D4-8F74-9D20FF731180}" destId="{A560DF2A-31A6-4DAD-AEDD-276B179DB352}" srcOrd="1" destOrd="0" presId="urn:microsoft.com/office/officeart/2005/8/layout/orgChart1"/>
+    <dgm:cxn modelId="{132FE65B-8F96-4BFE-8452-60E58A1CEC3A}" type="presParOf" srcId="{8984F8EE-C384-42D4-8F74-9D20FF731180}" destId="{9EBC3067-2EB4-4B07-9F85-7C105032D923}" srcOrd="2" destOrd="0" presId="urn:microsoft.com/office/officeart/2005/8/layout/orgChart1"/>
+    <dgm:cxn modelId="{7A467721-D8D2-4147-A8CD-A7E3D464E6DF}" type="presParOf" srcId="{C14F4BC1-2714-41D7-A1AB-11D13C49B4FA}" destId="{E5B84551-7129-4210-B679-419417607360}" srcOrd="2" destOrd="0" presId="urn:microsoft.com/office/officeart/2005/8/layout/orgChart1"/>
+    <dgm:cxn modelId="{7F3EAC71-285A-4485-87A2-757A777D3355}" type="presParOf" srcId="{C14F4BC1-2714-41D7-A1AB-11D13C49B4FA}" destId="{23F690E2-36A6-4E82-87A2-8AC24D3E3B70}" srcOrd="3" destOrd="0" presId="urn:microsoft.com/office/officeart/2005/8/layout/orgChart1"/>
+    <dgm:cxn modelId="{D4444619-DFB0-472E-B0A9-82B6AABA29D1}" type="presParOf" srcId="{23F690E2-36A6-4E82-87A2-8AC24D3E3B70}" destId="{D8EA8EE5-62AA-4C7A-BB75-B8A9ECC60DC1}" srcOrd="0" destOrd="0" presId="urn:microsoft.com/office/officeart/2005/8/layout/orgChart1"/>
+    <dgm:cxn modelId="{1D0C7242-BF15-4C92-80B8-F88FB2917508}" type="presParOf" srcId="{D8EA8EE5-62AA-4C7A-BB75-B8A9ECC60DC1}" destId="{7DDC643F-E06D-40EC-9344-B51803A1803D}" srcOrd="0" destOrd="0" presId="urn:microsoft.com/office/officeart/2005/8/layout/orgChart1"/>
+    <dgm:cxn modelId="{A1A6CE78-84FA-4E19-8CBF-08479DA58544}" type="presParOf" srcId="{D8EA8EE5-62AA-4C7A-BB75-B8A9ECC60DC1}" destId="{94C810D3-B0E2-4AA2-BA2F-A25FC16EA14B}" srcOrd="1" destOrd="0" presId="urn:microsoft.com/office/officeart/2005/8/layout/orgChart1"/>
+    <dgm:cxn modelId="{CE236E03-56CA-4CB5-993F-6593560AA7FC}" type="presParOf" srcId="{23F690E2-36A6-4E82-87A2-8AC24D3E3B70}" destId="{B2F6BA33-0D3B-42CC-A452-54E1353B6644}" srcOrd="1" destOrd="0" presId="urn:microsoft.com/office/officeart/2005/8/layout/orgChart1"/>
+    <dgm:cxn modelId="{CD1F0058-53A2-401D-9837-8F1D58237590}" type="presParOf" srcId="{23F690E2-36A6-4E82-87A2-8AC24D3E3B70}" destId="{988A209E-DBCA-4364-8038-CDE98052BEE9}" srcOrd="2" destOrd="0" presId="urn:microsoft.com/office/officeart/2005/8/layout/orgChart1"/>
+    <dgm:cxn modelId="{43E7B8F6-F915-4636-BC78-52414635F1CB}" type="presParOf" srcId="{C14F4BC1-2714-41D7-A1AB-11D13C49B4FA}" destId="{B2DE0353-8AD3-4458-8715-50A9ACA8241F}" srcOrd="4" destOrd="0" presId="urn:microsoft.com/office/officeart/2005/8/layout/orgChart1"/>
+    <dgm:cxn modelId="{5A17FBF9-3A54-40C8-8984-ED4E627AF01C}" type="presParOf" srcId="{C14F4BC1-2714-41D7-A1AB-11D13C49B4FA}" destId="{68097F4A-D1FE-4130-B72B-C28D5948C84B}" srcOrd="5" destOrd="0" presId="urn:microsoft.com/office/officeart/2005/8/layout/orgChart1"/>
+    <dgm:cxn modelId="{E4AF5136-2C70-43CF-810A-388CE5392737}" type="presParOf" srcId="{68097F4A-D1FE-4130-B72B-C28D5948C84B}" destId="{55D4D824-DAA4-4DB8-9EC4-35CC5293C13C}" srcOrd="0" destOrd="0" presId="urn:microsoft.com/office/officeart/2005/8/layout/orgChart1"/>
+    <dgm:cxn modelId="{2B90585E-F060-4332-92BD-8F2E1FA1D70E}" type="presParOf" srcId="{55D4D824-DAA4-4DB8-9EC4-35CC5293C13C}" destId="{0A761CEB-FC20-4B27-A015-F621FEA59D33}" srcOrd="0" destOrd="0" presId="urn:microsoft.com/office/officeart/2005/8/layout/orgChart1"/>
+    <dgm:cxn modelId="{35CC7E39-7DD5-4D89-AE08-9F5AC59296D7}" type="presParOf" srcId="{55D4D824-DAA4-4DB8-9EC4-35CC5293C13C}" destId="{5CD1A5A4-7693-41C2-A6B7-803B8FC67845}" srcOrd="1" destOrd="0" presId="urn:microsoft.com/office/officeart/2005/8/layout/orgChart1"/>
+    <dgm:cxn modelId="{C5D9D9B4-24FE-45F6-BE8B-2DB60F2BE408}" type="presParOf" srcId="{68097F4A-D1FE-4130-B72B-C28D5948C84B}" destId="{58DA421B-F27D-4987-9907-00391C571131}" srcOrd="1" destOrd="0" presId="urn:microsoft.com/office/officeart/2005/8/layout/orgChart1"/>
+    <dgm:cxn modelId="{C1160758-A498-492E-9497-4D010CA8532B}" type="presParOf" srcId="{68097F4A-D1FE-4130-B72B-C28D5948C84B}" destId="{451CA0B8-1819-4360-A2D6-F18D7D1E9314}" srcOrd="2" destOrd="0" presId="urn:microsoft.com/office/officeart/2005/8/layout/orgChart1"/>
+    <dgm:cxn modelId="{5DDE849D-84F0-495A-9345-31F4229DAD25}" type="presParOf" srcId="{C14F4BC1-2714-41D7-A1AB-11D13C49B4FA}" destId="{7B8CBA25-104A-4848-8BA4-A4ACA60BE79F}" srcOrd="6" destOrd="0" presId="urn:microsoft.com/office/officeart/2005/8/layout/orgChart1"/>
+    <dgm:cxn modelId="{13DD6DB6-174F-4C90-8780-F4B602FC5EE1}" type="presParOf" srcId="{C14F4BC1-2714-41D7-A1AB-11D13C49B4FA}" destId="{02E698A8-F445-480E-8521-052717D98F79}" srcOrd="7" destOrd="0" presId="urn:microsoft.com/office/officeart/2005/8/layout/orgChart1"/>
+    <dgm:cxn modelId="{B883F609-8882-45F8-B228-B8AC7CE4B1A8}" type="presParOf" srcId="{02E698A8-F445-480E-8521-052717D98F79}" destId="{7E2F0E89-6FF9-4134-A0C8-45F6A403BADB}" srcOrd="0" destOrd="0" presId="urn:microsoft.com/office/officeart/2005/8/layout/orgChart1"/>
+    <dgm:cxn modelId="{1BA255A9-F0B0-49F9-99A3-9D8E95A94E0C}" type="presParOf" srcId="{7E2F0E89-6FF9-4134-A0C8-45F6A403BADB}" destId="{191663C0-004E-49F7-B2A1-415ADD159E12}" srcOrd="0" destOrd="0" presId="urn:microsoft.com/office/officeart/2005/8/layout/orgChart1"/>
+    <dgm:cxn modelId="{A3012781-7C96-41C0-AEE2-28089CA9E267}" type="presParOf" srcId="{7E2F0E89-6FF9-4134-A0C8-45F6A403BADB}" destId="{3B089322-2D47-4561-911A-5A0209B554BA}" srcOrd="1" destOrd="0" presId="urn:microsoft.com/office/officeart/2005/8/layout/orgChart1"/>
+    <dgm:cxn modelId="{01408613-483B-490E-9C88-DA31ED6E22B8}" type="presParOf" srcId="{02E698A8-F445-480E-8521-052717D98F79}" destId="{51F5D88F-637E-4881-A198-D34824F44C4B}" srcOrd="1" destOrd="0" presId="urn:microsoft.com/office/officeart/2005/8/layout/orgChart1"/>
+    <dgm:cxn modelId="{4D6A3813-F0B5-478B-9601-32527F882220}" type="presParOf" srcId="{02E698A8-F445-480E-8521-052717D98F79}" destId="{A2AF8CA9-1B39-4011-A85F-CDA8B5AB181E}" srcOrd="2" destOrd="0" presId="urn:microsoft.com/office/officeart/2005/8/layout/orgChart1"/>
+    <dgm:cxn modelId="{787669D4-F8DE-4532-9212-3FAD221942C3}" type="presParOf" srcId="{C14F4BC1-2714-41D7-A1AB-11D13C49B4FA}" destId="{B94A2D99-A0FF-48C2-8DD0-B8102FC433CE}" srcOrd="8" destOrd="0" presId="urn:microsoft.com/office/officeart/2005/8/layout/orgChart1"/>
+    <dgm:cxn modelId="{75735F30-FF00-4696-9CD6-D640C2521511}" type="presParOf" srcId="{C14F4BC1-2714-41D7-A1AB-11D13C49B4FA}" destId="{BEE61EE7-C99E-41ED-809D-F4B98891F6DC}" srcOrd="9" destOrd="0" presId="urn:microsoft.com/office/officeart/2005/8/layout/orgChart1"/>
+    <dgm:cxn modelId="{0BA6E851-3351-4F8F-896F-73705900A537}" type="presParOf" srcId="{BEE61EE7-C99E-41ED-809D-F4B98891F6DC}" destId="{B471E42B-AA47-461E-BCDA-69CD03DFDB53}" srcOrd="0" destOrd="0" presId="urn:microsoft.com/office/officeart/2005/8/layout/orgChart1"/>
+    <dgm:cxn modelId="{88452886-BC06-4E1D-8F3B-37A6DF57BE40}" type="presParOf" srcId="{B471E42B-AA47-461E-BCDA-69CD03DFDB53}" destId="{3D368A32-913B-427A-8CF8-E620EED613BD}" srcOrd="0" destOrd="0" presId="urn:microsoft.com/office/officeart/2005/8/layout/orgChart1"/>
+    <dgm:cxn modelId="{C7A3D16A-F308-4ABB-A617-BB0F7C9E3B71}" type="presParOf" srcId="{B471E42B-AA47-461E-BCDA-69CD03DFDB53}" destId="{F456C751-4A03-4264-84E5-1FD12AFD325B}" srcOrd="1" destOrd="0" presId="urn:microsoft.com/office/officeart/2005/8/layout/orgChart1"/>
+    <dgm:cxn modelId="{6443946A-35BB-4B77-8042-C86B5B37F077}" type="presParOf" srcId="{BEE61EE7-C99E-41ED-809D-F4B98891F6DC}" destId="{D32E9889-3667-42B4-943A-E5A84B4C4AEF}" srcOrd="1" destOrd="0" presId="urn:microsoft.com/office/officeart/2005/8/layout/orgChart1"/>
+    <dgm:cxn modelId="{51E3B134-2BC3-47AA-A5C0-2F04D7B52246}" type="presParOf" srcId="{BEE61EE7-C99E-41ED-809D-F4B98891F6DC}" destId="{7CD60349-16E4-4E9C-A255-E718BD1478E1}" srcOrd="2" destOrd="0" presId="urn:microsoft.com/office/officeart/2005/8/layout/orgChart1"/>
+    <dgm:cxn modelId="{1076B372-6A01-4BCC-A720-772EA77C3970}" type="presParOf" srcId="{C14F4BC1-2714-41D7-A1AB-11D13C49B4FA}" destId="{006613D3-FD45-4364-8AF3-2F7D5338E246}" srcOrd="10" destOrd="0" presId="urn:microsoft.com/office/officeart/2005/8/layout/orgChart1"/>
+    <dgm:cxn modelId="{DA3E2A5F-CFEB-464C-B69A-74A5926F5E99}" type="presParOf" srcId="{C14F4BC1-2714-41D7-A1AB-11D13C49B4FA}" destId="{B3D369C3-95FF-477A-BC4C-5856509BA67C}" srcOrd="11" destOrd="0" presId="urn:microsoft.com/office/officeart/2005/8/layout/orgChart1"/>
+    <dgm:cxn modelId="{8CAD4F11-9970-4A42-B2E3-88BAEF22F44D}" type="presParOf" srcId="{B3D369C3-95FF-477A-BC4C-5856509BA67C}" destId="{FAC4D256-1EE3-4329-9841-BD102B8E9977}" srcOrd="0" destOrd="0" presId="urn:microsoft.com/office/officeart/2005/8/layout/orgChart1"/>
+    <dgm:cxn modelId="{43083FEE-0C15-412A-958F-73206460B99B}" type="presParOf" srcId="{FAC4D256-1EE3-4329-9841-BD102B8E9977}" destId="{BE3F75C9-43B6-4D99-92E4-8748BA8C43FE}" srcOrd="0" destOrd="0" presId="urn:microsoft.com/office/officeart/2005/8/layout/orgChart1"/>
+    <dgm:cxn modelId="{BC485FF0-2D1C-458D-A82E-A2CB396BEEC6}" type="presParOf" srcId="{FAC4D256-1EE3-4329-9841-BD102B8E9977}" destId="{ABE5BD0B-01A7-46EA-8707-A747E0217E79}" srcOrd="1" destOrd="0" presId="urn:microsoft.com/office/officeart/2005/8/layout/orgChart1"/>
+    <dgm:cxn modelId="{D07A084B-8B99-4520-83F8-6568D3D80448}" type="presParOf" srcId="{B3D369C3-95FF-477A-BC4C-5856509BA67C}" destId="{62C0D810-15E4-4F6D-BDA4-6B2541303754}" srcOrd="1" destOrd="0" presId="urn:microsoft.com/office/officeart/2005/8/layout/orgChart1"/>
+    <dgm:cxn modelId="{519DA4B3-B41C-40F7-BE71-131CA75B4799}" type="presParOf" srcId="{B3D369C3-95FF-477A-BC4C-5856509BA67C}" destId="{69BA7F5B-D9CF-46CC-9E15-CC5EF7AA33B0}" srcOrd="2" destOrd="0" presId="urn:microsoft.com/office/officeart/2005/8/layout/orgChart1"/>
+    <dgm:cxn modelId="{A8A95FED-C8D4-4A88-85F1-064CBF112ED4}" type="presParOf" srcId="{49F85D23-513B-4E13-9C12-EDFD4DA4B2F6}" destId="{28495A8A-62AF-47CF-866D-52BCC2F02266}" srcOrd="2" destOrd="0" presId="urn:microsoft.com/office/officeart/2005/8/layout/orgChart1"/>
+    <dgm:cxn modelId="{422A80FF-1DC8-4829-A65F-8F0A0F6CF677}" type="presParOf" srcId="{28495A8A-62AF-47CF-866D-52BCC2F02266}" destId="{AB77F4A3-02D3-4425-A0DD-1BC1494A0B54}" srcOrd="0" destOrd="0" presId="urn:microsoft.com/office/officeart/2005/8/layout/orgChart1"/>
+    <dgm:cxn modelId="{A46967C5-8ED5-4A1A-9748-C5AB5E6D352E}" type="presParOf" srcId="{28495A8A-62AF-47CF-866D-52BCC2F02266}" destId="{8D830038-C427-4A9D-A771-43BDD241E58E}" srcOrd="1" destOrd="0" presId="urn:microsoft.com/office/officeart/2005/8/layout/orgChart1"/>
+    <dgm:cxn modelId="{CFB163BA-FA83-4887-BC6F-7FDC7F58F8F5}" type="presParOf" srcId="{8D830038-C427-4A9D-A771-43BDD241E58E}" destId="{6F32725E-4745-4401-9B68-4C50BDF34D88}" srcOrd="0" destOrd="0" presId="urn:microsoft.com/office/officeart/2005/8/layout/orgChart1"/>
+    <dgm:cxn modelId="{89F45DFF-A4C6-4DB2-8034-BF4805FF1089}" type="presParOf" srcId="{6F32725E-4745-4401-9B68-4C50BDF34D88}" destId="{4BE5F9AB-2E99-4D1D-84B5-7BF50F9C01FE}" srcOrd="0" destOrd="0" presId="urn:microsoft.com/office/officeart/2005/8/layout/orgChart1"/>
+    <dgm:cxn modelId="{61949B3E-6553-4587-9A0F-F6E452F2E915}" type="presParOf" srcId="{6F32725E-4745-4401-9B68-4C50BDF34D88}" destId="{161A51D5-41CE-466F-B2AD-80158E6D20CA}" srcOrd="1" destOrd="0" presId="urn:microsoft.com/office/officeart/2005/8/layout/orgChart1"/>
+    <dgm:cxn modelId="{95548755-1BA2-4FF7-9849-674787578F79}" type="presParOf" srcId="{8D830038-C427-4A9D-A771-43BDD241E58E}" destId="{378AB7DB-51A0-4C43-B955-8B64F172EC8B}" srcOrd="1" destOrd="0" presId="urn:microsoft.com/office/officeart/2005/8/layout/orgChart1"/>
+    <dgm:cxn modelId="{D48606DB-8601-4BC3-BCC9-C25772056723}" type="presParOf" srcId="{8D830038-C427-4A9D-A771-43BDD241E58E}" destId="{BA7C9044-EB33-4EC0-8832-E8E86AED961E}" srcOrd="2" destOrd="0" presId="urn:microsoft.com/office/officeart/2005/8/layout/orgChart1"/>
   </dgm:cxnLst>
   <dgm:bg/>
   <dgm:whole/>
@@ -40033,7 +40046,7 @@
 </file>
 
 <file path=customXml/itemProps1.xml><?xml version="1.0" encoding="utf-8"?>
-<ds:datastoreItem xmlns:ds="http://schemas.openxmlformats.org/officeDocument/2006/customXml" ds:itemID="{7FAE8428-E9B0-4C51-82E0-683AC7BBD186}">
+<ds:datastoreItem xmlns:ds="http://schemas.openxmlformats.org/officeDocument/2006/customXml" ds:itemID="{FD4A1F94-2993-4D86-B6BB-0726DF0C16E2}">
   <ds:schemaRefs>
     <ds:schemaRef ds:uri="http://schemas.openxmlformats.org/officeDocument/2006/bibliography"/>
   </ds:schemaRefs>

</xml_diff>